<commit_message>
Fim da seção 9
Pequeno teste de PostConstruct e PreDestroy no badFortuneService e no TennisCoach.
</commit_message>
<xml_diff>
--- a/Anotacoes.docx
+++ b/Anotacoes.docx
@@ -10,12 +10,14 @@
           <w:numId w:val="1"/>
         </w:numPr>
         <w:rPr>
+          <w:rFonts w:ascii="Consolas" w:hAnsi="Consolas"/>
           <w:b/>
           <w:bCs/>
         </w:rPr>
       </w:pPr>
       <w:r>
         <w:rPr>
+          <w:rFonts w:ascii="Consolas" w:hAnsi="Consolas"/>
           <w:b/>
           <w:bCs/>
         </w:rPr>
@@ -23,72 +25,132 @@
       </w:r>
     </w:p>
     <w:p>
-      <w:r>
+      <w:pPr>
+        <w:rPr>
+          <w:rFonts w:ascii="Consolas" w:hAnsi="Consolas"/>
+        </w:rPr>
+      </w:pPr>
+      <w:r>
+        <w:rPr>
+          <w:rFonts w:ascii="Consolas" w:hAnsi="Consolas"/>
+        </w:rPr>
         <w:t>Ao invés de fazer</w:t>
       </w:r>
     </w:p>
     <w:p>
-      <w:proofErr w:type="spellStart"/>
-      <w:r>
+      <w:pPr>
+        <w:rPr>
+          <w:rFonts w:ascii="Consolas" w:hAnsi="Consolas"/>
+        </w:rPr>
+      </w:pPr>
+      <w:proofErr w:type="spellStart"/>
+      <w:r>
+        <w:rPr>
+          <w:rFonts w:ascii="Consolas" w:hAnsi="Consolas"/>
+        </w:rPr>
         <w:t>public</w:t>
       </w:r>
       <w:proofErr w:type="spellEnd"/>
       <w:r>
+        <w:rPr>
+          <w:rFonts w:ascii="Consolas" w:hAnsi="Consolas"/>
+        </w:rPr>
         <w:t xml:space="preserve"> </w:t>
       </w:r>
       <w:proofErr w:type="spellStart"/>
       <w:r>
+        <w:rPr>
+          <w:rFonts w:ascii="Consolas" w:hAnsi="Consolas"/>
+        </w:rPr>
         <w:t>class</w:t>
       </w:r>
       <w:proofErr w:type="spellEnd"/>
       <w:r>
+        <w:rPr>
+          <w:rFonts w:ascii="Consolas" w:hAnsi="Consolas"/>
+        </w:rPr>
         <w:t xml:space="preserve"> </w:t>
       </w:r>
       <w:proofErr w:type="spellStart"/>
       <w:r>
+        <w:rPr>
+          <w:rFonts w:ascii="Consolas" w:hAnsi="Consolas"/>
+        </w:rPr>
         <w:t>VendaDeProduto</w:t>
       </w:r>
       <w:proofErr w:type="spellEnd"/>
       <w:r>
+        <w:rPr>
+          <w:rFonts w:ascii="Consolas" w:hAnsi="Consolas"/>
+        </w:rPr>
         <w:t xml:space="preserve"> {</w:t>
       </w:r>
     </w:p>
     <w:p>
-      <w:r>
+      <w:pPr>
+        <w:rPr>
+          <w:rFonts w:ascii="Consolas" w:hAnsi="Consolas"/>
+        </w:rPr>
+      </w:pPr>
+      <w:r>
+        <w:rPr>
+          <w:rFonts w:ascii="Consolas" w:hAnsi="Consolas"/>
+        </w:rPr>
         <w:tab/>
       </w:r>
       <w:proofErr w:type="spellStart"/>
       <w:r>
+        <w:rPr>
+          <w:rFonts w:ascii="Consolas" w:hAnsi="Consolas"/>
+        </w:rPr>
         <w:t>public</w:t>
       </w:r>
       <w:proofErr w:type="spellEnd"/>
       <w:r>
+        <w:rPr>
+          <w:rFonts w:ascii="Consolas" w:hAnsi="Consolas"/>
+        </w:rPr>
         <w:t xml:space="preserve"> </w:t>
       </w:r>
       <w:proofErr w:type="spellStart"/>
       <w:r>
+        <w:rPr>
+          <w:rFonts w:ascii="Consolas" w:hAnsi="Consolas"/>
+        </w:rPr>
         <w:t>void</w:t>
       </w:r>
       <w:proofErr w:type="spellEnd"/>
       <w:r>
+        <w:rPr>
+          <w:rFonts w:ascii="Consolas" w:hAnsi="Consolas"/>
+        </w:rPr>
         <w:t xml:space="preserve"> </w:t>
       </w:r>
       <w:proofErr w:type="spellStart"/>
-      <w:proofErr w:type="gramStart"/>
-      <w:r>
+      <w:r>
+        <w:rPr>
+          <w:rFonts w:ascii="Consolas" w:hAnsi="Consolas"/>
+        </w:rPr>
         <w:t>vendeProduto</w:t>
       </w:r>
       <w:proofErr w:type="spellEnd"/>
       <w:r>
-        <w:t>(</w:t>
-      </w:r>
-      <w:proofErr w:type="gramEnd"/>
-      <w:r>
-        <w:t>Produto produto) {</w:t>
-      </w:r>
-    </w:p>
-    <w:p>
-      <w:r>
+        <w:rPr>
+          <w:rFonts w:ascii="Consolas" w:hAnsi="Consolas"/>
+        </w:rPr>
+        <w:t>(Produto produto) {</w:t>
+      </w:r>
+    </w:p>
+    <w:p>
+      <w:pPr>
+        <w:rPr>
+          <w:rFonts w:ascii="Consolas" w:hAnsi="Consolas"/>
+        </w:rPr>
+      </w:pPr>
+      <w:r>
+        <w:rPr>
+          <w:rFonts w:ascii="Consolas" w:hAnsi="Consolas"/>
+        </w:rPr>
         <w:tab/>
         <w:t xml:space="preserve">    //Todo o código para a venda do produto...</w:t>
       </w:r>
@@ -96,15 +158,20 @@
     <w:p>
       <w:pPr>
         <w:rPr>
-          <w:lang w:val="en-US"/>
-        </w:rPr>
-      </w:pPr>
-      <w:r>
+          <w:rFonts w:ascii="Consolas" w:hAnsi="Consolas"/>
+          <w:lang w:val="en-US"/>
+        </w:rPr>
+      </w:pPr>
+      <w:r>
+        <w:rPr>
+          <w:rFonts w:ascii="Consolas" w:hAnsi="Consolas"/>
+        </w:rPr>
         <w:tab/>
         <w:t xml:space="preserve">    </w:t>
       </w:r>
       <w:r>
         <w:rPr>
+          <w:rFonts w:ascii="Consolas" w:hAnsi="Consolas"/>
           <w:lang w:val="en-US"/>
         </w:rPr>
         <w:t xml:space="preserve">Log </w:t>
@@ -112,6 +179,7 @@
       <w:proofErr w:type="spellStart"/>
       <w:r>
         <w:rPr>
+          <w:rFonts w:ascii="Consolas" w:hAnsi="Consolas"/>
           <w:lang w:val="en-US"/>
         </w:rPr>
         <w:t>log</w:t>
@@ -119,244 +187,503 @@
       <w:proofErr w:type="spellEnd"/>
       <w:r>
         <w:rPr>
+          <w:rFonts w:ascii="Consolas" w:hAnsi="Consolas"/>
           <w:lang w:val="en-US"/>
         </w:rPr>
         <w:t xml:space="preserve"> = new Log("Arquivo.txt");</w:t>
       </w:r>
     </w:p>
     <w:p>
-      <w:r>
-        <w:rPr>
+      <w:pPr>
+        <w:rPr>
+          <w:rFonts w:ascii="Consolas" w:hAnsi="Consolas"/>
+        </w:rPr>
+      </w:pPr>
+      <w:r>
+        <w:rPr>
+          <w:rFonts w:ascii="Consolas" w:hAnsi="Consolas"/>
           <w:lang w:val="en-US"/>
         </w:rPr>
         <w:tab/>
         <w:t xml:space="preserve">    </w:t>
       </w:r>
       <w:proofErr w:type="spellStart"/>
-      <w:proofErr w:type="gramStart"/>
-      <w:r>
+      <w:r>
+        <w:rPr>
+          <w:rFonts w:ascii="Consolas" w:hAnsi="Consolas"/>
+        </w:rPr>
         <w:t>log.grava</w:t>
       </w:r>
       <w:proofErr w:type="spellEnd"/>
-      <w:proofErr w:type="gramEnd"/>
-      <w:r>
+      <w:r>
+        <w:rPr>
+          <w:rFonts w:ascii="Consolas" w:hAnsi="Consolas"/>
+        </w:rPr>
         <w:t>(produto);</w:t>
       </w:r>
     </w:p>
     <w:p>
-      <w:r>
+      <w:pPr>
+        <w:rPr>
+          <w:rFonts w:ascii="Consolas" w:hAnsi="Consolas"/>
+        </w:rPr>
+      </w:pPr>
+      <w:r>
+        <w:rPr>
+          <w:rFonts w:ascii="Consolas" w:hAnsi="Consolas"/>
+        </w:rPr>
         <w:tab/>
         <w:t>}</w:t>
       </w:r>
     </w:p>
     <w:p>
-      <w:r>
+      <w:pPr>
+        <w:rPr>
+          <w:rFonts w:ascii="Consolas" w:hAnsi="Consolas"/>
+        </w:rPr>
+      </w:pPr>
+      <w:r>
+        <w:rPr>
+          <w:rFonts w:ascii="Consolas" w:hAnsi="Consolas"/>
+        </w:rPr>
         <w:t>}</w:t>
       </w:r>
     </w:p>
     <w:p>
-      <w:r>
+      <w:pPr>
+        <w:rPr>
+          <w:rFonts w:ascii="Consolas" w:hAnsi="Consolas"/>
+        </w:rPr>
+      </w:pPr>
+      <w:r>
+        <w:rPr>
+          <w:rFonts w:ascii="Consolas" w:hAnsi="Consolas"/>
+        </w:rPr>
         <w:t>Fazer:</w:t>
       </w:r>
     </w:p>
     <w:p>
-      <w:proofErr w:type="spellStart"/>
-      <w:r>
+      <w:pPr>
+        <w:rPr>
+          <w:rFonts w:ascii="Consolas" w:hAnsi="Consolas"/>
+        </w:rPr>
+      </w:pPr>
+      <w:proofErr w:type="spellStart"/>
+      <w:r>
+        <w:rPr>
+          <w:rFonts w:ascii="Consolas" w:hAnsi="Consolas"/>
+        </w:rPr>
         <w:t>public</w:t>
       </w:r>
       <w:proofErr w:type="spellEnd"/>
       <w:r>
+        <w:rPr>
+          <w:rFonts w:ascii="Consolas" w:hAnsi="Consolas"/>
+        </w:rPr>
         <w:t xml:space="preserve"> </w:t>
       </w:r>
       <w:proofErr w:type="spellStart"/>
       <w:r>
+        <w:rPr>
+          <w:rFonts w:ascii="Consolas" w:hAnsi="Consolas"/>
+        </w:rPr>
         <w:t>class</w:t>
       </w:r>
       <w:proofErr w:type="spellEnd"/>
       <w:r>
+        <w:rPr>
+          <w:rFonts w:ascii="Consolas" w:hAnsi="Consolas"/>
+        </w:rPr>
         <w:t xml:space="preserve"> </w:t>
       </w:r>
       <w:proofErr w:type="spellStart"/>
       <w:r>
+        <w:rPr>
+          <w:rFonts w:ascii="Consolas" w:hAnsi="Consolas"/>
+        </w:rPr>
         <w:t>VendaDeProduto</w:t>
       </w:r>
       <w:proofErr w:type="spellEnd"/>
       <w:r>
+        <w:rPr>
+          <w:rFonts w:ascii="Consolas" w:hAnsi="Consolas"/>
+        </w:rPr>
         <w:t xml:space="preserve"> {</w:t>
       </w:r>
     </w:p>
     <w:p>
-      <w:r>
+      <w:pPr>
+        <w:rPr>
+          <w:rFonts w:ascii="Consolas" w:hAnsi="Consolas"/>
+        </w:rPr>
+      </w:pPr>
+      <w:r>
+        <w:rPr>
+          <w:rFonts w:ascii="Consolas" w:hAnsi="Consolas"/>
+        </w:rPr>
         <w:tab/>
       </w:r>
       <w:proofErr w:type="spellStart"/>
       <w:r>
+        <w:rPr>
+          <w:rFonts w:ascii="Consolas" w:hAnsi="Consolas"/>
+        </w:rPr>
         <w:t>private</w:t>
       </w:r>
       <w:proofErr w:type="spellEnd"/>
       <w:r>
+        <w:rPr>
+          <w:rFonts w:ascii="Consolas" w:hAnsi="Consolas"/>
+        </w:rPr>
         <w:t xml:space="preserve"> Log </w:t>
       </w:r>
       <w:proofErr w:type="spellStart"/>
       <w:r>
+        <w:rPr>
+          <w:rFonts w:ascii="Consolas" w:hAnsi="Consolas"/>
+        </w:rPr>
         <w:t>log</w:t>
       </w:r>
       <w:proofErr w:type="spellEnd"/>
       <w:r>
+        <w:rPr>
+          <w:rFonts w:ascii="Consolas" w:hAnsi="Consolas"/>
+        </w:rPr>
         <w:t>;</w:t>
       </w:r>
     </w:p>
     <w:p>
-      <w:r>
+      <w:pPr>
+        <w:rPr>
+          <w:rFonts w:ascii="Consolas" w:hAnsi="Consolas"/>
+        </w:rPr>
+      </w:pPr>
+      <w:r>
+        <w:rPr>
+          <w:rFonts w:ascii="Consolas" w:hAnsi="Consolas"/>
+        </w:rPr>
         <w:tab/>
       </w:r>
       <w:proofErr w:type="spellStart"/>
       <w:r>
+        <w:rPr>
+          <w:rFonts w:ascii="Consolas" w:hAnsi="Consolas"/>
+        </w:rPr>
         <w:t>public</w:t>
       </w:r>
       <w:proofErr w:type="spellEnd"/>
       <w:r>
+        <w:rPr>
+          <w:rFonts w:ascii="Consolas" w:hAnsi="Consolas"/>
+        </w:rPr>
         <w:t xml:space="preserve"> </w:t>
       </w:r>
       <w:proofErr w:type="spellStart"/>
       <w:r>
+        <w:rPr>
+          <w:rFonts w:ascii="Consolas" w:hAnsi="Consolas"/>
+        </w:rPr>
         <w:t>void</w:t>
       </w:r>
       <w:proofErr w:type="spellEnd"/>
       <w:r>
+        <w:rPr>
+          <w:rFonts w:ascii="Consolas" w:hAnsi="Consolas"/>
+        </w:rPr>
         <w:t xml:space="preserve"> </w:t>
       </w:r>
       <w:proofErr w:type="spellStart"/>
-      <w:proofErr w:type="gramStart"/>
-      <w:r>
+      <w:r>
+        <w:rPr>
+          <w:rFonts w:ascii="Consolas" w:hAnsi="Consolas"/>
+        </w:rPr>
         <w:t>VendaDeProduto</w:t>
       </w:r>
       <w:proofErr w:type="spellEnd"/>
       <w:r>
-        <w:t>(</w:t>
-      </w:r>
-      <w:proofErr w:type="gramEnd"/>
-      <w:r>
-        <w:t xml:space="preserve">Log </w:t>
-      </w:r>
-      <w:proofErr w:type="spellStart"/>
-      <w:r>
+        <w:rPr>
+          <w:rFonts w:ascii="Consolas" w:hAnsi="Consolas"/>
+        </w:rPr>
+        <w:t xml:space="preserve">(Log </w:t>
+      </w:r>
+      <w:proofErr w:type="spellStart"/>
+      <w:r>
+        <w:rPr>
+          <w:rFonts w:ascii="Consolas" w:hAnsi="Consolas"/>
+        </w:rPr>
         <w:t>logVenda</w:t>
       </w:r>
       <w:proofErr w:type="spellEnd"/>
       <w:r>
+        <w:rPr>
+          <w:rFonts w:ascii="Consolas" w:hAnsi="Consolas"/>
+        </w:rPr>
         <w:t>) {</w:t>
       </w:r>
     </w:p>
     <w:p>
-      <w:r>
+      <w:pPr>
+        <w:rPr>
+          <w:rFonts w:ascii="Consolas" w:hAnsi="Consolas"/>
+        </w:rPr>
+      </w:pPr>
+      <w:r>
+        <w:rPr>
+          <w:rFonts w:ascii="Consolas" w:hAnsi="Consolas"/>
+        </w:rPr>
         <w:tab/>
         <w:t xml:space="preserve">    this.log = </w:t>
       </w:r>
       <w:proofErr w:type="spellStart"/>
       <w:r>
+        <w:rPr>
+          <w:rFonts w:ascii="Consolas" w:hAnsi="Consolas"/>
+        </w:rPr>
         <w:t>logVenda</w:t>
       </w:r>
       <w:proofErr w:type="spellEnd"/>
       <w:r>
+        <w:rPr>
+          <w:rFonts w:ascii="Consolas" w:hAnsi="Consolas"/>
+        </w:rPr>
         <w:t>;</w:t>
       </w:r>
     </w:p>
     <w:p>
-      <w:r>
+      <w:pPr>
+        <w:rPr>
+          <w:rFonts w:ascii="Consolas" w:hAnsi="Consolas"/>
+        </w:rPr>
+      </w:pPr>
+      <w:r>
+        <w:rPr>
+          <w:rFonts w:ascii="Consolas" w:hAnsi="Consolas"/>
+        </w:rPr>
         <w:tab/>
         <w:t>}</w:t>
       </w:r>
     </w:p>
     <w:p>
-      <w:r>
+      <w:pPr>
+        <w:rPr>
+          <w:rFonts w:ascii="Consolas" w:hAnsi="Consolas"/>
+        </w:rPr>
+      </w:pPr>
+      <w:r>
+        <w:rPr>
+          <w:rFonts w:ascii="Consolas" w:hAnsi="Consolas"/>
+        </w:rPr>
         <w:tab/>
       </w:r>
       <w:proofErr w:type="spellStart"/>
       <w:r>
+        <w:rPr>
+          <w:rFonts w:ascii="Consolas" w:hAnsi="Consolas"/>
+        </w:rPr>
         <w:t>public</w:t>
       </w:r>
       <w:proofErr w:type="spellEnd"/>
       <w:r>
+        <w:rPr>
+          <w:rFonts w:ascii="Consolas" w:hAnsi="Consolas"/>
+        </w:rPr>
         <w:t xml:space="preserve"> </w:t>
       </w:r>
       <w:proofErr w:type="spellStart"/>
       <w:r>
+        <w:rPr>
+          <w:rFonts w:ascii="Consolas" w:hAnsi="Consolas"/>
+        </w:rPr>
         <w:t>void</w:t>
       </w:r>
       <w:proofErr w:type="spellEnd"/>
       <w:r>
+        <w:rPr>
+          <w:rFonts w:ascii="Consolas" w:hAnsi="Consolas"/>
+        </w:rPr>
         <w:t xml:space="preserve"> </w:t>
       </w:r>
       <w:proofErr w:type="spellStart"/>
-      <w:proofErr w:type="gramStart"/>
-      <w:r>
+      <w:r>
+        <w:rPr>
+          <w:rFonts w:ascii="Consolas" w:hAnsi="Consolas"/>
+        </w:rPr>
         <w:t>vendeProduto</w:t>
       </w:r>
       <w:proofErr w:type="spellEnd"/>
       <w:r>
-        <w:t>(</w:t>
-      </w:r>
-      <w:proofErr w:type="gramEnd"/>
-      <w:r>
-        <w:t>Produto produto) {</w:t>
-      </w:r>
-    </w:p>
-    <w:p>
-      <w:r>
+        <w:rPr>
+          <w:rFonts w:ascii="Consolas" w:hAnsi="Consolas"/>
+        </w:rPr>
+        <w:t>(Produto produto) {</w:t>
+      </w:r>
+    </w:p>
+    <w:p>
+      <w:pPr>
+        <w:rPr>
+          <w:rFonts w:ascii="Consolas" w:hAnsi="Consolas"/>
+        </w:rPr>
+      </w:pPr>
+      <w:r>
+        <w:rPr>
+          <w:rFonts w:ascii="Consolas" w:hAnsi="Consolas"/>
+        </w:rPr>
         <w:tab/>
         <w:t xml:space="preserve">    //Todo o código para a venda do produto...&lt;/</w:t>
       </w:r>
       <w:proofErr w:type="spellStart"/>
       <w:r>
+        <w:rPr>
+          <w:rFonts w:ascii="Consolas" w:hAnsi="Consolas"/>
+        </w:rPr>
         <w:t>span</w:t>
       </w:r>
       <w:proofErr w:type="spellEnd"/>
       <w:r>
+        <w:rPr>
+          <w:rFonts w:ascii="Consolas" w:hAnsi="Consolas"/>
+        </w:rPr>
         <w:t>&gt;</w:t>
       </w:r>
     </w:p>
     <w:p>
-      <w:r>
+      <w:pPr>
+        <w:rPr>
+          <w:rFonts w:ascii="Consolas" w:hAnsi="Consolas"/>
+        </w:rPr>
+      </w:pPr>
+      <w:r>
+        <w:rPr>
+          <w:rFonts w:ascii="Consolas" w:hAnsi="Consolas"/>
+        </w:rPr>
         <w:t xml:space="preserve">            </w:t>
       </w:r>
       <w:r>
+        <w:rPr>
+          <w:rFonts w:ascii="Consolas" w:hAnsi="Consolas"/>
+        </w:rPr>
         <w:tab/>
         <w:t xml:space="preserve">    </w:t>
       </w:r>
       <w:proofErr w:type="spellStart"/>
-      <w:proofErr w:type="gramStart"/>
-      <w:r>
+      <w:r>
+        <w:rPr>
+          <w:rFonts w:ascii="Consolas" w:hAnsi="Consolas"/>
+        </w:rPr>
         <w:t>log.grava</w:t>
       </w:r>
       <w:proofErr w:type="spellEnd"/>
-      <w:proofErr w:type="gramEnd"/>
-      <w:r>
+      <w:r>
+        <w:rPr>
+          <w:rFonts w:ascii="Consolas" w:hAnsi="Consolas"/>
+        </w:rPr>
         <w:t>(produto);</w:t>
       </w:r>
     </w:p>
-    <w:p/>
-    <w:p>
-      <w:r>
+    <w:p>
+      <w:pPr>
+        <w:rPr>
+          <w:rFonts w:ascii="Consolas" w:hAnsi="Consolas"/>
+        </w:rPr>
+      </w:pPr>
+    </w:p>
+    <w:p>
+      <w:pPr>
+        <w:rPr>
+          <w:rFonts w:ascii="Consolas" w:hAnsi="Consolas"/>
+        </w:rPr>
+      </w:pPr>
+      <w:r>
+        <w:rPr>
+          <w:rFonts w:ascii="Consolas" w:hAnsi="Consolas"/>
+        </w:rPr>
         <w:tab/>
         <w:t>}</w:t>
       </w:r>
     </w:p>
     <w:p>
-      <w:r>
+      <w:pPr>
+        <w:rPr>
+          <w:rFonts w:ascii="Consolas" w:hAnsi="Consolas"/>
+        </w:rPr>
+      </w:pPr>
+      <w:r>
+        <w:rPr>
+          <w:rFonts w:ascii="Consolas" w:hAnsi="Consolas"/>
+        </w:rPr>
         <w:t>}</w:t>
       </w:r>
     </w:p>
-    <w:p/>
-    <w:p/>
-    <w:p/>
-    <w:p/>
-    <w:p/>
-    <w:p/>
-    <w:p/>
-    <w:p/>
-    <w:p/>
-    <w:p/>
+    <w:p>
+      <w:pPr>
+        <w:rPr>
+          <w:rFonts w:ascii="Consolas" w:hAnsi="Consolas"/>
+        </w:rPr>
+      </w:pPr>
+    </w:p>
+    <w:p>
+      <w:pPr>
+        <w:rPr>
+          <w:rFonts w:ascii="Consolas" w:hAnsi="Consolas"/>
+        </w:rPr>
+      </w:pPr>
+    </w:p>
+    <w:p>
+      <w:pPr>
+        <w:rPr>
+          <w:rFonts w:ascii="Consolas" w:hAnsi="Consolas"/>
+        </w:rPr>
+      </w:pPr>
+    </w:p>
+    <w:p>
+      <w:pPr>
+        <w:rPr>
+          <w:rFonts w:ascii="Consolas" w:hAnsi="Consolas"/>
+        </w:rPr>
+      </w:pPr>
+    </w:p>
+    <w:p>
+      <w:pPr>
+        <w:rPr>
+          <w:rFonts w:ascii="Consolas" w:hAnsi="Consolas"/>
+        </w:rPr>
+      </w:pPr>
+    </w:p>
+    <w:p>
+      <w:pPr>
+        <w:rPr>
+          <w:rFonts w:ascii="Consolas" w:hAnsi="Consolas"/>
+        </w:rPr>
+      </w:pPr>
+    </w:p>
+    <w:p>
+      <w:pPr>
+        <w:rPr>
+          <w:rFonts w:ascii="Consolas" w:hAnsi="Consolas"/>
+        </w:rPr>
+      </w:pPr>
+    </w:p>
+    <w:p>
+      <w:pPr>
+        <w:rPr>
+          <w:rFonts w:ascii="Consolas" w:hAnsi="Consolas"/>
+        </w:rPr>
+      </w:pPr>
+    </w:p>
+    <w:p>
+      <w:pPr>
+        <w:rPr>
+          <w:rFonts w:ascii="Consolas" w:hAnsi="Consolas"/>
+        </w:rPr>
+      </w:pPr>
+    </w:p>
+    <w:p>
+      <w:pPr>
+        <w:rPr>
+          <w:rFonts w:ascii="Consolas" w:hAnsi="Consolas"/>
+        </w:rPr>
+      </w:pPr>
+    </w:p>
     <w:p>
       <w:pPr>
         <w:pStyle w:val="PargrafodaLista"/>
@@ -365,51 +692,92 @@
           <w:numId w:val="1"/>
         </w:numPr>
         <w:rPr>
+          <w:rFonts w:ascii="Consolas" w:hAnsi="Consolas"/>
           <w:b/>
           <w:bCs/>
         </w:rPr>
       </w:pPr>
       <w:r>
         <w:rPr>
+          <w:rFonts w:ascii="Consolas" w:hAnsi="Consolas"/>
           <w:b/>
           <w:bCs/>
         </w:rPr>
+        <w:t>Injeção de dependência</w:t>
+      </w:r>
+    </w:p>
+    <w:p>
+      <w:pPr>
+        <w:rPr>
+          <w:rFonts w:ascii="Consolas" w:hAnsi="Consolas"/>
+        </w:rPr>
+      </w:pPr>
+      <w:r>
+        <w:rPr>
+          <w:rFonts w:ascii="Consolas" w:hAnsi="Consolas"/>
+        </w:rPr>
         <w:lastRenderedPageBreak/>
-        <w:t>Injeção de dependência</w:t>
-      </w:r>
-    </w:p>
-    <w:p>
-      <w:r>
         <w:t xml:space="preserve">Ao invés </w:t>
       </w:r>
       <w:r>
+        <w:rPr>
+          <w:rFonts w:ascii="Consolas" w:hAnsi="Consolas"/>
+        </w:rPr>
         <w:t>d</w:t>
       </w:r>
       <w:r>
+        <w:rPr>
+          <w:rFonts w:ascii="Consolas" w:hAnsi="Consolas"/>
+        </w:rPr>
         <w:t>e fazer:</w:t>
       </w:r>
     </w:p>
     <w:p>
-      <w:r>
+      <w:pPr>
+        <w:rPr>
+          <w:rFonts w:ascii="Consolas" w:hAnsi="Consolas"/>
+        </w:rPr>
+      </w:pPr>
+      <w:r>
+        <w:rPr>
+          <w:rFonts w:ascii="Consolas" w:hAnsi="Consolas"/>
+        </w:rPr>
         <w:t>&lt;?</w:t>
       </w:r>
       <w:proofErr w:type="spellStart"/>
       <w:r>
+        <w:rPr>
+          <w:rFonts w:ascii="Consolas" w:hAnsi="Consolas"/>
+        </w:rPr>
         <w:t>php</w:t>
       </w:r>
       <w:proofErr w:type="spellEnd"/>
     </w:p>
     <w:p>
-      <w:proofErr w:type="spellStart"/>
-      <w:r>
+      <w:pPr>
+        <w:rPr>
+          <w:rFonts w:ascii="Consolas" w:hAnsi="Consolas"/>
+        </w:rPr>
+      </w:pPr>
+      <w:proofErr w:type="spellStart"/>
+      <w:r>
+        <w:rPr>
+          <w:rFonts w:ascii="Consolas" w:hAnsi="Consolas"/>
+        </w:rPr>
         <w:t>class</w:t>
       </w:r>
       <w:proofErr w:type="spellEnd"/>
       <w:r>
+        <w:rPr>
+          <w:rFonts w:ascii="Consolas" w:hAnsi="Consolas"/>
+        </w:rPr>
         <w:t xml:space="preserve"> </w:t>
       </w:r>
       <w:proofErr w:type="spellStart"/>
       <w:r>
+        <w:rPr>
+          <w:rFonts w:ascii="Consolas" w:hAnsi="Consolas"/>
+        </w:rPr>
         <w:t>Notification</w:t>
       </w:r>
       <w:proofErr w:type="spellEnd"/>
@@ -417,11 +785,13 @@
     <w:p>
       <w:pPr>
         <w:rPr>
-          <w:lang w:val="en-US"/>
-        </w:rPr>
-      </w:pPr>
-      <w:r>
-        <w:rPr>
+          <w:rFonts w:ascii="Consolas" w:hAnsi="Consolas"/>
+          <w:lang w:val="en-US"/>
+        </w:rPr>
+      </w:pPr>
+      <w:r>
+        <w:rPr>
+          <w:rFonts w:ascii="Consolas" w:hAnsi="Consolas"/>
           <w:lang w:val="en-US"/>
         </w:rPr>
         <w:t>{</w:t>
@@ -430,38 +800,28 @@
     <w:p>
       <w:pPr>
         <w:rPr>
-          <w:lang w:val="en-US"/>
-        </w:rPr>
-      </w:pPr>
-      <w:r>
-        <w:rPr>
-          <w:lang w:val="en-US"/>
-        </w:rPr>
-        <w:t xml:space="preserve">    public function </w:t>
-      </w:r>
-      <w:proofErr w:type="gramStart"/>
-      <w:r>
-        <w:rPr>
-          <w:lang w:val="en-US"/>
-        </w:rPr>
-        <w:t>send(</w:t>
-      </w:r>
-      <w:proofErr w:type="gramEnd"/>
-      <w:r>
-        <w:rPr>
-          <w:lang w:val="en-US"/>
-        </w:rPr>
-        <w:t>)</w:t>
-      </w:r>
-    </w:p>
-    <w:p>
-      <w:pPr>
-        <w:rPr>
-          <w:lang w:val="en-US"/>
-        </w:rPr>
-      </w:pPr>
-      <w:r>
-        <w:rPr>
+          <w:rFonts w:ascii="Consolas" w:hAnsi="Consolas"/>
+          <w:lang w:val="en-US"/>
+        </w:rPr>
+      </w:pPr>
+      <w:r>
+        <w:rPr>
+          <w:rFonts w:ascii="Consolas" w:hAnsi="Consolas"/>
+          <w:lang w:val="en-US"/>
+        </w:rPr>
+        <w:t xml:space="preserve">    public function send()</w:t>
+      </w:r>
+    </w:p>
+    <w:p>
+      <w:pPr>
+        <w:rPr>
+          <w:rFonts w:ascii="Consolas" w:hAnsi="Consolas"/>
+          <w:lang w:val="en-US"/>
+        </w:rPr>
+      </w:pPr>
+      <w:r>
+        <w:rPr>
+          <w:rFonts w:ascii="Consolas" w:hAnsi="Consolas"/>
           <w:lang w:val="en-US"/>
         </w:rPr>
         <w:t xml:space="preserve">    {</w:t>
@@ -470,11 +830,13 @@
     <w:p>
       <w:pPr>
         <w:rPr>
-          <w:lang w:val="en-US"/>
-        </w:rPr>
-      </w:pPr>
-      <w:r>
-        <w:rPr>
+          <w:rFonts w:ascii="Consolas" w:hAnsi="Consolas"/>
+          <w:lang w:val="en-US"/>
+        </w:rPr>
+      </w:pPr>
+      <w:r>
+        <w:rPr>
+          <w:rFonts w:ascii="Consolas" w:hAnsi="Consolas"/>
           <w:lang w:val="en-US"/>
         </w:rPr>
         <w:t xml:space="preserve">        // TODO</w:t>
@@ -483,11 +845,13 @@
     <w:p>
       <w:pPr>
         <w:rPr>
-          <w:lang w:val="en-US"/>
-        </w:rPr>
-      </w:pPr>
-      <w:r>
-        <w:rPr>
+          <w:rFonts w:ascii="Consolas" w:hAnsi="Consolas"/>
+          <w:lang w:val="en-US"/>
+        </w:rPr>
+      </w:pPr>
+      <w:r>
+        <w:rPr>
+          <w:rFonts w:ascii="Consolas" w:hAnsi="Consolas"/>
           <w:lang w:val="en-US"/>
         </w:rPr>
         <w:t xml:space="preserve">    }</w:t>
@@ -496,11 +860,13 @@
     <w:p>
       <w:pPr>
         <w:rPr>
-          <w:lang w:val="en-US"/>
-        </w:rPr>
-      </w:pPr>
-      <w:r>
-        <w:rPr>
+          <w:rFonts w:ascii="Consolas" w:hAnsi="Consolas"/>
+          <w:lang w:val="en-US"/>
+        </w:rPr>
+      </w:pPr>
+      <w:r>
+        <w:rPr>
+          <w:rFonts w:ascii="Consolas" w:hAnsi="Consolas"/>
           <w:lang w:val="en-US"/>
         </w:rPr>
         <w:t>}</w:t>
@@ -509,11 +875,13 @@
     <w:p>
       <w:pPr>
         <w:rPr>
-          <w:lang w:val="en-US"/>
-        </w:rPr>
-      </w:pPr>
-      <w:r>
-        <w:rPr>
+          <w:rFonts w:ascii="Consolas" w:hAnsi="Consolas"/>
+          <w:lang w:val="en-US"/>
+        </w:rPr>
+      </w:pPr>
+      <w:r>
+        <w:rPr>
+          <w:rFonts w:ascii="Consolas" w:hAnsi="Consolas"/>
           <w:lang w:val="en-US"/>
         </w:rPr>
         <w:t xml:space="preserve">class </w:t>
@@ -521,6 +889,7 @@
       <w:proofErr w:type="spellStart"/>
       <w:r>
         <w:rPr>
+          <w:rFonts w:ascii="Consolas" w:hAnsi="Consolas"/>
           <w:lang w:val="en-US"/>
         </w:rPr>
         <w:t>UserCommand</w:t>
@@ -530,11 +899,13 @@
     <w:p>
       <w:pPr>
         <w:rPr>
-          <w:lang w:val="en-US"/>
-        </w:rPr>
-      </w:pPr>
-      <w:r>
-        <w:rPr>
+          <w:rFonts w:ascii="Consolas" w:hAnsi="Consolas"/>
+          <w:lang w:val="en-US"/>
+        </w:rPr>
+      </w:pPr>
+      <w:r>
+        <w:rPr>
+          <w:rFonts w:ascii="Consolas" w:hAnsi="Consolas"/>
           <w:lang w:val="en-US"/>
         </w:rPr>
         <w:t>{</w:t>
@@ -543,38 +914,28 @@
     <w:p>
       <w:pPr>
         <w:rPr>
-          <w:lang w:val="en-US"/>
-        </w:rPr>
-      </w:pPr>
-      <w:r>
-        <w:rPr>
-          <w:lang w:val="en-US"/>
-        </w:rPr>
-        <w:t xml:space="preserve">    public function </w:t>
-      </w:r>
-      <w:proofErr w:type="gramStart"/>
-      <w:r>
-        <w:rPr>
-          <w:lang w:val="en-US"/>
-        </w:rPr>
-        <w:t>handle(</w:t>
-      </w:r>
-      <w:proofErr w:type="gramEnd"/>
-      <w:r>
-        <w:rPr>
-          <w:lang w:val="en-US"/>
-        </w:rPr>
-        <w:t>)</w:t>
-      </w:r>
-    </w:p>
-    <w:p>
-      <w:pPr>
-        <w:rPr>
-          <w:lang w:val="en-US"/>
-        </w:rPr>
-      </w:pPr>
-      <w:r>
-        <w:rPr>
+          <w:rFonts w:ascii="Consolas" w:hAnsi="Consolas"/>
+          <w:lang w:val="en-US"/>
+        </w:rPr>
+      </w:pPr>
+      <w:r>
+        <w:rPr>
+          <w:rFonts w:ascii="Consolas" w:hAnsi="Consolas"/>
+          <w:lang w:val="en-US"/>
+        </w:rPr>
+        <w:t xml:space="preserve">    public function handle()</w:t>
+      </w:r>
+    </w:p>
+    <w:p>
+      <w:pPr>
+        <w:rPr>
+          <w:rFonts w:ascii="Consolas" w:hAnsi="Consolas"/>
+          <w:lang w:val="en-US"/>
+        </w:rPr>
+      </w:pPr>
+      <w:r>
+        <w:rPr>
+          <w:rFonts w:ascii="Consolas" w:hAnsi="Consolas"/>
           <w:lang w:val="en-US"/>
         </w:rPr>
         <w:t xml:space="preserve">    {</w:t>
@@ -583,72 +944,51 @@
     <w:p>
       <w:pPr>
         <w:rPr>
-          <w:lang w:val="en-US"/>
-        </w:rPr>
-      </w:pPr>
-      <w:r>
-        <w:rPr>
-          <w:lang w:val="en-US"/>
-        </w:rPr>
-        <w:t xml:space="preserve">        $notification = new </w:t>
-      </w:r>
-      <w:proofErr w:type="gramStart"/>
-      <w:r>
-        <w:rPr>
-          <w:lang w:val="en-US"/>
-        </w:rPr>
-        <w:t>Notification(</w:t>
-      </w:r>
-      <w:proofErr w:type="gramEnd"/>
-      <w:r>
-        <w:rPr>
-          <w:lang w:val="en-US"/>
-        </w:rPr>
-        <w:t>);</w:t>
-      </w:r>
-    </w:p>
-    <w:p>
-      <w:pPr>
-        <w:rPr>
-          <w:lang w:val="en-US"/>
-        </w:rPr>
-      </w:pPr>
-    </w:p>
-    <w:p>
-      <w:pPr>
-        <w:rPr>
-          <w:lang w:val="en-US"/>
-        </w:rPr>
-      </w:pPr>
-      <w:r>
-        <w:rPr>
-          <w:lang w:val="en-US"/>
-        </w:rPr>
-        <w:t xml:space="preserve">        $notification-&gt;</w:t>
-      </w:r>
-      <w:proofErr w:type="gramStart"/>
-      <w:r>
-        <w:rPr>
-          <w:lang w:val="en-US"/>
-        </w:rPr>
-        <w:t>send(</w:t>
-      </w:r>
-      <w:proofErr w:type="gramEnd"/>
-      <w:r>
-        <w:rPr>
-          <w:lang w:val="en-US"/>
-        </w:rPr>
-        <w:t>);</w:t>
-      </w:r>
-    </w:p>
-    <w:p>
-      <w:pPr>
-        <w:rPr>
-          <w:lang w:val="en-US"/>
-        </w:rPr>
-      </w:pPr>
-      <w:r>
-        <w:rPr>
+          <w:rFonts w:ascii="Consolas" w:hAnsi="Consolas"/>
+          <w:lang w:val="en-US"/>
+        </w:rPr>
+      </w:pPr>
+      <w:r>
+        <w:rPr>
+          <w:rFonts w:ascii="Consolas" w:hAnsi="Consolas"/>
+          <w:lang w:val="en-US"/>
+        </w:rPr>
+        <w:t xml:space="preserve">        $notification = new Notification();</w:t>
+      </w:r>
+    </w:p>
+    <w:p>
+      <w:pPr>
+        <w:rPr>
+          <w:rFonts w:ascii="Consolas" w:hAnsi="Consolas"/>
+          <w:lang w:val="en-US"/>
+        </w:rPr>
+      </w:pPr>
+    </w:p>
+    <w:p>
+      <w:pPr>
+        <w:rPr>
+          <w:rFonts w:ascii="Consolas" w:hAnsi="Consolas"/>
+          <w:lang w:val="en-US"/>
+        </w:rPr>
+      </w:pPr>
+      <w:r>
+        <w:rPr>
+          <w:rFonts w:ascii="Consolas" w:hAnsi="Consolas"/>
+          <w:lang w:val="en-US"/>
+        </w:rPr>
+        <w:t xml:space="preserve">        $notification-&gt;send();</w:t>
+      </w:r>
+    </w:p>
+    <w:p>
+      <w:pPr>
+        <w:rPr>
+          <w:rFonts w:ascii="Consolas" w:hAnsi="Consolas"/>
+          <w:lang w:val="en-US"/>
+        </w:rPr>
+      </w:pPr>
+      <w:r>
+        <w:rPr>
+          <w:rFonts w:ascii="Consolas" w:hAnsi="Consolas"/>
           <w:lang w:val="en-US"/>
         </w:rPr>
         <w:t xml:space="preserve">    }</w:t>
@@ -657,11 +997,13 @@
     <w:p>
       <w:pPr>
         <w:rPr>
-          <w:lang w:val="en-US"/>
-        </w:rPr>
-      </w:pPr>
-      <w:r>
-        <w:rPr>
+          <w:rFonts w:ascii="Consolas" w:hAnsi="Consolas"/>
+          <w:lang w:val="en-US"/>
+        </w:rPr>
+      </w:pPr>
+      <w:r>
+        <w:rPr>
+          <w:rFonts w:ascii="Consolas" w:hAnsi="Consolas"/>
           <w:lang w:val="en-US"/>
         </w:rPr>
         <w:t>}</w:t>
@@ -670,24 +1012,28 @@
     <w:p>
       <w:pPr>
         <w:rPr>
-          <w:lang w:val="en-US"/>
-        </w:rPr>
-      </w:pPr>
-    </w:p>
-    <w:p>
-      <w:pPr>
-        <w:rPr>
-          <w:lang w:val="en-US"/>
-        </w:rPr>
-      </w:pPr>
-      <w:r>
-        <w:rPr>
+          <w:rFonts w:ascii="Consolas" w:hAnsi="Consolas"/>
+          <w:lang w:val="en-US"/>
+        </w:rPr>
+      </w:pPr>
+    </w:p>
+    <w:p>
+      <w:pPr>
+        <w:rPr>
+          <w:rFonts w:ascii="Consolas" w:hAnsi="Consolas"/>
+          <w:lang w:val="en-US"/>
+        </w:rPr>
+      </w:pPr>
+      <w:r>
+        <w:rPr>
+          <w:rFonts w:ascii="Consolas" w:hAnsi="Consolas"/>
           <w:lang w:val="en-US"/>
         </w:rPr>
         <w:t>Fa</w:t>
       </w:r>
       <w:r>
         <w:rPr>
+          <w:rFonts w:ascii="Consolas" w:hAnsi="Consolas"/>
           <w:lang w:val="en-US"/>
         </w:rPr>
         <w:t>zer:</w:t>
@@ -696,18 +1042,21 @@
     <w:p>
       <w:pPr>
         <w:rPr>
-          <w:lang w:val="en-US"/>
-        </w:rPr>
-      </w:pPr>
-    </w:p>
-    <w:p>
-      <w:pPr>
-        <w:rPr>
-          <w:lang w:val="en-US"/>
-        </w:rPr>
-      </w:pPr>
-      <w:r>
-        <w:rPr>
+          <w:rFonts w:ascii="Consolas" w:hAnsi="Consolas"/>
+          <w:lang w:val="en-US"/>
+        </w:rPr>
+      </w:pPr>
+    </w:p>
+    <w:p>
+      <w:pPr>
+        <w:rPr>
+          <w:rFonts w:ascii="Consolas" w:hAnsi="Consolas"/>
+          <w:lang w:val="en-US"/>
+        </w:rPr>
+      </w:pPr>
+      <w:r>
+        <w:rPr>
+          <w:rFonts w:ascii="Consolas" w:hAnsi="Consolas"/>
           <w:lang w:val="en-US"/>
         </w:rPr>
         <w:t>&lt;?php</w:t>
@@ -716,11 +1065,13 @@
     <w:p>
       <w:pPr>
         <w:rPr>
-          <w:lang w:val="en-US"/>
-        </w:rPr>
-      </w:pPr>
-      <w:r>
-        <w:rPr>
+          <w:rFonts w:ascii="Consolas" w:hAnsi="Consolas"/>
+          <w:lang w:val="en-US"/>
+        </w:rPr>
+      </w:pPr>
+      <w:r>
+        <w:rPr>
+          <w:rFonts w:ascii="Consolas" w:hAnsi="Consolas"/>
           <w:lang w:val="en-US"/>
         </w:rPr>
         <w:t>class Notification</w:t>
@@ -729,11 +1080,13 @@
     <w:p>
       <w:pPr>
         <w:rPr>
-          <w:lang w:val="en-US"/>
-        </w:rPr>
-      </w:pPr>
-      <w:r>
-        <w:rPr>
+          <w:rFonts w:ascii="Consolas" w:hAnsi="Consolas"/>
+          <w:lang w:val="en-US"/>
+        </w:rPr>
+      </w:pPr>
+      <w:r>
+        <w:rPr>
+          <w:rFonts w:ascii="Consolas" w:hAnsi="Consolas"/>
           <w:lang w:val="en-US"/>
         </w:rPr>
         <w:t>{</w:t>
@@ -742,38 +1095,28 @@
     <w:p>
       <w:pPr>
         <w:rPr>
-          <w:lang w:val="en-US"/>
-        </w:rPr>
-      </w:pPr>
-      <w:r>
-        <w:rPr>
-          <w:lang w:val="en-US"/>
-        </w:rPr>
-        <w:t xml:space="preserve">    public function </w:t>
-      </w:r>
-      <w:proofErr w:type="gramStart"/>
-      <w:r>
-        <w:rPr>
-          <w:lang w:val="en-US"/>
-        </w:rPr>
-        <w:t>send(</w:t>
-      </w:r>
-      <w:proofErr w:type="gramEnd"/>
-      <w:r>
-        <w:rPr>
-          <w:lang w:val="en-US"/>
-        </w:rPr>
-        <w:t>)</w:t>
-      </w:r>
-    </w:p>
-    <w:p>
-      <w:pPr>
-        <w:rPr>
-          <w:lang w:val="en-US"/>
-        </w:rPr>
-      </w:pPr>
-      <w:r>
-        <w:rPr>
+          <w:rFonts w:ascii="Consolas" w:hAnsi="Consolas"/>
+          <w:lang w:val="en-US"/>
+        </w:rPr>
+      </w:pPr>
+      <w:r>
+        <w:rPr>
+          <w:rFonts w:ascii="Consolas" w:hAnsi="Consolas"/>
+          <w:lang w:val="en-US"/>
+        </w:rPr>
+        <w:t xml:space="preserve">    public function send()</w:t>
+      </w:r>
+    </w:p>
+    <w:p>
+      <w:pPr>
+        <w:rPr>
+          <w:rFonts w:ascii="Consolas" w:hAnsi="Consolas"/>
+          <w:lang w:val="en-US"/>
+        </w:rPr>
+      </w:pPr>
+      <w:r>
+        <w:rPr>
+          <w:rFonts w:ascii="Consolas" w:hAnsi="Consolas"/>
           <w:lang w:val="en-US"/>
         </w:rPr>
         <w:t xml:space="preserve">    {</w:t>
@@ -782,11 +1125,13 @@
     <w:p>
       <w:pPr>
         <w:rPr>
-          <w:lang w:val="en-US"/>
-        </w:rPr>
-      </w:pPr>
-      <w:r>
-        <w:rPr>
+          <w:rFonts w:ascii="Consolas" w:hAnsi="Consolas"/>
+          <w:lang w:val="en-US"/>
+        </w:rPr>
+      </w:pPr>
+      <w:r>
+        <w:rPr>
+          <w:rFonts w:ascii="Consolas" w:hAnsi="Consolas"/>
           <w:lang w:val="en-US"/>
         </w:rPr>
         <w:t xml:space="preserve">        // TODO</w:t>
@@ -795,11 +1140,13 @@
     <w:p>
       <w:pPr>
         <w:rPr>
-          <w:lang w:val="en-US"/>
-        </w:rPr>
-      </w:pPr>
-      <w:r>
-        <w:rPr>
+          <w:rFonts w:ascii="Consolas" w:hAnsi="Consolas"/>
+          <w:lang w:val="en-US"/>
+        </w:rPr>
+      </w:pPr>
+      <w:r>
+        <w:rPr>
+          <w:rFonts w:ascii="Consolas" w:hAnsi="Consolas"/>
           <w:lang w:val="en-US"/>
         </w:rPr>
         <w:t xml:space="preserve">    }</w:t>
@@ -808,11 +1155,13 @@
     <w:p>
       <w:pPr>
         <w:rPr>
-          <w:lang w:val="en-US"/>
-        </w:rPr>
-      </w:pPr>
-      <w:r>
-        <w:rPr>
+          <w:rFonts w:ascii="Consolas" w:hAnsi="Consolas"/>
+          <w:lang w:val="en-US"/>
+        </w:rPr>
+      </w:pPr>
+      <w:r>
+        <w:rPr>
+          <w:rFonts w:ascii="Consolas" w:hAnsi="Consolas"/>
           <w:lang w:val="en-US"/>
         </w:rPr>
         <w:t>}</w:t>
@@ -821,41 +1170,173 @@
     <w:p>
       <w:pPr>
         <w:rPr>
-          <w:lang w:val="en-US"/>
-        </w:rPr>
-      </w:pPr>
-    </w:p>
-    <w:p>
-      <w:pPr>
-        <w:rPr>
-          <w:lang w:val="en-US"/>
-        </w:rPr>
-      </w:pPr>
-      <w:r>
-        <w:rPr>
+          <w:rFonts w:ascii="Consolas" w:hAnsi="Consolas"/>
+          <w:lang w:val="en-US"/>
+        </w:rPr>
+      </w:pPr>
+    </w:p>
+    <w:p>
+      <w:pPr>
+        <w:rPr>
+          <w:rFonts w:ascii="Consolas" w:hAnsi="Consolas"/>
+          <w:lang w:val="en-US"/>
+        </w:rPr>
+      </w:pPr>
+      <w:r>
+        <w:rPr>
+          <w:rFonts w:ascii="Consolas" w:hAnsi="Consolas"/>
+          <w:lang w:val="en-US"/>
+        </w:rPr>
+        <w:t xml:space="preserve">class </w:t>
+      </w:r>
+      <w:proofErr w:type="spellStart"/>
+      <w:r>
+        <w:rPr>
+          <w:rFonts w:ascii="Consolas" w:hAnsi="Consolas"/>
+          <w:lang w:val="en-US"/>
+        </w:rPr>
+        <w:t>UserCommand</w:t>
+      </w:r>
+      <w:proofErr w:type="spellEnd"/>
+    </w:p>
+    <w:p>
+      <w:pPr>
+        <w:rPr>
+          <w:rFonts w:ascii="Consolas" w:hAnsi="Consolas"/>
+          <w:lang w:val="en-US"/>
+        </w:rPr>
+      </w:pPr>
+      <w:r>
+        <w:rPr>
+          <w:rFonts w:ascii="Consolas" w:hAnsi="Consolas"/>
+          <w:lang w:val="en-US"/>
+        </w:rPr>
+        <w:t>{</w:t>
+      </w:r>
+    </w:p>
+    <w:p>
+      <w:pPr>
+        <w:rPr>
+          <w:rFonts w:ascii="Consolas" w:hAnsi="Consolas"/>
+          <w:lang w:val="en-US"/>
+        </w:rPr>
+      </w:pPr>
+      <w:r>
+        <w:rPr>
+          <w:rFonts w:ascii="Consolas" w:hAnsi="Consolas"/>
           <w:lang w:val="en-US"/>
         </w:rPr>
         <w:lastRenderedPageBreak/>
-        <w:t xml:space="preserve">class </w:t>
-      </w:r>
-      <w:proofErr w:type="spellStart"/>
-      <w:r>
-        <w:rPr>
-          <w:lang w:val="en-US"/>
-        </w:rPr>
-        <w:t>UserCommand</w:t>
-      </w:r>
-      <w:proofErr w:type="spellEnd"/>
-    </w:p>
-    <w:p>
-      <w:pPr>
-        <w:rPr>
-          <w:lang w:val="en-US"/>
-        </w:rPr>
-      </w:pPr>
-      <w:r>
-        <w:rPr>
-          <w:lang w:val="en-US"/>
+        <w:t xml:space="preserve">    protected $notification;</w:t>
+      </w:r>
+    </w:p>
+    <w:p>
+      <w:pPr>
+        <w:rPr>
+          <w:rFonts w:ascii="Consolas" w:hAnsi="Consolas"/>
+          <w:lang w:val="en-US"/>
+        </w:rPr>
+      </w:pPr>
+    </w:p>
+    <w:p>
+      <w:pPr>
+        <w:rPr>
+          <w:rFonts w:ascii="Consolas" w:hAnsi="Consolas"/>
+          <w:lang w:val="en-US"/>
+        </w:rPr>
+      </w:pPr>
+      <w:r>
+        <w:rPr>
+          <w:rFonts w:ascii="Consolas" w:hAnsi="Consolas"/>
+          <w:lang w:val="en-US"/>
+        </w:rPr>
+        <w:t xml:space="preserve">    public function __construct(Notification $notification)</w:t>
+      </w:r>
+    </w:p>
+    <w:p>
+      <w:pPr>
+        <w:rPr>
+          <w:rFonts w:ascii="Consolas" w:hAnsi="Consolas"/>
+          <w:lang w:val="en-US"/>
+        </w:rPr>
+      </w:pPr>
+      <w:r>
+        <w:rPr>
+          <w:rFonts w:ascii="Consolas" w:hAnsi="Consolas"/>
+          <w:lang w:val="en-US"/>
+        </w:rPr>
+        <w:t xml:space="preserve">    {</w:t>
+      </w:r>
+    </w:p>
+    <w:p>
+      <w:pPr>
+        <w:rPr>
+          <w:rFonts w:ascii="Consolas" w:hAnsi="Consolas"/>
+          <w:lang w:val="en-US"/>
+        </w:rPr>
+      </w:pPr>
+      <w:r>
+        <w:rPr>
+          <w:rFonts w:ascii="Consolas" w:hAnsi="Consolas"/>
+          <w:lang w:val="en-US"/>
+        </w:rPr>
+        <w:t xml:space="preserve">        $this-&gt;notification = $notification;</w:t>
+      </w:r>
+    </w:p>
+    <w:p>
+      <w:pPr>
+        <w:rPr>
+          <w:rFonts w:ascii="Consolas" w:hAnsi="Consolas"/>
+          <w:lang w:val="en-US"/>
+        </w:rPr>
+      </w:pPr>
+      <w:r>
+        <w:rPr>
+          <w:rFonts w:ascii="Consolas" w:hAnsi="Consolas"/>
+          <w:lang w:val="en-US"/>
+        </w:rPr>
+        <w:t xml:space="preserve">    }</w:t>
+      </w:r>
+    </w:p>
+    <w:p>
+      <w:pPr>
+        <w:rPr>
+          <w:rFonts w:ascii="Consolas" w:hAnsi="Consolas"/>
+          <w:lang w:val="en-US"/>
+        </w:rPr>
+      </w:pPr>
+    </w:p>
+    <w:p>
+      <w:pPr>
+        <w:rPr>
+          <w:rFonts w:ascii="Consolas" w:hAnsi="Consolas"/>
+          <w:lang w:val="en-US"/>
+        </w:rPr>
+      </w:pPr>
+      <w:r>
+        <w:rPr>
+          <w:rFonts w:ascii="Consolas" w:hAnsi="Consolas"/>
+          <w:lang w:val="en-US"/>
+        </w:rPr>
+        <w:t xml:space="preserve">    public function handle()</w:t>
+      </w:r>
+    </w:p>
+    <w:p>
+      <w:pPr>
+        <w:rPr>
+          <w:rFonts w:ascii="Consolas" w:hAnsi="Consolas"/>
+        </w:rPr>
+      </w:pPr>
+      <w:r>
+        <w:rPr>
+          <w:rFonts w:ascii="Consolas" w:hAnsi="Consolas"/>
+          <w:lang w:val="en-US"/>
+        </w:rPr>
+        <w:t xml:space="preserve">    </w:t>
+      </w:r>
+      <w:r>
+        <w:rPr>
+          <w:rFonts w:ascii="Consolas" w:hAnsi="Consolas"/>
         </w:rPr>
         <w:t>{</w:t>
       </w:r>
@@ -863,85 +1344,67 @@
     <w:p>
       <w:pPr>
         <w:rPr>
-          <w:lang w:val="en-US"/>
-        </w:rPr>
-      </w:pPr>
-      <w:r>
-        <w:rPr>
-          <w:lang w:val="en-US"/>
-        </w:rPr>
-        <w:t xml:space="preserve">    protected $notification;</w:t>
-      </w:r>
-    </w:p>
-    <w:p>
-      <w:pPr>
-        <w:rPr>
-          <w:lang w:val="en-US"/>
-        </w:rPr>
-      </w:pPr>
-    </w:p>
-    <w:p>
-      <w:pPr>
-        <w:rPr>
-          <w:lang w:val="en-US"/>
-        </w:rPr>
-      </w:pPr>
-      <w:r>
-        <w:rPr>
-          <w:lang w:val="en-US"/>
-        </w:rPr>
-        <w:t xml:space="preserve">    public function __</w:t>
-      </w:r>
-      <w:proofErr w:type="gramStart"/>
-      <w:r>
-        <w:rPr>
-          <w:lang w:val="en-US"/>
-        </w:rPr>
-        <w:t>construct(</w:t>
-      </w:r>
-      <w:proofErr w:type="gramEnd"/>
-      <w:r>
-        <w:rPr>
-          <w:lang w:val="en-US"/>
-        </w:rPr>
-        <w:t>Notification $notification)</w:t>
-      </w:r>
-    </w:p>
-    <w:p>
-      <w:pPr>
-        <w:rPr>
-          <w:lang w:val="en-US"/>
-        </w:rPr>
-      </w:pPr>
-      <w:r>
-        <w:rPr>
-          <w:lang w:val="en-US"/>
-        </w:rPr>
-        <w:t xml:space="preserve">    {</w:t>
-      </w:r>
-    </w:p>
-    <w:p>
-      <w:pPr>
-        <w:rPr>
-          <w:lang w:val="en-US"/>
-        </w:rPr>
-      </w:pPr>
-      <w:r>
-        <w:rPr>
-          <w:lang w:val="en-US"/>
-        </w:rPr>
-        <w:t xml:space="preserve">        $this-&gt;notification = $notification;</w:t>
-      </w:r>
-    </w:p>
-    <w:p>
-      <w:pPr>
-        <w:rPr>
-          <w:lang w:val="en-US"/>
-        </w:rPr>
-      </w:pPr>
-      <w:r>
-        <w:rPr>
-          <w:lang w:val="en-US"/>
+          <w:rFonts w:ascii="Consolas" w:hAnsi="Consolas"/>
+        </w:rPr>
+      </w:pPr>
+      <w:r>
+        <w:rPr>
+          <w:rFonts w:ascii="Consolas" w:hAnsi="Consolas"/>
+        </w:rPr>
+        <w:t xml:space="preserve">        $</w:t>
+      </w:r>
+      <w:proofErr w:type="spellStart"/>
+      <w:r>
+        <w:rPr>
+          <w:rFonts w:ascii="Consolas" w:hAnsi="Consolas"/>
+        </w:rPr>
+        <w:t>this</w:t>
+      </w:r>
+      <w:proofErr w:type="spellEnd"/>
+      <w:r>
+        <w:rPr>
+          <w:rFonts w:ascii="Consolas" w:hAnsi="Consolas"/>
+        </w:rPr>
+        <w:t>-&gt;</w:t>
+      </w:r>
+      <w:proofErr w:type="spellStart"/>
+      <w:r>
+        <w:rPr>
+          <w:rFonts w:ascii="Consolas" w:hAnsi="Consolas"/>
+        </w:rPr>
+        <w:t>notification</w:t>
+      </w:r>
+      <w:proofErr w:type="spellEnd"/>
+      <w:r>
+        <w:rPr>
+          <w:rFonts w:ascii="Consolas" w:hAnsi="Consolas"/>
+        </w:rPr>
+        <w:t>-&gt;</w:t>
+      </w:r>
+      <w:proofErr w:type="spellStart"/>
+      <w:r>
+        <w:rPr>
+          <w:rFonts w:ascii="Consolas" w:hAnsi="Consolas"/>
+        </w:rPr>
+        <w:t>send</w:t>
+      </w:r>
+      <w:proofErr w:type="spellEnd"/>
+      <w:r>
+        <w:rPr>
+          <w:rFonts w:ascii="Consolas" w:hAnsi="Consolas"/>
+        </w:rPr>
+        <w:t>();</w:t>
+      </w:r>
+    </w:p>
+    <w:p>
+      <w:pPr>
+        <w:rPr>
+          <w:rFonts w:ascii="Consolas" w:hAnsi="Consolas"/>
+        </w:rPr>
+      </w:pPr>
+      <w:r>
+        <w:rPr>
+          <w:rFonts w:ascii="Consolas" w:hAnsi="Consolas"/>
         </w:rPr>
         <w:t xml:space="preserve">    }</w:t>
       </w:r>
@@ -949,93 +1412,23 @@
     <w:p>
       <w:pPr>
         <w:rPr>
-          <w:lang w:val="en-US"/>
-        </w:rPr>
-      </w:pPr>
-    </w:p>
-    <w:p>
-      <w:pPr>
-        <w:rPr>
-          <w:lang w:val="en-US"/>
-        </w:rPr>
-      </w:pPr>
-      <w:r>
-        <w:rPr>
-          <w:lang w:val="en-US"/>
-        </w:rPr>
-        <w:t xml:space="preserve">    public function </w:t>
-      </w:r>
-      <w:proofErr w:type="gramStart"/>
-      <w:r>
-        <w:rPr>
-          <w:lang w:val="en-US"/>
-        </w:rPr>
-        <w:t>handle(</w:t>
-      </w:r>
-      <w:proofErr w:type="gramEnd"/>
-      <w:r>
-        <w:rPr>
-          <w:lang w:val="en-US"/>
-        </w:rPr>
-        <w:t>)</w:t>
-      </w:r>
-    </w:p>
-    <w:p>
-      <w:r>
-        <w:rPr>
-          <w:lang w:val="en-US"/>
-        </w:rPr>
-        <w:t xml:space="preserve">    </w:t>
-      </w:r>
-      <w:r>
-        <w:t>{</w:t>
-      </w:r>
-    </w:p>
-    <w:p>
-      <w:r>
-        <w:t xml:space="preserve">        $</w:t>
-      </w:r>
-      <w:proofErr w:type="spellStart"/>
-      <w:r>
-        <w:t>this</w:t>
-      </w:r>
-      <w:proofErr w:type="spellEnd"/>
-      <w:r>
-        <w:t>-&gt;</w:t>
-      </w:r>
-      <w:proofErr w:type="spellStart"/>
-      <w:r>
-        <w:t>notification</w:t>
-      </w:r>
-      <w:proofErr w:type="spellEnd"/>
-      <w:r>
-        <w:t>-&gt;</w:t>
-      </w:r>
-      <w:proofErr w:type="spellStart"/>
-      <w:proofErr w:type="gramStart"/>
-      <w:r>
-        <w:t>send</w:t>
-      </w:r>
-      <w:proofErr w:type="spellEnd"/>
-      <w:r>
-        <w:t>(</w:t>
-      </w:r>
-      <w:proofErr w:type="gramEnd"/>
-      <w:r>
-        <w:t>);</w:t>
-      </w:r>
-    </w:p>
-    <w:p>
-      <w:r>
-        <w:t xml:space="preserve">    }</w:t>
-      </w:r>
-    </w:p>
-    <w:p>
-      <w:r>
+          <w:rFonts w:ascii="Consolas" w:hAnsi="Consolas"/>
+        </w:rPr>
+      </w:pPr>
+      <w:r>
+        <w:rPr>
+          <w:rFonts w:ascii="Consolas" w:hAnsi="Consolas"/>
+        </w:rPr>
         <w:t>}</w:t>
       </w:r>
     </w:p>
-    <w:p/>
+    <w:p>
+      <w:pPr>
+        <w:rPr>
+          <w:rFonts w:ascii="Consolas" w:hAnsi="Consolas"/>
+        </w:rPr>
+      </w:pPr>
+    </w:p>
     <w:p>
       <w:pPr>
         <w:pStyle w:val="PargrafodaLista"/>
@@ -1043,10 +1436,14 @@
           <w:ilvl w:val="0"/>
           <w:numId w:val="1"/>
         </w:numPr>
-      </w:pPr>
-      <w:proofErr w:type="spellStart"/>
-      <w:r>
-        <w:rPr>
+        <w:rPr>
+          <w:rFonts w:ascii="Consolas" w:hAnsi="Consolas"/>
+        </w:rPr>
+      </w:pPr>
+      <w:proofErr w:type="spellStart"/>
+      <w:r>
+        <w:rPr>
+          <w:rFonts w:ascii="Consolas" w:hAnsi="Consolas"/>
           <w:b/>
           <w:bCs/>
         </w:rPr>
@@ -1066,9 +1463,15 @@
         </w:rPr>
       </w:pPr>
       <w:r>
+        <w:rPr>
+          <w:rFonts w:ascii="Consolas" w:hAnsi="Consolas"/>
+        </w:rPr>
         <w:t xml:space="preserve">Dispensa definir no applicationContext.xml a implementação da interface que será utilizada. Quando essa notação é utilizada, o Spring busca todas as implementações da interface e </w:t>
       </w:r>
       <w:r>
+        <w:rPr>
+          <w:rFonts w:ascii="Consolas" w:hAnsi="Consolas"/>
+        </w:rPr>
         <w:t xml:space="preserve">aplica a implementação que ele encontrar caso seja só uma, já inventando o valor do objeto criado, sem necessidade de criação do construtor pra injeção. Caso ache mais de uma implementação dessa interface, tem que usar o </w:t>
       </w:r>
       <w:r>
@@ -1449,7 +1852,6 @@
         <w:tab/>
       </w:r>
       <w:proofErr w:type="spellStart"/>
-      <w:proofErr w:type="gramStart"/>
       <w:r>
         <w:rPr>
           <w:rFonts w:ascii="Consolas" w:hAnsi="Consolas" w:cs="Consolas"/>
@@ -1481,7 +1883,6 @@
         <w:t>fortuneService</w:t>
       </w:r>
       <w:proofErr w:type="spellEnd"/>
-      <w:proofErr w:type="gramEnd"/>
       <w:r>
         <w:rPr>
           <w:rFonts w:ascii="Consolas" w:hAnsi="Consolas" w:cs="Consolas"/>
@@ -1757,33 +2158,7 @@
           <w:szCs w:val="20"/>
           <w:lang w:val="en-US"/>
         </w:rPr>
-        <w:t>"</w:t>
-      </w:r>
-      <w:proofErr w:type="gramStart"/>
-      <w:r>
-        <w:rPr>
-          <w:rFonts w:ascii="Consolas" w:hAnsi="Consolas" w:cs="Consolas"/>
-          <w:i/>
-          <w:iCs/>
-          <w:color w:val="2A00FF"/>
-          <w:sz w:val="20"/>
-          <w:szCs w:val="20"/>
-          <w:lang w:val="en-US"/>
-        </w:rPr>
-        <w:t>com.luv2code.springdemo</w:t>
-      </w:r>
-      <w:proofErr w:type="gramEnd"/>
-      <w:r>
-        <w:rPr>
-          <w:rFonts w:ascii="Consolas" w:hAnsi="Consolas" w:cs="Consolas"/>
-          <w:i/>
-          <w:iCs/>
-          <w:color w:val="2A00FF"/>
-          <w:sz w:val="20"/>
-          <w:szCs w:val="20"/>
-          <w:lang w:val="en-US"/>
-        </w:rPr>
-        <w:t>.TrackCoach"</w:t>
+        <w:t>"com.luv2code.springdemo.TrackCoach"</w:t>
       </w:r>
       <w:r>
         <w:rPr>
@@ -2078,6 +2453,42 @@
           <w:color w:val="000000"/>
           <w:sz w:val="20"/>
           <w:szCs w:val="20"/>
+          <w:lang w:val="en-US"/>
+        </w:rPr>
+      </w:pPr>
+    </w:p>
+    <w:p>
+      <w:pPr>
+        <w:ind w:firstLine="360"/>
+        <w:rPr>
+          <w:rFonts w:ascii="Consolas" w:hAnsi="Consolas" w:cs="Consolas"/>
+          <w:color w:val="000000"/>
+          <w:sz w:val="20"/>
+          <w:szCs w:val="20"/>
+          <w:lang w:val="en-US"/>
+        </w:rPr>
+      </w:pPr>
+    </w:p>
+    <w:p>
+      <w:pPr>
+        <w:ind w:firstLine="360"/>
+        <w:rPr>
+          <w:rFonts w:ascii="Consolas" w:hAnsi="Consolas" w:cs="Consolas"/>
+          <w:color w:val="000000"/>
+          <w:sz w:val="20"/>
+          <w:szCs w:val="20"/>
+          <w:lang w:val="en-US"/>
+        </w:rPr>
+      </w:pPr>
+    </w:p>
+    <w:p>
+      <w:pPr>
+        <w:ind w:firstLine="360"/>
+        <w:rPr>
+          <w:rFonts w:ascii="Consolas" w:hAnsi="Consolas" w:cs="Consolas"/>
+          <w:color w:val="000000"/>
+          <w:sz w:val="20"/>
+          <w:szCs w:val="20"/>
           <w:shd w:val="clear" w:color="auto" w:fill="E8F2FE"/>
           <w:lang w:val="en-US"/>
         </w:rPr>
@@ -2213,6 +2624,7 @@
           <w:szCs w:val="20"/>
           <w:lang w:val="en-US"/>
         </w:rPr>
+        <w:lastRenderedPageBreak/>
         <w:tab/>
         <w:t xml:space="preserve"> </w:t>
       </w:r>
@@ -2299,7 +2711,6 @@
           <w:szCs w:val="20"/>
           <w:lang w:val="en-US"/>
         </w:rPr>
-        <w:lastRenderedPageBreak/>
         <w:tab/>
       </w:r>
       <w:r>
@@ -2389,19 +2800,15 @@
         </w:rPr>
         <w:t xml:space="preserve">Já </w:t>
       </w:r>
-      <w:proofErr w:type="spellStart"/>
-      <w:proofErr w:type="gramStart"/>
-      <w:r>
-        <w:rPr>
-          <w:rFonts w:ascii="Consolas" w:hAnsi="Consolas" w:cs="Consolas"/>
-          <w:color w:val="000000"/>
-          <w:sz w:val="20"/>
-          <w:szCs w:val="20"/>
-        </w:rPr>
-        <w:t>esta</w:t>
-      </w:r>
-      <w:proofErr w:type="spellEnd"/>
-      <w:proofErr w:type="gramEnd"/>
+      <w:r>
+        <w:rPr>
+          <w:rFonts w:ascii="Consolas" w:hAnsi="Consolas" w:cs="Consolas"/>
+          <w:color w:val="000000"/>
+          <w:sz w:val="20"/>
+          <w:szCs w:val="20"/>
+        </w:rPr>
+        <w:t>está</w:t>
+      </w:r>
       <w:r>
         <w:rPr>
           <w:rFonts w:ascii="Consolas" w:hAnsi="Consolas" w:cs="Consolas"/>
@@ -2715,16 +3122,7 @@
           <w:sz w:val="20"/>
           <w:szCs w:val="20"/>
         </w:rPr>
-        <w:t>.</w:t>
-      </w:r>
-      <w:r>
-        <w:rPr>
-          <w:rFonts w:ascii="Consolas" w:hAnsi="Consolas" w:cs="Consolas"/>
-          <w:color w:val="000000"/>
-          <w:sz w:val="20"/>
-          <w:szCs w:val="20"/>
-        </w:rPr>
-        <w:t xml:space="preserve"> Por default, o Spring já vem com a notação </w:t>
+        <w:t xml:space="preserve">. Por default, o Spring já vem com a notação </w:t>
       </w:r>
       <w:r>
         <w:rPr>
@@ -2991,20 +3389,8 @@
           <w:szCs w:val="20"/>
           <w:lang w:val="en-US"/>
         </w:rPr>
-        <w:t xml:space="preserve"> </w:t>
-      </w:r>
-      <w:proofErr w:type="gramStart"/>
-      <w:r>
-        <w:rPr>
-          <w:rFonts w:ascii="Consolas" w:hAnsi="Consolas" w:cs="Consolas"/>
-          <w:color w:val="000000"/>
-          <w:sz w:val="20"/>
-          <w:szCs w:val="20"/>
-          <w:lang w:val="en-US"/>
-        </w:rPr>
-        <w:t>Coach{</w:t>
-      </w:r>
-      <w:proofErr w:type="gramEnd"/>
+        <w:t xml:space="preserve"> Coach{</w:t>
+      </w:r>
     </w:p>
     <w:p>
       <w:pPr>
@@ -3069,13 +3455,234 @@
     </w:p>
     <w:p>
       <w:pPr>
-        <w:rPr>
-          <w:rFonts w:ascii="Consolas" w:hAnsi="Consolas" w:cs="Consolas"/>
+        <w:pStyle w:val="PargrafodaLista"/>
+        <w:numPr>
+          <w:ilvl w:val="0"/>
+          <w:numId w:val="1"/>
+        </w:numPr>
+        <w:rPr>
+          <w:rFonts w:ascii="Consolas" w:hAnsi="Consolas" w:cs="Consolas"/>
+          <w:b/>
+          <w:bCs/>
           <w:color w:val="000000"/>
           <w:sz w:val="20"/>
           <w:szCs w:val="20"/>
           <w:shd w:val="clear" w:color="auto" w:fill="E8F2FE"/>
-          <w:lang w:val="en-US"/>
+        </w:rPr>
+      </w:pPr>
+      <w:proofErr w:type="spellStart"/>
+      <w:r>
+        <w:rPr>
+          <w:rFonts w:ascii="Consolas" w:hAnsi="Consolas" w:cs="Consolas"/>
+          <w:b/>
+          <w:bCs/>
+          <w:color w:val="000000"/>
+          <w:sz w:val="20"/>
+          <w:szCs w:val="20"/>
+        </w:rPr>
+        <w:t>PostConstruct</w:t>
+      </w:r>
+      <w:proofErr w:type="spellEnd"/>
+    </w:p>
+    <w:p>
+      <w:pPr>
+        <w:ind w:firstLine="360"/>
+        <w:rPr>
+          <w:rFonts w:ascii="Consolas" w:hAnsi="Consolas" w:cs="Consolas"/>
+          <w:color w:val="000000"/>
+          <w:sz w:val="20"/>
+          <w:szCs w:val="20"/>
+        </w:rPr>
+      </w:pPr>
+      <w:r>
+        <w:rPr>
+          <w:rFonts w:ascii="Consolas" w:hAnsi="Consolas" w:cs="Consolas"/>
+          <w:color w:val="000000"/>
+          <w:sz w:val="20"/>
+          <w:szCs w:val="20"/>
+        </w:rPr>
+        <w:t>Ao colocar essa notação em um método, ele será executado após o construtor e após a injeção de dependências.</w:t>
+      </w:r>
+    </w:p>
+    <w:p>
+      <w:pPr>
+        <w:pStyle w:val="PargrafodaLista"/>
+        <w:numPr>
+          <w:ilvl w:val="0"/>
+          <w:numId w:val="1"/>
+        </w:numPr>
+        <w:rPr>
+          <w:rFonts w:ascii="Consolas" w:hAnsi="Consolas" w:cs="Consolas"/>
+          <w:b/>
+          <w:bCs/>
+          <w:color w:val="000000"/>
+          <w:sz w:val="20"/>
+          <w:szCs w:val="20"/>
+          <w:shd w:val="clear" w:color="auto" w:fill="E8F2FE"/>
+        </w:rPr>
+      </w:pPr>
+      <w:proofErr w:type="spellStart"/>
+      <w:r>
+        <w:rPr>
+          <w:rFonts w:ascii="Consolas" w:hAnsi="Consolas" w:cs="Consolas"/>
+          <w:b/>
+          <w:bCs/>
+          <w:color w:val="000000"/>
+          <w:sz w:val="20"/>
+          <w:szCs w:val="20"/>
+        </w:rPr>
+        <w:t>PreDestroy</w:t>
+      </w:r>
+      <w:proofErr w:type="spellEnd"/>
+    </w:p>
+    <w:p>
+      <w:pPr>
+        <w:ind w:firstLine="360"/>
+        <w:rPr>
+          <w:rFonts w:ascii="Consolas" w:hAnsi="Consolas" w:cs="Consolas"/>
+          <w:color w:val="000000"/>
+          <w:sz w:val="20"/>
+          <w:szCs w:val="20"/>
+        </w:rPr>
+      </w:pPr>
+      <w:r>
+        <w:rPr>
+          <w:rFonts w:ascii="Consolas" w:hAnsi="Consolas" w:cs="Consolas"/>
+          <w:color w:val="000000"/>
+          <w:sz w:val="20"/>
+          <w:szCs w:val="20"/>
+        </w:rPr>
+        <w:t xml:space="preserve">Ao colocar essa notação em um método, ele será executado </w:t>
+      </w:r>
+      <w:r>
+        <w:rPr>
+          <w:rFonts w:ascii="Consolas" w:hAnsi="Consolas" w:cs="Consolas"/>
+          <w:color w:val="000000"/>
+          <w:sz w:val="20"/>
+          <w:szCs w:val="20"/>
+        </w:rPr>
+        <w:t xml:space="preserve">antes do </w:t>
+      </w:r>
+      <w:proofErr w:type="spellStart"/>
+      <w:r>
+        <w:rPr>
+          <w:rFonts w:ascii="Consolas" w:hAnsi="Consolas" w:cs="Consolas"/>
+          <w:color w:val="000000"/>
+          <w:sz w:val="20"/>
+          <w:szCs w:val="20"/>
+        </w:rPr>
+        <w:t>bean</w:t>
+      </w:r>
+      <w:proofErr w:type="spellEnd"/>
+      <w:r>
+        <w:rPr>
+          <w:rFonts w:ascii="Consolas" w:hAnsi="Consolas" w:cs="Consolas"/>
+          <w:color w:val="000000"/>
+          <w:sz w:val="20"/>
+          <w:szCs w:val="20"/>
+        </w:rPr>
+        <w:t xml:space="preserve"> ser destruído.</w:t>
+      </w:r>
+    </w:p>
+    <w:p>
+      <w:pPr>
+        <w:ind w:firstLine="360"/>
+        <w:rPr>
+          <w:rFonts w:ascii="Consolas" w:hAnsi="Consolas" w:cs="Consolas"/>
+          <w:color w:val="000000"/>
+          <w:sz w:val="20"/>
+          <w:szCs w:val="20"/>
+        </w:rPr>
+      </w:pPr>
+      <w:r>
+        <w:rPr>
+          <w:rFonts w:ascii="Consolas" w:hAnsi="Consolas" w:cs="Consolas"/>
+          <w:b/>
+          <w:bCs/>
+          <w:color w:val="000000"/>
+          <w:sz w:val="20"/>
+          <w:szCs w:val="20"/>
+        </w:rPr>
+        <w:t xml:space="preserve">ATENÇÃO: </w:t>
+      </w:r>
+      <w:r>
+        <w:rPr>
+          <w:rFonts w:ascii="Consolas" w:hAnsi="Consolas" w:cs="Consolas"/>
+          <w:color w:val="000000"/>
+          <w:sz w:val="20"/>
+          <w:szCs w:val="20"/>
+        </w:rPr>
+        <w:t xml:space="preserve">Pode haver erro ao usar </w:t>
+      </w:r>
+      <w:proofErr w:type="spellStart"/>
+      <w:r>
+        <w:rPr>
+          <w:rFonts w:ascii="Consolas" w:hAnsi="Consolas" w:cs="Consolas"/>
+          <w:color w:val="000000"/>
+          <w:sz w:val="20"/>
+          <w:szCs w:val="20"/>
+        </w:rPr>
+        <w:t>PostConstruct</w:t>
+      </w:r>
+      <w:proofErr w:type="spellEnd"/>
+      <w:r>
+        <w:rPr>
+          <w:rFonts w:ascii="Consolas" w:hAnsi="Consolas" w:cs="Consolas"/>
+          <w:color w:val="000000"/>
+          <w:sz w:val="20"/>
+          <w:szCs w:val="20"/>
+        </w:rPr>
+        <w:t xml:space="preserve"> e </w:t>
+      </w:r>
+      <w:proofErr w:type="spellStart"/>
+      <w:r>
+        <w:rPr>
+          <w:rFonts w:ascii="Consolas" w:hAnsi="Consolas" w:cs="Consolas"/>
+          <w:color w:val="000000"/>
+          <w:sz w:val="20"/>
+          <w:szCs w:val="20"/>
+        </w:rPr>
+        <w:t>PreDestroy</w:t>
+      </w:r>
+      <w:proofErr w:type="spellEnd"/>
+      <w:r>
+        <w:rPr>
+          <w:rFonts w:ascii="Consolas" w:hAnsi="Consolas" w:cs="Consolas"/>
+          <w:color w:val="000000"/>
+          <w:sz w:val="20"/>
+          <w:szCs w:val="20"/>
+        </w:rPr>
+        <w:t xml:space="preserve"> no Java 9 ou mais novo, por erro de caminho do </w:t>
+      </w:r>
+      <w:proofErr w:type="spellStart"/>
+      <w:r>
+        <w:rPr>
+          <w:rFonts w:ascii="Consolas" w:hAnsi="Consolas" w:cs="Consolas"/>
+          <w:color w:val="000000"/>
+          <w:sz w:val="20"/>
+          <w:szCs w:val="20"/>
+        </w:rPr>
+        <w:t>javax.annotation</w:t>
+      </w:r>
+      <w:proofErr w:type="spellEnd"/>
+      <w:r>
+        <w:rPr>
+          <w:rFonts w:ascii="Consolas" w:hAnsi="Consolas" w:cs="Consolas"/>
+          <w:color w:val="000000"/>
+          <w:sz w:val="20"/>
+          <w:szCs w:val="20"/>
+        </w:rPr>
+        <w:t>. Para resolver isso, consultar aula 80 do curso.</w:t>
+      </w:r>
+    </w:p>
+    <w:p>
+      <w:pPr>
+        <w:ind w:firstLine="360"/>
+        <w:rPr>
+          <w:rFonts w:ascii="Consolas" w:hAnsi="Consolas" w:cs="Consolas"/>
+          <w:color w:val="000000"/>
+          <w:sz w:val="20"/>
+          <w:szCs w:val="20"/>
         </w:rPr>
       </w:pPr>
       <w:bookmarkStart w:id="0" w:name="_GoBack"/>
@@ -3083,6 +3690,19 @@
     </w:p>
     <w:p>
       <w:pPr>
+        <w:rPr>
+          <w:rFonts w:ascii="Consolas" w:hAnsi="Consolas" w:cs="Consolas"/>
+          <w:b/>
+          <w:bCs/>
+          <w:color w:val="000000"/>
+          <w:sz w:val="20"/>
+          <w:szCs w:val="20"/>
+          <w:shd w:val="clear" w:color="auto" w:fill="E8F2FE"/>
+        </w:rPr>
+      </w:pPr>
+    </w:p>
+    <w:p>
+      <w:pPr>
         <w:ind w:firstLine="360"/>
         <w:rPr>
           <w:rFonts w:ascii="Consolas" w:hAnsi="Consolas" w:cs="Consolas"/>
@@ -3090,7 +3710,6 @@
           <w:sz w:val="20"/>
           <w:szCs w:val="20"/>
           <w:shd w:val="clear" w:color="auto" w:fill="E8F2FE"/>
-          <w:lang w:val="en-US"/>
         </w:rPr>
       </w:pPr>
     </w:p>
@@ -3103,7 +3722,6 @@
           <w:sz w:val="20"/>
           <w:szCs w:val="20"/>
           <w:shd w:val="clear" w:color="auto" w:fill="E8F2FE"/>
-          <w:lang w:val="en-US"/>
         </w:rPr>
       </w:pPr>
     </w:p>
@@ -3116,7 +3734,6 @@
           <w:sz w:val="20"/>
           <w:szCs w:val="20"/>
           <w:shd w:val="clear" w:color="auto" w:fill="E8F2FE"/>
-          <w:lang w:val="en-US"/>
         </w:rPr>
       </w:pPr>
     </w:p>
@@ -3129,7 +3746,6 @@
           <w:sz w:val="20"/>
           <w:szCs w:val="20"/>
           <w:shd w:val="clear" w:color="auto" w:fill="E8F2FE"/>
-          <w:lang w:val="en-US"/>
         </w:rPr>
       </w:pPr>
     </w:p>
@@ -3142,7 +3758,6 @@
           <w:sz w:val="20"/>
           <w:szCs w:val="20"/>
           <w:shd w:val="clear" w:color="auto" w:fill="E8F2FE"/>
-          <w:lang w:val="en-US"/>
         </w:rPr>
       </w:pPr>
     </w:p>
@@ -3150,7 +3765,7 @@
       <w:pPr>
         <w:ind w:firstLine="360"/>
         <w:rPr>
-          <w:lang w:val="en-US"/>
+          <w:rFonts w:ascii="Consolas" w:hAnsi="Consolas"/>
         </w:rPr>
       </w:pPr>
     </w:p>
@@ -3169,7 +3784,7 @@
   <w:abstractNum w:abstractNumId="0" w15:restartNumberingAfterBreak="0">
     <w:nsid w:val="56D15FBE"/>
     <w:multiLevelType w:val="hybridMultilevel"/>
-    <w:tmpl w:val="BAD8A474"/>
+    <w:tmpl w:val="09765A8A"/>
     <w:lvl w:ilvl="0" w:tplc="04160001">
       <w:start w:val="1"/>
       <w:numFmt w:val="bullet"/>

</xml_diff>

<commit_message>
Seção 10 - Aula 89
Utilizando código java (sem xml) pra definir o spring bean, utilizando a classe SportConfig. Foram definidos os beans na mão, sem utilizar o ComponentScan.
</commit_message>
<xml_diff>
--- a/Anotacoes.docx
+++ b/Anotacoes.docx
@@ -127,6 +127,7 @@
         <w:t xml:space="preserve"> </w:t>
       </w:r>
       <w:proofErr w:type="spellStart"/>
+      <w:proofErr w:type="gramStart"/>
       <w:r>
         <w:rPr>
           <w:rFonts w:ascii="Consolas" w:hAnsi="Consolas"/>
@@ -138,7 +139,14 @@
         <w:rPr>
           <w:rFonts w:ascii="Consolas" w:hAnsi="Consolas"/>
         </w:rPr>
-        <w:t>(Produto produto) {</w:t>
+        <w:t>(</w:t>
+      </w:r>
+      <w:proofErr w:type="gramEnd"/>
+      <w:r>
+        <w:rPr>
+          <w:rFonts w:ascii="Consolas" w:hAnsi="Consolas"/>
+        </w:rPr>
+        <w:t>Produto produto) {</w:t>
       </w:r>
     </w:p>
     <w:p>
@@ -208,6 +216,7 @@
         <w:t xml:space="preserve">    </w:t>
       </w:r>
       <w:proofErr w:type="spellStart"/>
+      <w:proofErr w:type="gramStart"/>
       <w:r>
         <w:rPr>
           <w:rFonts w:ascii="Consolas" w:hAnsi="Consolas"/>
@@ -215,6 +224,7 @@
         <w:t>log.grava</w:t>
       </w:r>
       <w:proofErr w:type="spellEnd"/>
+      <w:proofErr w:type="gramEnd"/>
       <w:r>
         <w:rPr>
           <w:rFonts w:ascii="Consolas" w:hAnsi="Consolas"/>
@@ -393,6 +403,7 @@
         <w:t xml:space="preserve"> </w:t>
       </w:r>
       <w:proofErr w:type="spellStart"/>
+      <w:proofErr w:type="gramStart"/>
       <w:r>
         <w:rPr>
           <w:rFonts w:ascii="Consolas" w:hAnsi="Consolas"/>
@@ -404,7 +415,14 @@
         <w:rPr>
           <w:rFonts w:ascii="Consolas" w:hAnsi="Consolas"/>
         </w:rPr>
-        <w:t xml:space="preserve">(Log </w:t>
+        <w:t>(</w:t>
+      </w:r>
+      <w:proofErr w:type="gramEnd"/>
+      <w:r>
+        <w:rPr>
+          <w:rFonts w:ascii="Consolas" w:hAnsi="Consolas"/>
+        </w:rPr>
+        <w:t xml:space="preserve">Log </w:t>
       </w:r>
       <w:proofErr w:type="spellStart"/>
       <w:r>
@@ -504,6 +522,7 @@
         <w:t xml:space="preserve"> </w:t>
       </w:r>
       <w:proofErr w:type="spellStart"/>
+      <w:proofErr w:type="gramStart"/>
       <w:r>
         <w:rPr>
           <w:rFonts w:ascii="Consolas" w:hAnsi="Consolas"/>
@@ -515,7 +534,14 @@
         <w:rPr>
           <w:rFonts w:ascii="Consolas" w:hAnsi="Consolas"/>
         </w:rPr>
-        <w:t>(Produto produto) {</w:t>
+        <w:t>(</w:t>
+      </w:r>
+      <w:proofErr w:type="gramEnd"/>
+      <w:r>
+        <w:rPr>
+          <w:rFonts w:ascii="Consolas" w:hAnsi="Consolas"/>
+        </w:rPr>
+        <w:t>Produto produto) {</w:t>
       </w:r>
     </w:p>
     <w:p>
@@ -566,6 +592,7 @@
         <w:t xml:space="preserve">    </w:t>
       </w:r>
       <w:proofErr w:type="spellStart"/>
+      <w:proofErr w:type="gramStart"/>
       <w:r>
         <w:rPr>
           <w:rFonts w:ascii="Consolas" w:hAnsi="Consolas"/>
@@ -573,6 +600,7 @@
         <w:t>log.grava</w:t>
       </w:r>
       <w:proofErr w:type="spellEnd"/>
+      <w:proofErr w:type="gramEnd"/>
       <w:r>
         <w:rPr>
           <w:rFonts w:ascii="Consolas" w:hAnsi="Consolas"/>
@@ -809,7 +837,23 @@
           <w:rFonts w:ascii="Consolas" w:hAnsi="Consolas"/>
           <w:lang w:val="en-US"/>
         </w:rPr>
-        <w:t xml:space="preserve">    public function send()</w:t>
+        <w:t xml:space="preserve">    public function </w:t>
+      </w:r>
+      <w:proofErr w:type="gramStart"/>
+      <w:r>
+        <w:rPr>
+          <w:rFonts w:ascii="Consolas" w:hAnsi="Consolas"/>
+          <w:lang w:val="en-US"/>
+        </w:rPr>
+        <w:t>send(</w:t>
+      </w:r>
+      <w:proofErr w:type="gramEnd"/>
+      <w:r>
+        <w:rPr>
+          <w:rFonts w:ascii="Consolas" w:hAnsi="Consolas"/>
+          <w:lang w:val="en-US"/>
+        </w:rPr>
+        <w:t>)</w:t>
       </w:r>
     </w:p>
     <w:p>
@@ -923,7 +967,23 @@
           <w:rFonts w:ascii="Consolas" w:hAnsi="Consolas"/>
           <w:lang w:val="en-US"/>
         </w:rPr>
-        <w:t xml:space="preserve">    public function handle()</w:t>
+        <w:t xml:space="preserve">    public function </w:t>
+      </w:r>
+      <w:proofErr w:type="gramStart"/>
+      <w:r>
+        <w:rPr>
+          <w:rFonts w:ascii="Consolas" w:hAnsi="Consolas"/>
+          <w:lang w:val="en-US"/>
+        </w:rPr>
+        <w:t>handle(</w:t>
+      </w:r>
+      <w:proofErr w:type="gramEnd"/>
+      <w:r>
+        <w:rPr>
+          <w:rFonts w:ascii="Consolas" w:hAnsi="Consolas"/>
+          <w:lang w:val="en-US"/>
+        </w:rPr>
+        <w:t>)</w:t>
       </w:r>
     </w:p>
     <w:p>
@@ -953,30 +1013,62 @@
           <w:rFonts w:ascii="Consolas" w:hAnsi="Consolas"/>
           <w:lang w:val="en-US"/>
         </w:rPr>
-        <w:t xml:space="preserve">        $notification = new Notification();</w:t>
-      </w:r>
-    </w:p>
-    <w:p>
-      <w:pPr>
-        <w:rPr>
-          <w:rFonts w:ascii="Consolas" w:hAnsi="Consolas"/>
-          <w:lang w:val="en-US"/>
-        </w:rPr>
-      </w:pPr>
-    </w:p>
-    <w:p>
-      <w:pPr>
-        <w:rPr>
-          <w:rFonts w:ascii="Consolas" w:hAnsi="Consolas"/>
-          <w:lang w:val="en-US"/>
-        </w:rPr>
-      </w:pPr>
-      <w:r>
-        <w:rPr>
-          <w:rFonts w:ascii="Consolas" w:hAnsi="Consolas"/>
-          <w:lang w:val="en-US"/>
-        </w:rPr>
-        <w:t xml:space="preserve">        $notification-&gt;send();</w:t>
+        <w:t xml:space="preserve">        $notification = new </w:t>
+      </w:r>
+      <w:proofErr w:type="gramStart"/>
+      <w:r>
+        <w:rPr>
+          <w:rFonts w:ascii="Consolas" w:hAnsi="Consolas"/>
+          <w:lang w:val="en-US"/>
+        </w:rPr>
+        <w:t>Notification(</w:t>
+      </w:r>
+      <w:proofErr w:type="gramEnd"/>
+      <w:r>
+        <w:rPr>
+          <w:rFonts w:ascii="Consolas" w:hAnsi="Consolas"/>
+          <w:lang w:val="en-US"/>
+        </w:rPr>
+        <w:t>);</w:t>
+      </w:r>
+    </w:p>
+    <w:p>
+      <w:pPr>
+        <w:rPr>
+          <w:rFonts w:ascii="Consolas" w:hAnsi="Consolas"/>
+          <w:lang w:val="en-US"/>
+        </w:rPr>
+      </w:pPr>
+    </w:p>
+    <w:p>
+      <w:pPr>
+        <w:rPr>
+          <w:rFonts w:ascii="Consolas" w:hAnsi="Consolas"/>
+          <w:lang w:val="en-US"/>
+        </w:rPr>
+      </w:pPr>
+      <w:r>
+        <w:rPr>
+          <w:rFonts w:ascii="Consolas" w:hAnsi="Consolas"/>
+          <w:lang w:val="en-US"/>
+        </w:rPr>
+        <w:t xml:space="preserve">        $notification-&gt;</w:t>
+      </w:r>
+      <w:proofErr w:type="gramStart"/>
+      <w:r>
+        <w:rPr>
+          <w:rFonts w:ascii="Consolas" w:hAnsi="Consolas"/>
+          <w:lang w:val="en-US"/>
+        </w:rPr>
+        <w:t>send(</w:t>
+      </w:r>
+      <w:proofErr w:type="gramEnd"/>
+      <w:r>
+        <w:rPr>
+          <w:rFonts w:ascii="Consolas" w:hAnsi="Consolas"/>
+          <w:lang w:val="en-US"/>
+        </w:rPr>
+        <w:t>);</w:t>
       </w:r>
     </w:p>
     <w:p>
@@ -1104,7 +1196,23 @@
           <w:rFonts w:ascii="Consolas" w:hAnsi="Consolas"/>
           <w:lang w:val="en-US"/>
         </w:rPr>
-        <w:t xml:space="preserve">    public function send()</w:t>
+        <w:t xml:space="preserve">    public function </w:t>
+      </w:r>
+      <w:proofErr w:type="gramStart"/>
+      <w:r>
+        <w:rPr>
+          <w:rFonts w:ascii="Consolas" w:hAnsi="Consolas"/>
+          <w:lang w:val="en-US"/>
+        </w:rPr>
+        <w:t>send(</w:t>
+      </w:r>
+      <w:proofErr w:type="gramEnd"/>
+      <w:r>
+        <w:rPr>
+          <w:rFonts w:ascii="Consolas" w:hAnsi="Consolas"/>
+          <w:lang w:val="en-US"/>
+        </w:rPr>
+        <w:t>)</w:t>
       </w:r>
     </w:p>
     <w:p>
@@ -1250,7 +1358,23 @@
           <w:rFonts w:ascii="Consolas" w:hAnsi="Consolas"/>
           <w:lang w:val="en-US"/>
         </w:rPr>
-        <w:t xml:space="preserve">    public function __construct(Notification $notification)</w:t>
+        <w:t xml:space="preserve">    public function __</w:t>
+      </w:r>
+      <w:proofErr w:type="gramStart"/>
+      <w:r>
+        <w:rPr>
+          <w:rFonts w:ascii="Consolas" w:hAnsi="Consolas"/>
+          <w:lang w:val="en-US"/>
+        </w:rPr>
+        <w:t>construct(</w:t>
+      </w:r>
+      <w:proofErr w:type="gramEnd"/>
+      <w:r>
+        <w:rPr>
+          <w:rFonts w:ascii="Consolas" w:hAnsi="Consolas"/>
+          <w:lang w:val="en-US"/>
+        </w:rPr>
+        <w:t>Notification $notification)</w:t>
       </w:r>
     </w:p>
     <w:p>
@@ -1318,7 +1442,23 @@
           <w:rFonts w:ascii="Consolas" w:hAnsi="Consolas"/>
           <w:lang w:val="en-US"/>
         </w:rPr>
-        <w:t xml:space="preserve">    public function handle()</w:t>
+        <w:t xml:space="preserve">    public function </w:t>
+      </w:r>
+      <w:proofErr w:type="gramStart"/>
+      <w:r>
+        <w:rPr>
+          <w:rFonts w:ascii="Consolas" w:hAnsi="Consolas"/>
+          <w:lang w:val="en-US"/>
+        </w:rPr>
+        <w:t>handle(</w:t>
+      </w:r>
+      <w:proofErr w:type="gramEnd"/>
+      <w:r>
+        <w:rPr>
+          <w:rFonts w:ascii="Consolas" w:hAnsi="Consolas"/>
+          <w:lang w:val="en-US"/>
+        </w:rPr>
+        <w:t>)</w:t>
       </w:r>
     </w:p>
     <w:p>
@@ -1382,6 +1522,7 @@
         <w:t>-&gt;</w:t>
       </w:r>
       <w:proofErr w:type="spellStart"/>
+      <w:proofErr w:type="gramStart"/>
       <w:r>
         <w:rPr>
           <w:rFonts w:ascii="Consolas" w:hAnsi="Consolas"/>
@@ -1393,7 +1534,14 @@
         <w:rPr>
           <w:rFonts w:ascii="Consolas" w:hAnsi="Consolas"/>
         </w:rPr>
-        <w:t>();</w:t>
+        <w:t>(</w:t>
+      </w:r>
+      <w:proofErr w:type="gramEnd"/>
+      <w:r>
+        <w:rPr>
+          <w:rFonts w:ascii="Consolas" w:hAnsi="Consolas"/>
+        </w:rPr>
+        <w:t>);</w:t>
       </w:r>
     </w:p>
     <w:p>
@@ -1450,18 +1598,206 @@
         <w:t>Autowired</w:t>
       </w:r>
       <w:proofErr w:type="spellEnd"/>
+      <w:r>
+        <w:rPr>
+          <w:rFonts w:ascii="Consolas" w:hAnsi="Consolas"/>
+          <w:b/>
+          <w:bCs/>
+        </w:rPr>
+        <w:t xml:space="preserve"> </w:t>
+      </w:r>
     </w:p>
     <w:p>
       <w:pPr>
         <w:ind w:firstLine="360"/>
         <w:rPr>
           <w:rFonts w:ascii="Consolas" w:hAnsi="Consolas" w:cs="Consolas"/>
-          <w:color w:val="000000"/>
+          <w:color w:val="008080"/>
           <w:sz w:val="20"/>
           <w:szCs w:val="20"/>
           <w:shd w:val="clear" w:color="auto" w:fill="E8F2FE"/>
         </w:rPr>
       </w:pPr>
+      <w:proofErr w:type="spellStart"/>
+      <w:r>
+        <w:rPr>
+          <w:rFonts w:ascii="Consolas" w:hAnsi="Consolas"/>
+        </w:rPr>
+        <w:t>Edit</w:t>
+      </w:r>
+      <w:proofErr w:type="spellEnd"/>
+      <w:r>
+        <w:rPr>
+          <w:rFonts w:ascii="Consolas" w:hAnsi="Consolas"/>
+        </w:rPr>
+        <w:t xml:space="preserve">.: para </w:t>
+      </w:r>
+      <w:proofErr w:type="spellStart"/>
+      <w:r>
+        <w:rPr>
+          <w:rFonts w:ascii="Consolas" w:hAnsi="Consolas"/>
+        </w:rPr>
+        <w:t>scannear</w:t>
+      </w:r>
+      <w:proofErr w:type="spellEnd"/>
+      <w:r>
+        <w:rPr>
+          <w:rFonts w:ascii="Consolas" w:hAnsi="Consolas"/>
+        </w:rPr>
+        <w:t xml:space="preserve"> os componentes que implementam a interface (fazer funcionar o </w:t>
+      </w:r>
+      <w:proofErr w:type="spellStart"/>
+      <w:r>
+        <w:rPr>
+          <w:rFonts w:ascii="Consolas" w:hAnsi="Consolas"/>
+        </w:rPr>
+        <w:t>Autowiring</w:t>
+      </w:r>
+      <w:proofErr w:type="spellEnd"/>
+      <w:r>
+        <w:rPr>
+          <w:rFonts w:ascii="Consolas" w:hAnsi="Consolas"/>
+        </w:rPr>
+        <w:t>), tem que adicionar essa linha</w:t>
+      </w:r>
+      <w:r>
+        <w:rPr>
+          <w:rFonts w:ascii="Consolas" w:hAnsi="Consolas"/>
+        </w:rPr>
+        <w:t xml:space="preserve"> n </w:t>
+      </w:r>
+      <w:proofErr w:type="spellStart"/>
+      <w:r>
+        <w:rPr>
+          <w:rFonts w:ascii="Consolas" w:hAnsi="Consolas"/>
+        </w:rPr>
+        <w:t>oxml</w:t>
+      </w:r>
+      <w:proofErr w:type="spellEnd"/>
+      <w:r>
+        <w:rPr>
+          <w:rFonts w:ascii="Consolas" w:hAnsi="Consolas"/>
+        </w:rPr>
+        <w:t>:</w:t>
+      </w:r>
+    </w:p>
+    <w:p>
+      <w:pPr>
+        <w:ind w:firstLine="360"/>
+        <w:rPr>
+          <w:rFonts w:ascii="Consolas" w:hAnsi="Consolas" w:cs="Consolas"/>
+          <w:color w:val="008080"/>
+          <w:sz w:val="20"/>
+          <w:szCs w:val="20"/>
+          <w:shd w:val="clear" w:color="auto" w:fill="E8F2FE"/>
+          <w:lang w:val="en-US"/>
+        </w:rPr>
+      </w:pPr>
+      <w:r>
+        <w:rPr>
+          <w:rFonts w:ascii="Consolas" w:hAnsi="Consolas" w:cs="Consolas"/>
+          <w:color w:val="008080"/>
+          <w:sz w:val="20"/>
+          <w:szCs w:val="20"/>
+          <w:shd w:val="clear" w:color="auto" w:fill="E8F2FE"/>
+          <w:lang w:val="en-US"/>
+        </w:rPr>
+        <w:t>&lt;</w:t>
+      </w:r>
+      <w:proofErr w:type="spellStart"/>
+      <w:proofErr w:type="gramStart"/>
+      <w:r>
+        <w:rPr>
+          <w:rFonts w:ascii="Consolas" w:hAnsi="Consolas" w:cs="Consolas"/>
+          <w:color w:val="3F7F7F"/>
+          <w:sz w:val="20"/>
+          <w:szCs w:val="20"/>
+          <w:shd w:val="clear" w:color="auto" w:fill="E8F2FE"/>
+          <w:lang w:val="en-US"/>
+        </w:rPr>
+        <w:t>context:component</w:t>
+      </w:r>
+      <w:proofErr w:type="gramEnd"/>
+      <w:r>
+        <w:rPr>
+          <w:rFonts w:ascii="Consolas" w:hAnsi="Consolas" w:cs="Consolas"/>
+          <w:color w:val="3F7F7F"/>
+          <w:sz w:val="20"/>
+          <w:szCs w:val="20"/>
+          <w:shd w:val="clear" w:color="auto" w:fill="E8F2FE"/>
+          <w:lang w:val="en-US"/>
+        </w:rPr>
+        <w:t>-scan</w:t>
+      </w:r>
+      <w:proofErr w:type="spellEnd"/>
+      <w:r>
+        <w:rPr>
+          <w:rFonts w:ascii="Consolas" w:hAnsi="Consolas" w:cs="Consolas"/>
+          <w:sz w:val="20"/>
+          <w:szCs w:val="20"/>
+          <w:shd w:val="clear" w:color="auto" w:fill="E8F2FE"/>
+          <w:lang w:val="en-US"/>
+        </w:rPr>
+        <w:t xml:space="preserve"> </w:t>
+      </w:r>
+      <w:r>
+        <w:rPr>
+          <w:rFonts w:ascii="Consolas" w:hAnsi="Consolas" w:cs="Consolas"/>
+          <w:color w:val="7F007F"/>
+          <w:sz w:val="20"/>
+          <w:szCs w:val="20"/>
+          <w:shd w:val="clear" w:color="auto" w:fill="E8F2FE"/>
+          <w:lang w:val="en-US"/>
+        </w:rPr>
+        <w:t>base-package</w:t>
+      </w:r>
+      <w:r>
+        <w:rPr>
+          <w:rFonts w:ascii="Consolas" w:hAnsi="Consolas" w:cs="Consolas"/>
+          <w:color w:val="000000"/>
+          <w:sz w:val="20"/>
+          <w:szCs w:val="20"/>
+          <w:shd w:val="clear" w:color="auto" w:fill="E8F2FE"/>
+          <w:lang w:val="en-US"/>
+        </w:rPr>
+        <w:t>=</w:t>
+      </w:r>
+      <w:r>
+        <w:rPr>
+          <w:rFonts w:ascii="Consolas" w:hAnsi="Consolas" w:cs="Consolas"/>
+          <w:i/>
+          <w:iCs/>
+          <w:color w:val="2A00FF"/>
+          <w:sz w:val="20"/>
+          <w:szCs w:val="20"/>
+          <w:shd w:val="clear" w:color="auto" w:fill="E8F2FE"/>
+          <w:lang w:val="en-US"/>
+        </w:rPr>
+        <w:t>"com.luv2code.springdemo"</w:t>
+      </w:r>
+      <w:r>
+        <w:rPr>
+          <w:rFonts w:ascii="Consolas" w:hAnsi="Consolas" w:cs="Consolas"/>
+          <w:color w:val="008080"/>
+          <w:sz w:val="20"/>
+          <w:szCs w:val="20"/>
+          <w:shd w:val="clear" w:color="auto" w:fill="E8F2FE"/>
+          <w:lang w:val="en-US"/>
+        </w:rPr>
+        <w:t>/&gt;</w:t>
+      </w:r>
+    </w:p>
+    <w:p>
+      <w:pPr>
+        <w:ind w:firstLine="360"/>
+        <w:rPr>
+          <w:rFonts w:ascii="Consolas" w:hAnsi="Consolas" w:cs="Consolas"/>
+          <w:color w:val="000000"/>
+          <w:sz w:val="20"/>
+          <w:szCs w:val="20"/>
+          <w:shd w:val="clear" w:color="auto" w:fill="E8F2FE"/>
+        </w:rPr>
+      </w:pPr>
       <w:r>
         <w:rPr>
           <w:rFonts w:ascii="Consolas" w:hAnsi="Consolas"/>
@@ -1539,16 +1875,7 @@
           <w:sz w:val="20"/>
           <w:szCs w:val="20"/>
         </w:rPr>
-        <w:t>)</w:t>
-      </w:r>
-      <w:r>
-        <w:rPr>
-          <w:rFonts w:ascii="Consolas" w:hAnsi="Consolas" w:cs="Consolas"/>
-          <w:color w:val="000000"/>
-          <w:sz w:val="20"/>
-          <w:szCs w:val="20"/>
-        </w:rPr>
-        <w:t>.</w:t>
+        <w:t>).</w:t>
       </w:r>
     </w:p>
     <w:p>
@@ -1829,6 +2156,7 @@
           <w:rFonts w:ascii="Consolas" w:hAnsi="Consolas" w:cs="Consolas"/>
           <w:sz w:val="20"/>
           <w:szCs w:val="20"/>
+          <w:lang w:val="en-US"/>
         </w:rPr>
       </w:pPr>
       <w:r>
@@ -1852,6 +2180,7 @@
         <w:tab/>
       </w:r>
       <w:proofErr w:type="spellStart"/>
+      <w:proofErr w:type="gramStart"/>
       <w:r>
         <w:rPr>
           <w:rFonts w:ascii="Consolas" w:hAnsi="Consolas" w:cs="Consolas"/>
@@ -1860,6 +2189,7 @@
           <w:color w:val="7F0055"/>
           <w:sz w:val="20"/>
           <w:szCs w:val="20"/>
+          <w:lang w:val="en-US"/>
         </w:rPr>
         <w:t>this</w:t>
       </w:r>
@@ -1869,6 +2199,7 @@
           <w:color w:val="000000"/>
           <w:sz w:val="20"/>
           <w:szCs w:val="20"/>
+          <w:lang w:val="en-US"/>
         </w:rPr>
         <w:t>.</w:t>
       </w:r>
@@ -1879,16 +2210,19 @@
           <w:sz w:val="20"/>
           <w:szCs w:val="20"/>
           <w:shd w:val="clear" w:color="auto" w:fill="F0D8A8"/>
+          <w:lang w:val="en-US"/>
         </w:rPr>
         <w:t>fortuneService</w:t>
       </w:r>
       <w:proofErr w:type="spellEnd"/>
-      <w:r>
-        <w:rPr>
-          <w:rFonts w:ascii="Consolas" w:hAnsi="Consolas" w:cs="Consolas"/>
-          <w:color w:val="000000"/>
-          <w:sz w:val="20"/>
-          <w:szCs w:val="20"/>
+      <w:proofErr w:type="gramEnd"/>
+      <w:r>
+        <w:rPr>
+          <w:rFonts w:ascii="Consolas" w:hAnsi="Consolas" w:cs="Consolas"/>
+          <w:color w:val="000000"/>
+          <w:sz w:val="20"/>
+          <w:szCs w:val="20"/>
+          <w:lang w:val="en-US"/>
         </w:rPr>
         <w:t xml:space="preserve"> = </w:t>
       </w:r>
@@ -1899,6 +2233,7 @@
           <w:color w:val="6A3E3E"/>
           <w:sz w:val="20"/>
           <w:szCs w:val="20"/>
+          <w:lang w:val="en-US"/>
         </w:rPr>
         <w:t>fortuneService</w:t>
       </w:r>
@@ -1909,6 +2244,7 @@
           <w:color w:val="000000"/>
           <w:sz w:val="20"/>
           <w:szCs w:val="20"/>
+          <w:lang w:val="en-US"/>
         </w:rPr>
         <w:t>;</w:t>
       </w:r>
@@ -1931,8 +2267,17 @@
           <w:color w:val="000000"/>
           <w:sz w:val="20"/>
           <w:szCs w:val="20"/>
+          <w:lang w:val="en-US"/>
         </w:rPr>
         <w:tab/>
+      </w:r>
+      <w:r>
+        <w:rPr>
+          <w:rFonts w:ascii="Consolas" w:hAnsi="Consolas" w:cs="Consolas"/>
+          <w:color w:val="000000"/>
+          <w:sz w:val="20"/>
+          <w:szCs w:val="20"/>
+        </w:rPr>
         <w:t>}</w:t>
       </w:r>
     </w:p>
@@ -1996,7 +2341,6 @@
           <w:color w:val="000000"/>
           <w:sz w:val="20"/>
           <w:szCs w:val="20"/>
-          <w:lang w:val="en-US"/>
         </w:rPr>
         <w:t xml:space="preserve">    </w:t>
       </w:r>
@@ -2158,7 +2502,33 @@
           <w:szCs w:val="20"/>
           <w:lang w:val="en-US"/>
         </w:rPr>
-        <w:t>"com.luv2code.springdemo.TrackCoach"</w:t>
+        <w:t>"</w:t>
+      </w:r>
+      <w:proofErr w:type="gramStart"/>
+      <w:r>
+        <w:rPr>
+          <w:rFonts w:ascii="Consolas" w:hAnsi="Consolas" w:cs="Consolas"/>
+          <w:i/>
+          <w:iCs/>
+          <w:color w:val="2A00FF"/>
+          <w:sz w:val="20"/>
+          <w:szCs w:val="20"/>
+          <w:lang w:val="en-US"/>
+        </w:rPr>
+        <w:t>com.luv2code.springdemo</w:t>
+      </w:r>
+      <w:proofErr w:type="gramEnd"/>
+      <w:r>
+        <w:rPr>
+          <w:rFonts w:ascii="Consolas" w:hAnsi="Consolas" w:cs="Consolas"/>
+          <w:i/>
+          <w:iCs/>
+          <w:color w:val="2A00FF"/>
+          <w:sz w:val="20"/>
+          <w:szCs w:val="20"/>
+          <w:lang w:val="en-US"/>
+        </w:rPr>
+        <w:t>.TrackCoach"</w:t>
       </w:r>
       <w:r>
         <w:rPr>
@@ -2624,7 +2994,6 @@
           <w:szCs w:val="20"/>
           <w:lang w:val="en-US"/>
         </w:rPr>
-        <w:lastRenderedPageBreak/>
         <w:tab/>
         <w:t xml:space="preserve"> </w:t>
       </w:r>
@@ -2788,7 +3157,6 @@
           <w:color w:val="000000"/>
           <w:sz w:val="20"/>
           <w:szCs w:val="20"/>
-          <w:shd w:val="clear" w:color="auto" w:fill="E8F2FE"/>
         </w:rPr>
       </w:pPr>
       <w:r>
@@ -2917,6 +3285,285 @@
           <w:szCs w:val="20"/>
         </w:rPr>
         <w:t>.</w:t>
+      </w:r>
+    </w:p>
+    <w:p>
+      <w:pPr>
+        <w:ind w:firstLine="360"/>
+        <w:rPr>
+          <w:rFonts w:ascii="Consolas" w:hAnsi="Consolas" w:cs="Consolas"/>
+          <w:color w:val="000000"/>
+          <w:sz w:val="20"/>
+          <w:szCs w:val="20"/>
+        </w:rPr>
+      </w:pPr>
+      <w:r>
+        <w:rPr>
+          <w:rFonts w:ascii="Consolas" w:hAnsi="Consolas" w:cs="Consolas"/>
+          <w:color w:val="000000"/>
+          <w:sz w:val="20"/>
+          <w:szCs w:val="20"/>
+        </w:rPr>
+        <w:t>Lembrando que a classe que implementa a interface tem que colocar o @</w:t>
+      </w:r>
+      <w:proofErr w:type="spellStart"/>
+      <w:r>
+        <w:rPr>
+          <w:rFonts w:ascii="Consolas" w:hAnsi="Consolas" w:cs="Consolas"/>
+          <w:color w:val="000000"/>
+          <w:sz w:val="20"/>
+          <w:szCs w:val="20"/>
+        </w:rPr>
+        <w:t>Component</w:t>
+      </w:r>
+      <w:proofErr w:type="spellEnd"/>
+      <w:r>
+        <w:rPr>
+          <w:rFonts w:ascii="Consolas" w:hAnsi="Consolas" w:cs="Consolas"/>
+          <w:color w:val="000000"/>
+          <w:sz w:val="20"/>
+          <w:szCs w:val="20"/>
+        </w:rPr>
+        <w:t xml:space="preserve"> no inicio pra informar que está implementando, como no exemplo do </w:t>
+      </w:r>
+      <w:proofErr w:type="spellStart"/>
+      <w:r>
+        <w:rPr>
+          <w:rFonts w:ascii="Consolas" w:hAnsi="Consolas" w:cs="Consolas"/>
+          <w:color w:val="000000"/>
+          <w:sz w:val="20"/>
+          <w:szCs w:val="20"/>
+        </w:rPr>
+        <w:t>randomFortuneService</w:t>
+      </w:r>
+      <w:proofErr w:type="spellEnd"/>
+      <w:r>
+        <w:rPr>
+          <w:rFonts w:ascii="Consolas" w:hAnsi="Consolas" w:cs="Consolas"/>
+          <w:color w:val="000000"/>
+          <w:sz w:val="20"/>
+          <w:szCs w:val="20"/>
+        </w:rPr>
+        <w:t>:</w:t>
+      </w:r>
+    </w:p>
+    <w:p>
+      <w:pPr>
+        <w:autoSpaceDE w:val="0"/>
+        <w:autoSpaceDN w:val="0"/>
+        <w:adjustRightInd w:val="0"/>
+        <w:spacing w:after="0" w:line="240" w:lineRule="auto"/>
+        <w:rPr>
+          <w:rFonts w:ascii="Consolas" w:hAnsi="Consolas" w:cs="Consolas"/>
+          <w:sz w:val="20"/>
+          <w:szCs w:val="20"/>
+          <w:lang w:val="en-US"/>
+        </w:rPr>
+      </w:pPr>
+      <w:r>
+        <w:rPr>
+          <w:rFonts w:ascii="Consolas" w:hAnsi="Consolas" w:cs="Consolas"/>
+          <w:color w:val="646464"/>
+          <w:sz w:val="20"/>
+          <w:szCs w:val="20"/>
+          <w:lang w:val="en-US"/>
+        </w:rPr>
+        <w:t>@Component</w:t>
+      </w:r>
+    </w:p>
+    <w:p>
+      <w:pPr>
+        <w:autoSpaceDE w:val="0"/>
+        <w:autoSpaceDN w:val="0"/>
+        <w:adjustRightInd w:val="0"/>
+        <w:spacing w:after="0" w:line="240" w:lineRule="auto"/>
+        <w:rPr>
+          <w:rFonts w:ascii="Consolas" w:hAnsi="Consolas" w:cs="Consolas"/>
+          <w:sz w:val="20"/>
+          <w:szCs w:val="20"/>
+          <w:lang w:val="en-US"/>
+        </w:rPr>
+      </w:pPr>
+      <w:r>
+        <w:rPr>
+          <w:rFonts w:ascii="Consolas" w:hAnsi="Consolas" w:cs="Consolas"/>
+          <w:b/>
+          <w:bCs/>
+          <w:color w:val="7F0055"/>
+          <w:sz w:val="20"/>
+          <w:szCs w:val="20"/>
+          <w:lang w:val="en-US"/>
+        </w:rPr>
+        <w:t>public</w:t>
+      </w:r>
+      <w:r>
+        <w:rPr>
+          <w:rFonts w:ascii="Consolas" w:hAnsi="Consolas" w:cs="Consolas"/>
+          <w:color w:val="000000"/>
+          <w:sz w:val="20"/>
+          <w:szCs w:val="20"/>
+          <w:lang w:val="en-US"/>
+        </w:rPr>
+        <w:t xml:space="preserve"> </w:t>
+      </w:r>
+      <w:r>
+        <w:rPr>
+          <w:rFonts w:ascii="Consolas" w:hAnsi="Consolas" w:cs="Consolas"/>
+          <w:b/>
+          <w:bCs/>
+          <w:color w:val="7F0055"/>
+          <w:sz w:val="20"/>
+          <w:szCs w:val="20"/>
+          <w:lang w:val="en-US"/>
+        </w:rPr>
+        <w:t>class</w:t>
+      </w:r>
+      <w:r>
+        <w:rPr>
+          <w:rFonts w:ascii="Consolas" w:hAnsi="Consolas" w:cs="Consolas"/>
+          <w:color w:val="000000"/>
+          <w:sz w:val="20"/>
+          <w:szCs w:val="20"/>
+          <w:lang w:val="en-US"/>
+        </w:rPr>
+        <w:t xml:space="preserve"> </w:t>
+      </w:r>
+      <w:proofErr w:type="spellStart"/>
+      <w:r>
+        <w:rPr>
+          <w:rFonts w:ascii="Consolas" w:hAnsi="Consolas" w:cs="Consolas"/>
+          <w:color w:val="000000"/>
+          <w:sz w:val="20"/>
+          <w:szCs w:val="20"/>
+          <w:lang w:val="en-US"/>
+        </w:rPr>
+        <w:t>RandomFortuneService</w:t>
+      </w:r>
+      <w:proofErr w:type="spellEnd"/>
+      <w:r>
+        <w:rPr>
+          <w:rFonts w:ascii="Consolas" w:hAnsi="Consolas" w:cs="Consolas"/>
+          <w:color w:val="000000"/>
+          <w:sz w:val="20"/>
+          <w:szCs w:val="20"/>
+          <w:lang w:val="en-US"/>
+        </w:rPr>
+        <w:t xml:space="preserve"> </w:t>
+      </w:r>
+      <w:r>
+        <w:rPr>
+          <w:rFonts w:ascii="Consolas" w:hAnsi="Consolas" w:cs="Consolas"/>
+          <w:b/>
+          <w:bCs/>
+          <w:color w:val="7F0055"/>
+          <w:sz w:val="20"/>
+          <w:szCs w:val="20"/>
+          <w:lang w:val="en-US"/>
+        </w:rPr>
+        <w:t>implements</w:t>
+      </w:r>
+      <w:r>
+        <w:rPr>
+          <w:rFonts w:ascii="Consolas" w:hAnsi="Consolas" w:cs="Consolas"/>
+          <w:color w:val="000000"/>
+          <w:sz w:val="20"/>
+          <w:szCs w:val="20"/>
+          <w:lang w:val="en-US"/>
+        </w:rPr>
+        <w:t xml:space="preserve"> </w:t>
+      </w:r>
+      <w:proofErr w:type="spellStart"/>
+      <w:r>
+        <w:rPr>
+          <w:rFonts w:ascii="Consolas" w:hAnsi="Consolas" w:cs="Consolas"/>
+          <w:color w:val="000000"/>
+          <w:sz w:val="20"/>
+          <w:szCs w:val="20"/>
+          <w:lang w:val="en-US"/>
+        </w:rPr>
+        <w:t>FortuneService</w:t>
+      </w:r>
+      <w:proofErr w:type="spellEnd"/>
+      <w:r>
+        <w:rPr>
+          <w:rFonts w:ascii="Consolas" w:hAnsi="Consolas" w:cs="Consolas"/>
+          <w:color w:val="000000"/>
+          <w:sz w:val="20"/>
+          <w:szCs w:val="20"/>
+          <w:lang w:val="en-US"/>
+        </w:rPr>
+        <w:t xml:space="preserve"> {</w:t>
+      </w:r>
+    </w:p>
+    <w:p>
+      <w:pPr>
+        <w:autoSpaceDE w:val="0"/>
+        <w:autoSpaceDN w:val="0"/>
+        <w:adjustRightInd w:val="0"/>
+        <w:spacing w:after="0" w:line="240" w:lineRule="auto"/>
+        <w:rPr>
+          <w:rFonts w:ascii="Consolas" w:hAnsi="Consolas" w:cs="Consolas"/>
+          <w:sz w:val="20"/>
+          <w:szCs w:val="20"/>
+          <w:lang w:val="en-US"/>
+        </w:rPr>
+      </w:pPr>
+    </w:p>
+    <w:p>
+      <w:pPr>
+        <w:autoSpaceDE w:val="0"/>
+        <w:autoSpaceDN w:val="0"/>
+        <w:adjustRightInd w:val="0"/>
+        <w:spacing w:after="0" w:line="240" w:lineRule="auto"/>
+        <w:rPr>
+          <w:rFonts w:ascii="Consolas" w:hAnsi="Consolas" w:cs="Consolas"/>
+          <w:sz w:val="20"/>
+          <w:szCs w:val="20"/>
+        </w:rPr>
+      </w:pPr>
+      <w:r>
+        <w:rPr>
+          <w:rFonts w:ascii="Consolas" w:hAnsi="Consolas" w:cs="Consolas"/>
+          <w:color w:val="000000"/>
+          <w:sz w:val="20"/>
+          <w:szCs w:val="20"/>
+          <w:lang w:val="en-US"/>
+        </w:rPr>
+        <w:t>…</w:t>
+      </w:r>
+    </w:p>
+    <w:p>
+      <w:pPr>
+        <w:autoSpaceDE w:val="0"/>
+        <w:autoSpaceDN w:val="0"/>
+        <w:adjustRightInd w:val="0"/>
+        <w:spacing w:after="0" w:line="240" w:lineRule="auto"/>
+        <w:rPr>
+          <w:rFonts w:ascii="Consolas" w:hAnsi="Consolas" w:cs="Consolas"/>
+          <w:sz w:val="20"/>
+          <w:szCs w:val="20"/>
+        </w:rPr>
+      </w:pPr>
+    </w:p>
+    <w:p>
+      <w:pPr>
+        <w:rPr>
+          <w:rFonts w:ascii="Consolas" w:hAnsi="Consolas" w:cs="Consolas"/>
+          <w:color w:val="000000"/>
+          <w:sz w:val="20"/>
+          <w:szCs w:val="20"/>
+        </w:rPr>
+      </w:pPr>
+      <w:bookmarkStart w:id="0" w:name="_GoBack"/>
+      <w:bookmarkEnd w:id="0"/>
+      <w:r>
+        <w:rPr>
+          <w:rFonts w:ascii="Consolas" w:hAnsi="Consolas" w:cs="Consolas"/>
+          <w:color w:val="000000"/>
+          <w:sz w:val="20"/>
+          <w:szCs w:val="20"/>
+        </w:rPr>
+        <w:t>}</w:t>
       </w:r>
     </w:p>
     <w:p>
@@ -3006,7 +3653,27 @@
           <w:sz w:val="20"/>
           <w:szCs w:val="20"/>
         </w:rPr>
-        <w:t xml:space="preserve">. Logo, se crio duas instancias do mesmo </w:t>
+        <w:t xml:space="preserve">. Logo, se crio duas </w:t>
+      </w:r>
+      <w:proofErr w:type="spellStart"/>
+      <w:r>
+        <w:rPr>
+          <w:rFonts w:ascii="Consolas" w:hAnsi="Consolas" w:cs="Consolas"/>
+          <w:color w:val="000000"/>
+          <w:sz w:val="20"/>
+          <w:szCs w:val="20"/>
+        </w:rPr>
+        <w:t>instancias</w:t>
+      </w:r>
+      <w:proofErr w:type="spellEnd"/>
+      <w:r>
+        <w:rPr>
+          <w:rFonts w:ascii="Consolas" w:hAnsi="Consolas" w:cs="Consolas"/>
+          <w:color w:val="000000"/>
+          <w:sz w:val="20"/>
+          <w:szCs w:val="20"/>
+        </w:rPr>
+        <w:t xml:space="preserve"> do mesmo </w:t>
       </w:r>
       <w:proofErr w:type="spellStart"/>
       <w:r>
@@ -3113,16 +3780,7 @@
           <w:sz w:val="20"/>
           <w:szCs w:val="20"/>
         </w:rPr>
-        <w:t>)</w:t>
-      </w:r>
-      <w:r>
-        <w:rPr>
-          <w:rFonts w:ascii="Consolas" w:hAnsi="Consolas" w:cs="Consolas"/>
-          <w:color w:val="000000"/>
-          <w:sz w:val="20"/>
-          <w:szCs w:val="20"/>
-        </w:rPr>
-        <w:t xml:space="preserve">. Por default, o Spring já vem com a notação </w:t>
+        <w:t xml:space="preserve">). Por default, o Spring já vem com a notação </w:t>
       </w:r>
       <w:r>
         <w:rPr>
@@ -3201,16 +3859,30 @@
           <w:sz w:val="20"/>
           <w:szCs w:val="20"/>
           <w:shd w:val="clear" w:color="auto" w:fill="E8F2FE"/>
-        </w:rPr>
-      </w:pPr>
-      <w:r>
-        <w:rPr>
-          <w:rFonts w:ascii="Consolas" w:hAnsi="Consolas" w:cs="Consolas"/>
-          <w:color w:val="000000"/>
-          <w:sz w:val="20"/>
-          <w:szCs w:val="20"/>
-        </w:rPr>
-        <w:t>Exemplo:</w:t>
+          <w:lang w:val="en-US"/>
+        </w:rPr>
+      </w:pPr>
+      <w:proofErr w:type="spellStart"/>
+      <w:r>
+        <w:rPr>
+          <w:rFonts w:ascii="Consolas" w:hAnsi="Consolas" w:cs="Consolas"/>
+          <w:color w:val="000000"/>
+          <w:sz w:val="20"/>
+          <w:szCs w:val="20"/>
+          <w:lang w:val="en-US"/>
+        </w:rPr>
+        <w:t>Exemplo</w:t>
+      </w:r>
+      <w:proofErr w:type="spellEnd"/>
+      <w:r>
+        <w:rPr>
+          <w:rFonts w:ascii="Consolas" w:hAnsi="Consolas" w:cs="Consolas"/>
+          <w:color w:val="000000"/>
+          <w:sz w:val="20"/>
+          <w:szCs w:val="20"/>
+          <w:lang w:val="en-US"/>
+        </w:rPr>
+        <w:t>:</w:t>
       </w:r>
     </w:p>
     <w:p>
@@ -3389,8 +4061,20 @@
           <w:szCs w:val="20"/>
           <w:lang w:val="en-US"/>
         </w:rPr>
-        <w:t xml:space="preserve"> Coach{</w:t>
-      </w:r>
+        <w:t xml:space="preserve"> </w:t>
+      </w:r>
+      <w:proofErr w:type="gramStart"/>
+      <w:r>
+        <w:rPr>
+          <w:rFonts w:ascii="Consolas" w:hAnsi="Consolas" w:cs="Consolas"/>
+          <w:color w:val="000000"/>
+          <w:sz w:val="20"/>
+          <w:szCs w:val="20"/>
+          <w:lang w:val="en-US"/>
+        </w:rPr>
+        <w:t>Coach{</w:t>
+      </w:r>
+      <w:proofErr w:type="gramEnd"/>
     </w:p>
     <w:p>
       <w:pPr>
@@ -3655,6 +4339,7 @@
         <w:t xml:space="preserve"> no Java 9 ou mais novo, por erro de caminho do </w:t>
       </w:r>
       <w:proofErr w:type="spellStart"/>
+      <w:proofErr w:type="gramStart"/>
       <w:r>
         <w:rPr>
           <w:rFonts w:ascii="Consolas" w:hAnsi="Consolas" w:cs="Consolas"/>
@@ -3665,6 +4350,7 @@
         <w:t>javax.annotation</w:t>
       </w:r>
       <w:proofErr w:type="spellEnd"/>
+      <w:proofErr w:type="gramEnd"/>
       <w:r>
         <w:rPr>
           <w:rFonts w:ascii="Consolas" w:hAnsi="Consolas" w:cs="Consolas"/>
@@ -3685,8 +4371,6 @@
           <w:szCs w:val="20"/>
         </w:rPr>
       </w:pPr>
-      <w:bookmarkStart w:id="0" w:name="_GoBack"/>
-      <w:bookmarkEnd w:id="0"/>
     </w:p>
     <w:p>
       <w:pPr>

</xml_diff>

<commit_message>
Spring MVC - Fim da seção 12
</commit_message>
<xml_diff>
--- a/Anotacoes.docx
+++ b/Anotacoes.docx
@@ -2,6 +2,26 @@
 <file path=word/document.xml><?xml version="1.0" encoding="utf-8"?>
 <w:document xmlns:wpc="http://schemas.microsoft.com/office/word/2010/wordprocessingCanvas" xmlns:cx="http://schemas.microsoft.com/office/drawing/2014/chartex" xmlns:cx1="http://schemas.microsoft.com/office/drawing/2015/9/8/chartex" xmlns:cx2="http://schemas.microsoft.com/office/drawing/2015/10/21/chartex" xmlns:cx3="http://schemas.microsoft.com/office/drawing/2016/5/9/chartex" xmlns:cx4="http://schemas.microsoft.com/office/drawing/2016/5/10/chartex" xmlns:cx5="http://schemas.microsoft.com/office/drawing/2016/5/11/chartex" xmlns:cx6="http://schemas.microsoft.com/office/drawing/2016/5/12/chartex" xmlns:cx7="http://schemas.microsoft.com/office/drawing/2016/5/13/chartex" xmlns:cx8="http://schemas.microsoft.com/office/drawing/2016/5/14/chartex" xmlns:mc="http://schemas.openxmlformats.org/markup-compatibility/2006" xmlns:aink="http://schemas.microsoft.com/office/drawing/2016/ink" xmlns:am3d="http://schemas.microsoft.com/office/drawing/2017/model3d" xmlns:o="urn:schemas-microsoft-com:office:office" xmlns:r="http://schemas.openxmlformats.org/officeDocument/2006/relationships" xmlns:m="http://schemas.openxmlformats.org/officeDocument/2006/math" xmlns:v="urn:schemas-microsoft-com:vml" xmlns:wp14="http://schemas.microsoft.com/office/word/2010/wordprocessingDrawing" xmlns:wp="http://schemas.openxmlformats.org/drawingml/2006/wordprocessingDrawing" xmlns:w10="urn:schemas-microsoft-com:office:word" xmlns:w="http://schemas.openxmlformats.org/wordprocessingml/2006/main" xmlns:w14="http://schemas.microsoft.com/office/word/2010/wordml" xmlns:w15="http://schemas.microsoft.com/office/word/2012/wordml" xmlns:w16cid="http://schemas.microsoft.com/office/word/2016/wordml/cid" xmlns:w16se="http://schemas.microsoft.com/office/word/2015/wordml/symex" xmlns:wpg="http://schemas.microsoft.com/office/word/2010/wordprocessingGroup" xmlns:wpi="http://schemas.microsoft.com/office/word/2010/wordprocessingInk" xmlns:wne="http://schemas.microsoft.com/office/word/2006/wordml" xmlns:wps="http://schemas.microsoft.com/office/word/2010/wordprocessingShape" mc:Ignorable="w14 w15 w16se w16cid wp14">
   <w:body>
+    <w:p>
+      <w:pPr>
+        <w:ind w:left="720" w:hanging="360"/>
+        <w:rPr>
+          <w:b/>
+          <w:bCs/>
+          <w:sz w:val="32"/>
+          <w:szCs w:val="32"/>
+        </w:rPr>
+      </w:pPr>
+      <w:r>
+        <w:rPr>
+          <w:b/>
+          <w:bCs/>
+          <w:sz w:val="32"/>
+          <w:szCs w:val="32"/>
+        </w:rPr>
+        <w:t>SPRING</w:t>
+      </w:r>
+    </w:p>
     <w:p>
       <w:pPr>
         <w:pStyle w:val="PargrafodaLista"/>
@@ -127,7 +147,6 @@
         <w:t xml:space="preserve"> </w:t>
       </w:r>
       <w:proofErr w:type="spellStart"/>
-      <w:proofErr w:type="gramStart"/>
       <w:r>
         <w:rPr>
           <w:rFonts w:ascii="Consolas" w:hAnsi="Consolas"/>
@@ -139,14 +158,7 @@
         <w:rPr>
           <w:rFonts w:ascii="Consolas" w:hAnsi="Consolas"/>
         </w:rPr>
-        <w:t>(</w:t>
-      </w:r>
-      <w:proofErr w:type="gramEnd"/>
-      <w:r>
-        <w:rPr>
-          <w:rFonts w:ascii="Consolas" w:hAnsi="Consolas"/>
-        </w:rPr>
-        <w:t>Produto produto) {</w:t>
+        <w:t>(Produto produto) {</w:t>
       </w:r>
     </w:p>
     <w:p>
@@ -216,7 +228,6 @@
         <w:t xml:space="preserve">    </w:t>
       </w:r>
       <w:proofErr w:type="spellStart"/>
-      <w:proofErr w:type="gramStart"/>
       <w:r>
         <w:rPr>
           <w:rFonts w:ascii="Consolas" w:hAnsi="Consolas"/>
@@ -224,7 +235,6 @@
         <w:t>log.grava</w:t>
       </w:r>
       <w:proofErr w:type="spellEnd"/>
-      <w:proofErr w:type="gramEnd"/>
       <w:r>
         <w:rPr>
           <w:rFonts w:ascii="Consolas" w:hAnsi="Consolas"/>
@@ -403,7 +413,6 @@
         <w:t xml:space="preserve"> </w:t>
       </w:r>
       <w:proofErr w:type="spellStart"/>
-      <w:proofErr w:type="gramStart"/>
       <w:r>
         <w:rPr>
           <w:rFonts w:ascii="Consolas" w:hAnsi="Consolas"/>
@@ -415,14 +424,7 @@
         <w:rPr>
           <w:rFonts w:ascii="Consolas" w:hAnsi="Consolas"/>
         </w:rPr>
-        <w:t>(</w:t>
-      </w:r>
-      <w:proofErr w:type="gramEnd"/>
-      <w:r>
-        <w:rPr>
-          <w:rFonts w:ascii="Consolas" w:hAnsi="Consolas"/>
-        </w:rPr>
-        <w:t xml:space="preserve">Log </w:t>
+        <w:t xml:space="preserve">(Log </w:t>
       </w:r>
       <w:proofErr w:type="spellStart"/>
       <w:r>
@@ -522,7 +524,6 @@
         <w:t xml:space="preserve"> </w:t>
       </w:r>
       <w:proofErr w:type="spellStart"/>
-      <w:proofErr w:type="gramStart"/>
       <w:r>
         <w:rPr>
           <w:rFonts w:ascii="Consolas" w:hAnsi="Consolas"/>
@@ -534,14 +535,7 @@
         <w:rPr>
           <w:rFonts w:ascii="Consolas" w:hAnsi="Consolas"/>
         </w:rPr>
-        <w:t>(</w:t>
-      </w:r>
-      <w:proofErr w:type="gramEnd"/>
-      <w:r>
-        <w:rPr>
-          <w:rFonts w:ascii="Consolas" w:hAnsi="Consolas"/>
-        </w:rPr>
-        <w:t>Produto produto) {</w:t>
+        <w:t>(Produto produto) {</w:t>
       </w:r>
     </w:p>
     <w:p>
@@ -592,7 +586,6 @@
         <w:t xml:space="preserve">    </w:t>
       </w:r>
       <w:proofErr w:type="spellStart"/>
-      <w:proofErr w:type="gramStart"/>
       <w:r>
         <w:rPr>
           <w:rFonts w:ascii="Consolas" w:hAnsi="Consolas"/>
@@ -600,7 +593,6 @@
         <w:t>log.grava</w:t>
       </w:r>
       <w:proofErr w:type="spellEnd"/>
-      <w:proofErr w:type="gramEnd"/>
       <w:r>
         <w:rPr>
           <w:rFonts w:ascii="Consolas" w:hAnsi="Consolas"/>
@@ -731,6 +723,7 @@
           <w:b/>
           <w:bCs/>
         </w:rPr>
+        <w:lastRenderedPageBreak/>
         <w:t>Injeção de dependência</w:t>
       </w:r>
     </w:p>
@@ -744,84 +737,501 @@
         <w:rPr>
           <w:rFonts w:ascii="Consolas" w:hAnsi="Consolas"/>
         </w:rPr>
+        <w:t xml:space="preserve">Ao invés </w:t>
+      </w:r>
+      <w:r>
+        <w:rPr>
+          <w:rFonts w:ascii="Consolas" w:hAnsi="Consolas"/>
+        </w:rPr>
+        <w:t>d</w:t>
+      </w:r>
+      <w:r>
+        <w:rPr>
+          <w:rFonts w:ascii="Consolas" w:hAnsi="Consolas"/>
+        </w:rPr>
+        <w:t>e fazer:</w:t>
+      </w:r>
+    </w:p>
+    <w:p>
+      <w:pPr>
+        <w:rPr>
+          <w:rFonts w:ascii="Consolas" w:hAnsi="Consolas"/>
+        </w:rPr>
+      </w:pPr>
+      <w:r>
+        <w:rPr>
+          <w:rFonts w:ascii="Consolas" w:hAnsi="Consolas"/>
+        </w:rPr>
+        <w:t>&lt;?</w:t>
+      </w:r>
+      <w:proofErr w:type="spellStart"/>
+      <w:r>
+        <w:rPr>
+          <w:rFonts w:ascii="Consolas" w:hAnsi="Consolas"/>
+        </w:rPr>
+        <w:t>php</w:t>
+      </w:r>
+      <w:proofErr w:type="spellEnd"/>
+    </w:p>
+    <w:p>
+      <w:pPr>
+        <w:rPr>
+          <w:rFonts w:ascii="Consolas" w:hAnsi="Consolas"/>
+        </w:rPr>
+      </w:pPr>
+      <w:proofErr w:type="spellStart"/>
+      <w:r>
+        <w:rPr>
+          <w:rFonts w:ascii="Consolas" w:hAnsi="Consolas"/>
+        </w:rPr>
+        <w:t>class</w:t>
+      </w:r>
+      <w:proofErr w:type="spellEnd"/>
+      <w:r>
+        <w:rPr>
+          <w:rFonts w:ascii="Consolas" w:hAnsi="Consolas"/>
+        </w:rPr>
+        <w:t xml:space="preserve"> </w:t>
+      </w:r>
+      <w:proofErr w:type="spellStart"/>
+      <w:r>
+        <w:rPr>
+          <w:rFonts w:ascii="Consolas" w:hAnsi="Consolas"/>
+        </w:rPr>
+        <w:t>Notification</w:t>
+      </w:r>
+      <w:proofErr w:type="spellEnd"/>
+    </w:p>
+    <w:p>
+      <w:pPr>
+        <w:rPr>
+          <w:rFonts w:ascii="Consolas" w:hAnsi="Consolas"/>
+          <w:lang w:val="en-US"/>
+        </w:rPr>
+      </w:pPr>
+      <w:r>
+        <w:rPr>
+          <w:rFonts w:ascii="Consolas" w:hAnsi="Consolas"/>
+          <w:lang w:val="en-US"/>
+        </w:rPr>
+        <w:t>{</w:t>
+      </w:r>
+    </w:p>
+    <w:p>
+      <w:pPr>
+        <w:rPr>
+          <w:rFonts w:ascii="Consolas" w:hAnsi="Consolas"/>
+          <w:lang w:val="en-US"/>
+        </w:rPr>
+      </w:pPr>
+      <w:r>
+        <w:rPr>
+          <w:rFonts w:ascii="Consolas" w:hAnsi="Consolas"/>
+          <w:lang w:val="en-US"/>
+        </w:rPr>
+        <w:t xml:space="preserve">    public function send()</w:t>
+      </w:r>
+    </w:p>
+    <w:p>
+      <w:pPr>
+        <w:rPr>
+          <w:rFonts w:ascii="Consolas" w:hAnsi="Consolas"/>
+          <w:lang w:val="en-US"/>
+        </w:rPr>
+      </w:pPr>
+      <w:r>
+        <w:rPr>
+          <w:rFonts w:ascii="Consolas" w:hAnsi="Consolas"/>
+          <w:lang w:val="en-US"/>
+        </w:rPr>
+        <w:t xml:space="preserve">    {</w:t>
+      </w:r>
+    </w:p>
+    <w:p>
+      <w:pPr>
+        <w:rPr>
+          <w:rFonts w:ascii="Consolas" w:hAnsi="Consolas"/>
+          <w:lang w:val="en-US"/>
+        </w:rPr>
+      </w:pPr>
+      <w:r>
+        <w:rPr>
+          <w:rFonts w:ascii="Consolas" w:hAnsi="Consolas"/>
+          <w:lang w:val="en-US"/>
+        </w:rPr>
+        <w:t xml:space="preserve">        // TODO</w:t>
+      </w:r>
+    </w:p>
+    <w:p>
+      <w:pPr>
+        <w:rPr>
+          <w:rFonts w:ascii="Consolas" w:hAnsi="Consolas"/>
+          <w:lang w:val="en-US"/>
+        </w:rPr>
+      </w:pPr>
+      <w:r>
+        <w:rPr>
+          <w:rFonts w:ascii="Consolas" w:hAnsi="Consolas"/>
+          <w:lang w:val="en-US"/>
+        </w:rPr>
+        <w:t xml:space="preserve">    }</w:t>
+      </w:r>
+    </w:p>
+    <w:p>
+      <w:pPr>
+        <w:rPr>
+          <w:rFonts w:ascii="Consolas" w:hAnsi="Consolas"/>
+          <w:lang w:val="en-US"/>
+        </w:rPr>
+      </w:pPr>
+      <w:r>
+        <w:rPr>
+          <w:rFonts w:ascii="Consolas" w:hAnsi="Consolas"/>
+          <w:lang w:val="en-US"/>
+        </w:rPr>
+        <w:t>}</w:t>
+      </w:r>
+    </w:p>
+    <w:p>
+      <w:pPr>
+        <w:rPr>
+          <w:rFonts w:ascii="Consolas" w:hAnsi="Consolas"/>
+          <w:lang w:val="en-US"/>
+        </w:rPr>
+      </w:pPr>
+      <w:r>
+        <w:rPr>
+          <w:rFonts w:ascii="Consolas" w:hAnsi="Consolas"/>
+          <w:lang w:val="en-US"/>
+        </w:rPr>
+        <w:t xml:space="preserve">class </w:t>
+      </w:r>
+      <w:proofErr w:type="spellStart"/>
+      <w:r>
+        <w:rPr>
+          <w:rFonts w:ascii="Consolas" w:hAnsi="Consolas"/>
+          <w:lang w:val="en-US"/>
+        </w:rPr>
+        <w:t>UserCommand</w:t>
+      </w:r>
+      <w:proofErr w:type="spellEnd"/>
+    </w:p>
+    <w:p>
+      <w:pPr>
+        <w:rPr>
+          <w:rFonts w:ascii="Consolas" w:hAnsi="Consolas"/>
+          <w:lang w:val="en-US"/>
+        </w:rPr>
+      </w:pPr>
+      <w:r>
+        <w:rPr>
+          <w:rFonts w:ascii="Consolas" w:hAnsi="Consolas"/>
+          <w:lang w:val="en-US"/>
+        </w:rPr>
+        <w:t>{</w:t>
+      </w:r>
+    </w:p>
+    <w:p>
+      <w:pPr>
+        <w:rPr>
+          <w:rFonts w:ascii="Consolas" w:hAnsi="Consolas"/>
+          <w:lang w:val="en-US"/>
+        </w:rPr>
+      </w:pPr>
+      <w:r>
+        <w:rPr>
+          <w:rFonts w:ascii="Consolas" w:hAnsi="Consolas"/>
+          <w:lang w:val="en-US"/>
+        </w:rPr>
+        <w:t xml:space="preserve">    public function handle()</w:t>
+      </w:r>
+    </w:p>
+    <w:p>
+      <w:pPr>
+        <w:rPr>
+          <w:rFonts w:ascii="Consolas" w:hAnsi="Consolas"/>
+          <w:lang w:val="en-US"/>
+        </w:rPr>
+      </w:pPr>
+      <w:r>
+        <w:rPr>
+          <w:rFonts w:ascii="Consolas" w:hAnsi="Consolas"/>
+          <w:lang w:val="en-US"/>
+        </w:rPr>
+        <w:t xml:space="preserve">    {</w:t>
+      </w:r>
+    </w:p>
+    <w:p>
+      <w:pPr>
+        <w:rPr>
+          <w:rFonts w:ascii="Consolas" w:hAnsi="Consolas"/>
+          <w:lang w:val="en-US"/>
+        </w:rPr>
+      </w:pPr>
+      <w:r>
+        <w:rPr>
+          <w:rFonts w:ascii="Consolas" w:hAnsi="Consolas"/>
+          <w:lang w:val="en-US"/>
+        </w:rPr>
+        <w:t xml:space="preserve">        $notification = new Notification();</w:t>
+      </w:r>
+    </w:p>
+    <w:p>
+      <w:pPr>
+        <w:rPr>
+          <w:rFonts w:ascii="Consolas" w:hAnsi="Consolas"/>
+          <w:lang w:val="en-US"/>
+        </w:rPr>
+      </w:pPr>
+    </w:p>
+    <w:p>
+      <w:pPr>
+        <w:rPr>
+          <w:rFonts w:ascii="Consolas" w:hAnsi="Consolas"/>
+          <w:lang w:val="en-US"/>
+        </w:rPr>
+      </w:pPr>
+      <w:r>
+        <w:rPr>
+          <w:rFonts w:ascii="Consolas" w:hAnsi="Consolas"/>
+          <w:lang w:val="en-US"/>
+        </w:rPr>
+        <w:t xml:space="preserve">        $notification-&gt;send();</w:t>
+      </w:r>
+    </w:p>
+    <w:p>
+      <w:pPr>
+        <w:rPr>
+          <w:rFonts w:ascii="Consolas" w:hAnsi="Consolas"/>
+          <w:lang w:val="en-US"/>
+        </w:rPr>
+      </w:pPr>
+      <w:r>
+        <w:rPr>
+          <w:rFonts w:ascii="Consolas" w:hAnsi="Consolas"/>
+          <w:lang w:val="en-US"/>
+        </w:rPr>
+        <w:t xml:space="preserve">    }</w:t>
+      </w:r>
+    </w:p>
+    <w:p>
+      <w:pPr>
+        <w:rPr>
+          <w:rFonts w:ascii="Consolas" w:hAnsi="Consolas"/>
+          <w:lang w:val="en-US"/>
+        </w:rPr>
+      </w:pPr>
+      <w:r>
+        <w:rPr>
+          <w:rFonts w:ascii="Consolas" w:hAnsi="Consolas"/>
+          <w:lang w:val="en-US"/>
+        </w:rPr>
+        <w:t>}</w:t>
+      </w:r>
+    </w:p>
+    <w:p>
+      <w:pPr>
+        <w:rPr>
+          <w:rFonts w:ascii="Consolas" w:hAnsi="Consolas"/>
+          <w:lang w:val="en-US"/>
+        </w:rPr>
+      </w:pPr>
+    </w:p>
+    <w:p>
+      <w:pPr>
+        <w:rPr>
+          <w:rFonts w:ascii="Consolas" w:hAnsi="Consolas"/>
+          <w:lang w:val="en-US"/>
+        </w:rPr>
+      </w:pPr>
+      <w:r>
+        <w:rPr>
+          <w:rFonts w:ascii="Consolas" w:hAnsi="Consolas"/>
+          <w:lang w:val="en-US"/>
+        </w:rPr>
+        <w:t>Fa</w:t>
+      </w:r>
+      <w:r>
+        <w:rPr>
+          <w:rFonts w:ascii="Consolas" w:hAnsi="Consolas"/>
+          <w:lang w:val="en-US"/>
+        </w:rPr>
+        <w:t>zer:</w:t>
+      </w:r>
+    </w:p>
+    <w:p>
+      <w:pPr>
+        <w:rPr>
+          <w:rFonts w:ascii="Consolas" w:hAnsi="Consolas"/>
+          <w:lang w:val="en-US"/>
+        </w:rPr>
+      </w:pPr>
+    </w:p>
+    <w:p>
+      <w:pPr>
+        <w:rPr>
+          <w:rFonts w:ascii="Consolas" w:hAnsi="Consolas"/>
+          <w:lang w:val="en-US"/>
+        </w:rPr>
+      </w:pPr>
+      <w:r>
+        <w:rPr>
+          <w:rFonts w:ascii="Consolas" w:hAnsi="Consolas"/>
+          <w:lang w:val="en-US"/>
+        </w:rPr>
+        <w:t>&lt;?php</w:t>
+      </w:r>
+    </w:p>
+    <w:p>
+      <w:pPr>
+        <w:rPr>
+          <w:rFonts w:ascii="Consolas" w:hAnsi="Consolas"/>
+          <w:lang w:val="en-US"/>
+        </w:rPr>
+      </w:pPr>
+      <w:r>
+        <w:rPr>
+          <w:rFonts w:ascii="Consolas" w:hAnsi="Consolas"/>
+          <w:lang w:val="en-US"/>
+        </w:rPr>
+        <w:t>class Notification</w:t>
+      </w:r>
+    </w:p>
+    <w:p>
+      <w:pPr>
+        <w:rPr>
+          <w:rFonts w:ascii="Consolas" w:hAnsi="Consolas"/>
+          <w:lang w:val="en-US"/>
+        </w:rPr>
+      </w:pPr>
+      <w:r>
+        <w:rPr>
+          <w:rFonts w:ascii="Consolas" w:hAnsi="Consolas"/>
+          <w:lang w:val="en-US"/>
+        </w:rPr>
+        <w:t>{</w:t>
+      </w:r>
+    </w:p>
+    <w:p>
+      <w:pPr>
+        <w:rPr>
+          <w:rFonts w:ascii="Consolas" w:hAnsi="Consolas"/>
+          <w:lang w:val="en-US"/>
+        </w:rPr>
+      </w:pPr>
+      <w:r>
+        <w:rPr>
+          <w:rFonts w:ascii="Consolas" w:hAnsi="Consolas"/>
+          <w:lang w:val="en-US"/>
+        </w:rPr>
+        <w:t xml:space="preserve">    public function send()</w:t>
+      </w:r>
+    </w:p>
+    <w:p>
+      <w:pPr>
+        <w:rPr>
+          <w:rFonts w:ascii="Consolas" w:hAnsi="Consolas"/>
+          <w:lang w:val="en-US"/>
+        </w:rPr>
+      </w:pPr>
+      <w:r>
+        <w:rPr>
+          <w:rFonts w:ascii="Consolas" w:hAnsi="Consolas"/>
+          <w:lang w:val="en-US"/>
+        </w:rPr>
+        <w:t xml:space="preserve">    {</w:t>
+      </w:r>
+    </w:p>
+    <w:p>
+      <w:pPr>
+        <w:rPr>
+          <w:rFonts w:ascii="Consolas" w:hAnsi="Consolas"/>
+          <w:lang w:val="en-US"/>
+        </w:rPr>
+      </w:pPr>
+      <w:r>
+        <w:rPr>
+          <w:rFonts w:ascii="Consolas" w:hAnsi="Consolas"/>
+          <w:lang w:val="en-US"/>
+        </w:rPr>
+        <w:t xml:space="preserve">        // TODO</w:t>
+      </w:r>
+    </w:p>
+    <w:p>
+      <w:pPr>
+        <w:rPr>
+          <w:rFonts w:ascii="Consolas" w:hAnsi="Consolas"/>
+          <w:lang w:val="en-US"/>
+        </w:rPr>
+      </w:pPr>
+      <w:r>
+        <w:rPr>
+          <w:rFonts w:ascii="Consolas" w:hAnsi="Consolas"/>
+          <w:lang w:val="en-US"/>
+        </w:rPr>
+        <w:t xml:space="preserve">    }</w:t>
+      </w:r>
+    </w:p>
+    <w:p>
+      <w:pPr>
+        <w:rPr>
+          <w:rFonts w:ascii="Consolas" w:hAnsi="Consolas"/>
+          <w:lang w:val="en-US"/>
+        </w:rPr>
+      </w:pPr>
+      <w:r>
+        <w:rPr>
+          <w:rFonts w:ascii="Consolas" w:hAnsi="Consolas"/>
+          <w:lang w:val="en-US"/>
+        </w:rPr>
+        <w:t>}</w:t>
+      </w:r>
+    </w:p>
+    <w:p>
+      <w:pPr>
+        <w:rPr>
+          <w:rFonts w:ascii="Consolas" w:hAnsi="Consolas"/>
+          <w:lang w:val="en-US"/>
+        </w:rPr>
+      </w:pPr>
+    </w:p>
+    <w:p>
+      <w:pPr>
+        <w:rPr>
+          <w:rFonts w:ascii="Consolas" w:hAnsi="Consolas"/>
+          <w:lang w:val="en-US"/>
+        </w:rPr>
+      </w:pPr>
+      <w:r>
+        <w:rPr>
+          <w:rFonts w:ascii="Consolas" w:hAnsi="Consolas"/>
+          <w:lang w:val="en-US"/>
+        </w:rPr>
+        <w:t xml:space="preserve">class </w:t>
+      </w:r>
+      <w:proofErr w:type="spellStart"/>
+      <w:r>
+        <w:rPr>
+          <w:rFonts w:ascii="Consolas" w:hAnsi="Consolas"/>
+          <w:lang w:val="en-US"/>
+        </w:rPr>
+        <w:t>UserCommand</w:t>
+      </w:r>
+      <w:proofErr w:type="spellEnd"/>
+    </w:p>
+    <w:p>
+      <w:pPr>
+        <w:rPr>
+          <w:rFonts w:ascii="Consolas" w:hAnsi="Consolas"/>
+          <w:lang w:val="en-US"/>
+        </w:rPr>
+      </w:pPr>
+      <w:r>
+        <w:rPr>
+          <w:rFonts w:ascii="Consolas" w:hAnsi="Consolas"/>
+          <w:lang w:val="en-US"/>
+        </w:rPr>
         <w:lastRenderedPageBreak/>
-        <w:t xml:space="preserve">Ao invés </w:t>
-      </w:r>
-      <w:r>
-        <w:rPr>
-          <w:rFonts w:ascii="Consolas" w:hAnsi="Consolas"/>
-        </w:rPr>
-        <w:t>d</w:t>
-      </w:r>
-      <w:r>
-        <w:rPr>
-          <w:rFonts w:ascii="Consolas" w:hAnsi="Consolas"/>
-        </w:rPr>
-        <w:t>e fazer:</w:t>
-      </w:r>
-    </w:p>
-    <w:p>
-      <w:pPr>
-        <w:rPr>
-          <w:rFonts w:ascii="Consolas" w:hAnsi="Consolas"/>
-        </w:rPr>
-      </w:pPr>
-      <w:r>
-        <w:rPr>
-          <w:rFonts w:ascii="Consolas" w:hAnsi="Consolas"/>
-        </w:rPr>
-        <w:t>&lt;?</w:t>
-      </w:r>
-      <w:proofErr w:type="spellStart"/>
-      <w:r>
-        <w:rPr>
-          <w:rFonts w:ascii="Consolas" w:hAnsi="Consolas"/>
-        </w:rPr>
-        <w:t>php</w:t>
-      </w:r>
-      <w:proofErr w:type="spellEnd"/>
-    </w:p>
-    <w:p>
-      <w:pPr>
-        <w:rPr>
-          <w:rFonts w:ascii="Consolas" w:hAnsi="Consolas"/>
-        </w:rPr>
-      </w:pPr>
-      <w:proofErr w:type="spellStart"/>
-      <w:r>
-        <w:rPr>
-          <w:rFonts w:ascii="Consolas" w:hAnsi="Consolas"/>
-        </w:rPr>
-        <w:t>class</w:t>
-      </w:r>
-      <w:proofErr w:type="spellEnd"/>
-      <w:r>
-        <w:rPr>
-          <w:rFonts w:ascii="Consolas" w:hAnsi="Consolas"/>
-        </w:rPr>
-        <w:t xml:space="preserve"> </w:t>
-      </w:r>
-      <w:proofErr w:type="spellStart"/>
-      <w:r>
-        <w:rPr>
-          <w:rFonts w:ascii="Consolas" w:hAnsi="Consolas"/>
-        </w:rPr>
-        <w:t>Notification</w:t>
-      </w:r>
-      <w:proofErr w:type="spellEnd"/>
-    </w:p>
-    <w:p>
-      <w:pPr>
-        <w:rPr>
-          <w:rFonts w:ascii="Consolas" w:hAnsi="Consolas"/>
-          <w:lang w:val="en-US"/>
-        </w:rPr>
-      </w:pPr>
-      <w:r>
-        <w:rPr>
-          <w:rFonts w:ascii="Consolas" w:hAnsi="Consolas"/>
-          <w:lang w:val="en-US"/>
-        </w:rPr>
         <w:t>{</w:t>
       </w:r>
     </w:p>
@@ -837,23 +1247,30 @@
           <w:rFonts w:ascii="Consolas" w:hAnsi="Consolas"/>
           <w:lang w:val="en-US"/>
         </w:rPr>
-        <w:t xml:space="preserve">    public function </w:t>
-      </w:r>
-      <w:proofErr w:type="gramStart"/>
-      <w:r>
-        <w:rPr>
-          <w:rFonts w:ascii="Consolas" w:hAnsi="Consolas"/>
-          <w:lang w:val="en-US"/>
-        </w:rPr>
-        <w:t>send(</w:t>
-      </w:r>
-      <w:proofErr w:type="gramEnd"/>
-      <w:r>
-        <w:rPr>
-          <w:rFonts w:ascii="Consolas" w:hAnsi="Consolas"/>
-          <w:lang w:val="en-US"/>
-        </w:rPr>
-        <w:t>)</w:t>
+        <w:t xml:space="preserve">    protected $notification;</w:t>
+      </w:r>
+    </w:p>
+    <w:p>
+      <w:pPr>
+        <w:rPr>
+          <w:rFonts w:ascii="Consolas" w:hAnsi="Consolas"/>
+          <w:lang w:val="en-US"/>
+        </w:rPr>
+      </w:pPr>
+    </w:p>
+    <w:p>
+      <w:pPr>
+        <w:rPr>
+          <w:rFonts w:ascii="Consolas" w:hAnsi="Consolas"/>
+          <w:lang w:val="en-US"/>
+        </w:rPr>
+      </w:pPr>
+      <w:r>
+        <w:rPr>
+          <w:rFonts w:ascii="Consolas" w:hAnsi="Consolas"/>
+          <w:lang w:val="en-US"/>
+        </w:rPr>
+        <w:t xml:space="preserve">    public function __construct(Notification $notification)</w:t>
       </w:r>
     </w:p>
     <w:p>
@@ -883,7 +1300,7 @@
           <w:rFonts w:ascii="Consolas" w:hAnsi="Consolas"/>
           <w:lang w:val="en-US"/>
         </w:rPr>
-        <w:t xml:space="preserve">        // TODO</w:t>
+        <w:t xml:space="preserve">        $this-&gt;notification = $notification;</w:t>
       </w:r>
     </w:p>
     <w:p>
@@ -908,45 +1325,36 @@
           <w:lang w:val="en-US"/>
         </w:rPr>
       </w:pPr>
-      <w:r>
-        <w:rPr>
-          <w:rFonts w:ascii="Consolas" w:hAnsi="Consolas"/>
-          <w:lang w:val="en-US"/>
-        </w:rPr>
-        <w:t>}</w:t>
-      </w:r>
-    </w:p>
-    <w:p>
-      <w:pPr>
-        <w:rPr>
-          <w:rFonts w:ascii="Consolas" w:hAnsi="Consolas"/>
-          <w:lang w:val="en-US"/>
-        </w:rPr>
-      </w:pPr>
-      <w:r>
-        <w:rPr>
-          <w:rFonts w:ascii="Consolas" w:hAnsi="Consolas"/>
-          <w:lang w:val="en-US"/>
-        </w:rPr>
-        <w:t xml:space="preserve">class </w:t>
-      </w:r>
-      <w:proofErr w:type="spellStart"/>
-      <w:r>
-        <w:rPr>
-          <w:rFonts w:ascii="Consolas" w:hAnsi="Consolas"/>
-          <w:lang w:val="en-US"/>
-        </w:rPr>
-        <w:t>UserCommand</w:t>
-      </w:r>
-      <w:proofErr w:type="spellEnd"/>
-    </w:p>
-    <w:p>
-      <w:pPr>
-        <w:rPr>
-          <w:rFonts w:ascii="Consolas" w:hAnsi="Consolas"/>
-          <w:lang w:val="en-US"/>
-        </w:rPr>
-      </w:pPr>
+    </w:p>
+    <w:p>
+      <w:pPr>
+        <w:rPr>
+          <w:rFonts w:ascii="Consolas" w:hAnsi="Consolas"/>
+          <w:lang w:val="en-US"/>
+        </w:rPr>
+      </w:pPr>
+      <w:r>
+        <w:rPr>
+          <w:rFonts w:ascii="Consolas" w:hAnsi="Consolas"/>
+          <w:lang w:val="en-US"/>
+        </w:rPr>
+        <w:t xml:space="preserve">    public function handle()</w:t>
+      </w:r>
+    </w:p>
+    <w:p>
+      <w:pPr>
+        <w:rPr>
+          <w:rFonts w:ascii="Consolas" w:hAnsi="Consolas"/>
+          <w:lang w:val="en-US"/>
+        </w:rPr>
+      </w:pPr>
+      <w:r>
+        <w:rPr>
+          <w:rFonts w:ascii="Consolas" w:hAnsi="Consolas"/>
+          <w:lang w:val="en-US"/>
+        </w:rPr>
+        <w:t xml:space="preserve">    </w:t>
+      </w:r>
       <w:r>
         <w:rPr>
           <w:rFonts w:ascii="Consolas" w:hAnsi="Consolas"/>
@@ -959,539 +1367,20 @@
       <w:pPr>
         <w:rPr>
           <w:rFonts w:ascii="Consolas" w:hAnsi="Consolas"/>
-          <w:lang w:val="en-US"/>
-        </w:rPr>
-      </w:pPr>
-      <w:r>
-        <w:rPr>
-          <w:rFonts w:ascii="Consolas" w:hAnsi="Consolas"/>
-          <w:lang w:val="en-US"/>
-        </w:rPr>
-        <w:t xml:space="preserve">    public function </w:t>
-      </w:r>
-      <w:proofErr w:type="gramStart"/>
-      <w:r>
-        <w:rPr>
-          <w:rFonts w:ascii="Consolas" w:hAnsi="Consolas"/>
-          <w:lang w:val="en-US"/>
-        </w:rPr>
-        <w:t>handle(</w:t>
-      </w:r>
-      <w:proofErr w:type="gramEnd"/>
-      <w:r>
-        <w:rPr>
-          <w:rFonts w:ascii="Consolas" w:hAnsi="Consolas"/>
-          <w:lang w:val="en-US"/>
-        </w:rPr>
-        <w:t>)</w:t>
-      </w:r>
-    </w:p>
-    <w:p>
-      <w:pPr>
-        <w:rPr>
-          <w:rFonts w:ascii="Consolas" w:hAnsi="Consolas"/>
-          <w:lang w:val="en-US"/>
-        </w:rPr>
-      </w:pPr>
-      <w:r>
-        <w:rPr>
-          <w:rFonts w:ascii="Consolas" w:hAnsi="Consolas"/>
-          <w:lang w:val="en-US"/>
-        </w:rPr>
-        <w:t xml:space="preserve">    {</w:t>
-      </w:r>
-    </w:p>
-    <w:p>
-      <w:pPr>
-        <w:rPr>
-          <w:rFonts w:ascii="Consolas" w:hAnsi="Consolas"/>
-          <w:lang w:val="en-US"/>
-        </w:rPr>
-      </w:pPr>
-      <w:r>
-        <w:rPr>
-          <w:rFonts w:ascii="Consolas" w:hAnsi="Consolas"/>
-          <w:lang w:val="en-US"/>
-        </w:rPr>
-        <w:t xml:space="preserve">        $notification = new </w:t>
-      </w:r>
-      <w:proofErr w:type="gramStart"/>
-      <w:r>
-        <w:rPr>
-          <w:rFonts w:ascii="Consolas" w:hAnsi="Consolas"/>
-          <w:lang w:val="en-US"/>
-        </w:rPr>
-        <w:t>Notification(</w:t>
-      </w:r>
-      <w:proofErr w:type="gramEnd"/>
-      <w:r>
-        <w:rPr>
-          <w:rFonts w:ascii="Consolas" w:hAnsi="Consolas"/>
-          <w:lang w:val="en-US"/>
-        </w:rPr>
-        <w:t>);</w:t>
-      </w:r>
-    </w:p>
-    <w:p>
-      <w:pPr>
-        <w:rPr>
-          <w:rFonts w:ascii="Consolas" w:hAnsi="Consolas"/>
-          <w:lang w:val="en-US"/>
-        </w:rPr>
-      </w:pPr>
-    </w:p>
-    <w:p>
-      <w:pPr>
-        <w:rPr>
-          <w:rFonts w:ascii="Consolas" w:hAnsi="Consolas"/>
-          <w:lang w:val="en-US"/>
-        </w:rPr>
-      </w:pPr>
-      <w:r>
-        <w:rPr>
-          <w:rFonts w:ascii="Consolas" w:hAnsi="Consolas"/>
-          <w:lang w:val="en-US"/>
-        </w:rPr>
-        <w:t xml:space="preserve">        $notification-&gt;</w:t>
-      </w:r>
-      <w:proofErr w:type="gramStart"/>
-      <w:r>
-        <w:rPr>
-          <w:rFonts w:ascii="Consolas" w:hAnsi="Consolas"/>
-          <w:lang w:val="en-US"/>
-        </w:rPr>
-        <w:t>send(</w:t>
-      </w:r>
-      <w:proofErr w:type="gramEnd"/>
-      <w:r>
-        <w:rPr>
-          <w:rFonts w:ascii="Consolas" w:hAnsi="Consolas"/>
-          <w:lang w:val="en-US"/>
-        </w:rPr>
-        <w:t>);</w:t>
-      </w:r>
-    </w:p>
-    <w:p>
-      <w:pPr>
-        <w:rPr>
-          <w:rFonts w:ascii="Consolas" w:hAnsi="Consolas"/>
-          <w:lang w:val="en-US"/>
-        </w:rPr>
-      </w:pPr>
-      <w:r>
-        <w:rPr>
-          <w:rFonts w:ascii="Consolas" w:hAnsi="Consolas"/>
-          <w:lang w:val="en-US"/>
-        </w:rPr>
-        <w:t xml:space="preserve">    }</w:t>
-      </w:r>
-    </w:p>
-    <w:p>
-      <w:pPr>
-        <w:rPr>
-          <w:rFonts w:ascii="Consolas" w:hAnsi="Consolas"/>
-          <w:lang w:val="en-US"/>
-        </w:rPr>
-      </w:pPr>
-      <w:r>
-        <w:rPr>
-          <w:rFonts w:ascii="Consolas" w:hAnsi="Consolas"/>
-          <w:lang w:val="en-US"/>
-        </w:rPr>
-        <w:t>}</w:t>
-      </w:r>
-    </w:p>
-    <w:p>
-      <w:pPr>
-        <w:rPr>
-          <w:rFonts w:ascii="Consolas" w:hAnsi="Consolas"/>
-          <w:lang w:val="en-US"/>
-        </w:rPr>
-      </w:pPr>
-    </w:p>
-    <w:p>
-      <w:pPr>
-        <w:rPr>
-          <w:rFonts w:ascii="Consolas" w:hAnsi="Consolas"/>
-          <w:lang w:val="en-US"/>
-        </w:rPr>
-      </w:pPr>
-      <w:r>
-        <w:rPr>
-          <w:rFonts w:ascii="Consolas" w:hAnsi="Consolas"/>
-          <w:lang w:val="en-US"/>
-        </w:rPr>
-        <w:t>Fa</w:t>
-      </w:r>
-      <w:r>
-        <w:rPr>
-          <w:rFonts w:ascii="Consolas" w:hAnsi="Consolas"/>
-          <w:lang w:val="en-US"/>
-        </w:rPr>
-        <w:t>zer:</w:t>
-      </w:r>
-    </w:p>
-    <w:p>
-      <w:pPr>
-        <w:rPr>
-          <w:rFonts w:ascii="Consolas" w:hAnsi="Consolas"/>
-          <w:lang w:val="en-US"/>
-        </w:rPr>
-      </w:pPr>
-    </w:p>
-    <w:p>
-      <w:pPr>
-        <w:rPr>
-          <w:rFonts w:ascii="Consolas" w:hAnsi="Consolas"/>
-          <w:lang w:val="en-US"/>
-        </w:rPr>
-      </w:pPr>
-      <w:r>
-        <w:rPr>
-          <w:rFonts w:ascii="Consolas" w:hAnsi="Consolas"/>
-          <w:lang w:val="en-US"/>
-        </w:rPr>
-        <w:t>&lt;?php</w:t>
-      </w:r>
-    </w:p>
-    <w:p>
-      <w:pPr>
-        <w:rPr>
-          <w:rFonts w:ascii="Consolas" w:hAnsi="Consolas"/>
-          <w:lang w:val="en-US"/>
-        </w:rPr>
-      </w:pPr>
-      <w:r>
-        <w:rPr>
-          <w:rFonts w:ascii="Consolas" w:hAnsi="Consolas"/>
-          <w:lang w:val="en-US"/>
-        </w:rPr>
-        <w:t>class Notification</w:t>
-      </w:r>
-    </w:p>
-    <w:p>
-      <w:pPr>
-        <w:rPr>
-          <w:rFonts w:ascii="Consolas" w:hAnsi="Consolas"/>
-          <w:lang w:val="en-US"/>
-        </w:rPr>
-      </w:pPr>
-      <w:r>
-        <w:rPr>
-          <w:rFonts w:ascii="Consolas" w:hAnsi="Consolas"/>
-          <w:lang w:val="en-US"/>
-        </w:rPr>
-        <w:t>{</w:t>
-      </w:r>
-    </w:p>
-    <w:p>
-      <w:pPr>
-        <w:rPr>
-          <w:rFonts w:ascii="Consolas" w:hAnsi="Consolas"/>
-          <w:lang w:val="en-US"/>
-        </w:rPr>
-      </w:pPr>
-      <w:r>
-        <w:rPr>
-          <w:rFonts w:ascii="Consolas" w:hAnsi="Consolas"/>
-          <w:lang w:val="en-US"/>
-        </w:rPr>
-        <w:t xml:space="preserve">    public function </w:t>
-      </w:r>
-      <w:proofErr w:type="gramStart"/>
-      <w:r>
-        <w:rPr>
-          <w:rFonts w:ascii="Consolas" w:hAnsi="Consolas"/>
-          <w:lang w:val="en-US"/>
-        </w:rPr>
-        <w:t>send(</w:t>
-      </w:r>
-      <w:proofErr w:type="gramEnd"/>
-      <w:r>
-        <w:rPr>
-          <w:rFonts w:ascii="Consolas" w:hAnsi="Consolas"/>
-          <w:lang w:val="en-US"/>
-        </w:rPr>
-        <w:t>)</w:t>
-      </w:r>
-    </w:p>
-    <w:p>
-      <w:pPr>
-        <w:rPr>
-          <w:rFonts w:ascii="Consolas" w:hAnsi="Consolas"/>
-          <w:lang w:val="en-US"/>
-        </w:rPr>
-      </w:pPr>
-      <w:r>
-        <w:rPr>
-          <w:rFonts w:ascii="Consolas" w:hAnsi="Consolas"/>
-          <w:lang w:val="en-US"/>
-        </w:rPr>
-        <w:t xml:space="preserve">    {</w:t>
-      </w:r>
-    </w:p>
-    <w:p>
-      <w:pPr>
-        <w:rPr>
-          <w:rFonts w:ascii="Consolas" w:hAnsi="Consolas"/>
-          <w:lang w:val="en-US"/>
-        </w:rPr>
-      </w:pPr>
-      <w:r>
-        <w:rPr>
-          <w:rFonts w:ascii="Consolas" w:hAnsi="Consolas"/>
-          <w:lang w:val="en-US"/>
-        </w:rPr>
-        <w:t xml:space="preserve">        // TODO</w:t>
-      </w:r>
-    </w:p>
-    <w:p>
-      <w:pPr>
-        <w:rPr>
-          <w:rFonts w:ascii="Consolas" w:hAnsi="Consolas"/>
-          <w:lang w:val="en-US"/>
-        </w:rPr>
-      </w:pPr>
-      <w:r>
-        <w:rPr>
-          <w:rFonts w:ascii="Consolas" w:hAnsi="Consolas"/>
-          <w:lang w:val="en-US"/>
-        </w:rPr>
-        <w:t xml:space="preserve">    }</w:t>
-      </w:r>
-    </w:p>
-    <w:p>
-      <w:pPr>
-        <w:rPr>
-          <w:rFonts w:ascii="Consolas" w:hAnsi="Consolas"/>
-          <w:lang w:val="en-US"/>
-        </w:rPr>
-      </w:pPr>
-      <w:r>
-        <w:rPr>
-          <w:rFonts w:ascii="Consolas" w:hAnsi="Consolas"/>
-          <w:lang w:val="en-US"/>
-        </w:rPr>
-        <w:t>}</w:t>
-      </w:r>
-    </w:p>
-    <w:p>
-      <w:pPr>
-        <w:rPr>
-          <w:rFonts w:ascii="Consolas" w:hAnsi="Consolas"/>
-          <w:lang w:val="en-US"/>
-        </w:rPr>
-      </w:pPr>
-    </w:p>
-    <w:p>
-      <w:pPr>
-        <w:rPr>
-          <w:rFonts w:ascii="Consolas" w:hAnsi="Consolas"/>
-          <w:lang w:val="en-US"/>
-        </w:rPr>
-      </w:pPr>
-      <w:r>
-        <w:rPr>
-          <w:rFonts w:ascii="Consolas" w:hAnsi="Consolas"/>
-          <w:lang w:val="en-US"/>
-        </w:rPr>
-        <w:t xml:space="preserve">class </w:t>
-      </w:r>
-      <w:proofErr w:type="spellStart"/>
-      <w:r>
-        <w:rPr>
-          <w:rFonts w:ascii="Consolas" w:hAnsi="Consolas"/>
-          <w:lang w:val="en-US"/>
-        </w:rPr>
-        <w:t>UserCommand</w:t>
-      </w:r>
-      <w:proofErr w:type="spellEnd"/>
-    </w:p>
-    <w:p>
-      <w:pPr>
-        <w:rPr>
-          <w:rFonts w:ascii="Consolas" w:hAnsi="Consolas"/>
-          <w:lang w:val="en-US"/>
-        </w:rPr>
-      </w:pPr>
-      <w:r>
-        <w:rPr>
-          <w:rFonts w:ascii="Consolas" w:hAnsi="Consolas"/>
-          <w:lang w:val="en-US"/>
-        </w:rPr>
-        <w:t>{</w:t>
-      </w:r>
-    </w:p>
-    <w:p>
-      <w:pPr>
-        <w:rPr>
-          <w:rFonts w:ascii="Consolas" w:hAnsi="Consolas"/>
-          <w:lang w:val="en-US"/>
-        </w:rPr>
-      </w:pPr>
-      <w:r>
-        <w:rPr>
-          <w:rFonts w:ascii="Consolas" w:hAnsi="Consolas"/>
-          <w:lang w:val="en-US"/>
-        </w:rPr>
-        <w:lastRenderedPageBreak/>
-        <w:t xml:space="preserve">    protected $notification;</w:t>
-      </w:r>
-    </w:p>
-    <w:p>
-      <w:pPr>
-        <w:rPr>
-          <w:rFonts w:ascii="Consolas" w:hAnsi="Consolas"/>
-          <w:lang w:val="en-US"/>
-        </w:rPr>
-      </w:pPr>
-    </w:p>
-    <w:p>
-      <w:pPr>
-        <w:rPr>
-          <w:rFonts w:ascii="Consolas" w:hAnsi="Consolas"/>
-          <w:lang w:val="en-US"/>
-        </w:rPr>
-      </w:pPr>
-      <w:r>
-        <w:rPr>
-          <w:rFonts w:ascii="Consolas" w:hAnsi="Consolas"/>
-          <w:lang w:val="en-US"/>
-        </w:rPr>
-        <w:t xml:space="preserve">    public function __</w:t>
-      </w:r>
-      <w:proofErr w:type="gramStart"/>
-      <w:r>
-        <w:rPr>
-          <w:rFonts w:ascii="Consolas" w:hAnsi="Consolas"/>
-          <w:lang w:val="en-US"/>
-        </w:rPr>
-        <w:t>construct(</w:t>
-      </w:r>
-      <w:proofErr w:type="gramEnd"/>
-      <w:r>
-        <w:rPr>
-          <w:rFonts w:ascii="Consolas" w:hAnsi="Consolas"/>
-          <w:lang w:val="en-US"/>
-        </w:rPr>
-        <w:t>Notification $notification)</w:t>
-      </w:r>
-    </w:p>
-    <w:p>
-      <w:pPr>
-        <w:rPr>
-          <w:rFonts w:ascii="Consolas" w:hAnsi="Consolas"/>
-          <w:lang w:val="en-US"/>
-        </w:rPr>
-      </w:pPr>
-      <w:r>
-        <w:rPr>
-          <w:rFonts w:ascii="Consolas" w:hAnsi="Consolas"/>
-          <w:lang w:val="en-US"/>
-        </w:rPr>
-        <w:t xml:space="preserve">    {</w:t>
-      </w:r>
-    </w:p>
-    <w:p>
-      <w:pPr>
-        <w:rPr>
-          <w:rFonts w:ascii="Consolas" w:hAnsi="Consolas"/>
-          <w:lang w:val="en-US"/>
-        </w:rPr>
-      </w:pPr>
-      <w:r>
-        <w:rPr>
-          <w:rFonts w:ascii="Consolas" w:hAnsi="Consolas"/>
-          <w:lang w:val="en-US"/>
-        </w:rPr>
-        <w:t xml:space="preserve">        $this-&gt;notification = $notification;</w:t>
-      </w:r>
-    </w:p>
-    <w:p>
-      <w:pPr>
-        <w:rPr>
-          <w:rFonts w:ascii="Consolas" w:hAnsi="Consolas"/>
-          <w:lang w:val="en-US"/>
-        </w:rPr>
-      </w:pPr>
-      <w:r>
-        <w:rPr>
-          <w:rFonts w:ascii="Consolas" w:hAnsi="Consolas"/>
-          <w:lang w:val="en-US"/>
-        </w:rPr>
-        <w:t xml:space="preserve">    }</w:t>
-      </w:r>
-    </w:p>
-    <w:p>
-      <w:pPr>
-        <w:rPr>
-          <w:rFonts w:ascii="Consolas" w:hAnsi="Consolas"/>
-          <w:lang w:val="en-US"/>
-        </w:rPr>
-      </w:pPr>
-    </w:p>
-    <w:p>
-      <w:pPr>
-        <w:rPr>
-          <w:rFonts w:ascii="Consolas" w:hAnsi="Consolas"/>
-          <w:lang w:val="en-US"/>
-        </w:rPr>
-      </w:pPr>
-      <w:r>
-        <w:rPr>
-          <w:rFonts w:ascii="Consolas" w:hAnsi="Consolas"/>
-          <w:lang w:val="en-US"/>
-        </w:rPr>
-        <w:t xml:space="preserve">    public function </w:t>
-      </w:r>
-      <w:proofErr w:type="gramStart"/>
-      <w:r>
-        <w:rPr>
-          <w:rFonts w:ascii="Consolas" w:hAnsi="Consolas"/>
-          <w:lang w:val="en-US"/>
-        </w:rPr>
-        <w:t>handle(</w:t>
-      </w:r>
-      <w:proofErr w:type="gramEnd"/>
-      <w:r>
-        <w:rPr>
-          <w:rFonts w:ascii="Consolas" w:hAnsi="Consolas"/>
-          <w:lang w:val="en-US"/>
-        </w:rPr>
-        <w:t>)</w:t>
-      </w:r>
-    </w:p>
-    <w:p>
-      <w:pPr>
-        <w:rPr>
-          <w:rFonts w:ascii="Consolas" w:hAnsi="Consolas"/>
-        </w:rPr>
-      </w:pPr>
-      <w:r>
-        <w:rPr>
-          <w:rFonts w:ascii="Consolas" w:hAnsi="Consolas"/>
-          <w:lang w:val="en-US"/>
-        </w:rPr>
-        <w:t xml:space="preserve">    </w:t>
-      </w:r>
-      <w:r>
-        <w:rPr>
-          <w:rFonts w:ascii="Consolas" w:hAnsi="Consolas"/>
-        </w:rPr>
-        <w:t>{</w:t>
-      </w:r>
-    </w:p>
-    <w:p>
-      <w:pPr>
-        <w:rPr>
-          <w:rFonts w:ascii="Consolas" w:hAnsi="Consolas"/>
-        </w:rPr>
-      </w:pPr>
-      <w:r>
-        <w:rPr>
-          <w:rFonts w:ascii="Consolas" w:hAnsi="Consolas"/>
-        </w:rPr>
-        <w:t xml:space="preserve">        $</w:t>
+        </w:rPr>
+      </w:pPr>
+      <w:r>
+        <w:rPr>
+          <w:rFonts w:ascii="Consolas" w:hAnsi="Consolas"/>
+          <w:lang w:val="en-US"/>
+        </w:rPr>
+        <w:t xml:space="preserve">        </w:t>
+      </w:r>
+      <w:r>
+        <w:rPr>
+          <w:rFonts w:ascii="Consolas" w:hAnsi="Consolas"/>
+        </w:rPr>
+        <w:t>$</w:t>
       </w:r>
       <w:proofErr w:type="spellStart"/>
       <w:r>
@@ -1522,7 +1411,6 @@
         <w:t>-&gt;</w:t>
       </w:r>
       <w:proofErr w:type="spellStart"/>
-      <w:proofErr w:type="gramStart"/>
       <w:r>
         <w:rPr>
           <w:rFonts w:ascii="Consolas" w:hAnsi="Consolas"/>
@@ -1534,14 +1422,7 @@
         <w:rPr>
           <w:rFonts w:ascii="Consolas" w:hAnsi="Consolas"/>
         </w:rPr>
-        <w:t>(</w:t>
-      </w:r>
-      <w:proofErr w:type="gramEnd"/>
-      <w:r>
-        <w:rPr>
-          <w:rFonts w:ascii="Consolas" w:hAnsi="Consolas"/>
-        </w:rPr>
-        <w:t>);</w:t>
+        <w:t>();</w:t>
       </w:r>
     </w:p>
     <w:p>
@@ -1705,7 +1586,6 @@
         <w:t>&lt;</w:t>
       </w:r>
       <w:proofErr w:type="spellStart"/>
-      <w:proofErr w:type="gramStart"/>
       <w:r>
         <w:rPr>
           <w:rFonts w:ascii="Consolas" w:hAnsi="Consolas" w:cs="Consolas"/>
@@ -1715,19 +1595,7 @@
           <w:shd w:val="clear" w:color="auto" w:fill="E8F2FE"/>
           <w:lang w:val="en-US"/>
         </w:rPr>
-        <w:t>context:component</w:t>
-      </w:r>
-      <w:proofErr w:type="gramEnd"/>
-      <w:r>
-        <w:rPr>
-          <w:rFonts w:ascii="Consolas" w:hAnsi="Consolas" w:cs="Consolas"/>
-          <w:color w:val="3F7F7F"/>
-          <w:sz w:val="20"/>
-          <w:szCs w:val="20"/>
-          <w:shd w:val="clear" w:color="auto" w:fill="E8F2FE"/>
-          <w:lang w:val="en-US"/>
-        </w:rPr>
-        <w:t>-scan</w:t>
+        <w:t>context:component-scan</w:t>
       </w:r>
       <w:proofErr w:type="spellEnd"/>
       <w:r>
@@ -1887,24 +1755,61 @@
           <w:sz w:val="20"/>
           <w:szCs w:val="20"/>
           <w:shd w:val="clear" w:color="auto" w:fill="E8F2FE"/>
-        </w:rPr>
-      </w:pPr>
-      <w:r>
-        <w:rPr>
-          <w:rFonts w:ascii="Consolas" w:hAnsi="Consolas" w:cs="Consolas"/>
-          <w:color w:val="000000"/>
-          <w:sz w:val="20"/>
-          <w:szCs w:val="20"/>
-        </w:rPr>
-        <w:t xml:space="preserve">Exemplo sem </w:t>
-      </w:r>
-      <w:proofErr w:type="spellStart"/>
-      <w:r>
-        <w:rPr>
-          <w:rFonts w:ascii="Consolas" w:hAnsi="Consolas" w:cs="Consolas"/>
-          <w:color w:val="000000"/>
-          <w:sz w:val="20"/>
-          <w:szCs w:val="20"/>
+          <w:lang w:val="en-US"/>
+        </w:rPr>
+      </w:pPr>
+      <w:proofErr w:type="spellStart"/>
+      <w:r>
+        <w:rPr>
+          <w:rFonts w:ascii="Consolas" w:hAnsi="Consolas" w:cs="Consolas"/>
+          <w:color w:val="000000"/>
+          <w:sz w:val="20"/>
+          <w:szCs w:val="20"/>
+          <w:lang w:val="en-US"/>
+        </w:rPr>
+        <w:t>Exemplo</w:t>
+      </w:r>
+      <w:proofErr w:type="spellEnd"/>
+      <w:r>
+        <w:rPr>
+          <w:rFonts w:ascii="Consolas" w:hAnsi="Consolas" w:cs="Consolas"/>
+          <w:color w:val="000000"/>
+          <w:sz w:val="20"/>
+          <w:szCs w:val="20"/>
+          <w:lang w:val="en-US"/>
+        </w:rPr>
+        <w:t xml:space="preserve"> </w:t>
+      </w:r>
+      <w:proofErr w:type="spellStart"/>
+      <w:r>
+        <w:rPr>
+          <w:rFonts w:ascii="Consolas" w:hAnsi="Consolas" w:cs="Consolas"/>
+          <w:color w:val="000000"/>
+          <w:sz w:val="20"/>
+          <w:szCs w:val="20"/>
+          <w:lang w:val="en-US"/>
+        </w:rPr>
+        <w:t>sem</w:t>
+      </w:r>
+      <w:proofErr w:type="spellEnd"/>
+      <w:r>
+        <w:rPr>
+          <w:rFonts w:ascii="Consolas" w:hAnsi="Consolas" w:cs="Consolas"/>
+          <w:color w:val="000000"/>
+          <w:sz w:val="20"/>
+          <w:szCs w:val="20"/>
+          <w:lang w:val="en-US"/>
+        </w:rPr>
+        <w:t xml:space="preserve"> </w:t>
+      </w:r>
+      <w:proofErr w:type="spellStart"/>
+      <w:r>
+        <w:rPr>
+          <w:rFonts w:ascii="Consolas" w:hAnsi="Consolas" w:cs="Consolas"/>
+          <w:color w:val="000000"/>
+          <w:sz w:val="20"/>
+          <w:szCs w:val="20"/>
+          <w:lang w:val="en-US"/>
         </w:rPr>
         <w:t>autowired</w:t>
       </w:r>
@@ -1916,6 +1821,7 @@
           <w:sz w:val="20"/>
           <w:szCs w:val="20"/>
           <w:shd w:val="clear" w:color="auto" w:fill="E8F2FE"/>
+          <w:lang w:val="en-US"/>
         </w:rPr>
         <w:t>:</w:t>
       </w:r>
@@ -1939,6 +1845,7 @@
           <w:color w:val="000000"/>
           <w:sz w:val="20"/>
           <w:szCs w:val="20"/>
+          <w:lang w:val="en-US"/>
         </w:rPr>
         <w:tab/>
       </w:r>
@@ -2156,7 +2063,6 @@
           <w:rFonts w:ascii="Consolas" w:hAnsi="Consolas" w:cs="Consolas"/>
           <w:sz w:val="20"/>
           <w:szCs w:val="20"/>
-          <w:lang w:val="en-US"/>
         </w:rPr>
       </w:pPr>
       <w:r>
@@ -2180,7 +2086,6 @@
         <w:tab/>
       </w:r>
       <w:proofErr w:type="spellStart"/>
-      <w:proofErr w:type="gramStart"/>
       <w:r>
         <w:rPr>
           <w:rFonts w:ascii="Consolas" w:hAnsi="Consolas" w:cs="Consolas"/>
@@ -2189,7 +2094,6 @@
           <w:color w:val="7F0055"/>
           <w:sz w:val="20"/>
           <w:szCs w:val="20"/>
-          <w:lang w:val="en-US"/>
         </w:rPr>
         <w:t>this</w:t>
       </w:r>
@@ -2199,7 +2103,6 @@
           <w:color w:val="000000"/>
           <w:sz w:val="20"/>
           <w:szCs w:val="20"/>
-          <w:lang w:val="en-US"/>
         </w:rPr>
         <w:t>.</w:t>
       </w:r>
@@ -2210,19 +2113,16 @@
           <w:sz w:val="20"/>
           <w:szCs w:val="20"/>
           <w:shd w:val="clear" w:color="auto" w:fill="F0D8A8"/>
-          <w:lang w:val="en-US"/>
         </w:rPr>
         <w:t>fortuneService</w:t>
       </w:r>
       <w:proofErr w:type="spellEnd"/>
-      <w:proofErr w:type="gramEnd"/>
-      <w:r>
-        <w:rPr>
-          <w:rFonts w:ascii="Consolas" w:hAnsi="Consolas" w:cs="Consolas"/>
-          <w:color w:val="000000"/>
-          <w:sz w:val="20"/>
-          <w:szCs w:val="20"/>
-          <w:lang w:val="en-US"/>
+      <w:r>
+        <w:rPr>
+          <w:rFonts w:ascii="Consolas" w:hAnsi="Consolas" w:cs="Consolas"/>
+          <w:color w:val="000000"/>
+          <w:sz w:val="20"/>
+          <w:szCs w:val="20"/>
         </w:rPr>
         <w:t xml:space="preserve"> = </w:t>
       </w:r>
@@ -2233,7 +2133,6 @@
           <w:color w:val="6A3E3E"/>
           <w:sz w:val="20"/>
           <w:szCs w:val="20"/>
-          <w:lang w:val="en-US"/>
         </w:rPr>
         <w:t>fortuneService</w:t>
       </w:r>
@@ -2244,7 +2143,6 @@
           <w:color w:val="000000"/>
           <w:sz w:val="20"/>
           <w:szCs w:val="20"/>
-          <w:lang w:val="en-US"/>
         </w:rPr>
         <w:t>;</w:t>
       </w:r>
@@ -2267,7 +2165,6 @@
           <w:color w:val="000000"/>
           <w:sz w:val="20"/>
           <w:szCs w:val="20"/>
-          <w:lang w:val="en-US"/>
         </w:rPr>
         <w:tab/>
       </w:r>
@@ -2502,33 +2399,7 @@
           <w:szCs w:val="20"/>
           <w:lang w:val="en-US"/>
         </w:rPr>
-        <w:t>"</w:t>
-      </w:r>
-      <w:proofErr w:type="gramStart"/>
-      <w:r>
-        <w:rPr>
-          <w:rFonts w:ascii="Consolas" w:hAnsi="Consolas" w:cs="Consolas"/>
-          <w:i/>
-          <w:iCs/>
-          <w:color w:val="2A00FF"/>
-          <w:sz w:val="20"/>
-          <w:szCs w:val="20"/>
-          <w:lang w:val="en-US"/>
-        </w:rPr>
-        <w:t>com.luv2code.springdemo</w:t>
-      </w:r>
-      <w:proofErr w:type="gramEnd"/>
-      <w:r>
-        <w:rPr>
-          <w:rFonts w:ascii="Consolas" w:hAnsi="Consolas" w:cs="Consolas"/>
-          <w:i/>
-          <w:iCs/>
-          <w:color w:val="2A00FF"/>
-          <w:sz w:val="20"/>
-          <w:szCs w:val="20"/>
-          <w:lang w:val="en-US"/>
-        </w:rPr>
-        <w:t>.TrackCoach"</w:t>
+        <w:t>"com.luv2code.springdemo.TrackCoach"</w:t>
       </w:r>
       <w:r>
         <w:rPr>
@@ -2860,49 +2731,24 @@
           <w:sz w:val="20"/>
           <w:szCs w:val="20"/>
           <w:shd w:val="clear" w:color="auto" w:fill="E8F2FE"/>
-          <w:lang w:val="en-US"/>
-        </w:rPr>
-      </w:pPr>
-      <w:r>
-        <w:rPr>
-          <w:rFonts w:ascii="Consolas" w:hAnsi="Consolas" w:cs="Consolas"/>
-          <w:color w:val="000000"/>
-          <w:sz w:val="20"/>
-          <w:szCs w:val="20"/>
-          <w:lang w:val="en-US"/>
-        </w:rPr>
-        <w:t xml:space="preserve">Agora, </w:t>
-      </w:r>
-      <w:proofErr w:type="spellStart"/>
-      <w:r>
-        <w:rPr>
-          <w:rFonts w:ascii="Consolas" w:hAnsi="Consolas" w:cs="Consolas"/>
-          <w:color w:val="000000"/>
-          <w:sz w:val="20"/>
-          <w:szCs w:val="20"/>
-          <w:lang w:val="en-US"/>
-        </w:rPr>
-        <w:t>exemplo</w:t>
-      </w:r>
-      <w:proofErr w:type="spellEnd"/>
-      <w:r>
-        <w:rPr>
-          <w:rFonts w:ascii="Consolas" w:hAnsi="Consolas" w:cs="Consolas"/>
-          <w:color w:val="000000"/>
-          <w:sz w:val="20"/>
-          <w:szCs w:val="20"/>
-          <w:lang w:val="en-US"/>
-        </w:rPr>
-        <w:t xml:space="preserve"> com </w:t>
-      </w:r>
-      <w:proofErr w:type="spellStart"/>
-      <w:r>
-        <w:rPr>
-          <w:rFonts w:ascii="Consolas" w:hAnsi="Consolas" w:cs="Consolas"/>
-          <w:color w:val="000000"/>
-          <w:sz w:val="20"/>
-          <w:szCs w:val="20"/>
-          <w:lang w:val="en-US"/>
+        </w:rPr>
+      </w:pPr>
+      <w:r>
+        <w:rPr>
+          <w:rFonts w:ascii="Consolas" w:hAnsi="Consolas" w:cs="Consolas"/>
+          <w:color w:val="000000"/>
+          <w:sz w:val="20"/>
+          <w:szCs w:val="20"/>
+        </w:rPr>
+        <w:t xml:space="preserve">Agora, exemplo com </w:t>
+      </w:r>
+      <w:proofErr w:type="spellStart"/>
+      <w:r>
+        <w:rPr>
+          <w:rFonts w:ascii="Consolas" w:hAnsi="Consolas" w:cs="Consolas"/>
+          <w:color w:val="000000"/>
+          <w:sz w:val="20"/>
+          <w:szCs w:val="20"/>
         </w:rPr>
         <w:t>autowired</w:t>
       </w:r>
@@ -2913,7 +2759,6 @@
           <w:color w:val="000000"/>
           <w:sz w:val="20"/>
           <w:szCs w:val="20"/>
-          <w:lang w:val="en-US"/>
         </w:rPr>
         <w:t>:</w:t>
       </w:r>
@@ -2928,7 +2773,6 @@
           <w:rFonts w:ascii="Consolas" w:hAnsi="Consolas" w:cs="Consolas"/>
           <w:sz w:val="20"/>
           <w:szCs w:val="20"/>
-          <w:lang w:val="en-US"/>
         </w:rPr>
       </w:pPr>
       <w:r>
@@ -2946,7 +2790,6 @@
           <w:color w:val="000000"/>
           <w:sz w:val="20"/>
           <w:szCs w:val="20"/>
-          <w:lang w:val="en-US"/>
         </w:rPr>
         <w:t xml:space="preserve"> </w:t>
       </w:r>
@@ -2956,7 +2799,6 @@
           <w:color w:val="646464"/>
           <w:sz w:val="20"/>
           <w:szCs w:val="20"/>
-          <w:lang w:val="en-US"/>
         </w:rPr>
         <w:t>@</w:t>
       </w:r>
@@ -2967,7 +2809,6 @@
           <w:color w:val="646464"/>
           <w:sz w:val="20"/>
           <w:szCs w:val="20"/>
-          <w:lang w:val="en-US"/>
         </w:rPr>
         <w:t>Autowired</w:t>
       </w:r>
@@ -2983,16 +2824,14 @@
           <w:rFonts w:ascii="Consolas" w:hAnsi="Consolas" w:cs="Consolas"/>
           <w:sz w:val="20"/>
           <w:szCs w:val="20"/>
-          <w:lang w:val="en-US"/>
-        </w:rPr>
-      </w:pPr>
-      <w:r>
-        <w:rPr>
-          <w:rFonts w:ascii="Consolas" w:hAnsi="Consolas" w:cs="Consolas"/>
-          <w:color w:val="000000"/>
-          <w:sz w:val="20"/>
-          <w:szCs w:val="20"/>
-          <w:lang w:val="en-US"/>
+        </w:rPr>
+      </w:pPr>
+      <w:r>
+        <w:rPr>
+          <w:rFonts w:ascii="Consolas" w:hAnsi="Consolas" w:cs="Consolas"/>
+          <w:color w:val="000000"/>
+          <w:sz w:val="20"/>
+          <w:szCs w:val="20"/>
         </w:rPr>
         <w:tab/>
         <w:t xml:space="preserve"> </w:t>
@@ -3003,17 +2842,26 @@
           <w:color w:val="646464"/>
           <w:sz w:val="20"/>
           <w:szCs w:val="20"/>
-          <w:lang w:val="en-US"/>
-        </w:rPr>
-        <w:t>@Qualifier</w:t>
-      </w:r>
-      <w:r>
-        <w:rPr>
-          <w:rFonts w:ascii="Consolas" w:hAnsi="Consolas" w:cs="Consolas"/>
-          <w:color w:val="000000"/>
-          <w:sz w:val="20"/>
-          <w:szCs w:val="20"/>
-          <w:lang w:val="en-US"/>
+        </w:rPr>
+        <w:t>@</w:t>
+      </w:r>
+      <w:proofErr w:type="spellStart"/>
+      <w:r>
+        <w:rPr>
+          <w:rFonts w:ascii="Consolas" w:hAnsi="Consolas" w:cs="Consolas"/>
+          <w:color w:val="646464"/>
+          <w:sz w:val="20"/>
+          <w:szCs w:val="20"/>
+        </w:rPr>
+        <w:t>Qualifier</w:t>
+      </w:r>
+      <w:proofErr w:type="spellEnd"/>
+      <w:r>
+        <w:rPr>
+          <w:rFonts w:ascii="Consolas" w:hAnsi="Consolas" w:cs="Consolas"/>
+          <w:color w:val="000000"/>
+          <w:sz w:val="20"/>
+          <w:szCs w:val="20"/>
         </w:rPr>
         <w:t>(</w:t>
       </w:r>
@@ -3023,7 +2871,6 @@
           <w:color w:val="2A00FF"/>
           <w:sz w:val="20"/>
           <w:szCs w:val="20"/>
-          <w:lang w:val="en-US"/>
         </w:rPr>
         <w:t>"</w:t>
       </w:r>
@@ -3034,7 +2881,6 @@
           <w:color w:val="2A00FF"/>
           <w:sz w:val="20"/>
           <w:szCs w:val="20"/>
-          <w:lang w:val="en-US"/>
         </w:rPr>
         <w:t>randomFortuneService</w:t>
       </w:r>
@@ -3045,7 +2891,6 @@
           <w:color w:val="2A00FF"/>
           <w:sz w:val="20"/>
           <w:szCs w:val="20"/>
-          <w:lang w:val="en-US"/>
         </w:rPr>
         <w:t>"</w:t>
       </w:r>
@@ -3055,7 +2900,6 @@
           <w:color w:val="000000"/>
           <w:sz w:val="20"/>
           <w:szCs w:val="20"/>
-          <w:lang w:val="en-US"/>
         </w:rPr>
         <w:t>)</w:t>
       </w:r>
@@ -3069,19 +2913,18 @@
           <w:sz w:val="20"/>
           <w:szCs w:val="20"/>
           <w:shd w:val="clear" w:color="auto" w:fill="E8F2FE"/>
-          <w:lang w:val="en-US"/>
-        </w:rPr>
-      </w:pPr>
-      <w:r>
-        <w:rPr>
-          <w:rFonts w:ascii="Consolas" w:hAnsi="Consolas" w:cs="Consolas"/>
-          <w:color w:val="000000"/>
-          <w:sz w:val="20"/>
-          <w:szCs w:val="20"/>
-          <w:lang w:val="en-US"/>
+        </w:rPr>
+      </w:pPr>
+      <w:r>
+        <w:rPr>
+          <w:rFonts w:ascii="Consolas" w:hAnsi="Consolas" w:cs="Consolas"/>
+          <w:color w:val="000000"/>
+          <w:sz w:val="20"/>
+          <w:szCs w:val="20"/>
         </w:rPr>
         <w:tab/>
       </w:r>
+      <w:proofErr w:type="spellStart"/>
       <w:r>
         <w:rPr>
           <w:rFonts w:ascii="Consolas" w:hAnsi="Consolas" w:cs="Consolas"/>
@@ -3090,17 +2933,16 @@
           <w:color w:val="7F0055"/>
           <w:sz w:val="20"/>
           <w:szCs w:val="20"/>
-          <w:lang w:val="en-US"/>
         </w:rPr>
         <w:t>private</w:t>
       </w:r>
-      <w:r>
-        <w:rPr>
-          <w:rFonts w:ascii="Consolas" w:hAnsi="Consolas" w:cs="Consolas"/>
-          <w:color w:val="000000"/>
-          <w:sz w:val="20"/>
-          <w:szCs w:val="20"/>
-          <w:lang w:val="en-US"/>
+      <w:proofErr w:type="spellEnd"/>
+      <w:r>
+        <w:rPr>
+          <w:rFonts w:ascii="Consolas" w:hAnsi="Consolas" w:cs="Consolas"/>
+          <w:color w:val="000000"/>
+          <w:sz w:val="20"/>
+          <w:szCs w:val="20"/>
         </w:rPr>
         <w:t xml:space="preserve"> </w:t>
       </w:r>
@@ -3111,7 +2953,6 @@
           <w:color w:val="000000"/>
           <w:sz w:val="20"/>
           <w:szCs w:val="20"/>
-          <w:lang w:val="en-US"/>
         </w:rPr>
         <w:t>FortuneService</w:t>
       </w:r>
@@ -3122,7 +2963,6 @@
           <w:color w:val="000000"/>
           <w:sz w:val="20"/>
           <w:szCs w:val="20"/>
-          <w:lang w:val="en-US"/>
         </w:rPr>
         <w:t xml:space="preserve"> </w:t>
       </w:r>
@@ -3133,7 +2973,6 @@
           <w:color w:val="0000C0"/>
           <w:sz w:val="20"/>
           <w:szCs w:val="20"/>
-          <w:lang w:val="en-US"/>
         </w:rPr>
         <w:t>fortuneService</w:t>
       </w:r>
@@ -3144,7 +2983,6 @@
           <w:color w:val="000000"/>
           <w:sz w:val="20"/>
           <w:szCs w:val="20"/>
-          <w:lang w:val="en-US"/>
         </w:rPr>
         <w:t>;</w:t>
       </w:r>
@@ -3324,7 +3162,27 @@
           <w:sz w:val="20"/>
           <w:szCs w:val="20"/>
         </w:rPr>
-        <w:t xml:space="preserve"> no inicio pra informar que está implementando, como no exemplo do </w:t>
+        <w:t xml:space="preserve"> no </w:t>
+      </w:r>
+      <w:proofErr w:type="spellStart"/>
+      <w:r>
+        <w:rPr>
+          <w:rFonts w:ascii="Consolas" w:hAnsi="Consolas" w:cs="Consolas"/>
+          <w:color w:val="000000"/>
+          <w:sz w:val="20"/>
+          <w:szCs w:val="20"/>
+        </w:rPr>
+        <w:t>inicio</w:t>
+      </w:r>
+      <w:proofErr w:type="spellEnd"/>
+      <w:r>
+        <w:rPr>
+          <w:rFonts w:ascii="Consolas" w:hAnsi="Consolas" w:cs="Consolas"/>
+          <w:color w:val="000000"/>
+          <w:sz w:val="20"/>
+          <w:szCs w:val="20"/>
+        </w:rPr>
+        <w:t xml:space="preserve"> pra informar que está implementando, como no exemplo do </w:t>
       </w:r>
       <w:proofErr w:type="spellStart"/>
       <w:r>
@@ -3554,8 +3412,6 @@
           <w:szCs w:val="20"/>
         </w:rPr>
       </w:pPr>
-      <w:bookmarkStart w:id="0" w:name="_GoBack"/>
-      <w:bookmarkEnd w:id="0"/>
       <w:r>
         <w:rPr>
           <w:rFonts w:ascii="Consolas" w:hAnsi="Consolas" w:cs="Consolas"/>
@@ -4061,20 +3917,8 @@
           <w:szCs w:val="20"/>
           <w:lang w:val="en-US"/>
         </w:rPr>
-        <w:t xml:space="preserve"> </w:t>
-      </w:r>
-      <w:proofErr w:type="gramStart"/>
-      <w:r>
-        <w:rPr>
-          <w:rFonts w:ascii="Consolas" w:hAnsi="Consolas" w:cs="Consolas"/>
-          <w:color w:val="000000"/>
-          <w:sz w:val="20"/>
-          <w:szCs w:val="20"/>
-          <w:lang w:val="en-US"/>
-        </w:rPr>
-        <w:t>Coach{</w:t>
-      </w:r>
-      <w:proofErr w:type="gramEnd"/>
+        <w:t xml:space="preserve"> Coach{</w:t>
+      </w:r>
     </w:p>
     <w:p>
       <w:pPr>
@@ -4339,7 +4183,6 @@
         <w:t xml:space="preserve"> no Java 9 ou mais novo, por erro de caminho do </w:t>
       </w:r>
       <w:proofErr w:type="spellStart"/>
-      <w:proofErr w:type="gramStart"/>
       <w:r>
         <w:rPr>
           <w:rFonts w:ascii="Consolas" w:hAnsi="Consolas" w:cs="Consolas"/>
@@ -4350,7 +4193,6 @@
         <w:t>javax.annotation</w:t>
       </w:r>
       <w:proofErr w:type="spellEnd"/>
-      <w:proofErr w:type="gramEnd"/>
       <w:r>
         <w:rPr>
           <w:rFonts w:ascii="Consolas" w:hAnsi="Consolas" w:cs="Consolas"/>
@@ -4379,11 +4221,23 @@
           <w:b/>
           <w:bCs/>
           <w:color w:val="000000"/>
-          <w:sz w:val="20"/>
-          <w:szCs w:val="20"/>
+          <w:sz w:val="32"/>
+          <w:szCs w:val="32"/>
           <w:shd w:val="clear" w:color="auto" w:fill="E8F2FE"/>
         </w:rPr>
       </w:pPr>
+      <w:r>
+        <w:rPr>
+          <w:rFonts w:ascii="Consolas" w:hAnsi="Consolas" w:cs="Consolas"/>
+          <w:b/>
+          <w:bCs/>
+          <w:color w:val="000000"/>
+          <w:sz w:val="32"/>
+          <w:szCs w:val="32"/>
+        </w:rPr>
+        <w:lastRenderedPageBreak/>
+        <w:t>SPRING MVC</w:t>
+      </w:r>
     </w:p>
     <w:p>
       <w:pPr>
@@ -4396,6 +4250,28 @@
           <w:shd w:val="clear" w:color="auto" w:fill="E8F2FE"/>
         </w:rPr>
       </w:pPr>
+      <w:r>
+        <w:rPr>
+          <w:rFonts w:ascii="Consolas" w:hAnsi="Consolas" w:cs="Consolas"/>
+          <w:b/>
+          <w:bCs/>
+          <w:color w:val="000000"/>
+          <w:sz w:val="20"/>
+          <w:szCs w:val="20"/>
+        </w:rPr>
+        <w:t>Como adicionar CSS, JS e imagens nas páginas web usando o Spring?</w:t>
+      </w:r>
+      <w:r>
+        <w:rPr>
+          <w:rFonts w:ascii="Consolas" w:hAnsi="Consolas" w:cs="Consolas"/>
+          <w:color w:val="000000"/>
+          <w:sz w:val="20"/>
+          <w:szCs w:val="20"/>
+        </w:rPr>
+        <w:t xml:space="preserve"> Consultar aula 117 do curso que informa como fazer isso. </w:t>
+      </w:r>
+      <w:bookmarkStart w:id="0" w:name="_GoBack"/>
+      <w:bookmarkEnd w:id="0"/>
     </w:p>
     <w:p>
       <w:pPr>

</xml_diff>

<commit_message>
Spring MVC - Fim da seção 13
</commit_message>
<xml_diff>
--- a/Anotacoes.docx
+++ b/Anotacoes.docx
@@ -63,47 +63,11 @@
           <w:rFonts w:ascii="Consolas" w:hAnsi="Consolas"/>
         </w:rPr>
       </w:pPr>
-      <w:proofErr w:type="spellStart"/>
-      <w:r>
-        <w:rPr>
-          <w:rFonts w:ascii="Consolas" w:hAnsi="Consolas"/>
-        </w:rPr>
-        <w:t>public</w:t>
-      </w:r>
-      <w:proofErr w:type="spellEnd"/>
-      <w:r>
-        <w:rPr>
-          <w:rFonts w:ascii="Consolas" w:hAnsi="Consolas"/>
-        </w:rPr>
-        <w:t xml:space="preserve"> </w:t>
-      </w:r>
-      <w:proofErr w:type="spellStart"/>
-      <w:r>
-        <w:rPr>
-          <w:rFonts w:ascii="Consolas" w:hAnsi="Consolas"/>
-        </w:rPr>
-        <w:t>class</w:t>
-      </w:r>
-      <w:proofErr w:type="spellEnd"/>
-      <w:r>
-        <w:rPr>
-          <w:rFonts w:ascii="Consolas" w:hAnsi="Consolas"/>
-        </w:rPr>
-        <w:t xml:space="preserve"> </w:t>
-      </w:r>
-      <w:proofErr w:type="spellStart"/>
-      <w:r>
-        <w:rPr>
-          <w:rFonts w:ascii="Consolas" w:hAnsi="Consolas"/>
-        </w:rPr>
-        <w:t>VendaDeProduto</w:t>
-      </w:r>
-      <w:proofErr w:type="spellEnd"/>
-      <w:r>
-        <w:rPr>
-          <w:rFonts w:ascii="Consolas" w:hAnsi="Consolas"/>
-        </w:rPr>
-        <w:t xml:space="preserve"> {</w:t>
+      <w:r>
+        <w:rPr>
+          <w:rFonts w:ascii="Consolas" w:hAnsi="Consolas"/>
+        </w:rPr>
+        <w:t>public class VendaDeProduto {</w:t>
       </w:r>
     </w:p>
     <w:p>
@@ -117,48 +81,7 @@
           <w:rFonts w:ascii="Consolas" w:hAnsi="Consolas"/>
         </w:rPr>
         <w:tab/>
-      </w:r>
-      <w:proofErr w:type="spellStart"/>
-      <w:r>
-        <w:rPr>
-          <w:rFonts w:ascii="Consolas" w:hAnsi="Consolas"/>
-        </w:rPr>
-        <w:t>public</w:t>
-      </w:r>
-      <w:proofErr w:type="spellEnd"/>
-      <w:r>
-        <w:rPr>
-          <w:rFonts w:ascii="Consolas" w:hAnsi="Consolas"/>
-        </w:rPr>
-        <w:t xml:space="preserve"> </w:t>
-      </w:r>
-      <w:proofErr w:type="spellStart"/>
-      <w:r>
-        <w:rPr>
-          <w:rFonts w:ascii="Consolas" w:hAnsi="Consolas"/>
-        </w:rPr>
-        <w:t>void</w:t>
-      </w:r>
-      <w:proofErr w:type="spellEnd"/>
-      <w:r>
-        <w:rPr>
-          <w:rFonts w:ascii="Consolas" w:hAnsi="Consolas"/>
-        </w:rPr>
-        <w:t xml:space="preserve"> </w:t>
-      </w:r>
-      <w:proofErr w:type="spellStart"/>
-      <w:r>
-        <w:rPr>
-          <w:rFonts w:ascii="Consolas" w:hAnsi="Consolas"/>
-        </w:rPr>
-        <w:t>vendeProduto</w:t>
-      </w:r>
-      <w:proofErr w:type="spellEnd"/>
-      <w:r>
-        <w:rPr>
-          <w:rFonts w:ascii="Consolas" w:hAnsi="Consolas"/>
-        </w:rPr>
-        <w:t>(Produto produto) {</w:t>
+        <w:t>public void vendeProduto(Produto produto) {</w:t>
       </w:r>
     </w:p>
     <w:p>
@@ -194,23 +117,7 @@
           <w:rFonts w:ascii="Consolas" w:hAnsi="Consolas"/>
           <w:lang w:val="en-US"/>
         </w:rPr>
-        <w:t xml:space="preserve">Log </w:t>
-      </w:r>
-      <w:proofErr w:type="spellStart"/>
-      <w:r>
-        <w:rPr>
-          <w:rFonts w:ascii="Consolas" w:hAnsi="Consolas"/>
-          <w:lang w:val="en-US"/>
-        </w:rPr>
-        <w:t>log</w:t>
-      </w:r>
-      <w:proofErr w:type="spellEnd"/>
-      <w:r>
-        <w:rPr>
-          <w:rFonts w:ascii="Consolas" w:hAnsi="Consolas"/>
-          <w:lang w:val="en-US"/>
-        </w:rPr>
-        <w:t xml:space="preserve"> = new Log("Arquivo.txt");</w:t>
+        <w:t>Log log = new Log("Arquivo.txt");</w:t>
       </w:r>
     </w:p>
     <w:p>
@@ -227,19 +134,11 @@
         <w:tab/>
         <w:t xml:space="preserve">    </w:t>
       </w:r>
-      <w:proofErr w:type="spellStart"/>
-      <w:r>
-        <w:rPr>
-          <w:rFonts w:ascii="Consolas" w:hAnsi="Consolas"/>
-        </w:rPr>
-        <w:t>log.grava</w:t>
-      </w:r>
-      <w:proofErr w:type="spellEnd"/>
-      <w:r>
-        <w:rPr>
-          <w:rFonts w:ascii="Consolas" w:hAnsi="Consolas"/>
-        </w:rPr>
-        <w:t>(produto);</w:t>
+      <w:r>
+        <w:rPr>
+          <w:rFonts w:ascii="Consolas" w:hAnsi="Consolas"/>
+        </w:rPr>
+        <w:t>log.grava(produto);</w:t>
       </w:r>
     </w:p>
     <w:p>
@@ -288,47 +187,11 @@
           <w:rFonts w:ascii="Consolas" w:hAnsi="Consolas"/>
         </w:rPr>
       </w:pPr>
-      <w:proofErr w:type="spellStart"/>
-      <w:r>
-        <w:rPr>
-          <w:rFonts w:ascii="Consolas" w:hAnsi="Consolas"/>
-        </w:rPr>
-        <w:t>public</w:t>
-      </w:r>
-      <w:proofErr w:type="spellEnd"/>
-      <w:r>
-        <w:rPr>
-          <w:rFonts w:ascii="Consolas" w:hAnsi="Consolas"/>
-        </w:rPr>
-        <w:t xml:space="preserve"> </w:t>
-      </w:r>
-      <w:proofErr w:type="spellStart"/>
-      <w:r>
-        <w:rPr>
-          <w:rFonts w:ascii="Consolas" w:hAnsi="Consolas"/>
-        </w:rPr>
-        <w:t>class</w:t>
-      </w:r>
-      <w:proofErr w:type="spellEnd"/>
-      <w:r>
-        <w:rPr>
-          <w:rFonts w:ascii="Consolas" w:hAnsi="Consolas"/>
-        </w:rPr>
-        <w:t xml:space="preserve"> </w:t>
-      </w:r>
-      <w:proofErr w:type="spellStart"/>
-      <w:r>
-        <w:rPr>
-          <w:rFonts w:ascii="Consolas" w:hAnsi="Consolas"/>
-        </w:rPr>
-        <w:t>VendaDeProduto</w:t>
-      </w:r>
-      <w:proofErr w:type="spellEnd"/>
-      <w:r>
-        <w:rPr>
-          <w:rFonts w:ascii="Consolas" w:hAnsi="Consolas"/>
-        </w:rPr>
-        <w:t xml:space="preserve"> {</w:t>
+      <w:r>
+        <w:rPr>
+          <w:rFonts w:ascii="Consolas" w:hAnsi="Consolas"/>
+        </w:rPr>
+        <w:t>public class VendaDeProduto {</w:t>
       </w:r>
     </w:p>
     <w:p>
@@ -342,34 +205,7 @@
           <w:rFonts w:ascii="Consolas" w:hAnsi="Consolas"/>
         </w:rPr>
         <w:tab/>
-      </w:r>
-      <w:proofErr w:type="spellStart"/>
-      <w:r>
-        <w:rPr>
-          <w:rFonts w:ascii="Consolas" w:hAnsi="Consolas"/>
-        </w:rPr>
-        <w:t>private</w:t>
-      </w:r>
-      <w:proofErr w:type="spellEnd"/>
-      <w:r>
-        <w:rPr>
-          <w:rFonts w:ascii="Consolas" w:hAnsi="Consolas"/>
-        </w:rPr>
-        <w:t xml:space="preserve"> Log </w:t>
-      </w:r>
-      <w:proofErr w:type="spellStart"/>
-      <w:r>
-        <w:rPr>
-          <w:rFonts w:ascii="Consolas" w:hAnsi="Consolas"/>
-        </w:rPr>
-        <w:t>log</w:t>
-      </w:r>
-      <w:proofErr w:type="spellEnd"/>
-      <w:r>
-        <w:rPr>
-          <w:rFonts w:ascii="Consolas" w:hAnsi="Consolas"/>
-        </w:rPr>
-        <w:t>;</w:t>
+        <w:t>private Log log;</w:t>
       </w:r>
     </w:p>
     <w:p>
@@ -383,62 +219,7 @@
           <w:rFonts w:ascii="Consolas" w:hAnsi="Consolas"/>
         </w:rPr>
         <w:tab/>
-      </w:r>
-      <w:proofErr w:type="spellStart"/>
-      <w:r>
-        <w:rPr>
-          <w:rFonts w:ascii="Consolas" w:hAnsi="Consolas"/>
-        </w:rPr>
-        <w:t>public</w:t>
-      </w:r>
-      <w:proofErr w:type="spellEnd"/>
-      <w:r>
-        <w:rPr>
-          <w:rFonts w:ascii="Consolas" w:hAnsi="Consolas"/>
-        </w:rPr>
-        <w:t xml:space="preserve"> </w:t>
-      </w:r>
-      <w:proofErr w:type="spellStart"/>
-      <w:r>
-        <w:rPr>
-          <w:rFonts w:ascii="Consolas" w:hAnsi="Consolas"/>
-        </w:rPr>
-        <w:t>void</w:t>
-      </w:r>
-      <w:proofErr w:type="spellEnd"/>
-      <w:r>
-        <w:rPr>
-          <w:rFonts w:ascii="Consolas" w:hAnsi="Consolas"/>
-        </w:rPr>
-        <w:t xml:space="preserve"> </w:t>
-      </w:r>
-      <w:proofErr w:type="spellStart"/>
-      <w:r>
-        <w:rPr>
-          <w:rFonts w:ascii="Consolas" w:hAnsi="Consolas"/>
-        </w:rPr>
-        <w:t>VendaDeProduto</w:t>
-      </w:r>
-      <w:proofErr w:type="spellEnd"/>
-      <w:r>
-        <w:rPr>
-          <w:rFonts w:ascii="Consolas" w:hAnsi="Consolas"/>
-        </w:rPr>
-        <w:t xml:space="preserve">(Log </w:t>
-      </w:r>
-      <w:proofErr w:type="spellStart"/>
-      <w:r>
-        <w:rPr>
-          <w:rFonts w:ascii="Consolas" w:hAnsi="Consolas"/>
-        </w:rPr>
-        <w:t>logVenda</w:t>
-      </w:r>
-      <w:proofErr w:type="spellEnd"/>
-      <w:r>
-        <w:rPr>
-          <w:rFonts w:ascii="Consolas" w:hAnsi="Consolas"/>
-        </w:rPr>
-        <w:t>) {</w:t>
+        <w:t>public void VendaDeProduto(Log logVenda) {</w:t>
       </w:r>
     </w:p>
     <w:p>
@@ -452,21 +233,7 @@
           <w:rFonts w:ascii="Consolas" w:hAnsi="Consolas"/>
         </w:rPr>
         <w:tab/>
-        <w:t xml:space="preserve">    this.log = </w:t>
-      </w:r>
-      <w:proofErr w:type="spellStart"/>
-      <w:r>
-        <w:rPr>
-          <w:rFonts w:ascii="Consolas" w:hAnsi="Consolas"/>
-        </w:rPr>
-        <w:t>logVenda</w:t>
-      </w:r>
-      <w:proofErr w:type="spellEnd"/>
-      <w:r>
-        <w:rPr>
-          <w:rFonts w:ascii="Consolas" w:hAnsi="Consolas"/>
-        </w:rPr>
-        <w:t>;</w:t>
+        <w:t xml:space="preserve">    this.log = logVenda;</w:t>
       </w:r>
     </w:p>
     <w:p>
@@ -494,48 +261,7 @@
           <w:rFonts w:ascii="Consolas" w:hAnsi="Consolas"/>
         </w:rPr>
         <w:tab/>
-      </w:r>
-      <w:proofErr w:type="spellStart"/>
-      <w:r>
-        <w:rPr>
-          <w:rFonts w:ascii="Consolas" w:hAnsi="Consolas"/>
-        </w:rPr>
-        <w:t>public</w:t>
-      </w:r>
-      <w:proofErr w:type="spellEnd"/>
-      <w:r>
-        <w:rPr>
-          <w:rFonts w:ascii="Consolas" w:hAnsi="Consolas"/>
-        </w:rPr>
-        <w:t xml:space="preserve"> </w:t>
-      </w:r>
-      <w:proofErr w:type="spellStart"/>
-      <w:r>
-        <w:rPr>
-          <w:rFonts w:ascii="Consolas" w:hAnsi="Consolas"/>
-        </w:rPr>
-        <w:t>void</w:t>
-      </w:r>
-      <w:proofErr w:type="spellEnd"/>
-      <w:r>
-        <w:rPr>
-          <w:rFonts w:ascii="Consolas" w:hAnsi="Consolas"/>
-        </w:rPr>
-        <w:t xml:space="preserve"> </w:t>
-      </w:r>
-      <w:proofErr w:type="spellStart"/>
-      <w:r>
-        <w:rPr>
-          <w:rFonts w:ascii="Consolas" w:hAnsi="Consolas"/>
-        </w:rPr>
-        <w:t>vendeProduto</w:t>
-      </w:r>
-      <w:proofErr w:type="spellEnd"/>
-      <w:r>
-        <w:rPr>
-          <w:rFonts w:ascii="Consolas" w:hAnsi="Consolas"/>
-        </w:rPr>
-        <w:t>(Produto produto) {</w:t>
+        <w:t>public void vendeProduto(Produto produto) {</w:t>
       </w:r>
     </w:p>
     <w:p>
@@ -549,21 +275,7 @@
           <w:rFonts w:ascii="Consolas" w:hAnsi="Consolas"/>
         </w:rPr>
         <w:tab/>
-        <w:t xml:space="preserve">    //Todo o código para a venda do produto...&lt;/</w:t>
-      </w:r>
-      <w:proofErr w:type="spellStart"/>
-      <w:r>
-        <w:rPr>
-          <w:rFonts w:ascii="Consolas" w:hAnsi="Consolas"/>
-        </w:rPr>
-        <w:t>span</w:t>
-      </w:r>
-      <w:proofErr w:type="spellEnd"/>
-      <w:r>
-        <w:rPr>
-          <w:rFonts w:ascii="Consolas" w:hAnsi="Consolas"/>
-        </w:rPr>
-        <w:t>&gt;</w:t>
+        <w:t xml:space="preserve">    //Todo o código para a venda do produto...&lt;/span&gt;</w:t>
       </w:r>
     </w:p>
     <w:p>
@@ -583,21 +295,7 @@
           <w:rFonts w:ascii="Consolas" w:hAnsi="Consolas"/>
         </w:rPr>
         <w:tab/>
-        <w:t xml:space="preserve">    </w:t>
-      </w:r>
-      <w:proofErr w:type="spellStart"/>
-      <w:r>
-        <w:rPr>
-          <w:rFonts w:ascii="Consolas" w:hAnsi="Consolas"/>
-        </w:rPr>
-        <w:t>log.grava</w:t>
-      </w:r>
-      <w:proofErr w:type="spellEnd"/>
-      <w:r>
-        <w:rPr>
-          <w:rFonts w:ascii="Consolas" w:hAnsi="Consolas"/>
-        </w:rPr>
-        <w:t>(produto);</w:t>
+        <w:t xml:space="preserve">    log.grava(produto);</w:t>
       </w:r>
     </w:p>
     <w:p>
@@ -762,45 +460,21 @@
         <w:rPr>
           <w:rFonts w:ascii="Consolas" w:hAnsi="Consolas"/>
         </w:rPr>
-        <w:t>&lt;?</w:t>
-      </w:r>
-      <w:proofErr w:type="spellStart"/>
-      <w:r>
-        <w:rPr>
-          <w:rFonts w:ascii="Consolas" w:hAnsi="Consolas"/>
-        </w:rPr>
-        <w:t>php</w:t>
-      </w:r>
-      <w:proofErr w:type="spellEnd"/>
-    </w:p>
-    <w:p>
-      <w:pPr>
-        <w:rPr>
-          <w:rFonts w:ascii="Consolas" w:hAnsi="Consolas"/>
-        </w:rPr>
-      </w:pPr>
-      <w:proofErr w:type="spellStart"/>
-      <w:r>
-        <w:rPr>
-          <w:rFonts w:ascii="Consolas" w:hAnsi="Consolas"/>
-        </w:rPr>
-        <w:t>class</w:t>
-      </w:r>
-      <w:proofErr w:type="spellEnd"/>
-      <w:r>
-        <w:rPr>
-          <w:rFonts w:ascii="Consolas" w:hAnsi="Consolas"/>
-        </w:rPr>
-        <w:t xml:space="preserve"> </w:t>
-      </w:r>
-      <w:proofErr w:type="spellStart"/>
-      <w:r>
-        <w:rPr>
-          <w:rFonts w:ascii="Consolas" w:hAnsi="Consolas"/>
-        </w:rPr>
-        <w:t>Notification</w:t>
-      </w:r>
-      <w:proofErr w:type="spellEnd"/>
+        <w:t>&lt;?php</w:t>
+      </w:r>
+    </w:p>
+    <w:p>
+      <w:pPr>
+        <w:rPr>
+          <w:rFonts w:ascii="Consolas" w:hAnsi="Consolas"/>
+        </w:rPr>
+      </w:pPr>
+      <w:r>
+        <w:rPr>
+          <w:rFonts w:ascii="Consolas" w:hAnsi="Consolas"/>
+        </w:rPr>
+        <w:t>class Notification</w:t>
+      </w:r>
     </w:p>
     <w:p>
       <w:pPr>
@@ -904,17 +578,8 @@
           <w:rFonts w:ascii="Consolas" w:hAnsi="Consolas"/>
           <w:lang w:val="en-US"/>
         </w:rPr>
-        <w:t xml:space="preserve">class </w:t>
-      </w:r>
-      <w:proofErr w:type="spellStart"/>
-      <w:r>
-        <w:rPr>
-          <w:rFonts w:ascii="Consolas" w:hAnsi="Consolas"/>
-          <w:lang w:val="en-US"/>
-        </w:rPr>
-        <w:t>UserCommand</w:t>
-      </w:r>
-      <w:proofErr w:type="spellEnd"/>
+        <w:t>class UserCommand</w:t>
+      </w:r>
     </w:p>
     <w:p>
       <w:pPr>
@@ -1207,17 +872,8 @@
           <w:rFonts w:ascii="Consolas" w:hAnsi="Consolas"/>
           <w:lang w:val="en-US"/>
         </w:rPr>
-        <w:t xml:space="preserve">class </w:t>
-      </w:r>
-      <w:proofErr w:type="spellStart"/>
-      <w:r>
-        <w:rPr>
-          <w:rFonts w:ascii="Consolas" w:hAnsi="Consolas"/>
-          <w:lang w:val="en-US"/>
-        </w:rPr>
-        <w:t>UserCommand</w:t>
-      </w:r>
-      <w:proofErr w:type="spellEnd"/>
+        <w:t>class UserCommand</w:t>
+      </w:r>
     </w:p>
     <w:p>
       <w:pPr>
@@ -1380,49 +1036,7 @@
         <w:rPr>
           <w:rFonts w:ascii="Consolas" w:hAnsi="Consolas"/>
         </w:rPr>
-        <w:t>$</w:t>
-      </w:r>
-      <w:proofErr w:type="spellStart"/>
-      <w:r>
-        <w:rPr>
-          <w:rFonts w:ascii="Consolas" w:hAnsi="Consolas"/>
-        </w:rPr>
-        <w:t>this</w:t>
-      </w:r>
-      <w:proofErr w:type="spellEnd"/>
-      <w:r>
-        <w:rPr>
-          <w:rFonts w:ascii="Consolas" w:hAnsi="Consolas"/>
-        </w:rPr>
-        <w:t>-&gt;</w:t>
-      </w:r>
-      <w:proofErr w:type="spellStart"/>
-      <w:r>
-        <w:rPr>
-          <w:rFonts w:ascii="Consolas" w:hAnsi="Consolas"/>
-        </w:rPr>
-        <w:t>notification</w:t>
-      </w:r>
-      <w:proofErr w:type="spellEnd"/>
-      <w:r>
-        <w:rPr>
-          <w:rFonts w:ascii="Consolas" w:hAnsi="Consolas"/>
-        </w:rPr>
-        <w:t>-&gt;</w:t>
-      </w:r>
-      <w:proofErr w:type="spellStart"/>
-      <w:r>
-        <w:rPr>
-          <w:rFonts w:ascii="Consolas" w:hAnsi="Consolas"/>
-        </w:rPr>
-        <w:t>send</w:t>
-      </w:r>
-      <w:proofErr w:type="spellEnd"/>
-      <w:r>
-        <w:rPr>
-          <w:rFonts w:ascii="Consolas" w:hAnsi="Consolas"/>
-        </w:rPr>
-        <w:t>();</w:t>
+        <w:t>$this-&gt;notification-&gt;send();</w:t>
       </w:r>
     </w:p>
     <w:p>
@@ -1469,7 +1083,6 @@
           <w:rFonts w:ascii="Consolas" w:hAnsi="Consolas"/>
         </w:rPr>
       </w:pPr>
-      <w:proofErr w:type="spellStart"/>
       <w:r>
         <w:rPr>
           <w:rFonts w:ascii="Consolas" w:hAnsi="Consolas"/>
@@ -1478,7 +1091,6 @@
         </w:rPr>
         <w:t>Autowired</w:t>
       </w:r>
-      <w:proofErr w:type="spellEnd"/>
       <w:r>
         <w:rPr>
           <w:rFonts w:ascii="Consolas" w:hAnsi="Consolas"/>
@@ -1499,42 +1111,18 @@
           <w:shd w:val="clear" w:color="auto" w:fill="E8F2FE"/>
         </w:rPr>
       </w:pPr>
-      <w:proofErr w:type="spellStart"/>
-      <w:r>
-        <w:rPr>
-          <w:rFonts w:ascii="Consolas" w:hAnsi="Consolas"/>
-        </w:rPr>
-        <w:t>Edit</w:t>
-      </w:r>
-      <w:proofErr w:type="spellEnd"/>
-      <w:r>
-        <w:rPr>
-          <w:rFonts w:ascii="Consolas" w:hAnsi="Consolas"/>
-        </w:rPr>
-        <w:t xml:space="preserve">.: para </w:t>
-      </w:r>
-      <w:proofErr w:type="spellStart"/>
-      <w:r>
-        <w:rPr>
-          <w:rFonts w:ascii="Consolas" w:hAnsi="Consolas"/>
-        </w:rPr>
-        <w:t>scannear</w:t>
-      </w:r>
-      <w:proofErr w:type="spellEnd"/>
-      <w:r>
-        <w:rPr>
-          <w:rFonts w:ascii="Consolas" w:hAnsi="Consolas"/>
-        </w:rPr>
-        <w:t xml:space="preserve"> os componentes que implementam a interface (fazer funcionar o </w:t>
-      </w:r>
-      <w:proofErr w:type="spellStart"/>
+      <w:r>
+        <w:rPr>
+          <w:rFonts w:ascii="Consolas" w:hAnsi="Consolas"/>
+        </w:rPr>
+        <w:t xml:space="preserve">Edit.: para scannear os componentes que implementam a interface (fazer funcionar o </w:t>
+      </w:r>
       <w:r>
         <w:rPr>
           <w:rFonts w:ascii="Consolas" w:hAnsi="Consolas"/>
         </w:rPr>
         <w:t>Autowiring</w:t>
       </w:r>
-      <w:proofErr w:type="spellEnd"/>
       <w:r>
         <w:rPr>
           <w:rFonts w:ascii="Consolas" w:hAnsi="Consolas"/>
@@ -1545,16 +1133,8 @@
         <w:rPr>
           <w:rFonts w:ascii="Consolas" w:hAnsi="Consolas"/>
         </w:rPr>
-        <w:t xml:space="preserve"> n </w:t>
-      </w:r>
-      <w:proofErr w:type="spellStart"/>
-      <w:r>
-        <w:rPr>
-          <w:rFonts w:ascii="Consolas" w:hAnsi="Consolas"/>
-        </w:rPr>
-        <w:t>oxml</w:t>
-      </w:r>
-      <w:proofErr w:type="spellEnd"/>
+        <w:t xml:space="preserve"> n oxml</w:t>
+      </w:r>
       <w:r>
         <w:rPr>
           <w:rFonts w:ascii="Consolas" w:hAnsi="Consolas"/>
@@ -1585,7 +1165,6 @@
         </w:rPr>
         <w:t>&lt;</w:t>
       </w:r>
-      <w:proofErr w:type="spellStart"/>
       <w:r>
         <w:rPr>
           <w:rFonts w:ascii="Consolas" w:hAnsi="Consolas" w:cs="Consolas"/>
@@ -1597,7 +1176,6 @@
         </w:rPr>
         <w:t>context:component-scan</w:t>
       </w:r>
-      <w:proofErr w:type="spellEnd"/>
       <w:r>
         <w:rPr>
           <w:rFonts w:ascii="Consolas" w:hAnsi="Consolas" w:cs="Consolas"/>
@@ -1685,19 +1263,8 @@
           <w:sz w:val="20"/>
           <w:szCs w:val="20"/>
         </w:rPr>
-        <w:t>@</w:t>
-      </w:r>
-      <w:proofErr w:type="spellStart"/>
-      <w:r>
-        <w:rPr>
-          <w:rFonts w:ascii="Consolas" w:hAnsi="Consolas" w:cs="Consolas"/>
-          <w:color w:val="646464"/>
-          <w:sz w:val="20"/>
-          <w:szCs w:val="20"/>
-        </w:rPr>
-        <w:t>Qualifier</w:t>
-      </w:r>
-      <w:proofErr w:type="spellEnd"/>
+        <w:t>@Qualifier</w:t>
+      </w:r>
       <w:r>
         <w:rPr>
           <w:rFonts w:ascii="Consolas" w:hAnsi="Consolas" w:cs="Consolas"/>
@@ -1714,27 +1281,7 @@
           <w:sz w:val="20"/>
           <w:szCs w:val="20"/>
         </w:rPr>
-        <w:t>"</w:t>
-      </w:r>
-      <w:proofErr w:type="spellStart"/>
-      <w:r>
-        <w:rPr>
-          <w:rFonts w:ascii="Consolas" w:hAnsi="Consolas" w:cs="Consolas"/>
-          <w:color w:val="2A00FF"/>
-          <w:sz w:val="20"/>
-          <w:szCs w:val="20"/>
-        </w:rPr>
-        <w:t>nomeDaClasseDesejadaQueImplementaAInterface</w:t>
-      </w:r>
-      <w:proofErr w:type="spellEnd"/>
-      <w:r>
-        <w:rPr>
-          <w:rFonts w:ascii="Consolas" w:hAnsi="Consolas" w:cs="Consolas"/>
-          <w:color w:val="2A00FF"/>
-          <w:sz w:val="20"/>
-          <w:szCs w:val="20"/>
-        </w:rPr>
-        <w:t>"</w:t>
+        <w:t>"nomeDaClasseDesejadaQueImplementaAInterface"</w:t>
       </w:r>
       <w:r>
         <w:rPr>
@@ -1758,62 +1305,16 @@
           <w:lang w:val="en-US"/>
         </w:rPr>
       </w:pPr>
-      <w:proofErr w:type="spellStart"/>
-      <w:r>
-        <w:rPr>
-          <w:rFonts w:ascii="Consolas" w:hAnsi="Consolas" w:cs="Consolas"/>
-          <w:color w:val="000000"/>
-          <w:sz w:val="20"/>
-          <w:szCs w:val="20"/>
-          <w:lang w:val="en-US"/>
-        </w:rPr>
-        <w:t>Exemplo</w:t>
-      </w:r>
-      <w:proofErr w:type="spellEnd"/>
-      <w:r>
-        <w:rPr>
-          <w:rFonts w:ascii="Consolas" w:hAnsi="Consolas" w:cs="Consolas"/>
-          <w:color w:val="000000"/>
-          <w:sz w:val="20"/>
-          <w:szCs w:val="20"/>
-          <w:lang w:val="en-US"/>
-        </w:rPr>
-        <w:t xml:space="preserve"> </w:t>
-      </w:r>
-      <w:proofErr w:type="spellStart"/>
-      <w:r>
-        <w:rPr>
-          <w:rFonts w:ascii="Consolas" w:hAnsi="Consolas" w:cs="Consolas"/>
-          <w:color w:val="000000"/>
-          <w:sz w:val="20"/>
-          <w:szCs w:val="20"/>
-          <w:lang w:val="en-US"/>
-        </w:rPr>
-        <w:t>sem</w:t>
-      </w:r>
-      <w:proofErr w:type="spellEnd"/>
-      <w:r>
-        <w:rPr>
-          <w:rFonts w:ascii="Consolas" w:hAnsi="Consolas" w:cs="Consolas"/>
-          <w:color w:val="000000"/>
-          <w:sz w:val="20"/>
-          <w:szCs w:val="20"/>
-          <w:lang w:val="en-US"/>
-        </w:rPr>
-        <w:t xml:space="preserve"> </w:t>
-      </w:r>
-      <w:proofErr w:type="spellStart"/>
-      <w:r>
-        <w:rPr>
-          <w:rFonts w:ascii="Consolas" w:hAnsi="Consolas" w:cs="Consolas"/>
-          <w:color w:val="000000"/>
-          <w:sz w:val="20"/>
-          <w:szCs w:val="20"/>
-          <w:lang w:val="en-US"/>
-        </w:rPr>
-        <w:t>autowired</w:t>
-      </w:r>
-      <w:proofErr w:type="spellEnd"/>
+      <w:r>
+        <w:rPr>
+          <w:rFonts w:ascii="Consolas" w:hAnsi="Consolas" w:cs="Consolas"/>
+          <w:color w:val="000000"/>
+          <w:sz w:val="20"/>
+          <w:szCs w:val="20"/>
+          <w:lang w:val="en-US"/>
+        </w:rPr>
+        <w:t>Exemplo sem autowired</w:t>
+      </w:r>
       <w:r>
         <w:rPr>
           <w:rFonts w:ascii="Consolas" w:hAnsi="Consolas" w:cs="Consolas"/>
@@ -1869,31 +1370,8 @@
           <w:szCs w:val="20"/>
           <w:lang w:val="en-US"/>
         </w:rPr>
-        <w:t xml:space="preserve"> </w:t>
-      </w:r>
-      <w:proofErr w:type="spellStart"/>
-      <w:r>
-        <w:rPr>
-          <w:rFonts w:ascii="Consolas" w:hAnsi="Consolas" w:cs="Consolas"/>
-          <w:color w:val="000000"/>
-          <w:sz w:val="20"/>
-          <w:szCs w:val="20"/>
-          <w:lang w:val="en-US"/>
-        </w:rPr>
-        <w:t>FortuneService</w:t>
-      </w:r>
-      <w:proofErr w:type="spellEnd"/>
-      <w:r>
-        <w:rPr>
-          <w:rFonts w:ascii="Consolas" w:hAnsi="Consolas" w:cs="Consolas"/>
-          <w:color w:val="000000"/>
-          <w:sz w:val="20"/>
-          <w:szCs w:val="20"/>
-          <w:lang w:val="en-US"/>
-        </w:rPr>
-        <w:t xml:space="preserve"> </w:t>
-      </w:r>
-      <w:proofErr w:type="spellStart"/>
+        <w:t xml:space="preserve"> FortuneService </w:t>
+      </w:r>
       <w:r>
         <w:rPr>
           <w:rFonts w:ascii="Consolas" w:hAnsi="Consolas" w:cs="Consolas"/>
@@ -1905,7 +1383,6 @@
         </w:rPr>
         <w:t>fortuneService</w:t>
       </w:r>
-      <w:proofErr w:type="spellEnd"/>
       <w:r>
         <w:rPr>
           <w:rFonts w:ascii="Consolas" w:hAnsi="Consolas" w:cs="Consolas"/>
@@ -1984,53 +1461,8 @@
           <w:szCs w:val="20"/>
           <w:lang w:val="en-US"/>
         </w:rPr>
-        <w:t xml:space="preserve"> </w:t>
-      </w:r>
-      <w:proofErr w:type="spellStart"/>
-      <w:r>
-        <w:rPr>
-          <w:rFonts w:ascii="Consolas" w:hAnsi="Consolas" w:cs="Consolas"/>
-          <w:color w:val="000000"/>
-          <w:sz w:val="20"/>
-          <w:szCs w:val="20"/>
-          <w:lang w:val="en-US"/>
-        </w:rPr>
-        <w:t>TrackCoach</w:t>
-      </w:r>
-      <w:proofErr w:type="spellEnd"/>
-      <w:r>
-        <w:rPr>
-          <w:rFonts w:ascii="Consolas" w:hAnsi="Consolas" w:cs="Consolas"/>
-          <w:color w:val="000000"/>
-          <w:sz w:val="20"/>
-          <w:szCs w:val="20"/>
-          <w:lang w:val="en-US"/>
-        </w:rPr>
-        <w:t xml:space="preserve"> (</w:t>
-      </w:r>
-      <w:proofErr w:type="spellStart"/>
-      <w:r>
-        <w:rPr>
-          <w:rFonts w:ascii="Consolas" w:hAnsi="Consolas" w:cs="Consolas"/>
-          <w:color w:val="000000"/>
-          <w:sz w:val="20"/>
-          <w:szCs w:val="20"/>
-          <w:lang w:val="en-US"/>
-        </w:rPr>
-        <w:t>FortuneService</w:t>
-      </w:r>
-      <w:proofErr w:type="spellEnd"/>
-      <w:r>
-        <w:rPr>
-          <w:rFonts w:ascii="Consolas" w:hAnsi="Consolas" w:cs="Consolas"/>
-          <w:color w:val="000000"/>
-          <w:sz w:val="20"/>
-          <w:szCs w:val="20"/>
-          <w:lang w:val="en-US"/>
-        </w:rPr>
-        <w:t xml:space="preserve"> </w:t>
-      </w:r>
-      <w:proofErr w:type="spellStart"/>
+        <w:t xml:space="preserve"> TrackCoach (FortuneService </w:t>
+      </w:r>
       <w:r>
         <w:rPr>
           <w:rFonts w:ascii="Consolas" w:hAnsi="Consolas" w:cs="Consolas"/>
@@ -2041,7 +1473,6 @@
         </w:rPr>
         <w:t>fortuneService</w:t>
       </w:r>
-      <w:proofErr w:type="spellEnd"/>
       <w:r>
         <w:rPr>
           <w:rFonts w:ascii="Consolas" w:hAnsi="Consolas" w:cs="Consolas"/>
@@ -2085,7 +1516,6 @@
         </w:rPr>
         <w:tab/>
       </w:r>
-      <w:proofErr w:type="spellStart"/>
       <w:r>
         <w:rPr>
           <w:rFonts w:ascii="Consolas" w:hAnsi="Consolas" w:cs="Consolas"/>
@@ -2116,7 +1546,6 @@
         </w:rPr>
         <w:t>fortuneService</w:t>
       </w:r>
-      <w:proofErr w:type="spellEnd"/>
       <w:r>
         <w:rPr>
           <w:rFonts w:ascii="Consolas" w:hAnsi="Consolas" w:cs="Consolas"/>
@@ -2126,7 +1555,6 @@
         </w:rPr>
         <w:t xml:space="preserve"> = </w:t>
       </w:r>
-      <w:proofErr w:type="spellStart"/>
       <w:r>
         <w:rPr>
           <w:rFonts w:ascii="Consolas" w:hAnsi="Consolas" w:cs="Consolas"/>
@@ -2136,7 +1564,6 @@
         </w:rPr>
         <w:t>fortuneService</w:t>
       </w:r>
-      <w:proofErr w:type="spellEnd"/>
       <w:r>
         <w:rPr>
           <w:rFonts w:ascii="Consolas" w:hAnsi="Consolas" w:cs="Consolas"/>
@@ -2196,27 +1623,7 @@
           <w:sz w:val="20"/>
           <w:szCs w:val="20"/>
         </w:rPr>
-        <w:t xml:space="preserve">E ainda precisamos definir no applicationContext.xml qual é a classe que implementa a interface </w:t>
-      </w:r>
-      <w:proofErr w:type="spellStart"/>
-      <w:r>
-        <w:rPr>
-          <w:rFonts w:ascii="Consolas" w:hAnsi="Consolas" w:cs="Consolas"/>
-          <w:color w:val="000000"/>
-          <w:sz w:val="20"/>
-          <w:szCs w:val="20"/>
-        </w:rPr>
-        <w:t>FortuneService</w:t>
-      </w:r>
-      <w:proofErr w:type="spellEnd"/>
-      <w:r>
-        <w:rPr>
-          <w:rFonts w:ascii="Consolas" w:hAnsi="Consolas" w:cs="Consolas"/>
-          <w:color w:val="000000"/>
-          <w:sz w:val="20"/>
-          <w:szCs w:val="20"/>
-        </w:rPr>
-        <w:t>, dessa forma:</w:t>
+        <w:t>E ainda precisamos definir no applicationContext.xml qual é a classe que implementa a interface FortuneService, dessa forma:</w:t>
       </w:r>
     </w:p>
     <w:p>
@@ -2300,33 +1707,7 @@
           <w:szCs w:val="20"/>
           <w:lang w:val="en-US"/>
         </w:rPr>
-        <w:t>"</w:t>
-      </w:r>
-      <w:proofErr w:type="spellStart"/>
-      <w:r>
-        <w:rPr>
-          <w:rFonts w:ascii="Consolas" w:hAnsi="Consolas" w:cs="Consolas"/>
-          <w:i/>
-          <w:iCs/>
-          <w:color w:val="2A00FF"/>
-          <w:sz w:val="20"/>
-          <w:szCs w:val="20"/>
-          <w:lang w:val="en-US"/>
-        </w:rPr>
-        <w:t>myCoach</w:t>
-      </w:r>
-      <w:proofErr w:type="spellEnd"/>
-      <w:r>
-        <w:rPr>
-          <w:rFonts w:ascii="Consolas" w:hAnsi="Consolas" w:cs="Consolas"/>
-          <w:i/>
-          <w:iCs/>
-          <w:color w:val="2A00FF"/>
-          <w:sz w:val="20"/>
-          <w:szCs w:val="20"/>
-          <w:lang w:val="en-US"/>
-        </w:rPr>
-        <w:t>"</w:t>
+        <w:t>"myCoach"</w:t>
       </w:r>
       <w:r>
         <w:rPr>
@@ -2466,7 +1847,6 @@
           <w:rFonts w:ascii="Consolas" w:hAnsi="Consolas" w:cs="Consolas"/>
           <w:sz w:val="20"/>
           <w:szCs w:val="20"/>
-          <w:lang w:val="en-US"/>
         </w:rPr>
       </w:pPr>
       <w:r>
@@ -2495,7 +1875,6 @@
           <w:color w:val="008080"/>
           <w:sz w:val="20"/>
           <w:szCs w:val="20"/>
-          <w:lang w:val="en-US"/>
         </w:rPr>
         <w:t>&lt;</w:t>
       </w:r>
@@ -2505,28 +1884,14 @@
           <w:color w:val="3F7F7F"/>
           <w:sz w:val="20"/>
           <w:szCs w:val="20"/>
-          <w:lang w:val="en-US"/>
-        </w:rPr>
-        <w:t>constructor-</w:t>
-      </w:r>
-      <w:proofErr w:type="spellStart"/>
-      <w:r>
-        <w:rPr>
-          <w:rFonts w:ascii="Consolas" w:hAnsi="Consolas" w:cs="Consolas"/>
-          <w:color w:val="3F7F7F"/>
-          <w:sz w:val="20"/>
-          <w:szCs w:val="20"/>
-          <w:lang w:val="en-US"/>
-        </w:rPr>
-        <w:t>arg</w:t>
-      </w:r>
-      <w:proofErr w:type="spellEnd"/>
-      <w:r>
-        <w:rPr>
-          <w:rFonts w:ascii="Consolas" w:hAnsi="Consolas" w:cs="Consolas"/>
-          <w:sz w:val="20"/>
-          <w:szCs w:val="20"/>
-          <w:lang w:val="en-US"/>
+        </w:rPr>
+        <w:t>constructor-arg</w:t>
+      </w:r>
+      <w:r>
+        <w:rPr>
+          <w:rFonts w:ascii="Consolas" w:hAnsi="Consolas" w:cs="Consolas"/>
+          <w:sz w:val="20"/>
+          <w:szCs w:val="20"/>
         </w:rPr>
         <w:t xml:space="preserve"> </w:t>
       </w:r>
@@ -2536,7 +1901,6 @@
           <w:color w:val="7F007F"/>
           <w:sz w:val="20"/>
           <w:szCs w:val="20"/>
-          <w:lang w:val="en-US"/>
         </w:rPr>
         <w:t>ref</w:t>
       </w:r>
@@ -2546,7 +1910,6 @@
           <w:color w:val="000000"/>
           <w:sz w:val="20"/>
           <w:szCs w:val="20"/>
-          <w:lang w:val="en-US"/>
         </w:rPr>
         <w:t>=</w:t>
       </w:r>
@@ -2558,35 +1921,8 @@
           <w:color w:val="2A00FF"/>
           <w:sz w:val="20"/>
           <w:szCs w:val="20"/>
-          <w:lang w:val="en-US"/>
-        </w:rPr>
-        <w:t>"</w:t>
-      </w:r>
-      <w:proofErr w:type="spellStart"/>
-      <w:r>
-        <w:rPr>
-          <w:rFonts w:ascii="Consolas" w:hAnsi="Consolas" w:cs="Consolas"/>
-          <w:i/>
-          <w:iCs/>
-          <w:color w:val="2A00FF"/>
-          <w:sz w:val="20"/>
-          <w:szCs w:val="20"/>
-          <w:lang w:val="en-US"/>
-        </w:rPr>
-        <w:t>myFortuneService</w:t>
-      </w:r>
-      <w:proofErr w:type="spellEnd"/>
-      <w:r>
-        <w:rPr>
-          <w:rFonts w:ascii="Consolas" w:hAnsi="Consolas" w:cs="Consolas"/>
-          <w:i/>
-          <w:iCs/>
-          <w:color w:val="2A00FF"/>
-          <w:sz w:val="20"/>
-          <w:szCs w:val="20"/>
-          <w:lang w:val="en-US"/>
-        </w:rPr>
-        <w:t>"</w:t>
+        </w:rPr>
+        <w:t>"myFortuneService"</w:t>
       </w:r>
       <w:r>
         <w:rPr>
@@ -2594,7 +1930,6 @@
           <w:color w:val="008080"/>
           <w:sz w:val="20"/>
           <w:szCs w:val="20"/>
-          <w:lang w:val="en-US"/>
         </w:rPr>
         <w:t>/&gt;</w:t>
       </w:r>
@@ -2609,16 +1944,14 @@
           <w:rFonts w:ascii="Consolas" w:hAnsi="Consolas" w:cs="Consolas"/>
           <w:sz w:val="20"/>
           <w:szCs w:val="20"/>
-          <w:lang w:val="en-US"/>
-        </w:rPr>
-      </w:pPr>
-      <w:r>
-        <w:rPr>
-          <w:rFonts w:ascii="Consolas" w:hAnsi="Consolas" w:cs="Consolas"/>
-          <w:color w:val="000000"/>
-          <w:sz w:val="20"/>
-          <w:szCs w:val="20"/>
-          <w:lang w:val="en-US"/>
+        </w:rPr>
+      </w:pPr>
+      <w:r>
+        <w:rPr>
+          <w:rFonts w:ascii="Consolas" w:hAnsi="Consolas" w:cs="Consolas"/>
+          <w:color w:val="000000"/>
+          <w:sz w:val="20"/>
+          <w:szCs w:val="20"/>
         </w:rPr>
         <w:t xml:space="preserve">    </w:t>
       </w:r>
@@ -2628,7 +1961,6 @@
           <w:color w:val="000000"/>
           <w:sz w:val="20"/>
           <w:szCs w:val="20"/>
-          <w:lang w:val="en-US"/>
         </w:rPr>
         <w:tab/>
       </w:r>
@@ -2642,16 +1974,14 @@
           <w:sz w:val="20"/>
           <w:szCs w:val="20"/>
           <w:shd w:val="clear" w:color="auto" w:fill="E8F2FE"/>
-          <w:lang w:val="en-US"/>
-        </w:rPr>
-      </w:pPr>
-      <w:r>
-        <w:rPr>
-          <w:rFonts w:ascii="Consolas" w:hAnsi="Consolas" w:cs="Consolas"/>
-          <w:color w:val="000000"/>
-          <w:sz w:val="20"/>
-          <w:szCs w:val="20"/>
-          <w:lang w:val="en-US"/>
+        </w:rPr>
+      </w:pPr>
+      <w:r>
+        <w:rPr>
+          <w:rFonts w:ascii="Consolas" w:hAnsi="Consolas" w:cs="Consolas"/>
+          <w:color w:val="000000"/>
+          <w:sz w:val="20"/>
+          <w:szCs w:val="20"/>
         </w:rPr>
         <w:t xml:space="preserve"> </w:t>
       </w:r>
@@ -2661,7 +1991,6 @@
           <w:color w:val="008080"/>
           <w:sz w:val="20"/>
           <w:szCs w:val="20"/>
-          <w:lang w:val="en-US"/>
         </w:rPr>
         <w:t>&lt;/</w:t>
       </w:r>
@@ -2671,7 +2000,6 @@
           <w:color w:val="3F7F7F"/>
           <w:sz w:val="20"/>
           <w:szCs w:val="20"/>
-          <w:lang w:val="en-US"/>
         </w:rPr>
         <w:t>bean</w:t>
       </w:r>
@@ -2681,7 +2009,6 @@
           <w:color w:val="008080"/>
           <w:sz w:val="20"/>
           <w:szCs w:val="20"/>
-          <w:lang w:val="en-US"/>
         </w:rPr>
         <w:t>&gt;</w:t>
       </w:r>
@@ -2694,7 +2021,6 @@
           <w:color w:val="000000"/>
           <w:sz w:val="20"/>
           <w:szCs w:val="20"/>
-          <w:lang w:val="en-US"/>
         </w:rPr>
       </w:pPr>
     </w:p>
@@ -2706,7 +2032,6 @@
           <w:color w:val="000000"/>
           <w:sz w:val="20"/>
           <w:szCs w:val="20"/>
-          <w:lang w:val="en-US"/>
         </w:rPr>
       </w:pPr>
     </w:p>
@@ -2718,7 +2043,6 @@
           <w:color w:val="000000"/>
           <w:sz w:val="20"/>
           <w:szCs w:val="20"/>
-          <w:lang w:val="en-US"/>
         </w:rPr>
       </w:pPr>
     </w:p>
@@ -2740,27 +2064,7 @@
           <w:sz w:val="20"/>
           <w:szCs w:val="20"/>
         </w:rPr>
-        <w:t xml:space="preserve">Agora, exemplo com </w:t>
-      </w:r>
-      <w:proofErr w:type="spellStart"/>
-      <w:r>
-        <w:rPr>
-          <w:rFonts w:ascii="Consolas" w:hAnsi="Consolas" w:cs="Consolas"/>
-          <w:color w:val="000000"/>
-          <w:sz w:val="20"/>
-          <w:szCs w:val="20"/>
-        </w:rPr>
-        <w:t>autowired</w:t>
-      </w:r>
-      <w:proofErr w:type="spellEnd"/>
-      <w:r>
-        <w:rPr>
-          <w:rFonts w:ascii="Consolas" w:hAnsi="Consolas" w:cs="Consolas"/>
-          <w:color w:val="000000"/>
-          <w:sz w:val="20"/>
-          <w:szCs w:val="20"/>
-        </w:rPr>
-        <w:t>:</w:t>
+        <w:t>Agora, exemplo com autowired:</w:t>
       </w:r>
     </w:p>
     <w:p>
@@ -2800,19 +2104,8 @@
           <w:sz w:val="20"/>
           <w:szCs w:val="20"/>
         </w:rPr>
-        <w:t>@</w:t>
-      </w:r>
-      <w:proofErr w:type="spellStart"/>
-      <w:r>
-        <w:rPr>
-          <w:rFonts w:ascii="Consolas" w:hAnsi="Consolas" w:cs="Consolas"/>
-          <w:color w:val="646464"/>
-          <w:sz w:val="20"/>
-          <w:szCs w:val="20"/>
-        </w:rPr>
-        <w:t>Autowired</w:t>
-      </w:r>
-      <w:proofErr w:type="spellEnd"/>
+        <w:t>@Autowired</w:t>
+      </w:r>
     </w:p>
     <w:p>
       <w:pPr>
@@ -2843,19 +2136,8 @@
           <w:sz w:val="20"/>
           <w:szCs w:val="20"/>
         </w:rPr>
-        <w:t>@</w:t>
-      </w:r>
-      <w:proofErr w:type="spellStart"/>
-      <w:r>
-        <w:rPr>
-          <w:rFonts w:ascii="Consolas" w:hAnsi="Consolas" w:cs="Consolas"/>
-          <w:color w:val="646464"/>
-          <w:sz w:val="20"/>
-          <w:szCs w:val="20"/>
-        </w:rPr>
-        <w:t>Qualifier</w:t>
-      </w:r>
-      <w:proofErr w:type="spellEnd"/>
+        <w:t>@Qualifier</w:t>
+      </w:r>
       <w:r>
         <w:rPr>
           <w:rFonts w:ascii="Consolas" w:hAnsi="Consolas" w:cs="Consolas"/>
@@ -2872,27 +2154,7 @@
           <w:sz w:val="20"/>
           <w:szCs w:val="20"/>
         </w:rPr>
-        <w:t>"</w:t>
-      </w:r>
-      <w:proofErr w:type="spellStart"/>
-      <w:r>
-        <w:rPr>
-          <w:rFonts w:ascii="Consolas" w:hAnsi="Consolas" w:cs="Consolas"/>
-          <w:color w:val="2A00FF"/>
-          <w:sz w:val="20"/>
-          <w:szCs w:val="20"/>
-        </w:rPr>
-        <w:t>randomFortuneService</w:t>
-      </w:r>
-      <w:proofErr w:type="spellEnd"/>
-      <w:r>
-        <w:rPr>
-          <w:rFonts w:ascii="Consolas" w:hAnsi="Consolas" w:cs="Consolas"/>
-          <w:color w:val="2A00FF"/>
-          <w:sz w:val="20"/>
-          <w:szCs w:val="20"/>
-        </w:rPr>
-        <w:t>"</w:t>
+        <w:t>"randomFortuneService"</w:t>
       </w:r>
       <w:r>
         <w:rPr>
@@ -2924,7 +2186,6 @@
         </w:rPr>
         <w:tab/>
       </w:r>
-      <w:proofErr w:type="spellStart"/>
       <w:r>
         <w:rPr>
           <w:rFonts w:ascii="Consolas" w:hAnsi="Consolas" w:cs="Consolas"/>
@@ -2936,37 +2197,15 @@
         </w:rPr>
         <w:t>private</w:t>
       </w:r>
-      <w:proofErr w:type="spellEnd"/>
-      <w:r>
-        <w:rPr>
-          <w:rFonts w:ascii="Consolas" w:hAnsi="Consolas" w:cs="Consolas"/>
-          <w:color w:val="000000"/>
-          <w:sz w:val="20"/>
-          <w:szCs w:val="20"/>
-        </w:rPr>
-        <w:t xml:space="preserve"> </w:t>
-      </w:r>
-      <w:proofErr w:type="spellStart"/>
-      <w:r>
-        <w:rPr>
-          <w:rFonts w:ascii="Consolas" w:hAnsi="Consolas" w:cs="Consolas"/>
-          <w:color w:val="000000"/>
-          <w:sz w:val="20"/>
-          <w:szCs w:val="20"/>
-        </w:rPr>
-        <w:t>FortuneService</w:t>
-      </w:r>
-      <w:proofErr w:type="spellEnd"/>
-      <w:r>
-        <w:rPr>
-          <w:rFonts w:ascii="Consolas" w:hAnsi="Consolas" w:cs="Consolas"/>
-          <w:color w:val="000000"/>
-          <w:sz w:val="20"/>
-          <w:szCs w:val="20"/>
-        </w:rPr>
-        <w:t xml:space="preserve"> </w:t>
-      </w:r>
-      <w:proofErr w:type="spellStart"/>
+      <w:r>
+        <w:rPr>
+          <w:rFonts w:ascii="Consolas" w:hAnsi="Consolas" w:cs="Consolas"/>
+          <w:color w:val="000000"/>
+          <w:sz w:val="20"/>
+          <w:szCs w:val="20"/>
+        </w:rPr>
+        <w:t xml:space="preserve"> FortuneService </w:t>
+      </w:r>
       <w:r>
         <w:rPr>
           <w:rFonts w:ascii="Consolas" w:hAnsi="Consolas" w:cs="Consolas"/>
@@ -2976,7 +2215,6 @@
         </w:rPr>
         <w:t>fortuneService</w:t>
       </w:r>
-      <w:proofErr w:type="spellEnd"/>
       <w:r>
         <w:rPr>
           <w:rFonts w:ascii="Consolas" w:hAnsi="Consolas" w:cs="Consolas"/>
@@ -3022,107 +2260,7 @@
           <w:sz w:val="20"/>
           <w:szCs w:val="20"/>
         </w:rPr>
-        <w:t xml:space="preserve"> usando o @</w:t>
-      </w:r>
-      <w:proofErr w:type="spellStart"/>
-      <w:r>
-        <w:rPr>
-          <w:rFonts w:ascii="Consolas" w:hAnsi="Consolas" w:cs="Consolas"/>
-          <w:color w:val="000000"/>
-          <w:sz w:val="20"/>
-          <w:szCs w:val="20"/>
-        </w:rPr>
-        <w:t>Qualifier</w:t>
-      </w:r>
-      <w:proofErr w:type="spellEnd"/>
-      <w:r>
-        <w:rPr>
-          <w:rFonts w:ascii="Consolas" w:hAnsi="Consolas" w:cs="Consolas"/>
-          <w:color w:val="000000"/>
-          <w:sz w:val="20"/>
-          <w:szCs w:val="20"/>
-        </w:rPr>
-        <w:t xml:space="preserve"> porque além da </w:t>
-      </w:r>
-      <w:proofErr w:type="spellStart"/>
-      <w:r>
-        <w:rPr>
-          <w:rFonts w:ascii="Consolas" w:hAnsi="Consolas" w:cs="Consolas"/>
-          <w:color w:val="000000"/>
-          <w:sz w:val="20"/>
-          <w:szCs w:val="20"/>
-        </w:rPr>
-        <w:t>randomFortuneService</w:t>
-      </w:r>
-      <w:proofErr w:type="spellEnd"/>
-      <w:r>
-        <w:rPr>
-          <w:rFonts w:ascii="Consolas" w:hAnsi="Consolas" w:cs="Consolas"/>
-          <w:color w:val="000000"/>
-          <w:sz w:val="20"/>
-          <w:szCs w:val="20"/>
-        </w:rPr>
-        <w:t xml:space="preserve">, temos várias classes que implementam a interface </w:t>
-      </w:r>
-      <w:proofErr w:type="spellStart"/>
-      <w:r>
-        <w:rPr>
-          <w:rFonts w:ascii="Consolas" w:hAnsi="Consolas" w:cs="Consolas"/>
-          <w:color w:val="000000"/>
-          <w:sz w:val="20"/>
-          <w:szCs w:val="20"/>
-        </w:rPr>
-        <w:t>FortuneService</w:t>
-      </w:r>
-      <w:proofErr w:type="spellEnd"/>
-      <w:r>
-        <w:rPr>
-          <w:rFonts w:ascii="Consolas" w:hAnsi="Consolas" w:cs="Consolas"/>
-          <w:color w:val="000000"/>
-          <w:sz w:val="20"/>
-          <w:szCs w:val="20"/>
-        </w:rPr>
-        <w:t xml:space="preserve"> como, por exemplo, </w:t>
-      </w:r>
-      <w:proofErr w:type="spellStart"/>
-      <w:r>
-        <w:rPr>
-          <w:rFonts w:ascii="Consolas" w:hAnsi="Consolas" w:cs="Consolas"/>
-          <w:color w:val="000000"/>
-          <w:sz w:val="20"/>
-          <w:szCs w:val="20"/>
-        </w:rPr>
-        <w:t>badFortuneService</w:t>
-      </w:r>
-      <w:proofErr w:type="spellEnd"/>
-      <w:r>
-        <w:rPr>
-          <w:rFonts w:ascii="Consolas" w:hAnsi="Consolas" w:cs="Consolas"/>
-          <w:color w:val="000000"/>
-          <w:sz w:val="20"/>
-          <w:szCs w:val="20"/>
-        </w:rPr>
-        <w:t xml:space="preserve"> e </w:t>
-      </w:r>
-      <w:proofErr w:type="spellStart"/>
-      <w:r>
-        <w:rPr>
-          <w:rFonts w:ascii="Consolas" w:hAnsi="Consolas" w:cs="Consolas"/>
-          <w:color w:val="000000"/>
-          <w:sz w:val="20"/>
-          <w:szCs w:val="20"/>
-        </w:rPr>
-        <w:t>happyFortuneService</w:t>
-      </w:r>
-      <w:proofErr w:type="spellEnd"/>
-      <w:r>
-        <w:rPr>
-          <w:rFonts w:ascii="Consolas" w:hAnsi="Consolas" w:cs="Consolas"/>
-          <w:color w:val="000000"/>
-          <w:sz w:val="20"/>
-          <w:szCs w:val="20"/>
-        </w:rPr>
-        <w:t>.</w:t>
+        <w:t xml:space="preserve"> usando o @Qualifier porque além da randomFortuneService, temos várias classes que implementam a interface FortuneService como, por exemplo, badFortuneService e happyFortuneService.</w:t>
       </w:r>
     </w:p>
     <w:p>
@@ -3142,67 +2280,7 @@
           <w:sz w:val="20"/>
           <w:szCs w:val="20"/>
         </w:rPr>
-        <w:t>Lembrando que a classe que implementa a interface tem que colocar o @</w:t>
-      </w:r>
-      <w:proofErr w:type="spellStart"/>
-      <w:r>
-        <w:rPr>
-          <w:rFonts w:ascii="Consolas" w:hAnsi="Consolas" w:cs="Consolas"/>
-          <w:color w:val="000000"/>
-          <w:sz w:val="20"/>
-          <w:szCs w:val="20"/>
-        </w:rPr>
-        <w:t>Component</w:t>
-      </w:r>
-      <w:proofErr w:type="spellEnd"/>
-      <w:r>
-        <w:rPr>
-          <w:rFonts w:ascii="Consolas" w:hAnsi="Consolas" w:cs="Consolas"/>
-          <w:color w:val="000000"/>
-          <w:sz w:val="20"/>
-          <w:szCs w:val="20"/>
-        </w:rPr>
-        <w:t xml:space="preserve"> no </w:t>
-      </w:r>
-      <w:proofErr w:type="spellStart"/>
-      <w:r>
-        <w:rPr>
-          <w:rFonts w:ascii="Consolas" w:hAnsi="Consolas" w:cs="Consolas"/>
-          <w:color w:val="000000"/>
-          <w:sz w:val="20"/>
-          <w:szCs w:val="20"/>
-        </w:rPr>
-        <w:t>inicio</w:t>
-      </w:r>
-      <w:proofErr w:type="spellEnd"/>
-      <w:r>
-        <w:rPr>
-          <w:rFonts w:ascii="Consolas" w:hAnsi="Consolas" w:cs="Consolas"/>
-          <w:color w:val="000000"/>
-          <w:sz w:val="20"/>
-          <w:szCs w:val="20"/>
-        </w:rPr>
-        <w:t xml:space="preserve"> pra informar que está implementando, como no exemplo do </w:t>
-      </w:r>
-      <w:proofErr w:type="spellStart"/>
-      <w:r>
-        <w:rPr>
-          <w:rFonts w:ascii="Consolas" w:hAnsi="Consolas" w:cs="Consolas"/>
-          <w:color w:val="000000"/>
-          <w:sz w:val="20"/>
-          <w:szCs w:val="20"/>
-        </w:rPr>
-        <w:t>randomFortuneService</w:t>
-      </w:r>
-      <w:proofErr w:type="spellEnd"/>
-      <w:r>
-        <w:rPr>
-          <w:rFonts w:ascii="Consolas" w:hAnsi="Consolas" w:cs="Consolas"/>
-          <w:color w:val="000000"/>
-          <w:sz w:val="20"/>
-          <w:szCs w:val="20"/>
-        </w:rPr>
-        <w:t>:</w:t>
+        <w:t>Lembrando que a classe que implementa a interface tem que colocar o @Component no inicio pra informar que está implementando, como no exemplo do randomFortuneService:</w:t>
       </w:r>
     </w:p>
     <w:p>
@@ -3284,29 +2362,7 @@
           <w:szCs w:val="20"/>
           <w:lang w:val="en-US"/>
         </w:rPr>
-        <w:t xml:space="preserve"> </w:t>
-      </w:r>
-      <w:proofErr w:type="spellStart"/>
-      <w:r>
-        <w:rPr>
-          <w:rFonts w:ascii="Consolas" w:hAnsi="Consolas" w:cs="Consolas"/>
-          <w:color w:val="000000"/>
-          <w:sz w:val="20"/>
-          <w:szCs w:val="20"/>
-          <w:lang w:val="en-US"/>
-        </w:rPr>
-        <w:t>RandomFortuneService</w:t>
-      </w:r>
-      <w:proofErr w:type="spellEnd"/>
-      <w:r>
-        <w:rPr>
-          <w:rFonts w:ascii="Consolas" w:hAnsi="Consolas" w:cs="Consolas"/>
-          <w:color w:val="000000"/>
-          <w:sz w:val="20"/>
-          <w:szCs w:val="20"/>
-          <w:lang w:val="en-US"/>
-        </w:rPr>
-        <w:t xml:space="preserve"> </w:t>
+        <w:t xml:space="preserve"> RandomFortuneService </w:t>
       </w:r>
       <w:r>
         <w:rPr>
@@ -3328,29 +2384,7 @@
           <w:szCs w:val="20"/>
           <w:lang w:val="en-US"/>
         </w:rPr>
-        <w:t xml:space="preserve"> </w:t>
-      </w:r>
-      <w:proofErr w:type="spellStart"/>
-      <w:r>
-        <w:rPr>
-          <w:rFonts w:ascii="Consolas" w:hAnsi="Consolas" w:cs="Consolas"/>
-          <w:color w:val="000000"/>
-          <w:sz w:val="20"/>
-          <w:szCs w:val="20"/>
-          <w:lang w:val="en-US"/>
-        </w:rPr>
-        <w:t>FortuneService</w:t>
-      </w:r>
-      <w:proofErr w:type="spellEnd"/>
-      <w:r>
-        <w:rPr>
-          <w:rFonts w:ascii="Consolas" w:hAnsi="Consolas" w:cs="Consolas"/>
-          <w:color w:val="000000"/>
-          <w:sz w:val="20"/>
-          <w:szCs w:val="20"/>
-          <w:lang w:val="en-US"/>
-        </w:rPr>
-        <w:t xml:space="preserve"> {</w:t>
+        <w:t xml:space="preserve"> FortuneService {</w:t>
       </w:r>
     </w:p>
     <w:p>
@@ -3437,7 +2471,6 @@
           <w:shd w:val="clear" w:color="auto" w:fill="E8F2FE"/>
         </w:rPr>
       </w:pPr>
-      <w:proofErr w:type="spellStart"/>
       <w:r>
         <w:rPr>
           <w:rFonts w:ascii="Consolas" w:hAnsi="Consolas" w:cs="Consolas"/>
@@ -3449,7 +2482,6 @@
         </w:rPr>
         <w:t>Prototype</w:t>
       </w:r>
-      <w:proofErr w:type="spellEnd"/>
     </w:p>
     <w:p>
       <w:pPr>
@@ -3469,107 +2501,7 @@
           <w:sz w:val="20"/>
           <w:szCs w:val="20"/>
         </w:rPr>
-        <w:t xml:space="preserve">Primeiramente, temos que lembrar que todos os </w:t>
-      </w:r>
-      <w:proofErr w:type="spellStart"/>
-      <w:r>
-        <w:rPr>
-          <w:rFonts w:ascii="Consolas" w:hAnsi="Consolas" w:cs="Consolas"/>
-          <w:color w:val="000000"/>
-          <w:sz w:val="20"/>
-          <w:szCs w:val="20"/>
-        </w:rPr>
-        <w:t>beans</w:t>
-      </w:r>
-      <w:proofErr w:type="spellEnd"/>
-      <w:r>
-        <w:rPr>
-          <w:rFonts w:ascii="Consolas" w:hAnsi="Consolas" w:cs="Consolas"/>
-          <w:color w:val="000000"/>
-          <w:sz w:val="20"/>
-          <w:szCs w:val="20"/>
-        </w:rPr>
-        <w:t xml:space="preserve"> criados pelo Spring são </w:t>
-      </w:r>
-      <w:proofErr w:type="spellStart"/>
-      <w:r>
-        <w:rPr>
-          <w:rFonts w:ascii="Consolas" w:hAnsi="Consolas" w:cs="Consolas"/>
-          <w:color w:val="000000"/>
-          <w:sz w:val="20"/>
-          <w:szCs w:val="20"/>
-        </w:rPr>
-        <w:t>Singleton</w:t>
-      </w:r>
-      <w:proofErr w:type="spellEnd"/>
-      <w:r>
-        <w:rPr>
-          <w:rFonts w:ascii="Consolas" w:hAnsi="Consolas" w:cs="Consolas"/>
-          <w:color w:val="000000"/>
-          <w:sz w:val="20"/>
-          <w:szCs w:val="20"/>
-        </w:rPr>
-        <w:t xml:space="preserve">. Logo, se crio duas </w:t>
-      </w:r>
-      <w:proofErr w:type="spellStart"/>
-      <w:r>
-        <w:rPr>
-          <w:rFonts w:ascii="Consolas" w:hAnsi="Consolas" w:cs="Consolas"/>
-          <w:color w:val="000000"/>
-          <w:sz w:val="20"/>
-          <w:szCs w:val="20"/>
-        </w:rPr>
-        <w:t>instancias</w:t>
-      </w:r>
-      <w:proofErr w:type="spellEnd"/>
-      <w:r>
-        <w:rPr>
-          <w:rFonts w:ascii="Consolas" w:hAnsi="Consolas" w:cs="Consolas"/>
-          <w:color w:val="000000"/>
-          <w:sz w:val="20"/>
-          <w:szCs w:val="20"/>
-        </w:rPr>
-        <w:t xml:space="preserve"> do mesmo </w:t>
-      </w:r>
-      <w:proofErr w:type="spellStart"/>
-      <w:r>
-        <w:rPr>
-          <w:rFonts w:ascii="Consolas" w:hAnsi="Consolas" w:cs="Consolas"/>
-          <w:color w:val="000000"/>
-          <w:sz w:val="20"/>
-          <w:szCs w:val="20"/>
-        </w:rPr>
-        <w:t>bean</w:t>
-      </w:r>
-      <w:proofErr w:type="spellEnd"/>
-      <w:r>
-        <w:rPr>
-          <w:rFonts w:ascii="Consolas" w:hAnsi="Consolas" w:cs="Consolas"/>
-          <w:color w:val="000000"/>
-          <w:sz w:val="20"/>
-          <w:szCs w:val="20"/>
-        </w:rPr>
-        <w:t xml:space="preserve">, elas apontarão pro mesmo endereço de memória. Para criar duas instâncias do mesmo </w:t>
-      </w:r>
-      <w:proofErr w:type="spellStart"/>
-      <w:r>
-        <w:rPr>
-          <w:rFonts w:ascii="Consolas" w:hAnsi="Consolas" w:cs="Consolas"/>
-          <w:color w:val="000000"/>
-          <w:sz w:val="20"/>
-          <w:szCs w:val="20"/>
-        </w:rPr>
-        <w:t>bean</w:t>
-      </w:r>
-      <w:proofErr w:type="spellEnd"/>
-      <w:r>
-        <w:rPr>
-          <w:rFonts w:ascii="Consolas" w:hAnsi="Consolas" w:cs="Consolas"/>
-          <w:color w:val="000000"/>
-          <w:sz w:val="20"/>
-          <w:szCs w:val="20"/>
-        </w:rPr>
-        <w:t xml:space="preserve"> que apontam para endereços diferentes de memória, preciso adicionar a notação </w:t>
+        <w:t xml:space="preserve">Primeiramente, temos que lembrar que todos os beans criados pelo Spring são Singleton. Logo, se crio duas instancias do mesmo bean, elas apontarão pro mesmo endereço de memória. Para criar duas instâncias do mesmo bean que apontam para endereços diferentes de memória, preciso adicionar a notação </w:t>
       </w:r>
       <w:r>
         <w:rPr>
@@ -3578,9 +2510,35 @@
           <w:sz w:val="20"/>
           <w:szCs w:val="20"/>
         </w:rPr>
-        <w:t>@</w:t>
-      </w:r>
-      <w:proofErr w:type="spellStart"/>
+        <w:t>@Scope</w:t>
+      </w:r>
+      <w:r>
+        <w:rPr>
+          <w:rFonts w:ascii="Consolas" w:hAnsi="Consolas" w:cs="Consolas"/>
+          <w:color w:val="000000"/>
+          <w:sz w:val="20"/>
+          <w:szCs w:val="20"/>
+        </w:rPr>
+        <w:t>(</w:t>
+      </w:r>
+      <w:r>
+        <w:rPr>
+          <w:rFonts w:ascii="Consolas" w:hAnsi="Consolas" w:cs="Consolas"/>
+          <w:color w:val="2A00FF"/>
+          <w:sz w:val="20"/>
+          <w:szCs w:val="20"/>
+        </w:rPr>
+        <w:t>"prototype"</w:t>
+      </w:r>
+      <w:r>
+        <w:rPr>
+          <w:rFonts w:ascii="Consolas" w:hAnsi="Consolas" w:cs="Consolas"/>
+          <w:color w:val="000000"/>
+          <w:sz w:val="20"/>
+          <w:szCs w:val="20"/>
+        </w:rPr>
+        <w:t xml:space="preserve">). Por default, o Spring já vem com a notação </w:t>
+      </w:r>
       <w:r>
         <w:rPr>
           <w:rFonts w:ascii="Consolas" w:hAnsi="Consolas" w:cs="Consolas"/>
@@ -3588,9 +2546,8 @@
           <w:sz w:val="20"/>
           <w:szCs w:val="20"/>
         </w:rPr>
-        <w:t>Scope</w:t>
-      </w:r>
-      <w:proofErr w:type="spellEnd"/>
+        <w:t>@Scope</w:t>
+      </w:r>
       <w:r>
         <w:rPr>
           <w:rFonts w:ascii="Consolas" w:hAnsi="Consolas" w:cs="Consolas"/>
@@ -3607,94 +2564,7 @@
           <w:sz w:val="20"/>
           <w:szCs w:val="20"/>
         </w:rPr>
-        <w:t>"</w:t>
-      </w:r>
-      <w:proofErr w:type="spellStart"/>
-      <w:r>
-        <w:rPr>
-          <w:rFonts w:ascii="Consolas" w:hAnsi="Consolas" w:cs="Consolas"/>
-          <w:color w:val="2A00FF"/>
-          <w:sz w:val="20"/>
-          <w:szCs w:val="20"/>
-        </w:rPr>
-        <w:t>prototype</w:t>
-      </w:r>
-      <w:proofErr w:type="spellEnd"/>
-      <w:r>
-        <w:rPr>
-          <w:rFonts w:ascii="Consolas" w:hAnsi="Consolas" w:cs="Consolas"/>
-          <w:color w:val="2A00FF"/>
-          <w:sz w:val="20"/>
-          <w:szCs w:val="20"/>
-        </w:rPr>
-        <w:t>"</w:t>
-      </w:r>
-      <w:r>
-        <w:rPr>
-          <w:rFonts w:ascii="Consolas" w:hAnsi="Consolas" w:cs="Consolas"/>
-          <w:color w:val="000000"/>
-          <w:sz w:val="20"/>
-          <w:szCs w:val="20"/>
-        </w:rPr>
-        <w:t xml:space="preserve">). Por default, o Spring já vem com a notação </w:t>
-      </w:r>
-      <w:r>
-        <w:rPr>
-          <w:rFonts w:ascii="Consolas" w:hAnsi="Consolas" w:cs="Consolas"/>
-          <w:color w:val="646464"/>
-          <w:sz w:val="20"/>
-          <w:szCs w:val="20"/>
-        </w:rPr>
-        <w:t>@</w:t>
-      </w:r>
-      <w:proofErr w:type="spellStart"/>
-      <w:r>
-        <w:rPr>
-          <w:rFonts w:ascii="Consolas" w:hAnsi="Consolas" w:cs="Consolas"/>
-          <w:color w:val="646464"/>
-          <w:sz w:val="20"/>
-          <w:szCs w:val="20"/>
-        </w:rPr>
-        <w:t>Scope</w:t>
-      </w:r>
-      <w:proofErr w:type="spellEnd"/>
-      <w:r>
-        <w:rPr>
-          <w:rFonts w:ascii="Consolas" w:hAnsi="Consolas" w:cs="Consolas"/>
-          <w:color w:val="000000"/>
-          <w:sz w:val="20"/>
-          <w:szCs w:val="20"/>
-        </w:rPr>
-        <w:t>(</w:t>
-      </w:r>
-      <w:r>
-        <w:rPr>
-          <w:rFonts w:ascii="Consolas" w:hAnsi="Consolas" w:cs="Consolas"/>
-          <w:color w:val="2A00FF"/>
-          <w:sz w:val="20"/>
-          <w:szCs w:val="20"/>
-        </w:rPr>
-        <w:t>"</w:t>
-      </w:r>
-      <w:proofErr w:type="spellStart"/>
-      <w:r>
-        <w:rPr>
-          <w:rFonts w:ascii="Consolas" w:hAnsi="Consolas" w:cs="Consolas"/>
-          <w:color w:val="2A00FF"/>
-          <w:sz w:val="20"/>
-          <w:szCs w:val="20"/>
-        </w:rPr>
-        <w:t>singleton</w:t>
-      </w:r>
-      <w:proofErr w:type="spellEnd"/>
-      <w:r>
-        <w:rPr>
-          <w:rFonts w:ascii="Consolas" w:hAnsi="Consolas" w:cs="Consolas"/>
-          <w:color w:val="2A00FF"/>
-          <w:sz w:val="20"/>
-          <w:szCs w:val="20"/>
-        </w:rPr>
-        <w:t>"</w:t>
+        <w:t>"singleton"</w:t>
       </w:r>
       <w:r>
         <w:rPr>
@@ -3718,27 +2588,15 @@
           <w:lang w:val="en-US"/>
         </w:rPr>
       </w:pPr>
-      <w:proofErr w:type="spellStart"/>
-      <w:r>
-        <w:rPr>
-          <w:rFonts w:ascii="Consolas" w:hAnsi="Consolas" w:cs="Consolas"/>
-          <w:color w:val="000000"/>
-          <w:sz w:val="20"/>
-          <w:szCs w:val="20"/>
-          <w:lang w:val="en-US"/>
-        </w:rPr>
-        <w:t>Exemplo</w:t>
-      </w:r>
-      <w:proofErr w:type="spellEnd"/>
-      <w:r>
-        <w:rPr>
-          <w:rFonts w:ascii="Consolas" w:hAnsi="Consolas" w:cs="Consolas"/>
-          <w:color w:val="000000"/>
-          <w:sz w:val="20"/>
-          <w:szCs w:val="20"/>
-          <w:lang w:val="en-US"/>
-        </w:rPr>
-        <w:t>:</w:t>
+      <w:r>
+        <w:rPr>
+          <w:rFonts w:ascii="Consolas" w:hAnsi="Consolas" w:cs="Consolas"/>
+          <w:color w:val="000000"/>
+          <w:sz w:val="20"/>
+          <w:szCs w:val="20"/>
+          <w:lang w:val="en-US"/>
+        </w:rPr>
+        <w:t>Exemplo:</w:t>
       </w:r>
     </w:p>
     <w:p>
@@ -3873,29 +2731,7 @@
           <w:szCs w:val="20"/>
           <w:lang w:val="en-US"/>
         </w:rPr>
-        <w:t xml:space="preserve"> </w:t>
-      </w:r>
-      <w:proofErr w:type="spellStart"/>
-      <w:r>
-        <w:rPr>
-          <w:rFonts w:ascii="Consolas" w:hAnsi="Consolas" w:cs="Consolas"/>
-          <w:color w:val="000000"/>
-          <w:sz w:val="20"/>
-          <w:szCs w:val="20"/>
-          <w:lang w:val="en-US"/>
-        </w:rPr>
-        <w:t>TennisCoach</w:t>
-      </w:r>
-      <w:proofErr w:type="spellEnd"/>
-      <w:r>
-        <w:rPr>
-          <w:rFonts w:ascii="Consolas" w:hAnsi="Consolas" w:cs="Consolas"/>
-          <w:color w:val="000000"/>
-          <w:sz w:val="20"/>
-          <w:szCs w:val="20"/>
-          <w:lang w:val="en-US"/>
-        </w:rPr>
-        <w:t xml:space="preserve"> </w:t>
+        <w:t xml:space="preserve"> TennisCoach </w:t>
       </w:r>
       <w:r>
         <w:rPr>
@@ -3998,7 +2834,6 @@
           <w:shd w:val="clear" w:color="auto" w:fill="E8F2FE"/>
         </w:rPr>
       </w:pPr>
-      <w:proofErr w:type="spellStart"/>
       <w:r>
         <w:rPr>
           <w:rFonts w:ascii="Consolas" w:hAnsi="Consolas" w:cs="Consolas"/>
@@ -4010,7 +2845,6 @@
         </w:rPr>
         <w:t>PostConstruct</w:t>
       </w:r>
-      <w:proofErr w:type="spellEnd"/>
     </w:p>
     <w:p>
       <w:pPr>
@@ -4049,7 +2883,6 @@
           <w:shd w:val="clear" w:color="auto" w:fill="E8F2FE"/>
         </w:rPr>
       </w:pPr>
-      <w:proofErr w:type="spellStart"/>
       <w:r>
         <w:rPr>
           <w:rFonts w:ascii="Consolas" w:hAnsi="Consolas" w:cs="Consolas"/>
@@ -4061,7 +2894,6 @@
         </w:rPr>
         <w:t>PreDestroy</w:t>
       </w:r>
-      <w:proofErr w:type="spellEnd"/>
     </w:p>
     <w:p>
       <w:pPr>
@@ -4089,27 +2921,7 @@
           <w:sz w:val="20"/>
           <w:szCs w:val="20"/>
         </w:rPr>
-        <w:t xml:space="preserve">antes do </w:t>
-      </w:r>
-      <w:proofErr w:type="spellStart"/>
-      <w:r>
-        <w:rPr>
-          <w:rFonts w:ascii="Consolas" w:hAnsi="Consolas" w:cs="Consolas"/>
-          <w:color w:val="000000"/>
-          <w:sz w:val="20"/>
-          <w:szCs w:val="20"/>
-        </w:rPr>
-        <w:t>bean</w:t>
-      </w:r>
-      <w:proofErr w:type="spellEnd"/>
-      <w:r>
-        <w:rPr>
-          <w:rFonts w:ascii="Consolas" w:hAnsi="Consolas" w:cs="Consolas"/>
-          <w:color w:val="000000"/>
-          <w:sz w:val="20"/>
-          <w:szCs w:val="20"/>
-        </w:rPr>
-        <w:t xml:space="preserve"> ser destruído.</w:t>
+        <w:t>antes do bean ser destruído.</w:t>
       </w:r>
     </w:p>
     <w:p>
@@ -4140,67 +2952,7 @@
           <w:sz w:val="20"/>
           <w:szCs w:val="20"/>
         </w:rPr>
-        <w:t xml:space="preserve">Pode haver erro ao usar </w:t>
-      </w:r>
-      <w:proofErr w:type="spellStart"/>
-      <w:r>
-        <w:rPr>
-          <w:rFonts w:ascii="Consolas" w:hAnsi="Consolas" w:cs="Consolas"/>
-          <w:color w:val="000000"/>
-          <w:sz w:val="20"/>
-          <w:szCs w:val="20"/>
-        </w:rPr>
-        <w:t>PostConstruct</w:t>
-      </w:r>
-      <w:proofErr w:type="spellEnd"/>
-      <w:r>
-        <w:rPr>
-          <w:rFonts w:ascii="Consolas" w:hAnsi="Consolas" w:cs="Consolas"/>
-          <w:color w:val="000000"/>
-          <w:sz w:val="20"/>
-          <w:szCs w:val="20"/>
-        </w:rPr>
-        <w:t xml:space="preserve"> e </w:t>
-      </w:r>
-      <w:proofErr w:type="spellStart"/>
-      <w:r>
-        <w:rPr>
-          <w:rFonts w:ascii="Consolas" w:hAnsi="Consolas" w:cs="Consolas"/>
-          <w:color w:val="000000"/>
-          <w:sz w:val="20"/>
-          <w:szCs w:val="20"/>
-        </w:rPr>
-        <w:t>PreDestroy</w:t>
-      </w:r>
-      <w:proofErr w:type="spellEnd"/>
-      <w:r>
-        <w:rPr>
-          <w:rFonts w:ascii="Consolas" w:hAnsi="Consolas" w:cs="Consolas"/>
-          <w:color w:val="000000"/>
-          <w:sz w:val="20"/>
-          <w:szCs w:val="20"/>
-        </w:rPr>
-        <w:t xml:space="preserve"> no Java 9 ou mais novo, por erro de caminho do </w:t>
-      </w:r>
-      <w:proofErr w:type="spellStart"/>
-      <w:r>
-        <w:rPr>
-          <w:rFonts w:ascii="Consolas" w:hAnsi="Consolas" w:cs="Consolas"/>
-          <w:color w:val="000000"/>
-          <w:sz w:val="20"/>
-          <w:szCs w:val="20"/>
-        </w:rPr>
-        <w:t>javax.annotation</w:t>
-      </w:r>
-      <w:proofErr w:type="spellEnd"/>
-      <w:r>
-        <w:rPr>
-          <w:rFonts w:ascii="Consolas" w:hAnsi="Consolas" w:cs="Consolas"/>
-          <w:color w:val="000000"/>
-          <w:sz w:val="20"/>
-          <w:szCs w:val="20"/>
-        </w:rPr>
-        <w:t>. Para resolver isso, consultar aula 80 do curso.</w:t>
+        <w:t>Pode haver erro ao usar PostConstruct e PreDestroy no Java 9 ou mais novo, por erro de caminho do javax.annotation. Para resolver isso, consultar aula 80 do curso.</w:t>
       </w:r>
     </w:p>
     <w:p>
@@ -4270,64 +3022,1072 @@
         </w:rPr>
         <w:t xml:space="preserve"> Consultar aula 117 do curso que informa como fazer isso. </w:t>
       </w:r>
+    </w:p>
+    <w:p>
+      <w:pPr>
+        <w:ind w:firstLine="360"/>
+        <w:rPr>
+          <w:rFonts w:ascii="Consolas" w:hAnsi="Consolas" w:cs="Consolas"/>
+          <w:b/>
+          <w:bCs/>
+          <w:color w:val="000000"/>
+          <w:sz w:val="20"/>
+          <w:szCs w:val="20"/>
+        </w:rPr>
+      </w:pPr>
+      <w:r>
+        <w:rPr>
+          <w:rFonts w:ascii="Consolas" w:hAnsi="Consolas" w:cs="Consolas"/>
+          <w:b/>
+          <w:bCs/>
+          <w:color w:val="000000"/>
+          <w:sz w:val="20"/>
+          <w:szCs w:val="20"/>
+        </w:rPr>
+        <w:t>Binding request param</w:t>
+      </w:r>
+    </w:p>
+    <w:p>
+      <w:pPr>
+        <w:rPr>
+          <w:rFonts w:ascii="Consolas" w:hAnsi="Consolas" w:cs="Consolas"/>
+          <w:color w:val="000000"/>
+          <w:sz w:val="20"/>
+          <w:szCs w:val="20"/>
+        </w:rPr>
+      </w:pPr>
+      <w:r>
+        <w:rPr>
+          <w:rFonts w:ascii="Consolas" w:hAnsi="Consolas" w:cs="Consolas"/>
+          <w:color w:val="000000"/>
+          <w:sz w:val="20"/>
+          <w:szCs w:val="20"/>
+        </w:rPr>
+        <w:t xml:space="preserve">Ao invés de utilizar </w:t>
+      </w:r>
+    </w:p>
+    <w:p>
+      <w:pPr>
+        <w:autoSpaceDE w:val="0"/>
+        <w:autoSpaceDN w:val="0"/>
+        <w:adjustRightInd w:val="0"/>
+        <w:spacing w:after="0" w:line="240" w:lineRule="auto"/>
+        <w:rPr>
+          <w:rFonts w:ascii="Consolas" w:hAnsi="Consolas" w:cs="Consolas"/>
+          <w:sz w:val="20"/>
+          <w:szCs w:val="20"/>
+          <w:lang w:val="en-US"/>
+        </w:rPr>
+      </w:pPr>
+      <w:r>
+        <w:rPr>
+          <w:rFonts w:ascii="Consolas" w:hAnsi="Consolas" w:cs="Consolas"/>
+          <w:color w:val="646464"/>
+          <w:sz w:val="20"/>
+          <w:szCs w:val="20"/>
+          <w:lang w:val="en-US"/>
+        </w:rPr>
+        <w:t>@RequestMapping</w:t>
+      </w:r>
+      <w:r>
+        <w:rPr>
+          <w:rFonts w:ascii="Consolas" w:hAnsi="Consolas" w:cs="Consolas"/>
+          <w:color w:val="000000"/>
+          <w:sz w:val="20"/>
+          <w:szCs w:val="20"/>
+          <w:lang w:val="en-US"/>
+        </w:rPr>
+        <w:t>(</w:t>
+      </w:r>
+      <w:r>
+        <w:rPr>
+          <w:rFonts w:ascii="Consolas" w:hAnsi="Consolas" w:cs="Consolas"/>
+          <w:color w:val="2A00FF"/>
+          <w:sz w:val="20"/>
+          <w:szCs w:val="20"/>
+          <w:lang w:val="en-US"/>
+        </w:rPr>
+        <w:t>"/processFormVersionThree"</w:t>
+      </w:r>
+      <w:r>
+        <w:rPr>
+          <w:rFonts w:ascii="Consolas" w:hAnsi="Consolas" w:cs="Consolas"/>
+          <w:color w:val="000000"/>
+          <w:sz w:val="20"/>
+          <w:szCs w:val="20"/>
+          <w:lang w:val="en-US"/>
+        </w:rPr>
+        <w:t>)</w:t>
+      </w:r>
+    </w:p>
+    <w:p>
+      <w:pPr>
+        <w:autoSpaceDE w:val="0"/>
+        <w:autoSpaceDN w:val="0"/>
+        <w:adjustRightInd w:val="0"/>
+        <w:spacing w:after="0" w:line="240" w:lineRule="auto"/>
+        <w:rPr>
+          <w:rFonts w:ascii="Consolas" w:hAnsi="Consolas" w:cs="Consolas"/>
+          <w:sz w:val="20"/>
+          <w:szCs w:val="20"/>
+          <w:lang w:val="en-US"/>
+        </w:rPr>
+      </w:pPr>
+      <w:r>
+        <w:rPr>
+          <w:rFonts w:ascii="Consolas" w:hAnsi="Consolas" w:cs="Consolas"/>
+          <w:color w:val="000000"/>
+          <w:sz w:val="20"/>
+          <w:szCs w:val="20"/>
+          <w:lang w:val="en-US"/>
+        </w:rPr>
+        <w:tab/>
+      </w:r>
+      <w:r>
+        <w:rPr>
+          <w:rFonts w:ascii="Consolas" w:hAnsi="Consolas" w:cs="Consolas"/>
+          <w:b/>
+          <w:bCs/>
+          <w:color w:val="7F0055"/>
+          <w:sz w:val="20"/>
+          <w:szCs w:val="20"/>
+          <w:lang w:val="en-US"/>
+        </w:rPr>
+        <w:t>public</w:t>
+      </w:r>
+      <w:r>
+        <w:rPr>
+          <w:rFonts w:ascii="Consolas" w:hAnsi="Consolas" w:cs="Consolas"/>
+          <w:color w:val="000000"/>
+          <w:sz w:val="20"/>
+          <w:szCs w:val="20"/>
+          <w:lang w:val="en-US"/>
+        </w:rPr>
+        <w:t xml:space="preserve"> String processFormVersionThree(String </w:t>
+      </w:r>
+      <w:r>
+        <w:rPr>
+          <w:rFonts w:ascii="Consolas" w:hAnsi="Consolas" w:cs="Consolas"/>
+          <w:color w:val="6A3E3E"/>
+          <w:sz w:val="20"/>
+          <w:szCs w:val="20"/>
+          <w:lang w:val="en-US"/>
+        </w:rPr>
+        <w:t>theName</w:t>
+      </w:r>
+      <w:r>
+        <w:rPr>
+          <w:rFonts w:ascii="Consolas" w:hAnsi="Consolas" w:cs="Consolas"/>
+          <w:color w:val="000000"/>
+          <w:sz w:val="20"/>
+          <w:szCs w:val="20"/>
+          <w:lang w:val="en-US"/>
+        </w:rPr>
+        <w:t xml:space="preserve">, Model </w:t>
+      </w:r>
+      <w:r>
+        <w:rPr>
+          <w:rFonts w:ascii="Consolas" w:hAnsi="Consolas" w:cs="Consolas"/>
+          <w:color w:val="6A3E3E"/>
+          <w:sz w:val="20"/>
+          <w:szCs w:val="20"/>
+          <w:lang w:val="en-US"/>
+        </w:rPr>
+        <w:t>model</w:t>
+      </w:r>
+      <w:r>
+        <w:rPr>
+          <w:rFonts w:ascii="Consolas" w:hAnsi="Consolas" w:cs="Consolas"/>
+          <w:color w:val="000000"/>
+          <w:sz w:val="20"/>
+          <w:szCs w:val="20"/>
+          <w:lang w:val="en-US"/>
+        </w:rPr>
+        <w:t>) {</w:t>
+      </w:r>
+    </w:p>
+    <w:p>
+      <w:pPr>
+        <w:autoSpaceDE w:val="0"/>
+        <w:autoSpaceDN w:val="0"/>
+        <w:adjustRightInd w:val="0"/>
+        <w:spacing w:after="0" w:line="240" w:lineRule="auto"/>
+        <w:rPr>
+          <w:rFonts w:ascii="Consolas" w:hAnsi="Consolas" w:cs="Consolas"/>
+          <w:sz w:val="20"/>
+          <w:szCs w:val="20"/>
+          <w:lang w:val="en-US"/>
+        </w:rPr>
+      </w:pPr>
+      <w:r>
+        <w:rPr>
+          <w:rFonts w:ascii="Consolas" w:hAnsi="Consolas" w:cs="Consolas"/>
+          <w:color w:val="000000"/>
+          <w:sz w:val="20"/>
+          <w:szCs w:val="20"/>
+          <w:lang w:val="en-US"/>
+        </w:rPr>
+        <w:tab/>
+      </w:r>
+      <w:r>
+        <w:rPr>
+          <w:rFonts w:ascii="Consolas" w:hAnsi="Consolas" w:cs="Consolas"/>
+          <w:color w:val="000000"/>
+          <w:sz w:val="20"/>
+          <w:szCs w:val="20"/>
+          <w:lang w:val="en-US"/>
+        </w:rPr>
+        <w:tab/>
+      </w:r>
+    </w:p>
+    <w:p>
+      <w:pPr>
+        <w:autoSpaceDE w:val="0"/>
+        <w:autoSpaceDN w:val="0"/>
+        <w:adjustRightInd w:val="0"/>
+        <w:spacing w:after="0" w:line="240" w:lineRule="auto"/>
+        <w:rPr>
+          <w:rFonts w:ascii="Consolas" w:hAnsi="Consolas" w:cs="Consolas"/>
+          <w:sz w:val="20"/>
+          <w:szCs w:val="20"/>
+          <w:lang w:val="en-US"/>
+        </w:rPr>
+      </w:pPr>
+      <w:r>
+        <w:rPr>
+          <w:rFonts w:ascii="Consolas" w:hAnsi="Consolas" w:cs="Consolas"/>
+          <w:color w:val="000000"/>
+          <w:sz w:val="20"/>
+          <w:szCs w:val="20"/>
+          <w:lang w:val="en-US"/>
+        </w:rPr>
+        <w:tab/>
+      </w:r>
+      <w:r>
+        <w:rPr>
+          <w:rFonts w:ascii="Consolas" w:hAnsi="Consolas" w:cs="Consolas"/>
+          <w:color w:val="000000"/>
+          <w:sz w:val="20"/>
+          <w:szCs w:val="20"/>
+          <w:lang w:val="en-US"/>
+        </w:rPr>
+        <w:tab/>
+      </w:r>
+      <w:r>
+        <w:rPr>
+          <w:rFonts w:ascii="Consolas" w:hAnsi="Consolas" w:cs="Consolas"/>
+          <w:color w:val="3F7F5F"/>
+          <w:sz w:val="20"/>
+          <w:szCs w:val="20"/>
+          <w:lang w:val="en-US"/>
+        </w:rPr>
+        <w:t>// read the request parameter from the HTML form</w:t>
+      </w:r>
+    </w:p>
+    <w:p>
+      <w:pPr>
+        <w:autoSpaceDE w:val="0"/>
+        <w:autoSpaceDN w:val="0"/>
+        <w:adjustRightInd w:val="0"/>
+        <w:spacing w:after="0" w:line="240" w:lineRule="auto"/>
+        <w:rPr>
+          <w:rFonts w:ascii="Consolas" w:hAnsi="Consolas" w:cs="Consolas"/>
+          <w:sz w:val="20"/>
+          <w:szCs w:val="20"/>
+          <w:lang w:val="en-US"/>
+        </w:rPr>
+      </w:pPr>
+      <w:r>
+        <w:rPr>
+          <w:rFonts w:ascii="Consolas" w:hAnsi="Consolas" w:cs="Consolas"/>
+          <w:color w:val="000000"/>
+          <w:sz w:val="20"/>
+          <w:szCs w:val="20"/>
+          <w:lang w:val="en-US"/>
+        </w:rPr>
+        <w:tab/>
+      </w:r>
+      <w:r>
+        <w:rPr>
+          <w:rFonts w:ascii="Consolas" w:hAnsi="Consolas" w:cs="Consolas"/>
+          <w:color w:val="000000"/>
+          <w:sz w:val="20"/>
+          <w:szCs w:val="20"/>
+          <w:lang w:val="en-US"/>
+        </w:rPr>
+        <w:tab/>
+        <w:t xml:space="preserve">String </w:t>
+      </w:r>
+      <w:r>
+        <w:rPr>
+          <w:rFonts w:ascii="Consolas" w:hAnsi="Consolas" w:cs="Consolas"/>
+          <w:color w:val="6A3E3E"/>
+          <w:sz w:val="20"/>
+          <w:szCs w:val="20"/>
+          <w:u w:val="single"/>
+          <w:lang w:val="en-US"/>
+        </w:rPr>
+        <w:t>theName</w:t>
+      </w:r>
+      <w:r>
+        <w:rPr>
+          <w:rFonts w:ascii="Consolas" w:hAnsi="Consolas" w:cs="Consolas"/>
+          <w:color w:val="000000"/>
+          <w:sz w:val="20"/>
+          <w:szCs w:val="20"/>
+          <w:lang w:val="en-US"/>
+        </w:rPr>
+        <w:t xml:space="preserve"> = </w:t>
+      </w:r>
+      <w:r>
+        <w:rPr>
+          <w:rFonts w:ascii="Consolas" w:hAnsi="Consolas" w:cs="Consolas"/>
+          <w:color w:val="000000"/>
+          <w:sz w:val="20"/>
+          <w:szCs w:val="20"/>
+          <w:u w:val="single"/>
+          <w:lang w:val="en-US"/>
+        </w:rPr>
+        <w:t>request</w:t>
+      </w:r>
+      <w:r>
+        <w:rPr>
+          <w:rFonts w:ascii="Consolas" w:hAnsi="Consolas" w:cs="Consolas"/>
+          <w:color w:val="000000"/>
+          <w:sz w:val="20"/>
+          <w:szCs w:val="20"/>
+          <w:lang w:val="en-US"/>
+        </w:rPr>
+        <w:t>.getParameter(</w:t>
+      </w:r>
+      <w:r>
+        <w:rPr>
+          <w:rFonts w:ascii="Consolas" w:hAnsi="Consolas" w:cs="Consolas"/>
+          <w:color w:val="2A00FF"/>
+          <w:sz w:val="20"/>
+          <w:szCs w:val="20"/>
+          <w:lang w:val="en-US"/>
+        </w:rPr>
+        <w:t>"studentName"</w:t>
+      </w:r>
+      <w:r>
+        <w:rPr>
+          <w:rFonts w:ascii="Consolas" w:hAnsi="Consolas" w:cs="Consolas"/>
+          <w:color w:val="000000"/>
+          <w:sz w:val="20"/>
+          <w:szCs w:val="20"/>
+          <w:lang w:val="en-US"/>
+        </w:rPr>
+        <w:t>);</w:t>
+      </w:r>
+    </w:p>
+    <w:p>
+      <w:pPr>
+        <w:autoSpaceDE w:val="0"/>
+        <w:autoSpaceDN w:val="0"/>
+        <w:adjustRightInd w:val="0"/>
+        <w:spacing w:after="0" w:line="240" w:lineRule="auto"/>
+        <w:rPr>
+          <w:rFonts w:ascii="Consolas" w:hAnsi="Consolas" w:cs="Consolas"/>
+          <w:sz w:val="20"/>
+          <w:szCs w:val="20"/>
+          <w:lang w:val="en-US"/>
+        </w:rPr>
+      </w:pPr>
+      <w:r>
+        <w:rPr>
+          <w:rFonts w:ascii="Consolas" w:hAnsi="Consolas" w:cs="Consolas"/>
+          <w:color w:val="000000"/>
+          <w:sz w:val="20"/>
+          <w:szCs w:val="20"/>
+          <w:lang w:val="en-US"/>
+        </w:rPr>
+        <w:tab/>
+      </w:r>
+      <w:r>
+        <w:rPr>
+          <w:rFonts w:ascii="Consolas" w:hAnsi="Consolas" w:cs="Consolas"/>
+          <w:color w:val="000000"/>
+          <w:sz w:val="20"/>
+          <w:szCs w:val="20"/>
+          <w:lang w:val="en-US"/>
+        </w:rPr>
+        <w:tab/>
+      </w:r>
+    </w:p>
+    <w:p>
+      <w:pPr>
+        <w:autoSpaceDE w:val="0"/>
+        <w:autoSpaceDN w:val="0"/>
+        <w:adjustRightInd w:val="0"/>
+        <w:spacing w:after="0" w:line="240" w:lineRule="auto"/>
+        <w:rPr>
+          <w:rFonts w:ascii="Consolas" w:hAnsi="Consolas" w:cs="Consolas"/>
+          <w:color w:val="3F7F5F"/>
+          <w:sz w:val="20"/>
+          <w:szCs w:val="20"/>
+          <w:lang w:val="en-US"/>
+        </w:rPr>
+      </w:pPr>
+      <w:r>
+        <w:rPr>
+          <w:rFonts w:ascii="Consolas" w:hAnsi="Consolas" w:cs="Consolas"/>
+          <w:color w:val="000000"/>
+          <w:sz w:val="20"/>
+          <w:szCs w:val="20"/>
+          <w:lang w:val="en-US"/>
+        </w:rPr>
+        <w:tab/>
+      </w:r>
+      <w:r>
+        <w:rPr>
+          <w:rFonts w:ascii="Consolas" w:hAnsi="Consolas" w:cs="Consolas"/>
+          <w:color w:val="000000"/>
+          <w:sz w:val="20"/>
+          <w:szCs w:val="20"/>
+          <w:lang w:val="en-US"/>
+        </w:rPr>
+        <w:tab/>
+      </w:r>
+      <w:r>
+        <w:rPr>
+          <w:rFonts w:ascii="Consolas" w:hAnsi="Consolas" w:cs="Consolas"/>
+          <w:color w:val="3F7F5F"/>
+          <w:sz w:val="20"/>
+          <w:szCs w:val="20"/>
+          <w:lang w:val="en-US"/>
+        </w:rPr>
+        <w:t>…</w:t>
+      </w:r>
+    </w:p>
+    <w:p>
+      <w:pPr>
+        <w:autoSpaceDE w:val="0"/>
+        <w:autoSpaceDN w:val="0"/>
+        <w:adjustRightInd w:val="0"/>
+        <w:spacing w:after="0" w:line="240" w:lineRule="auto"/>
+        <w:rPr>
+          <w:rFonts w:ascii="Consolas" w:hAnsi="Consolas" w:cs="Consolas"/>
+          <w:color w:val="3F7F5F"/>
+          <w:sz w:val="20"/>
+          <w:szCs w:val="20"/>
+          <w:lang w:val="en-US"/>
+        </w:rPr>
+      </w:pPr>
+    </w:p>
+    <w:p>
+      <w:pPr>
+        <w:autoSpaceDE w:val="0"/>
+        <w:autoSpaceDN w:val="0"/>
+        <w:adjustRightInd w:val="0"/>
+        <w:spacing w:after="0" w:line="240" w:lineRule="auto"/>
+        <w:rPr>
+          <w:rFonts w:ascii="Consolas" w:hAnsi="Consolas" w:cs="Consolas"/>
+          <w:sz w:val="20"/>
+          <w:szCs w:val="20"/>
+          <w:lang w:val="en-US"/>
+        </w:rPr>
+      </w:pPr>
+    </w:p>
+    <w:p>
+      <w:pPr>
+        <w:autoSpaceDE w:val="0"/>
+        <w:autoSpaceDN w:val="0"/>
+        <w:adjustRightInd w:val="0"/>
+        <w:spacing w:after="0" w:line="240" w:lineRule="auto"/>
+        <w:rPr>
+          <w:rFonts w:ascii="Consolas" w:hAnsi="Consolas" w:cs="Consolas"/>
+          <w:sz w:val="20"/>
+          <w:szCs w:val="20"/>
+          <w:lang w:val="en-US"/>
+        </w:rPr>
+      </w:pPr>
+      <w:r>
+        <w:rPr>
+          <w:rFonts w:ascii="Consolas" w:hAnsi="Consolas" w:cs="Consolas"/>
+          <w:color w:val="000000"/>
+          <w:sz w:val="20"/>
+          <w:szCs w:val="20"/>
+          <w:lang w:val="en-US"/>
+        </w:rPr>
+        <w:tab/>
+      </w:r>
+      <w:r>
+        <w:rPr>
+          <w:rFonts w:ascii="Consolas" w:hAnsi="Consolas" w:cs="Consolas"/>
+          <w:color w:val="000000"/>
+          <w:sz w:val="20"/>
+          <w:szCs w:val="20"/>
+          <w:lang w:val="en-US"/>
+        </w:rPr>
+        <w:tab/>
+      </w:r>
+      <w:r>
+        <w:rPr>
+          <w:rFonts w:ascii="Consolas" w:hAnsi="Consolas" w:cs="Consolas"/>
+          <w:b/>
+          <w:bCs/>
+          <w:color w:val="7F0055"/>
+          <w:sz w:val="20"/>
+          <w:szCs w:val="20"/>
+          <w:lang w:val="en-US"/>
+        </w:rPr>
+        <w:t>return</w:t>
+      </w:r>
+      <w:r>
+        <w:rPr>
+          <w:rFonts w:ascii="Consolas" w:hAnsi="Consolas" w:cs="Consolas"/>
+          <w:color w:val="000000"/>
+          <w:sz w:val="20"/>
+          <w:szCs w:val="20"/>
+          <w:lang w:val="en-US"/>
+        </w:rPr>
+        <w:t xml:space="preserve"> </w:t>
+      </w:r>
+      <w:r>
+        <w:rPr>
+          <w:rFonts w:ascii="Consolas" w:hAnsi="Consolas" w:cs="Consolas"/>
+          <w:color w:val="2A00FF"/>
+          <w:sz w:val="20"/>
+          <w:szCs w:val="20"/>
+          <w:lang w:val="en-US"/>
+        </w:rPr>
+        <w:t>"helloworld"</w:t>
+      </w:r>
+      <w:r>
+        <w:rPr>
+          <w:rFonts w:ascii="Consolas" w:hAnsi="Consolas" w:cs="Consolas"/>
+          <w:color w:val="000000"/>
+          <w:sz w:val="20"/>
+          <w:szCs w:val="20"/>
+          <w:lang w:val="en-US"/>
+        </w:rPr>
+        <w:t>;</w:t>
+      </w:r>
+    </w:p>
+    <w:p>
+      <w:pPr>
+        <w:rPr>
+          <w:rFonts w:ascii="Consolas" w:hAnsi="Consolas" w:cs="Consolas"/>
+          <w:color w:val="000000"/>
+          <w:sz w:val="20"/>
+          <w:szCs w:val="20"/>
+        </w:rPr>
+      </w:pPr>
+      <w:r>
+        <w:rPr>
+          <w:rFonts w:ascii="Consolas" w:hAnsi="Consolas" w:cs="Consolas"/>
+          <w:color w:val="000000"/>
+          <w:sz w:val="20"/>
+          <w:szCs w:val="20"/>
+          <w:lang w:val="en-US"/>
+        </w:rPr>
+        <w:tab/>
+      </w:r>
+      <w:r>
+        <w:rPr>
+          <w:rFonts w:ascii="Consolas" w:hAnsi="Consolas" w:cs="Consolas"/>
+          <w:color w:val="000000"/>
+          <w:sz w:val="20"/>
+          <w:szCs w:val="20"/>
+        </w:rPr>
+        <w:t>}</w:t>
+      </w:r>
+    </w:p>
+    <w:p>
+      <w:pPr>
+        <w:rPr>
+          <w:rFonts w:ascii="Consolas" w:hAnsi="Consolas" w:cs="Consolas"/>
+          <w:color w:val="000000"/>
+          <w:sz w:val="20"/>
+          <w:szCs w:val="20"/>
+          <w:shd w:val="clear" w:color="auto" w:fill="E8F2FE"/>
+        </w:rPr>
+      </w:pPr>
+      <w:r>
+        <w:rPr>
+          <w:rFonts w:ascii="Consolas" w:hAnsi="Consolas" w:cs="Consolas"/>
+          <w:color w:val="000000"/>
+          <w:sz w:val="20"/>
+          <w:szCs w:val="20"/>
+        </w:rPr>
+        <w:t>É possível adicionar uma anotação direto nos parâmetros do método, ligando os dados de um campo do formulário que ta chamando esse método a uma nova variável.</w:t>
+      </w:r>
+    </w:p>
+    <w:p>
+      <w:pPr>
+        <w:autoSpaceDE w:val="0"/>
+        <w:autoSpaceDN w:val="0"/>
+        <w:adjustRightInd w:val="0"/>
+        <w:spacing w:after="0" w:line="240" w:lineRule="auto"/>
+        <w:rPr>
+          <w:rFonts w:ascii="Consolas" w:hAnsi="Consolas" w:cs="Consolas"/>
+          <w:sz w:val="20"/>
+          <w:szCs w:val="20"/>
+          <w:lang w:val="en-US"/>
+        </w:rPr>
+      </w:pPr>
+      <w:r>
+        <w:rPr>
+          <w:rFonts w:ascii="Consolas" w:hAnsi="Consolas" w:cs="Consolas"/>
+          <w:color w:val="646464"/>
+          <w:sz w:val="20"/>
+          <w:szCs w:val="20"/>
+          <w:lang w:val="en-US"/>
+        </w:rPr>
+        <w:t>@RequestMapping</w:t>
+      </w:r>
+      <w:r>
+        <w:rPr>
+          <w:rFonts w:ascii="Consolas" w:hAnsi="Consolas" w:cs="Consolas"/>
+          <w:color w:val="000000"/>
+          <w:sz w:val="20"/>
+          <w:szCs w:val="20"/>
+          <w:lang w:val="en-US"/>
+        </w:rPr>
+        <w:t>(</w:t>
+      </w:r>
+      <w:r>
+        <w:rPr>
+          <w:rFonts w:ascii="Consolas" w:hAnsi="Consolas" w:cs="Consolas"/>
+          <w:color w:val="2A00FF"/>
+          <w:sz w:val="20"/>
+          <w:szCs w:val="20"/>
+          <w:lang w:val="en-US"/>
+        </w:rPr>
+        <w:t>"/processFormVersionThree"</w:t>
+      </w:r>
+      <w:r>
+        <w:rPr>
+          <w:rFonts w:ascii="Consolas" w:hAnsi="Consolas" w:cs="Consolas"/>
+          <w:color w:val="000000"/>
+          <w:sz w:val="20"/>
+          <w:szCs w:val="20"/>
+          <w:lang w:val="en-US"/>
+        </w:rPr>
+        <w:t>)</w:t>
+      </w:r>
+    </w:p>
+    <w:p>
+      <w:pPr>
+        <w:autoSpaceDE w:val="0"/>
+        <w:autoSpaceDN w:val="0"/>
+        <w:adjustRightInd w:val="0"/>
+        <w:spacing w:after="0" w:line="240" w:lineRule="auto"/>
+        <w:rPr>
+          <w:rFonts w:ascii="Consolas" w:hAnsi="Consolas" w:cs="Consolas"/>
+          <w:color w:val="000000"/>
+          <w:sz w:val="20"/>
+          <w:szCs w:val="20"/>
+          <w:lang w:val="en-US"/>
+        </w:rPr>
+      </w:pPr>
+      <w:r>
+        <w:rPr>
+          <w:rFonts w:ascii="Consolas" w:hAnsi="Consolas" w:cs="Consolas"/>
+          <w:color w:val="000000"/>
+          <w:sz w:val="20"/>
+          <w:szCs w:val="20"/>
+          <w:lang w:val="en-US"/>
+        </w:rPr>
+        <w:tab/>
+      </w:r>
+      <w:r>
+        <w:rPr>
+          <w:rFonts w:ascii="Consolas" w:hAnsi="Consolas" w:cs="Consolas"/>
+          <w:b/>
+          <w:bCs/>
+          <w:color w:val="7F0055"/>
+          <w:sz w:val="20"/>
+          <w:szCs w:val="20"/>
+          <w:lang w:val="en-US"/>
+        </w:rPr>
+        <w:t>public</w:t>
+      </w:r>
+      <w:r>
+        <w:rPr>
+          <w:rFonts w:ascii="Consolas" w:hAnsi="Consolas" w:cs="Consolas"/>
+          <w:color w:val="000000"/>
+          <w:sz w:val="20"/>
+          <w:szCs w:val="20"/>
+          <w:lang w:val="en-US"/>
+        </w:rPr>
+        <w:t xml:space="preserve"> String processFormVersionThree(</w:t>
+      </w:r>
+      <w:r>
+        <w:rPr>
+          <w:rFonts w:ascii="Consolas" w:hAnsi="Consolas" w:cs="Consolas"/>
+          <w:color w:val="646464"/>
+          <w:sz w:val="20"/>
+          <w:szCs w:val="20"/>
+          <w:lang w:val="en-US"/>
+        </w:rPr>
+        <w:t>@</w:t>
+      </w:r>
+      <w:r>
+        <w:rPr>
+          <w:rFonts w:ascii="Consolas" w:hAnsi="Consolas" w:cs="Consolas"/>
+          <w:color w:val="000000"/>
+          <w:sz w:val="20"/>
+          <w:szCs w:val="20"/>
+          <w:u w:val="single"/>
+          <w:lang w:val="en-US"/>
+        </w:rPr>
+        <w:t>RequestParam</w:t>
+      </w:r>
+      <w:r>
+        <w:rPr>
+          <w:rFonts w:ascii="Consolas" w:hAnsi="Consolas" w:cs="Consolas"/>
+          <w:color w:val="000000"/>
+          <w:sz w:val="20"/>
+          <w:szCs w:val="20"/>
+          <w:lang w:val="en-US"/>
+        </w:rPr>
+        <w:t>(</w:t>
+      </w:r>
+      <w:r>
+        <w:rPr>
+          <w:rFonts w:ascii="Consolas" w:hAnsi="Consolas" w:cs="Consolas"/>
+          <w:color w:val="2A00FF"/>
+          <w:sz w:val="20"/>
+          <w:szCs w:val="20"/>
+          <w:lang w:val="en-US"/>
+        </w:rPr>
+        <w:t>"studentName"</w:t>
+      </w:r>
+      <w:r>
+        <w:rPr>
+          <w:rFonts w:ascii="Consolas" w:hAnsi="Consolas" w:cs="Consolas"/>
+          <w:color w:val="000000"/>
+          <w:sz w:val="20"/>
+          <w:szCs w:val="20"/>
+          <w:lang w:val="en-US"/>
+        </w:rPr>
+        <w:t xml:space="preserve">) String </w:t>
+      </w:r>
+      <w:r>
+        <w:rPr>
+          <w:rFonts w:ascii="Consolas" w:hAnsi="Consolas" w:cs="Consolas"/>
+          <w:color w:val="6A3E3E"/>
+          <w:sz w:val="20"/>
+          <w:szCs w:val="20"/>
+          <w:lang w:val="en-US"/>
+        </w:rPr>
+        <w:t>theName</w:t>
+      </w:r>
+      <w:r>
+        <w:rPr>
+          <w:rFonts w:ascii="Consolas" w:hAnsi="Consolas" w:cs="Consolas"/>
+          <w:color w:val="000000"/>
+          <w:sz w:val="20"/>
+          <w:szCs w:val="20"/>
+          <w:lang w:val="en-US"/>
+        </w:rPr>
+        <w:t xml:space="preserve">, Model </w:t>
+      </w:r>
+      <w:r>
+        <w:rPr>
+          <w:rFonts w:ascii="Consolas" w:hAnsi="Consolas" w:cs="Consolas"/>
+          <w:color w:val="6A3E3E"/>
+          <w:sz w:val="20"/>
+          <w:szCs w:val="20"/>
+          <w:lang w:val="en-US"/>
+        </w:rPr>
+        <w:t>model</w:t>
+      </w:r>
+      <w:r>
+        <w:rPr>
+          <w:rFonts w:ascii="Consolas" w:hAnsi="Consolas" w:cs="Consolas"/>
+          <w:color w:val="000000"/>
+          <w:sz w:val="20"/>
+          <w:szCs w:val="20"/>
+          <w:lang w:val="en-US"/>
+        </w:rPr>
+        <w:t>) {</w:t>
+      </w:r>
+    </w:p>
+    <w:p>
+      <w:pPr>
+        <w:autoSpaceDE w:val="0"/>
+        <w:autoSpaceDN w:val="0"/>
+        <w:adjustRightInd w:val="0"/>
+        <w:spacing w:after="0" w:line="240" w:lineRule="auto"/>
+        <w:rPr>
+          <w:rFonts w:ascii="Consolas" w:hAnsi="Consolas" w:cs="Consolas"/>
+          <w:color w:val="000000"/>
+          <w:sz w:val="20"/>
+          <w:szCs w:val="20"/>
+          <w:lang w:val="en-US"/>
+        </w:rPr>
+      </w:pPr>
+    </w:p>
+    <w:p>
+      <w:pPr>
+        <w:autoSpaceDE w:val="0"/>
+        <w:autoSpaceDN w:val="0"/>
+        <w:adjustRightInd w:val="0"/>
+        <w:spacing w:after="0" w:line="240" w:lineRule="auto"/>
+        <w:ind w:left="1410"/>
+        <w:rPr>
+          <w:rFonts w:ascii="Consolas" w:hAnsi="Consolas" w:cs="Consolas"/>
+          <w:color w:val="000000"/>
+          <w:sz w:val="20"/>
+          <w:szCs w:val="20"/>
+        </w:rPr>
+      </w:pPr>
+      <w:r>
+        <w:rPr>
+          <w:rFonts w:ascii="Consolas" w:hAnsi="Consolas" w:cs="Consolas"/>
+          <w:color w:val="000000"/>
+          <w:sz w:val="20"/>
+          <w:szCs w:val="20"/>
+        </w:rPr>
+        <w:t>// notar que agora</w:t>
+      </w:r>
+      <w:r>
+        <w:rPr>
+          <w:rFonts w:ascii="Consolas" w:hAnsi="Consolas" w:cs="Consolas"/>
+          <w:color w:val="000000"/>
+          <w:sz w:val="20"/>
+          <w:szCs w:val="20"/>
+        </w:rPr>
+        <w:t xml:space="preserve"> a variáfvel theName já é setada com o valor </w:t>
+      </w:r>
+      <w:r>
+        <w:rPr>
+          <w:rFonts w:ascii="Consolas" w:hAnsi="Consolas" w:cs="Consolas"/>
+          <w:color w:val="000000"/>
+          <w:sz w:val="20"/>
+          <w:szCs w:val="20"/>
+        </w:rPr>
+        <w:t xml:space="preserve">// </w:t>
+      </w:r>
+      <w:r>
+        <w:rPr>
+          <w:rFonts w:ascii="Consolas" w:hAnsi="Consolas" w:cs="Consolas"/>
+          <w:color w:val="000000"/>
+          <w:sz w:val="20"/>
+          <w:szCs w:val="20"/>
+        </w:rPr>
+        <w:t>do campo studentName assim que o método é chamado</w:t>
+      </w:r>
+    </w:p>
+    <w:p>
+      <w:pPr>
+        <w:autoSpaceDE w:val="0"/>
+        <w:autoSpaceDN w:val="0"/>
+        <w:adjustRightInd w:val="0"/>
+        <w:spacing w:after="0" w:line="240" w:lineRule="auto"/>
+        <w:rPr>
+          <w:rFonts w:ascii="Consolas" w:hAnsi="Consolas" w:cs="Consolas"/>
+          <w:sz w:val="20"/>
+          <w:szCs w:val="20"/>
+        </w:rPr>
+      </w:pPr>
+      <w:r>
+        <w:rPr>
+          <w:rFonts w:ascii="Consolas" w:hAnsi="Consolas" w:cs="Consolas"/>
+          <w:color w:val="000000"/>
+          <w:sz w:val="20"/>
+          <w:szCs w:val="20"/>
+        </w:rPr>
+        <w:tab/>
+      </w:r>
+      <w:r>
+        <w:rPr>
+          <w:rFonts w:ascii="Consolas" w:hAnsi="Consolas" w:cs="Consolas"/>
+          <w:color w:val="000000"/>
+          <w:sz w:val="20"/>
+          <w:szCs w:val="20"/>
+        </w:rPr>
+        <w:tab/>
+      </w:r>
+    </w:p>
+    <w:p>
+      <w:pPr>
+        <w:autoSpaceDE w:val="0"/>
+        <w:autoSpaceDN w:val="0"/>
+        <w:adjustRightInd w:val="0"/>
+        <w:spacing w:after="0" w:line="240" w:lineRule="auto"/>
+        <w:ind w:left="708" w:firstLine="708"/>
+        <w:rPr>
+          <w:rFonts w:ascii="Consolas" w:hAnsi="Consolas" w:cs="Consolas"/>
+          <w:sz w:val="20"/>
+          <w:szCs w:val="20"/>
+        </w:rPr>
+      </w:pPr>
+      <w:r>
+        <w:rPr>
+          <w:rFonts w:ascii="Consolas" w:hAnsi="Consolas" w:cs="Consolas"/>
+          <w:color w:val="3F7F5F"/>
+          <w:sz w:val="20"/>
+          <w:szCs w:val="20"/>
+        </w:rPr>
+        <w:t>…</w:t>
+      </w:r>
+      <w:r>
+        <w:rPr>
+          <w:rFonts w:ascii="Consolas" w:hAnsi="Consolas" w:cs="Consolas"/>
+          <w:color w:val="000000"/>
+          <w:sz w:val="20"/>
+          <w:szCs w:val="20"/>
+        </w:rPr>
+        <w:tab/>
+      </w:r>
+      <w:r>
+        <w:rPr>
+          <w:rFonts w:ascii="Consolas" w:hAnsi="Consolas" w:cs="Consolas"/>
+          <w:color w:val="000000"/>
+          <w:sz w:val="20"/>
+          <w:szCs w:val="20"/>
+        </w:rPr>
+        <w:tab/>
+      </w:r>
+    </w:p>
+    <w:p>
+      <w:pPr>
+        <w:autoSpaceDE w:val="0"/>
+        <w:autoSpaceDN w:val="0"/>
+        <w:adjustRightInd w:val="0"/>
+        <w:spacing w:after="0" w:line="240" w:lineRule="auto"/>
+        <w:rPr>
+          <w:rFonts w:ascii="Consolas" w:hAnsi="Consolas" w:cs="Consolas"/>
+          <w:sz w:val="20"/>
+          <w:szCs w:val="20"/>
+          <w:lang w:val="en-US"/>
+        </w:rPr>
+      </w:pPr>
+      <w:r>
+        <w:rPr>
+          <w:rFonts w:ascii="Consolas" w:hAnsi="Consolas" w:cs="Consolas"/>
+          <w:color w:val="000000"/>
+          <w:sz w:val="20"/>
+          <w:szCs w:val="20"/>
+        </w:rPr>
+        <w:tab/>
+      </w:r>
+      <w:r>
+        <w:rPr>
+          <w:rFonts w:ascii="Consolas" w:hAnsi="Consolas" w:cs="Consolas"/>
+          <w:color w:val="000000"/>
+          <w:sz w:val="20"/>
+          <w:szCs w:val="20"/>
+        </w:rPr>
+        <w:tab/>
+      </w:r>
+      <w:r>
+        <w:rPr>
+          <w:rFonts w:ascii="Consolas" w:hAnsi="Consolas" w:cs="Consolas"/>
+          <w:b/>
+          <w:bCs/>
+          <w:color w:val="7F0055"/>
+          <w:sz w:val="20"/>
+          <w:szCs w:val="20"/>
+          <w:lang w:val="en-US"/>
+        </w:rPr>
+        <w:t>return</w:t>
+      </w:r>
+      <w:r>
+        <w:rPr>
+          <w:rFonts w:ascii="Consolas" w:hAnsi="Consolas" w:cs="Consolas"/>
+          <w:color w:val="000000"/>
+          <w:sz w:val="20"/>
+          <w:szCs w:val="20"/>
+          <w:lang w:val="en-US"/>
+        </w:rPr>
+        <w:t xml:space="preserve"> </w:t>
+      </w:r>
+      <w:r>
+        <w:rPr>
+          <w:rFonts w:ascii="Consolas" w:hAnsi="Consolas" w:cs="Consolas"/>
+          <w:color w:val="2A00FF"/>
+          <w:sz w:val="20"/>
+          <w:szCs w:val="20"/>
+          <w:lang w:val="en-US"/>
+        </w:rPr>
+        <w:t>"helloworld"</w:t>
+      </w:r>
+      <w:r>
+        <w:rPr>
+          <w:rFonts w:ascii="Consolas" w:hAnsi="Consolas" w:cs="Consolas"/>
+          <w:color w:val="000000"/>
+          <w:sz w:val="20"/>
+          <w:szCs w:val="20"/>
+          <w:lang w:val="en-US"/>
+        </w:rPr>
+        <w:t>;</w:t>
+      </w:r>
+    </w:p>
+    <w:p>
+      <w:pPr>
+        <w:ind w:firstLine="360"/>
+        <w:rPr>
+          <w:rFonts w:ascii="Consolas" w:hAnsi="Consolas" w:cs="Consolas"/>
+          <w:color w:val="000000"/>
+          <w:sz w:val="20"/>
+          <w:szCs w:val="20"/>
+          <w:shd w:val="clear" w:color="auto" w:fill="E8F2FE"/>
+        </w:rPr>
+      </w:pPr>
+      <w:r>
+        <w:rPr>
+          <w:rFonts w:ascii="Consolas" w:hAnsi="Consolas" w:cs="Consolas"/>
+          <w:color w:val="000000"/>
+          <w:sz w:val="20"/>
+          <w:szCs w:val="20"/>
+          <w:lang w:val="en-US"/>
+        </w:rPr>
+        <w:tab/>
+      </w:r>
+      <w:r>
+        <w:rPr>
+          <w:rFonts w:ascii="Consolas" w:hAnsi="Consolas" w:cs="Consolas"/>
+          <w:color w:val="000000"/>
+          <w:sz w:val="20"/>
+          <w:szCs w:val="20"/>
+        </w:rPr>
+        <w:t>}</w:t>
+      </w:r>
+    </w:p>
+    <w:p>
+      <w:pPr>
+        <w:rPr>
+          <w:rFonts w:ascii="Consolas" w:hAnsi="Consolas" w:cs="Consolas"/>
+          <w:color w:val="000000"/>
+          <w:sz w:val="20"/>
+          <w:szCs w:val="20"/>
+          <w:shd w:val="clear" w:color="auto" w:fill="E8F2FE"/>
+        </w:rPr>
+      </w:pPr>
+      <w:r>
+        <w:rPr>
+          <w:rFonts w:ascii="Consolas" w:hAnsi="Consolas" w:cs="Consolas"/>
+          <w:b/>
+          <w:bCs/>
+          <w:color w:val="000000"/>
+          <w:sz w:val="20"/>
+          <w:szCs w:val="20"/>
+        </w:rPr>
+        <w:t>Parent mapping</w:t>
+      </w:r>
+    </w:p>
+    <w:p>
+      <w:pPr>
+        <w:rPr>
+          <w:rFonts w:ascii="Consolas" w:hAnsi="Consolas"/>
+        </w:rPr>
+      </w:pPr>
+      <w:r>
+        <w:rPr>
+          <w:rFonts w:ascii="Consolas" w:hAnsi="Consolas" w:cs="Consolas"/>
+          <w:color w:val="000000"/>
+          <w:sz w:val="20"/>
+          <w:szCs w:val="20"/>
+        </w:rPr>
+        <w:t>Quando usamos dois @RequestMapping com mesmo valor, resultará em erro. Por isso, temos que implementar o parente mapping, que é dar um pai para cada mapping de forma que mapping de mesmo nome tenha pais diferentes.</w:t>
+      </w:r>
       <w:bookmarkStart w:id="0" w:name="_GoBack"/>
       <w:bookmarkEnd w:id="0"/>
-    </w:p>
-    <w:p>
-      <w:pPr>
-        <w:ind w:firstLine="360"/>
-        <w:rPr>
-          <w:rFonts w:ascii="Consolas" w:hAnsi="Consolas" w:cs="Consolas"/>
-          <w:color w:val="000000"/>
-          <w:sz w:val="20"/>
-          <w:szCs w:val="20"/>
-          <w:shd w:val="clear" w:color="auto" w:fill="E8F2FE"/>
-        </w:rPr>
-      </w:pPr>
-    </w:p>
-    <w:p>
-      <w:pPr>
-        <w:ind w:firstLine="360"/>
-        <w:rPr>
-          <w:rFonts w:ascii="Consolas" w:hAnsi="Consolas" w:cs="Consolas"/>
-          <w:color w:val="000000"/>
-          <w:sz w:val="20"/>
-          <w:szCs w:val="20"/>
-          <w:shd w:val="clear" w:color="auto" w:fill="E8F2FE"/>
-        </w:rPr>
-      </w:pPr>
-    </w:p>
-    <w:p>
-      <w:pPr>
-        <w:ind w:firstLine="360"/>
-        <w:rPr>
-          <w:rFonts w:ascii="Consolas" w:hAnsi="Consolas" w:cs="Consolas"/>
-          <w:color w:val="000000"/>
-          <w:sz w:val="20"/>
-          <w:szCs w:val="20"/>
-          <w:shd w:val="clear" w:color="auto" w:fill="E8F2FE"/>
-        </w:rPr>
-      </w:pPr>
-    </w:p>
-    <w:p>
-      <w:pPr>
-        <w:ind w:firstLine="360"/>
-        <w:rPr>
-          <w:rFonts w:ascii="Consolas" w:hAnsi="Consolas" w:cs="Consolas"/>
-          <w:color w:val="000000"/>
-          <w:sz w:val="20"/>
-          <w:szCs w:val="20"/>
-          <w:shd w:val="clear" w:color="auto" w:fill="E8F2FE"/>
-        </w:rPr>
-      </w:pPr>
-    </w:p>
-    <w:p>
-      <w:pPr>
-        <w:ind w:firstLine="360"/>
-        <w:rPr>
-          <w:rFonts w:ascii="Consolas" w:hAnsi="Consolas"/>
-        </w:rPr>
-      </w:pPr>
     </w:p>
     <w:sectPr>
       <w:pgSz w:w="11906" w:h="16838"/>

</xml_diff>

<commit_message>
Spring MVC - Seção 14 - Aula 129
</commit_message>
<xml_diff>
--- a/Anotacoes.docx
+++ b/Anotacoes.docx
@@ -4074,7 +4074,10 @@
     <w:p>
       <w:pPr>
         <w:rPr>
-          <w:rFonts w:ascii="Consolas" w:hAnsi="Consolas"/>
+          <w:rFonts w:ascii="Consolas" w:hAnsi="Consolas" w:cs="Consolas"/>
+          <w:color w:val="000000"/>
+          <w:sz w:val="20"/>
+          <w:szCs w:val="20"/>
         </w:rPr>
       </w:pPr>
       <w:r>
@@ -4085,6 +4088,56 @@
           <w:szCs w:val="20"/>
         </w:rPr>
         <w:t>Quando usamos dois @RequestMapping com mesmo valor, resultará em erro. Por isso, temos que implementar o parente mapping, que é dar um pai para cada mapping de forma que mapping de mesmo nome tenha pais diferentes.</w:t>
+      </w:r>
+    </w:p>
+    <w:p>
+      <w:pPr>
+        <w:rPr>
+          <w:rFonts w:ascii="Consolas" w:hAnsi="Consolas"/>
+        </w:rPr>
+      </w:pPr>
+      <w:r>
+        <w:rPr>
+          <w:rFonts w:ascii="Consolas" w:hAnsi="Consolas"/>
+          <w:b/>
+          <w:bCs/>
+        </w:rPr>
+        <w:t>Request Mapping</w:t>
+      </w:r>
+    </w:p>
+    <w:p>
+      <w:pPr>
+        <w:ind w:firstLine="708"/>
+        <w:rPr>
+          <w:rFonts w:ascii="Consolas" w:hAnsi="Consolas"/>
+        </w:rPr>
+      </w:pPr>
+      <w:r>
+        <w:rPr>
+          <w:rFonts w:ascii="Consolas" w:hAnsi="Consolas" w:cs="Consolas"/>
+          <w:color w:val="000000"/>
+          <w:sz w:val="20"/>
+          <w:szCs w:val="20"/>
+        </w:rPr>
+        <w:t xml:space="preserve">É uma espécie de ID que você da para a classe. Quando você retorna esse id partindo de um método da classe X, ele trabalha de forma parecida com o header do PHP, levando a página Y passada no return do método. Entretanto, o parâmetro que é passado no </w:t>
+      </w:r>
+      <w:r>
+        <w:rPr>
+          <w:rFonts w:ascii="Consolas" w:hAnsi="Consolas" w:cs="Consolas"/>
+          <w:color w:val="000000"/>
+          <w:sz w:val="20"/>
+          <w:szCs w:val="20"/>
+        </w:rPr>
+        <w:t>RequestMapping</w:t>
+      </w:r>
+      <w:r>
+        <w:rPr>
+          <w:rFonts w:ascii="Consolas" w:hAnsi="Consolas" w:cs="Consolas"/>
+          <w:color w:val="000000"/>
+          <w:sz w:val="20"/>
+          <w:szCs w:val="20"/>
+        </w:rPr>
+        <w:t xml:space="preserve"> também pode chamar um controller, que não tem nenhum tipo de View, apenas para processar os dados da página que ta fazendo a requisição (que está dando return Y). Lembrar as regras de ParentMapping quando usando Mapping.</w:t>
       </w:r>
       <w:bookmarkStart w:id="0" w:name="_GoBack"/>
       <w:bookmarkEnd w:id="0"/>

</xml_diff>

<commit_message>
Spring MVC - Fim da seção 16
</commit_message>
<xml_diff>
--- a/Anotacoes.docx
+++ b/Anotacoes.docx
@@ -152,7 +152,6 @@
         <w:t xml:space="preserve"> </w:t>
       </w:r>
       <w:proofErr w:type="spellStart"/>
-      <w:proofErr w:type="gramStart"/>
       <w:r>
         <w:rPr>
           <w:rFonts w:ascii="Consolas" w:hAnsi="Consolas"/>
@@ -164,14 +163,7 @@
         <w:rPr>
           <w:rFonts w:ascii="Consolas" w:hAnsi="Consolas"/>
         </w:rPr>
-        <w:t>(</w:t>
-      </w:r>
-      <w:proofErr w:type="gramEnd"/>
-      <w:r>
-        <w:rPr>
-          <w:rFonts w:ascii="Consolas" w:hAnsi="Consolas"/>
-        </w:rPr>
-        <w:t>Produto produto) {</w:t>
+        <w:t>(Produto produto) {</w:t>
       </w:r>
     </w:p>
     <w:p>
@@ -244,7 +236,6 @@
         <w:t xml:space="preserve">    </w:t>
       </w:r>
       <w:proofErr w:type="spellStart"/>
-      <w:proofErr w:type="gramStart"/>
       <w:r>
         <w:rPr>
           <w:rFonts w:ascii="Consolas" w:hAnsi="Consolas"/>
@@ -252,7 +243,6 @@
         <w:t>log.grava</w:t>
       </w:r>
       <w:proofErr w:type="spellEnd"/>
-      <w:proofErr w:type="gramEnd"/>
       <w:r>
         <w:rPr>
           <w:rFonts w:ascii="Consolas" w:hAnsi="Consolas"/>
@@ -437,7 +427,6 @@
         <w:t xml:space="preserve"> </w:t>
       </w:r>
       <w:proofErr w:type="spellStart"/>
-      <w:proofErr w:type="gramStart"/>
       <w:r>
         <w:rPr>
           <w:rFonts w:ascii="Consolas" w:hAnsi="Consolas"/>
@@ -449,14 +438,7 @@
         <w:rPr>
           <w:rFonts w:ascii="Consolas" w:hAnsi="Consolas"/>
         </w:rPr>
-        <w:t>(</w:t>
-      </w:r>
-      <w:proofErr w:type="gramEnd"/>
-      <w:r>
-        <w:rPr>
-          <w:rFonts w:ascii="Consolas" w:hAnsi="Consolas"/>
-        </w:rPr>
-        <w:t xml:space="preserve">Log </w:t>
+        <w:t xml:space="preserve">(Log </w:t>
       </w:r>
       <w:proofErr w:type="spellStart"/>
       <w:r>
@@ -559,7 +541,6 @@
         <w:t xml:space="preserve"> </w:t>
       </w:r>
       <w:proofErr w:type="spellStart"/>
-      <w:proofErr w:type="gramStart"/>
       <w:r>
         <w:rPr>
           <w:rFonts w:ascii="Consolas" w:hAnsi="Consolas"/>
@@ -571,14 +552,7 @@
         <w:rPr>
           <w:rFonts w:ascii="Consolas" w:hAnsi="Consolas"/>
         </w:rPr>
-        <w:t>(</w:t>
-      </w:r>
-      <w:proofErr w:type="gramEnd"/>
-      <w:r>
-        <w:rPr>
-          <w:rFonts w:ascii="Consolas" w:hAnsi="Consolas"/>
-        </w:rPr>
-        <w:t>Produto produto) {</w:t>
+        <w:t>(Produto produto) {</w:t>
       </w:r>
     </w:p>
     <w:p>
@@ -631,7 +605,6 @@
         <w:t xml:space="preserve">    </w:t>
       </w:r>
       <w:proofErr w:type="spellStart"/>
-      <w:proofErr w:type="gramStart"/>
       <w:r>
         <w:rPr>
           <w:rFonts w:ascii="Consolas" w:hAnsi="Consolas"/>
@@ -639,7 +612,6 @@
         <w:t>log.grava</w:t>
       </w:r>
       <w:proofErr w:type="spellEnd"/>
-      <w:proofErr w:type="gramEnd"/>
       <w:r>
         <w:rPr>
           <w:rFonts w:ascii="Consolas" w:hAnsi="Consolas"/>
@@ -894,23 +866,7 @@
           <w:rFonts w:ascii="Consolas" w:hAnsi="Consolas"/>
           <w:lang w:val="en-US"/>
         </w:rPr>
-        <w:t xml:space="preserve">    public function </w:t>
-      </w:r>
-      <w:proofErr w:type="gramStart"/>
-      <w:r>
-        <w:rPr>
-          <w:rFonts w:ascii="Consolas" w:hAnsi="Consolas"/>
-          <w:lang w:val="en-US"/>
-        </w:rPr>
-        <w:t>send(</w:t>
-      </w:r>
-      <w:proofErr w:type="gramEnd"/>
-      <w:r>
-        <w:rPr>
-          <w:rFonts w:ascii="Consolas" w:hAnsi="Consolas"/>
-          <w:lang w:val="en-US"/>
-        </w:rPr>
-        <w:t>)</w:t>
+        <w:t xml:space="preserve">    public function send()</w:t>
       </w:r>
     </w:p>
     <w:p>
@@ -1031,23 +987,7 @@
           <w:rFonts w:ascii="Consolas" w:hAnsi="Consolas"/>
           <w:lang w:val="en-US"/>
         </w:rPr>
-        <w:t xml:space="preserve">    public function </w:t>
-      </w:r>
-      <w:proofErr w:type="gramStart"/>
-      <w:r>
-        <w:rPr>
-          <w:rFonts w:ascii="Consolas" w:hAnsi="Consolas"/>
-          <w:lang w:val="en-US"/>
-        </w:rPr>
-        <w:t>handle(</w:t>
-      </w:r>
-      <w:proofErr w:type="gramEnd"/>
-      <w:r>
-        <w:rPr>
-          <w:rFonts w:ascii="Consolas" w:hAnsi="Consolas"/>
-          <w:lang w:val="en-US"/>
-        </w:rPr>
-        <w:t>)</w:t>
+        <w:t xml:space="preserve">    public function handle()</w:t>
       </w:r>
     </w:p>
     <w:p>
@@ -1079,64 +1019,32 @@
           <w:rFonts w:ascii="Consolas" w:hAnsi="Consolas"/>
           <w:lang w:val="en-US"/>
         </w:rPr>
-        <w:t xml:space="preserve">        $notification = new </w:t>
-      </w:r>
-      <w:proofErr w:type="gramStart"/>
-      <w:r>
-        <w:rPr>
-          <w:rFonts w:ascii="Consolas" w:hAnsi="Consolas"/>
-          <w:lang w:val="en-US"/>
-        </w:rPr>
-        <w:t>Notification(</w:t>
-      </w:r>
-      <w:proofErr w:type="gramEnd"/>
-      <w:r>
-        <w:rPr>
-          <w:rFonts w:ascii="Consolas" w:hAnsi="Consolas"/>
-          <w:lang w:val="en-US"/>
-        </w:rPr>
-        <w:t>);</w:t>
-      </w:r>
-    </w:p>
-    <w:p>
-      <w:pPr>
-        <w:spacing w:line="360" w:lineRule="auto"/>
-        <w:rPr>
-          <w:rFonts w:ascii="Consolas" w:hAnsi="Consolas"/>
-          <w:lang w:val="en-US"/>
-        </w:rPr>
-      </w:pPr>
-    </w:p>
-    <w:p>
-      <w:pPr>
-        <w:spacing w:line="360" w:lineRule="auto"/>
-        <w:rPr>
-          <w:rFonts w:ascii="Consolas" w:hAnsi="Consolas"/>
-          <w:lang w:val="en-US"/>
-        </w:rPr>
-      </w:pPr>
-      <w:r>
-        <w:rPr>
-          <w:rFonts w:ascii="Consolas" w:hAnsi="Consolas"/>
-          <w:lang w:val="en-US"/>
-        </w:rPr>
-        <w:t xml:space="preserve">        $notification-&gt;</w:t>
-      </w:r>
-      <w:proofErr w:type="gramStart"/>
-      <w:r>
-        <w:rPr>
-          <w:rFonts w:ascii="Consolas" w:hAnsi="Consolas"/>
-          <w:lang w:val="en-US"/>
-        </w:rPr>
-        <w:t>send(</w:t>
-      </w:r>
-      <w:proofErr w:type="gramEnd"/>
-      <w:r>
-        <w:rPr>
-          <w:rFonts w:ascii="Consolas" w:hAnsi="Consolas"/>
-          <w:lang w:val="en-US"/>
-        </w:rPr>
-        <w:t>);</w:t>
+        <w:t xml:space="preserve">        $notification = new Notification();</w:t>
+      </w:r>
+    </w:p>
+    <w:p>
+      <w:pPr>
+        <w:spacing w:line="360" w:lineRule="auto"/>
+        <w:rPr>
+          <w:rFonts w:ascii="Consolas" w:hAnsi="Consolas"/>
+          <w:lang w:val="en-US"/>
+        </w:rPr>
+      </w:pPr>
+    </w:p>
+    <w:p>
+      <w:pPr>
+        <w:spacing w:line="360" w:lineRule="auto"/>
+        <w:rPr>
+          <w:rFonts w:ascii="Consolas" w:hAnsi="Consolas"/>
+          <w:lang w:val="en-US"/>
+        </w:rPr>
+      </w:pPr>
+      <w:r>
+        <w:rPr>
+          <w:rFonts w:ascii="Consolas" w:hAnsi="Consolas"/>
+          <w:lang w:val="en-US"/>
+        </w:rPr>
+        <w:t xml:space="preserve">        $notification-&gt;send();</w:t>
       </w:r>
     </w:p>
     <w:p>
@@ -1273,23 +1181,7 @@
           <w:rFonts w:ascii="Consolas" w:hAnsi="Consolas"/>
           <w:lang w:val="en-US"/>
         </w:rPr>
-        <w:t xml:space="preserve">    public function </w:t>
-      </w:r>
-      <w:proofErr w:type="gramStart"/>
-      <w:r>
-        <w:rPr>
-          <w:rFonts w:ascii="Consolas" w:hAnsi="Consolas"/>
-          <w:lang w:val="en-US"/>
-        </w:rPr>
-        <w:t>send(</w:t>
-      </w:r>
-      <w:proofErr w:type="gramEnd"/>
-      <w:r>
-        <w:rPr>
-          <w:rFonts w:ascii="Consolas" w:hAnsi="Consolas"/>
-          <w:lang w:val="en-US"/>
-        </w:rPr>
-        <w:t>)</w:t>
+        <w:t xml:space="preserve">    public function send()</w:t>
       </w:r>
     </w:p>
     <w:p>
@@ -1444,23 +1336,7 @@
           <w:rFonts w:ascii="Consolas" w:hAnsi="Consolas"/>
           <w:lang w:val="en-US"/>
         </w:rPr>
-        <w:t xml:space="preserve">    public function __</w:t>
-      </w:r>
-      <w:proofErr w:type="gramStart"/>
-      <w:r>
-        <w:rPr>
-          <w:rFonts w:ascii="Consolas" w:hAnsi="Consolas"/>
-          <w:lang w:val="en-US"/>
-        </w:rPr>
-        <w:t>construct(</w:t>
-      </w:r>
-      <w:proofErr w:type="gramEnd"/>
-      <w:r>
-        <w:rPr>
-          <w:rFonts w:ascii="Consolas" w:hAnsi="Consolas"/>
-          <w:lang w:val="en-US"/>
-        </w:rPr>
-        <w:t>Notification $notification)</w:t>
+        <w:t xml:space="preserve">    public function __construct(Notification $notification)</w:t>
       </w:r>
     </w:p>
     <w:p>
@@ -1533,23 +1409,7 @@
           <w:rFonts w:ascii="Consolas" w:hAnsi="Consolas"/>
           <w:lang w:val="en-US"/>
         </w:rPr>
-        <w:t xml:space="preserve">    public function </w:t>
-      </w:r>
-      <w:proofErr w:type="gramStart"/>
-      <w:r>
-        <w:rPr>
-          <w:rFonts w:ascii="Consolas" w:hAnsi="Consolas"/>
-          <w:lang w:val="en-US"/>
-        </w:rPr>
-        <w:t>handle(</w:t>
-      </w:r>
-      <w:proofErr w:type="gramEnd"/>
-      <w:r>
-        <w:rPr>
-          <w:rFonts w:ascii="Consolas" w:hAnsi="Consolas"/>
-          <w:lang w:val="en-US"/>
-        </w:rPr>
-        <w:t>)</w:t>
+        <w:t xml:space="preserve">    public function handle()</w:t>
       </w:r>
     </w:p>
     <w:p>
@@ -1624,7 +1484,6 @@
         <w:t>-&gt;</w:t>
       </w:r>
       <w:proofErr w:type="spellStart"/>
-      <w:proofErr w:type="gramStart"/>
       <w:r>
         <w:rPr>
           <w:rFonts w:ascii="Consolas" w:hAnsi="Consolas"/>
@@ -1636,14 +1495,7 @@
         <w:rPr>
           <w:rFonts w:ascii="Consolas" w:hAnsi="Consolas"/>
         </w:rPr>
-        <w:t>(</w:t>
-      </w:r>
-      <w:proofErr w:type="gramEnd"/>
-      <w:r>
-        <w:rPr>
-          <w:rFonts w:ascii="Consolas" w:hAnsi="Consolas"/>
-        </w:rPr>
-        <w:t>);</w:t>
+        <w:t>();</w:t>
       </w:r>
     </w:p>
     <w:p>
@@ -1813,7 +1665,6 @@
         <w:t>&lt;</w:t>
       </w:r>
       <w:proofErr w:type="spellStart"/>
-      <w:proofErr w:type="gramStart"/>
       <w:r>
         <w:rPr>
           <w:rFonts w:ascii="Consolas" w:hAnsi="Consolas" w:cs="Consolas"/>
@@ -1823,19 +1674,7 @@
           <w:shd w:val="clear" w:color="auto" w:fill="E8F2FE"/>
           <w:lang w:val="en-US"/>
         </w:rPr>
-        <w:t>context:component</w:t>
-      </w:r>
-      <w:proofErr w:type="gramEnd"/>
-      <w:r>
-        <w:rPr>
-          <w:rFonts w:ascii="Consolas" w:hAnsi="Consolas" w:cs="Consolas"/>
-          <w:color w:val="3F7F7F"/>
-          <w:sz w:val="20"/>
-          <w:szCs w:val="20"/>
-          <w:shd w:val="clear" w:color="auto" w:fill="E8F2FE"/>
-          <w:lang w:val="en-US"/>
-        </w:rPr>
-        <w:t>-scan</w:t>
+        <w:t>context:component-scan</w:t>
       </w:r>
       <w:proofErr w:type="spellEnd"/>
       <w:r>
@@ -2258,7 +2097,6 @@
         <w:tab/>
       </w:r>
       <w:proofErr w:type="spellStart"/>
-      <w:proofErr w:type="gramStart"/>
       <w:r>
         <w:rPr>
           <w:rFonts w:ascii="Consolas" w:hAnsi="Consolas" w:cs="Consolas"/>
@@ -2284,7 +2122,6 @@
         <w:t>fortuneService</w:t>
       </w:r>
       <w:proofErr w:type="spellEnd"/>
-      <w:proofErr w:type="gramEnd"/>
       <w:r>
         <w:rPr>
           <w:rFonts w:ascii="Consolas" w:hAnsi="Consolas" w:cs="Consolas"/>
@@ -2508,29 +2345,7 @@
           <w:color w:val="2A00FF"/>
           <w:lang w:val="en-US"/>
         </w:rPr>
-        <w:t>"</w:t>
-      </w:r>
-      <w:proofErr w:type="gramStart"/>
-      <w:r>
-        <w:rPr>
-          <w:rFonts w:ascii="Consolas" w:hAnsi="Consolas" w:cs="Consolas"/>
-          <w:i/>
-          <w:iCs/>
-          <w:color w:val="2A00FF"/>
-          <w:lang w:val="en-US"/>
-        </w:rPr>
-        <w:t>com.luv2code.springdemo</w:t>
-      </w:r>
-      <w:proofErr w:type="gramEnd"/>
-      <w:r>
-        <w:rPr>
-          <w:rFonts w:ascii="Consolas" w:hAnsi="Consolas" w:cs="Consolas"/>
-          <w:i/>
-          <w:iCs/>
-          <w:color w:val="2A00FF"/>
-          <w:lang w:val="en-US"/>
-        </w:rPr>
-        <w:t>.TrackCoach"</w:t>
+        <w:t>"com.luv2code.springdemo.TrackCoach"</w:t>
       </w:r>
       <w:r>
         <w:rPr>
@@ -3770,18 +3585,8 @@
           <w:color w:val="000000"/>
           <w:lang w:val="en-US"/>
         </w:rPr>
-        <w:t xml:space="preserve"> </w:t>
-      </w:r>
-      <w:proofErr w:type="gramStart"/>
-      <w:r>
-        <w:rPr>
-          <w:rFonts w:ascii="Consolas" w:hAnsi="Consolas" w:cs="Consolas"/>
-          <w:color w:val="000000"/>
-          <w:lang w:val="en-US"/>
-        </w:rPr>
-        <w:t>Coach{</w:t>
-      </w:r>
-      <w:proofErr w:type="gramEnd"/>
+        <w:t xml:space="preserve"> Coach{</w:t>
+      </w:r>
     </w:p>
     <w:p>
       <w:pPr>
@@ -4002,7 +3807,6 @@
         <w:t xml:space="preserve"> no Java 9 ou mais novo, por erro de caminho do </w:t>
       </w:r>
       <w:proofErr w:type="spellStart"/>
-      <w:proofErr w:type="gramStart"/>
       <w:r>
         <w:rPr>
           <w:rFonts w:ascii="Consolas" w:hAnsi="Consolas" w:cs="Consolas"/>
@@ -4011,7 +3815,6 @@
         <w:t>javax.annotation</w:t>
       </w:r>
       <w:proofErr w:type="spellEnd"/>
-      <w:proofErr w:type="gramEnd"/>
       <w:r>
         <w:rPr>
           <w:rFonts w:ascii="Consolas" w:hAnsi="Consolas" w:cs="Consolas"/>
@@ -4253,7 +4056,6 @@
         <w:t xml:space="preserve"> String </w:t>
       </w:r>
       <w:proofErr w:type="spellStart"/>
-      <w:proofErr w:type="gramStart"/>
       <w:r>
         <w:rPr>
           <w:rFonts w:ascii="Consolas" w:hAnsi="Consolas" w:cs="Consolas"/>
@@ -4269,16 +4071,7 @@
           <w:color w:val="000000"/>
           <w:lang w:val="en-US"/>
         </w:rPr>
-        <w:t>(</w:t>
-      </w:r>
-      <w:proofErr w:type="gramEnd"/>
-      <w:r>
-        <w:rPr>
-          <w:rFonts w:ascii="Consolas" w:hAnsi="Consolas" w:cs="Consolas"/>
-          <w:color w:val="000000"/>
-          <w:lang w:val="en-US"/>
-        </w:rPr>
-        <w:t xml:space="preserve">String </w:t>
+        <w:t xml:space="preserve">(String </w:t>
       </w:r>
       <w:proofErr w:type="spellStart"/>
       <w:r>
@@ -4427,7 +4220,6 @@
         <w:t xml:space="preserve"> = </w:t>
       </w:r>
       <w:proofErr w:type="spellStart"/>
-      <w:proofErr w:type="gramStart"/>
       <w:r>
         <w:rPr>
           <w:rFonts w:ascii="Consolas" w:hAnsi="Consolas" w:cs="Consolas"/>
@@ -4446,7 +4238,6 @@
         <w:t>.getParameter</w:t>
       </w:r>
       <w:proofErr w:type="spellEnd"/>
-      <w:proofErr w:type="gramEnd"/>
       <w:r>
         <w:rPr>
           <w:rFonts w:ascii="Consolas" w:hAnsi="Consolas" w:cs="Consolas"/>
@@ -5595,7 +5386,6 @@
         <w:t>NotNull</w:t>
       </w:r>
       <w:proofErr w:type="spellEnd"/>
-      <w:proofErr w:type="gramStart"/>
       <w:r>
         <w:rPr>
           <w:rFonts w:ascii="Consolas" w:hAnsi="Consolas"/>
@@ -5605,7 +5395,6 @@
         <w:t>=(</w:t>
       </w:r>
       <w:proofErr w:type="spellStart"/>
-      <w:proofErr w:type="gramEnd"/>
       <w:r>
         <w:rPr>
           <w:rFonts w:ascii="Consolas" w:hAnsi="Consolas"/>
@@ -5879,11 +5668,1592 @@
         <w:spacing w:line="360" w:lineRule="auto"/>
         <w:rPr>
           <w:rFonts w:ascii="Consolas" w:hAnsi="Consolas"/>
+          <w:b/>
+          <w:bCs/>
+        </w:rPr>
+      </w:pPr>
+      <w:r>
+        <w:rPr>
+          <w:rFonts w:ascii="Consolas" w:hAnsi="Consolas"/>
+          <w:b/>
+          <w:bCs/>
+        </w:rPr>
+        <w:t>@Min e @Max</w:t>
+      </w:r>
+    </w:p>
+    <w:p>
+      <w:pPr>
+        <w:autoSpaceDE w:val="0"/>
+        <w:autoSpaceDN w:val="0"/>
+        <w:adjustRightInd w:val="0"/>
+        <w:spacing w:after="0" w:line="240" w:lineRule="auto"/>
+        <w:ind w:firstLine="708"/>
+        <w:rPr>
+          <w:rFonts w:ascii="Consolas" w:hAnsi="Consolas"/>
+        </w:rPr>
+      </w:pPr>
+      <w:r>
+        <w:rPr>
+          <w:rFonts w:ascii="Consolas" w:hAnsi="Consolas"/>
+        </w:rPr>
+        <w:t xml:space="preserve">Utilizado para </w:t>
+      </w:r>
+      <w:proofErr w:type="spellStart"/>
+      <w:r>
+        <w:rPr>
+          <w:rFonts w:ascii="Consolas" w:hAnsi="Consolas"/>
+        </w:rPr>
+        <w:t>setar</w:t>
+      </w:r>
+      <w:proofErr w:type="spellEnd"/>
+      <w:r>
+        <w:rPr>
+          <w:rFonts w:ascii="Consolas" w:hAnsi="Consolas"/>
+        </w:rPr>
+        <w:t xml:space="preserve"> </w:t>
+      </w:r>
+      <w:proofErr w:type="spellStart"/>
+      <w:r>
+        <w:rPr>
+          <w:rFonts w:ascii="Consolas" w:hAnsi="Consolas"/>
+        </w:rPr>
+        <w:t>valorese</w:t>
+      </w:r>
+      <w:proofErr w:type="spellEnd"/>
+      <w:r>
+        <w:rPr>
+          <w:rFonts w:ascii="Consolas" w:hAnsi="Consolas"/>
+        </w:rPr>
+        <w:t xml:space="preserve"> mínimos e máximos para uma variável que está sendo declarada no </w:t>
+      </w:r>
+      <w:proofErr w:type="spellStart"/>
+      <w:r>
+        <w:rPr>
+          <w:rFonts w:ascii="Consolas" w:hAnsi="Consolas"/>
+        </w:rPr>
+        <w:t>model</w:t>
+      </w:r>
+      <w:proofErr w:type="spellEnd"/>
+      <w:r>
+        <w:rPr>
+          <w:rFonts w:ascii="Consolas" w:hAnsi="Consolas"/>
+        </w:rPr>
+        <w:t xml:space="preserve">. Quando não bater com os requisitos, é lançado o erro no </w:t>
+      </w:r>
+      <w:proofErr w:type="spellStart"/>
+      <w:r>
+        <w:rPr>
+          <w:rFonts w:ascii="Consolas" w:hAnsi="Consolas"/>
+        </w:rPr>
+        <w:t>BindingResult</w:t>
+      </w:r>
+      <w:proofErr w:type="spellEnd"/>
+      <w:r>
+        <w:rPr>
+          <w:rFonts w:ascii="Consolas" w:hAnsi="Consolas"/>
+        </w:rPr>
+        <w:t xml:space="preserve"> se o método de processamento tiver o @</w:t>
+      </w:r>
+      <w:proofErr w:type="spellStart"/>
+      <w:r>
+        <w:rPr>
+          <w:rFonts w:ascii="Consolas" w:hAnsi="Consolas"/>
+        </w:rPr>
+        <w:t>Valid</w:t>
+      </w:r>
+      <w:proofErr w:type="spellEnd"/>
+      <w:r>
+        <w:rPr>
+          <w:rFonts w:ascii="Consolas" w:hAnsi="Consolas"/>
+        </w:rPr>
+        <w:t>.</w:t>
+      </w:r>
+    </w:p>
+    <w:p>
+      <w:pPr>
+        <w:autoSpaceDE w:val="0"/>
+        <w:autoSpaceDN w:val="0"/>
+        <w:adjustRightInd w:val="0"/>
+        <w:spacing w:after="0" w:line="240" w:lineRule="auto"/>
+        <w:ind w:firstLine="708"/>
+        <w:rPr>
+          <w:rFonts w:ascii="Consolas" w:hAnsi="Consolas" w:cs="Consolas"/>
+          <w:color w:val="D9E8F7"/>
+          <w:sz w:val="20"/>
+          <w:szCs w:val="20"/>
+        </w:rPr>
+      </w:pPr>
+    </w:p>
+    <w:p>
+      <w:pPr>
+        <w:autoSpaceDE w:val="0"/>
+        <w:autoSpaceDN w:val="0"/>
+        <w:adjustRightInd w:val="0"/>
+        <w:spacing w:after="0" w:line="240" w:lineRule="auto"/>
+        <w:ind w:firstLine="708"/>
+        <w:rPr>
+          <w:rFonts w:ascii="Consolas" w:hAnsi="Consolas" w:cs="Consolas"/>
+          <w:sz w:val="20"/>
+          <w:szCs w:val="20"/>
+        </w:rPr>
+      </w:pPr>
+      <w:r>
+        <w:rPr>
+          <w:rFonts w:ascii="Consolas" w:hAnsi="Consolas" w:cs="Consolas"/>
+          <w:i/>
+          <w:iCs/>
+          <w:color w:val="A0A0A0"/>
+          <w:sz w:val="20"/>
+          <w:szCs w:val="20"/>
+        </w:rPr>
+        <w:t>@Min</w:t>
+      </w:r>
+      <w:r>
+        <w:rPr>
+          <w:rFonts w:ascii="Consolas" w:hAnsi="Consolas" w:cs="Consolas"/>
+          <w:color w:val="F9FAF4"/>
+          <w:sz w:val="20"/>
+          <w:szCs w:val="20"/>
+        </w:rPr>
+        <w:t>(</w:t>
+      </w:r>
+      <w:proofErr w:type="spellStart"/>
+      <w:r>
+        <w:rPr>
+          <w:rFonts w:ascii="Consolas" w:hAnsi="Consolas" w:cs="Consolas"/>
+          <w:color w:val="EB4B64"/>
+          <w:sz w:val="20"/>
+          <w:szCs w:val="20"/>
+        </w:rPr>
+        <w:t>value</w:t>
+      </w:r>
+      <w:proofErr w:type="spellEnd"/>
+      <w:r>
+        <w:rPr>
+          <w:rFonts w:ascii="Consolas" w:hAnsi="Consolas" w:cs="Consolas"/>
+          <w:color w:val="E6E6FA"/>
+          <w:sz w:val="20"/>
+          <w:szCs w:val="20"/>
+        </w:rPr>
+        <w:t>=</w:t>
+      </w:r>
+      <w:r>
+        <w:rPr>
+          <w:rFonts w:ascii="Consolas" w:hAnsi="Consolas" w:cs="Consolas"/>
+          <w:color w:val="6897BB"/>
+          <w:sz w:val="20"/>
+          <w:szCs w:val="20"/>
+        </w:rPr>
+        <w:t>0</w:t>
+      </w:r>
+      <w:r>
+        <w:rPr>
+          <w:rFonts w:ascii="Consolas" w:hAnsi="Consolas" w:cs="Consolas"/>
+          <w:color w:val="E6E6FA"/>
+          <w:sz w:val="20"/>
+          <w:szCs w:val="20"/>
+        </w:rPr>
+        <w:t>,</w:t>
+      </w:r>
+      <w:r>
+        <w:rPr>
+          <w:rFonts w:ascii="Consolas" w:hAnsi="Consolas" w:cs="Consolas"/>
+          <w:color w:val="D9E8F7"/>
+          <w:sz w:val="20"/>
+          <w:szCs w:val="20"/>
+        </w:rPr>
+        <w:t xml:space="preserve"> </w:t>
+      </w:r>
+      <w:proofErr w:type="spellStart"/>
+      <w:r>
+        <w:rPr>
+          <w:rFonts w:ascii="Consolas" w:hAnsi="Consolas" w:cs="Consolas"/>
+          <w:color w:val="EB4B64"/>
+          <w:sz w:val="20"/>
+          <w:szCs w:val="20"/>
+        </w:rPr>
+        <w:t>message</w:t>
+      </w:r>
+      <w:proofErr w:type="spellEnd"/>
+      <w:r>
+        <w:rPr>
+          <w:rFonts w:ascii="Consolas" w:hAnsi="Consolas" w:cs="Consolas"/>
+          <w:color w:val="E6E6FA"/>
+          <w:sz w:val="20"/>
+          <w:szCs w:val="20"/>
+        </w:rPr>
+        <w:t>=</w:t>
+      </w:r>
+      <w:r>
+        <w:rPr>
+          <w:rFonts w:ascii="Consolas" w:hAnsi="Consolas" w:cs="Consolas"/>
+          <w:color w:val="17C6A3"/>
+          <w:sz w:val="20"/>
+          <w:szCs w:val="20"/>
+        </w:rPr>
+        <w:t xml:space="preserve">"must </w:t>
+      </w:r>
+      <w:proofErr w:type="spellStart"/>
+      <w:r>
+        <w:rPr>
+          <w:rFonts w:ascii="Consolas" w:hAnsi="Consolas" w:cs="Consolas"/>
+          <w:color w:val="17C6A3"/>
+          <w:sz w:val="20"/>
+          <w:szCs w:val="20"/>
+        </w:rPr>
+        <w:t>be</w:t>
+      </w:r>
+      <w:proofErr w:type="spellEnd"/>
+      <w:r>
+        <w:rPr>
+          <w:rFonts w:ascii="Consolas" w:hAnsi="Consolas" w:cs="Consolas"/>
+          <w:color w:val="17C6A3"/>
+          <w:sz w:val="20"/>
+          <w:szCs w:val="20"/>
+        </w:rPr>
+        <w:t xml:space="preserve"> </w:t>
+      </w:r>
+      <w:proofErr w:type="spellStart"/>
+      <w:r>
+        <w:rPr>
+          <w:rFonts w:ascii="Consolas" w:hAnsi="Consolas" w:cs="Consolas"/>
+          <w:color w:val="17C6A3"/>
+          <w:sz w:val="20"/>
+          <w:szCs w:val="20"/>
+        </w:rPr>
+        <w:t>greater</w:t>
+      </w:r>
+      <w:proofErr w:type="spellEnd"/>
+      <w:r>
+        <w:rPr>
+          <w:rFonts w:ascii="Consolas" w:hAnsi="Consolas" w:cs="Consolas"/>
+          <w:color w:val="17C6A3"/>
+          <w:sz w:val="20"/>
+          <w:szCs w:val="20"/>
+        </w:rPr>
+        <w:t xml:space="preserve"> </w:t>
+      </w:r>
+      <w:proofErr w:type="spellStart"/>
+      <w:r>
+        <w:rPr>
+          <w:rFonts w:ascii="Consolas" w:hAnsi="Consolas" w:cs="Consolas"/>
+          <w:color w:val="17C6A3"/>
+          <w:sz w:val="20"/>
+          <w:szCs w:val="20"/>
+        </w:rPr>
+        <w:t>than</w:t>
+      </w:r>
+      <w:proofErr w:type="spellEnd"/>
+      <w:r>
+        <w:rPr>
+          <w:rFonts w:ascii="Consolas" w:hAnsi="Consolas" w:cs="Consolas"/>
+          <w:color w:val="17C6A3"/>
+          <w:sz w:val="20"/>
+          <w:szCs w:val="20"/>
+        </w:rPr>
+        <w:t xml:space="preserve"> </w:t>
+      </w:r>
+      <w:proofErr w:type="spellStart"/>
+      <w:r>
+        <w:rPr>
+          <w:rFonts w:ascii="Consolas" w:hAnsi="Consolas" w:cs="Consolas"/>
+          <w:color w:val="17C6A3"/>
+          <w:sz w:val="20"/>
+          <w:szCs w:val="20"/>
+        </w:rPr>
+        <w:t>or</w:t>
+      </w:r>
+      <w:proofErr w:type="spellEnd"/>
+      <w:r>
+        <w:rPr>
+          <w:rFonts w:ascii="Consolas" w:hAnsi="Consolas" w:cs="Consolas"/>
+          <w:color w:val="17C6A3"/>
+          <w:sz w:val="20"/>
+          <w:szCs w:val="20"/>
+        </w:rPr>
+        <w:t xml:space="preserve"> </w:t>
+      </w:r>
+      <w:proofErr w:type="spellStart"/>
+      <w:r>
+        <w:rPr>
+          <w:rFonts w:ascii="Consolas" w:hAnsi="Consolas" w:cs="Consolas"/>
+          <w:color w:val="17C6A3"/>
+          <w:sz w:val="20"/>
+          <w:szCs w:val="20"/>
+        </w:rPr>
+        <w:t>equal</w:t>
+      </w:r>
+      <w:proofErr w:type="spellEnd"/>
+      <w:r>
+        <w:rPr>
+          <w:rFonts w:ascii="Consolas" w:hAnsi="Consolas" w:cs="Consolas"/>
+          <w:color w:val="17C6A3"/>
+          <w:sz w:val="20"/>
+          <w:szCs w:val="20"/>
+        </w:rPr>
+        <w:t xml:space="preserve"> </w:t>
+      </w:r>
+      <w:proofErr w:type="spellStart"/>
+      <w:r>
+        <w:rPr>
+          <w:rFonts w:ascii="Consolas" w:hAnsi="Consolas" w:cs="Consolas"/>
+          <w:color w:val="17C6A3"/>
+          <w:sz w:val="20"/>
+          <w:szCs w:val="20"/>
+        </w:rPr>
+        <w:t>to</w:t>
+      </w:r>
+      <w:proofErr w:type="spellEnd"/>
+      <w:r>
+        <w:rPr>
+          <w:rFonts w:ascii="Consolas" w:hAnsi="Consolas" w:cs="Consolas"/>
+          <w:color w:val="17C6A3"/>
+          <w:sz w:val="20"/>
+          <w:szCs w:val="20"/>
+        </w:rPr>
+        <w:t xml:space="preserve"> zero"</w:t>
+      </w:r>
+      <w:r>
+        <w:rPr>
+          <w:rFonts w:ascii="Consolas" w:hAnsi="Consolas" w:cs="Consolas"/>
+          <w:color w:val="F9FAF4"/>
+          <w:sz w:val="20"/>
+          <w:szCs w:val="20"/>
+        </w:rPr>
+        <w:t>)</w:t>
+      </w:r>
+    </w:p>
+    <w:p>
+      <w:pPr>
+        <w:autoSpaceDE w:val="0"/>
+        <w:autoSpaceDN w:val="0"/>
+        <w:adjustRightInd w:val="0"/>
+        <w:spacing w:after="0" w:line="240" w:lineRule="auto"/>
+        <w:rPr>
+          <w:rFonts w:ascii="Consolas" w:hAnsi="Consolas" w:cs="Consolas"/>
+          <w:sz w:val="20"/>
+          <w:szCs w:val="20"/>
+        </w:rPr>
+      </w:pPr>
+      <w:r>
+        <w:rPr>
+          <w:rFonts w:ascii="Consolas" w:hAnsi="Consolas" w:cs="Consolas"/>
+          <w:color w:val="D9E8F7"/>
+          <w:sz w:val="20"/>
+          <w:szCs w:val="20"/>
+        </w:rPr>
+        <w:tab/>
+      </w:r>
+      <w:r>
+        <w:rPr>
+          <w:rFonts w:ascii="Consolas" w:hAnsi="Consolas" w:cs="Consolas"/>
+          <w:i/>
+          <w:iCs/>
+          <w:color w:val="A0A0A0"/>
+          <w:sz w:val="20"/>
+          <w:szCs w:val="20"/>
+        </w:rPr>
+        <w:t>@Max</w:t>
+      </w:r>
+      <w:r>
+        <w:rPr>
+          <w:rFonts w:ascii="Consolas" w:hAnsi="Consolas" w:cs="Consolas"/>
+          <w:color w:val="F9FAF4"/>
+          <w:sz w:val="20"/>
+          <w:szCs w:val="20"/>
+        </w:rPr>
+        <w:t>(</w:t>
+      </w:r>
+      <w:proofErr w:type="spellStart"/>
+      <w:r>
+        <w:rPr>
+          <w:rFonts w:ascii="Consolas" w:hAnsi="Consolas" w:cs="Consolas"/>
+          <w:color w:val="EB4B64"/>
+          <w:sz w:val="20"/>
+          <w:szCs w:val="20"/>
+        </w:rPr>
+        <w:t>value</w:t>
+      </w:r>
+      <w:proofErr w:type="spellEnd"/>
+      <w:r>
+        <w:rPr>
+          <w:rFonts w:ascii="Consolas" w:hAnsi="Consolas" w:cs="Consolas"/>
+          <w:color w:val="E6E6FA"/>
+          <w:sz w:val="20"/>
+          <w:szCs w:val="20"/>
+        </w:rPr>
+        <w:t>=</w:t>
+      </w:r>
+      <w:r>
+        <w:rPr>
+          <w:rFonts w:ascii="Consolas" w:hAnsi="Consolas" w:cs="Consolas"/>
+          <w:color w:val="6897BB"/>
+          <w:sz w:val="20"/>
+          <w:szCs w:val="20"/>
+        </w:rPr>
+        <w:t>10</w:t>
+      </w:r>
+      <w:r>
+        <w:rPr>
+          <w:rFonts w:ascii="Consolas" w:hAnsi="Consolas" w:cs="Consolas"/>
+          <w:color w:val="E6E6FA"/>
+          <w:sz w:val="20"/>
+          <w:szCs w:val="20"/>
+        </w:rPr>
+        <w:t>,</w:t>
+      </w:r>
+      <w:r>
+        <w:rPr>
+          <w:rFonts w:ascii="Consolas" w:hAnsi="Consolas" w:cs="Consolas"/>
+          <w:color w:val="D9E8F7"/>
+          <w:sz w:val="20"/>
+          <w:szCs w:val="20"/>
+        </w:rPr>
+        <w:t xml:space="preserve"> </w:t>
+      </w:r>
+      <w:proofErr w:type="spellStart"/>
+      <w:r>
+        <w:rPr>
+          <w:rFonts w:ascii="Consolas" w:hAnsi="Consolas" w:cs="Consolas"/>
+          <w:color w:val="EB4B64"/>
+          <w:sz w:val="20"/>
+          <w:szCs w:val="20"/>
+        </w:rPr>
+        <w:t>message</w:t>
+      </w:r>
+      <w:proofErr w:type="spellEnd"/>
+      <w:r>
+        <w:rPr>
+          <w:rFonts w:ascii="Consolas" w:hAnsi="Consolas" w:cs="Consolas"/>
+          <w:color w:val="E6E6FA"/>
+          <w:sz w:val="20"/>
+          <w:szCs w:val="20"/>
+        </w:rPr>
+        <w:t>=</w:t>
+      </w:r>
+      <w:r>
+        <w:rPr>
+          <w:rFonts w:ascii="Consolas" w:hAnsi="Consolas" w:cs="Consolas"/>
+          <w:color w:val="17C6A3"/>
+          <w:sz w:val="20"/>
+          <w:szCs w:val="20"/>
+        </w:rPr>
+        <w:t xml:space="preserve">"must </w:t>
+      </w:r>
+      <w:proofErr w:type="spellStart"/>
+      <w:r>
+        <w:rPr>
+          <w:rFonts w:ascii="Consolas" w:hAnsi="Consolas" w:cs="Consolas"/>
+          <w:color w:val="17C6A3"/>
+          <w:sz w:val="20"/>
+          <w:szCs w:val="20"/>
+        </w:rPr>
+        <w:t>be</w:t>
+      </w:r>
+      <w:proofErr w:type="spellEnd"/>
+      <w:r>
+        <w:rPr>
+          <w:rFonts w:ascii="Consolas" w:hAnsi="Consolas" w:cs="Consolas"/>
+          <w:color w:val="17C6A3"/>
+          <w:sz w:val="20"/>
+          <w:szCs w:val="20"/>
+        </w:rPr>
+        <w:t xml:space="preserve"> </w:t>
+      </w:r>
+      <w:proofErr w:type="spellStart"/>
+      <w:r>
+        <w:rPr>
+          <w:rFonts w:ascii="Consolas" w:hAnsi="Consolas" w:cs="Consolas"/>
+          <w:color w:val="17C6A3"/>
+          <w:sz w:val="20"/>
+          <w:szCs w:val="20"/>
+        </w:rPr>
+        <w:t>less</w:t>
+      </w:r>
+      <w:proofErr w:type="spellEnd"/>
+      <w:r>
+        <w:rPr>
+          <w:rFonts w:ascii="Consolas" w:hAnsi="Consolas" w:cs="Consolas"/>
+          <w:color w:val="17C6A3"/>
+          <w:sz w:val="20"/>
+          <w:szCs w:val="20"/>
+        </w:rPr>
+        <w:t xml:space="preserve"> </w:t>
+      </w:r>
+      <w:proofErr w:type="spellStart"/>
+      <w:r>
+        <w:rPr>
+          <w:rFonts w:ascii="Consolas" w:hAnsi="Consolas" w:cs="Consolas"/>
+          <w:color w:val="17C6A3"/>
+          <w:sz w:val="20"/>
+          <w:szCs w:val="20"/>
+        </w:rPr>
+        <w:t>than</w:t>
+      </w:r>
+      <w:proofErr w:type="spellEnd"/>
+      <w:r>
+        <w:rPr>
+          <w:rFonts w:ascii="Consolas" w:hAnsi="Consolas" w:cs="Consolas"/>
+          <w:color w:val="17C6A3"/>
+          <w:sz w:val="20"/>
+          <w:szCs w:val="20"/>
+        </w:rPr>
+        <w:t xml:space="preserve"> </w:t>
+      </w:r>
+      <w:proofErr w:type="spellStart"/>
+      <w:r>
+        <w:rPr>
+          <w:rFonts w:ascii="Consolas" w:hAnsi="Consolas" w:cs="Consolas"/>
+          <w:color w:val="17C6A3"/>
+          <w:sz w:val="20"/>
+          <w:szCs w:val="20"/>
+        </w:rPr>
+        <w:t>or</w:t>
+      </w:r>
+      <w:proofErr w:type="spellEnd"/>
+      <w:r>
+        <w:rPr>
+          <w:rFonts w:ascii="Consolas" w:hAnsi="Consolas" w:cs="Consolas"/>
+          <w:color w:val="17C6A3"/>
+          <w:sz w:val="20"/>
+          <w:szCs w:val="20"/>
+        </w:rPr>
+        <w:t xml:space="preserve"> </w:t>
+      </w:r>
+      <w:proofErr w:type="spellStart"/>
+      <w:r>
+        <w:rPr>
+          <w:rFonts w:ascii="Consolas" w:hAnsi="Consolas" w:cs="Consolas"/>
+          <w:color w:val="17C6A3"/>
+          <w:sz w:val="20"/>
+          <w:szCs w:val="20"/>
+        </w:rPr>
+        <w:t>equal</w:t>
+      </w:r>
+      <w:proofErr w:type="spellEnd"/>
+      <w:r>
+        <w:rPr>
+          <w:rFonts w:ascii="Consolas" w:hAnsi="Consolas" w:cs="Consolas"/>
+          <w:color w:val="17C6A3"/>
+          <w:sz w:val="20"/>
+          <w:szCs w:val="20"/>
+        </w:rPr>
+        <w:t xml:space="preserve"> </w:t>
+      </w:r>
+      <w:proofErr w:type="spellStart"/>
+      <w:r>
+        <w:rPr>
+          <w:rFonts w:ascii="Consolas" w:hAnsi="Consolas" w:cs="Consolas"/>
+          <w:color w:val="17C6A3"/>
+          <w:sz w:val="20"/>
+          <w:szCs w:val="20"/>
+        </w:rPr>
+        <w:t>to</w:t>
+      </w:r>
+      <w:proofErr w:type="spellEnd"/>
+      <w:r>
+        <w:rPr>
+          <w:rFonts w:ascii="Consolas" w:hAnsi="Consolas" w:cs="Consolas"/>
+          <w:color w:val="17C6A3"/>
+          <w:sz w:val="20"/>
+          <w:szCs w:val="20"/>
+        </w:rPr>
+        <w:t xml:space="preserve"> 10"</w:t>
+      </w:r>
+      <w:r>
+        <w:rPr>
+          <w:rFonts w:ascii="Consolas" w:hAnsi="Consolas" w:cs="Consolas"/>
+          <w:color w:val="F9FAF4"/>
+          <w:sz w:val="20"/>
+          <w:szCs w:val="20"/>
+        </w:rPr>
+        <w:t>)</w:t>
+      </w:r>
+    </w:p>
+    <w:p>
+      <w:pPr>
+        <w:spacing w:line="360" w:lineRule="auto"/>
+        <w:rPr>
+          <w:rFonts w:ascii="Consolas" w:hAnsi="Consolas" w:cs="Consolas"/>
+          <w:color w:val="E6E6FA"/>
+          <w:sz w:val="20"/>
+          <w:szCs w:val="20"/>
+        </w:rPr>
+      </w:pPr>
+      <w:r>
+        <w:rPr>
+          <w:rFonts w:ascii="Consolas" w:hAnsi="Consolas" w:cs="Consolas"/>
+          <w:color w:val="D9E8F7"/>
+          <w:sz w:val="20"/>
+          <w:szCs w:val="20"/>
+        </w:rPr>
+        <w:tab/>
+      </w:r>
+      <w:proofErr w:type="spellStart"/>
+      <w:r>
+        <w:rPr>
+          <w:rFonts w:ascii="Consolas" w:hAnsi="Consolas" w:cs="Consolas"/>
+          <w:color w:val="CC6C1D"/>
+          <w:sz w:val="20"/>
+          <w:szCs w:val="20"/>
+        </w:rPr>
+        <w:t>private</w:t>
+      </w:r>
+      <w:proofErr w:type="spellEnd"/>
+      <w:r>
+        <w:rPr>
+          <w:rFonts w:ascii="Consolas" w:hAnsi="Consolas" w:cs="Consolas"/>
+          <w:color w:val="D9E8F7"/>
+          <w:sz w:val="20"/>
+          <w:szCs w:val="20"/>
+        </w:rPr>
+        <w:t xml:space="preserve"> </w:t>
+      </w:r>
+      <w:proofErr w:type="spellStart"/>
+      <w:r>
+        <w:rPr>
+          <w:rFonts w:ascii="Consolas" w:hAnsi="Consolas" w:cs="Consolas"/>
+          <w:color w:val="CC6C1D"/>
+          <w:sz w:val="20"/>
+          <w:szCs w:val="20"/>
+        </w:rPr>
+        <w:t>int</w:t>
+      </w:r>
+      <w:proofErr w:type="spellEnd"/>
+      <w:r>
+        <w:rPr>
+          <w:rFonts w:ascii="Consolas" w:hAnsi="Consolas" w:cs="Consolas"/>
+          <w:color w:val="D9E8F7"/>
+          <w:sz w:val="20"/>
+          <w:szCs w:val="20"/>
+        </w:rPr>
+        <w:t xml:space="preserve"> </w:t>
+      </w:r>
+      <w:proofErr w:type="spellStart"/>
+      <w:r>
+        <w:rPr>
+          <w:rFonts w:ascii="Consolas" w:hAnsi="Consolas" w:cs="Consolas"/>
+          <w:color w:val="66E1F8"/>
+          <w:sz w:val="20"/>
+          <w:szCs w:val="20"/>
+        </w:rPr>
+        <w:t>freePasses</w:t>
+      </w:r>
+      <w:proofErr w:type="spellEnd"/>
+      <w:r>
+        <w:rPr>
+          <w:rFonts w:ascii="Consolas" w:hAnsi="Consolas" w:cs="Consolas"/>
+          <w:color w:val="E6E6FA"/>
+          <w:sz w:val="20"/>
+          <w:szCs w:val="20"/>
+        </w:rPr>
+        <w:t>;</w:t>
+      </w:r>
+    </w:p>
+    <w:p>
+      <w:pPr>
+        <w:spacing w:line="360" w:lineRule="auto"/>
+        <w:rPr>
+          <w:rFonts w:ascii="Consolas" w:hAnsi="Consolas"/>
+          <w:b/>
+          <w:bCs/>
+        </w:rPr>
+      </w:pPr>
+      <w:r>
+        <w:rPr>
+          <w:rFonts w:ascii="Consolas" w:hAnsi="Consolas"/>
+          <w:b/>
+          <w:bCs/>
+        </w:rPr>
+        <w:t>@</w:t>
+      </w:r>
+      <w:proofErr w:type="spellStart"/>
+      <w:r>
+        <w:rPr>
+          <w:rFonts w:ascii="Consolas" w:hAnsi="Consolas"/>
+          <w:b/>
+          <w:bCs/>
+        </w:rPr>
+        <w:t>Pattern</w:t>
+      </w:r>
+      <w:proofErr w:type="spellEnd"/>
+    </w:p>
+    <w:p>
+      <w:pPr>
+        <w:spacing w:line="360" w:lineRule="auto"/>
+        <w:rPr>
+          <w:rFonts w:ascii="Consolas" w:hAnsi="Consolas"/>
+          <w:b/>
+          <w:bCs/>
+        </w:rPr>
+      </w:pPr>
+      <w:r>
+        <w:rPr>
+          <w:rFonts w:ascii="Consolas" w:hAnsi="Consolas"/>
+          <w:b/>
+          <w:bCs/>
+        </w:rPr>
+        <w:tab/>
+      </w:r>
+      <w:r>
+        <w:rPr>
+          <w:rFonts w:ascii="Consolas" w:hAnsi="Consolas"/>
+        </w:rPr>
+        <w:t xml:space="preserve">Quando é desejado adicionar uma </w:t>
+      </w:r>
+      <w:proofErr w:type="spellStart"/>
+      <w:r>
+        <w:rPr>
+          <w:rFonts w:ascii="Consolas" w:hAnsi="Consolas"/>
+        </w:rPr>
+        <w:t>Regex</w:t>
+      </w:r>
+      <w:proofErr w:type="spellEnd"/>
+      <w:r>
+        <w:rPr>
+          <w:rFonts w:ascii="Consolas" w:hAnsi="Consolas"/>
+        </w:rPr>
+        <w:t xml:space="preserve"> ao campo. Exemplo: campo CPF deve ter X caracteres e todos devem ser numéricos.</w:t>
+      </w:r>
+    </w:p>
+    <w:p>
+      <w:pPr>
+        <w:spacing w:line="360" w:lineRule="auto"/>
+        <w:ind w:firstLine="708"/>
+        <w:rPr>
+          <w:rFonts w:ascii="Consolas" w:hAnsi="Consolas" w:cs="Consolas"/>
+          <w:sz w:val="20"/>
+          <w:szCs w:val="20"/>
           <w:u w:val="single"/>
+        </w:rPr>
+      </w:pPr>
+      <w:r>
+        <w:rPr>
+          <w:rFonts w:ascii="Consolas" w:hAnsi="Consolas" w:cs="Consolas"/>
+          <w:i/>
+          <w:iCs/>
+          <w:sz w:val="20"/>
+          <w:szCs w:val="20"/>
+        </w:rPr>
+        <w:t>@</w:t>
+      </w:r>
+      <w:proofErr w:type="spellStart"/>
+      <w:r>
+        <w:rPr>
+          <w:rFonts w:ascii="Consolas" w:hAnsi="Consolas" w:cs="Consolas"/>
+          <w:i/>
+          <w:iCs/>
+          <w:sz w:val="20"/>
+          <w:szCs w:val="20"/>
+        </w:rPr>
+        <w:t>Pattern</w:t>
+      </w:r>
+      <w:proofErr w:type="spellEnd"/>
+      <w:r>
+        <w:rPr>
+          <w:rFonts w:ascii="Consolas" w:hAnsi="Consolas" w:cs="Consolas"/>
+          <w:sz w:val="20"/>
+          <w:szCs w:val="20"/>
+        </w:rPr>
+        <w:t>(</w:t>
+      </w:r>
+      <w:proofErr w:type="spellStart"/>
+      <w:r>
+        <w:rPr>
+          <w:rFonts w:ascii="Consolas" w:hAnsi="Consolas" w:cs="Consolas"/>
+          <w:sz w:val="20"/>
+          <w:szCs w:val="20"/>
+        </w:rPr>
+        <w:t>regexp</w:t>
+      </w:r>
+      <w:proofErr w:type="spellEnd"/>
+      <w:r>
+        <w:rPr>
+          <w:rFonts w:ascii="Consolas" w:hAnsi="Consolas" w:cs="Consolas"/>
+          <w:sz w:val="20"/>
+          <w:szCs w:val="20"/>
+        </w:rPr>
+        <w:t xml:space="preserve">="^[a-zA-Z0-9]{5}", </w:t>
+      </w:r>
+      <w:proofErr w:type="spellStart"/>
+      <w:r>
+        <w:rPr>
+          <w:rFonts w:ascii="Consolas" w:hAnsi="Consolas" w:cs="Consolas"/>
+          <w:sz w:val="20"/>
+          <w:szCs w:val="20"/>
+        </w:rPr>
+        <w:t>message</w:t>
+      </w:r>
+      <w:proofErr w:type="spellEnd"/>
+      <w:r>
+        <w:rPr>
+          <w:rFonts w:ascii="Consolas" w:hAnsi="Consolas" w:cs="Consolas"/>
+          <w:sz w:val="20"/>
+          <w:szCs w:val="20"/>
+        </w:rPr>
+        <w:t>="</w:t>
+      </w:r>
+      <w:proofErr w:type="spellStart"/>
+      <w:r>
+        <w:rPr>
+          <w:rFonts w:ascii="Consolas" w:hAnsi="Consolas" w:cs="Consolas"/>
+          <w:sz w:val="20"/>
+          <w:szCs w:val="20"/>
+        </w:rPr>
+        <w:t>only</w:t>
+      </w:r>
+      <w:proofErr w:type="spellEnd"/>
+      <w:r>
+        <w:rPr>
+          <w:rFonts w:ascii="Consolas" w:hAnsi="Consolas" w:cs="Consolas"/>
+          <w:sz w:val="20"/>
+          <w:szCs w:val="20"/>
+        </w:rPr>
+        <w:t xml:space="preserve"> 5 chars/</w:t>
+      </w:r>
+      <w:proofErr w:type="spellStart"/>
+      <w:r>
+        <w:rPr>
+          <w:rFonts w:ascii="Consolas" w:hAnsi="Consolas" w:cs="Consolas"/>
+          <w:sz w:val="20"/>
+          <w:szCs w:val="20"/>
+        </w:rPr>
+        <w:t>digits</w:t>
+      </w:r>
+      <w:proofErr w:type="spellEnd"/>
+      <w:r>
+        <w:rPr>
+          <w:rFonts w:ascii="Consolas" w:hAnsi="Consolas" w:cs="Consolas"/>
+          <w:sz w:val="20"/>
+          <w:szCs w:val="20"/>
+        </w:rPr>
+        <w:t>")</w:t>
+      </w:r>
+    </w:p>
+    <w:p>
+      <w:pPr>
+        <w:spacing w:line="360" w:lineRule="auto"/>
+        <w:rPr>
+          <w:rFonts w:ascii="Consolas" w:hAnsi="Consolas"/>
+          <w:b/>
+          <w:bCs/>
+        </w:rPr>
+      </w:pPr>
+      <w:r>
+        <w:rPr>
+          <w:rFonts w:ascii="Consolas" w:hAnsi="Consolas"/>
+          <w:b/>
+          <w:bCs/>
+        </w:rPr>
+        <w:t xml:space="preserve">Mudar mensagem de erro lançada por um </w:t>
+      </w:r>
+      <w:proofErr w:type="spellStart"/>
+      <w:r>
+        <w:rPr>
+          <w:rFonts w:ascii="Consolas" w:hAnsi="Consolas"/>
+          <w:b/>
+          <w:bCs/>
+        </w:rPr>
+        <w:t>typeMismatch</w:t>
+      </w:r>
+      <w:proofErr w:type="spellEnd"/>
+    </w:p>
+    <w:p>
+      <w:pPr>
+        <w:spacing w:line="360" w:lineRule="auto"/>
+        <w:ind w:firstLine="708"/>
+        <w:rPr>
+          <w:rFonts w:ascii="Consolas" w:hAnsi="Consolas"/>
+        </w:rPr>
+      </w:pPr>
+      <w:r>
+        <w:rPr>
+          <w:rFonts w:ascii="Consolas" w:hAnsi="Consolas"/>
+        </w:rPr>
+        <w:t xml:space="preserve">Criar um arquivo </w:t>
+      </w:r>
+      <w:proofErr w:type="spellStart"/>
+      <w:r>
+        <w:rPr>
+          <w:rFonts w:ascii="Consolas" w:hAnsi="Consolas"/>
+        </w:rPr>
+        <w:t>messages.propert</w:t>
+      </w:r>
+      <w:r>
+        <w:rPr>
+          <w:rFonts w:ascii="Consolas" w:hAnsi="Consolas"/>
+        </w:rPr>
+        <w:t>ies</w:t>
+      </w:r>
+      <w:proofErr w:type="spellEnd"/>
+      <w:r>
+        <w:rPr>
+          <w:rFonts w:ascii="Consolas" w:hAnsi="Consolas"/>
+        </w:rPr>
+        <w:t xml:space="preserve"> dentro de </w:t>
+      </w:r>
+      <w:r>
+        <w:rPr>
+          <w:rFonts w:ascii="Consolas" w:hAnsi="Consolas"/>
+        </w:rPr>
+        <w:t>“</w:t>
+      </w:r>
+      <w:proofErr w:type="spellStart"/>
+      <w:r>
+        <w:rPr>
+          <w:rFonts w:ascii="Consolas" w:hAnsi="Consolas"/>
+        </w:rPr>
+        <w:t>src</w:t>
+      </w:r>
+      <w:proofErr w:type="spellEnd"/>
+      <w:r>
+        <w:rPr>
+          <w:rFonts w:ascii="Consolas" w:hAnsi="Consolas"/>
+        </w:rPr>
+        <w:t>/</w:t>
+      </w:r>
+      <w:proofErr w:type="spellStart"/>
+      <w:r>
+        <w:rPr>
+          <w:rFonts w:ascii="Consolas" w:hAnsi="Consolas"/>
+        </w:rPr>
+        <w:t>resources</w:t>
+      </w:r>
+      <w:proofErr w:type="spellEnd"/>
+      <w:r>
+        <w:rPr>
+          <w:rFonts w:ascii="Consolas" w:hAnsi="Consolas"/>
+        </w:rPr>
+        <w:t>/</w:t>
+      </w:r>
+      <w:proofErr w:type="spellStart"/>
+      <w:r>
+        <w:rPr>
+          <w:rFonts w:ascii="Consolas" w:hAnsi="Consolas"/>
+        </w:rPr>
+        <w:t>message.properties</w:t>
+      </w:r>
+      <w:proofErr w:type="spellEnd"/>
+      <w:r>
+        <w:rPr>
+          <w:rFonts w:ascii="Consolas" w:hAnsi="Consolas"/>
+        </w:rPr>
+        <w:t>” e colocar os dados da seguinte maneira</w:t>
+      </w:r>
+      <w:r>
+        <w:rPr>
+          <w:rFonts w:ascii="Consolas" w:hAnsi="Consolas"/>
+        </w:rPr>
+        <w:t>:</w:t>
+      </w:r>
+    </w:p>
+    <w:p>
+      <w:pPr>
+        <w:spacing w:line="360" w:lineRule="auto"/>
+        <w:ind w:firstLine="708"/>
+        <w:rPr>
+          <w:rFonts w:ascii="Consolas" w:hAnsi="Consolas"/>
+        </w:rPr>
+      </w:pPr>
+      <w:proofErr w:type="spellStart"/>
+      <w:r>
+        <w:rPr>
+          <w:rFonts w:ascii="Consolas" w:hAnsi="Consolas"/>
+        </w:rPr>
+        <w:t>tipoDeErro.modelDoSpringQueTemOCampo.nomeDoCampo</w:t>
+      </w:r>
+      <w:proofErr w:type="spellEnd"/>
+      <w:r>
+        <w:rPr>
+          <w:rFonts w:ascii="Consolas" w:hAnsi="Consolas"/>
+        </w:rPr>
+        <w:t xml:space="preserve"> = </w:t>
+      </w:r>
+      <w:proofErr w:type="spellStart"/>
+      <w:r>
+        <w:rPr>
+          <w:rFonts w:ascii="Consolas" w:hAnsi="Consolas"/>
+        </w:rPr>
+        <w:t>mensagemDesejada</w:t>
+      </w:r>
+      <w:proofErr w:type="spellEnd"/>
+    </w:p>
+    <w:p>
+      <w:pPr>
+        <w:spacing w:line="360" w:lineRule="auto"/>
+        <w:ind w:firstLine="708"/>
+        <w:rPr>
+          <w:rFonts w:ascii="Consolas" w:hAnsi="Consolas"/>
+        </w:rPr>
+      </w:pPr>
+      <w:r>
+        <w:rPr>
+          <w:rFonts w:ascii="Consolas" w:hAnsi="Consolas"/>
+        </w:rPr>
+        <w:t>Exemplo:</w:t>
+      </w:r>
+    </w:p>
+    <w:p>
+      <w:pPr>
+        <w:spacing w:line="360" w:lineRule="auto"/>
+        <w:ind w:firstLine="708"/>
+        <w:rPr>
+          <w:rFonts w:ascii="Consolas" w:hAnsi="Consolas" w:cs="Consolas"/>
+          <w:sz w:val="20"/>
+          <w:szCs w:val="20"/>
+        </w:rPr>
+      </w:pPr>
+      <w:proofErr w:type="spellStart"/>
+      <w:r>
+        <w:rPr>
+          <w:rFonts w:ascii="Consolas" w:hAnsi="Consolas" w:cs="Consolas"/>
+          <w:sz w:val="20"/>
+          <w:szCs w:val="20"/>
+        </w:rPr>
+        <w:t>typeMismatch.customer.freePasses</w:t>
+      </w:r>
+      <w:proofErr w:type="spellEnd"/>
+      <w:r>
+        <w:rPr>
+          <w:rFonts w:ascii="Consolas" w:hAnsi="Consolas" w:cs="Consolas"/>
+          <w:sz w:val="20"/>
+          <w:szCs w:val="20"/>
+        </w:rPr>
+        <w:t>=</w:t>
+      </w:r>
+      <w:proofErr w:type="spellStart"/>
+      <w:r>
+        <w:rPr>
+          <w:rFonts w:ascii="Consolas" w:hAnsi="Consolas" w:cs="Consolas"/>
+          <w:sz w:val="20"/>
+          <w:szCs w:val="20"/>
+        </w:rPr>
+        <w:t>Invalid</w:t>
+      </w:r>
+      <w:proofErr w:type="spellEnd"/>
+      <w:r>
+        <w:rPr>
+          <w:rFonts w:ascii="Consolas" w:hAnsi="Consolas" w:cs="Consolas"/>
+          <w:sz w:val="20"/>
+          <w:szCs w:val="20"/>
+        </w:rPr>
+        <w:t xml:space="preserve"> </w:t>
+      </w:r>
+      <w:proofErr w:type="spellStart"/>
+      <w:r>
+        <w:rPr>
+          <w:rFonts w:ascii="Consolas" w:hAnsi="Consolas" w:cs="Consolas"/>
+          <w:sz w:val="20"/>
+          <w:szCs w:val="20"/>
+        </w:rPr>
+        <w:t>number</w:t>
+      </w:r>
+      <w:proofErr w:type="spellEnd"/>
+    </w:p>
+    <w:p>
+      <w:pPr>
+        <w:spacing w:line="360" w:lineRule="auto"/>
+        <w:rPr>
+          <w:rFonts w:ascii="Consolas" w:hAnsi="Consolas"/>
+        </w:rPr>
+      </w:pPr>
+      <w:r>
+        <w:rPr>
+          <w:rFonts w:ascii="Consolas" w:hAnsi="Consolas"/>
+        </w:rPr>
+        <w:tab/>
+        <w:t xml:space="preserve">Em seguida, abrir spring-mvc-demo-servlet.xml e adicionar, dentro da </w:t>
+      </w:r>
+      <w:proofErr w:type="spellStart"/>
+      <w:r>
+        <w:rPr>
+          <w:rFonts w:ascii="Consolas" w:hAnsi="Consolas"/>
+        </w:rPr>
+        <w:t>tag</w:t>
+      </w:r>
+      <w:proofErr w:type="spellEnd"/>
+      <w:r>
+        <w:rPr>
+          <w:rFonts w:ascii="Consolas" w:hAnsi="Consolas"/>
+        </w:rPr>
+        <w:t xml:space="preserve"> </w:t>
+      </w:r>
+      <w:proofErr w:type="spellStart"/>
+      <w:r>
+        <w:rPr>
+          <w:rFonts w:ascii="Consolas" w:hAnsi="Consolas"/>
+        </w:rPr>
+        <w:t>beans</w:t>
+      </w:r>
+      <w:proofErr w:type="spellEnd"/>
+      <w:r>
+        <w:rPr>
+          <w:rFonts w:ascii="Consolas" w:hAnsi="Consolas"/>
+        </w:rPr>
+        <w:t xml:space="preserve"> o seguinte: </w:t>
+      </w:r>
+    </w:p>
+    <w:p>
+      <w:pPr>
+        <w:spacing w:line="360" w:lineRule="auto"/>
+        <w:rPr>
+          <w:rFonts w:ascii="Consolas" w:hAnsi="Consolas"/>
+        </w:rPr>
+      </w:pPr>
+    </w:p>
+    <w:p>
+      <w:pPr>
+        <w:autoSpaceDE w:val="0"/>
+        <w:autoSpaceDN w:val="0"/>
+        <w:adjustRightInd w:val="0"/>
+        <w:spacing w:after="0" w:line="240" w:lineRule="auto"/>
+        <w:rPr>
+          <w:rFonts w:ascii="Consolas" w:hAnsi="Consolas" w:cs="Consolas"/>
+          <w:sz w:val="20"/>
+          <w:szCs w:val="20"/>
+        </w:rPr>
+      </w:pPr>
+      <w:r>
+        <w:rPr>
+          <w:rFonts w:ascii="Consolas" w:hAnsi="Consolas" w:cs="Consolas"/>
+          <w:color w:val="808080"/>
+          <w:sz w:val="20"/>
+          <w:szCs w:val="20"/>
+        </w:rPr>
+        <w:lastRenderedPageBreak/>
+        <w:t>&lt;</w:t>
+      </w:r>
+      <w:proofErr w:type="spellStart"/>
+      <w:r>
+        <w:rPr>
+          <w:rFonts w:ascii="Consolas" w:hAnsi="Consolas" w:cs="Consolas"/>
+          <w:b/>
+          <w:bCs/>
+          <w:color w:val="03A8D8"/>
+          <w:sz w:val="20"/>
+          <w:szCs w:val="20"/>
+        </w:rPr>
+        <w:t>bean</w:t>
+      </w:r>
+      <w:proofErr w:type="spellEnd"/>
+      <w:r>
+        <w:rPr>
+          <w:rFonts w:ascii="Consolas" w:hAnsi="Consolas" w:cs="Consolas"/>
+          <w:sz w:val="20"/>
+          <w:szCs w:val="20"/>
+        </w:rPr>
+        <w:t xml:space="preserve"> </w:t>
+      </w:r>
+      <w:r>
+        <w:rPr>
+          <w:rFonts w:ascii="Consolas" w:hAnsi="Consolas" w:cs="Consolas"/>
+          <w:color w:val="A7EC21"/>
+          <w:sz w:val="20"/>
+          <w:szCs w:val="20"/>
+        </w:rPr>
+        <w:t>id</w:t>
+      </w:r>
+      <w:r>
+        <w:rPr>
+          <w:rFonts w:ascii="Consolas" w:hAnsi="Consolas" w:cs="Consolas"/>
+          <w:color w:val="52CA11"/>
+          <w:sz w:val="20"/>
+          <w:szCs w:val="20"/>
+        </w:rPr>
+        <w:t>=</w:t>
+      </w:r>
+      <w:r>
+        <w:rPr>
+          <w:rFonts w:ascii="Consolas" w:hAnsi="Consolas" w:cs="Consolas"/>
+          <w:i/>
+          <w:iCs/>
+          <w:color w:val="17C694"/>
+          <w:sz w:val="20"/>
+          <w:szCs w:val="20"/>
+        </w:rPr>
+        <w:t>"</w:t>
+      </w:r>
+      <w:proofErr w:type="spellStart"/>
+      <w:r>
+        <w:rPr>
+          <w:rFonts w:ascii="Consolas" w:hAnsi="Consolas" w:cs="Consolas"/>
+          <w:i/>
+          <w:iCs/>
+          <w:color w:val="17C694"/>
+          <w:sz w:val="20"/>
+          <w:szCs w:val="20"/>
+        </w:rPr>
+        <w:t>messageSource</w:t>
+      </w:r>
+      <w:proofErr w:type="spellEnd"/>
+      <w:r>
+        <w:rPr>
+          <w:rFonts w:ascii="Consolas" w:hAnsi="Consolas" w:cs="Consolas"/>
+          <w:i/>
+          <w:iCs/>
+          <w:color w:val="17C694"/>
+          <w:sz w:val="20"/>
+          <w:szCs w:val="20"/>
+        </w:rPr>
+        <w:t>"</w:t>
+      </w:r>
+    </w:p>
+    <w:p>
+      <w:pPr>
+        <w:autoSpaceDE w:val="0"/>
+        <w:autoSpaceDN w:val="0"/>
+        <w:adjustRightInd w:val="0"/>
+        <w:spacing w:after="0" w:line="240" w:lineRule="auto"/>
+        <w:rPr>
+          <w:rFonts w:ascii="Consolas" w:hAnsi="Consolas" w:cs="Consolas"/>
+          <w:sz w:val="20"/>
+          <w:szCs w:val="20"/>
         </w:rPr>
       </w:pPr>
       <w:bookmarkStart w:id="0" w:name="_GoBack"/>
       <w:bookmarkEnd w:id="0"/>
+      <w:r>
+        <w:rPr>
+          <w:rFonts w:ascii="Consolas" w:hAnsi="Consolas" w:cs="Consolas"/>
+          <w:color w:val="A7EC21"/>
+          <w:sz w:val="20"/>
+          <w:szCs w:val="20"/>
+        </w:rPr>
+        <w:t>class</w:t>
+      </w:r>
+      <w:r>
+        <w:rPr>
+          <w:rFonts w:ascii="Consolas" w:hAnsi="Consolas" w:cs="Consolas"/>
+          <w:color w:val="52CA11"/>
+          <w:sz w:val="20"/>
+          <w:szCs w:val="20"/>
+        </w:rPr>
+        <w:t>=</w:t>
+      </w:r>
+      <w:r>
+        <w:rPr>
+          <w:rFonts w:ascii="Consolas" w:hAnsi="Consolas" w:cs="Consolas"/>
+          <w:i/>
+          <w:iCs/>
+          <w:color w:val="17C694"/>
+          <w:sz w:val="20"/>
+          <w:szCs w:val="20"/>
+        </w:rPr>
+        <w:t>"org.sprinframework.context.support.ResourceBundleMessageSource"</w:t>
+      </w:r>
+      <w:r>
+        <w:rPr>
+          <w:rFonts w:ascii="Consolas" w:hAnsi="Consolas" w:cs="Consolas"/>
+          <w:color w:val="808080"/>
+          <w:sz w:val="20"/>
+          <w:szCs w:val="20"/>
+        </w:rPr>
+        <w:t>&gt;</w:t>
+      </w:r>
+    </w:p>
+    <w:p>
+      <w:pPr>
+        <w:autoSpaceDE w:val="0"/>
+        <w:autoSpaceDN w:val="0"/>
+        <w:adjustRightInd w:val="0"/>
+        <w:spacing w:after="0" w:line="240" w:lineRule="auto"/>
+        <w:rPr>
+          <w:rFonts w:ascii="Consolas" w:hAnsi="Consolas" w:cs="Consolas"/>
+          <w:sz w:val="20"/>
+          <w:szCs w:val="20"/>
+        </w:rPr>
+      </w:pPr>
+      <w:r>
+        <w:rPr>
+          <w:rFonts w:ascii="Consolas" w:hAnsi="Consolas" w:cs="Consolas"/>
+          <w:color w:val="D9E8F7"/>
+          <w:sz w:val="20"/>
+          <w:szCs w:val="20"/>
+        </w:rPr>
+        <w:tab/>
+      </w:r>
+      <w:r>
+        <w:rPr>
+          <w:rFonts w:ascii="Consolas" w:hAnsi="Consolas" w:cs="Consolas"/>
+          <w:color w:val="D9E8F7"/>
+          <w:sz w:val="20"/>
+          <w:szCs w:val="20"/>
+        </w:rPr>
+        <w:tab/>
+      </w:r>
+    </w:p>
+    <w:p>
+      <w:pPr>
+        <w:autoSpaceDE w:val="0"/>
+        <w:autoSpaceDN w:val="0"/>
+        <w:adjustRightInd w:val="0"/>
+        <w:spacing w:after="0" w:line="240" w:lineRule="auto"/>
+        <w:rPr>
+          <w:rFonts w:ascii="Consolas" w:hAnsi="Consolas" w:cs="Consolas"/>
+          <w:sz w:val="20"/>
+          <w:szCs w:val="20"/>
+        </w:rPr>
+      </w:pPr>
+      <w:r>
+        <w:rPr>
+          <w:rFonts w:ascii="Consolas" w:hAnsi="Consolas" w:cs="Consolas"/>
+          <w:color w:val="D9E8F7"/>
+          <w:sz w:val="20"/>
+          <w:szCs w:val="20"/>
+        </w:rPr>
+        <w:tab/>
+      </w:r>
+      <w:r>
+        <w:rPr>
+          <w:rFonts w:ascii="Consolas" w:hAnsi="Consolas" w:cs="Consolas"/>
+          <w:color w:val="808080"/>
+          <w:sz w:val="20"/>
+          <w:szCs w:val="20"/>
+        </w:rPr>
+        <w:t>&lt;</w:t>
+      </w:r>
+      <w:proofErr w:type="spellStart"/>
+      <w:r>
+        <w:rPr>
+          <w:rFonts w:ascii="Consolas" w:hAnsi="Consolas" w:cs="Consolas"/>
+          <w:b/>
+          <w:bCs/>
+          <w:color w:val="03A8D8"/>
+          <w:sz w:val="20"/>
+          <w:szCs w:val="20"/>
+        </w:rPr>
+        <w:t>property</w:t>
+      </w:r>
+      <w:proofErr w:type="spellEnd"/>
+      <w:r>
+        <w:rPr>
+          <w:rFonts w:ascii="Consolas" w:hAnsi="Consolas" w:cs="Consolas"/>
+          <w:sz w:val="20"/>
+          <w:szCs w:val="20"/>
+        </w:rPr>
+        <w:t xml:space="preserve"> </w:t>
+      </w:r>
+      <w:proofErr w:type="spellStart"/>
+      <w:r>
+        <w:rPr>
+          <w:rFonts w:ascii="Consolas" w:hAnsi="Consolas" w:cs="Consolas"/>
+          <w:color w:val="A7EC21"/>
+          <w:sz w:val="20"/>
+          <w:szCs w:val="20"/>
+        </w:rPr>
+        <w:t>name</w:t>
+      </w:r>
+      <w:proofErr w:type="spellEnd"/>
+      <w:r>
+        <w:rPr>
+          <w:rFonts w:ascii="Consolas" w:hAnsi="Consolas" w:cs="Consolas"/>
+          <w:color w:val="52CA11"/>
+          <w:sz w:val="20"/>
+          <w:szCs w:val="20"/>
+        </w:rPr>
+        <w:t>=</w:t>
+      </w:r>
+      <w:r>
+        <w:rPr>
+          <w:rFonts w:ascii="Consolas" w:hAnsi="Consolas" w:cs="Consolas"/>
+          <w:i/>
+          <w:iCs/>
+          <w:color w:val="17C694"/>
+          <w:sz w:val="20"/>
+          <w:szCs w:val="20"/>
+        </w:rPr>
+        <w:t>"</w:t>
+      </w:r>
+      <w:proofErr w:type="spellStart"/>
+      <w:r>
+        <w:rPr>
+          <w:rFonts w:ascii="Consolas" w:hAnsi="Consolas" w:cs="Consolas"/>
+          <w:i/>
+          <w:iCs/>
+          <w:color w:val="17C694"/>
+          <w:sz w:val="20"/>
+          <w:szCs w:val="20"/>
+        </w:rPr>
+        <w:t>basenames</w:t>
+      </w:r>
+      <w:proofErr w:type="spellEnd"/>
+      <w:r>
+        <w:rPr>
+          <w:rFonts w:ascii="Consolas" w:hAnsi="Consolas" w:cs="Consolas"/>
+          <w:i/>
+          <w:iCs/>
+          <w:color w:val="17C694"/>
+          <w:sz w:val="20"/>
+          <w:szCs w:val="20"/>
+        </w:rPr>
+        <w:t>"</w:t>
+      </w:r>
+      <w:r>
+        <w:rPr>
+          <w:rFonts w:ascii="Consolas" w:hAnsi="Consolas" w:cs="Consolas"/>
+          <w:sz w:val="20"/>
+          <w:szCs w:val="20"/>
+        </w:rPr>
+        <w:t xml:space="preserve"> </w:t>
+      </w:r>
+      <w:proofErr w:type="spellStart"/>
+      <w:r>
+        <w:rPr>
+          <w:rFonts w:ascii="Consolas" w:hAnsi="Consolas" w:cs="Consolas"/>
+          <w:color w:val="A7EC21"/>
+          <w:sz w:val="20"/>
+          <w:szCs w:val="20"/>
+        </w:rPr>
+        <w:t>value</w:t>
+      </w:r>
+      <w:proofErr w:type="spellEnd"/>
+      <w:r>
+        <w:rPr>
+          <w:rFonts w:ascii="Consolas" w:hAnsi="Consolas" w:cs="Consolas"/>
+          <w:color w:val="52CA11"/>
+          <w:sz w:val="20"/>
+          <w:szCs w:val="20"/>
+        </w:rPr>
+        <w:t>=</w:t>
+      </w:r>
+      <w:r>
+        <w:rPr>
+          <w:rFonts w:ascii="Consolas" w:hAnsi="Consolas" w:cs="Consolas"/>
+          <w:i/>
+          <w:iCs/>
+          <w:color w:val="17C694"/>
+          <w:sz w:val="20"/>
+          <w:szCs w:val="20"/>
+        </w:rPr>
+        <w:t>"</w:t>
+      </w:r>
+      <w:proofErr w:type="spellStart"/>
+      <w:r>
+        <w:rPr>
+          <w:rFonts w:ascii="Consolas" w:hAnsi="Consolas" w:cs="Consolas"/>
+          <w:i/>
+          <w:iCs/>
+          <w:color w:val="17C694"/>
+          <w:sz w:val="20"/>
+          <w:szCs w:val="20"/>
+        </w:rPr>
+        <w:t>resources</w:t>
+      </w:r>
+      <w:proofErr w:type="spellEnd"/>
+      <w:r>
+        <w:rPr>
+          <w:rFonts w:ascii="Consolas" w:hAnsi="Consolas" w:cs="Consolas"/>
+          <w:i/>
+          <w:iCs/>
+          <w:color w:val="17C694"/>
+          <w:sz w:val="20"/>
+          <w:szCs w:val="20"/>
+        </w:rPr>
+        <w:t>/</w:t>
+      </w:r>
+      <w:proofErr w:type="spellStart"/>
+      <w:r>
+        <w:rPr>
+          <w:rFonts w:ascii="Consolas" w:hAnsi="Consolas" w:cs="Consolas"/>
+          <w:i/>
+          <w:iCs/>
+          <w:color w:val="17C694"/>
+          <w:sz w:val="20"/>
+          <w:szCs w:val="20"/>
+        </w:rPr>
+        <w:t>messages</w:t>
+      </w:r>
+      <w:proofErr w:type="spellEnd"/>
+      <w:r>
+        <w:rPr>
+          <w:rFonts w:ascii="Consolas" w:hAnsi="Consolas" w:cs="Consolas"/>
+          <w:i/>
+          <w:iCs/>
+          <w:color w:val="17C694"/>
+          <w:sz w:val="20"/>
+          <w:szCs w:val="20"/>
+        </w:rPr>
+        <w:t>"</w:t>
+      </w:r>
+      <w:r>
+        <w:rPr>
+          <w:rFonts w:ascii="Consolas" w:hAnsi="Consolas" w:cs="Consolas"/>
+          <w:color w:val="808080"/>
+          <w:sz w:val="20"/>
+          <w:szCs w:val="20"/>
+        </w:rPr>
+        <w:t>/&gt;</w:t>
+      </w:r>
+    </w:p>
+    <w:p>
+      <w:pPr>
+        <w:autoSpaceDE w:val="0"/>
+        <w:autoSpaceDN w:val="0"/>
+        <w:adjustRightInd w:val="0"/>
+        <w:spacing w:after="0" w:line="240" w:lineRule="auto"/>
+        <w:rPr>
+          <w:rFonts w:ascii="Consolas" w:hAnsi="Consolas" w:cs="Consolas"/>
+          <w:sz w:val="20"/>
+          <w:szCs w:val="20"/>
+        </w:rPr>
+      </w:pPr>
+      <w:r>
+        <w:rPr>
+          <w:rFonts w:ascii="Consolas" w:hAnsi="Consolas" w:cs="Consolas"/>
+          <w:color w:val="D9E8F7"/>
+          <w:sz w:val="20"/>
+          <w:szCs w:val="20"/>
+        </w:rPr>
+        <w:tab/>
+      </w:r>
+      <w:r>
+        <w:rPr>
+          <w:rFonts w:ascii="Consolas" w:hAnsi="Consolas" w:cs="Consolas"/>
+          <w:color w:val="D9E8F7"/>
+          <w:sz w:val="20"/>
+          <w:szCs w:val="20"/>
+        </w:rPr>
+        <w:tab/>
+      </w:r>
+    </w:p>
+    <w:p>
+      <w:pPr>
+        <w:spacing w:line="360" w:lineRule="auto"/>
+        <w:rPr>
+          <w:rFonts w:ascii="Consolas" w:hAnsi="Consolas"/>
+        </w:rPr>
+      </w:pPr>
+      <w:r>
+        <w:rPr>
+          <w:rFonts w:ascii="Consolas" w:hAnsi="Consolas" w:cs="Consolas"/>
+          <w:color w:val="808080"/>
+          <w:sz w:val="20"/>
+          <w:szCs w:val="20"/>
+        </w:rPr>
+        <w:t>&lt;/</w:t>
+      </w:r>
+      <w:proofErr w:type="spellStart"/>
+      <w:r>
+        <w:rPr>
+          <w:rFonts w:ascii="Consolas" w:hAnsi="Consolas" w:cs="Consolas"/>
+          <w:b/>
+          <w:bCs/>
+          <w:color w:val="03A8D8"/>
+          <w:sz w:val="20"/>
+          <w:szCs w:val="20"/>
+        </w:rPr>
+        <w:t>bean</w:t>
+      </w:r>
+      <w:proofErr w:type="spellEnd"/>
+      <w:r>
+        <w:rPr>
+          <w:rFonts w:ascii="Consolas" w:hAnsi="Consolas" w:cs="Consolas"/>
+          <w:color w:val="808080"/>
+          <w:sz w:val="20"/>
+          <w:szCs w:val="20"/>
+        </w:rPr>
+        <w:t>&gt;</w:t>
+      </w:r>
     </w:p>
     <w:sectPr>
       <w:pgSz w:w="11906" w:h="16838"/>

</xml_diff>

<commit_message>
Spring MVC - Seção 18
</commit_message>
<xml_diff>
--- a/Anotacoes.docx
+++ b/Anotacoes.docx
@@ -152,6 +152,7 @@
         <w:t xml:space="preserve"> </w:t>
       </w:r>
       <w:proofErr w:type="spellStart"/>
+      <w:proofErr w:type="gramStart"/>
       <w:r>
         <w:rPr>
           <w:rFonts w:ascii="Consolas" w:hAnsi="Consolas"/>
@@ -163,7 +164,14 @@
         <w:rPr>
           <w:rFonts w:ascii="Consolas" w:hAnsi="Consolas"/>
         </w:rPr>
-        <w:t>(Produto produto) {</w:t>
+        <w:t>(</w:t>
+      </w:r>
+      <w:proofErr w:type="gramEnd"/>
+      <w:r>
+        <w:rPr>
+          <w:rFonts w:ascii="Consolas" w:hAnsi="Consolas"/>
+        </w:rPr>
+        <w:t>Produto produto) {</w:t>
       </w:r>
     </w:p>
     <w:p>
@@ -236,6 +244,7 @@
         <w:t xml:space="preserve">    </w:t>
       </w:r>
       <w:proofErr w:type="spellStart"/>
+      <w:proofErr w:type="gramStart"/>
       <w:r>
         <w:rPr>
           <w:rFonts w:ascii="Consolas" w:hAnsi="Consolas"/>
@@ -243,6 +252,7 @@
         <w:t>log.grava</w:t>
       </w:r>
       <w:proofErr w:type="spellEnd"/>
+      <w:proofErr w:type="gramEnd"/>
       <w:r>
         <w:rPr>
           <w:rFonts w:ascii="Consolas" w:hAnsi="Consolas"/>
@@ -427,6 +437,7 @@
         <w:t xml:space="preserve"> </w:t>
       </w:r>
       <w:proofErr w:type="spellStart"/>
+      <w:proofErr w:type="gramStart"/>
       <w:r>
         <w:rPr>
           <w:rFonts w:ascii="Consolas" w:hAnsi="Consolas"/>
@@ -438,7 +449,14 @@
         <w:rPr>
           <w:rFonts w:ascii="Consolas" w:hAnsi="Consolas"/>
         </w:rPr>
-        <w:t xml:space="preserve">(Log </w:t>
+        <w:t>(</w:t>
+      </w:r>
+      <w:proofErr w:type="gramEnd"/>
+      <w:r>
+        <w:rPr>
+          <w:rFonts w:ascii="Consolas" w:hAnsi="Consolas"/>
+        </w:rPr>
+        <w:t xml:space="preserve">Log </w:t>
       </w:r>
       <w:proofErr w:type="spellStart"/>
       <w:r>
@@ -541,6 +559,7 @@
         <w:t xml:space="preserve"> </w:t>
       </w:r>
       <w:proofErr w:type="spellStart"/>
+      <w:proofErr w:type="gramStart"/>
       <w:r>
         <w:rPr>
           <w:rFonts w:ascii="Consolas" w:hAnsi="Consolas"/>
@@ -552,7 +571,14 @@
         <w:rPr>
           <w:rFonts w:ascii="Consolas" w:hAnsi="Consolas"/>
         </w:rPr>
-        <w:t>(Produto produto) {</w:t>
+        <w:t>(</w:t>
+      </w:r>
+      <w:proofErr w:type="gramEnd"/>
+      <w:r>
+        <w:rPr>
+          <w:rFonts w:ascii="Consolas" w:hAnsi="Consolas"/>
+        </w:rPr>
+        <w:t>Produto produto) {</w:t>
       </w:r>
     </w:p>
     <w:p>
@@ -605,6 +631,7 @@
         <w:t xml:space="preserve">    </w:t>
       </w:r>
       <w:proofErr w:type="spellStart"/>
+      <w:proofErr w:type="gramStart"/>
       <w:r>
         <w:rPr>
           <w:rFonts w:ascii="Consolas" w:hAnsi="Consolas"/>
@@ -612,6 +639,7 @@
         <w:t>log.grava</w:t>
       </w:r>
       <w:proofErr w:type="spellEnd"/>
+      <w:proofErr w:type="gramEnd"/>
       <w:r>
         <w:rPr>
           <w:rFonts w:ascii="Consolas" w:hAnsi="Consolas"/>
@@ -866,7 +894,23 @@
           <w:rFonts w:ascii="Consolas" w:hAnsi="Consolas"/>
           <w:lang w:val="en-US"/>
         </w:rPr>
-        <w:t xml:space="preserve">    public function send()</w:t>
+        <w:t xml:space="preserve">    public function </w:t>
+      </w:r>
+      <w:proofErr w:type="gramStart"/>
+      <w:r>
+        <w:rPr>
+          <w:rFonts w:ascii="Consolas" w:hAnsi="Consolas"/>
+          <w:lang w:val="en-US"/>
+        </w:rPr>
+        <w:t>send(</w:t>
+      </w:r>
+      <w:proofErr w:type="gramEnd"/>
+      <w:r>
+        <w:rPr>
+          <w:rFonts w:ascii="Consolas" w:hAnsi="Consolas"/>
+          <w:lang w:val="en-US"/>
+        </w:rPr>
+        <w:t>)</w:t>
       </w:r>
     </w:p>
     <w:p>
@@ -987,7 +1031,23 @@
           <w:rFonts w:ascii="Consolas" w:hAnsi="Consolas"/>
           <w:lang w:val="en-US"/>
         </w:rPr>
-        <w:t xml:space="preserve">    public function handle()</w:t>
+        <w:t xml:space="preserve">    public function </w:t>
+      </w:r>
+      <w:proofErr w:type="gramStart"/>
+      <w:r>
+        <w:rPr>
+          <w:rFonts w:ascii="Consolas" w:hAnsi="Consolas"/>
+          <w:lang w:val="en-US"/>
+        </w:rPr>
+        <w:t>handle(</w:t>
+      </w:r>
+      <w:proofErr w:type="gramEnd"/>
+      <w:r>
+        <w:rPr>
+          <w:rFonts w:ascii="Consolas" w:hAnsi="Consolas"/>
+          <w:lang w:val="en-US"/>
+        </w:rPr>
+        <w:t>)</w:t>
       </w:r>
     </w:p>
     <w:p>
@@ -1019,32 +1079,64 @@
           <w:rFonts w:ascii="Consolas" w:hAnsi="Consolas"/>
           <w:lang w:val="en-US"/>
         </w:rPr>
-        <w:t xml:space="preserve">        $notification = new Notification();</w:t>
-      </w:r>
-    </w:p>
-    <w:p>
-      <w:pPr>
-        <w:spacing w:line="360" w:lineRule="auto"/>
-        <w:rPr>
-          <w:rFonts w:ascii="Consolas" w:hAnsi="Consolas"/>
-          <w:lang w:val="en-US"/>
-        </w:rPr>
-      </w:pPr>
-    </w:p>
-    <w:p>
-      <w:pPr>
-        <w:spacing w:line="360" w:lineRule="auto"/>
-        <w:rPr>
-          <w:rFonts w:ascii="Consolas" w:hAnsi="Consolas"/>
-          <w:lang w:val="en-US"/>
-        </w:rPr>
-      </w:pPr>
-      <w:r>
-        <w:rPr>
-          <w:rFonts w:ascii="Consolas" w:hAnsi="Consolas"/>
-          <w:lang w:val="en-US"/>
-        </w:rPr>
-        <w:t xml:space="preserve">        $notification-&gt;send();</w:t>
+        <w:t xml:space="preserve">        $notification = new </w:t>
+      </w:r>
+      <w:proofErr w:type="gramStart"/>
+      <w:r>
+        <w:rPr>
+          <w:rFonts w:ascii="Consolas" w:hAnsi="Consolas"/>
+          <w:lang w:val="en-US"/>
+        </w:rPr>
+        <w:t>Notification(</w:t>
+      </w:r>
+      <w:proofErr w:type="gramEnd"/>
+      <w:r>
+        <w:rPr>
+          <w:rFonts w:ascii="Consolas" w:hAnsi="Consolas"/>
+          <w:lang w:val="en-US"/>
+        </w:rPr>
+        <w:t>);</w:t>
+      </w:r>
+    </w:p>
+    <w:p>
+      <w:pPr>
+        <w:spacing w:line="360" w:lineRule="auto"/>
+        <w:rPr>
+          <w:rFonts w:ascii="Consolas" w:hAnsi="Consolas"/>
+          <w:lang w:val="en-US"/>
+        </w:rPr>
+      </w:pPr>
+    </w:p>
+    <w:p>
+      <w:pPr>
+        <w:spacing w:line="360" w:lineRule="auto"/>
+        <w:rPr>
+          <w:rFonts w:ascii="Consolas" w:hAnsi="Consolas"/>
+          <w:lang w:val="en-US"/>
+        </w:rPr>
+      </w:pPr>
+      <w:r>
+        <w:rPr>
+          <w:rFonts w:ascii="Consolas" w:hAnsi="Consolas"/>
+          <w:lang w:val="en-US"/>
+        </w:rPr>
+        <w:t xml:space="preserve">        $notification-&gt;</w:t>
+      </w:r>
+      <w:proofErr w:type="gramStart"/>
+      <w:r>
+        <w:rPr>
+          <w:rFonts w:ascii="Consolas" w:hAnsi="Consolas"/>
+          <w:lang w:val="en-US"/>
+        </w:rPr>
+        <w:t>send(</w:t>
+      </w:r>
+      <w:proofErr w:type="gramEnd"/>
+      <w:r>
+        <w:rPr>
+          <w:rFonts w:ascii="Consolas" w:hAnsi="Consolas"/>
+          <w:lang w:val="en-US"/>
+        </w:rPr>
+        <w:t>);</w:t>
       </w:r>
     </w:p>
     <w:p>
@@ -1181,7 +1273,23 @@
           <w:rFonts w:ascii="Consolas" w:hAnsi="Consolas"/>
           <w:lang w:val="en-US"/>
         </w:rPr>
-        <w:t xml:space="preserve">    public function send()</w:t>
+        <w:t xml:space="preserve">    public function </w:t>
+      </w:r>
+      <w:proofErr w:type="gramStart"/>
+      <w:r>
+        <w:rPr>
+          <w:rFonts w:ascii="Consolas" w:hAnsi="Consolas"/>
+          <w:lang w:val="en-US"/>
+        </w:rPr>
+        <w:t>send(</w:t>
+      </w:r>
+      <w:proofErr w:type="gramEnd"/>
+      <w:r>
+        <w:rPr>
+          <w:rFonts w:ascii="Consolas" w:hAnsi="Consolas"/>
+          <w:lang w:val="en-US"/>
+        </w:rPr>
+        <w:t>)</w:t>
       </w:r>
     </w:p>
     <w:p>
@@ -1336,7 +1444,23 @@
           <w:rFonts w:ascii="Consolas" w:hAnsi="Consolas"/>
           <w:lang w:val="en-US"/>
         </w:rPr>
-        <w:t xml:space="preserve">    public function __construct(Notification $notification)</w:t>
+        <w:t xml:space="preserve">    public function __</w:t>
+      </w:r>
+      <w:proofErr w:type="gramStart"/>
+      <w:r>
+        <w:rPr>
+          <w:rFonts w:ascii="Consolas" w:hAnsi="Consolas"/>
+          <w:lang w:val="en-US"/>
+        </w:rPr>
+        <w:t>construct(</w:t>
+      </w:r>
+      <w:proofErr w:type="gramEnd"/>
+      <w:r>
+        <w:rPr>
+          <w:rFonts w:ascii="Consolas" w:hAnsi="Consolas"/>
+          <w:lang w:val="en-US"/>
+        </w:rPr>
+        <w:t>Notification $notification)</w:t>
       </w:r>
     </w:p>
     <w:p>
@@ -1409,7 +1533,23 @@
           <w:rFonts w:ascii="Consolas" w:hAnsi="Consolas"/>
           <w:lang w:val="en-US"/>
         </w:rPr>
-        <w:t xml:space="preserve">    public function handle()</w:t>
+        <w:t xml:space="preserve">    public function </w:t>
+      </w:r>
+      <w:proofErr w:type="gramStart"/>
+      <w:r>
+        <w:rPr>
+          <w:rFonts w:ascii="Consolas" w:hAnsi="Consolas"/>
+          <w:lang w:val="en-US"/>
+        </w:rPr>
+        <w:t>handle(</w:t>
+      </w:r>
+      <w:proofErr w:type="gramEnd"/>
+      <w:r>
+        <w:rPr>
+          <w:rFonts w:ascii="Consolas" w:hAnsi="Consolas"/>
+          <w:lang w:val="en-US"/>
+        </w:rPr>
+        <w:t>)</w:t>
       </w:r>
     </w:p>
     <w:p>
@@ -1484,6 +1624,7 @@
         <w:t>-&gt;</w:t>
       </w:r>
       <w:proofErr w:type="spellStart"/>
+      <w:proofErr w:type="gramStart"/>
       <w:r>
         <w:rPr>
           <w:rFonts w:ascii="Consolas" w:hAnsi="Consolas"/>
@@ -1495,7 +1636,14 @@
         <w:rPr>
           <w:rFonts w:ascii="Consolas" w:hAnsi="Consolas"/>
         </w:rPr>
-        <w:t>();</w:t>
+        <w:t>(</w:t>
+      </w:r>
+      <w:proofErr w:type="gramEnd"/>
+      <w:r>
+        <w:rPr>
+          <w:rFonts w:ascii="Consolas" w:hAnsi="Consolas"/>
+        </w:rPr>
+        <w:t>);</w:t>
       </w:r>
     </w:p>
     <w:p>
@@ -1665,6 +1813,7 @@
         <w:t>&lt;</w:t>
       </w:r>
       <w:proofErr w:type="spellStart"/>
+      <w:proofErr w:type="gramStart"/>
       <w:r>
         <w:rPr>
           <w:rFonts w:ascii="Consolas" w:hAnsi="Consolas" w:cs="Consolas"/>
@@ -1674,7 +1823,19 @@
           <w:shd w:val="clear" w:color="auto" w:fill="E8F2FE"/>
           <w:lang w:val="en-US"/>
         </w:rPr>
-        <w:t>context:component-scan</w:t>
+        <w:t>context:component</w:t>
+      </w:r>
+      <w:proofErr w:type="gramEnd"/>
+      <w:r>
+        <w:rPr>
+          <w:rFonts w:ascii="Consolas" w:hAnsi="Consolas" w:cs="Consolas"/>
+          <w:color w:val="3F7F7F"/>
+          <w:sz w:val="20"/>
+          <w:szCs w:val="20"/>
+          <w:shd w:val="clear" w:color="auto" w:fill="E8F2FE"/>
+          <w:lang w:val="en-US"/>
+        </w:rPr>
+        <w:t>-scan</w:t>
       </w:r>
       <w:proofErr w:type="spellEnd"/>
       <w:r>
@@ -2097,6 +2258,7 @@
         <w:tab/>
       </w:r>
       <w:proofErr w:type="spellStart"/>
+      <w:proofErr w:type="gramStart"/>
       <w:r>
         <w:rPr>
           <w:rFonts w:ascii="Consolas" w:hAnsi="Consolas" w:cs="Consolas"/>
@@ -2122,6 +2284,7 @@
         <w:t>fortuneService</w:t>
       </w:r>
       <w:proofErr w:type="spellEnd"/>
+      <w:proofErr w:type="gramEnd"/>
       <w:r>
         <w:rPr>
           <w:rFonts w:ascii="Consolas" w:hAnsi="Consolas" w:cs="Consolas"/>
@@ -2345,7 +2508,29 @@
           <w:color w:val="2A00FF"/>
           <w:lang w:val="en-US"/>
         </w:rPr>
-        <w:t>"com.luv2code.springdemo.TrackCoach"</w:t>
+        <w:t>"</w:t>
+      </w:r>
+      <w:proofErr w:type="gramStart"/>
+      <w:r>
+        <w:rPr>
+          <w:rFonts w:ascii="Consolas" w:hAnsi="Consolas" w:cs="Consolas"/>
+          <w:i/>
+          <w:iCs/>
+          <w:color w:val="2A00FF"/>
+          <w:lang w:val="en-US"/>
+        </w:rPr>
+        <w:t>com.luv2code.springdemo</w:t>
+      </w:r>
+      <w:proofErr w:type="gramEnd"/>
+      <w:r>
+        <w:rPr>
+          <w:rFonts w:ascii="Consolas" w:hAnsi="Consolas" w:cs="Consolas"/>
+          <w:i/>
+          <w:iCs/>
+          <w:color w:val="2A00FF"/>
+          <w:lang w:val="en-US"/>
+        </w:rPr>
+        <w:t>.TrackCoach"</w:t>
       </w:r>
       <w:r>
         <w:rPr>
@@ -3585,8 +3770,18 @@
           <w:color w:val="000000"/>
           <w:lang w:val="en-US"/>
         </w:rPr>
-        <w:t xml:space="preserve"> Coach{</w:t>
-      </w:r>
+        <w:t xml:space="preserve"> </w:t>
+      </w:r>
+      <w:proofErr w:type="gramStart"/>
+      <w:r>
+        <w:rPr>
+          <w:rFonts w:ascii="Consolas" w:hAnsi="Consolas" w:cs="Consolas"/>
+          <w:color w:val="000000"/>
+          <w:lang w:val="en-US"/>
+        </w:rPr>
+        <w:t>Coach{</w:t>
+      </w:r>
+      <w:proofErr w:type="gramEnd"/>
     </w:p>
     <w:p>
       <w:pPr>
@@ -3807,6 +4002,7 @@
         <w:t xml:space="preserve"> no Java 9 ou mais novo, por erro de caminho do </w:t>
       </w:r>
       <w:proofErr w:type="spellStart"/>
+      <w:proofErr w:type="gramStart"/>
       <w:r>
         <w:rPr>
           <w:rFonts w:ascii="Consolas" w:hAnsi="Consolas" w:cs="Consolas"/>
@@ -3815,6 +4011,7 @@
         <w:t>javax.annotation</w:t>
       </w:r>
       <w:proofErr w:type="spellEnd"/>
+      <w:proofErr w:type="gramEnd"/>
       <w:r>
         <w:rPr>
           <w:rFonts w:ascii="Consolas" w:hAnsi="Consolas" w:cs="Consolas"/>
@@ -4056,6 +4253,7 @@
         <w:t xml:space="preserve"> String </w:t>
       </w:r>
       <w:proofErr w:type="spellStart"/>
+      <w:proofErr w:type="gramStart"/>
       <w:r>
         <w:rPr>
           <w:rFonts w:ascii="Consolas" w:hAnsi="Consolas" w:cs="Consolas"/>
@@ -4071,7 +4269,16 @@
           <w:color w:val="000000"/>
           <w:lang w:val="en-US"/>
         </w:rPr>
-        <w:t xml:space="preserve">(String </w:t>
+        <w:t>(</w:t>
+      </w:r>
+      <w:proofErr w:type="gramEnd"/>
+      <w:r>
+        <w:rPr>
+          <w:rFonts w:ascii="Consolas" w:hAnsi="Consolas" w:cs="Consolas"/>
+          <w:color w:val="000000"/>
+          <w:lang w:val="en-US"/>
+        </w:rPr>
+        <w:t xml:space="preserve">String </w:t>
       </w:r>
       <w:proofErr w:type="spellStart"/>
       <w:r>
@@ -4220,6 +4427,7 @@
         <w:t xml:space="preserve"> = </w:t>
       </w:r>
       <w:proofErr w:type="spellStart"/>
+      <w:proofErr w:type="gramStart"/>
       <w:r>
         <w:rPr>
           <w:rFonts w:ascii="Consolas" w:hAnsi="Consolas" w:cs="Consolas"/>
@@ -4238,6 +4446,7 @@
         <w:t>.getParameter</w:t>
       </w:r>
       <w:proofErr w:type="spellEnd"/>
+      <w:proofErr w:type="gramEnd"/>
       <w:r>
         <w:rPr>
           <w:rFonts w:ascii="Consolas" w:hAnsi="Consolas" w:cs="Consolas"/>
@@ -5386,6 +5595,7 @@
         <w:t>NotNull</w:t>
       </w:r>
       <w:proofErr w:type="spellEnd"/>
+      <w:proofErr w:type="gramStart"/>
       <w:r>
         <w:rPr>
           <w:rFonts w:ascii="Consolas" w:hAnsi="Consolas"/>
@@ -5395,6 +5605,7 @@
         <w:t>=(</w:t>
       </w:r>
       <w:proofErr w:type="spellStart"/>
+      <w:proofErr w:type="gramEnd"/>
       <w:r>
         <w:rPr>
           <w:rFonts w:ascii="Consolas" w:hAnsi="Consolas"/>
@@ -5795,6 +6006,7 @@
           <w:rFonts w:ascii="Consolas" w:hAnsi="Consolas" w:cs="Consolas"/>
           <w:sz w:val="20"/>
           <w:szCs w:val="20"/>
+          <w:lang w:val="en-US"/>
         </w:rPr>
       </w:pPr>
       <w:r>
@@ -5805,8 +6017,22 @@
           <w:color w:val="A0A0A0"/>
           <w:sz w:val="20"/>
           <w:szCs w:val="20"/>
-        </w:rPr>
-        <w:t>@Min</w:t>
+          <w:lang w:val="en-US"/>
+        </w:rPr>
+        <w:t>@</w:t>
+      </w:r>
+      <w:proofErr w:type="gramStart"/>
+      <w:r>
+        <w:rPr>
+          <w:rFonts w:ascii="Consolas" w:hAnsi="Consolas" w:cs="Consolas"/>
+          <w:i/>
+          <w:iCs/>
+          <w:color w:val="A0A0A0"/>
+          <w:sz w:val="20"/>
+          <w:szCs w:val="20"/>
+          <w:lang w:val="en-US"/>
+        </w:rPr>
+        <w:t>Min</w:t>
       </w:r>
       <w:r>
         <w:rPr>
@@ -5814,26 +6040,28 @@
           <w:color w:val="F9FAF4"/>
           <w:sz w:val="20"/>
           <w:szCs w:val="20"/>
+          <w:lang w:val="en-US"/>
         </w:rPr>
         <w:t>(</w:t>
       </w:r>
-      <w:proofErr w:type="spellStart"/>
+      <w:proofErr w:type="gramEnd"/>
       <w:r>
         <w:rPr>
           <w:rFonts w:ascii="Consolas" w:hAnsi="Consolas" w:cs="Consolas"/>
           <w:color w:val="EB4B64"/>
           <w:sz w:val="20"/>
           <w:szCs w:val="20"/>
+          <w:lang w:val="en-US"/>
         </w:rPr>
         <w:t>value</w:t>
       </w:r>
-      <w:proofErr w:type="spellEnd"/>
       <w:r>
         <w:rPr>
           <w:rFonts w:ascii="Consolas" w:hAnsi="Consolas" w:cs="Consolas"/>
           <w:color w:val="E6E6FA"/>
           <w:sz w:val="20"/>
           <w:szCs w:val="20"/>
+          <w:lang w:val="en-US"/>
         </w:rPr>
         <w:t>=</w:t>
       </w:r>
@@ -5843,6 +6071,7 @@
           <w:color w:val="6897BB"/>
           <w:sz w:val="20"/>
           <w:szCs w:val="20"/>
+          <w:lang w:val="en-US"/>
         </w:rPr>
         <w:t>0</w:t>
       </w:r>
@@ -5852,6 +6081,7 @@
           <w:color w:val="E6E6FA"/>
           <w:sz w:val="20"/>
           <w:szCs w:val="20"/>
+          <w:lang w:val="en-US"/>
         </w:rPr>
         <w:t>,</w:t>
       </w:r>
@@ -5861,26 +6091,27 @@
           <w:color w:val="D9E8F7"/>
           <w:sz w:val="20"/>
           <w:szCs w:val="20"/>
+          <w:lang w:val="en-US"/>
         </w:rPr>
         <w:t xml:space="preserve"> </w:t>
       </w:r>
-      <w:proofErr w:type="spellStart"/>
       <w:r>
         <w:rPr>
           <w:rFonts w:ascii="Consolas" w:hAnsi="Consolas" w:cs="Consolas"/>
           <w:color w:val="EB4B64"/>
           <w:sz w:val="20"/>
           <w:szCs w:val="20"/>
+          <w:lang w:val="en-US"/>
         </w:rPr>
         <w:t>message</w:t>
       </w:r>
-      <w:proofErr w:type="spellEnd"/>
       <w:r>
         <w:rPr>
           <w:rFonts w:ascii="Consolas" w:hAnsi="Consolas" w:cs="Consolas"/>
           <w:color w:val="E6E6FA"/>
           <w:sz w:val="20"/>
           <w:szCs w:val="20"/>
+          <w:lang w:val="en-US"/>
         </w:rPr>
         <w:t>=</w:t>
       </w:r>
@@ -5890,128 +6121,9 @@
           <w:color w:val="17C6A3"/>
           <w:sz w:val="20"/>
           <w:szCs w:val="20"/>
-        </w:rPr>
-        <w:t xml:space="preserve">"must </w:t>
-      </w:r>
-      <w:proofErr w:type="spellStart"/>
-      <w:r>
-        <w:rPr>
-          <w:rFonts w:ascii="Consolas" w:hAnsi="Consolas" w:cs="Consolas"/>
-          <w:color w:val="17C6A3"/>
-          <w:sz w:val="20"/>
-          <w:szCs w:val="20"/>
-        </w:rPr>
-        <w:t>be</w:t>
-      </w:r>
-      <w:proofErr w:type="spellEnd"/>
-      <w:r>
-        <w:rPr>
-          <w:rFonts w:ascii="Consolas" w:hAnsi="Consolas" w:cs="Consolas"/>
-          <w:color w:val="17C6A3"/>
-          <w:sz w:val="20"/>
-          <w:szCs w:val="20"/>
-        </w:rPr>
-        <w:t xml:space="preserve"> </w:t>
-      </w:r>
-      <w:proofErr w:type="spellStart"/>
-      <w:r>
-        <w:rPr>
-          <w:rFonts w:ascii="Consolas" w:hAnsi="Consolas" w:cs="Consolas"/>
-          <w:color w:val="17C6A3"/>
-          <w:sz w:val="20"/>
-          <w:szCs w:val="20"/>
-        </w:rPr>
-        <w:t>greater</w:t>
-      </w:r>
-      <w:proofErr w:type="spellEnd"/>
-      <w:r>
-        <w:rPr>
-          <w:rFonts w:ascii="Consolas" w:hAnsi="Consolas" w:cs="Consolas"/>
-          <w:color w:val="17C6A3"/>
-          <w:sz w:val="20"/>
-          <w:szCs w:val="20"/>
-        </w:rPr>
-        <w:t xml:space="preserve"> </w:t>
-      </w:r>
-      <w:proofErr w:type="spellStart"/>
-      <w:r>
-        <w:rPr>
-          <w:rFonts w:ascii="Consolas" w:hAnsi="Consolas" w:cs="Consolas"/>
-          <w:color w:val="17C6A3"/>
-          <w:sz w:val="20"/>
-          <w:szCs w:val="20"/>
-        </w:rPr>
-        <w:t>than</w:t>
-      </w:r>
-      <w:proofErr w:type="spellEnd"/>
-      <w:r>
-        <w:rPr>
-          <w:rFonts w:ascii="Consolas" w:hAnsi="Consolas" w:cs="Consolas"/>
-          <w:color w:val="17C6A3"/>
-          <w:sz w:val="20"/>
-          <w:szCs w:val="20"/>
-        </w:rPr>
-        <w:t xml:space="preserve"> </w:t>
-      </w:r>
-      <w:proofErr w:type="spellStart"/>
-      <w:r>
-        <w:rPr>
-          <w:rFonts w:ascii="Consolas" w:hAnsi="Consolas" w:cs="Consolas"/>
-          <w:color w:val="17C6A3"/>
-          <w:sz w:val="20"/>
-          <w:szCs w:val="20"/>
-        </w:rPr>
-        <w:t>or</w:t>
-      </w:r>
-      <w:proofErr w:type="spellEnd"/>
-      <w:r>
-        <w:rPr>
-          <w:rFonts w:ascii="Consolas" w:hAnsi="Consolas" w:cs="Consolas"/>
-          <w:color w:val="17C6A3"/>
-          <w:sz w:val="20"/>
-          <w:szCs w:val="20"/>
-        </w:rPr>
-        <w:t xml:space="preserve"> </w:t>
-      </w:r>
-      <w:proofErr w:type="spellStart"/>
-      <w:r>
-        <w:rPr>
-          <w:rFonts w:ascii="Consolas" w:hAnsi="Consolas" w:cs="Consolas"/>
-          <w:color w:val="17C6A3"/>
-          <w:sz w:val="20"/>
-          <w:szCs w:val="20"/>
-        </w:rPr>
-        <w:t>equal</w:t>
-      </w:r>
-      <w:proofErr w:type="spellEnd"/>
-      <w:r>
-        <w:rPr>
-          <w:rFonts w:ascii="Consolas" w:hAnsi="Consolas" w:cs="Consolas"/>
-          <w:color w:val="17C6A3"/>
-          <w:sz w:val="20"/>
-          <w:szCs w:val="20"/>
-        </w:rPr>
-        <w:t xml:space="preserve"> </w:t>
-      </w:r>
-      <w:proofErr w:type="spellStart"/>
-      <w:r>
-        <w:rPr>
-          <w:rFonts w:ascii="Consolas" w:hAnsi="Consolas" w:cs="Consolas"/>
-          <w:color w:val="17C6A3"/>
-          <w:sz w:val="20"/>
-          <w:szCs w:val="20"/>
-        </w:rPr>
-        <w:t>to</w:t>
-      </w:r>
-      <w:proofErr w:type="spellEnd"/>
-      <w:r>
-        <w:rPr>
-          <w:rFonts w:ascii="Consolas" w:hAnsi="Consolas" w:cs="Consolas"/>
-          <w:color w:val="17C6A3"/>
-          <w:sz w:val="20"/>
-          <w:szCs w:val="20"/>
-        </w:rPr>
-        <w:t xml:space="preserve"> zero"</w:t>
+          <w:lang w:val="en-US"/>
+        </w:rPr>
+        <w:t>"must be greater than or equal to zero"</w:t>
       </w:r>
       <w:r>
         <w:rPr>
@@ -6019,6 +6131,7 @@
           <w:color w:val="F9FAF4"/>
           <w:sz w:val="20"/>
           <w:szCs w:val="20"/>
+          <w:lang w:val="en-US"/>
         </w:rPr>
         <w:t>)</w:t>
       </w:r>
@@ -6033,6 +6146,7 @@
           <w:rFonts w:ascii="Consolas" w:hAnsi="Consolas" w:cs="Consolas"/>
           <w:sz w:val="20"/>
           <w:szCs w:val="20"/>
+          <w:lang w:val="en-US"/>
         </w:rPr>
       </w:pPr>
       <w:r>
@@ -6041,6 +6155,7 @@
           <w:color w:val="D9E8F7"/>
           <w:sz w:val="20"/>
           <w:szCs w:val="20"/>
+          <w:lang w:val="en-US"/>
         </w:rPr>
         <w:tab/>
       </w:r>
@@ -6052,8 +6167,22 @@
           <w:color w:val="A0A0A0"/>
           <w:sz w:val="20"/>
           <w:szCs w:val="20"/>
-        </w:rPr>
-        <w:t>@Max</w:t>
+          <w:lang w:val="en-US"/>
+        </w:rPr>
+        <w:t>@</w:t>
+      </w:r>
+      <w:proofErr w:type="gramStart"/>
+      <w:r>
+        <w:rPr>
+          <w:rFonts w:ascii="Consolas" w:hAnsi="Consolas" w:cs="Consolas"/>
+          <w:i/>
+          <w:iCs/>
+          <w:color w:val="A0A0A0"/>
+          <w:sz w:val="20"/>
+          <w:szCs w:val="20"/>
+          <w:lang w:val="en-US"/>
+        </w:rPr>
+        <w:t>Max</w:t>
       </w:r>
       <w:r>
         <w:rPr>
@@ -6061,26 +6190,28 @@
           <w:color w:val="F9FAF4"/>
           <w:sz w:val="20"/>
           <w:szCs w:val="20"/>
+          <w:lang w:val="en-US"/>
         </w:rPr>
         <w:t>(</w:t>
       </w:r>
-      <w:proofErr w:type="spellStart"/>
+      <w:proofErr w:type="gramEnd"/>
       <w:r>
         <w:rPr>
           <w:rFonts w:ascii="Consolas" w:hAnsi="Consolas" w:cs="Consolas"/>
           <w:color w:val="EB4B64"/>
           <w:sz w:val="20"/>
           <w:szCs w:val="20"/>
+          <w:lang w:val="en-US"/>
         </w:rPr>
         <w:t>value</w:t>
       </w:r>
-      <w:proofErr w:type="spellEnd"/>
       <w:r>
         <w:rPr>
           <w:rFonts w:ascii="Consolas" w:hAnsi="Consolas" w:cs="Consolas"/>
           <w:color w:val="E6E6FA"/>
           <w:sz w:val="20"/>
           <w:szCs w:val="20"/>
+          <w:lang w:val="en-US"/>
         </w:rPr>
         <w:t>=</w:t>
       </w:r>
@@ -6090,6 +6221,7 @@
           <w:color w:val="6897BB"/>
           <w:sz w:val="20"/>
           <w:szCs w:val="20"/>
+          <w:lang w:val="en-US"/>
         </w:rPr>
         <w:t>10</w:t>
       </w:r>
@@ -6099,6 +6231,7 @@
           <w:color w:val="E6E6FA"/>
           <w:sz w:val="20"/>
           <w:szCs w:val="20"/>
+          <w:lang w:val="en-US"/>
         </w:rPr>
         <w:t>,</w:t>
       </w:r>
@@ -6108,26 +6241,27 @@
           <w:color w:val="D9E8F7"/>
           <w:sz w:val="20"/>
           <w:szCs w:val="20"/>
+          <w:lang w:val="en-US"/>
         </w:rPr>
         <w:t xml:space="preserve"> </w:t>
       </w:r>
-      <w:proofErr w:type="spellStart"/>
       <w:r>
         <w:rPr>
           <w:rFonts w:ascii="Consolas" w:hAnsi="Consolas" w:cs="Consolas"/>
           <w:color w:val="EB4B64"/>
           <w:sz w:val="20"/>
           <w:szCs w:val="20"/>
+          <w:lang w:val="en-US"/>
         </w:rPr>
         <w:t>message</w:t>
       </w:r>
-      <w:proofErr w:type="spellEnd"/>
       <w:r>
         <w:rPr>
           <w:rFonts w:ascii="Consolas" w:hAnsi="Consolas" w:cs="Consolas"/>
           <w:color w:val="E6E6FA"/>
           <w:sz w:val="20"/>
           <w:szCs w:val="20"/>
+          <w:lang w:val="en-US"/>
         </w:rPr>
         <w:t>=</w:t>
       </w:r>
@@ -6137,128 +6271,9 @@
           <w:color w:val="17C6A3"/>
           <w:sz w:val="20"/>
           <w:szCs w:val="20"/>
-        </w:rPr>
-        <w:t xml:space="preserve">"must </w:t>
-      </w:r>
-      <w:proofErr w:type="spellStart"/>
-      <w:r>
-        <w:rPr>
-          <w:rFonts w:ascii="Consolas" w:hAnsi="Consolas" w:cs="Consolas"/>
-          <w:color w:val="17C6A3"/>
-          <w:sz w:val="20"/>
-          <w:szCs w:val="20"/>
-        </w:rPr>
-        <w:t>be</w:t>
-      </w:r>
-      <w:proofErr w:type="spellEnd"/>
-      <w:r>
-        <w:rPr>
-          <w:rFonts w:ascii="Consolas" w:hAnsi="Consolas" w:cs="Consolas"/>
-          <w:color w:val="17C6A3"/>
-          <w:sz w:val="20"/>
-          <w:szCs w:val="20"/>
-        </w:rPr>
-        <w:t xml:space="preserve"> </w:t>
-      </w:r>
-      <w:proofErr w:type="spellStart"/>
-      <w:r>
-        <w:rPr>
-          <w:rFonts w:ascii="Consolas" w:hAnsi="Consolas" w:cs="Consolas"/>
-          <w:color w:val="17C6A3"/>
-          <w:sz w:val="20"/>
-          <w:szCs w:val="20"/>
-        </w:rPr>
-        <w:t>less</w:t>
-      </w:r>
-      <w:proofErr w:type="spellEnd"/>
-      <w:r>
-        <w:rPr>
-          <w:rFonts w:ascii="Consolas" w:hAnsi="Consolas" w:cs="Consolas"/>
-          <w:color w:val="17C6A3"/>
-          <w:sz w:val="20"/>
-          <w:szCs w:val="20"/>
-        </w:rPr>
-        <w:t xml:space="preserve"> </w:t>
-      </w:r>
-      <w:proofErr w:type="spellStart"/>
-      <w:r>
-        <w:rPr>
-          <w:rFonts w:ascii="Consolas" w:hAnsi="Consolas" w:cs="Consolas"/>
-          <w:color w:val="17C6A3"/>
-          <w:sz w:val="20"/>
-          <w:szCs w:val="20"/>
-        </w:rPr>
-        <w:t>than</w:t>
-      </w:r>
-      <w:proofErr w:type="spellEnd"/>
-      <w:r>
-        <w:rPr>
-          <w:rFonts w:ascii="Consolas" w:hAnsi="Consolas" w:cs="Consolas"/>
-          <w:color w:val="17C6A3"/>
-          <w:sz w:val="20"/>
-          <w:szCs w:val="20"/>
-        </w:rPr>
-        <w:t xml:space="preserve"> </w:t>
-      </w:r>
-      <w:proofErr w:type="spellStart"/>
-      <w:r>
-        <w:rPr>
-          <w:rFonts w:ascii="Consolas" w:hAnsi="Consolas" w:cs="Consolas"/>
-          <w:color w:val="17C6A3"/>
-          <w:sz w:val="20"/>
-          <w:szCs w:val="20"/>
-        </w:rPr>
-        <w:t>or</w:t>
-      </w:r>
-      <w:proofErr w:type="spellEnd"/>
-      <w:r>
-        <w:rPr>
-          <w:rFonts w:ascii="Consolas" w:hAnsi="Consolas" w:cs="Consolas"/>
-          <w:color w:val="17C6A3"/>
-          <w:sz w:val="20"/>
-          <w:szCs w:val="20"/>
-        </w:rPr>
-        <w:t xml:space="preserve"> </w:t>
-      </w:r>
-      <w:proofErr w:type="spellStart"/>
-      <w:r>
-        <w:rPr>
-          <w:rFonts w:ascii="Consolas" w:hAnsi="Consolas" w:cs="Consolas"/>
-          <w:color w:val="17C6A3"/>
-          <w:sz w:val="20"/>
-          <w:szCs w:val="20"/>
-        </w:rPr>
-        <w:t>equal</w:t>
-      </w:r>
-      <w:proofErr w:type="spellEnd"/>
-      <w:r>
-        <w:rPr>
-          <w:rFonts w:ascii="Consolas" w:hAnsi="Consolas" w:cs="Consolas"/>
-          <w:color w:val="17C6A3"/>
-          <w:sz w:val="20"/>
-          <w:szCs w:val="20"/>
-        </w:rPr>
-        <w:t xml:space="preserve"> </w:t>
-      </w:r>
-      <w:proofErr w:type="spellStart"/>
-      <w:r>
-        <w:rPr>
-          <w:rFonts w:ascii="Consolas" w:hAnsi="Consolas" w:cs="Consolas"/>
-          <w:color w:val="17C6A3"/>
-          <w:sz w:val="20"/>
-          <w:szCs w:val="20"/>
-        </w:rPr>
-        <w:t>to</w:t>
-      </w:r>
-      <w:proofErr w:type="spellEnd"/>
-      <w:r>
-        <w:rPr>
-          <w:rFonts w:ascii="Consolas" w:hAnsi="Consolas" w:cs="Consolas"/>
-          <w:color w:val="17C6A3"/>
-          <w:sz w:val="20"/>
-          <w:szCs w:val="20"/>
-        </w:rPr>
-        <w:t xml:space="preserve"> 10"</w:t>
+          <w:lang w:val="en-US"/>
+        </w:rPr>
+        <w:t>"must be less than or equal to 10"</w:t>
       </w:r>
       <w:r>
         <w:rPr>
@@ -6266,6 +6281,7 @@
           <w:color w:val="F9FAF4"/>
           <w:sz w:val="20"/>
           <w:szCs w:val="20"/>
+          <w:lang w:val="en-US"/>
         </w:rPr>
         <w:t>)</w:t>
       </w:r>
@@ -6286,6 +6302,7 @@
           <w:color w:val="D9E8F7"/>
           <w:sz w:val="20"/>
           <w:szCs w:val="20"/>
+          <w:lang w:val="en-US"/>
         </w:rPr>
         <w:tab/>
       </w:r>
@@ -6425,6 +6442,7 @@
           <w:sz w:val="20"/>
           <w:szCs w:val="20"/>
           <w:u w:val="single"/>
+          <w:lang w:val="en-US"/>
         </w:rPr>
       </w:pPr>
       <w:r>
@@ -6434,26 +6452,16 @@
           <w:iCs/>
           <w:sz w:val="20"/>
           <w:szCs w:val="20"/>
-        </w:rPr>
-        <w:t>@</w:t>
-      </w:r>
-      <w:proofErr w:type="spellStart"/>
-      <w:r>
-        <w:rPr>
-          <w:rFonts w:ascii="Consolas" w:hAnsi="Consolas" w:cs="Consolas"/>
-          <w:i/>
-          <w:iCs/>
-          <w:sz w:val="20"/>
-          <w:szCs w:val="20"/>
-        </w:rPr>
-        <w:t>Pattern</w:t>
-      </w:r>
-      <w:proofErr w:type="spellEnd"/>
-      <w:r>
-        <w:rPr>
-          <w:rFonts w:ascii="Consolas" w:hAnsi="Consolas" w:cs="Consolas"/>
-          <w:sz w:val="20"/>
-          <w:szCs w:val="20"/>
+          <w:lang w:val="en-US"/>
+        </w:rPr>
+        <w:t>@Pattern</w:t>
+      </w:r>
+      <w:r>
+        <w:rPr>
+          <w:rFonts w:ascii="Consolas" w:hAnsi="Consolas" w:cs="Consolas"/>
+          <w:sz w:val="20"/>
+          <w:szCs w:val="20"/>
+          <w:lang w:val="en-US"/>
         </w:rPr>
         <w:t>(</w:t>
       </w:r>
@@ -6463,6 +6471,7 @@
           <w:rFonts w:ascii="Consolas" w:hAnsi="Consolas" w:cs="Consolas"/>
           <w:sz w:val="20"/>
           <w:szCs w:val="20"/>
+          <w:lang w:val="en-US"/>
         </w:rPr>
         <w:t>regexp</w:t>
       </w:r>
@@ -6472,62 +6481,9 @@
           <w:rFonts w:ascii="Consolas" w:hAnsi="Consolas" w:cs="Consolas"/>
           <w:sz w:val="20"/>
           <w:szCs w:val="20"/>
-        </w:rPr>
-        <w:t xml:space="preserve">="^[a-zA-Z0-9]{5}", </w:t>
-      </w:r>
-      <w:proofErr w:type="spellStart"/>
-      <w:r>
-        <w:rPr>
-          <w:rFonts w:ascii="Consolas" w:hAnsi="Consolas" w:cs="Consolas"/>
-          <w:sz w:val="20"/>
-          <w:szCs w:val="20"/>
-        </w:rPr>
-        <w:t>message</w:t>
-      </w:r>
-      <w:proofErr w:type="spellEnd"/>
-      <w:r>
-        <w:rPr>
-          <w:rFonts w:ascii="Consolas" w:hAnsi="Consolas" w:cs="Consolas"/>
-          <w:sz w:val="20"/>
-          <w:szCs w:val="20"/>
-        </w:rPr>
-        <w:t>="</w:t>
-      </w:r>
-      <w:proofErr w:type="spellStart"/>
-      <w:r>
-        <w:rPr>
-          <w:rFonts w:ascii="Consolas" w:hAnsi="Consolas" w:cs="Consolas"/>
-          <w:sz w:val="20"/>
-          <w:szCs w:val="20"/>
-        </w:rPr>
-        <w:t>only</w:t>
-      </w:r>
-      <w:proofErr w:type="spellEnd"/>
-      <w:r>
-        <w:rPr>
-          <w:rFonts w:ascii="Consolas" w:hAnsi="Consolas" w:cs="Consolas"/>
-          <w:sz w:val="20"/>
-          <w:szCs w:val="20"/>
-        </w:rPr>
-        <w:t xml:space="preserve"> 5 chars/</w:t>
-      </w:r>
-      <w:proofErr w:type="spellStart"/>
-      <w:r>
-        <w:rPr>
-          <w:rFonts w:ascii="Consolas" w:hAnsi="Consolas" w:cs="Consolas"/>
-          <w:sz w:val="20"/>
-          <w:szCs w:val="20"/>
-        </w:rPr>
-        <w:t>digits</w:t>
-      </w:r>
-      <w:proofErr w:type="spellEnd"/>
-      <w:r>
-        <w:rPr>
-          <w:rFonts w:ascii="Consolas" w:hAnsi="Consolas" w:cs="Consolas"/>
-          <w:sz w:val="20"/>
-          <w:szCs w:val="20"/>
-        </w:rPr>
-        <w:t>")</w:t>
+          <w:lang w:val="en-US"/>
+        </w:rPr>
+        <w:t>="^[a-zA-Z0-9]{5}", message="only 5 chars/digits")</w:t>
       </w:r>
     </w:p>
     <w:p>
@@ -6573,6 +6529,7 @@
         <w:t xml:space="preserve">Criar um arquivo </w:t>
       </w:r>
       <w:proofErr w:type="spellStart"/>
+      <w:proofErr w:type="gramStart"/>
       <w:r>
         <w:rPr>
           <w:rFonts w:ascii="Consolas" w:hAnsi="Consolas"/>
@@ -6586,6 +6543,7 @@
         <w:t>ies</w:t>
       </w:r>
       <w:proofErr w:type="spellEnd"/>
+      <w:proofErr w:type="gramEnd"/>
       <w:r>
         <w:rPr>
           <w:rFonts w:ascii="Consolas" w:hAnsi="Consolas"/>
@@ -6656,6 +6614,7 @@
         </w:rPr>
       </w:pPr>
       <w:proofErr w:type="spellStart"/>
+      <w:proofErr w:type="gramStart"/>
       <w:r>
         <w:rPr>
           <w:rFonts w:ascii="Consolas" w:hAnsi="Consolas"/>
@@ -6663,6 +6622,7 @@
         <w:t>tipoDeErro.modelDoSpringQueTemOCampo.nomeDoCampo</w:t>
       </w:r>
       <w:proofErr w:type="spellEnd"/>
+      <w:proofErr w:type="gramEnd"/>
       <w:r>
         <w:rPr>
           <w:rFonts w:ascii="Consolas" w:hAnsi="Consolas"/>
@@ -6704,6 +6664,7 @@
         </w:rPr>
       </w:pPr>
       <w:proofErr w:type="spellStart"/>
+      <w:proofErr w:type="gramStart"/>
       <w:r>
         <w:rPr>
           <w:rFonts w:ascii="Consolas" w:hAnsi="Consolas" w:cs="Consolas"/>
@@ -6713,6 +6674,7 @@
         <w:t>typeMismatch.customer.freePasses</w:t>
       </w:r>
       <w:proofErr w:type="spellEnd"/>
+      <w:proofErr w:type="gramEnd"/>
       <w:r>
         <w:rPr>
           <w:rFonts w:ascii="Consolas" w:hAnsi="Consolas" w:cs="Consolas"/>
@@ -6811,6 +6773,7 @@
           <w:rFonts w:ascii="Consolas" w:hAnsi="Consolas" w:cs="Consolas"/>
           <w:sz w:val="20"/>
           <w:szCs w:val="20"/>
+          <w:lang w:val="en-US"/>
         </w:rPr>
       </w:pPr>
       <w:r>
@@ -6819,11 +6782,11 @@
           <w:color w:val="808080"/>
           <w:sz w:val="20"/>
           <w:szCs w:val="20"/>
+          <w:lang w:val="en-US"/>
         </w:rPr>
         <w:lastRenderedPageBreak/>
         <w:t>&lt;</w:t>
       </w:r>
-      <w:proofErr w:type="spellStart"/>
       <w:r>
         <w:rPr>
           <w:rFonts w:ascii="Consolas" w:hAnsi="Consolas" w:cs="Consolas"/>
@@ -6832,15 +6795,16 @@
           <w:color w:val="03A8D8"/>
           <w:sz w:val="20"/>
           <w:szCs w:val="20"/>
+          <w:lang w:val="en-US"/>
         </w:rPr>
         <w:t>bean</w:t>
       </w:r>
-      <w:proofErr w:type="spellEnd"/>
-      <w:r>
-        <w:rPr>
-          <w:rFonts w:ascii="Consolas" w:hAnsi="Consolas" w:cs="Consolas"/>
-          <w:sz w:val="20"/>
-          <w:szCs w:val="20"/>
+      <w:r>
+        <w:rPr>
+          <w:rFonts w:ascii="Consolas" w:hAnsi="Consolas" w:cs="Consolas"/>
+          <w:sz w:val="20"/>
+          <w:szCs w:val="20"/>
+          <w:lang w:val="en-US"/>
         </w:rPr>
         <w:t xml:space="preserve"> </w:t>
       </w:r>
@@ -6850,6 +6814,7 @@
           <w:color w:val="A7EC21"/>
           <w:sz w:val="20"/>
           <w:szCs w:val="20"/>
+          <w:lang w:val="en-US"/>
         </w:rPr>
         <w:t>id</w:t>
       </w:r>
@@ -6859,6 +6824,7 @@
           <w:color w:val="52CA11"/>
           <w:sz w:val="20"/>
           <w:szCs w:val="20"/>
+          <w:lang w:val="en-US"/>
         </w:rPr>
         <w:t>=</w:t>
       </w:r>
@@ -6870,6 +6836,7 @@
           <w:color w:val="17C694"/>
           <w:sz w:val="20"/>
           <w:szCs w:val="20"/>
+          <w:lang w:val="en-US"/>
         </w:rPr>
         <w:t>"</w:t>
       </w:r>
@@ -6882,6 +6849,7 @@
           <w:color w:val="17C694"/>
           <w:sz w:val="20"/>
           <w:szCs w:val="20"/>
+          <w:lang w:val="en-US"/>
         </w:rPr>
         <w:t>messageSource</w:t>
       </w:r>
@@ -6894,6 +6862,7 @@
           <w:color w:val="17C694"/>
           <w:sz w:val="20"/>
           <w:szCs w:val="20"/>
+          <w:lang w:val="en-US"/>
         </w:rPr>
         <w:t>"</w:t>
       </w:r>
@@ -6908,16 +6877,16 @@
           <w:rFonts w:ascii="Consolas" w:hAnsi="Consolas" w:cs="Consolas"/>
           <w:sz w:val="20"/>
           <w:szCs w:val="20"/>
-        </w:rPr>
-      </w:pPr>
-      <w:bookmarkStart w:id="0" w:name="_GoBack"/>
-      <w:bookmarkEnd w:id="0"/>
+          <w:lang w:val="en-US"/>
+        </w:rPr>
+      </w:pPr>
       <w:r>
         <w:rPr>
           <w:rFonts w:ascii="Consolas" w:hAnsi="Consolas" w:cs="Consolas"/>
           <w:color w:val="A7EC21"/>
           <w:sz w:val="20"/>
           <w:szCs w:val="20"/>
+          <w:lang w:val="en-US"/>
         </w:rPr>
         <w:t>class</w:t>
       </w:r>
@@ -6927,6 +6896,7 @@
           <w:color w:val="52CA11"/>
           <w:sz w:val="20"/>
           <w:szCs w:val="20"/>
+          <w:lang w:val="en-US"/>
         </w:rPr>
         <w:t>=</w:t>
       </w:r>
@@ -6938,8 +6908,35 @@
           <w:color w:val="17C694"/>
           <w:sz w:val="20"/>
           <w:szCs w:val="20"/>
-        </w:rPr>
-        <w:t>"org.sprinframework.context.support.ResourceBundleMessageSource"</w:t>
+          <w:lang w:val="en-US"/>
+        </w:rPr>
+        <w:t>"</w:t>
+      </w:r>
+      <w:proofErr w:type="gramStart"/>
+      <w:r>
+        <w:rPr>
+          <w:rFonts w:ascii="Consolas" w:hAnsi="Consolas" w:cs="Consolas"/>
+          <w:i/>
+          <w:iCs/>
+          <w:color w:val="17C694"/>
+          <w:sz w:val="20"/>
+          <w:szCs w:val="20"/>
+          <w:lang w:val="en-US"/>
+        </w:rPr>
+        <w:t>org.sprinframework</w:t>
+      </w:r>
+      <w:proofErr w:type="gramEnd"/>
+      <w:r>
+        <w:rPr>
+          <w:rFonts w:ascii="Consolas" w:hAnsi="Consolas" w:cs="Consolas"/>
+          <w:i/>
+          <w:iCs/>
+          <w:color w:val="17C694"/>
+          <w:sz w:val="20"/>
+          <w:szCs w:val="20"/>
+          <w:lang w:val="en-US"/>
+        </w:rPr>
+        <w:t>.context.support.ResourceBundleMessageSource"</w:t>
       </w:r>
       <w:r>
         <w:rPr>
@@ -6947,6 +6944,7 @@
           <w:color w:val="808080"/>
           <w:sz w:val="20"/>
           <w:szCs w:val="20"/>
+          <w:lang w:val="en-US"/>
         </w:rPr>
         <w:t>&gt;</w:t>
       </w:r>
@@ -6961,6 +6959,7 @@
           <w:rFonts w:ascii="Consolas" w:hAnsi="Consolas" w:cs="Consolas"/>
           <w:sz w:val="20"/>
           <w:szCs w:val="20"/>
+          <w:lang w:val="en-US"/>
         </w:rPr>
       </w:pPr>
       <w:r>
@@ -6969,6 +6968,7 @@
           <w:color w:val="D9E8F7"/>
           <w:sz w:val="20"/>
           <w:szCs w:val="20"/>
+          <w:lang w:val="en-US"/>
         </w:rPr>
         <w:tab/>
       </w:r>
@@ -6978,6 +6978,7 @@
           <w:color w:val="D9E8F7"/>
           <w:sz w:val="20"/>
           <w:szCs w:val="20"/>
+          <w:lang w:val="en-US"/>
         </w:rPr>
         <w:tab/>
       </w:r>
@@ -6992,6 +6993,7 @@
           <w:rFonts w:ascii="Consolas" w:hAnsi="Consolas" w:cs="Consolas"/>
           <w:sz w:val="20"/>
           <w:szCs w:val="20"/>
+          <w:lang w:val="en-US"/>
         </w:rPr>
       </w:pPr>
       <w:r>
@@ -7000,6 +7002,7 @@
           <w:color w:val="D9E8F7"/>
           <w:sz w:val="20"/>
           <w:szCs w:val="20"/>
+          <w:lang w:val="en-US"/>
         </w:rPr>
         <w:tab/>
       </w:r>
@@ -7009,10 +7012,10 @@
           <w:color w:val="808080"/>
           <w:sz w:val="20"/>
           <w:szCs w:val="20"/>
+          <w:lang w:val="en-US"/>
         </w:rPr>
         <w:t>&lt;</w:t>
       </w:r>
-      <w:proofErr w:type="spellStart"/>
       <w:r>
         <w:rPr>
           <w:rFonts w:ascii="Consolas" w:hAnsi="Consolas" w:cs="Consolas"/>
@@ -7021,35 +7024,36 @@
           <w:color w:val="03A8D8"/>
           <w:sz w:val="20"/>
           <w:szCs w:val="20"/>
+          <w:lang w:val="en-US"/>
         </w:rPr>
         <w:t>property</w:t>
       </w:r>
-      <w:proofErr w:type="spellEnd"/>
-      <w:r>
-        <w:rPr>
-          <w:rFonts w:ascii="Consolas" w:hAnsi="Consolas" w:cs="Consolas"/>
-          <w:sz w:val="20"/>
-          <w:szCs w:val="20"/>
+      <w:r>
+        <w:rPr>
+          <w:rFonts w:ascii="Consolas" w:hAnsi="Consolas" w:cs="Consolas"/>
+          <w:sz w:val="20"/>
+          <w:szCs w:val="20"/>
+          <w:lang w:val="en-US"/>
         </w:rPr>
         <w:t xml:space="preserve"> </w:t>
       </w:r>
-      <w:proofErr w:type="spellStart"/>
       <w:r>
         <w:rPr>
           <w:rFonts w:ascii="Consolas" w:hAnsi="Consolas" w:cs="Consolas"/>
           <w:color w:val="A7EC21"/>
           <w:sz w:val="20"/>
           <w:szCs w:val="20"/>
+          <w:lang w:val="en-US"/>
         </w:rPr>
         <w:t>name</w:t>
       </w:r>
-      <w:proofErr w:type="spellEnd"/>
       <w:r>
         <w:rPr>
           <w:rFonts w:ascii="Consolas" w:hAnsi="Consolas" w:cs="Consolas"/>
           <w:color w:val="52CA11"/>
           <w:sz w:val="20"/>
           <w:szCs w:val="20"/>
+          <w:lang w:val="en-US"/>
         </w:rPr>
         <w:t>=</w:t>
       </w:r>
@@ -7061,6 +7065,7 @@
           <w:color w:val="17C694"/>
           <w:sz w:val="20"/>
           <w:szCs w:val="20"/>
+          <w:lang w:val="en-US"/>
         </w:rPr>
         <w:t>"</w:t>
       </w:r>
@@ -7073,6 +7078,7 @@
           <w:color w:val="17C694"/>
           <w:sz w:val="20"/>
           <w:szCs w:val="20"/>
+          <w:lang w:val="en-US"/>
         </w:rPr>
         <w:t>basenames</w:t>
       </w:r>
@@ -7085,6 +7091,7 @@
           <w:color w:val="17C694"/>
           <w:sz w:val="20"/>
           <w:szCs w:val="20"/>
+          <w:lang w:val="en-US"/>
         </w:rPr>
         <w:t>"</w:t>
       </w:r>
@@ -7093,26 +7100,27 @@
           <w:rFonts w:ascii="Consolas" w:hAnsi="Consolas" w:cs="Consolas"/>
           <w:sz w:val="20"/>
           <w:szCs w:val="20"/>
+          <w:lang w:val="en-US"/>
         </w:rPr>
         <w:t xml:space="preserve"> </w:t>
       </w:r>
-      <w:proofErr w:type="spellStart"/>
       <w:r>
         <w:rPr>
           <w:rFonts w:ascii="Consolas" w:hAnsi="Consolas" w:cs="Consolas"/>
           <w:color w:val="A7EC21"/>
           <w:sz w:val="20"/>
           <w:szCs w:val="20"/>
+          <w:lang w:val="en-US"/>
         </w:rPr>
         <w:t>value</w:t>
       </w:r>
-      <w:proofErr w:type="spellEnd"/>
       <w:r>
         <w:rPr>
           <w:rFonts w:ascii="Consolas" w:hAnsi="Consolas" w:cs="Consolas"/>
           <w:color w:val="52CA11"/>
           <w:sz w:val="20"/>
           <w:szCs w:val="20"/>
+          <w:lang w:val="en-US"/>
         </w:rPr>
         <w:t>=</w:t>
       </w:r>
@@ -7124,56 +7132,9 @@
           <w:color w:val="17C694"/>
           <w:sz w:val="20"/>
           <w:szCs w:val="20"/>
-        </w:rPr>
-        <w:t>"</w:t>
-      </w:r>
-      <w:proofErr w:type="spellStart"/>
-      <w:r>
-        <w:rPr>
-          <w:rFonts w:ascii="Consolas" w:hAnsi="Consolas" w:cs="Consolas"/>
-          <w:i/>
-          <w:iCs/>
-          <w:color w:val="17C694"/>
-          <w:sz w:val="20"/>
-          <w:szCs w:val="20"/>
-        </w:rPr>
-        <w:t>resources</w:t>
-      </w:r>
-      <w:proofErr w:type="spellEnd"/>
-      <w:r>
-        <w:rPr>
-          <w:rFonts w:ascii="Consolas" w:hAnsi="Consolas" w:cs="Consolas"/>
-          <w:i/>
-          <w:iCs/>
-          <w:color w:val="17C694"/>
-          <w:sz w:val="20"/>
-          <w:szCs w:val="20"/>
-        </w:rPr>
-        <w:t>/</w:t>
-      </w:r>
-      <w:proofErr w:type="spellStart"/>
-      <w:r>
-        <w:rPr>
-          <w:rFonts w:ascii="Consolas" w:hAnsi="Consolas" w:cs="Consolas"/>
-          <w:i/>
-          <w:iCs/>
-          <w:color w:val="17C694"/>
-          <w:sz w:val="20"/>
-          <w:szCs w:val="20"/>
-        </w:rPr>
-        <w:t>messages</w:t>
-      </w:r>
-      <w:proofErr w:type="spellEnd"/>
-      <w:r>
-        <w:rPr>
-          <w:rFonts w:ascii="Consolas" w:hAnsi="Consolas" w:cs="Consolas"/>
-          <w:i/>
-          <w:iCs/>
-          <w:color w:val="17C694"/>
-          <w:sz w:val="20"/>
-          <w:szCs w:val="20"/>
-        </w:rPr>
-        <w:t>"</w:t>
+          <w:lang w:val="en-US"/>
+        </w:rPr>
+        <w:t>"resources/messages"</w:t>
       </w:r>
       <w:r>
         <w:rPr>
@@ -7181,6 +7142,7 @@
           <w:color w:val="808080"/>
           <w:sz w:val="20"/>
           <w:szCs w:val="20"/>
+          <w:lang w:val="en-US"/>
         </w:rPr>
         <w:t>/&gt;</w:t>
       </w:r>
@@ -7195,6 +7157,7 @@
           <w:rFonts w:ascii="Consolas" w:hAnsi="Consolas" w:cs="Consolas"/>
           <w:sz w:val="20"/>
           <w:szCs w:val="20"/>
+          <w:lang w:val="en-US"/>
         </w:rPr>
       </w:pPr>
       <w:r>
@@ -7203,6 +7166,7 @@
           <w:color w:val="D9E8F7"/>
           <w:sz w:val="20"/>
           <w:szCs w:val="20"/>
+          <w:lang w:val="en-US"/>
         </w:rPr>
         <w:tab/>
       </w:r>
@@ -7212,15 +7176,19 @@
           <w:color w:val="D9E8F7"/>
           <w:sz w:val="20"/>
           <w:szCs w:val="20"/>
-        </w:rPr>
-        <w:tab/>
-      </w:r>
-    </w:p>
-    <w:p>
-      <w:pPr>
-        <w:spacing w:line="360" w:lineRule="auto"/>
-        <w:rPr>
-          <w:rFonts w:ascii="Consolas" w:hAnsi="Consolas"/>
+          <w:lang w:val="en-US"/>
+        </w:rPr>
+        <w:tab/>
+      </w:r>
+    </w:p>
+    <w:p>
+      <w:pPr>
+        <w:spacing w:line="360" w:lineRule="auto"/>
+        <w:rPr>
+          <w:rFonts w:ascii="Consolas" w:hAnsi="Consolas" w:cs="Consolas"/>
+          <w:color w:val="808080"/>
+          <w:sz w:val="20"/>
+          <w:szCs w:val="20"/>
         </w:rPr>
       </w:pPr>
       <w:r>
@@ -7254,6 +7222,1814 @@
         </w:rPr>
         <w:t>&gt;</w:t>
       </w:r>
+    </w:p>
+    <w:p>
+      <w:pPr>
+        <w:spacing w:line="360" w:lineRule="auto"/>
+        <w:rPr>
+          <w:rFonts w:ascii="Consolas" w:hAnsi="Consolas" w:cs="Consolas"/>
+          <w:color w:val="808080"/>
+          <w:sz w:val="20"/>
+          <w:szCs w:val="20"/>
+        </w:rPr>
+      </w:pPr>
+    </w:p>
+    <w:p>
+      <w:pPr>
+        <w:tabs>
+          <w:tab w:val="left" w:pos="3435"/>
+        </w:tabs>
+        <w:rPr>
+          <w:rFonts w:ascii="Consolas" w:hAnsi="Consolas"/>
+          <w:b/>
+          <w:bCs/>
+        </w:rPr>
+      </w:pPr>
+      <w:proofErr w:type="spellStart"/>
+      <w:r>
+        <w:rPr>
+          <w:rFonts w:ascii="Consolas" w:hAnsi="Consolas"/>
+          <w:b/>
+          <w:bCs/>
+        </w:rPr>
+        <w:t>Custom</w:t>
+      </w:r>
+      <w:proofErr w:type="spellEnd"/>
+      <w:r>
+        <w:rPr>
+          <w:rFonts w:ascii="Consolas" w:hAnsi="Consolas"/>
+          <w:b/>
+          <w:bCs/>
+        </w:rPr>
+        <w:t xml:space="preserve"> </w:t>
+      </w:r>
+      <w:proofErr w:type="spellStart"/>
+      <w:r>
+        <w:rPr>
+          <w:rFonts w:ascii="Consolas" w:hAnsi="Consolas"/>
+          <w:b/>
+          <w:bCs/>
+        </w:rPr>
+        <w:t>anotation</w:t>
+      </w:r>
+      <w:proofErr w:type="spellEnd"/>
+    </w:p>
+    <w:p>
+      <w:pPr>
+        <w:spacing w:line="360" w:lineRule="auto"/>
+        <w:ind w:firstLine="708"/>
+        <w:rPr>
+          <w:rFonts w:ascii="Consolas" w:hAnsi="Consolas"/>
+        </w:rPr>
+      </w:pPr>
+      <w:r>
+        <w:rPr>
+          <w:rFonts w:ascii="Consolas" w:hAnsi="Consolas"/>
+        </w:rPr>
+        <w:t xml:space="preserve">Anotação para </w:t>
+      </w:r>
+      <w:r>
+        <w:rPr>
+          <w:rFonts w:ascii="Consolas" w:hAnsi="Consolas"/>
+        </w:rPr>
+        <w:t>validação de campo que posso fazer na mão da maneira que eu preferir.</w:t>
+      </w:r>
+    </w:p>
+    <w:p>
+      <w:pPr>
+        <w:spacing w:line="360" w:lineRule="auto"/>
+        <w:ind w:firstLine="708"/>
+        <w:rPr>
+          <w:rFonts w:ascii="Consolas" w:hAnsi="Consolas"/>
+        </w:rPr>
+      </w:pPr>
+      <w:r>
+        <w:rPr>
+          <w:rFonts w:ascii="Consolas" w:hAnsi="Consolas"/>
+        </w:rPr>
+        <w:t xml:space="preserve">Como exemplo, citarei </w:t>
+      </w:r>
+      <w:r>
+        <w:rPr>
+          <w:rFonts w:ascii="Consolas" w:hAnsi="Consolas"/>
+        </w:rPr>
+        <w:t>a criação de validação de prefixo no valor do campo, ou seja, toda palavra inserida no campo tem que ter o prefixo especificado no código para conseguir submeter o form.</w:t>
+      </w:r>
+    </w:p>
+    <w:p>
+      <w:pPr>
+        <w:spacing w:line="360" w:lineRule="auto"/>
+        <w:ind w:firstLine="708"/>
+        <w:rPr>
+          <w:rFonts w:ascii="Consolas" w:hAnsi="Consolas"/>
+        </w:rPr>
+      </w:pPr>
+      <w:r>
+        <w:rPr>
+          <w:rFonts w:ascii="Consolas" w:hAnsi="Consolas"/>
+        </w:rPr>
+        <w:t xml:space="preserve">Primeiro, criar uma interface com o nome do </w:t>
+      </w:r>
+      <w:proofErr w:type="spellStart"/>
+      <w:r>
+        <w:rPr>
+          <w:rFonts w:ascii="Consolas" w:hAnsi="Consolas"/>
+        </w:rPr>
+        <w:t>anotation</w:t>
+      </w:r>
+      <w:proofErr w:type="spellEnd"/>
+      <w:r>
+        <w:rPr>
+          <w:rFonts w:ascii="Consolas" w:hAnsi="Consolas"/>
+        </w:rPr>
+        <w:t xml:space="preserve"> que </w:t>
+      </w:r>
+      <w:r>
+        <w:rPr>
+          <w:rFonts w:ascii="Consolas" w:hAnsi="Consolas"/>
+        </w:rPr>
+        <w:t xml:space="preserve">quero utilizar e adicionar a essa interface os valores que irei utilizar na implementação do </w:t>
+      </w:r>
+      <w:proofErr w:type="spellStart"/>
+      <w:r>
+        <w:rPr>
+          <w:rFonts w:ascii="Consolas" w:hAnsi="Consolas"/>
+        </w:rPr>
+        <w:t>validator</w:t>
+      </w:r>
+      <w:proofErr w:type="spellEnd"/>
+      <w:r>
+        <w:rPr>
+          <w:rFonts w:ascii="Consolas" w:hAnsi="Consolas"/>
+        </w:rPr>
+        <w:t>.</w:t>
+      </w:r>
+    </w:p>
+    <w:p>
+      <w:pPr>
+        <w:spacing w:line="360" w:lineRule="auto"/>
+        <w:ind w:firstLine="708"/>
+        <w:rPr>
+          <w:rFonts w:ascii="Consolas" w:hAnsi="Consolas"/>
+        </w:rPr>
+      </w:pPr>
+      <w:r>
+        <w:rPr>
+          <w:rFonts w:ascii="Consolas" w:hAnsi="Consolas"/>
+        </w:rPr>
+        <w:t>Exemplo:</w:t>
+      </w:r>
+    </w:p>
+    <w:p>
+      <w:pPr>
+        <w:spacing w:line="360" w:lineRule="auto"/>
+        <w:ind w:firstLine="708"/>
+        <w:rPr>
+          <w:rFonts w:ascii="Consolas" w:hAnsi="Consolas"/>
+          <w:lang w:val="en-US"/>
+        </w:rPr>
+      </w:pPr>
+      <w:r>
+        <w:rPr>
+          <w:rFonts w:ascii="Consolas" w:hAnsi="Consolas"/>
+          <w:lang w:val="en-US"/>
+        </w:rPr>
+        <w:t>Interface CourseCode.java:</w:t>
+      </w:r>
+    </w:p>
+    <w:p>
+      <w:pPr>
+        <w:spacing w:line="360" w:lineRule="auto"/>
+        <w:ind w:firstLine="708"/>
+        <w:rPr>
+          <w:rFonts w:ascii="Consolas" w:hAnsi="Consolas"/>
+          <w:u w:val="single"/>
+          <w:lang w:val="en-US"/>
+        </w:rPr>
+      </w:pPr>
+    </w:p>
+    <w:p>
+      <w:pPr>
+        <w:spacing w:line="360" w:lineRule="auto"/>
+        <w:ind w:firstLine="708"/>
+        <w:rPr>
+          <w:rFonts w:ascii="Consolas" w:hAnsi="Consolas"/>
+          <w:lang w:val="en-US"/>
+        </w:rPr>
+      </w:pPr>
+      <w:r>
+        <w:rPr>
+          <w:rFonts w:ascii="Consolas" w:hAnsi="Consolas"/>
+          <w:lang w:val="en-US"/>
+        </w:rPr>
+        <w:t>@</w:t>
+      </w:r>
+      <w:proofErr w:type="gramStart"/>
+      <w:r>
+        <w:rPr>
+          <w:rFonts w:ascii="Consolas" w:hAnsi="Consolas"/>
+          <w:lang w:val="en-US"/>
+        </w:rPr>
+        <w:t>Constraint(</w:t>
+      </w:r>
+      <w:proofErr w:type="spellStart"/>
+      <w:proofErr w:type="gramEnd"/>
+      <w:r>
+        <w:rPr>
+          <w:rFonts w:ascii="Consolas" w:hAnsi="Consolas"/>
+          <w:lang w:val="en-US"/>
+        </w:rPr>
+        <w:t>validatedBy</w:t>
+      </w:r>
+      <w:proofErr w:type="spellEnd"/>
+      <w:r>
+        <w:rPr>
+          <w:rFonts w:ascii="Consolas" w:hAnsi="Consolas"/>
+          <w:lang w:val="en-US"/>
+        </w:rPr>
+        <w:t xml:space="preserve"> = </w:t>
+      </w:r>
+      <w:proofErr w:type="spellStart"/>
+      <w:r>
+        <w:rPr>
+          <w:rFonts w:ascii="Consolas" w:hAnsi="Consolas"/>
+          <w:lang w:val="en-US"/>
+        </w:rPr>
+        <w:t>CourseCodeConstraintValidator.class</w:t>
+      </w:r>
+      <w:proofErr w:type="spellEnd"/>
+      <w:r>
+        <w:rPr>
+          <w:rFonts w:ascii="Consolas" w:hAnsi="Consolas"/>
+          <w:lang w:val="en-US"/>
+        </w:rPr>
+        <w:t>)</w:t>
+      </w:r>
+    </w:p>
+    <w:p>
+      <w:pPr>
+        <w:spacing w:line="360" w:lineRule="auto"/>
+        <w:ind w:firstLine="708"/>
+        <w:rPr>
+          <w:rFonts w:ascii="Consolas" w:hAnsi="Consolas"/>
+          <w:lang w:val="en-US"/>
+        </w:rPr>
+      </w:pPr>
+      <w:r>
+        <w:rPr>
+          <w:rFonts w:ascii="Consolas" w:hAnsi="Consolas"/>
+          <w:lang w:val="en-US"/>
+        </w:rPr>
+        <w:t>@</w:t>
+      </w:r>
+      <w:proofErr w:type="gramStart"/>
+      <w:r>
+        <w:rPr>
+          <w:rFonts w:ascii="Consolas" w:hAnsi="Consolas"/>
+          <w:lang w:val="en-US"/>
+        </w:rPr>
+        <w:t>Target(</w:t>
+      </w:r>
+      <w:proofErr w:type="gramEnd"/>
+      <w:r>
+        <w:rPr>
+          <w:rFonts w:ascii="Consolas" w:hAnsi="Consolas"/>
+          <w:lang w:val="en-US"/>
+        </w:rPr>
+        <w:t>{</w:t>
+      </w:r>
+      <w:proofErr w:type="spellStart"/>
+      <w:r>
+        <w:rPr>
+          <w:rFonts w:ascii="Consolas" w:hAnsi="Consolas"/>
+          <w:lang w:val="en-US"/>
+        </w:rPr>
+        <w:t>ElementType.METHOD</w:t>
+      </w:r>
+      <w:proofErr w:type="spellEnd"/>
+      <w:r>
+        <w:rPr>
+          <w:rFonts w:ascii="Consolas" w:hAnsi="Consolas"/>
+          <w:lang w:val="en-US"/>
+        </w:rPr>
+        <w:t xml:space="preserve">, </w:t>
+      </w:r>
+      <w:proofErr w:type="spellStart"/>
+      <w:r>
+        <w:rPr>
+          <w:rFonts w:ascii="Consolas" w:hAnsi="Consolas"/>
+          <w:lang w:val="en-US"/>
+        </w:rPr>
+        <w:t>ElementType.FIELD</w:t>
+      </w:r>
+      <w:proofErr w:type="spellEnd"/>
+      <w:r>
+        <w:rPr>
+          <w:rFonts w:ascii="Consolas" w:hAnsi="Consolas"/>
+          <w:lang w:val="en-US"/>
+        </w:rPr>
+        <w:t>})</w:t>
+      </w:r>
+    </w:p>
+    <w:p>
+      <w:pPr>
+        <w:spacing w:line="360" w:lineRule="auto"/>
+        <w:ind w:firstLine="708"/>
+        <w:rPr>
+          <w:rFonts w:ascii="Consolas" w:hAnsi="Consolas"/>
+          <w:lang w:val="en-US"/>
+        </w:rPr>
+      </w:pPr>
+      <w:r>
+        <w:rPr>
+          <w:rFonts w:ascii="Consolas" w:hAnsi="Consolas"/>
+          <w:lang w:val="en-US"/>
+        </w:rPr>
+        <w:t>@</w:t>
+      </w:r>
+      <w:proofErr w:type="gramStart"/>
+      <w:r>
+        <w:rPr>
+          <w:rFonts w:ascii="Consolas" w:hAnsi="Consolas"/>
+          <w:lang w:val="en-US"/>
+        </w:rPr>
+        <w:t>Retention(</w:t>
+      </w:r>
+      <w:proofErr w:type="spellStart"/>
+      <w:proofErr w:type="gramEnd"/>
+      <w:r>
+        <w:rPr>
+          <w:rFonts w:ascii="Consolas" w:hAnsi="Consolas"/>
+          <w:lang w:val="en-US"/>
+        </w:rPr>
+        <w:t>RetentionPolicy.RUNTIME</w:t>
+      </w:r>
+      <w:proofErr w:type="spellEnd"/>
+      <w:r>
+        <w:rPr>
+          <w:rFonts w:ascii="Consolas" w:hAnsi="Consolas"/>
+          <w:lang w:val="en-US"/>
+        </w:rPr>
+        <w:t>)</w:t>
+      </w:r>
+    </w:p>
+    <w:p>
+      <w:pPr>
+        <w:spacing w:line="360" w:lineRule="auto"/>
+        <w:ind w:firstLine="708"/>
+        <w:rPr>
+          <w:rFonts w:ascii="Consolas" w:hAnsi="Consolas"/>
+          <w:lang w:val="en-US"/>
+        </w:rPr>
+      </w:pPr>
+      <w:r>
+        <w:rPr>
+          <w:rFonts w:ascii="Consolas" w:hAnsi="Consolas"/>
+          <w:lang w:val="en-US"/>
+        </w:rPr>
+        <w:t xml:space="preserve">public @interface </w:t>
+      </w:r>
+      <w:proofErr w:type="spellStart"/>
+      <w:r>
+        <w:rPr>
+          <w:rFonts w:ascii="Consolas" w:hAnsi="Consolas"/>
+          <w:lang w:val="en-US"/>
+        </w:rPr>
+        <w:t>CourseCode</w:t>
+      </w:r>
+      <w:proofErr w:type="spellEnd"/>
+      <w:r>
+        <w:rPr>
+          <w:rFonts w:ascii="Consolas" w:hAnsi="Consolas"/>
+          <w:lang w:val="en-US"/>
+        </w:rPr>
+        <w:t xml:space="preserve"> {</w:t>
+      </w:r>
+    </w:p>
+    <w:p>
+      <w:pPr>
+        <w:spacing w:line="360" w:lineRule="auto"/>
+        <w:ind w:firstLine="708"/>
+        <w:rPr>
+          <w:rFonts w:ascii="Consolas" w:hAnsi="Consolas"/>
+          <w:lang w:val="en-US"/>
+        </w:rPr>
+      </w:pPr>
+      <w:r>
+        <w:rPr>
+          <w:rFonts w:ascii="Consolas" w:hAnsi="Consolas"/>
+          <w:lang w:val="en-US"/>
+        </w:rPr>
+        <w:tab/>
+      </w:r>
+    </w:p>
+    <w:p>
+      <w:pPr>
+        <w:spacing w:line="360" w:lineRule="auto"/>
+        <w:ind w:firstLine="708"/>
+        <w:rPr>
+          <w:rFonts w:ascii="Consolas" w:hAnsi="Consolas"/>
+          <w:lang w:val="en-US"/>
+        </w:rPr>
+      </w:pPr>
+      <w:r>
+        <w:rPr>
+          <w:rFonts w:ascii="Consolas" w:hAnsi="Consolas"/>
+          <w:lang w:val="en-US"/>
+        </w:rPr>
+        <w:tab/>
+        <w:t>// define default course code</w:t>
+      </w:r>
+    </w:p>
+    <w:p>
+      <w:pPr>
+        <w:spacing w:line="360" w:lineRule="auto"/>
+        <w:ind w:firstLine="708"/>
+        <w:rPr>
+          <w:rFonts w:ascii="Consolas" w:hAnsi="Consolas"/>
+          <w:lang w:val="en-US"/>
+        </w:rPr>
+      </w:pPr>
+      <w:r>
+        <w:rPr>
+          <w:rFonts w:ascii="Consolas" w:hAnsi="Consolas"/>
+          <w:lang w:val="en-US"/>
+        </w:rPr>
+        <w:tab/>
+        <w:t xml:space="preserve">public String </w:t>
+      </w:r>
+      <w:proofErr w:type="gramStart"/>
+      <w:r>
+        <w:rPr>
+          <w:rFonts w:ascii="Consolas" w:hAnsi="Consolas"/>
+          <w:lang w:val="en-US"/>
+        </w:rPr>
+        <w:t>value(</w:t>
+      </w:r>
+      <w:proofErr w:type="gramEnd"/>
+      <w:r>
+        <w:rPr>
+          <w:rFonts w:ascii="Consolas" w:hAnsi="Consolas"/>
+          <w:lang w:val="en-US"/>
+        </w:rPr>
+        <w:t>) default "LUV";</w:t>
+      </w:r>
+    </w:p>
+    <w:p>
+      <w:pPr>
+        <w:spacing w:line="360" w:lineRule="auto"/>
+        <w:ind w:firstLine="708"/>
+        <w:rPr>
+          <w:rFonts w:ascii="Consolas" w:hAnsi="Consolas"/>
+          <w:lang w:val="en-US"/>
+        </w:rPr>
+      </w:pPr>
+      <w:r>
+        <w:rPr>
+          <w:rFonts w:ascii="Consolas" w:hAnsi="Consolas"/>
+          <w:lang w:val="en-US"/>
+        </w:rPr>
+        <w:tab/>
+      </w:r>
+    </w:p>
+    <w:p>
+      <w:pPr>
+        <w:spacing w:line="360" w:lineRule="auto"/>
+        <w:ind w:firstLine="708"/>
+        <w:rPr>
+          <w:rFonts w:ascii="Consolas" w:hAnsi="Consolas"/>
+          <w:lang w:val="en-US"/>
+        </w:rPr>
+      </w:pPr>
+      <w:r>
+        <w:rPr>
+          <w:rFonts w:ascii="Consolas" w:hAnsi="Consolas"/>
+          <w:lang w:val="en-US"/>
+        </w:rPr>
+        <w:tab/>
+        <w:t>// define default error message</w:t>
+      </w:r>
+    </w:p>
+    <w:p>
+      <w:pPr>
+        <w:spacing w:line="360" w:lineRule="auto"/>
+        <w:ind w:firstLine="708"/>
+        <w:rPr>
+          <w:rFonts w:ascii="Consolas" w:hAnsi="Consolas"/>
+          <w:lang w:val="en-US"/>
+        </w:rPr>
+      </w:pPr>
+      <w:r>
+        <w:rPr>
+          <w:rFonts w:ascii="Consolas" w:hAnsi="Consolas"/>
+          <w:lang w:val="en-US"/>
+        </w:rPr>
+        <w:tab/>
+        <w:t xml:space="preserve">public String </w:t>
+      </w:r>
+      <w:proofErr w:type="gramStart"/>
+      <w:r>
+        <w:rPr>
+          <w:rFonts w:ascii="Consolas" w:hAnsi="Consolas"/>
+          <w:lang w:val="en-US"/>
+        </w:rPr>
+        <w:t>message(</w:t>
+      </w:r>
+      <w:proofErr w:type="gramEnd"/>
+      <w:r>
+        <w:rPr>
+          <w:rFonts w:ascii="Consolas" w:hAnsi="Consolas"/>
+          <w:lang w:val="en-US"/>
+        </w:rPr>
+        <w:t>) default "must start with LUV";</w:t>
+      </w:r>
+    </w:p>
+    <w:p>
+      <w:pPr>
+        <w:spacing w:line="360" w:lineRule="auto"/>
+        <w:ind w:firstLine="708"/>
+        <w:rPr>
+          <w:rFonts w:ascii="Consolas" w:hAnsi="Consolas"/>
+          <w:lang w:val="en-US"/>
+        </w:rPr>
+      </w:pPr>
+      <w:r>
+        <w:rPr>
+          <w:rFonts w:ascii="Consolas" w:hAnsi="Consolas"/>
+          <w:lang w:val="en-US"/>
+        </w:rPr>
+        <w:tab/>
+      </w:r>
+    </w:p>
+    <w:p>
+      <w:pPr>
+        <w:spacing w:line="360" w:lineRule="auto"/>
+        <w:ind w:firstLine="708"/>
+        <w:rPr>
+          <w:rFonts w:ascii="Consolas" w:hAnsi="Consolas"/>
+          <w:lang w:val="en-US"/>
+        </w:rPr>
+      </w:pPr>
+      <w:r>
+        <w:rPr>
+          <w:rFonts w:ascii="Consolas" w:hAnsi="Consolas"/>
+          <w:lang w:val="en-US"/>
+        </w:rPr>
+        <w:lastRenderedPageBreak/>
+        <w:tab/>
+        <w:t xml:space="preserve">// define default </w:t>
+      </w:r>
+      <w:proofErr w:type="spellStart"/>
+      <w:r>
+        <w:rPr>
+          <w:rFonts w:ascii="Consolas" w:hAnsi="Consolas"/>
+          <w:lang w:val="en-US"/>
+        </w:rPr>
+        <w:t>grups</w:t>
+      </w:r>
+      <w:proofErr w:type="spellEnd"/>
+    </w:p>
+    <w:p>
+      <w:pPr>
+        <w:spacing w:line="360" w:lineRule="auto"/>
+        <w:ind w:firstLine="708"/>
+        <w:rPr>
+          <w:rFonts w:ascii="Consolas" w:hAnsi="Consolas"/>
+          <w:lang w:val="en-US"/>
+        </w:rPr>
+      </w:pPr>
+      <w:r>
+        <w:rPr>
+          <w:rFonts w:ascii="Consolas" w:hAnsi="Consolas"/>
+          <w:lang w:val="en-US"/>
+        </w:rPr>
+        <w:tab/>
+        <w:t>public Class&lt;?</w:t>
+      </w:r>
+      <w:proofErr w:type="gramStart"/>
+      <w:r>
+        <w:rPr>
+          <w:rFonts w:ascii="Consolas" w:hAnsi="Consolas"/>
+          <w:lang w:val="en-US"/>
+        </w:rPr>
+        <w:t>&gt;[</w:t>
+      </w:r>
+      <w:proofErr w:type="gramEnd"/>
+      <w:r>
+        <w:rPr>
+          <w:rFonts w:ascii="Consolas" w:hAnsi="Consolas"/>
+          <w:lang w:val="en-US"/>
+        </w:rPr>
+        <w:t>] groups() default{};</w:t>
+      </w:r>
+    </w:p>
+    <w:p>
+      <w:pPr>
+        <w:spacing w:line="360" w:lineRule="auto"/>
+        <w:ind w:firstLine="708"/>
+        <w:rPr>
+          <w:rFonts w:ascii="Consolas" w:hAnsi="Consolas"/>
+          <w:lang w:val="en-US"/>
+        </w:rPr>
+      </w:pPr>
+      <w:r>
+        <w:rPr>
+          <w:rFonts w:ascii="Consolas" w:hAnsi="Consolas"/>
+          <w:lang w:val="en-US"/>
+        </w:rPr>
+        <w:tab/>
+      </w:r>
+    </w:p>
+    <w:p>
+      <w:pPr>
+        <w:spacing w:line="360" w:lineRule="auto"/>
+        <w:ind w:firstLine="708"/>
+        <w:rPr>
+          <w:rFonts w:ascii="Consolas" w:hAnsi="Consolas"/>
+          <w:lang w:val="en-US"/>
+        </w:rPr>
+      </w:pPr>
+      <w:r>
+        <w:rPr>
+          <w:rFonts w:ascii="Consolas" w:hAnsi="Consolas"/>
+          <w:lang w:val="en-US"/>
+        </w:rPr>
+        <w:tab/>
+        <w:t>// define default payloads</w:t>
+      </w:r>
+    </w:p>
+    <w:p>
+      <w:pPr>
+        <w:spacing w:line="360" w:lineRule="auto"/>
+        <w:ind w:firstLine="708"/>
+        <w:rPr>
+          <w:rFonts w:ascii="Consolas" w:hAnsi="Consolas"/>
+          <w:lang w:val="en-US"/>
+        </w:rPr>
+      </w:pPr>
+      <w:r>
+        <w:rPr>
+          <w:rFonts w:ascii="Consolas" w:hAnsi="Consolas"/>
+          <w:lang w:val="en-US"/>
+        </w:rPr>
+        <w:tab/>
+        <w:t>public Class&lt;? extends Payload</w:t>
+      </w:r>
+      <w:proofErr w:type="gramStart"/>
+      <w:r>
+        <w:rPr>
+          <w:rFonts w:ascii="Consolas" w:hAnsi="Consolas"/>
+          <w:lang w:val="en-US"/>
+        </w:rPr>
+        <w:t>&gt;[</w:t>
+      </w:r>
+      <w:proofErr w:type="gramEnd"/>
+      <w:r>
+        <w:rPr>
+          <w:rFonts w:ascii="Consolas" w:hAnsi="Consolas"/>
+          <w:lang w:val="en-US"/>
+        </w:rPr>
+        <w:t>] payload() default {};</w:t>
+      </w:r>
+    </w:p>
+    <w:p>
+      <w:pPr>
+        <w:spacing w:line="360" w:lineRule="auto"/>
+        <w:ind w:firstLine="708"/>
+        <w:rPr>
+          <w:rFonts w:ascii="Consolas" w:hAnsi="Consolas"/>
+          <w:lang w:val="en-US"/>
+        </w:rPr>
+      </w:pPr>
+      <w:r>
+        <w:rPr>
+          <w:rFonts w:ascii="Consolas" w:hAnsi="Consolas"/>
+          <w:lang w:val="en-US"/>
+        </w:rPr>
+        <w:tab/>
+      </w:r>
+    </w:p>
+    <w:p>
+      <w:pPr>
+        <w:spacing w:line="360" w:lineRule="auto"/>
+        <w:ind w:firstLine="708"/>
+        <w:rPr>
+          <w:rFonts w:ascii="Consolas" w:hAnsi="Consolas"/>
+        </w:rPr>
+      </w:pPr>
+      <w:r>
+        <w:rPr>
+          <w:rFonts w:ascii="Consolas" w:hAnsi="Consolas"/>
+        </w:rPr>
+        <w:t>}</w:t>
+      </w:r>
+    </w:p>
+    <w:p>
+      <w:pPr>
+        <w:spacing w:line="360" w:lineRule="auto"/>
+        <w:rPr>
+          <w:rFonts w:ascii="Consolas" w:hAnsi="Consolas"/>
+        </w:rPr>
+      </w:pPr>
+      <w:r>
+        <w:rPr>
+          <w:rFonts w:ascii="Consolas" w:hAnsi="Consolas"/>
+        </w:rPr>
+        <w:tab/>
+        <w:t>Em seguida, é preciso criar a classe de validação dos campos, aplicando a minha própria regra de negócio para validação:</w:t>
+      </w:r>
+    </w:p>
+    <w:p>
+      <w:pPr>
+        <w:spacing w:line="360" w:lineRule="auto"/>
+        <w:rPr>
+          <w:rFonts w:ascii="Consolas" w:hAnsi="Consolas"/>
+          <w:lang w:val="en-US"/>
+        </w:rPr>
+      </w:pPr>
+      <w:r>
+        <w:rPr>
+          <w:rFonts w:ascii="Consolas" w:hAnsi="Consolas"/>
+          <w:lang w:val="en-US"/>
+        </w:rPr>
+        <w:t>package com.luv2code.springdemo.mvc.validation;</w:t>
+      </w:r>
+    </w:p>
+    <w:p>
+      <w:pPr>
+        <w:spacing w:line="360" w:lineRule="auto"/>
+        <w:rPr>
+          <w:rFonts w:ascii="Consolas" w:hAnsi="Consolas"/>
+          <w:lang w:val="en-US"/>
+        </w:rPr>
+      </w:pPr>
+    </w:p>
+    <w:p>
+      <w:pPr>
+        <w:spacing w:line="360" w:lineRule="auto"/>
+        <w:rPr>
+          <w:rFonts w:ascii="Consolas" w:hAnsi="Consolas"/>
+          <w:lang w:val="en-US"/>
+        </w:rPr>
+      </w:pPr>
+      <w:r>
+        <w:rPr>
+          <w:rFonts w:ascii="Consolas" w:hAnsi="Consolas"/>
+          <w:lang w:val="en-US"/>
+        </w:rPr>
+        <w:t xml:space="preserve">public class </w:t>
+      </w:r>
+      <w:proofErr w:type="spellStart"/>
+      <w:r>
+        <w:rPr>
+          <w:rFonts w:ascii="Consolas" w:hAnsi="Consolas"/>
+          <w:lang w:val="en-US"/>
+        </w:rPr>
+        <w:t>CourseCodeConstraintValidator</w:t>
+      </w:r>
+      <w:proofErr w:type="spellEnd"/>
+      <w:r>
+        <w:rPr>
+          <w:rFonts w:ascii="Consolas" w:hAnsi="Consolas"/>
+          <w:lang w:val="en-US"/>
+        </w:rPr>
+        <w:t xml:space="preserve"> implements </w:t>
+      </w:r>
+      <w:proofErr w:type="spellStart"/>
+      <w:r>
+        <w:rPr>
+          <w:rFonts w:ascii="Consolas" w:hAnsi="Consolas"/>
+          <w:lang w:val="en-US"/>
+        </w:rPr>
+        <w:t>ConstraintValidator</w:t>
+      </w:r>
+      <w:proofErr w:type="spellEnd"/>
+      <w:r>
+        <w:rPr>
+          <w:rFonts w:ascii="Consolas" w:hAnsi="Consolas"/>
+          <w:lang w:val="en-US"/>
+        </w:rPr>
+        <w:t>&lt;</w:t>
+      </w:r>
+      <w:proofErr w:type="spellStart"/>
+      <w:r>
+        <w:rPr>
+          <w:rFonts w:ascii="Consolas" w:hAnsi="Consolas"/>
+          <w:lang w:val="en-US"/>
+        </w:rPr>
+        <w:t>CourseCode</w:t>
+      </w:r>
+      <w:proofErr w:type="spellEnd"/>
+      <w:r>
+        <w:rPr>
+          <w:rFonts w:ascii="Consolas" w:hAnsi="Consolas"/>
+          <w:lang w:val="en-US"/>
+        </w:rPr>
+        <w:t>, String&gt; {</w:t>
+      </w:r>
+    </w:p>
+    <w:p>
+      <w:pPr>
+        <w:spacing w:line="360" w:lineRule="auto"/>
+        <w:rPr>
+          <w:rFonts w:ascii="Consolas" w:hAnsi="Consolas"/>
+          <w:lang w:val="en-US"/>
+        </w:rPr>
+      </w:pPr>
+      <w:r>
+        <w:rPr>
+          <w:rFonts w:ascii="Consolas" w:hAnsi="Consolas"/>
+          <w:lang w:val="en-US"/>
+        </w:rPr>
+        <w:tab/>
+      </w:r>
+    </w:p>
+    <w:p>
+      <w:pPr>
+        <w:spacing w:line="360" w:lineRule="auto"/>
+        <w:rPr>
+          <w:rFonts w:ascii="Consolas" w:hAnsi="Consolas"/>
+          <w:lang w:val="en-US"/>
+        </w:rPr>
+      </w:pPr>
+      <w:r>
+        <w:rPr>
+          <w:rFonts w:ascii="Consolas" w:hAnsi="Consolas"/>
+          <w:lang w:val="en-US"/>
+        </w:rPr>
+        <w:tab/>
+        <w:t xml:space="preserve">private String </w:t>
+      </w:r>
+      <w:proofErr w:type="spellStart"/>
+      <w:r>
+        <w:rPr>
+          <w:rFonts w:ascii="Consolas" w:hAnsi="Consolas"/>
+          <w:lang w:val="en-US"/>
+        </w:rPr>
+        <w:t>coursePrefix</w:t>
+      </w:r>
+      <w:proofErr w:type="spellEnd"/>
+      <w:r>
+        <w:rPr>
+          <w:rFonts w:ascii="Consolas" w:hAnsi="Consolas"/>
+          <w:lang w:val="en-US"/>
+        </w:rPr>
+        <w:t>;</w:t>
+      </w:r>
+    </w:p>
+    <w:p>
+      <w:pPr>
+        <w:spacing w:line="360" w:lineRule="auto"/>
+        <w:rPr>
+          <w:rFonts w:ascii="Consolas" w:hAnsi="Consolas"/>
+          <w:lang w:val="en-US"/>
+        </w:rPr>
+      </w:pPr>
+      <w:r>
+        <w:rPr>
+          <w:rFonts w:ascii="Consolas" w:hAnsi="Consolas"/>
+          <w:lang w:val="en-US"/>
+        </w:rPr>
+        <w:tab/>
+      </w:r>
+    </w:p>
+    <w:p>
+      <w:pPr>
+        <w:spacing w:line="360" w:lineRule="auto"/>
+        <w:rPr>
+          <w:rFonts w:ascii="Consolas" w:hAnsi="Consolas"/>
+          <w:lang w:val="en-US"/>
+        </w:rPr>
+      </w:pPr>
+      <w:r>
+        <w:rPr>
+          <w:rFonts w:ascii="Consolas" w:hAnsi="Consolas"/>
+          <w:lang w:val="en-US"/>
+        </w:rPr>
+        <w:tab/>
+        <w:t>@Override</w:t>
+      </w:r>
+    </w:p>
+    <w:p>
+      <w:pPr>
+        <w:spacing w:line="360" w:lineRule="auto"/>
+        <w:rPr>
+          <w:rFonts w:ascii="Consolas" w:hAnsi="Consolas"/>
+          <w:lang w:val="en-US"/>
+        </w:rPr>
+      </w:pPr>
+      <w:r>
+        <w:rPr>
+          <w:rFonts w:ascii="Consolas" w:hAnsi="Consolas"/>
+          <w:lang w:val="en-US"/>
+        </w:rPr>
+        <w:tab/>
+        <w:t xml:space="preserve">public void </w:t>
+      </w:r>
+      <w:proofErr w:type="gramStart"/>
+      <w:r>
+        <w:rPr>
+          <w:rFonts w:ascii="Consolas" w:hAnsi="Consolas"/>
+          <w:lang w:val="en-US"/>
+        </w:rPr>
+        <w:t>initialize(</w:t>
+      </w:r>
+      <w:proofErr w:type="spellStart"/>
+      <w:proofErr w:type="gramEnd"/>
+      <w:r>
+        <w:rPr>
+          <w:rFonts w:ascii="Consolas" w:hAnsi="Consolas"/>
+          <w:lang w:val="en-US"/>
+        </w:rPr>
+        <w:t>CourseCode</w:t>
+      </w:r>
+      <w:proofErr w:type="spellEnd"/>
+      <w:r>
+        <w:rPr>
+          <w:rFonts w:ascii="Consolas" w:hAnsi="Consolas"/>
+          <w:lang w:val="en-US"/>
+        </w:rPr>
+        <w:t xml:space="preserve"> </w:t>
+      </w:r>
+      <w:proofErr w:type="spellStart"/>
+      <w:r>
+        <w:rPr>
+          <w:rFonts w:ascii="Consolas" w:hAnsi="Consolas"/>
+          <w:lang w:val="en-US"/>
+        </w:rPr>
+        <w:t>theCourseCode</w:t>
+      </w:r>
+      <w:proofErr w:type="spellEnd"/>
+      <w:r>
+        <w:rPr>
+          <w:rFonts w:ascii="Consolas" w:hAnsi="Consolas"/>
+          <w:lang w:val="en-US"/>
+        </w:rPr>
+        <w:t>) {</w:t>
+      </w:r>
+    </w:p>
+    <w:p>
+      <w:pPr>
+        <w:spacing w:line="360" w:lineRule="auto"/>
+        <w:rPr>
+          <w:rFonts w:ascii="Consolas" w:hAnsi="Consolas"/>
+          <w:lang w:val="en-US"/>
+        </w:rPr>
+      </w:pPr>
+      <w:r>
+        <w:rPr>
+          <w:rFonts w:ascii="Consolas" w:hAnsi="Consolas"/>
+          <w:lang w:val="en-US"/>
+        </w:rPr>
+        <w:tab/>
+      </w:r>
+      <w:r>
+        <w:rPr>
+          <w:rFonts w:ascii="Consolas" w:hAnsi="Consolas"/>
+          <w:lang w:val="en-US"/>
+        </w:rPr>
+        <w:tab/>
+      </w:r>
+      <w:proofErr w:type="spellStart"/>
+      <w:r>
+        <w:rPr>
+          <w:rFonts w:ascii="Consolas" w:hAnsi="Consolas"/>
+          <w:lang w:val="en-US"/>
+        </w:rPr>
+        <w:t>coursePrefix</w:t>
+      </w:r>
+      <w:proofErr w:type="spellEnd"/>
+      <w:r>
+        <w:rPr>
+          <w:rFonts w:ascii="Consolas" w:hAnsi="Consolas"/>
+          <w:lang w:val="en-US"/>
+        </w:rPr>
+        <w:t xml:space="preserve"> = </w:t>
+      </w:r>
+      <w:proofErr w:type="spellStart"/>
+      <w:r>
+        <w:rPr>
+          <w:rFonts w:ascii="Consolas" w:hAnsi="Consolas"/>
+          <w:lang w:val="en-US"/>
+        </w:rPr>
+        <w:t>theCourseCode.value</w:t>
+      </w:r>
+      <w:proofErr w:type="spellEnd"/>
+      <w:r>
+        <w:rPr>
+          <w:rFonts w:ascii="Consolas" w:hAnsi="Consolas"/>
+          <w:lang w:val="en-US"/>
+        </w:rPr>
+        <w:t>();</w:t>
+      </w:r>
+    </w:p>
+    <w:p>
+      <w:pPr>
+        <w:spacing w:line="360" w:lineRule="auto"/>
+        <w:rPr>
+          <w:rFonts w:ascii="Consolas" w:hAnsi="Consolas"/>
+          <w:lang w:val="en-US"/>
+        </w:rPr>
+      </w:pPr>
+      <w:r>
+        <w:rPr>
+          <w:rFonts w:ascii="Consolas" w:hAnsi="Consolas"/>
+          <w:lang w:val="en-US"/>
+        </w:rPr>
+        <w:tab/>
+        <w:t>}</w:t>
+      </w:r>
+    </w:p>
+    <w:p>
+      <w:pPr>
+        <w:spacing w:line="360" w:lineRule="auto"/>
+        <w:rPr>
+          <w:rFonts w:ascii="Consolas" w:hAnsi="Consolas"/>
+          <w:lang w:val="en-US"/>
+        </w:rPr>
+      </w:pPr>
+      <w:r>
+        <w:rPr>
+          <w:rFonts w:ascii="Consolas" w:hAnsi="Consolas"/>
+          <w:lang w:val="en-US"/>
+        </w:rPr>
+        <w:tab/>
+      </w:r>
+    </w:p>
+    <w:p>
+      <w:pPr>
+        <w:spacing w:line="360" w:lineRule="auto"/>
+        <w:rPr>
+          <w:rFonts w:ascii="Consolas" w:hAnsi="Consolas"/>
+          <w:lang w:val="en-US"/>
+        </w:rPr>
+      </w:pPr>
+      <w:r>
+        <w:rPr>
+          <w:rFonts w:ascii="Consolas" w:hAnsi="Consolas"/>
+          <w:lang w:val="en-US"/>
+        </w:rPr>
+        <w:tab/>
+        <w:t>@Override</w:t>
+      </w:r>
+    </w:p>
+    <w:p>
+      <w:pPr>
+        <w:spacing w:line="360" w:lineRule="auto"/>
+        <w:rPr>
+          <w:rFonts w:ascii="Consolas" w:hAnsi="Consolas"/>
+          <w:lang w:val="en-US"/>
+        </w:rPr>
+      </w:pPr>
+      <w:r>
+        <w:rPr>
+          <w:rFonts w:ascii="Consolas" w:hAnsi="Consolas"/>
+          <w:lang w:val="en-US"/>
+        </w:rPr>
+        <w:tab/>
+        <w:t xml:space="preserve">public </w:t>
+      </w:r>
+      <w:proofErr w:type="spellStart"/>
+      <w:r>
+        <w:rPr>
+          <w:rFonts w:ascii="Consolas" w:hAnsi="Consolas"/>
+          <w:lang w:val="en-US"/>
+        </w:rPr>
+        <w:t>boolean</w:t>
+      </w:r>
+      <w:proofErr w:type="spellEnd"/>
+      <w:r>
+        <w:rPr>
+          <w:rFonts w:ascii="Consolas" w:hAnsi="Consolas"/>
+          <w:lang w:val="en-US"/>
+        </w:rPr>
+        <w:t xml:space="preserve"> </w:t>
+      </w:r>
+      <w:proofErr w:type="spellStart"/>
+      <w:proofErr w:type="gramStart"/>
+      <w:r>
+        <w:rPr>
+          <w:rFonts w:ascii="Consolas" w:hAnsi="Consolas"/>
+          <w:lang w:val="en-US"/>
+        </w:rPr>
+        <w:t>isValid</w:t>
+      </w:r>
+      <w:proofErr w:type="spellEnd"/>
+      <w:r>
+        <w:rPr>
+          <w:rFonts w:ascii="Consolas" w:hAnsi="Consolas"/>
+          <w:lang w:val="en-US"/>
+        </w:rPr>
+        <w:t>(</w:t>
+      </w:r>
+      <w:proofErr w:type="gramEnd"/>
+      <w:r>
+        <w:rPr>
+          <w:rFonts w:ascii="Consolas" w:hAnsi="Consolas"/>
+          <w:lang w:val="en-US"/>
+        </w:rPr>
+        <w:t xml:space="preserve">String </w:t>
+      </w:r>
+      <w:proofErr w:type="spellStart"/>
+      <w:r>
+        <w:rPr>
+          <w:rFonts w:ascii="Consolas" w:hAnsi="Consolas"/>
+          <w:lang w:val="en-US"/>
+        </w:rPr>
+        <w:t>theCode</w:t>
+      </w:r>
+      <w:proofErr w:type="spellEnd"/>
+      <w:r>
+        <w:rPr>
+          <w:rFonts w:ascii="Consolas" w:hAnsi="Consolas"/>
+          <w:lang w:val="en-US"/>
+        </w:rPr>
+        <w:t xml:space="preserve">, </w:t>
+      </w:r>
+      <w:proofErr w:type="spellStart"/>
+      <w:r>
+        <w:rPr>
+          <w:rFonts w:ascii="Consolas" w:hAnsi="Consolas"/>
+          <w:lang w:val="en-US"/>
+        </w:rPr>
+        <w:t>ConstraintValidatorContext</w:t>
+      </w:r>
+      <w:proofErr w:type="spellEnd"/>
+      <w:r>
+        <w:rPr>
+          <w:rFonts w:ascii="Consolas" w:hAnsi="Consolas"/>
+          <w:lang w:val="en-US"/>
+        </w:rPr>
+        <w:t xml:space="preserve"> </w:t>
+      </w:r>
+      <w:proofErr w:type="spellStart"/>
+      <w:r>
+        <w:rPr>
+          <w:rFonts w:ascii="Consolas" w:hAnsi="Consolas"/>
+          <w:lang w:val="en-US"/>
+        </w:rPr>
+        <w:t>theConstraintValidatorContext</w:t>
+      </w:r>
+      <w:proofErr w:type="spellEnd"/>
+      <w:r>
+        <w:rPr>
+          <w:rFonts w:ascii="Consolas" w:hAnsi="Consolas"/>
+          <w:lang w:val="en-US"/>
+        </w:rPr>
+        <w:t>) {</w:t>
+      </w:r>
+    </w:p>
+    <w:p>
+      <w:pPr>
+        <w:spacing w:line="360" w:lineRule="auto"/>
+        <w:rPr>
+          <w:rFonts w:ascii="Consolas" w:hAnsi="Consolas"/>
+          <w:lang w:val="en-US"/>
+        </w:rPr>
+      </w:pPr>
+      <w:r>
+        <w:rPr>
+          <w:rFonts w:ascii="Consolas" w:hAnsi="Consolas"/>
+          <w:lang w:val="en-US"/>
+        </w:rPr>
+        <w:tab/>
+      </w:r>
+      <w:r>
+        <w:rPr>
+          <w:rFonts w:ascii="Consolas" w:hAnsi="Consolas"/>
+          <w:lang w:val="en-US"/>
+        </w:rPr>
+        <w:tab/>
+      </w:r>
+    </w:p>
+    <w:p>
+      <w:pPr>
+        <w:spacing w:line="360" w:lineRule="auto"/>
+        <w:rPr>
+          <w:rFonts w:ascii="Consolas" w:hAnsi="Consolas"/>
+          <w:lang w:val="en-US"/>
+        </w:rPr>
+      </w:pPr>
+      <w:r>
+        <w:rPr>
+          <w:rFonts w:ascii="Consolas" w:hAnsi="Consolas"/>
+          <w:lang w:val="en-US"/>
+        </w:rPr>
+        <w:tab/>
+      </w:r>
+      <w:r>
+        <w:rPr>
+          <w:rFonts w:ascii="Consolas" w:hAnsi="Consolas"/>
+          <w:lang w:val="en-US"/>
+        </w:rPr>
+        <w:tab/>
+      </w:r>
+      <w:proofErr w:type="spellStart"/>
+      <w:r>
+        <w:rPr>
+          <w:rFonts w:ascii="Consolas" w:hAnsi="Consolas"/>
+          <w:lang w:val="en-US"/>
+        </w:rPr>
+        <w:t>boolean</w:t>
+      </w:r>
+      <w:proofErr w:type="spellEnd"/>
+      <w:r>
+        <w:rPr>
+          <w:rFonts w:ascii="Consolas" w:hAnsi="Consolas"/>
+          <w:lang w:val="en-US"/>
+        </w:rPr>
+        <w:t xml:space="preserve"> result;</w:t>
+      </w:r>
+    </w:p>
+    <w:p>
+      <w:pPr>
+        <w:spacing w:line="360" w:lineRule="auto"/>
+        <w:rPr>
+          <w:rFonts w:ascii="Consolas" w:hAnsi="Consolas"/>
+          <w:lang w:val="en-US"/>
+        </w:rPr>
+      </w:pPr>
+      <w:r>
+        <w:rPr>
+          <w:rFonts w:ascii="Consolas" w:hAnsi="Consolas"/>
+          <w:lang w:val="en-US"/>
+        </w:rPr>
+        <w:tab/>
+      </w:r>
+      <w:r>
+        <w:rPr>
+          <w:rFonts w:ascii="Consolas" w:hAnsi="Consolas"/>
+          <w:lang w:val="en-US"/>
+        </w:rPr>
+        <w:tab/>
+      </w:r>
+    </w:p>
+    <w:p>
+      <w:pPr>
+        <w:spacing w:line="360" w:lineRule="auto"/>
+        <w:rPr>
+          <w:rFonts w:ascii="Consolas" w:hAnsi="Consolas"/>
+          <w:lang w:val="en-US"/>
+        </w:rPr>
+      </w:pPr>
+      <w:r>
+        <w:rPr>
+          <w:rFonts w:ascii="Consolas" w:hAnsi="Consolas"/>
+          <w:lang w:val="en-US"/>
+        </w:rPr>
+        <w:lastRenderedPageBreak/>
+        <w:tab/>
+      </w:r>
+      <w:r>
+        <w:rPr>
+          <w:rFonts w:ascii="Consolas" w:hAnsi="Consolas"/>
+          <w:lang w:val="en-US"/>
+        </w:rPr>
+        <w:tab/>
+        <w:t>if (</w:t>
+      </w:r>
+      <w:proofErr w:type="spellStart"/>
+      <w:proofErr w:type="gramStart"/>
+      <w:r>
+        <w:rPr>
+          <w:rFonts w:ascii="Consolas" w:hAnsi="Consolas"/>
+          <w:lang w:val="en-US"/>
+        </w:rPr>
+        <w:t>theCode</w:t>
+      </w:r>
+      <w:proofErr w:type="spellEnd"/>
+      <w:r>
+        <w:rPr>
+          <w:rFonts w:ascii="Consolas" w:hAnsi="Consolas"/>
+          <w:lang w:val="en-US"/>
+        </w:rPr>
+        <w:t xml:space="preserve"> !</w:t>
+      </w:r>
+      <w:proofErr w:type="gramEnd"/>
+      <w:r>
+        <w:rPr>
+          <w:rFonts w:ascii="Consolas" w:hAnsi="Consolas"/>
+          <w:lang w:val="en-US"/>
+        </w:rPr>
+        <w:t>= null) {</w:t>
+      </w:r>
+    </w:p>
+    <w:p>
+      <w:pPr>
+        <w:spacing w:line="360" w:lineRule="auto"/>
+        <w:rPr>
+          <w:rFonts w:ascii="Consolas" w:hAnsi="Consolas"/>
+          <w:lang w:val="en-US"/>
+        </w:rPr>
+      </w:pPr>
+      <w:r>
+        <w:rPr>
+          <w:rFonts w:ascii="Consolas" w:hAnsi="Consolas"/>
+          <w:lang w:val="en-US"/>
+        </w:rPr>
+        <w:tab/>
+      </w:r>
+      <w:r>
+        <w:rPr>
+          <w:rFonts w:ascii="Consolas" w:hAnsi="Consolas"/>
+          <w:lang w:val="en-US"/>
+        </w:rPr>
+        <w:tab/>
+      </w:r>
+      <w:r>
+        <w:rPr>
+          <w:rFonts w:ascii="Consolas" w:hAnsi="Consolas"/>
+          <w:lang w:val="en-US"/>
+        </w:rPr>
+        <w:tab/>
+        <w:t xml:space="preserve">result = </w:t>
+      </w:r>
+      <w:proofErr w:type="spellStart"/>
+      <w:r>
+        <w:rPr>
+          <w:rFonts w:ascii="Consolas" w:hAnsi="Consolas"/>
+          <w:lang w:val="en-US"/>
+        </w:rPr>
+        <w:t>theCode.startsWith</w:t>
+      </w:r>
+      <w:proofErr w:type="spellEnd"/>
+      <w:r>
+        <w:rPr>
+          <w:rFonts w:ascii="Consolas" w:hAnsi="Consolas"/>
+          <w:lang w:val="en-US"/>
+        </w:rPr>
+        <w:t>(</w:t>
+      </w:r>
+      <w:proofErr w:type="spellStart"/>
+      <w:r>
+        <w:rPr>
+          <w:rFonts w:ascii="Consolas" w:hAnsi="Consolas"/>
+          <w:lang w:val="en-US"/>
+        </w:rPr>
+        <w:t>coursePrefix</w:t>
+      </w:r>
+      <w:proofErr w:type="spellEnd"/>
+      <w:r>
+        <w:rPr>
+          <w:rFonts w:ascii="Consolas" w:hAnsi="Consolas"/>
+          <w:lang w:val="en-US"/>
+        </w:rPr>
+        <w:t>);</w:t>
+      </w:r>
+    </w:p>
+    <w:p>
+      <w:pPr>
+        <w:spacing w:line="360" w:lineRule="auto"/>
+        <w:rPr>
+          <w:rFonts w:ascii="Consolas" w:hAnsi="Consolas"/>
+          <w:lang w:val="en-US"/>
+        </w:rPr>
+      </w:pPr>
+      <w:r>
+        <w:rPr>
+          <w:rFonts w:ascii="Consolas" w:hAnsi="Consolas"/>
+          <w:lang w:val="en-US"/>
+        </w:rPr>
+        <w:tab/>
+      </w:r>
+      <w:r>
+        <w:rPr>
+          <w:rFonts w:ascii="Consolas" w:hAnsi="Consolas"/>
+          <w:lang w:val="en-US"/>
+        </w:rPr>
+        <w:tab/>
+        <w:t>} else {</w:t>
+      </w:r>
+    </w:p>
+    <w:p>
+      <w:pPr>
+        <w:spacing w:line="360" w:lineRule="auto"/>
+        <w:rPr>
+          <w:rFonts w:ascii="Consolas" w:hAnsi="Consolas"/>
+          <w:lang w:val="en-US"/>
+        </w:rPr>
+      </w:pPr>
+      <w:r>
+        <w:rPr>
+          <w:rFonts w:ascii="Consolas" w:hAnsi="Consolas"/>
+          <w:lang w:val="en-US"/>
+        </w:rPr>
+        <w:tab/>
+      </w:r>
+      <w:r>
+        <w:rPr>
+          <w:rFonts w:ascii="Consolas" w:hAnsi="Consolas"/>
+          <w:lang w:val="en-US"/>
+        </w:rPr>
+        <w:tab/>
+      </w:r>
+      <w:r>
+        <w:rPr>
+          <w:rFonts w:ascii="Consolas" w:hAnsi="Consolas"/>
+          <w:lang w:val="en-US"/>
+        </w:rPr>
+        <w:tab/>
+        <w:t>return true;</w:t>
+      </w:r>
+    </w:p>
+    <w:p>
+      <w:pPr>
+        <w:spacing w:line="360" w:lineRule="auto"/>
+        <w:rPr>
+          <w:rFonts w:ascii="Consolas" w:hAnsi="Consolas"/>
+          <w:lang w:val="en-US"/>
+        </w:rPr>
+      </w:pPr>
+      <w:r>
+        <w:rPr>
+          <w:rFonts w:ascii="Consolas" w:hAnsi="Consolas"/>
+          <w:lang w:val="en-US"/>
+        </w:rPr>
+        <w:tab/>
+      </w:r>
+      <w:r>
+        <w:rPr>
+          <w:rFonts w:ascii="Consolas" w:hAnsi="Consolas"/>
+          <w:lang w:val="en-US"/>
+        </w:rPr>
+        <w:tab/>
+        <w:t>}</w:t>
+      </w:r>
+    </w:p>
+    <w:p>
+      <w:pPr>
+        <w:spacing w:line="360" w:lineRule="auto"/>
+        <w:rPr>
+          <w:rFonts w:ascii="Consolas" w:hAnsi="Consolas"/>
+          <w:lang w:val="en-US"/>
+        </w:rPr>
+      </w:pPr>
+      <w:r>
+        <w:rPr>
+          <w:rFonts w:ascii="Consolas" w:hAnsi="Consolas"/>
+          <w:lang w:val="en-US"/>
+        </w:rPr>
+        <w:tab/>
+      </w:r>
+      <w:r>
+        <w:rPr>
+          <w:rFonts w:ascii="Consolas" w:hAnsi="Consolas"/>
+          <w:lang w:val="en-US"/>
+        </w:rPr>
+        <w:tab/>
+      </w:r>
+    </w:p>
+    <w:p>
+      <w:pPr>
+        <w:spacing w:line="360" w:lineRule="auto"/>
+        <w:rPr>
+          <w:rFonts w:ascii="Consolas" w:hAnsi="Consolas"/>
+          <w:lang w:val="en-US"/>
+        </w:rPr>
+      </w:pPr>
+      <w:r>
+        <w:rPr>
+          <w:rFonts w:ascii="Consolas" w:hAnsi="Consolas"/>
+          <w:lang w:val="en-US"/>
+        </w:rPr>
+        <w:tab/>
+      </w:r>
+      <w:r>
+        <w:rPr>
+          <w:rFonts w:ascii="Consolas" w:hAnsi="Consolas"/>
+          <w:lang w:val="en-US"/>
+        </w:rPr>
+        <w:tab/>
+        <w:t>return result;</w:t>
+      </w:r>
+    </w:p>
+    <w:p>
+      <w:pPr>
+        <w:spacing w:line="360" w:lineRule="auto"/>
+        <w:rPr>
+          <w:rFonts w:ascii="Consolas" w:hAnsi="Consolas"/>
+          <w:lang w:val="en-US"/>
+        </w:rPr>
+      </w:pPr>
+      <w:r>
+        <w:rPr>
+          <w:rFonts w:ascii="Consolas" w:hAnsi="Consolas"/>
+          <w:lang w:val="en-US"/>
+        </w:rPr>
+        <w:tab/>
+        <w:t>}</w:t>
+      </w:r>
+    </w:p>
+    <w:p>
+      <w:pPr>
+        <w:spacing w:line="360" w:lineRule="auto"/>
+        <w:rPr>
+          <w:rFonts w:ascii="Consolas" w:hAnsi="Consolas"/>
+          <w:lang w:val="en-US"/>
+        </w:rPr>
+      </w:pPr>
+    </w:p>
+    <w:p>
+      <w:pPr>
+        <w:spacing w:line="360" w:lineRule="auto"/>
+        <w:rPr>
+          <w:rFonts w:ascii="Consolas" w:hAnsi="Consolas"/>
+          <w:lang w:val="en-US"/>
+        </w:rPr>
+      </w:pPr>
+      <w:r>
+        <w:rPr>
+          <w:rFonts w:ascii="Consolas" w:hAnsi="Consolas"/>
+          <w:lang w:val="en-US"/>
+        </w:rPr>
+        <w:t>}</w:t>
+      </w:r>
+    </w:p>
+    <w:p>
+      <w:pPr>
+        <w:tabs>
+          <w:tab w:val="left" w:pos="3435"/>
+        </w:tabs>
+        <w:rPr>
+          <w:rFonts w:ascii="Consolas" w:hAnsi="Consolas"/>
+          <w:lang w:val="en-US"/>
+        </w:rPr>
+      </w:pPr>
+    </w:p>
+    <w:p>
+      <w:pPr>
+        <w:tabs>
+          <w:tab w:val="left" w:pos="3435"/>
+        </w:tabs>
+        <w:rPr>
+          <w:rFonts w:ascii="Consolas" w:hAnsi="Consolas"/>
+        </w:rPr>
+      </w:pPr>
+      <w:r>
+        <w:rPr>
+          <w:rFonts w:ascii="Consolas" w:hAnsi="Consolas"/>
+        </w:rPr>
+        <w:t xml:space="preserve">Por fim, </w:t>
+      </w:r>
+      <w:r>
+        <w:rPr>
+          <w:rFonts w:ascii="Consolas" w:hAnsi="Consolas"/>
+        </w:rPr>
+        <w:t xml:space="preserve">criar o campo que utilizará tal </w:t>
+      </w:r>
+      <w:proofErr w:type="spellStart"/>
+      <w:r>
+        <w:rPr>
+          <w:rFonts w:ascii="Consolas" w:hAnsi="Consolas"/>
+        </w:rPr>
+        <w:t>anotation</w:t>
+      </w:r>
+      <w:proofErr w:type="spellEnd"/>
+      <w:r>
+        <w:rPr>
+          <w:rFonts w:ascii="Consolas" w:hAnsi="Consolas"/>
+        </w:rPr>
+        <w:t xml:space="preserve"> no modelo e adicionar a </w:t>
+      </w:r>
+      <w:proofErr w:type="spellStart"/>
+      <w:r>
+        <w:rPr>
+          <w:rFonts w:ascii="Consolas" w:hAnsi="Consolas"/>
+        </w:rPr>
+        <w:t>anotation</w:t>
+      </w:r>
+      <w:proofErr w:type="spellEnd"/>
+      <w:r>
+        <w:rPr>
+          <w:rFonts w:ascii="Consolas" w:hAnsi="Consolas"/>
+        </w:rPr>
+        <w:t xml:space="preserve"> </w:t>
+      </w:r>
+      <w:proofErr w:type="gramStart"/>
+      <w:r>
+        <w:rPr>
+          <w:rFonts w:ascii="Consolas" w:hAnsi="Consolas"/>
+        </w:rPr>
+        <w:t>recém criada</w:t>
+      </w:r>
+      <w:proofErr w:type="gramEnd"/>
+      <w:r>
+        <w:rPr>
+          <w:rFonts w:ascii="Consolas" w:hAnsi="Consolas"/>
+        </w:rPr>
+        <w:t xml:space="preserve"> a ele.</w:t>
+      </w:r>
+    </w:p>
+    <w:p>
+      <w:pPr>
+        <w:autoSpaceDE w:val="0"/>
+        <w:autoSpaceDN w:val="0"/>
+        <w:adjustRightInd w:val="0"/>
+        <w:spacing w:after="0" w:line="240" w:lineRule="auto"/>
+        <w:rPr>
+          <w:rFonts w:ascii="Consolas" w:hAnsi="Consolas" w:cs="Consolas"/>
+          <w:color w:val="000000" w:themeColor="text1"/>
+          <w:sz w:val="20"/>
+          <w:szCs w:val="20"/>
+          <w:lang w:val="en-US"/>
+        </w:rPr>
+      </w:pPr>
+      <w:r>
+        <w:rPr>
+          <w:rFonts w:ascii="Consolas" w:hAnsi="Consolas" w:cs="Consolas"/>
+          <w:color w:val="000000" w:themeColor="text1"/>
+          <w:sz w:val="20"/>
+          <w:szCs w:val="20"/>
+        </w:rPr>
+        <w:tab/>
+      </w:r>
+      <w:r>
+        <w:rPr>
+          <w:rFonts w:ascii="Consolas" w:hAnsi="Consolas" w:cs="Consolas"/>
+          <w:color w:val="000000" w:themeColor="text1"/>
+          <w:sz w:val="20"/>
+          <w:szCs w:val="20"/>
+          <w:lang w:val="en-US"/>
+        </w:rPr>
+        <w:t>@</w:t>
+      </w:r>
+      <w:proofErr w:type="spellStart"/>
+      <w:proofErr w:type="gramStart"/>
+      <w:r>
+        <w:rPr>
+          <w:rFonts w:ascii="Consolas" w:hAnsi="Consolas" w:cs="Consolas"/>
+          <w:color w:val="000000" w:themeColor="text1"/>
+          <w:sz w:val="20"/>
+          <w:szCs w:val="20"/>
+          <w:lang w:val="en-US"/>
+        </w:rPr>
+        <w:t>CourseCode</w:t>
+      </w:r>
+      <w:proofErr w:type="spellEnd"/>
+      <w:r>
+        <w:rPr>
+          <w:rFonts w:ascii="Consolas" w:hAnsi="Consolas" w:cs="Consolas"/>
+          <w:color w:val="000000" w:themeColor="text1"/>
+          <w:sz w:val="20"/>
+          <w:szCs w:val="20"/>
+          <w:lang w:val="en-US"/>
+        </w:rPr>
+        <w:t>(</w:t>
+      </w:r>
+      <w:proofErr w:type="gramEnd"/>
+      <w:r>
+        <w:rPr>
+          <w:rFonts w:ascii="Consolas" w:hAnsi="Consolas" w:cs="Consolas"/>
+          <w:color w:val="000000" w:themeColor="text1"/>
+          <w:sz w:val="20"/>
+          <w:szCs w:val="20"/>
+          <w:lang w:val="en-US"/>
+        </w:rPr>
+        <w:t>value="TOPS", message="must start with TOPS")</w:t>
+      </w:r>
+    </w:p>
+    <w:p>
+      <w:pPr>
+        <w:autoSpaceDE w:val="0"/>
+        <w:autoSpaceDN w:val="0"/>
+        <w:adjustRightInd w:val="0"/>
+        <w:spacing w:after="0" w:line="240" w:lineRule="auto"/>
+        <w:ind w:firstLine="708"/>
+        <w:rPr>
+          <w:rFonts w:ascii="Consolas" w:hAnsi="Consolas" w:cs="Consolas"/>
+          <w:color w:val="000000" w:themeColor="text1"/>
+          <w:sz w:val="20"/>
+          <w:szCs w:val="20"/>
+        </w:rPr>
+      </w:pPr>
+      <w:proofErr w:type="spellStart"/>
+      <w:r>
+        <w:rPr>
+          <w:rFonts w:ascii="Consolas" w:hAnsi="Consolas" w:cs="Consolas"/>
+          <w:color w:val="000000" w:themeColor="text1"/>
+          <w:sz w:val="20"/>
+          <w:szCs w:val="20"/>
+        </w:rPr>
+        <w:t>private</w:t>
+      </w:r>
+      <w:proofErr w:type="spellEnd"/>
+      <w:r>
+        <w:rPr>
+          <w:rFonts w:ascii="Consolas" w:hAnsi="Consolas" w:cs="Consolas"/>
+          <w:color w:val="000000" w:themeColor="text1"/>
+          <w:sz w:val="20"/>
+          <w:szCs w:val="20"/>
+        </w:rPr>
+        <w:t xml:space="preserve"> </w:t>
+      </w:r>
+      <w:proofErr w:type="spellStart"/>
+      <w:r>
+        <w:rPr>
+          <w:rFonts w:ascii="Consolas" w:hAnsi="Consolas" w:cs="Consolas"/>
+          <w:color w:val="000000" w:themeColor="text1"/>
+          <w:sz w:val="20"/>
+          <w:szCs w:val="20"/>
+        </w:rPr>
+        <w:t>String</w:t>
+      </w:r>
+      <w:proofErr w:type="spellEnd"/>
+      <w:r>
+        <w:rPr>
+          <w:rFonts w:ascii="Consolas" w:hAnsi="Consolas" w:cs="Consolas"/>
+          <w:color w:val="000000" w:themeColor="text1"/>
+          <w:sz w:val="20"/>
+          <w:szCs w:val="20"/>
+        </w:rPr>
+        <w:t xml:space="preserve"> </w:t>
+      </w:r>
+      <w:proofErr w:type="spellStart"/>
+      <w:r>
+        <w:rPr>
+          <w:rFonts w:ascii="Consolas" w:hAnsi="Consolas" w:cs="Consolas"/>
+          <w:color w:val="000000" w:themeColor="text1"/>
+          <w:sz w:val="20"/>
+          <w:szCs w:val="20"/>
+        </w:rPr>
+        <w:t>courseCode</w:t>
+      </w:r>
+      <w:proofErr w:type="spellEnd"/>
+      <w:r>
+        <w:rPr>
+          <w:rFonts w:ascii="Consolas" w:hAnsi="Consolas" w:cs="Consolas"/>
+          <w:color w:val="000000" w:themeColor="text1"/>
+          <w:sz w:val="20"/>
+          <w:szCs w:val="20"/>
+        </w:rPr>
+        <w:t>;</w:t>
+      </w:r>
+    </w:p>
+    <w:p>
+      <w:pPr>
+        <w:autoSpaceDE w:val="0"/>
+        <w:autoSpaceDN w:val="0"/>
+        <w:adjustRightInd w:val="0"/>
+        <w:spacing w:after="0" w:line="240" w:lineRule="auto"/>
+        <w:ind w:firstLine="708"/>
+        <w:rPr>
+          <w:rFonts w:ascii="Consolas" w:hAnsi="Consolas" w:cs="Consolas"/>
+          <w:color w:val="000000" w:themeColor="text1"/>
+          <w:sz w:val="20"/>
+          <w:szCs w:val="20"/>
+        </w:rPr>
+      </w:pPr>
+    </w:p>
+    <w:p>
+      <w:pPr>
+        <w:autoSpaceDE w:val="0"/>
+        <w:autoSpaceDN w:val="0"/>
+        <w:adjustRightInd w:val="0"/>
+        <w:spacing w:after="0" w:line="240" w:lineRule="auto"/>
+        <w:rPr>
+          <w:rFonts w:ascii="Consolas" w:hAnsi="Consolas"/>
+        </w:rPr>
+      </w:pPr>
+      <w:r>
+        <w:rPr>
+          <w:rFonts w:ascii="Consolas" w:hAnsi="Consolas"/>
+        </w:rPr>
+        <w:tab/>
+        <w:t>Caso deseje passar os valores default inseridos no CourseCode.java, utilizar apenas @</w:t>
+      </w:r>
+      <w:proofErr w:type="spellStart"/>
+      <w:r>
+        <w:rPr>
+          <w:rFonts w:ascii="Consolas" w:hAnsi="Consolas"/>
+        </w:rPr>
+        <w:t>CourseCode</w:t>
+      </w:r>
+      <w:proofErr w:type="spellEnd"/>
+    </w:p>
+    <w:p>
+      <w:pPr>
+        <w:autoSpaceDE w:val="0"/>
+        <w:autoSpaceDN w:val="0"/>
+        <w:adjustRightInd w:val="0"/>
+        <w:spacing w:after="0" w:line="240" w:lineRule="auto"/>
+        <w:rPr>
+          <w:rFonts w:ascii="Consolas" w:hAnsi="Consolas"/>
+        </w:rPr>
+      </w:pPr>
+    </w:p>
+    <w:p>
+      <w:pPr>
+        <w:autoSpaceDE w:val="0"/>
+        <w:autoSpaceDN w:val="0"/>
+        <w:adjustRightInd w:val="0"/>
+        <w:spacing w:after="0" w:line="240" w:lineRule="auto"/>
+        <w:rPr>
+          <w:rFonts w:ascii="Consolas" w:hAnsi="Consolas" w:cs="Consolas"/>
+          <w:color w:val="000000" w:themeColor="text1"/>
+          <w:sz w:val="20"/>
+          <w:szCs w:val="20"/>
+        </w:rPr>
+      </w:pPr>
+      <w:bookmarkStart w:id="0" w:name="_GoBack"/>
+      <w:bookmarkEnd w:id="0"/>
     </w:p>
     <w:sectPr>
       <w:pgSz w:w="11906" w:h="16838"/>

</xml_diff>

<commit_message>
Spring MVC - Fim da seção 18
</commit_message>
<xml_diff>
--- a/Anotacoes.docx
+++ b/Anotacoes.docx
@@ -152,6 +152,7 @@
         <w:t xml:space="preserve"> </w:t>
       </w:r>
       <w:proofErr w:type="spellStart"/>
+      <w:proofErr w:type="gramStart"/>
       <w:r>
         <w:rPr>
           <w:rFonts w:ascii="Consolas" w:hAnsi="Consolas"/>
@@ -163,7 +164,14 @@
         <w:rPr>
           <w:rFonts w:ascii="Consolas" w:hAnsi="Consolas"/>
         </w:rPr>
-        <w:t>(Produto produto) {</w:t>
+        <w:t>(</w:t>
+      </w:r>
+      <w:proofErr w:type="gramEnd"/>
+      <w:r>
+        <w:rPr>
+          <w:rFonts w:ascii="Consolas" w:hAnsi="Consolas"/>
+        </w:rPr>
+        <w:t>Produto produto) {</w:t>
       </w:r>
     </w:p>
     <w:p>
@@ -236,6 +244,7 @@
         <w:t xml:space="preserve">    </w:t>
       </w:r>
       <w:proofErr w:type="spellStart"/>
+      <w:proofErr w:type="gramStart"/>
       <w:r>
         <w:rPr>
           <w:rFonts w:ascii="Consolas" w:hAnsi="Consolas"/>
@@ -243,6 +252,7 @@
         <w:t>log.grava</w:t>
       </w:r>
       <w:proofErr w:type="spellEnd"/>
+      <w:proofErr w:type="gramEnd"/>
       <w:r>
         <w:rPr>
           <w:rFonts w:ascii="Consolas" w:hAnsi="Consolas"/>
@@ -427,6 +437,7 @@
         <w:t xml:space="preserve"> </w:t>
       </w:r>
       <w:proofErr w:type="spellStart"/>
+      <w:proofErr w:type="gramStart"/>
       <w:r>
         <w:rPr>
           <w:rFonts w:ascii="Consolas" w:hAnsi="Consolas"/>
@@ -438,7 +449,14 @@
         <w:rPr>
           <w:rFonts w:ascii="Consolas" w:hAnsi="Consolas"/>
         </w:rPr>
-        <w:t xml:space="preserve">(Log </w:t>
+        <w:t>(</w:t>
+      </w:r>
+      <w:proofErr w:type="gramEnd"/>
+      <w:r>
+        <w:rPr>
+          <w:rFonts w:ascii="Consolas" w:hAnsi="Consolas"/>
+        </w:rPr>
+        <w:t xml:space="preserve">Log </w:t>
       </w:r>
       <w:proofErr w:type="spellStart"/>
       <w:r>
@@ -541,6 +559,7 @@
         <w:t xml:space="preserve"> </w:t>
       </w:r>
       <w:proofErr w:type="spellStart"/>
+      <w:proofErr w:type="gramStart"/>
       <w:r>
         <w:rPr>
           <w:rFonts w:ascii="Consolas" w:hAnsi="Consolas"/>
@@ -552,7 +571,14 @@
         <w:rPr>
           <w:rFonts w:ascii="Consolas" w:hAnsi="Consolas"/>
         </w:rPr>
-        <w:t>(Produto produto) {</w:t>
+        <w:t>(</w:t>
+      </w:r>
+      <w:proofErr w:type="gramEnd"/>
+      <w:r>
+        <w:rPr>
+          <w:rFonts w:ascii="Consolas" w:hAnsi="Consolas"/>
+        </w:rPr>
+        <w:t>Produto produto) {</w:t>
       </w:r>
     </w:p>
     <w:p>
@@ -605,6 +631,7 @@
         <w:t xml:space="preserve">    </w:t>
       </w:r>
       <w:proofErr w:type="spellStart"/>
+      <w:proofErr w:type="gramStart"/>
       <w:r>
         <w:rPr>
           <w:rFonts w:ascii="Consolas" w:hAnsi="Consolas"/>
@@ -612,6 +639,7 @@
         <w:t>log.grava</w:t>
       </w:r>
       <w:proofErr w:type="spellEnd"/>
+      <w:proofErr w:type="gramEnd"/>
       <w:r>
         <w:rPr>
           <w:rFonts w:ascii="Consolas" w:hAnsi="Consolas"/>
@@ -866,7 +894,23 @@
           <w:rFonts w:ascii="Consolas" w:hAnsi="Consolas"/>
           <w:lang w:val="en-US"/>
         </w:rPr>
-        <w:t xml:space="preserve">    public function send()</w:t>
+        <w:t xml:space="preserve">    public function </w:t>
+      </w:r>
+      <w:proofErr w:type="gramStart"/>
+      <w:r>
+        <w:rPr>
+          <w:rFonts w:ascii="Consolas" w:hAnsi="Consolas"/>
+          <w:lang w:val="en-US"/>
+        </w:rPr>
+        <w:t>send(</w:t>
+      </w:r>
+      <w:proofErr w:type="gramEnd"/>
+      <w:r>
+        <w:rPr>
+          <w:rFonts w:ascii="Consolas" w:hAnsi="Consolas"/>
+          <w:lang w:val="en-US"/>
+        </w:rPr>
+        <w:t>)</w:t>
       </w:r>
     </w:p>
     <w:p>
@@ -987,7 +1031,23 @@
           <w:rFonts w:ascii="Consolas" w:hAnsi="Consolas"/>
           <w:lang w:val="en-US"/>
         </w:rPr>
-        <w:t xml:space="preserve">    public function handle()</w:t>
+        <w:t xml:space="preserve">    public function </w:t>
+      </w:r>
+      <w:proofErr w:type="gramStart"/>
+      <w:r>
+        <w:rPr>
+          <w:rFonts w:ascii="Consolas" w:hAnsi="Consolas"/>
+          <w:lang w:val="en-US"/>
+        </w:rPr>
+        <w:t>handle(</w:t>
+      </w:r>
+      <w:proofErr w:type="gramEnd"/>
+      <w:r>
+        <w:rPr>
+          <w:rFonts w:ascii="Consolas" w:hAnsi="Consolas"/>
+          <w:lang w:val="en-US"/>
+        </w:rPr>
+        <w:t>)</w:t>
       </w:r>
     </w:p>
     <w:p>
@@ -1019,32 +1079,64 @@
           <w:rFonts w:ascii="Consolas" w:hAnsi="Consolas"/>
           <w:lang w:val="en-US"/>
         </w:rPr>
-        <w:t xml:space="preserve">        $notification = new Notification();</w:t>
-      </w:r>
-    </w:p>
-    <w:p>
-      <w:pPr>
-        <w:spacing w:line="360" w:lineRule="auto"/>
-        <w:rPr>
-          <w:rFonts w:ascii="Consolas" w:hAnsi="Consolas"/>
-          <w:lang w:val="en-US"/>
-        </w:rPr>
-      </w:pPr>
-    </w:p>
-    <w:p>
-      <w:pPr>
-        <w:spacing w:line="360" w:lineRule="auto"/>
-        <w:rPr>
-          <w:rFonts w:ascii="Consolas" w:hAnsi="Consolas"/>
-          <w:lang w:val="en-US"/>
-        </w:rPr>
-      </w:pPr>
-      <w:r>
-        <w:rPr>
-          <w:rFonts w:ascii="Consolas" w:hAnsi="Consolas"/>
-          <w:lang w:val="en-US"/>
-        </w:rPr>
-        <w:t xml:space="preserve">        $notification-&gt;send();</w:t>
+        <w:t xml:space="preserve">        $notification = new </w:t>
+      </w:r>
+      <w:proofErr w:type="gramStart"/>
+      <w:r>
+        <w:rPr>
+          <w:rFonts w:ascii="Consolas" w:hAnsi="Consolas"/>
+          <w:lang w:val="en-US"/>
+        </w:rPr>
+        <w:t>Notification(</w:t>
+      </w:r>
+      <w:proofErr w:type="gramEnd"/>
+      <w:r>
+        <w:rPr>
+          <w:rFonts w:ascii="Consolas" w:hAnsi="Consolas"/>
+          <w:lang w:val="en-US"/>
+        </w:rPr>
+        <w:t>);</w:t>
+      </w:r>
+    </w:p>
+    <w:p>
+      <w:pPr>
+        <w:spacing w:line="360" w:lineRule="auto"/>
+        <w:rPr>
+          <w:rFonts w:ascii="Consolas" w:hAnsi="Consolas"/>
+          <w:lang w:val="en-US"/>
+        </w:rPr>
+      </w:pPr>
+    </w:p>
+    <w:p>
+      <w:pPr>
+        <w:spacing w:line="360" w:lineRule="auto"/>
+        <w:rPr>
+          <w:rFonts w:ascii="Consolas" w:hAnsi="Consolas"/>
+          <w:lang w:val="en-US"/>
+        </w:rPr>
+      </w:pPr>
+      <w:r>
+        <w:rPr>
+          <w:rFonts w:ascii="Consolas" w:hAnsi="Consolas"/>
+          <w:lang w:val="en-US"/>
+        </w:rPr>
+        <w:t xml:space="preserve">        $notification-&gt;</w:t>
+      </w:r>
+      <w:proofErr w:type="gramStart"/>
+      <w:r>
+        <w:rPr>
+          <w:rFonts w:ascii="Consolas" w:hAnsi="Consolas"/>
+          <w:lang w:val="en-US"/>
+        </w:rPr>
+        <w:t>send(</w:t>
+      </w:r>
+      <w:proofErr w:type="gramEnd"/>
+      <w:r>
+        <w:rPr>
+          <w:rFonts w:ascii="Consolas" w:hAnsi="Consolas"/>
+          <w:lang w:val="en-US"/>
+        </w:rPr>
+        <w:t>);</w:t>
       </w:r>
     </w:p>
     <w:p>
@@ -1181,7 +1273,23 @@
           <w:rFonts w:ascii="Consolas" w:hAnsi="Consolas"/>
           <w:lang w:val="en-US"/>
         </w:rPr>
-        <w:t xml:space="preserve">    public function send()</w:t>
+        <w:t xml:space="preserve">    public function </w:t>
+      </w:r>
+      <w:proofErr w:type="gramStart"/>
+      <w:r>
+        <w:rPr>
+          <w:rFonts w:ascii="Consolas" w:hAnsi="Consolas"/>
+          <w:lang w:val="en-US"/>
+        </w:rPr>
+        <w:t>send(</w:t>
+      </w:r>
+      <w:proofErr w:type="gramEnd"/>
+      <w:r>
+        <w:rPr>
+          <w:rFonts w:ascii="Consolas" w:hAnsi="Consolas"/>
+          <w:lang w:val="en-US"/>
+        </w:rPr>
+        <w:t>)</w:t>
       </w:r>
     </w:p>
     <w:p>
@@ -1336,7 +1444,23 @@
           <w:rFonts w:ascii="Consolas" w:hAnsi="Consolas"/>
           <w:lang w:val="en-US"/>
         </w:rPr>
-        <w:t xml:space="preserve">    public function __construct(Notification $notification)</w:t>
+        <w:t xml:space="preserve">    public function __</w:t>
+      </w:r>
+      <w:proofErr w:type="gramStart"/>
+      <w:r>
+        <w:rPr>
+          <w:rFonts w:ascii="Consolas" w:hAnsi="Consolas"/>
+          <w:lang w:val="en-US"/>
+        </w:rPr>
+        <w:t>construct(</w:t>
+      </w:r>
+      <w:proofErr w:type="gramEnd"/>
+      <w:r>
+        <w:rPr>
+          <w:rFonts w:ascii="Consolas" w:hAnsi="Consolas"/>
+          <w:lang w:val="en-US"/>
+        </w:rPr>
+        <w:t>Notification $notification)</w:t>
       </w:r>
     </w:p>
     <w:p>
@@ -1409,7 +1533,23 @@
           <w:rFonts w:ascii="Consolas" w:hAnsi="Consolas"/>
           <w:lang w:val="en-US"/>
         </w:rPr>
-        <w:t xml:space="preserve">    public function handle()</w:t>
+        <w:t xml:space="preserve">    public function </w:t>
+      </w:r>
+      <w:proofErr w:type="gramStart"/>
+      <w:r>
+        <w:rPr>
+          <w:rFonts w:ascii="Consolas" w:hAnsi="Consolas"/>
+          <w:lang w:val="en-US"/>
+        </w:rPr>
+        <w:t>handle(</w:t>
+      </w:r>
+      <w:proofErr w:type="gramEnd"/>
+      <w:r>
+        <w:rPr>
+          <w:rFonts w:ascii="Consolas" w:hAnsi="Consolas"/>
+          <w:lang w:val="en-US"/>
+        </w:rPr>
+        <w:t>)</w:t>
       </w:r>
     </w:p>
     <w:p>
@@ -1484,6 +1624,7 @@
         <w:t>-&gt;</w:t>
       </w:r>
       <w:proofErr w:type="spellStart"/>
+      <w:proofErr w:type="gramStart"/>
       <w:r>
         <w:rPr>
           <w:rFonts w:ascii="Consolas" w:hAnsi="Consolas"/>
@@ -1495,7 +1636,14 @@
         <w:rPr>
           <w:rFonts w:ascii="Consolas" w:hAnsi="Consolas"/>
         </w:rPr>
-        <w:t>();</w:t>
+        <w:t>(</w:t>
+      </w:r>
+      <w:proofErr w:type="gramEnd"/>
+      <w:r>
+        <w:rPr>
+          <w:rFonts w:ascii="Consolas" w:hAnsi="Consolas"/>
+        </w:rPr>
+        <w:t>);</w:t>
       </w:r>
     </w:p>
     <w:p>
@@ -1665,6 +1813,7 @@
         <w:t>&lt;</w:t>
       </w:r>
       <w:proofErr w:type="spellStart"/>
+      <w:proofErr w:type="gramStart"/>
       <w:r>
         <w:rPr>
           <w:rFonts w:ascii="Consolas" w:hAnsi="Consolas" w:cs="Consolas"/>
@@ -1674,7 +1823,19 @@
           <w:shd w:val="clear" w:color="auto" w:fill="E8F2FE"/>
           <w:lang w:val="en-US"/>
         </w:rPr>
-        <w:t>context:component-scan</w:t>
+        <w:t>context:component</w:t>
+      </w:r>
+      <w:proofErr w:type="gramEnd"/>
+      <w:r>
+        <w:rPr>
+          <w:rFonts w:ascii="Consolas" w:hAnsi="Consolas" w:cs="Consolas"/>
+          <w:color w:val="3F7F7F"/>
+          <w:sz w:val="20"/>
+          <w:szCs w:val="20"/>
+          <w:shd w:val="clear" w:color="auto" w:fill="E8F2FE"/>
+          <w:lang w:val="en-US"/>
+        </w:rPr>
+        <w:t>-scan</w:t>
       </w:r>
       <w:proofErr w:type="spellEnd"/>
       <w:r>
@@ -2097,6 +2258,7 @@
         <w:tab/>
       </w:r>
       <w:proofErr w:type="spellStart"/>
+      <w:proofErr w:type="gramStart"/>
       <w:r>
         <w:rPr>
           <w:rFonts w:ascii="Consolas" w:hAnsi="Consolas" w:cs="Consolas"/>
@@ -2122,6 +2284,7 @@
         <w:t>fortuneService</w:t>
       </w:r>
       <w:proofErr w:type="spellEnd"/>
+      <w:proofErr w:type="gramEnd"/>
       <w:r>
         <w:rPr>
           <w:rFonts w:ascii="Consolas" w:hAnsi="Consolas" w:cs="Consolas"/>
@@ -2345,7 +2508,29 @@
           <w:color w:val="2A00FF"/>
           <w:lang w:val="en-US"/>
         </w:rPr>
-        <w:t>"com.luv2code.springdemo.TrackCoach"</w:t>
+        <w:t>"</w:t>
+      </w:r>
+      <w:proofErr w:type="gramStart"/>
+      <w:r>
+        <w:rPr>
+          <w:rFonts w:ascii="Consolas" w:hAnsi="Consolas" w:cs="Consolas"/>
+          <w:i/>
+          <w:iCs/>
+          <w:color w:val="2A00FF"/>
+          <w:lang w:val="en-US"/>
+        </w:rPr>
+        <w:t>com.luv2code.springdemo</w:t>
+      </w:r>
+      <w:proofErr w:type="gramEnd"/>
+      <w:r>
+        <w:rPr>
+          <w:rFonts w:ascii="Consolas" w:hAnsi="Consolas" w:cs="Consolas"/>
+          <w:i/>
+          <w:iCs/>
+          <w:color w:val="2A00FF"/>
+          <w:lang w:val="en-US"/>
+        </w:rPr>
+        <w:t>.TrackCoach"</w:t>
       </w:r>
       <w:r>
         <w:rPr>
@@ -3585,8 +3770,18 @@
           <w:color w:val="000000"/>
           <w:lang w:val="en-US"/>
         </w:rPr>
-        <w:t xml:space="preserve"> Coach{</w:t>
-      </w:r>
+        <w:t xml:space="preserve"> </w:t>
+      </w:r>
+      <w:proofErr w:type="gramStart"/>
+      <w:r>
+        <w:rPr>
+          <w:rFonts w:ascii="Consolas" w:hAnsi="Consolas" w:cs="Consolas"/>
+          <w:color w:val="000000"/>
+          <w:lang w:val="en-US"/>
+        </w:rPr>
+        <w:t>Coach{</w:t>
+      </w:r>
+      <w:proofErr w:type="gramEnd"/>
     </w:p>
     <w:p>
       <w:pPr>
@@ -3807,6 +4002,7 @@
         <w:t xml:space="preserve"> no Java 9 ou mais novo, por erro de caminho do </w:t>
       </w:r>
       <w:proofErr w:type="spellStart"/>
+      <w:proofErr w:type="gramStart"/>
       <w:r>
         <w:rPr>
           <w:rFonts w:ascii="Consolas" w:hAnsi="Consolas" w:cs="Consolas"/>
@@ -3815,6 +4011,7 @@
         <w:t>javax.annotation</w:t>
       </w:r>
       <w:proofErr w:type="spellEnd"/>
+      <w:proofErr w:type="gramEnd"/>
       <w:r>
         <w:rPr>
           <w:rFonts w:ascii="Consolas" w:hAnsi="Consolas" w:cs="Consolas"/>
@@ -4056,6 +4253,7 @@
         <w:t xml:space="preserve"> String </w:t>
       </w:r>
       <w:proofErr w:type="spellStart"/>
+      <w:proofErr w:type="gramStart"/>
       <w:r>
         <w:rPr>
           <w:rFonts w:ascii="Consolas" w:hAnsi="Consolas" w:cs="Consolas"/>
@@ -4071,7 +4269,16 @@
           <w:color w:val="000000"/>
           <w:lang w:val="en-US"/>
         </w:rPr>
-        <w:t xml:space="preserve">(String </w:t>
+        <w:t>(</w:t>
+      </w:r>
+      <w:proofErr w:type="gramEnd"/>
+      <w:r>
+        <w:rPr>
+          <w:rFonts w:ascii="Consolas" w:hAnsi="Consolas" w:cs="Consolas"/>
+          <w:color w:val="000000"/>
+          <w:lang w:val="en-US"/>
+        </w:rPr>
+        <w:t xml:space="preserve">String </w:t>
       </w:r>
       <w:proofErr w:type="spellStart"/>
       <w:r>
@@ -4220,6 +4427,7 @@
         <w:t xml:space="preserve"> = </w:t>
       </w:r>
       <w:proofErr w:type="spellStart"/>
+      <w:proofErr w:type="gramStart"/>
       <w:r>
         <w:rPr>
           <w:rFonts w:ascii="Consolas" w:hAnsi="Consolas" w:cs="Consolas"/>
@@ -4238,6 +4446,7 @@
         <w:t>.getParameter</w:t>
       </w:r>
       <w:proofErr w:type="spellEnd"/>
+      <w:proofErr w:type="gramEnd"/>
       <w:r>
         <w:rPr>
           <w:rFonts w:ascii="Consolas" w:hAnsi="Consolas" w:cs="Consolas"/>
@@ -5386,6 +5595,7 @@
         <w:t>NotNull</w:t>
       </w:r>
       <w:proofErr w:type="spellEnd"/>
+      <w:proofErr w:type="gramStart"/>
       <w:r>
         <w:rPr>
           <w:rFonts w:ascii="Consolas" w:hAnsi="Consolas"/>
@@ -5395,6 +5605,7 @@
         <w:t>=(</w:t>
       </w:r>
       <w:proofErr w:type="spellStart"/>
+      <w:proofErr w:type="gramEnd"/>
       <w:r>
         <w:rPr>
           <w:rFonts w:ascii="Consolas" w:hAnsi="Consolas"/>
@@ -5795,6 +6006,7 @@
           <w:rFonts w:ascii="Consolas" w:hAnsi="Consolas" w:cs="Consolas"/>
           <w:sz w:val="20"/>
           <w:szCs w:val="20"/>
+          <w:lang w:val="en-US"/>
         </w:rPr>
       </w:pPr>
       <w:r>
@@ -5805,8 +6017,22 @@
           <w:color w:val="A0A0A0"/>
           <w:sz w:val="20"/>
           <w:szCs w:val="20"/>
-        </w:rPr>
-        <w:t>@Min</w:t>
+          <w:lang w:val="en-US"/>
+        </w:rPr>
+        <w:t>@</w:t>
+      </w:r>
+      <w:proofErr w:type="gramStart"/>
+      <w:r>
+        <w:rPr>
+          <w:rFonts w:ascii="Consolas" w:hAnsi="Consolas" w:cs="Consolas"/>
+          <w:i/>
+          <w:iCs/>
+          <w:color w:val="A0A0A0"/>
+          <w:sz w:val="20"/>
+          <w:szCs w:val="20"/>
+          <w:lang w:val="en-US"/>
+        </w:rPr>
+        <w:t>Min</w:t>
       </w:r>
       <w:r>
         <w:rPr>
@@ -5814,26 +6040,28 @@
           <w:color w:val="F9FAF4"/>
           <w:sz w:val="20"/>
           <w:szCs w:val="20"/>
+          <w:lang w:val="en-US"/>
         </w:rPr>
         <w:t>(</w:t>
       </w:r>
-      <w:proofErr w:type="spellStart"/>
+      <w:proofErr w:type="gramEnd"/>
       <w:r>
         <w:rPr>
           <w:rFonts w:ascii="Consolas" w:hAnsi="Consolas" w:cs="Consolas"/>
           <w:color w:val="EB4B64"/>
           <w:sz w:val="20"/>
           <w:szCs w:val="20"/>
+          <w:lang w:val="en-US"/>
         </w:rPr>
         <w:t>value</w:t>
       </w:r>
-      <w:proofErr w:type="spellEnd"/>
       <w:r>
         <w:rPr>
           <w:rFonts w:ascii="Consolas" w:hAnsi="Consolas" w:cs="Consolas"/>
           <w:color w:val="E6E6FA"/>
           <w:sz w:val="20"/>
           <w:szCs w:val="20"/>
+          <w:lang w:val="en-US"/>
         </w:rPr>
         <w:t>=</w:t>
       </w:r>
@@ -5843,6 +6071,7 @@
           <w:color w:val="6897BB"/>
           <w:sz w:val="20"/>
           <w:szCs w:val="20"/>
+          <w:lang w:val="en-US"/>
         </w:rPr>
         <w:t>0</w:t>
       </w:r>
@@ -5852,6 +6081,7 @@
           <w:color w:val="E6E6FA"/>
           <w:sz w:val="20"/>
           <w:szCs w:val="20"/>
+          <w:lang w:val="en-US"/>
         </w:rPr>
         <w:t>,</w:t>
       </w:r>
@@ -5861,26 +6091,27 @@
           <w:color w:val="D9E8F7"/>
           <w:sz w:val="20"/>
           <w:szCs w:val="20"/>
+          <w:lang w:val="en-US"/>
         </w:rPr>
         <w:t xml:space="preserve"> </w:t>
       </w:r>
-      <w:proofErr w:type="spellStart"/>
       <w:r>
         <w:rPr>
           <w:rFonts w:ascii="Consolas" w:hAnsi="Consolas" w:cs="Consolas"/>
           <w:color w:val="EB4B64"/>
           <w:sz w:val="20"/>
           <w:szCs w:val="20"/>
+          <w:lang w:val="en-US"/>
         </w:rPr>
         <w:t>message</w:t>
       </w:r>
-      <w:proofErr w:type="spellEnd"/>
       <w:r>
         <w:rPr>
           <w:rFonts w:ascii="Consolas" w:hAnsi="Consolas" w:cs="Consolas"/>
           <w:color w:val="E6E6FA"/>
           <w:sz w:val="20"/>
           <w:szCs w:val="20"/>
+          <w:lang w:val="en-US"/>
         </w:rPr>
         <w:t>=</w:t>
       </w:r>
@@ -5890,128 +6121,9 @@
           <w:color w:val="17C6A3"/>
           <w:sz w:val="20"/>
           <w:szCs w:val="20"/>
-        </w:rPr>
-        <w:t xml:space="preserve">"must </w:t>
-      </w:r>
-      <w:proofErr w:type="spellStart"/>
-      <w:r>
-        <w:rPr>
-          <w:rFonts w:ascii="Consolas" w:hAnsi="Consolas" w:cs="Consolas"/>
-          <w:color w:val="17C6A3"/>
-          <w:sz w:val="20"/>
-          <w:szCs w:val="20"/>
-        </w:rPr>
-        <w:t>be</w:t>
-      </w:r>
-      <w:proofErr w:type="spellEnd"/>
-      <w:r>
-        <w:rPr>
-          <w:rFonts w:ascii="Consolas" w:hAnsi="Consolas" w:cs="Consolas"/>
-          <w:color w:val="17C6A3"/>
-          <w:sz w:val="20"/>
-          <w:szCs w:val="20"/>
-        </w:rPr>
-        <w:t xml:space="preserve"> </w:t>
-      </w:r>
-      <w:proofErr w:type="spellStart"/>
-      <w:r>
-        <w:rPr>
-          <w:rFonts w:ascii="Consolas" w:hAnsi="Consolas" w:cs="Consolas"/>
-          <w:color w:val="17C6A3"/>
-          <w:sz w:val="20"/>
-          <w:szCs w:val="20"/>
-        </w:rPr>
-        <w:t>greater</w:t>
-      </w:r>
-      <w:proofErr w:type="spellEnd"/>
-      <w:r>
-        <w:rPr>
-          <w:rFonts w:ascii="Consolas" w:hAnsi="Consolas" w:cs="Consolas"/>
-          <w:color w:val="17C6A3"/>
-          <w:sz w:val="20"/>
-          <w:szCs w:val="20"/>
-        </w:rPr>
-        <w:t xml:space="preserve"> </w:t>
-      </w:r>
-      <w:proofErr w:type="spellStart"/>
-      <w:r>
-        <w:rPr>
-          <w:rFonts w:ascii="Consolas" w:hAnsi="Consolas" w:cs="Consolas"/>
-          <w:color w:val="17C6A3"/>
-          <w:sz w:val="20"/>
-          <w:szCs w:val="20"/>
-        </w:rPr>
-        <w:t>than</w:t>
-      </w:r>
-      <w:proofErr w:type="spellEnd"/>
-      <w:r>
-        <w:rPr>
-          <w:rFonts w:ascii="Consolas" w:hAnsi="Consolas" w:cs="Consolas"/>
-          <w:color w:val="17C6A3"/>
-          <w:sz w:val="20"/>
-          <w:szCs w:val="20"/>
-        </w:rPr>
-        <w:t xml:space="preserve"> </w:t>
-      </w:r>
-      <w:proofErr w:type="spellStart"/>
-      <w:r>
-        <w:rPr>
-          <w:rFonts w:ascii="Consolas" w:hAnsi="Consolas" w:cs="Consolas"/>
-          <w:color w:val="17C6A3"/>
-          <w:sz w:val="20"/>
-          <w:szCs w:val="20"/>
-        </w:rPr>
-        <w:t>or</w:t>
-      </w:r>
-      <w:proofErr w:type="spellEnd"/>
-      <w:r>
-        <w:rPr>
-          <w:rFonts w:ascii="Consolas" w:hAnsi="Consolas" w:cs="Consolas"/>
-          <w:color w:val="17C6A3"/>
-          <w:sz w:val="20"/>
-          <w:szCs w:val="20"/>
-        </w:rPr>
-        <w:t xml:space="preserve"> </w:t>
-      </w:r>
-      <w:proofErr w:type="spellStart"/>
-      <w:r>
-        <w:rPr>
-          <w:rFonts w:ascii="Consolas" w:hAnsi="Consolas" w:cs="Consolas"/>
-          <w:color w:val="17C6A3"/>
-          <w:sz w:val="20"/>
-          <w:szCs w:val="20"/>
-        </w:rPr>
-        <w:t>equal</w:t>
-      </w:r>
-      <w:proofErr w:type="spellEnd"/>
-      <w:r>
-        <w:rPr>
-          <w:rFonts w:ascii="Consolas" w:hAnsi="Consolas" w:cs="Consolas"/>
-          <w:color w:val="17C6A3"/>
-          <w:sz w:val="20"/>
-          <w:szCs w:val="20"/>
-        </w:rPr>
-        <w:t xml:space="preserve"> </w:t>
-      </w:r>
-      <w:proofErr w:type="spellStart"/>
-      <w:r>
-        <w:rPr>
-          <w:rFonts w:ascii="Consolas" w:hAnsi="Consolas" w:cs="Consolas"/>
-          <w:color w:val="17C6A3"/>
-          <w:sz w:val="20"/>
-          <w:szCs w:val="20"/>
-        </w:rPr>
-        <w:t>to</w:t>
-      </w:r>
-      <w:proofErr w:type="spellEnd"/>
-      <w:r>
-        <w:rPr>
-          <w:rFonts w:ascii="Consolas" w:hAnsi="Consolas" w:cs="Consolas"/>
-          <w:color w:val="17C6A3"/>
-          <w:sz w:val="20"/>
-          <w:szCs w:val="20"/>
-        </w:rPr>
-        <w:t xml:space="preserve"> zero"</w:t>
+          <w:lang w:val="en-US"/>
+        </w:rPr>
+        <w:t>"must be greater than or equal to zero"</w:t>
       </w:r>
       <w:r>
         <w:rPr>
@@ -6019,6 +6131,7 @@
           <w:color w:val="F9FAF4"/>
           <w:sz w:val="20"/>
           <w:szCs w:val="20"/>
+          <w:lang w:val="en-US"/>
         </w:rPr>
         <w:t>)</w:t>
       </w:r>
@@ -6033,6 +6146,7 @@
           <w:rFonts w:ascii="Consolas" w:hAnsi="Consolas" w:cs="Consolas"/>
           <w:sz w:val="20"/>
           <w:szCs w:val="20"/>
+          <w:lang w:val="en-US"/>
         </w:rPr>
       </w:pPr>
       <w:r>
@@ -6041,6 +6155,7 @@
           <w:color w:val="D9E8F7"/>
           <w:sz w:val="20"/>
           <w:szCs w:val="20"/>
+          <w:lang w:val="en-US"/>
         </w:rPr>
         <w:tab/>
       </w:r>
@@ -6052,8 +6167,22 @@
           <w:color w:val="A0A0A0"/>
           <w:sz w:val="20"/>
           <w:szCs w:val="20"/>
-        </w:rPr>
-        <w:t>@Max</w:t>
+          <w:lang w:val="en-US"/>
+        </w:rPr>
+        <w:t>@</w:t>
+      </w:r>
+      <w:proofErr w:type="gramStart"/>
+      <w:r>
+        <w:rPr>
+          <w:rFonts w:ascii="Consolas" w:hAnsi="Consolas" w:cs="Consolas"/>
+          <w:i/>
+          <w:iCs/>
+          <w:color w:val="A0A0A0"/>
+          <w:sz w:val="20"/>
+          <w:szCs w:val="20"/>
+          <w:lang w:val="en-US"/>
+        </w:rPr>
+        <w:t>Max</w:t>
       </w:r>
       <w:r>
         <w:rPr>
@@ -6061,26 +6190,28 @@
           <w:color w:val="F9FAF4"/>
           <w:sz w:val="20"/>
           <w:szCs w:val="20"/>
+          <w:lang w:val="en-US"/>
         </w:rPr>
         <w:t>(</w:t>
       </w:r>
-      <w:proofErr w:type="spellStart"/>
+      <w:proofErr w:type="gramEnd"/>
       <w:r>
         <w:rPr>
           <w:rFonts w:ascii="Consolas" w:hAnsi="Consolas" w:cs="Consolas"/>
           <w:color w:val="EB4B64"/>
           <w:sz w:val="20"/>
           <w:szCs w:val="20"/>
+          <w:lang w:val="en-US"/>
         </w:rPr>
         <w:t>value</w:t>
       </w:r>
-      <w:proofErr w:type="spellEnd"/>
       <w:r>
         <w:rPr>
           <w:rFonts w:ascii="Consolas" w:hAnsi="Consolas" w:cs="Consolas"/>
           <w:color w:val="E6E6FA"/>
           <w:sz w:val="20"/>
           <w:szCs w:val="20"/>
+          <w:lang w:val="en-US"/>
         </w:rPr>
         <w:t>=</w:t>
       </w:r>
@@ -6090,6 +6221,7 @@
           <w:color w:val="6897BB"/>
           <w:sz w:val="20"/>
           <w:szCs w:val="20"/>
+          <w:lang w:val="en-US"/>
         </w:rPr>
         <w:t>10</w:t>
       </w:r>
@@ -6099,6 +6231,7 @@
           <w:color w:val="E6E6FA"/>
           <w:sz w:val="20"/>
           <w:szCs w:val="20"/>
+          <w:lang w:val="en-US"/>
         </w:rPr>
         <w:t>,</w:t>
       </w:r>
@@ -6108,26 +6241,27 @@
           <w:color w:val="D9E8F7"/>
           <w:sz w:val="20"/>
           <w:szCs w:val="20"/>
+          <w:lang w:val="en-US"/>
         </w:rPr>
         <w:t xml:space="preserve"> </w:t>
       </w:r>
-      <w:proofErr w:type="spellStart"/>
       <w:r>
         <w:rPr>
           <w:rFonts w:ascii="Consolas" w:hAnsi="Consolas" w:cs="Consolas"/>
           <w:color w:val="EB4B64"/>
           <w:sz w:val="20"/>
           <w:szCs w:val="20"/>
+          <w:lang w:val="en-US"/>
         </w:rPr>
         <w:t>message</w:t>
       </w:r>
-      <w:proofErr w:type="spellEnd"/>
       <w:r>
         <w:rPr>
           <w:rFonts w:ascii="Consolas" w:hAnsi="Consolas" w:cs="Consolas"/>
           <w:color w:val="E6E6FA"/>
           <w:sz w:val="20"/>
           <w:szCs w:val="20"/>
+          <w:lang w:val="en-US"/>
         </w:rPr>
         <w:t>=</w:t>
       </w:r>
@@ -6137,128 +6271,9 @@
           <w:color w:val="17C6A3"/>
           <w:sz w:val="20"/>
           <w:szCs w:val="20"/>
-        </w:rPr>
-        <w:t xml:space="preserve">"must </w:t>
-      </w:r>
-      <w:proofErr w:type="spellStart"/>
-      <w:r>
-        <w:rPr>
-          <w:rFonts w:ascii="Consolas" w:hAnsi="Consolas" w:cs="Consolas"/>
-          <w:color w:val="17C6A3"/>
-          <w:sz w:val="20"/>
-          <w:szCs w:val="20"/>
-        </w:rPr>
-        <w:t>be</w:t>
-      </w:r>
-      <w:proofErr w:type="spellEnd"/>
-      <w:r>
-        <w:rPr>
-          <w:rFonts w:ascii="Consolas" w:hAnsi="Consolas" w:cs="Consolas"/>
-          <w:color w:val="17C6A3"/>
-          <w:sz w:val="20"/>
-          <w:szCs w:val="20"/>
-        </w:rPr>
-        <w:t xml:space="preserve"> </w:t>
-      </w:r>
-      <w:proofErr w:type="spellStart"/>
-      <w:r>
-        <w:rPr>
-          <w:rFonts w:ascii="Consolas" w:hAnsi="Consolas" w:cs="Consolas"/>
-          <w:color w:val="17C6A3"/>
-          <w:sz w:val="20"/>
-          <w:szCs w:val="20"/>
-        </w:rPr>
-        <w:t>less</w:t>
-      </w:r>
-      <w:proofErr w:type="spellEnd"/>
-      <w:r>
-        <w:rPr>
-          <w:rFonts w:ascii="Consolas" w:hAnsi="Consolas" w:cs="Consolas"/>
-          <w:color w:val="17C6A3"/>
-          <w:sz w:val="20"/>
-          <w:szCs w:val="20"/>
-        </w:rPr>
-        <w:t xml:space="preserve"> </w:t>
-      </w:r>
-      <w:proofErr w:type="spellStart"/>
-      <w:r>
-        <w:rPr>
-          <w:rFonts w:ascii="Consolas" w:hAnsi="Consolas" w:cs="Consolas"/>
-          <w:color w:val="17C6A3"/>
-          <w:sz w:val="20"/>
-          <w:szCs w:val="20"/>
-        </w:rPr>
-        <w:t>than</w:t>
-      </w:r>
-      <w:proofErr w:type="spellEnd"/>
-      <w:r>
-        <w:rPr>
-          <w:rFonts w:ascii="Consolas" w:hAnsi="Consolas" w:cs="Consolas"/>
-          <w:color w:val="17C6A3"/>
-          <w:sz w:val="20"/>
-          <w:szCs w:val="20"/>
-        </w:rPr>
-        <w:t xml:space="preserve"> </w:t>
-      </w:r>
-      <w:proofErr w:type="spellStart"/>
-      <w:r>
-        <w:rPr>
-          <w:rFonts w:ascii="Consolas" w:hAnsi="Consolas" w:cs="Consolas"/>
-          <w:color w:val="17C6A3"/>
-          <w:sz w:val="20"/>
-          <w:szCs w:val="20"/>
-        </w:rPr>
-        <w:t>or</w:t>
-      </w:r>
-      <w:proofErr w:type="spellEnd"/>
-      <w:r>
-        <w:rPr>
-          <w:rFonts w:ascii="Consolas" w:hAnsi="Consolas" w:cs="Consolas"/>
-          <w:color w:val="17C6A3"/>
-          <w:sz w:val="20"/>
-          <w:szCs w:val="20"/>
-        </w:rPr>
-        <w:t xml:space="preserve"> </w:t>
-      </w:r>
-      <w:proofErr w:type="spellStart"/>
-      <w:r>
-        <w:rPr>
-          <w:rFonts w:ascii="Consolas" w:hAnsi="Consolas" w:cs="Consolas"/>
-          <w:color w:val="17C6A3"/>
-          <w:sz w:val="20"/>
-          <w:szCs w:val="20"/>
-        </w:rPr>
-        <w:t>equal</w:t>
-      </w:r>
-      <w:proofErr w:type="spellEnd"/>
-      <w:r>
-        <w:rPr>
-          <w:rFonts w:ascii="Consolas" w:hAnsi="Consolas" w:cs="Consolas"/>
-          <w:color w:val="17C6A3"/>
-          <w:sz w:val="20"/>
-          <w:szCs w:val="20"/>
-        </w:rPr>
-        <w:t xml:space="preserve"> </w:t>
-      </w:r>
-      <w:proofErr w:type="spellStart"/>
-      <w:r>
-        <w:rPr>
-          <w:rFonts w:ascii="Consolas" w:hAnsi="Consolas" w:cs="Consolas"/>
-          <w:color w:val="17C6A3"/>
-          <w:sz w:val="20"/>
-          <w:szCs w:val="20"/>
-        </w:rPr>
-        <w:t>to</w:t>
-      </w:r>
-      <w:proofErr w:type="spellEnd"/>
-      <w:r>
-        <w:rPr>
-          <w:rFonts w:ascii="Consolas" w:hAnsi="Consolas" w:cs="Consolas"/>
-          <w:color w:val="17C6A3"/>
-          <w:sz w:val="20"/>
-          <w:szCs w:val="20"/>
-        </w:rPr>
-        <w:t xml:space="preserve"> 10"</w:t>
+          <w:lang w:val="en-US"/>
+        </w:rPr>
+        <w:t>"must be less than or equal to 10"</w:t>
       </w:r>
       <w:r>
         <w:rPr>
@@ -6266,6 +6281,7 @@
           <w:color w:val="F9FAF4"/>
           <w:sz w:val="20"/>
           <w:szCs w:val="20"/>
+          <w:lang w:val="en-US"/>
         </w:rPr>
         <w:t>)</w:t>
       </w:r>
@@ -6286,6 +6302,7 @@
           <w:color w:val="D9E8F7"/>
           <w:sz w:val="20"/>
           <w:szCs w:val="20"/>
+          <w:lang w:val="en-US"/>
         </w:rPr>
         <w:tab/>
       </w:r>
@@ -6425,6 +6442,7 @@
           <w:sz w:val="20"/>
           <w:szCs w:val="20"/>
           <w:u w:val="single"/>
+          <w:lang w:val="en-US"/>
         </w:rPr>
       </w:pPr>
       <w:r>
@@ -6434,26 +6452,16 @@
           <w:iCs/>
           <w:sz w:val="20"/>
           <w:szCs w:val="20"/>
-        </w:rPr>
-        <w:t>@</w:t>
-      </w:r>
-      <w:proofErr w:type="spellStart"/>
-      <w:r>
-        <w:rPr>
-          <w:rFonts w:ascii="Consolas" w:hAnsi="Consolas" w:cs="Consolas"/>
-          <w:i/>
-          <w:iCs/>
-          <w:sz w:val="20"/>
-          <w:szCs w:val="20"/>
-        </w:rPr>
-        <w:t>Pattern</w:t>
-      </w:r>
-      <w:proofErr w:type="spellEnd"/>
-      <w:r>
-        <w:rPr>
-          <w:rFonts w:ascii="Consolas" w:hAnsi="Consolas" w:cs="Consolas"/>
-          <w:sz w:val="20"/>
-          <w:szCs w:val="20"/>
+          <w:lang w:val="en-US"/>
+        </w:rPr>
+        <w:t>@Pattern</w:t>
+      </w:r>
+      <w:r>
+        <w:rPr>
+          <w:rFonts w:ascii="Consolas" w:hAnsi="Consolas" w:cs="Consolas"/>
+          <w:sz w:val="20"/>
+          <w:szCs w:val="20"/>
+          <w:lang w:val="en-US"/>
         </w:rPr>
         <w:t>(</w:t>
       </w:r>
@@ -6463,6 +6471,7 @@
           <w:rFonts w:ascii="Consolas" w:hAnsi="Consolas" w:cs="Consolas"/>
           <w:sz w:val="20"/>
           <w:szCs w:val="20"/>
+          <w:lang w:val="en-US"/>
         </w:rPr>
         <w:t>regexp</w:t>
       </w:r>
@@ -6472,62 +6481,9 @@
           <w:rFonts w:ascii="Consolas" w:hAnsi="Consolas" w:cs="Consolas"/>
           <w:sz w:val="20"/>
           <w:szCs w:val="20"/>
-        </w:rPr>
-        <w:t xml:space="preserve">="^[a-zA-Z0-9]{5}", </w:t>
-      </w:r>
-      <w:proofErr w:type="spellStart"/>
-      <w:r>
-        <w:rPr>
-          <w:rFonts w:ascii="Consolas" w:hAnsi="Consolas" w:cs="Consolas"/>
-          <w:sz w:val="20"/>
-          <w:szCs w:val="20"/>
-        </w:rPr>
-        <w:t>message</w:t>
-      </w:r>
-      <w:proofErr w:type="spellEnd"/>
-      <w:r>
-        <w:rPr>
-          <w:rFonts w:ascii="Consolas" w:hAnsi="Consolas" w:cs="Consolas"/>
-          <w:sz w:val="20"/>
-          <w:szCs w:val="20"/>
-        </w:rPr>
-        <w:t>="</w:t>
-      </w:r>
-      <w:proofErr w:type="spellStart"/>
-      <w:r>
-        <w:rPr>
-          <w:rFonts w:ascii="Consolas" w:hAnsi="Consolas" w:cs="Consolas"/>
-          <w:sz w:val="20"/>
-          <w:szCs w:val="20"/>
-        </w:rPr>
-        <w:t>only</w:t>
-      </w:r>
-      <w:proofErr w:type="spellEnd"/>
-      <w:r>
-        <w:rPr>
-          <w:rFonts w:ascii="Consolas" w:hAnsi="Consolas" w:cs="Consolas"/>
-          <w:sz w:val="20"/>
-          <w:szCs w:val="20"/>
-        </w:rPr>
-        <w:t xml:space="preserve"> 5 chars/</w:t>
-      </w:r>
-      <w:proofErr w:type="spellStart"/>
-      <w:r>
-        <w:rPr>
-          <w:rFonts w:ascii="Consolas" w:hAnsi="Consolas" w:cs="Consolas"/>
-          <w:sz w:val="20"/>
-          <w:szCs w:val="20"/>
-        </w:rPr>
-        <w:t>digits</w:t>
-      </w:r>
-      <w:proofErr w:type="spellEnd"/>
-      <w:r>
-        <w:rPr>
-          <w:rFonts w:ascii="Consolas" w:hAnsi="Consolas" w:cs="Consolas"/>
-          <w:sz w:val="20"/>
-          <w:szCs w:val="20"/>
-        </w:rPr>
-        <w:t>")</w:t>
+          <w:lang w:val="en-US"/>
+        </w:rPr>
+        <w:t>="^[a-zA-Z0-9]{5}", message="only 5 chars/digits")</w:t>
       </w:r>
     </w:p>
     <w:p>
@@ -6573,6 +6529,7 @@
         <w:t xml:space="preserve">Criar um arquivo </w:t>
       </w:r>
       <w:proofErr w:type="spellStart"/>
+      <w:proofErr w:type="gramStart"/>
       <w:r>
         <w:rPr>
           <w:rFonts w:ascii="Consolas" w:hAnsi="Consolas"/>
@@ -6586,6 +6543,7 @@
         <w:t>ies</w:t>
       </w:r>
       <w:proofErr w:type="spellEnd"/>
+      <w:proofErr w:type="gramEnd"/>
       <w:r>
         <w:rPr>
           <w:rFonts w:ascii="Consolas" w:hAnsi="Consolas"/>
@@ -6656,6 +6614,7 @@
         </w:rPr>
       </w:pPr>
       <w:proofErr w:type="spellStart"/>
+      <w:proofErr w:type="gramStart"/>
       <w:r>
         <w:rPr>
           <w:rFonts w:ascii="Consolas" w:hAnsi="Consolas"/>
@@ -6663,6 +6622,7 @@
         <w:t>tipoDeErro.modelDoSpringQueTemOCampo.nomeDoCampo</w:t>
       </w:r>
       <w:proofErr w:type="spellEnd"/>
+      <w:proofErr w:type="gramEnd"/>
       <w:r>
         <w:rPr>
           <w:rFonts w:ascii="Consolas" w:hAnsi="Consolas"/>
@@ -6704,6 +6664,7 @@
         </w:rPr>
       </w:pPr>
       <w:proofErr w:type="spellStart"/>
+      <w:proofErr w:type="gramStart"/>
       <w:r>
         <w:rPr>
           <w:rFonts w:ascii="Consolas" w:hAnsi="Consolas" w:cs="Consolas"/>
@@ -6713,6 +6674,7 @@
         <w:t>typeMismatch.customer.freePasses</w:t>
       </w:r>
       <w:proofErr w:type="spellEnd"/>
+      <w:proofErr w:type="gramEnd"/>
       <w:r>
         <w:rPr>
           <w:rFonts w:ascii="Consolas" w:hAnsi="Consolas" w:cs="Consolas"/>
@@ -6811,6 +6773,7 @@
           <w:rFonts w:ascii="Consolas" w:hAnsi="Consolas" w:cs="Consolas"/>
           <w:sz w:val="20"/>
           <w:szCs w:val="20"/>
+          <w:lang w:val="en-US"/>
         </w:rPr>
       </w:pPr>
       <w:r>
@@ -6819,11 +6782,11 @@
           <w:color w:val="808080"/>
           <w:sz w:val="20"/>
           <w:szCs w:val="20"/>
+          <w:lang w:val="en-US"/>
         </w:rPr>
         <w:lastRenderedPageBreak/>
         <w:t>&lt;</w:t>
       </w:r>
-      <w:proofErr w:type="spellStart"/>
       <w:r>
         <w:rPr>
           <w:rFonts w:ascii="Consolas" w:hAnsi="Consolas" w:cs="Consolas"/>
@@ -6832,15 +6795,16 @@
           <w:color w:val="03A8D8"/>
           <w:sz w:val="20"/>
           <w:szCs w:val="20"/>
+          <w:lang w:val="en-US"/>
         </w:rPr>
         <w:t>bean</w:t>
       </w:r>
-      <w:proofErr w:type="spellEnd"/>
-      <w:r>
-        <w:rPr>
-          <w:rFonts w:ascii="Consolas" w:hAnsi="Consolas" w:cs="Consolas"/>
-          <w:sz w:val="20"/>
-          <w:szCs w:val="20"/>
+      <w:r>
+        <w:rPr>
+          <w:rFonts w:ascii="Consolas" w:hAnsi="Consolas" w:cs="Consolas"/>
+          <w:sz w:val="20"/>
+          <w:szCs w:val="20"/>
+          <w:lang w:val="en-US"/>
         </w:rPr>
         <w:t xml:space="preserve"> </w:t>
       </w:r>
@@ -6850,6 +6814,7 @@
           <w:color w:val="A7EC21"/>
           <w:sz w:val="20"/>
           <w:szCs w:val="20"/>
+          <w:lang w:val="en-US"/>
         </w:rPr>
         <w:t>id</w:t>
       </w:r>
@@ -6859,6 +6824,7 @@
           <w:color w:val="52CA11"/>
           <w:sz w:val="20"/>
           <w:szCs w:val="20"/>
+          <w:lang w:val="en-US"/>
         </w:rPr>
         <w:t>=</w:t>
       </w:r>
@@ -6870,6 +6836,7 @@
           <w:color w:val="17C694"/>
           <w:sz w:val="20"/>
           <w:szCs w:val="20"/>
+          <w:lang w:val="en-US"/>
         </w:rPr>
         <w:t>"</w:t>
       </w:r>
@@ -6882,6 +6849,7 @@
           <w:color w:val="17C694"/>
           <w:sz w:val="20"/>
           <w:szCs w:val="20"/>
+          <w:lang w:val="en-US"/>
         </w:rPr>
         <w:t>messageSource</w:t>
       </w:r>
@@ -6894,6 +6862,7 @@
           <w:color w:val="17C694"/>
           <w:sz w:val="20"/>
           <w:szCs w:val="20"/>
+          <w:lang w:val="en-US"/>
         </w:rPr>
         <w:t>"</w:t>
       </w:r>
@@ -6908,16 +6877,16 @@
           <w:rFonts w:ascii="Consolas" w:hAnsi="Consolas" w:cs="Consolas"/>
           <w:sz w:val="20"/>
           <w:szCs w:val="20"/>
-        </w:rPr>
-      </w:pPr>
-      <w:bookmarkStart w:id="0" w:name="_GoBack"/>
-      <w:bookmarkEnd w:id="0"/>
+          <w:lang w:val="en-US"/>
+        </w:rPr>
+      </w:pPr>
       <w:r>
         <w:rPr>
           <w:rFonts w:ascii="Consolas" w:hAnsi="Consolas" w:cs="Consolas"/>
           <w:color w:val="A7EC21"/>
           <w:sz w:val="20"/>
           <w:szCs w:val="20"/>
+          <w:lang w:val="en-US"/>
         </w:rPr>
         <w:t>class</w:t>
       </w:r>
@@ -6927,6 +6896,7 @@
           <w:color w:val="52CA11"/>
           <w:sz w:val="20"/>
           <w:szCs w:val="20"/>
+          <w:lang w:val="en-US"/>
         </w:rPr>
         <w:t>=</w:t>
       </w:r>
@@ -6938,8 +6908,35 @@
           <w:color w:val="17C694"/>
           <w:sz w:val="20"/>
           <w:szCs w:val="20"/>
-        </w:rPr>
-        <w:t>"org.sprinframework.context.support.ResourceBundleMessageSource"</w:t>
+          <w:lang w:val="en-US"/>
+        </w:rPr>
+        <w:t>"</w:t>
+      </w:r>
+      <w:proofErr w:type="gramStart"/>
+      <w:r>
+        <w:rPr>
+          <w:rFonts w:ascii="Consolas" w:hAnsi="Consolas" w:cs="Consolas"/>
+          <w:i/>
+          <w:iCs/>
+          <w:color w:val="17C694"/>
+          <w:sz w:val="20"/>
+          <w:szCs w:val="20"/>
+          <w:lang w:val="en-US"/>
+        </w:rPr>
+        <w:t>org.sprinframework</w:t>
+      </w:r>
+      <w:proofErr w:type="gramEnd"/>
+      <w:r>
+        <w:rPr>
+          <w:rFonts w:ascii="Consolas" w:hAnsi="Consolas" w:cs="Consolas"/>
+          <w:i/>
+          <w:iCs/>
+          <w:color w:val="17C694"/>
+          <w:sz w:val="20"/>
+          <w:szCs w:val="20"/>
+          <w:lang w:val="en-US"/>
+        </w:rPr>
+        <w:t>.context.support.ResourceBundleMessageSource"</w:t>
       </w:r>
       <w:r>
         <w:rPr>
@@ -6947,6 +6944,7 @@
           <w:color w:val="808080"/>
           <w:sz w:val="20"/>
           <w:szCs w:val="20"/>
+          <w:lang w:val="en-US"/>
         </w:rPr>
         <w:t>&gt;</w:t>
       </w:r>
@@ -6961,6 +6959,7 @@
           <w:rFonts w:ascii="Consolas" w:hAnsi="Consolas" w:cs="Consolas"/>
           <w:sz w:val="20"/>
           <w:szCs w:val="20"/>
+          <w:lang w:val="en-US"/>
         </w:rPr>
       </w:pPr>
       <w:r>
@@ -6969,6 +6968,7 @@
           <w:color w:val="D9E8F7"/>
           <w:sz w:val="20"/>
           <w:szCs w:val="20"/>
+          <w:lang w:val="en-US"/>
         </w:rPr>
         <w:tab/>
       </w:r>
@@ -6978,6 +6978,7 @@
           <w:color w:val="D9E8F7"/>
           <w:sz w:val="20"/>
           <w:szCs w:val="20"/>
+          <w:lang w:val="en-US"/>
         </w:rPr>
         <w:tab/>
       </w:r>
@@ -6992,6 +6993,7 @@
           <w:rFonts w:ascii="Consolas" w:hAnsi="Consolas" w:cs="Consolas"/>
           <w:sz w:val="20"/>
           <w:szCs w:val="20"/>
+          <w:lang w:val="en-US"/>
         </w:rPr>
       </w:pPr>
       <w:r>
@@ -7000,6 +7002,7 @@
           <w:color w:val="D9E8F7"/>
           <w:sz w:val="20"/>
           <w:szCs w:val="20"/>
+          <w:lang w:val="en-US"/>
         </w:rPr>
         <w:tab/>
       </w:r>
@@ -7009,10 +7012,10 @@
           <w:color w:val="808080"/>
           <w:sz w:val="20"/>
           <w:szCs w:val="20"/>
+          <w:lang w:val="en-US"/>
         </w:rPr>
         <w:t>&lt;</w:t>
       </w:r>
-      <w:proofErr w:type="spellStart"/>
       <w:r>
         <w:rPr>
           <w:rFonts w:ascii="Consolas" w:hAnsi="Consolas" w:cs="Consolas"/>
@@ -7021,35 +7024,36 @@
           <w:color w:val="03A8D8"/>
           <w:sz w:val="20"/>
           <w:szCs w:val="20"/>
+          <w:lang w:val="en-US"/>
         </w:rPr>
         <w:t>property</w:t>
       </w:r>
-      <w:proofErr w:type="spellEnd"/>
-      <w:r>
-        <w:rPr>
-          <w:rFonts w:ascii="Consolas" w:hAnsi="Consolas" w:cs="Consolas"/>
-          <w:sz w:val="20"/>
-          <w:szCs w:val="20"/>
+      <w:r>
+        <w:rPr>
+          <w:rFonts w:ascii="Consolas" w:hAnsi="Consolas" w:cs="Consolas"/>
+          <w:sz w:val="20"/>
+          <w:szCs w:val="20"/>
+          <w:lang w:val="en-US"/>
         </w:rPr>
         <w:t xml:space="preserve"> </w:t>
       </w:r>
-      <w:proofErr w:type="spellStart"/>
       <w:r>
         <w:rPr>
           <w:rFonts w:ascii="Consolas" w:hAnsi="Consolas" w:cs="Consolas"/>
           <w:color w:val="A7EC21"/>
           <w:sz w:val="20"/>
           <w:szCs w:val="20"/>
+          <w:lang w:val="en-US"/>
         </w:rPr>
         <w:t>name</w:t>
       </w:r>
-      <w:proofErr w:type="spellEnd"/>
       <w:r>
         <w:rPr>
           <w:rFonts w:ascii="Consolas" w:hAnsi="Consolas" w:cs="Consolas"/>
           <w:color w:val="52CA11"/>
           <w:sz w:val="20"/>
           <w:szCs w:val="20"/>
+          <w:lang w:val="en-US"/>
         </w:rPr>
         <w:t>=</w:t>
       </w:r>
@@ -7061,6 +7065,7 @@
           <w:color w:val="17C694"/>
           <w:sz w:val="20"/>
           <w:szCs w:val="20"/>
+          <w:lang w:val="en-US"/>
         </w:rPr>
         <w:t>"</w:t>
       </w:r>
@@ -7073,6 +7078,7 @@
           <w:color w:val="17C694"/>
           <w:sz w:val="20"/>
           <w:szCs w:val="20"/>
+          <w:lang w:val="en-US"/>
         </w:rPr>
         <w:t>basenames</w:t>
       </w:r>
@@ -7085,6 +7091,7 @@
           <w:color w:val="17C694"/>
           <w:sz w:val="20"/>
           <w:szCs w:val="20"/>
+          <w:lang w:val="en-US"/>
         </w:rPr>
         <w:t>"</w:t>
       </w:r>
@@ -7093,26 +7100,27 @@
           <w:rFonts w:ascii="Consolas" w:hAnsi="Consolas" w:cs="Consolas"/>
           <w:sz w:val="20"/>
           <w:szCs w:val="20"/>
+          <w:lang w:val="en-US"/>
         </w:rPr>
         <w:t xml:space="preserve"> </w:t>
       </w:r>
-      <w:proofErr w:type="spellStart"/>
       <w:r>
         <w:rPr>
           <w:rFonts w:ascii="Consolas" w:hAnsi="Consolas" w:cs="Consolas"/>
           <w:color w:val="A7EC21"/>
           <w:sz w:val="20"/>
           <w:szCs w:val="20"/>
+          <w:lang w:val="en-US"/>
         </w:rPr>
         <w:t>value</w:t>
       </w:r>
-      <w:proofErr w:type="spellEnd"/>
       <w:r>
         <w:rPr>
           <w:rFonts w:ascii="Consolas" w:hAnsi="Consolas" w:cs="Consolas"/>
           <w:color w:val="52CA11"/>
           <w:sz w:val="20"/>
           <w:szCs w:val="20"/>
+          <w:lang w:val="en-US"/>
         </w:rPr>
         <w:t>=</w:t>
       </w:r>
@@ -7124,56 +7132,9 @@
           <w:color w:val="17C694"/>
           <w:sz w:val="20"/>
           <w:szCs w:val="20"/>
-        </w:rPr>
-        <w:t>"</w:t>
-      </w:r>
-      <w:proofErr w:type="spellStart"/>
-      <w:r>
-        <w:rPr>
-          <w:rFonts w:ascii="Consolas" w:hAnsi="Consolas" w:cs="Consolas"/>
-          <w:i/>
-          <w:iCs/>
-          <w:color w:val="17C694"/>
-          <w:sz w:val="20"/>
-          <w:szCs w:val="20"/>
-        </w:rPr>
-        <w:t>resources</w:t>
-      </w:r>
-      <w:proofErr w:type="spellEnd"/>
-      <w:r>
-        <w:rPr>
-          <w:rFonts w:ascii="Consolas" w:hAnsi="Consolas" w:cs="Consolas"/>
-          <w:i/>
-          <w:iCs/>
-          <w:color w:val="17C694"/>
-          <w:sz w:val="20"/>
-          <w:szCs w:val="20"/>
-        </w:rPr>
-        <w:t>/</w:t>
-      </w:r>
-      <w:proofErr w:type="spellStart"/>
-      <w:r>
-        <w:rPr>
-          <w:rFonts w:ascii="Consolas" w:hAnsi="Consolas" w:cs="Consolas"/>
-          <w:i/>
-          <w:iCs/>
-          <w:color w:val="17C694"/>
-          <w:sz w:val="20"/>
-          <w:szCs w:val="20"/>
-        </w:rPr>
-        <w:t>messages</w:t>
-      </w:r>
-      <w:proofErr w:type="spellEnd"/>
-      <w:r>
-        <w:rPr>
-          <w:rFonts w:ascii="Consolas" w:hAnsi="Consolas" w:cs="Consolas"/>
-          <w:i/>
-          <w:iCs/>
-          <w:color w:val="17C694"/>
-          <w:sz w:val="20"/>
-          <w:szCs w:val="20"/>
-        </w:rPr>
-        <w:t>"</w:t>
+          <w:lang w:val="en-US"/>
+        </w:rPr>
+        <w:t>"resources/messages"</w:t>
       </w:r>
       <w:r>
         <w:rPr>
@@ -7181,6 +7142,7 @@
           <w:color w:val="808080"/>
           <w:sz w:val="20"/>
           <w:szCs w:val="20"/>
+          <w:lang w:val="en-US"/>
         </w:rPr>
         <w:t>/&gt;</w:t>
       </w:r>
@@ -7195,6 +7157,7 @@
           <w:rFonts w:ascii="Consolas" w:hAnsi="Consolas" w:cs="Consolas"/>
           <w:sz w:val="20"/>
           <w:szCs w:val="20"/>
+          <w:lang w:val="en-US"/>
         </w:rPr>
       </w:pPr>
       <w:r>
@@ -7203,6 +7166,7 @@
           <w:color w:val="D9E8F7"/>
           <w:sz w:val="20"/>
           <w:szCs w:val="20"/>
+          <w:lang w:val="en-US"/>
         </w:rPr>
         <w:tab/>
       </w:r>
@@ -7212,15 +7176,19 @@
           <w:color w:val="D9E8F7"/>
           <w:sz w:val="20"/>
           <w:szCs w:val="20"/>
-        </w:rPr>
-        <w:tab/>
-      </w:r>
-    </w:p>
-    <w:p>
-      <w:pPr>
-        <w:spacing w:line="360" w:lineRule="auto"/>
-        <w:rPr>
-          <w:rFonts w:ascii="Consolas" w:hAnsi="Consolas"/>
+          <w:lang w:val="en-US"/>
+        </w:rPr>
+        <w:tab/>
+      </w:r>
+    </w:p>
+    <w:p>
+      <w:pPr>
+        <w:spacing w:line="360" w:lineRule="auto"/>
+        <w:rPr>
+          <w:rFonts w:ascii="Consolas" w:hAnsi="Consolas" w:cs="Consolas"/>
+          <w:color w:val="808080"/>
+          <w:sz w:val="20"/>
+          <w:szCs w:val="20"/>
         </w:rPr>
       </w:pPr>
       <w:r>
@@ -7254,6 +7222,1814 @@
         </w:rPr>
         <w:t>&gt;</w:t>
       </w:r>
+    </w:p>
+    <w:p>
+      <w:pPr>
+        <w:spacing w:line="360" w:lineRule="auto"/>
+        <w:rPr>
+          <w:rFonts w:ascii="Consolas" w:hAnsi="Consolas" w:cs="Consolas"/>
+          <w:color w:val="808080"/>
+          <w:sz w:val="20"/>
+          <w:szCs w:val="20"/>
+        </w:rPr>
+      </w:pPr>
+    </w:p>
+    <w:p>
+      <w:pPr>
+        <w:tabs>
+          <w:tab w:val="left" w:pos="3435"/>
+        </w:tabs>
+        <w:rPr>
+          <w:rFonts w:ascii="Consolas" w:hAnsi="Consolas"/>
+          <w:b/>
+          <w:bCs/>
+        </w:rPr>
+      </w:pPr>
+      <w:proofErr w:type="spellStart"/>
+      <w:r>
+        <w:rPr>
+          <w:rFonts w:ascii="Consolas" w:hAnsi="Consolas"/>
+          <w:b/>
+          <w:bCs/>
+        </w:rPr>
+        <w:t>Custom</w:t>
+      </w:r>
+      <w:proofErr w:type="spellEnd"/>
+      <w:r>
+        <w:rPr>
+          <w:rFonts w:ascii="Consolas" w:hAnsi="Consolas"/>
+          <w:b/>
+          <w:bCs/>
+        </w:rPr>
+        <w:t xml:space="preserve"> </w:t>
+      </w:r>
+      <w:proofErr w:type="spellStart"/>
+      <w:r>
+        <w:rPr>
+          <w:rFonts w:ascii="Consolas" w:hAnsi="Consolas"/>
+          <w:b/>
+          <w:bCs/>
+        </w:rPr>
+        <w:t>anotation</w:t>
+      </w:r>
+      <w:proofErr w:type="spellEnd"/>
+    </w:p>
+    <w:p>
+      <w:pPr>
+        <w:spacing w:line="360" w:lineRule="auto"/>
+        <w:ind w:firstLine="708"/>
+        <w:rPr>
+          <w:rFonts w:ascii="Consolas" w:hAnsi="Consolas"/>
+        </w:rPr>
+      </w:pPr>
+      <w:r>
+        <w:rPr>
+          <w:rFonts w:ascii="Consolas" w:hAnsi="Consolas"/>
+        </w:rPr>
+        <w:t xml:space="preserve">Anotação para </w:t>
+      </w:r>
+      <w:r>
+        <w:rPr>
+          <w:rFonts w:ascii="Consolas" w:hAnsi="Consolas"/>
+        </w:rPr>
+        <w:t>validação de campo que posso fazer na mão da maneira que eu preferir.</w:t>
+      </w:r>
+    </w:p>
+    <w:p>
+      <w:pPr>
+        <w:spacing w:line="360" w:lineRule="auto"/>
+        <w:ind w:firstLine="708"/>
+        <w:rPr>
+          <w:rFonts w:ascii="Consolas" w:hAnsi="Consolas"/>
+        </w:rPr>
+      </w:pPr>
+      <w:r>
+        <w:rPr>
+          <w:rFonts w:ascii="Consolas" w:hAnsi="Consolas"/>
+        </w:rPr>
+        <w:t xml:space="preserve">Como exemplo, citarei </w:t>
+      </w:r>
+      <w:r>
+        <w:rPr>
+          <w:rFonts w:ascii="Consolas" w:hAnsi="Consolas"/>
+        </w:rPr>
+        <w:t>a criação de validação de prefixo no valor do campo, ou seja, toda palavra inserida no campo tem que ter o prefixo especificado no código para conseguir submeter o form.</w:t>
+      </w:r>
+    </w:p>
+    <w:p>
+      <w:pPr>
+        <w:spacing w:line="360" w:lineRule="auto"/>
+        <w:ind w:firstLine="708"/>
+        <w:rPr>
+          <w:rFonts w:ascii="Consolas" w:hAnsi="Consolas"/>
+        </w:rPr>
+      </w:pPr>
+      <w:r>
+        <w:rPr>
+          <w:rFonts w:ascii="Consolas" w:hAnsi="Consolas"/>
+        </w:rPr>
+        <w:t xml:space="preserve">Primeiro, criar uma interface com o nome do </w:t>
+      </w:r>
+      <w:proofErr w:type="spellStart"/>
+      <w:r>
+        <w:rPr>
+          <w:rFonts w:ascii="Consolas" w:hAnsi="Consolas"/>
+        </w:rPr>
+        <w:t>anotation</w:t>
+      </w:r>
+      <w:proofErr w:type="spellEnd"/>
+      <w:r>
+        <w:rPr>
+          <w:rFonts w:ascii="Consolas" w:hAnsi="Consolas"/>
+        </w:rPr>
+        <w:t xml:space="preserve"> que </w:t>
+      </w:r>
+      <w:r>
+        <w:rPr>
+          <w:rFonts w:ascii="Consolas" w:hAnsi="Consolas"/>
+        </w:rPr>
+        <w:t xml:space="preserve">quero utilizar e adicionar a essa interface os valores que irei utilizar na implementação do </w:t>
+      </w:r>
+      <w:proofErr w:type="spellStart"/>
+      <w:r>
+        <w:rPr>
+          <w:rFonts w:ascii="Consolas" w:hAnsi="Consolas"/>
+        </w:rPr>
+        <w:t>validator</w:t>
+      </w:r>
+      <w:proofErr w:type="spellEnd"/>
+      <w:r>
+        <w:rPr>
+          <w:rFonts w:ascii="Consolas" w:hAnsi="Consolas"/>
+        </w:rPr>
+        <w:t>.</w:t>
+      </w:r>
+    </w:p>
+    <w:p>
+      <w:pPr>
+        <w:spacing w:line="360" w:lineRule="auto"/>
+        <w:ind w:firstLine="708"/>
+        <w:rPr>
+          <w:rFonts w:ascii="Consolas" w:hAnsi="Consolas"/>
+        </w:rPr>
+      </w:pPr>
+      <w:r>
+        <w:rPr>
+          <w:rFonts w:ascii="Consolas" w:hAnsi="Consolas"/>
+        </w:rPr>
+        <w:t>Exemplo:</w:t>
+      </w:r>
+    </w:p>
+    <w:p>
+      <w:pPr>
+        <w:spacing w:line="360" w:lineRule="auto"/>
+        <w:ind w:firstLine="708"/>
+        <w:rPr>
+          <w:rFonts w:ascii="Consolas" w:hAnsi="Consolas"/>
+          <w:lang w:val="en-US"/>
+        </w:rPr>
+      </w:pPr>
+      <w:r>
+        <w:rPr>
+          <w:rFonts w:ascii="Consolas" w:hAnsi="Consolas"/>
+          <w:lang w:val="en-US"/>
+        </w:rPr>
+        <w:t>Interface CourseCode.java:</w:t>
+      </w:r>
+    </w:p>
+    <w:p>
+      <w:pPr>
+        <w:spacing w:line="360" w:lineRule="auto"/>
+        <w:ind w:firstLine="708"/>
+        <w:rPr>
+          <w:rFonts w:ascii="Consolas" w:hAnsi="Consolas"/>
+          <w:u w:val="single"/>
+          <w:lang w:val="en-US"/>
+        </w:rPr>
+      </w:pPr>
+    </w:p>
+    <w:p>
+      <w:pPr>
+        <w:spacing w:line="360" w:lineRule="auto"/>
+        <w:ind w:firstLine="708"/>
+        <w:rPr>
+          <w:rFonts w:ascii="Consolas" w:hAnsi="Consolas"/>
+          <w:lang w:val="en-US"/>
+        </w:rPr>
+      </w:pPr>
+      <w:r>
+        <w:rPr>
+          <w:rFonts w:ascii="Consolas" w:hAnsi="Consolas"/>
+          <w:lang w:val="en-US"/>
+        </w:rPr>
+        <w:t>@</w:t>
+      </w:r>
+      <w:proofErr w:type="gramStart"/>
+      <w:r>
+        <w:rPr>
+          <w:rFonts w:ascii="Consolas" w:hAnsi="Consolas"/>
+          <w:lang w:val="en-US"/>
+        </w:rPr>
+        <w:t>Constraint(</w:t>
+      </w:r>
+      <w:proofErr w:type="spellStart"/>
+      <w:proofErr w:type="gramEnd"/>
+      <w:r>
+        <w:rPr>
+          <w:rFonts w:ascii="Consolas" w:hAnsi="Consolas"/>
+          <w:lang w:val="en-US"/>
+        </w:rPr>
+        <w:t>validatedBy</w:t>
+      </w:r>
+      <w:proofErr w:type="spellEnd"/>
+      <w:r>
+        <w:rPr>
+          <w:rFonts w:ascii="Consolas" w:hAnsi="Consolas"/>
+          <w:lang w:val="en-US"/>
+        </w:rPr>
+        <w:t xml:space="preserve"> = </w:t>
+      </w:r>
+      <w:proofErr w:type="spellStart"/>
+      <w:r>
+        <w:rPr>
+          <w:rFonts w:ascii="Consolas" w:hAnsi="Consolas"/>
+          <w:lang w:val="en-US"/>
+        </w:rPr>
+        <w:t>CourseCodeConstraintValidator.class</w:t>
+      </w:r>
+      <w:proofErr w:type="spellEnd"/>
+      <w:r>
+        <w:rPr>
+          <w:rFonts w:ascii="Consolas" w:hAnsi="Consolas"/>
+          <w:lang w:val="en-US"/>
+        </w:rPr>
+        <w:t>)</w:t>
+      </w:r>
+    </w:p>
+    <w:p>
+      <w:pPr>
+        <w:spacing w:line="360" w:lineRule="auto"/>
+        <w:ind w:firstLine="708"/>
+        <w:rPr>
+          <w:rFonts w:ascii="Consolas" w:hAnsi="Consolas"/>
+          <w:lang w:val="en-US"/>
+        </w:rPr>
+      </w:pPr>
+      <w:r>
+        <w:rPr>
+          <w:rFonts w:ascii="Consolas" w:hAnsi="Consolas"/>
+          <w:lang w:val="en-US"/>
+        </w:rPr>
+        <w:t>@</w:t>
+      </w:r>
+      <w:proofErr w:type="gramStart"/>
+      <w:r>
+        <w:rPr>
+          <w:rFonts w:ascii="Consolas" w:hAnsi="Consolas"/>
+          <w:lang w:val="en-US"/>
+        </w:rPr>
+        <w:t>Target(</w:t>
+      </w:r>
+      <w:proofErr w:type="gramEnd"/>
+      <w:r>
+        <w:rPr>
+          <w:rFonts w:ascii="Consolas" w:hAnsi="Consolas"/>
+          <w:lang w:val="en-US"/>
+        </w:rPr>
+        <w:t>{</w:t>
+      </w:r>
+      <w:proofErr w:type="spellStart"/>
+      <w:r>
+        <w:rPr>
+          <w:rFonts w:ascii="Consolas" w:hAnsi="Consolas"/>
+          <w:lang w:val="en-US"/>
+        </w:rPr>
+        <w:t>ElementType.METHOD</w:t>
+      </w:r>
+      <w:proofErr w:type="spellEnd"/>
+      <w:r>
+        <w:rPr>
+          <w:rFonts w:ascii="Consolas" w:hAnsi="Consolas"/>
+          <w:lang w:val="en-US"/>
+        </w:rPr>
+        <w:t xml:space="preserve">, </w:t>
+      </w:r>
+      <w:proofErr w:type="spellStart"/>
+      <w:r>
+        <w:rPr>
+          <w:rFonts w:ascii="Consolas" w:hAnsi="Consolas"/>
+          <w:lang w:val="en-US"/>
+        </w:rPr>
+        <w:t>ElementType.FIELD</w:t>
+      </w:r>
+      <w:proofErr w:type="spellEnd"/>
+      <w:r>
+        <w:rPr>
+          <w:rFonts w:ascii="Consolas" w:hAnsi="Consolas"/>
+          <w:lang w:val="en-US"/>
+        </w:rPr>
+        <w:t>})</w:t>
+      </w:r>
+    </w:p>
+    <w:p>
+      <w:pPr>
+        <w:spacing w:line="360" w:lineRule="auto"/>
+        <w:ind w:firstLine="708"/>
+        <w:rPr>
+          <w:rFonts w:ascii="Consolas" w:hAnsi="Consolas"/>
+          <w:lang w:val="en-US"/>
+        </w:rPr>
+      </w:pPr>
+      <w:r>
+        <w:rPr>
+          <w:rFonts w:ascii="Consolas" w:hAnsi="Consolas"/>
+          <w:lang w:val="en-US"/>
+        </w:rPr>
+        <w:t>@</w:t>
+      </w:r>
+      <w:proofErr w:type="gramStart"/>
+      <w:r>
+        <w:rPr>
+          <w:rFonts w:ascii="Consolas" w:hAnsi="Consolas"/>
+          <w:lang w:val="en-US"/>
+        </w:rPr>
+        <w:t>Retention(</w:t>
+      </w:r>
+      <w:proofErr w:type="spellStart"/>
+      <w:proofErr w:type="gramEnd"/>
+      <w:r>
+        <w:rPr>
+          <w:rFonts w:ascii="Consolas" w:hAnsi="Consolas"/>
+          <w:lang w:val="en-US"/>
+        </w:rPr>
+        <w:t>RetentionPolicy.RUNTIME</w:t>
+      </w:r>
+      <w:proofErr w:type="spellEnd"/>
+      <w:r>
+        <w:rPr>
+          <w:rFonts w:ascii="Consolas" w:hAnsi="Consolas"/>
+          <w:lang w:val="en-US"/>
+        </w:rPr>
+        <w:t>)</w:t>
+      </w:r>
+    </w:p>
+    <w:p>
+      <w:pPr>
+        <w:spacing w:line="360" w:lineRule="auto"/>
+        <w:ind w:firstLine="708"/>
+        <w:rPr>
+          <w:rFonts w:ascii="Consolas" w:hAnsi="Consolas"/>
+          <w:lang w:val="en-US"/>
+        </w:rPr>
+      </w:pPr>
+      <w:r>
+        <w:rPr>
+          <w:rFonts w:ascii="Consolas" w:hAnsi="Consolas"/>
+          <w:lang w:val="en-US"/>
+        </w:rPr>
+        <w:t xml:space="preserve">public @interface </w:t>
+      </w:r>
+      <w:proofErr w:type="spellStart"/>
+      <w:r>
+        <w:rPr>
+          <w:rFonts w:ascii="Consolas" w:hAnsi="Consolas"/>
+          <w:lang w:val="en-US"/>
+        </w:rPr>
+        <w:t>CourseCode</w:t>
+      </w:r>
+      <w:proofErr w:type="spellEnd"/>
+      <w:r>
+        <w:rPr>
+          <w:rFonts w:ascii="Consolas" w:hAnsi="Consolas"/>
+          <w:lang w:val="en-US"/>
+        </w:rPr>
+        <w:t xml:space="preserve"> {</w:t>
+      </w:r>
+    </w:p>
+    <w:p>
+      <w:pPr>
+        <w:spacing w:line="360" w:lineRule="auto"/>
+        <w:ind w:firstLine="708"/>
+        <w:rPr>
+          <w:rFonts w:ascii="Consolas" w:hAnsi="Consolas"/>
+          <w:lang w:val="en-US"/>
+        </w:rPr>
+      </w:pPr>
+      <w:r>
+        <w:rPr>
+          <w:rFonts w:ascii="Consolas" w:hAnsi="Consolas"/>
+          <w:lang w:val="en-US"/>
+        </w:rPr>
+        <w:tab/>
+      </w:r>
+    </w:p>
+    <w:p>
+      <w:pPr>
+        <w:spacing w:line="360" w:lineRule="auto"/>
+        <w:ind w:firstLine="708"/>
+        <w:rPr>
+          <w:rFonts w:ascii="Consolas" w:hAnsi="Consolas"/>
+          <w:lang w:val="en-US"/>
+        </w:rPr>
+      </w:pPr>
+      <w:r>
+        <w:rPr>
+          <w:rFonts w:ascii="Consolas" w:hAnsi="Consolas"/>
+          <w:lang w:val="en-US"/>
+        </w:rPr>
+        <w:tab/>
+        <w:t>// define default course code</w:t>
+      </w:r>
+    </w:p>
+    <w:p>
+      <w:pPr>
+        <w:spacing w:line="360" w:lineRule="auto"/>
+        <w:ind w:firstLine="708"/>
+        <w:rPr>
+          <w:rFonts w:ascii="Consolas" w:hAnsi="Consolas"/>
+          <w:lang w:val="en-US"/>
+        </w:rPr>
+      </w:pPr>
+      <w:r>
+        <w:rPr>
+          <w:rFonts w:ascii="Consolas" w:hAnsi="Consolas"/>
+          <w:lang w:val="en-US"/>
+        </w:rPr>
+        <w:tab/>
+        <w:t xml:space="preserve">public String </w:t>
+      </w:r>
+      <w:proofErr w:type="gramStart"/>
+      <w:r>
+        <w:rPr>
+          <w:rFonts w:ascii="Consolas" w:hAnsi="Consolas"/>
+          <w:lang w:val="en-US"/>
+        </w:rPr>
+        <w:t>value(</w:t>
+      </w:r>
+      <w:proofErr w:type="gramEnd"/>
+      <w:r>
+        <w:rPr>
+          <w:rFonts w:ascii="Consolas" w:hAnsi="Consolas"/>
+          <w:lang w:val="en-US"/>
+        </w:rPr>
+        <w:t>) default "LUV";</w:t>
+      </w:r>
+    </w:p>
+    <w:p>
+      <w:pPr>
+        <w:spacing w:line="360" w:lineRule="auto"/>
+        <w:ind w:firstLine="708"/>
+        <w:rPr>
+          <w:rFonts w:ascii="Consolas" w:hAnsi="Consolas"/>
+          <w:lang w:val="en-US"/>
+        </w:rPr>
+      </w:pPr>
+      <w:r>
+        <w:rPr>
+          <w:rFonts w:ascii="Consolas" w:hAnsi="Consolas"/>
+          <w:lang w:val="en-US"/>
+        </w:rPr>
+        <w:tab/>
+      </w:r>
+    </w:p>
+    <w:p>
+      <w:pPr>
+        <w:spacing w:line="360" w:lineRule="auto"/>
+        <w:ind w:firstLine="708"/>
+        <w:rPr>
+          <w:rFonts w:ascii="Consolas" w:hAnsi="Consolas"/>
+          <w:lang w:val="en-US"/>
+        </w:rPr>
+      </w:pPr>
+      <w:r>
+        <w:rPr>
+          <w:rFonts w:ascii="Consolas" w:hAnsi="Consolas"/>
+          <w:lang w:val="en-US"/>
+        </w:rPr>
+        <w:tab/>
+        <w:t>// define default error message</w:t>
+      </w:r>
+    </w:p>
+    <w:p>
+      <w:pPr>
+        <w:spacing w:line="360" w:lineRule="auto"/>
+        <w:ind w:firstLine="708"/>
+        <w:rPr>
+          <w:rFonts w:ascii="Consolas" w:hAnsi="Consolas"/>
+          <w:lang w:val="en-US"/>
+        </w:rPr>
+      </w:pPr>
+      <w:r>
+        <w:rPr>
+          <w:rFonts w:ascii="Consolas" w:hAnsi="Consolas"/>
+          <w:lang w:val="en-US"/>
+        </w:rPr>
+        <w:tab/>
+        <w:t xml:space="preserve">public String </w:t>
+      </w:r>
+      <w:proofErr w:type="gramStart"/>
+      <w:r>
+        <w:rPr>
+          <w:rFonts w:ascii="Consolas" w:hAnsi="Consolas"/>
+          <w:lang w:val="en-US"/>
+        </w:rPr>
+        <w:t>message(</w:t>
+      </w:r>
+      <w:proofErr w:type="gramEnd"/>
+      <w:r>
+        <w:rPr>
+          <w:rFonts w:ascii="Consolas" w:hAnsi="Consolas"/>
+          <w:lang w:val="en-US"/>
+        </w:rPr>
+        <w:t>) default "must start with LUV";</w:t>
+      </w:r>
+    </w:p>
+    <w:p>
+      <w:pPr>
+        <w:spacing w:line="360" w:lineRule="auto"/>
+        <w:ind w:firstLine="708"/>
+        <w:rPr>
+          <w:rFonts w:ascii="Consolas" w:hAnsi="Consolas"/>
+          <w:lang w:val="en-US"/>
+        </w:rPr>
+      </w:pPr>
+      <w:r>
+        <w:rPr>
+          <w:rFonts w:ascii="Consolas" w:hAnsi="Consolas"/>
+          <w:lang w:val="en-US"/>
+        </w:rPr>
+        <w:tab/>
+      </w:r>
+    </w:p>
+    <w:p>
+      <w:pPr>
+        <w:spacing w:line="360" w:lineRule="auto"/>
+        <w:ind w:firstLine="708"/>
+        <w:rPr>
+          <w:rFonts w:ascii="Consolas" w:hAnsi="Consolas"/>
+          <w:lang w:val="en-US"/>
+        </w:rPr>
+      </w:pPr>
+      <w:r>
+        <w:rPr>
+          <w:rFonts w:ascii="Consolas" w:hAnsi="Consolas"/>
+          <w:lang w:val="en-US"/>
+        </w:rPr>
+        <w:lastRenderedPageBreak/>
+        <w:tab/>
+        <w:t xml:space="preserve">// define default </w:t>
+      </w:r>
+      <w:proofErr w:type="spellStart"/>
+      <w:r>
+        <w:rPr>
+          <w:rFonts w:ascii="Consolas" w:hAnsi="Consolas"/>
+          <w:lang w:val="en-US"/>
+        </w:rPr>
+        <w:t>grups</w:t>
+      </w:r>
+      <w:proofErr w:type="spellEnd"/>
+    </w:p>
+    <w:p>
+      <w:pPr>
+        <w:spacing w:line="360" w:lineRule="auto"/>
+        <w:ind w:firstLine="708"/>
+        <w:rPr>
+          <w:rFonts w:ascii="Consolas" w:hAnsi="Consolas"/>
+          <w:lang w:val="en-US"/>
+        </w:rPr>
+      </w:pPr>
+      <w:r>
+        <w:rPr>
+          <w:rFonts w:ascii="Consolas" w:hAnsi="Consolas"/>
+          <w:lang w:val="en-US"/>
+        </w:rPr>
+        <w:tab/>
+        <w:t>public Class&lt;?</w:t>
+      </w:r>
+      <w:proofErr w:type="gramStart"/>
+      <w:r>
+        <w:rPr>
+          <w:rFonts w:ascii="Consolas" w:hAnsi="Consolas"/>
+          <w:lang w:val="en-US"/>
+        </w:rPr>
+        <w:t>&gt;[</w:t>
+      </w:r>
+      <w:proofErr w:type="gramEnd"/>
+      <w:r>
+        <w:rPr>
+          <w:rFonts w:ascii="Consolas" w:hAnsi="Consolas"/>
+          <w:lang w:val="en-US"/>
+        </w:rPr>
+        <w:t>] groups() default{};</w:t>
+      </w:r>
+    </w:p>
+    <w:p>
+      <w:pPr>
+        <w:spacing w:line="360" w:lineRule="auto"/>
+        <w:ind w:firstLine="708"/>
+        <w:rPr>
+          <w:rFonts w:ascii="Consolas" w:hAnsi="Consolas"/>
+          <w:lang w:val="en-US"/>
+        </w:rPr>
+      </w:pPr>
+      <w:r>
+        <w:rPr>
+          <w:rFonts w:ascii="Consolas" w:hAnsi="Consolas"/>
+          <w:lang w:val="en-US"/>
+        </w:rPr>
+        <w:tab/>
+      </w:r>
+    </w:p>
+    <w:p>
+      <w:pPr>
+        <w:spacing w:line="360" w:lineRule="auto"/>
+        <w:ind w:firstLine="708"/>
+        <w:rPr>
+          <w:rFonts w:ascii="Consolas" w:hAnsi="Consolas"/>
+          <w:lang w:val="en-US"/>
+        </w:rPr>
+      </w:pPr>
+      <w:r>
+        <w:rPr>
+          <w:rFonts w:ascii="Consolas" w:hAnsi="Consolas"/>
+          <w:lang w:val="en-US"/>
+        </w:rPr>
+        <w:tab/>
+        <w:t>// define default payloads</w:t>
+      </w:r>
+    </w:p>
+    <w:p>
+      <w:pPr>
+        <w:spacing w:line="360" w:lineRule="auto"/>
+        <w:ind w:firstLine="708"/>
+        <w:rPr>
+          <w:rFonts w:ascii="Consolas" w:hAnsi="Consolas"/>
+          <w:lang w:val="en-US"/>
+        </w:rPr>
+      </w:pPr>
+      <w:r>
+        <w:rPr>
+          <w:rFonts w:ascii="Consolas" w:hAnsi="Consolas"/>
+          <w:lang w:val="en-US"/>
+        </w:rPr>
+        <w:tab/>
+        <w:t>public Class&lt;? extends Payload</w:t>
+      </w:r>
+      <w:proofErr w:type="gramStart"/>
+      <w:r>
+        <w:rPr>
+          <w:rFonts w:ascii="Consolas" w:hAnsi="Consolas"/>
+          <w:lang w:val="en-US"/>
+        </w:rPr>
+        <w:t>&gt;[</w:t>
+      </w:r>
+      <w:proofErr w:type="gramEnd"/>
+      <w:r>
+        <w:rPr>
+          <w:rFonts w:ascii="Consolas" w:hAnsi="Consolas"/>
+          <w:lang w:val="en-US"/>
+        </w:rPr>
+        <w:t>] payload() default {};</w:t>
+      </w:r>
+    </w:p>
+    <w:p>
+      <w:pPr>
+        <w:spacing w:line="360" w:lineRule="auto"/>
+        <w:ind w:firstLine="708"/>
+        <w:rPr>
+          <w:rFonts w:ascii="Consolas" w:hAnsi="Consolas"/>
+          <w:lang w:val="en-US"/>
+        </w:rPr>
+      </w:pPr>
+      <w:r>
+        <w:rPr>
+          <w:rFonts w:ascii="Consolas" w:hAnsi="Consolas"/>
+          <w:lang w:val="en-US"/>
+        </w:rPr>
+        <w:tab/>
+      </w:r>
+    </w:p>
+    <w:p>
+      <w:pPr>
+        <w:spacing w:line="360" w:lineRule="auto"/>
+        <w:ind w:firstLine="708"/>
+        <w:rPr>
+          <w:rFonts w:ascii="Consolas" w:hAnsi="Consolas"/>
+        </w:rPr>
+      </w:pPr>
+      <w:r>
+        <w:rPr>
+          <w:rFonts w:ascii="Consolas" w:hAnsi="Consolas"/>
+        </w:rPr>
+        <w:t>}</w:t>
+      </w:r>
+    </w:p>
+    <w:p>
+      <w:pPr>
+        <w:spacing w:line="360" w:lineRule="auto"/>
+        <w:rPr>
+          <w:rFonts w:ascii="Consolas" w:hAnsi="Consolas"/>
+        </w:rPr>
+      </w:pPr>
+      <w:r>
+        <w:rPr>
+          <w:rFonts w:ascii="Consolas" w:hAnsi="Consolas"/>
+        </w:rPr>
+        <w:tab/>
+        <w:t>Em seguida, é preciso criar a classe de validação dos campos, aplicando a minha própria regra de negócio para validação:</w:t>
+      </w:r>
+    </w:p>
+    <w:p>
+      <w:pPr>
+        <w:spacing w:line="360" w:lineRule="auto"/>
+        <w:rPr>
+          <w:rFonts w:ascii="Consolas" w:hAnsi="Consolas"/>
+          <w:lang w:val="en-US"/>
+        </w:rPr>
+      </w:pPr>
+      <w:r>
+        <w:rPr>
+          <w:rFonts w:ascii="Consolas" w:hAnsi="Consolas"/>
+          <w:lang w:val="en-US"/>
+        </w:rPr>
+        <w:t>package com.luv2code.springdemo.mvc.validation;</w:t>
+      </w:r>
+    </w:p>
+    <w:p>
+      <w:pPr>
+        <w:spacing w:line="360" w:lineRule="auto"/>
+        <w:rPr>
+          <w:rFonts w:ascii="Consolas" w:hAnsi="Consolas"/>
+          <w:lang w:val="en-US"/>
+        </w:rPr>
+      </w:pPr>
+    </w:p>
+    <w:p>
+      <w:pPr>
+        <w:spacing w:line="360" w:lineRule="auto"/>
+        <w:rPr>
+          <w:rFonts w:ascii="Consolas" w:hAnsi="Consolas"/>
+          <w:lang w:val="en-US"/>
+        </w:rPr>
+      </w:pPr>
+      <w:r>
+        <w:rPr>
+          <w:rFonts w:ascii="Consolas" w:hAnsi="Consolas"/>
+          <w:lang w:val="en-US"/>
+        </w:rPr>
+        <w:t xml:space="preserve">public class </w:t>
+      </w:r>
+      <w:proofErr w:type="spellStart"/>
+      <w:r>
+        <w:rPr>
+          <w:rFonts w:ascii="Consolas" w:hAnsi="Consolas"/>
+          <w:lang w:val="en-US"/>
+        </w:rPr>
+        <w:t>CourseCodeConstraintValidator</w:t>
+      </w:r>
+      <w:proofErr w:type="spellEnd"/>
+      <w:r>
+        <w:rPr>
+          <w:rFonts w:ascii="Consolas" w:hAnsi="Consolas"/>
+          <w:lang w:val="en-US"/>
+        </w:rPr>
+        <w:t xml:space="preserve"> implements </w:t>
+      </w:r>
+      <w:proofErr w:type="spellStart"/>
+      <w:r>
+        <w:rPr>
+          <w:rFonts w:ascii="Consolas" w:hAnsi="Consolas"/>
+          <w:lang w:val="en-US"/>
+        </w:rPr>
+        <w:t>ConstraintValidator</w:t>
+      </w:r>
+      <w:proofErr w:type="spellEnd"/>
+      <w:r>
+        <w:rPr>
+          <w:rFonts w:ascii="Consolas" w:hAnsi="Consolas"/>
+          <w:lang w:val="en-US"/>
+        </w:rPr>
+        <w:t>&lt;</w:t>
+      </w:r>
+      <w:proofErr w:type="spellStart"/>
+      <w:r>
+        <w:rPr>
+          <w:rFonts w:ascii="Consolas" w:hAnsi="Consolas"/>
+          <w:lang w:val="en-US"/>
+        </w:rPr>
+        <w:t>CourseCode</w:t>
+      </w:r>
+      <w:proofErr w:type="spellEnd"/>
+      <w:r>
+        <w:rPr>
+          <w:rFonts w:ascii="Consolas" w:hAnsi="Consolas"/>
+          <w:lang w:val="en-US"/>
+        </w:rPr>
+        <w:t>, String&gt; {</w:t>
+      </w:r>
+    </w:p>
+    <w:p>
+      <w:pPr>
+        <w:spacing w:line="360" w:lineRule="auto"/>
+        <w:rPr>
+          <w:rFonts w:ascii="Consolas" w:hAnsi="Consolas"/>
+          <w:lang w:val="en-US"/>
+        </w:rPr>
+      </w:pPr>
+      <w:r>
+        <w:rPr>
+          <w:rFonts w:ascii="Consolas" w:hAnsi="Consolas"/>
+          <w:lang w:val="en-US"/>
+        </w:rPr>
+        <w:tab/>
+      </w:r>
+    </w:p>
+    <w:p>
+      <w:pPr>
+        <w:spacing w:line="360" w:lineRule="auto"/>
+        <w:rPr>
+          <w:rFonts w:ascii="Consolas" w:hAnsi="Consolas"/>
+          <w:lang w:val="en-US"/>
+        </w:rPr>
+      </w:pPr>
+      <w:r>
+        <w:rPr>
+          <w:rFonts w:ascii="Consolas" w:hAnsi="Consolas"/>
+          <w:lang w:val="en-US"/>
+        </w:rPr>
+        <w:tab/>
+        <w:t xml:space="preserve">private String </w:t>
+      </w:r>
+      <w:proofErr w:type="spellStart"/>
+      <w:r>
+        <w:rPr>
+          <w:rFonts w:ascii="Consolas" w:hAnsi="Consolas"/>
+          <w:lang w:val="en-US"/>
+        </w:rPr>
+        <w:t>coursePrefix</w:t>
+      </w:r>
+      <w:proofErr w:type="spellEnd"/>
+      <w:r>
+        <w:rPr>
+          <w:rFonts w:ascii="Consolas" w:hAnsi="Consolas"/>
+          <w:lang w:val="en-US"/>
+        </w:rPr>
+        <w:t>;</w:t>
+      </w:r>
+    </w:p>
+    <w:p>
+      <w:pPr>
+        <w:spacing w:line="360" w:lineRule="auto"/>
+        <w:rPr>
+          <w:rFonts w:ascii="Consolas" w:hAnsi="Consolas"/>
+          <w:lang w:val="en-US"/>
+        </w:rPr>
+      </w:pPr>
+      <w:r>
+        <w:rPr>
+          <w:rFonts w:ascii="Consolas" w:hAnsi="Consolas"/>
+          <w:lang w:val="en-US"/>
+        </w:rPr>
+        <w:tab/>
+      </w:r>
+    </w:p>
+    <w:p>
+      <w:pPr>
+        <w:spacing w:line="360" w:lineRule="auto"/>
+        <w:rPr>
+          <w:rFonts w:ascii="Consolas" w:hAnsi="Consolas"/>
+          <w:lang w:val="en-US"/>
+        </w:rPr>
+      </w:pPr>
+      <w:r>
+        <w:rPr>
+          <w:rFonts w:ascii="Consolas" w:hAnsi="Consolas"/>
+          <w:lang w:val="en-US"/>
+        </w:rPr>
+        <w:tab/>
+        <w:t>@Override</w:t>
+      </w:r>
+    </w:p>
+    <w:p>
+      <w:pPr>
+        <w:spacing w:line="360" w:lineRule="auto"/>
+        <w:rPr>
+          <w:rFonts w:ascii="Consolas" w:hAnsi="Consolas"/>
+          <w:lang w:val="en-US"/>
+        </w:rPr>
+      </w:pPr>
+      <w:r>
+        <w:rPr>
+          <w:rFonts w:ascii="Consolas" w:hAnsi="Consolas"/>
+          <w:lang w:val="en-US"/>
+        </w:rPr>
+        <w:tab/>
+        <w:t xml:space="preserve">public void </w:t>
+      </w:r>
+      <w:proofErr w:type="gramStart"/>
+      <w:r>
+        <w:rPr>
+          <w:rFonts w:ascii="Consolas" w:hAnsi="Consolas"/>
+          <w:lang w:val="en-US"/>
+        </w:rPr>
+        <w:t>initialize(</w:t>
+      </w:r>
+      <w:proofErr w:type="spellStart"/>
+      <w:proofErr w:type="gramEnd"/>
+      <w:r>
+        <w:rPr>
+          <w:rFonts w:ascii="Consolas" w:hAnsi="Consolas"/>
+          <w:lang w:val="en-US"/>
+        </w:rPr>
+        <w:t>CourseCode</w:t>
+      </w:r>
+      <w:proofErr w:type="spellEnd"/>
+      <w:r>
+        <w:rPr>
+          <w:rFonts w:ascii="Consolas" w:hAnsi="Consolas"/>
+          <w:lang w:val="en-US"/>
+        </w:rPr>
+        <w:t xml:space="preserve"> </w:t>
+      </w:r>
+      <w:proofErr w:type="spellStart"/>
+      <w:r>
+        <w:rPr>
+          <w:rFonts w:ascii="Consolas" w:hAnsi="Consolas"/>
+          <w:lang w:val="en-US"/>
+        </w:rPr>
+        <w:t>theCourseCode</w:t>
+      </w:r>
+      <w:proofErr w:type="spellEnd"/>
+      <w:r>
+        <w:rPr>
+          <w:rFonts w:ascii="Consolas" w:hAnsi="Consolas"/>
+          <w:lang w:val="en-US"/>
+        </w:rPr>
+        <w:t>) {</w:t>
+      </w:r>
+    </w:p>
+    <w:p>
+      <w:pPr>
+        <w:spacing w:line="360" w:lineRule="auto"/>
+        <w:rPr>
+          <w:rFonts w:ascii="Consolas" w:hAnsi="Consolas"/>
+          <w:lang w:val="en-US"/>
+        </w:rPr>
+      </w:pPr>
+      <w:r>
+        <w:rPr>
+          <w:rFonts w:ascii="Consolas" w:hAnsi="Consolas"/>
+          <w:lang w:val="en-US"/>
+        </w:rPr>
+        <w:tab/>
+      </w:r>
+      <w:r>
+        <w:rPr>
+          <w:rFonts w:ascii="Consolas" w:hAnsi="Consolas"/>
+          <w:lang w:val="en-US"/>
+        </w:rPr>
+        <w:tab/>
+      </w:r>
+      <w:proofErr w:type="spellStart"/>
+      <w:r>
+        <w:rPr>
+          <w:rFonts w:ascii="Consolas" w:hAnsi="Consolas"/>
+          <w:lang w:val="en-US"/>
+        </w:rPr>
+        <w:t>coursePrefix</w:t>
+      </w:r>
+      <w:proofErr w:type="spellEnd"/>
+      <w:r>
+        <w:rPr>
+          <w:rFonts w:ascii="Consolas" w:hAnsi="Consolas"/>
+          <w:lang w:val="en-US"/>
+        </w:rPr>
+        <w:t xml:space="preserve"> = </w:t>
+      </w:r>
+      <w:proofErr w:type="spellStart"/>
+      <w:r>
+        <w:rPr>
+          <w:rFonts w:ascii="Consolas" w:hAnsi="Consolas"/>
+          <w:lang w:val="en-US"/>
+        </w:rPr>
+        <w:t>theCourseCode.value</w:t>
+      </w:r>
+      <w:proofErr w:type="spellEnd"/>
+      <w:r>
+        <w:rPr>
+          <w:rFonts w:ascii="Consolas" w:hAnsi="Consolas"/>
+          <w:lang w:val="en-US"/>
+        </w:rPr>
+        <w:t>();</w:t>
+      </w:r>
+    </w:p>
+    <w:p>
+      <w:pPr>
+        <w:spacing w:line="360" w:lineRule="auto"/>
+        <w:rPr>
+          <w:rFonts w:ascii="Consolas" w:hAnsi="Consolas"/>
+          <w:lang w:val="en-US"/>
+        </w:rPr>
+      </w:pPr>
+      <w:r>
+        <w:rPr>
+          <w:rFonts w:ascii="Consolas" w:hAnsi="Consolas"/>
+          <w:lang w:val="en-US"/>
+        </w:rPr>
+        <w:tab/>
+        <w:t>}</w:t>
+      </w:r>
+    </w:p>
+    <w:p>
+      <w:pPr>
+        <w:spacing w:line="360" w:lineRule="auto"/>
+        <w:rPr>
+          <w:rFonts w:ascii="Consolas" w:hAnsi="Consolas"/>
+          <w:lang w:val="en-US"/>
+        </w:rPr>
+      </w:pPr>
+      <w:r>
+        <w:rPr>
+          <w:rFonts w:ascii="Consolas" w:hAnsi="Consolas"/>
+          <w:lang w:val="en-US"/>
+        </w:rPr>
+        <w:tab/>
+      </w:r>
+    </w:p>
+    <w:p>
+      <w:pPr>
+        <w:spacing w:line="360" w:lineRule="auto"/>
+        <w:rPr>
+          <w:rFonts w:ascii="Consolas" w:hAnsi="Consolas"/>
+          <w:lang w:val="en-US"/>
+        </w:rPr>
+      </w:pPr>
+      <w:r>
+        <w:rPr>
+          <w:rFonts w:ascii="Consolas" w:hAnsi="Consolas"/>
+          <w:lang w:val="en-US"/>
+        </w:rPr>
+        <w:tab/>
+        <w:t>@Override</w:t>
+      </w:r>
+    </w:p>
+    <w:p>
+      <w:pPr>
+        <w:spacing w:line="360" w:lineRule="auto"/>
+        <w:rPr>
+          <w:rFonts w:ascii="Consolas" w:hAnsi="Consolas"/>
+          <w:lang w:val="en-US"/>
+        </w:rPr>
+      </w:pPr>
+      <w:r>
+        <w:rPr>
+          <w:rFonts w:ascii="Consolas" w:hAnsi="Consolas"/>
+          <w:lang w:val="en-US"/>
+        </w:rPr>
+        <w:tab/>
+        <w:t xml:space="preserve">public </w:t>
+      </w:r>
+      <w:proofErr w:type="spellStart"/>
+      <w:r>
+        <w:rPr>
+          <w:rFonts w:ascii="Consolas" w:hAnsi="Consolas"/>
+          <w:lang w:val="en-US"/>
+        </w:rPr>
+        <w:t>boolean</w:t>
+      </w:r>
+      <w:proofErr w:type="spellEnd"/>
+      <w:r>
+        <w:rPr>
+          <w:rFonts w:ascii="Consolas" w:hAnsi="Consolas"/>
+          <w:lang w:val="en-US"/>
+        </w:rPr>
+        <w:t xml:space="preserve"> </w:t>
+      </w:r>
+      <w:proofErr w:type="spellStart"/>
+      <w:proofErr w:type="gramStart"/>
+      <w:r>
+        <w:rPr>
+          <w:rFonts w:ascii="Consolas" w:hAnsi="Consolas"/>
+          <w:lang w:val="en-US"/>
+        </w:rPr>
+        <w:t>isValid</w:t>
+      </w:r>
+      <w:proofErr w:type="spellEnd"/>
+      <w:r>
+        <w:rPr>
+          <w:rFonts w:ascii="Consolas" w:hAnsi="Consolas"/>
+          <w:lang w:val="en-US"/>
+        </w:rPr>
+        <w:t>(</w:t>
+      </w:r>
+      <w:proofErr w:type="gramEnd"/>
+      <w:r>
+        <w:rPr>
+          <w:rFonts w:ascii="Consolas" w:hAnsi="Consolas"/>
+          <w:lang w:val="en-US"/>
+        </w:rPr>
+        <w:t xml:space="preserve">String </w:t>
+      </w:r>
+      <w:proofErr w:type="spellStart"/>
+      <w:r>
+        <w:rPr>
+          <w:rFonts w:ascii="Consolas" w:hAnsi="Consolas"/>
+          <w:lang w:val="en-US"/>
+        </w:rPr>
+        <w:t>theCode</w:t>
+      </w:r>
+      <w:proofErr w:type="spellEnd"/>
+      <w:r>
+        <w:rPr>
+          <w:rFonts w:ascii="Consolas" w:hAnsi="Consolas"/>
+          <w:lang w:val="en-US"/>
+        </w:rPr>
+        <w:t xml:space="preserve">, </w:t>
+      </w:r>
+      <w:proofErr w:type="spellStart"/>
+      <w:r>
+        <w:rPr>
+          <w:rFonts w:ascii="Consolas" w:hAnsi="Consolas"/>
+          <w:lang w:val="en-US"/>
+        </w:rPr>
+        <w:t>ConstraintValidatorContext</w:t>
+      </w:r>
+      <w:proofErr w:type="spellEnd"/>
+      <w:r>
+        <w:rPr>
+          <w:rFonts w:ascii="Consolas" w:hAnsi="Consolas"/>
+          <w:lang w:val="en-US"/>
+        </w:rPr>
+        <w:t xml:space="preserve"> </w:t>
+      </w:r>
+      <w:proofErr w:type="spellStart"/>
+      <w:r>
+        <w:rPr>
+          <w:rFonts w:ascii="Consolas" w:hAnsi="Consolas"/>
+          <w:lang w:val="en-US"/>
+        </w:rPr>
+        <w:t>theConstraintValidatorContext</w:t>
+      </w:r>
+      <w:proofErr w:type="spellEnd"/>
+      <w:r>
+        <w:rPr>
+          <w:rFonts w:ascii="Consolas" w:hAnsi="Consolas"/>
+          <w:lang w:val="en-US"/>
+        </w:rPr>
+        <w:t>) {</w:t>
+      </w:r>
+    </w:p>
+    <w:p>
+      <w:pPr>
+        <w:spacing w:line="360" w:lineRule="auto"/>
+        <w:rPr>
+          <w:rFonts w:ascii="Consolas" w:hAnsi="Consolas"/>
+          <w:lang w:val="en-US"/>
+        </w:rPr>
+      </w:pPr>
+      <w:r>
+        <w:rPr>
+          <w:rFonts w:ascii="Consolas" w:hAnsi="Consolas"/>
+          <w:lang w:val="en-US"/>
+        </w:rPr>
+        <w:tab/>
+      </w:r>
+      <w:r>
+        <w:rPr>
+          <w:rFonts w:ascii="Consolas" w:hAnsi="Consolas"/>
+          <w:lang w:val="en-US"/>
+        </w:rPr>
+        <w:tab/>
+      </w:r>
+    </w:p>
+    <w:p>
+      <w:pPr>
+        <w:spacing w:line="360" w:lineRule="auto"/>
+        <w:rPr>
+          <w:rFonts w:ascii="Consolas" w:hAnsi="Consolas"/>
+          <w:lang w:val="en-US"/>
+        </w:rPr>
+      </w:pPr>
+      <w:r>
+        <w:rPr>
+          <w:rFonts w:ascii="Consolas" w:hAnsi="Consolas"/>
+          <w:lang w:val="en-US"/>
+        </w:rPr>
+        <w:tab/>
+      </w:r>
+      <w:r>
+        <w:rPr>
+          <w:rFonts w:ascii="Consolas" w:hAnsi="Consolas"/>
+          <w:lang w:val="en-US"/>
+        </w:rPr>
+        <w:tab/>
+      </w:r>
+      <w:proofErr w:type="spellStart"/>
+      <w:r>
+        <w:rPr>
+          <w:rFonts w:ascii="Consolas" w:hAnsi="Consolas"/>
+          <w:lang w:val="en-US"/>
+        </w:rPr>
+        <w:t>boolean</w:t>
+      </w:r>
+      <w:proofErr w:type="spellEnd"/>
+      <w:r>
+        <w:rPr>
+          <w:rFonts w:ascii="Consolas" w:hAnsi="Consolas"/>
+          <w:lang w:val="en-US"/>
+        </w:rPr>
+        <w:t xml:space="preserve"> result;</w:t>
+      </w:r>
+    </w:p>
+    <w:p>
+      <w:pPr>
+        <w:spacing w:line="360" w:lineRule="auto"/>
+        <w:rPr>
+          <w:rFonts w:ascii="Consolas" w:hAnsi="Consolas"/>
+          <w:lang w:val="en-US"/>
+        </w:rPr>
+      </w:pPr>
+      <w:r>
+        <w:rPr>
+          <w:rFonts w:ascii="Consolas" w:hAnsi="Consolas"/>
+          <w:lang w:val="en-US"/>
+        </w:rPr>
+        <w:tab/>
+      </w:r>
+      <w:r>
+        <w:rPr>
+          <w:rFonts w:ascii="Consolas" w:hAnsi="Consolas"/>
+          <w:lang w:val="en-US"/>
+        </w:rPr>
+        <w:tab/>
+      </w:r>
+    </w:p>
+    <w:p>
+      <w:pPr>
+        <w:spacing w:line="360" w:lineRule="auto"/>
+        <w:rPr>
+          <w:rFonts w:ascii="Consolas" w:hAnsi="Consolas"/>
+          <w:lang w:val="en-US"/>
+        </w:rPr>
+      </w:pPr>
+      <w:r>
+        <w:rPr>
+          <w:rFonts w:ascii="Consolas" w:hAnsi="Consolas"/>
+          <w:lang w:val="en-US"/>
+        </w:rPr>
+        <w:lastRenderedPageBreak/>
+        <w:tab/>
+      </w:r>
+      <w:r>
+        <w:rPr>
+          <w:rFonts w:ascii="Consolas" w:hAnsi="Consolas"/>
+          <w:lang w:val="en-US"/>
+        </w:rPr>
+        <w:tab/>
+        <w:t>if (</w:t>
+      </w:r>
+      <w:proofErr w:type="spellStart"/>
+      <w:proofErr w:type="gramStart"/>
+      <w:r>
+        <w:rPr>
+          <w:rFonts w:ascii="Consolas" w:hAnsi="Consolas"/>
+          <w:lang w:val="en-US"/>
+        </w:rPr>
+        <w:t>theCode</w:t>
+      </w:r>
+      <w:proofErr w:type="spellEnd"/>
+      <w:r>
+        <w:rPr>
+          <w:rFonts w:ascii="Consolas" w:hAnsi="Consolas"/>
+          <w:lang w:val="en-US"/>
+        </w:rPr>
+        <w:t xml:space="preserve"> !</w:t>
+      </w:r>
+      <w:proofErr w:type="gramEnd"/>
+      <w:r>
+        <w:rPr>
+          <w:rFonts w:ascii="Consolas" w:hAnsi="Consolas"/>
+          <w:lang w:val="en-US"/>
+        </w:rPr>
+        <w:t>= null) {</w:t>
+      </w:r>
+    </w:p>
+    <w:p>
+      <w:pPr>
+        <w:spacing w:line="360" w:lineRule="auto"/>
+        <w:rPr>
+          <w:rFonts w:ascii="Consolas" w:hAnsi="Consolas"/>
+          <w:lang w:val="en-US"/>
+        </w:rPr>
+      </w:pPr>
+      <w:r>
+        <w:rPr>
+          <w:rFonts w:ascii="Consolas" w:hAnsi="Consolas"/>
+          <w:lang w:val="en-US"/>
+        </w:rPr>
+        <w:tab/>
+      </w:r>
+      <w:r>
+        <w:rPr>
+          <w:rFonts w:ascii="Consolas" w:hAnsi="Consolas"/>
+          <w:lang w:val="en-US"/>
+        </w:rPr>
+        <w:tab/>
+      </w:r>
+      <w:r>
+        <w:rPr>
+          <w:rFonts w:ascii="Consolas" w:hAnsi="Consolas"/>
+          <w:lang w:val="en-US"/>
+        </w:rPr>
+        <w:tab/>
+        <w:t xml:space="preserve">result = </w:t>
+      </w:r>
+      <w:proofErr w:type="spellStart"/>
+      <w:r>
+        <w:rPr>
+          <w:rFonts w:ascii="Consolas" w:hAnsi="Consolas"/>
+          <w:lang w:val="en-US"/>
+        </w:rPr>
+        <w:t>theCode.startsWith</w:t>
+      </w:r>
+      <w:proofErr w:type="spellEnd"/>
+      <w:r>
+        <w:rPr>
+          <w:rFonts w:ascii="Consolas" w:hAnsi="Consolas"/>
+          <w:lang w:val="en-US"/>
+        </w:rPr>
+        <w:t>(</w:t>
+      </w:r>
+      <w:proofErr w:type="spellStart"/>
+      <w:r>
+        <w:rPr>
+          <w:rFonts w:ascii="Consolas" w:hAnsi="Consolas"/>
+          <w:lang w:val="en-US"/>
+        </w:rPr>
+        <w:t>coursePrefix</w:t>
+      </w:r>
+      <w:proofErr w:type="spellEnd"/>
+      <w:r>
+        <w:rPr>
+          <w:rFonts w:ascii="Consolas" w:hAnsi="Consolas"/>
+          <w:lang w:val="en-US"/>
+        </w:rPr>
+        <w:t>);</w:t>
+      </w:r>
+    </w:p>
+    <w:p>
+      <w:pPr>
+        <w:spacing w:line="360" w:lineRule="auto"/>
+        <w:rPr>
+          <w:rFonts w:ascii="Consolas" w:hAnsi="Consolas"/>
+          <w:lang w:val="en-US"/>
+        </w:rPr>
+      </w:pPr>
+      <w:r>
+        <w:rPr>
+          <w:rFonts w:ascii="Consolas" w:hAnsi="Consolas"/>
+          <w:lang w:val="en-US"/>
+        </w:rPr>
+        <w:tab/>
+      </w:r>
+      <w:r>
+        <w:rPr>
+          <w:rFonts w:ascii="Consolas" w:hAnsi="Consolas"/>
+          <w:lang w:val="en-US"/>
+        </w:rPr>
+        <w:tab/>
+        <w:t>} else {</w:t>
+      </w:r>
+    </w:p>
+    <w:p>
+      <w:pPr>
+        <w:spacing w:line="360" w:lineRule="auto"/>
+        <w:rPr>
+          <w:rFonts w:ascii="Consolas" w:hAnsi="Consolas"/>
+          <w:lang w:val="en-US"/>
+        </w:rPr>
+      </w:pPr>
+      <w:r>
+        <w:rPr>
+          <w:rFonts w:ascii="Consolas" w:hAnsi="Consolas"/>
+          <w:lang w:val="en-US"/>
+        </w:rPr>
+        <w:tab/>
+      </w:r>
+      <w:r>
+        <w:rPr>
+          <w:rFonts w:ascii="Consolas" w:hAnsi="Consolas"/>
+          <w:lang w:val="en-US"/>
+        </w:rPr>
+        <w:tab/>
+      </w:r>
+      <w:r>
+        <w:rPr>
+          <w:rFonts w:ascii="Consolas" w:hAnsi="Consolas"/>
+          <w:lang w:val="en-US"/>
+        </w:rPr>
+        <w:tab/>
+        <w:t>return true;</w:t>
+      </w:r>
+    </w:p>
+    <w:p>
+      <w:pPr>
+        <w:spacing w:line="360" w:lineRule="auto"/>
+        <w:rPr>
+          <w:rFonts w:ascii="Consolas" w:hAnsi="Consolas"/>
+          <w:lang w:val="en-US"/>
+        </w:rPr>
+      </w:pPr>
+      <w:r>
+        <w:rPr>
+          <w:rFonts w:ascii="Consolas" w:hAnsi="Consolas"/>
+          <w:lang w:val="en-US"/>
+        </w:rPr>
+        <w:tab/>
+      </w:r>
+      <w:r>
+        <w:rPr>
+          <w:rFonts w:ascii="Consolas" w:hAnsi="Consolas"/>
+          <w:lang w:val="en-US"/>
+        </w:rPr>
+        <w:tab/>
+        <w:t>}</w:t>
+      </w:r>
+    </w:p>
+    <w:p>
+      <w:pPr>
+        <w:spacing w:line="360" w:lineRule="auto"/>
+        <w:rPr>
+          <w:rFonts w:ascii="Consolas" w:hAnsi="Consolas"/>
+          <w:lang w:val="en-US"/>
+        </w:rPr>
+      </w:pPr>
+      <w:r>
+        <w:rPr>
+          <w:rFonts w:ascii="Consolas" w:hAnsi="Consolas"/>
+          <w:lang w:val="en-US"/>
+        </w:rPr>
+        <w:tab/>
+      </w:r>
+      <w:r>
+        <w:rPr>
+          <w:rFonts w:ascii="Consolas" w:hAnsi="Consolas"/>
+          <w:lang w:val="en-US"/>
+        </w:rPr>
+        <w:tab/>
+      </w:r>
+    </w:p>
+    <w:p>
+      <w:pPr>
+        <w:spacing w:line="360" w:lineRule="auto"/>
+        <w:rPr>
+          <w:rFonts w:ascii="Consolas" w:hAnsi="Consolas"/>
+          <w:lang w:val="en-US"/>
+        </w:rPr>
+      </w:pPr>
+      <w:r>
+        <w:rPr>
+          <w:rFonts w:ascii="Consolas" w:hAnsi="Consolas"/>
+          <w:lang w:val="en-US"/>
+        </w:rPr>
+        <w:tab/>
+      </w:r>
+      <w:r>
+        <w:rPr>
+          <w:rFonts w:ascii="Consolas" w:hAnsi="Consolas"/>
+          <w:lang w:val="en-US"/>
+        </w:rPr>
+        <w:tab/>
+        <w:t>return result;</w:t>
+      </w:r>
+    </w:p>
+    <w:p>
+      <w:pPr>
+        <w:spacing w:line="360" w:lineRule="auto"/>
+        <w:rPr>
+          <w:rFonts w:ascii="Consolas" w:hAnsi="Consolas"/>
+          <w:lang w:val="en-US"/>
+        </w:rPr>
+      </w:pPr>
+      <w:r>
+        <w:rPr>
+          <w:rFonts w:ascii="Consolas" w:hAnsi="Consolas"/>
+          <w:lang w:val="en-US"/>
+        </w:rPr>
+        <w:tab/>
+        <w:t>}</w:t>
+      </w:r>
+    </w:p>
+    <w:p>
+      <w:pPr>
+        <w:spacing w:line="360" w:lineRule="auto"/>
+        <w:rPr>
+          <w:rFonts w:ascii="Consolas" w:hAnsi="Consolas"/>
+          <w:lang w:val="en-US"/>
+        </w:rPr>
+      </w:pPr>
+    </w:p>
+    <w:p>
+      <w:pPr>
+        <w:spacing w:line="360" w:lineRule="auto"/>
+        <w:rPr>
+          <w:rFonts w:ascii="Consolas" w:hAnsi="Consolas"/>
+          <w:lang w:val="en-US"/>
+        </w:rPr>
+      </w:pPr>
+      <w:r>
+        <w:rPr>
+          <w:rFonts w:ascii="Consolas" w:hAnsi="Consolas"/>
+          <w:lang w:val="en-US"/>
+        </w:rPr>
+        <w:t>}</w:t>
+      </w:r>
+    </w:p>
+    <w:p>
+      <w:pPr>
+        <w:tabs>
+          <w:tab w:val="left" w:pos="3435"/>
+        </w:tabs>
+        <w:rPr>
+          <w:rFonts w:ascii="Consolas" w:hAnsi="Consolas"/>
+          <w:lang w:val="en-US"/>
+        </w:rPr>
+      </w:pPr>
+    </w:p>
+    <w:p>
+      <w:pPr>
+        <w:tabs>
+          <w:tab w:val="left" w:pos="3435"/>
+        </w:tabs>
+        <w:rPr>
+          <w:rFonts w:ascii="Consolas" w:hAnsi="Consolas"/>
+        </w:rPr>
+      </w:pPr>
+      <w:r>
+        <w:rPr>
+          <w:rFonts w:ascii="Consolas" w:hAnsi="Consolas"/>
+        </w:rPr>
+        <w:t xml:space="preserve">Por fim, </w:t>
+      </w:r>
+      <w:r>
+        <w:rPr>
+          <w:rFonts w:ascii="Consolas" w:hAnsi="Consolas"/>
+        </w:rPr>
+        <w:t xml:space="preserve">criar o campo que utilizará tal </w:t>
+      </w:r>
+      <w:proofErr w:type="spellStart"/>
+      <w:r>
+        <w:rPr>
+          <w:rFonts w:ascii="Consolas" w:hAnsi="Consolas"/>
+        </w:rPr>
+        <w:t>anotation</w:t>
+      </w:r>
+      <w:proofErr w:type="spellEnd"/>
+      <w:r>
+        <w:rPr>
+          <w:rFonts w:ascii="Consolas" w:hAnsi="Consolas"/>
+        </w:rPr>
+        <w:t xml:space="preserve"> no modelo e adicionar a </w:t>
+      </w:r>
+      <w:proofErr w:type="spellStart"/>
+      <w:r>
+        <w:rPr>
+          <w:rFonts w:ascii="Consolas" w:hAnsi="Consolas"/>
+        </w:rPr>
+        <w:t>anotation</w:t>
+      </w:r>
+      <w:proofErr w:type="spellEnd"/>
+      <w:r>
+        <w:rPr>
+          <w:rFonts w:ascii="Consolas" w:hAnsi="Consolas"/>
+        </w:rPr>
+        <w:t xml:space="preserve"> </w:t>
+      </w:r>
+      <w:proofErr w:type="gramStart"/>
+      <w:r>
+        <w:rPr>
+          <w:rFonts w:ascii="Consolas" w:hAnsi="Consolas"/>
+        </w:rPr>
+        <w:t>recém criada</w:t>
+      </w:r>
+      <w:proofErr w:type="gramEnd"/>
+      <w:r>
+        <w:rPr>
+          <w:rFonts w:ascii="Consolas" w:hAnsi="Consolas"/>
+        </w:rPr>
+        <w:t xml:space="preserve"> a ele.</w:t>
+      </w:r>
+    </w:p>
+    <w:p>
+      <w:pPr>
+        <w:autoSpaceDE w:val="0"/>
+        <w:autoSpaceDN w:val="0"/>
+        <w:adjustRightInd w:val="0"/>
+        <w:spacing w:after="0" w:line="240" w:lineRule="auto"/>
+        <w:rPr>
+          <w:rFonts w:ascii="Consolas" w:hAnsi="Consolas" w:cs="Consolas"/>
+          <w:color w:val="000000" w:themeColor="text1"/>
+          <w:sz w:val="20"/>
+          <w:szCs w:val="20"/>
+          <w:lang w:val="en-US"/>
+        </w:rPr>
+      </w:pPr>
+      <w:r>
+        <w:rPr>
+          <w:rFonts w:ascii="Consolas" w:hAnsi="Consolas" w:cs="Consolas"/>
+          <w:color w:val="000000" w:themeColor="text1"/>
+          <w:sz w:val="20"/>
+          <w:szCs w:val="20"/>
+        </w:rPr>
+        <w:tab/>
+      </w:r>
+      <w:r>
+        <w:rPr>
+          <w:rFonts w:ascii="Consolas" w:hAnsi="Consolas" w:cs="Consolas"/>
+          <w:color w:val="000000" w:themeColor="text1"/>
+          <w:sz w:val="20"/>
+          <w:szCs w:val="20"/>
+          <w:lang w:val="en-US"/>
+        </w:rPr>
+        <w:t>@</w:t>
+      </w:r>
+      <w:proofErr w:type="spellStart"/>
+      <w:proofErr w:type="gramStart"/>
+      <w:r>
+        <w:rPr>
+          <w:rFonts w:ascii="Consolas" w:hAnsi="Consolas" w:cs="Consolas"/>
+          <w:color w:val="000000" w:themeColor="text1"/>
+          <w:sz w:val="20"/>
+          <w:szCs w:val="20"/>
+          <w:lang w:val="en-US"/>
+        </w:rPr>
+        <w:t>CourseCode</w:t>
+      </w:r>
+      <w:proofErr w:type="spellEnd"/>
+      <w:r>
+        <w:rPr>
+          <w:rFonts w:ascii="Consolas" w:hAnsi="Consolas" w:cs="Consolas"/>
+          <w:color w:val="000000" w:themeColor="text1"/>
+          <w:sz w:val="20"/>
+          <w:szCs w:val="20"/>
+          <w:lang w:val="en-US"/>
+        </w:rPr>
+        <w:t>(</w:t>
+      </w:r>
+      <w:proofErr w:type="gramEnd"/>
+      <w:r>
+        <w:rPr>
+          <w:rFonts w:ascii="Consolas" w:hAnsi="Consolas" w:cs="Consolas"/>
+          <w:color w:val="000000" w:themeColor="text1"/>
+          <w:sz w:val="20"/>
+          <w:szCs w:val="20"/>
+          <w:lang w:val="en-US"/>
+        </w:rPr>
+        <w:t>value="TOPS", message="must start with TOPS")</w:t>
+      </w:r>
+    </w:p>
+    <w:p>
+      <w:pPr>
+        <w:autoSpaceDE w:val="0"/>
+        <w:autoSpaceDN w:val="0"/>
+        <w:adjustRightInd w:val="0"/>
+        <w:spacing w:after="0" w:line="240" w:lineRule="auto"/>
+        <w:ind w:firstLine="708"/>
+        <w:rPr>
+          <w:rFonts w:ascii="Consolas" w:hAnsi="Consolas" w:cs="Consolas"/>
+          <w:color w:val="000000" w:themeColor="text1"/>
+          <w:sz w:val="20"/>
+          <w:szCs w:val="20"/>
+        </w:rPr>
+      </w:pPr>
+      <w:proofErr w:type="spellStart"/>
+      <w:r>
+        <w:rPr>
+          <w:rFonts w:ascii="Consolas" w:hAnsi="Consolas" w:cs="Consolas"/>
+          <w:color w:val="000000" w:themeColor="text1"/>
+          <w:sz w:val="20"/>
+          <w:szCs w:val="20"/>
+        </w:rPr>
+        <w:t>private</w:t>
+      </w:r>
+      <w:proofErr w:type="spellEnd"/>
+      <w:r>
+        <w:rPr>
+          <w:rFonts w:ascii="Consolas" w:hAnsi="Consolas" w:cs="Consolas"/>
+          <w:color w:val="000000" w:themeColor="text1"/>
+          <w:sz w:val="20"/>
+          <w:szCs w:val="20"/>
+        </w:rPr>
+        <w:t xml:space="preserve"> </w:t>
+      </w:r>
+      <w:proofErr w:type="spellStart"/>
+      <w:r>
+        <w:rPr>
+          <w:rFonts w:ascii="Consolas" w:hAnsi="Consolas" w:cs="Consolas"/>
+          <w:color w:val="000000" w:themeColor="text1"/>
+          <w:sz w:val="20"/>
+          <w:szCs w:val="20"/>
+        </w:rPr>
+        <w:t>String</w:t>
+      </w:r>
+      <w:proofErr w:type="spellEnd"/>
+      <w:r>
+        <w:rPr>
+          <w:rFonts w:ascii="Consolas" w:hAnsi="Consolas" w:cs="Consolas"/>
+          <w:color w:val="000000" w:themeColor="text1"/>
+          <w:sz w:val="20"/>
+          <w:szCs w:val="20"/>
+        </w:rPr>
+        <w:t xml:space="preserve"> </w:t>
+      </w:r>
+      <w:proofErr w:type="spellStart"/>
+      <w:r>
+        <w:rPr>
+          <w:rFonts w:ascii="Consolas" w:hAnsi="Consolas" w:cs="Consolas"/>
+          <w:color w:val="000000" w:themeColor="text1"/>
+          <w:sz w:val="20"/>
+          <w:szCs w:val="20"/>
+        </w:rPr>
+        <w:t>courseCode</w:t>
+      </w:r>
+      <w:proofErr w:type="spellEnd"/>
+      <w:r>
+        <w:rPr>
+          <w:rFonts w:ascii="Consolas" w:hAnsi="Consolas" w:cs="Consolas"/>
+          <w:color w:val="000000" w:themeColor="text1"/>
+          <w:sz w:val="20"/>
+          <w:szCs w:val="20"/>
+        </w:rPr>
+        <w:t>;</w:t>
+      </w:r>
+    </w:p>
+    <w:p>
+      <w:pPr>
+        <w:autoSpaceDE w:val="0"/>
+        <w:autoSpaceDN w:val="0"/>
+        <w:adjustRightInd w:val="0"/>
+        <w:spacing w:after="0" w:line="240" w:lineRule="auto"/>
+        <w:ind w:firstLine="708"/>
+        <w:rPr>
+          <w:rFonts w:ascii="Consolas" w:hAnsi="Consolas" w:cs="Consolas"/>
+          <w:color w:val="000000" w:themeColor="text1"/>
+          <w:sz w:val="20"/>
+          <w:szCs w:val="20"/>
+        </w:rPr>
+      </w:pPr>
+    </w:p>
+    <w:p>
+      <w:pPr>
+        <w:autoSpaceDE w:val="0"/>
+        <w:autoSpaceDN w:val="0"/>
+        <w:adjustRightInd w:val="0"/>
+        <w:spacing w:after="0" w:line="240" w:lineRule="auto"/>
+        <w:rPr>
+          <w:rFonts w:ascii="Consolas" w:hAnsi="Consolas"/>
+        </w:rPr>
+      </w:pPr>
+      <w:r>
+        <w:rPr>
+          <w:rFonts w:ascii="Consolas" w:hAnsi="Consolas"/>
+        </w:rPr>
+        <w:tab/>
+        <w:t>Caso deseje passar os valores default inseridos no CourseCode.java, utilizar apenas @</w:t>
+      </w:r>
+      <w:proofErr w:type="spellStart"/>
+      <w:r>
+        <w:rPr>
+          <w:rFonts w:ascii="Consolas" w:hAnsi="Consolas"/>
+        </w:rPr>
+        <w:t>CourseCode</w:t>
+      </w:r>
+      <w:proofErr w:type="spellEnd"/>
+    </w:p>
+    <w:p>
+      <w:pPr>
+        <w:autoSpaceDE w:val="0"/>
+        <w:autoSpaceDN w:val="0"/>
+        <w:adjustRightInd w:val="0"/>
+        <w:spacing w:after="0" w:line="240" w:lineRule="auto"/>
+        <w:rPr>
+          <w:rFonts w:ascii="Consolas" w:hAnsi="Consolas"/>
+        </w:rPr>
+      </w:pPr>
+    </w:p>
+    <w:p>
+      <w:pPr>
+        <w:autoSpaceDE w:val="0"/>
+        <w:autoSpaceDN w:val="0"/>
+        <w:adjustRightInd w:val="0"/>
+        <w:spacing w:after="0" w:line="240" w:lineRule="auto"/>
+        <w:rPr>
+          <w:rFonts w:ascii="Consolas" w:hAnsi="Consolas" w:cs="Consolas"/>
+          <w:color w:val="000000" w:themeColor="text1"/>
+          <w:sz w:val="20"/>
+          <w:szCs w:val="20"/>
+        </w:rPr>
+      </w:pPr>
+      <w:bookmarkStart w:id="0" w:name="_GoBack"/>
+      <w:bookmarkEnd w:id="0"/>
     </w:p>
     <w:sectPr>
       <w:pgSz w:w="11906" w:h="16838"/>

</xml_diff>

<commit_message>
Hibernate - Fim da seção 21 - Exercício prático
</commit_message>
<xml_diff>
--- a/Anotacoes.docx
+++ b/Anotacoes.docx
@@ -150,6 +150,7 @@
         <w:t xml:space="preserve"> </w:t>
       </w:r>
       <w:proofErr w:type="spellStart"/>
+      <w:proofErr w:type="gramStart"/>
       <w:r>
         <w:rPr>
           <w:rFonts w:cstheme="minorHAnsi"/>
@@ -161,7 +162,14 @@
         <w:rPr>
           <w:rFonts w:cstheme="minorHAnsi"/>
         </w:rPr>
-        <w:t>(Produto produto) {</w:t>
+        <w:t>(</w:t>
+      </w:r>
+      <w:proofErr w:type="gramEnd"/>
+      <w:r>
+        <w:rPr>
+          <w:rFonts w:cstheme="minorHAnsi"/>
+        </w:rPr>
+        <w:t>Produto produto) {</w:t>
       </w:r>
     </w:p>
     <w:p>
@@ -234,6 +242,7 @@
         <w:t xml:space="preserve">    </w:t>
       </w:r>
       <w:proofErr w:type="spellStart"/>
+      <w:proofErr w:type="gramStart"/>
       <w:r>
         <w:rPr>
           <w:rFonts w:cstheme="minorHAnsi"/>
@@ -241,6 +250,7 @@
         <w:t>log.grava</w:t>
       </w:r>
       <w:proofErr w:type="spellEnd"/>
+      <w:proofErr w:type="gramEnd"/>
       <w:r>
         <w:rPr>
           <w:rFonts w:cstheme="minorHAnsi"/>
@@ -425,6 +435,7 @@
         <w:t xml:space="preserve"> </w:t>
       </w:r>
       <w:proofErr w:type="spellStart"/>
+      <w:proofErr w:type="gramStart"/>
       <w:r>
         <w:rPr>
           <w:rFonts w:cstheme="minorHAnsi"/>
@@ -436,7 +447,14 @@
         <w:rPr>
           <w:rFonts w:cstheme="minorHAnsi"/>
         </w:rPr>
-        <w:t xml:space="preserve">(Log </w:t>
+        <w:t>(</w:t>
+      </w:r>
+      <w:proofErr w:type="gramEnd"/>
+      <w:r>
+        <w:rPr>
+          <w:rFonts w:cstheme="minorHAnsi"/>
+        </w:rPr>
+        <w:t xml:space="preserve">Log </w:t>
       </w:r>
       <w:proofErr w:type="spellStart"/>
       <w:r>
@@ -539,6 +557,7 @@
         <w:t xml:space="preserve"> </w:t>
       </w:r>
       <w:proofErr w:type="spellStart"/>
+      <w:proofErr w:type="gramStart"/>
       <w:r>
         <w:rPr>
           <w:rFonts w:cstheme="minorHAnsi"/>
@@ -550,7 +569,14 @@
         <w:rPr>
           <w:rFonts w:cstheme="minorHAnsi"/>
         </w:rPr>
-        <w:t>(Produto produto) {</w:t>
+        <w:t>(</w:t>
+      </w:r>
+      <w:proofErr w:type="gramEnd"/>
+      <w:r>
+        <w:rPr>
+          <w:rFonts w:cstheme="minorHAnsi"/>
+        </w:rPr>
+        <w:t>Produto produto) {</w:t>
       </w:r>
     </w:p>
     <w:p>
@@ -603,6 +629,7 @@
         <w:t xml:space="preserve">    </w:t>
       </w:r>
       <w:proofErr w:type="spellStart"/>
+      <w:proofErr w:type="gramStart"/>
       <w:r>
         <w:rPr>
           <w:rFonts w:cstheme="minorHAnsi"/>
@@ -610,6 +637,7 @@
         <w:t>log.grava</w:t>
       </w:r>
       <w:proofErr w:type="spellEnd"/>
+      <w:proofErr w:type="gramEnd"/>
       <w:r>
         <w:rPr>
           <w:rFonts w:cstheme="minorHAnsi"/>
@@ -864,7 +892,23 @@
           <w:rFonts w:cstheme="minorHAnsi"/>
           <w:lang w:val="en-US"/>
         </w:rPr>
-        <w:t xml:space="preserve">    public function send()</w:t>
+        <w:t xml:space="preserve">    public function </w:t>
+      </w:r>
+      <w:proofErr w:type="gramStart"/>
+      <w:r>
+        <w:rPr>
+          <w:rFonts w:cstheme="minorHAnsi"/>
+          <w:lang w:val="en-US"/>
+        </w:rPr>
+        <w:t>send(</w:t>
+      </w:r>
+      <w:proofErr w:type="gramEnd"/>
+      <w:r>
+        <w:rPr>
+          <w:rFonts w:cstheme="minorHAnsi"/>
+          <w:lang w:val="en-US"/>
+        </w:rPr>
+        <w:t>)</w:t>
       </w:r>
     </w:p>
     <w:p>
@@ -985,7 +1029,23 @@
           <w:rFonts w:cstheme="minorHAnsi"/>
           <w:lang w:val="en-US"/>
         </w:rPr>
-        <w:t xml:space="preserve">    public function handle()</w:t>
+        <w:t xml:space="preserve">    public function </w:t>
+      </w:r>
+      <w:proofErr w:type="gramStart"/>
+      <w:r>
+        <w:rPr>
+          <w:rFonts w:cstheme="minorHAnsi"/>
+          <w:lang w:val="en-US"/>
+        </w:rPr>
+        <w:t>handle(</w:t>
+      </w:r>
+      <w:proofErr w:type="gramEnd"/>
+      <w:r>
+        <w:rPr>
+          <w:rFonts w:cstheme="minorHAnsi"/>
+          <w:lang w:val="en-US"/>
+        </w:rPr>
+        <w:t>)</w:t>
       </w:r>
     </w:p>
     <w:p>
@@ -1017,32 +1077,64 @@
           <w:rFonts w:cstheme="minorHAnsi"/>
           <w:lang w:val="en-US"/>
         </w:rPr>
-        <w:t xml:space="preserve">        $notification = new Notification();</w:t>
-      </w:r>
-    </w:p>
-    <w:p>
-      <w:pPr>
-        <w:spacing w:line="360" w:lineRule="auto"/>
-        <w:rPr>
-          <w:rFonts w:cstheme="minorHAnsi"/>
-          <w:lang w:val="en-US"/>
-        </w:rPr>
-      </w:pPr>
-    </w:p>
-    <w:p>
-      <w:pPr>
-        <w:spacing w:line="360" w:lineRule="auto"/>
-        <w:rPr>
-          <w:rFonts w:cstheme="minorHAnsi"/>
-          <w:lang w:val="en-US"/>
-        </w:rPr>
-      </w:pPr>
-      <w:r>
-        <w:rPr>
-          <w:rFonts w:cstheme="minorHAnsi"/>
-          <w:lang w:val="en-US"/>
-        </w:rPr>
-        <w:t xml:space="preserve">        $notification-&gt;send();</w:t>
+        <w:t xml:space="preserve">        $notification = new </w:t>
+      </w:r>
+      <w:proofErr w:type="gramStart"/>
+      <w:r>
+        <w:rPr>
+          <w:rFonts w:cstheme="minorHAnsi"/>
+          <w:lang w:val="en-US"/>
+        </w:rPr>
+        <w:t>Notification(</w:t>
+      </w:r>
+      <w:proofErr w:type="gramEnd"/>
+      <w:r>
+        <w:rPr>
+          <w:rFonts w:cstheme="minorHAnsi"/>
+          <w:lang w:val="en-US"/>
+        </w:rPr>
+        <w:t>);</w:t>
+      </w:r>
+    </w:p>
+    <w:p>
+      <w:pPr>
+        <w:spacing w:line="360" w:lineRule="auto"/>
+        <w:rPr>
+          <w:rFonts w:cstheme="minorHAnsi"/>
+          <w:lang w:val="en-US"/>
+        </w:rPr>
+      </w:pPr>
+    </w:p>
+    <w:p>
+      <w:pPr>
+        <w:spacing w:line="360" w:lineRule="auto"/>
+        <w:rPr>
+          <w:rFonts w:cstheme="minorHAnsi"/>
+          <w:lang w:val="en-US"/>
+        </w:rPr>
+      </w:pPr>
+      <w:r>
+        <w:rPr>
+          <w:rFonts w:cstheme="minorHAnsi"/>
+          <w:lang w:val="en-US"/>
+        </w:rPr>
+        <w:t xml:space="preserve">        $notification-&gt;</w:t>
+      </w:r>
+      <w:proofErr w:type="gramStart"/>
+      <w:r>
+        <w:rPr>
+          <w:rFonts w:cstheme="minorHAnsi"/>
+          <w:lang w:val="en-US"/>
+        </w:rPr>
+        <w:t>send(</w:t>
+      </w:r>
+      <w:proofErr w:type="gramEnd"/>
+      <w:r>
+        <w:rPr>
+          <w:rFonts w:cstheme="minorHAnsi"/>
+          <w:lang w:val="en-US"/>
+        </w:rPr>
+        <w:t>);</w:t>
       </w:r>
     </w:p>
     <w:p>
@@ -1180,7 +1272,23 @@
           <w:rFonts w:cstheme="minorHAnsi"/>
           <w:lang w:val="en-US"/>
         </w:rPr>
-        <w:t xml:space="preserve">    public function send()</w:t>
+        <w:t xml:space="preserve">    public function </w:t>
+      </w:r>
+      <w:proofErr w:type="gramStart"/>
+      <w:r>
+        <w:rPr>
+          <w:rFonts w:cstheme="minorHAnsi"/>
+          <w:lang w:val="en-US"/>
+        </w:rPr>
+        <w:t>send(</w:t>
+      </w:r>
+      <w:proofErr w:type="gramEnd"/>
+      <w:r>
+        <w:rPr>
+          <w:rFonts w:cstheme="minorHAnsi"/>
+          <w:lang w:val="en-US"/>
+        </w:rPr>
+        <w:t>)</w:t>
       </w:r>
     </w:p>
     <w:p>
@@ -1335,7 +1443,23 @@
           <w:rFonts w:cstheme="minorHAnsi"/>
           <w:lang w:val="en-US"/>
         </w:rPr>
-        <w:t xml:space="preserve">    public function __construct(Notification $notification)</w:t>
+        <w:t xml:space="preserve">    public function __</w:t>
+      </w:r>
+      <w:proofErr w:type="gramStart"/>
+      <w:r>
+        <w:rPr>
+          <w:rFonts w:cstheme="minorHAnsi"/>
+          <w:lang w:val="en-US"/>
+        </w:rPr>
+        <w:t>construct(</w:t>
+      </w:r>
+      <w:proofErr w:type="gramEnd"/>
+      <w:r>
+        <w:rPr>
+          <w:rFonts w:cstheme="minorHAnsi"/>
+          <w:lang w:val="en-US"/>
+        </w:rPr>
+        <w:t>Notification $notification)</w:t>
       </w:r>
     </w:p>
     <w:p>
@@ -1408,7 +1532,23 @@
           <w:rFonts w:cstheme="minorHAnsi"/>
           <w:lang w:val="en-US"/>
         </w:rPr>
-        <w:t xml:space="preserve">    public function handle()</w:t>
+        <w:t xml:space="preserve">    public function </w:t>
+      </w:r>
+      <w:proofErr w:type="gramStart"/>
+      <w:r>
+        <w:rPr>
+          <w:rFonts w:cstheme="minorHAnsi"/>
+          <w:lang w:val="en-US"/>
+        </w:rPr>
+        <w:t>handle(</w:t>
+      </w:r>
+      <w:proofErr w:type="gramEnd"/>
+      <w:r>
+        <w:rPr>
+          <w:rFonts w:cstheme="minorHAnsi"/>
+          <w:lang w:val="en-US"/>
+        </w:rPr>
+        <w:t>)</w:t>
       </w:r>
     </w:p>
     <w:p>
@@ -1476,6 +1616,7 @@
         <w:t>-&gt;</w:t>
       </w:r>
       <w:proofErr w:type="spellStart"/>
+      <w:proofErr w:type="gramStart"/>
       <w:r>
         <w:rPr>
           <w:rFonts w:cstheme="minorHAnsi"/>
@@ -1487,7 +1628,14 @@
         <w:rPr>
           <w:rFonts w:cstheme="minorHAnsi"/>
         </w:rPr>
-        <w:t>();</w:t>
+        <w:t>(</w:t>
+      </w:r>
+      <w:proofErr w:type="gramEnd"/>
+      <w:r>
+        <w:rPr>
+          <w:rFonts w:cstheme="minorHAnsi"/>
+        </w:rPr>
+        <w:t>);</w:t>
       </w:r>
     </w:p>
     <w:p>
@@ -1652,6 +1800,7 @@
         <w:t>&lt;</w:t>
       </w:r>
       <w:proofErr w:type="spellStart"/>
+      <w:proofErr w:type="gramStart"/>
       <w:r>
         <w:rPr>
           <w:rFonts w:cstheme="minorHAnsi"/>
@@ -1659,7 +1808,17 @@
           <w:shd w:val="clear" w:color="auto" w:fill="E8F2FE"/>
           <w:lang w:val="en-US"/>
         </w:rPr>
-        <w:t>context:component-scan</w:t>
+        <w:t>context:component</w:t>
+      </w:r>
+      <w:proofErr w:type="gramEnd"/>
+      <w:r>
+        <w:rPr>
+          <w:rFonts w:cstheme="minorHAnsi"/>
+          <w:color w:val="3F7F7F"/>
+          <w:shd w:val="clear" w:color="auto" w:fill="E8F2FE"/>
+          <w:lang w:val="en-US"/>
+        </w:rPr>
+        <w:t>-scan</w:t>
       </w:r>
       <w:proofErr w:type="spellEnd"/>
       <w:r>
@@ -2066,6 +2225,7 @@
         <w:tab/>
       </w:r>
       <w:proofErr w:type="spellStart"/>
+      <w:proofErr w:type="gramStart"/>
       <w:r>
         <w:rPr>
           <w:rFonts w:cstheme="minorHAnsi"/>
@@ -2091,6 +2251,7 @@
         <w:t>fortuneService</w:t>
       </w:r>
       <w:proofErr w:type="spellEnd"/>
+      <w:proofErr w:type="gramEnd"/>
       <w:r>
         <w:rPr>
           <w:rFonts w:cstheme="minorHAnsi"/>
@@ -2314,7 +2475,29 @@
           <w:color w:val="2A00FF"/>
           <w:lang w:val="en-US"/>
         </w:rPr>
-        <w:t>"com.luv2code.springdemo.TrackCoach"</w:t>
+        <w:t>"</w:t>
+      </w:r>
+      <w:proofErr w:type="gramStart"/>
+      <w:r>
+        <w:rPr>
+          <w:rFonts w:cstheme="minorHAnsi"/>
+          <w:i/>
+          <w:iCs/>
+          <w:color w:val="2A00FF"/>
+          <w:lang w:val="en-US"/>
+        </w:rPr>
+        <w:t>com.luv2code.springdemo</w:t>
+      </w:r>
+      <w:proofErr w:type="gramEnd"/>
+      <w:r>
+        <w:rPr>
+          <w:rFonts w:cstheme="minorHAnsi"/>
+          <w:i/>
+          <w:iCs/>
+          <w:color w:val="2A00FF"/>
+          <w:lang w:val="en-US"/>
+        </w:rPr>
+        <w:t>.TrackCoach"</w:t>
       </w:r>
       <w:r>
         <w:rPr>
@@ -3554,8 +3737,18 @@
           <w:color w:val="000000"/>
           <w:lang w:val="en-US"/>
         </w:rPr>
-        <w:t xml:space="preserve"> Coach{</w:t>
-      </w:r>
+        <w:t xml:space="preserve"> </w:t>
+      </w:r>
+      <w:proofErr w:type="gramStart"/>
+      <w:r>
+        <w:rPr>
+          <w:rFonts w:cstheme="minorHAnsi"/>
+          <w:color w:val="000000"/>
+          <w:lang w:val="en-US"/>
+        </w:rPr>
+        <w:t>Coach{</w:t>
+      </w:r>
+      <w:proofErr w:type="gramEnd"/>
     </w:p>
     <w:p>
       <w:pPr>
@@ -3776,6 +3969,7 @@
         <w:t xml:space="preserve"> no Java 9 ou mais novo, por erro de caminho do </w:t>
       </w:r>
       <w:proofErr w:type="spellStart"/>
+      <w:proofErr w:type="gramStart"/>
       <w:r>
         <w:rPr>
           <w:rFonts w:cstheme="minorHAnsi"/>
@@ -3784,6 +3978,7 @@
         <w:t>javax.annotation</w:t>
       </w:r>
       <w:proofErr w:type="spellEnd"/>
+      <w:proofErr w:type="gramEnd"/>
       <w:r>
         <w:rPr>
           <w:rFonts w:cstheme="minorHAnsi"/>
@@ -4019,6 +4214,7 @@
         <w:t xml:space="preserve"> String </w:t>
       </w:r>
       <w:proofErr w:type="spellStart"/>
+      <w:proofErr w:type="gramStart"/>
       <w:r>
         <w:rPr>
           <w:rFonts w:cstheme="minorHAnsi"/>
@@ -4034,7 +4230,16 @@
           <w:color w:val="000000"/>
           <w:lang w:val="en-US"/>
         </w:rPr>
-        <w:t xml:space="preserve">(String </w:t>
+        <w:t>(</w:t>
+      </w:r>
+      <w:proofErr w:type="gramEnd"/>
+      <w:r>
+        <w:rPr>
+          <w:rFonts w:cstheme="minorHAnsi"/>
+          <w:color w:val="000000"/>
+          <w:lang w:val="en-US"/>
+        </w:rPr>
+        <w:t xml:space="preserve">String </w:t>
       </w:r>
       <w:proofErr w:type="spellStart"/>
       <w:r>
@@ -4183,6 +4388,7 @@
         <w:t xml:space="preserve"> = </w:t>
       </w:r>
       <w:proofErr w:type="spellStart"/>
+      <w:proofErr w:type="gramStart"/>
       <w:r>
         <w:rPr>
           <w:rFonts w:cstheme="minorHAnsi"/>
@@ -4201,6 +4407,7 @@
         <w:t>.getParameter</w:t>
       </w:r>
       <w:proofErr w:type="spellEnd"/>
+      <w:proofErr w:type="gramEnd"/>
       <w:r>
         <w:rPr>
           <w:rFonts w:cstheme="minorHAnsi"/>
@@ -5349,6 +5556,7 @@
         <w:t>NotNull</w:t>
       </w:r>
       <w:proofErr w:type="spellEnd"/>
+      <w:proofErr w:type="gramStart"/>
       <w:r>
         <w:rPr>
           <w:rFonts w:cstheme="minorHAnsi"/>
@@ -5358,6 +5566,7 @@
         <w:t>=(</w:t>
       </w:r>
       <w:proofErr w:type="spellStart"/>
+      <w:proofErr w:type="gramEnd"/>
       <w:r>
         <w:rPr>
           <w:rFonts w:cstheme="minorHAnsi"/>
@@ -5765,7 +5974,18 @@
           <w:color w:val="A0A0A0"/>
           <w:lang w:val="en-US"/>
         </w:rPr>
-        <w:t>@Min</w:t>
+        <w:t>@</w:t>
+      </w:r>
+      <w:proofErr w:type="gramStart"/>
+      <w:r>
+        <w:rPr>
+          <w:rFonts w:cstheme="minorHAnsi"/>
+          <w:i/>
+          <w:iCs/>
+          <w:color w:val="A0A0A0"/>
+          <w:lang w:val="en-US"/>
+        </w:rPr>
+        <w:t>Min</w:t>
       </w:r>
       <w:r>
         <w:rPr>
@@ -5775,6 +5995,7 @@
         </w:rPr>
         <w:t>(</w:t>
       </w:r>
+      <w:proofErr w:type="gramEnd"/>
       <w:r>
         <w:rPr>
           <w:rFonts w:cstheme="minorHAnsi"/>
@@ -5875,7 +6096,18 @@
           <w:color w:val="A0A0A0"/>
           <w:lang w:val="en-US"/>
         </w:rPr>
-        <w:t>@Max</w:t>
+        <w:t>@</w:t>
+      </w:r>
+      <w:proofErr w:type="gramStart"/>
+      <w:r>
+        <w:rPr>
+          <w:rFonts w:cstheme="minorHAnsi"/>
+          <w:i/>
+          <w:iCs/>
+          <w:color w:val="A0A0A0"/>
+          <w:lang w:val="en-US"/>
+        </w:rPr>
+        <w:t>Max</w:t>
       </w:r>
       <w:r>
         <w:rPr>
@@ -5885,6 +6117,7 @@
         </w:rPr>
         <w:t>(</w:t>
       </w:r>
+      <w:proofErr w:type="gramEnd"/>
       <w:r>
         <w:rPr>
           <w:rFonts w:cstheme="minorHAnsi"/>
@@ -6175,6 +6408,7 @@
         <w:t xml:space="preserve">Criar um arquivo </w:t>
       </w:r>
       <w:proofErr w:type="spellStart"/>
+      <w:proofErr w:type="gramStart"/>
       <w:r>
         <w:rPr>
           <w:rFonts w:cstheme="minorHAnsi"/>
@@ -6188,6 +6422,7 @@
         <w:t>ies</w:t>
       </w:r>
       <w:proofErr w:type="spellEnd"/>
+      <w:proofErr w:type="gramEnd"/>
       <w:r>
         <w:rPr>
           <w:rFonts w:cstheme="minorHAnsi"/>
@@ -6258,6 +6493,7 @@
         </w:rPr>
       </w:pPr>
       <w:proofErr w:type="spellStart"/>
+      <w:proofErr w:type="gramStart"/>
       <w:r>
         <w:rPr>
           <w:rFonts w:cstheme="minorHAnsi"/>
@@ -6265,6 +6501,7 @@
         <w:t>tipoDeErro.modelDoSpringQueTemOCampo.nomeDoCampo</w:t>
       </w:r>
       <w:proofErr w:type="spellEnd"/>
+      <w:proofErr w:type="gramEnd"/>
       <w:r>
         <w:rPr>
           <w:rFonts w:cstheme="minorHAnsi"/>
@@ -6304,6 +6541,7 @@
         </w:rPr>
       </w:pPr>
       <w:proofErr w:type="spellStart"/>
+      <w:proofErr w:type="gramStart"/>
       <w:r>
         <w:rPr>
           <w:rFonts w:cstheme="minorHAnsi"/>
@@ -6311,6 +6549,7 @@
         <w:t>typeMismatch.customer.freePasses</w:t>
       </w:r>
       <w:proofErr w:type="spellEnd"/>
+      <w:proofErr w:type="gramEnd"/>
       <w:r>
         <w:rPr>
           <w:rFonts w:cstheme="minorHAnsi"/>
@@ -6511,7 +6750,29 @@
           <w:color w:val="17C694"/>
           <w:lang w:val="en-US"/>
         </w:rPr>
-        <w:t>"org.sprinframework.context.support.ResourceBundleMessageSource"</w:t>
+        <w:t>"</w:t>
+      </w:r>
+      <w:proofErr w:type="gramStart"/>
+      <w:r>
+        <w:rPr>
+          <w:rFonts w:cstheme="minorHAnsi"/>
+          <w:i/>
+          <w:iCs/>
+          <w:color w:val="17C694"/>
+          <w:lang w:val="en-US"/>
+        </w:rPr>
+        <w:t>org.sprinframework</w:t>
+      </w:r>
+      <w:proofErr w:type="gramEnd"/>
+      <w:r>
+        <w:rPr>
+          <w:rFonts w:cstheme="minorHAnsi"/>
+          <w:i/>
+          <w:iCs/>
+          <w:color w:val="17C694"/>
+          <w:lang w:val="en-US"/>
+        </w:rPr>
+        <w:t>.context.support.ResourceBundleMessageSource"</w:t>
       </w:r>
       <w:r>
         <w:rPr>
@@ -6933,9 +7194,18 @@
           <w:rFonts w:cstheme="minorHAnsi"/>
           <w:lang w:val="en-US"/>
         </w:rPr>
-        <w:t>@Constraint(</w:t>
-      </w:r>
-      <w:proofErr w:type="spellStart"/>
+        <w:t>@</w:t>
+      </w:r>
+      <w:proofErr w:type="gramStart"/>
+      <w:r>
+        <w:rPr>
+          <w:rFonts w:cstheme="minorHAnsi"/>
+          <w:lang w:val="en-US"/>
+        </w:rPr>
+        <w:t>Constraint(</w:t>
+      </w:r>
+      <w:proofErr w:type="spellStart"/>
+      <w:proofErr w:type="gramEnd"/>
       <w:r>
         <w:rPr>
           <w:rFonts w:cstheme="minorHAnsi"/>
@@ -6982,7 +7252,23 @@
           <w:rFonts w:cstheme="minorHAnsi"/>
           <w:lang w:val="en-US"/>
         </w:rPr>
-        <w:t>@Target({</w:t>
+        <w:t>@</w:t>
+      </w:r>
+      <w:proofErr w:type="gramStart"/>
+      <w:r>
+        <w:rPr>
+          <w:rFonts w:cstheme="minorHAnsi"/>
+          <w:lang w:val="en-US"/>
+        </w:rPr>
+        <w:t>Target(</w:t>
+      </w:r>
+      <w:proofErr w:type="gramEnd"/>
+      <w:r>
+        <w:rPr>
+          <w:rFonts w:cstheme="minorHAnsi"/>
+          <w:lang w:val="en-US"/>
+        </w:rPr>
+        <w:t>{</w:t>
       </w:r>
       <w:proofErr w:type="spellStart"/>
       <w:r>
@@ -7031,9 +7317,18 @@
           <w:rFonts w:cstheme="minorHAnsi"/>
           <w:lang w:val="en-US"/>
         </w:rPr>
-        <w:t>@Retention(</w:t>
-      </w:r>
-      <w:proofErr w:type="spellStart"/>
+        <w:t>@</w:t>
+      </w:r>
+      <w:proofErr w:type="gramStart"/>
+      <w:r>
+        <w:rPr>
+          <w:rFonts w:cstheme="minorHAnsi"/>
+          <w:lang w:val="en-US"/>
+        </w:rPr>
+        <w:t>Retention(</w:t>
+      </w:r>
+      <w:proofErr w:type="spellStart"/>
+      <w:proofErr w:type="gramEnd"/>
       <w:r>
         <w:rPr>
           <w:rFonts w:cstheme="minorHAnsi"/>
@@ -7133,7 +7428,23 @@
           <w:lang w:val="en-US"/>
         </w:rPr>
         <w:tab/>
-        <w:t>public String value() default "LUV";</w:t>
+        <w:t xml:space="preserve">public String </w:t>
+      </w:r>
+      <w:proofErr w:type="gramStart"/>
+      <w:r>
+        <w:rPr>
+          <w:rFonts w:cstheme="minorHAnsi"/>
+          <w:lang w:val="en-US"/>
+        </w:rPr>
+        <w:t>value(</w:t>
+      </w:r>
+      <w:proofErr w:type="gramEnd"/>
+      <w:r>
+        <w:rPr>
+          <w:rFonts w:cstheme="minorHAnsi"/>
+          <w:lang w:val="en-US"/>
+        </w:rPr>
+        <w:t>) default "LUV";</w:t>
       </w:r>
     </w:p>
     <w:p>
@@ -7186,7 +7497,23 @@
           <w:lang w:val="en-US"/>
         </w:rPr>
         <w:tab/>
-        <w:t>public String message() default "must start with LUV";</w:t>
+        <w:t xml:space="preserve">public String </w:t>
+      </w:r>
+      <w:proofErr w:type="gramStart"/>
+      <w:r>
+        <w:rPr>
+          <w:rFonts w:cstheme="minorHAnsi"/>
+          <w:lang w:val="en-US"/>
+        </w:rPr>
+        <w:t>message(</w:t>
+      </w:r>
+      <w:proofErr w:type="gramEnd"/>
+      <w:r>
+        <w:rPr>
+          <w:rFonts w:cstheme="minorHAnsi"/>
+          <w:lang w:val="en-US"/>
+        </w:rPr>
+        <w:t>) default "must start with LUV";</w:t>
       </w:r>
     </w:p>
     <w:p>
@@ -7249,7 +7576,23 @@
           <w:lang w:val="en-US"/>
         </w:rPr>
         <w:tab/>
-        <w:t>public Class&lt;?&gt;[] groups() default{};</w:t>
+        <w:t>public Class&lt;?</w:t>
+      </w:r>
+      <w:proofErr w:type="gramStart"/>
+      <w:r>
+        <w:rPr>
+          <w:rFonts w:cstheme="minorHAnsi"/>
+          <w:lang w:val="en-US"/>
+        </w:rPr>
+        <w:t>&gt;[</w:t>
+      </w:r>
+      <w:proofErr w:type="gramEnd"/>
+      <w:r>
+        <w:rPr>
+          <w:rFonts w:cstheme="minorHAnsi"/>
+          <w:lang w:val="en-US"/>
+        </w:rPr>
+        <w:t>] groups() default{};</w:t>
       </w:r>
     </w:p>
     <w:p>
@@ -7302,7 +7645,23 @@
           <w:lang w:val="en-US"/>
         </w:rPr>
         <w:tab/>
-        <w:t>public Class&lt;? extends Payload&gt;[] payload() default {};</w:t>
+        <w:t>public Class&lt;? extends Payload</w:t>
+      </w:r>
+      <w:proofErr w:type="gramStart"/>
+      <w:r>
+        <w:rPr>
+          <w:rFonts w:cstheme="minorHAnsi"/>
+          <w:lang w:val="en-US"/>
+        </w:rPr>
+        <w:t>&gt;[</w:t>
+      </w:r>
+      <w:proofErr w:type="gramEnd"/>
+      <w:r>
+        <w:rPr>
+          <w:rFonts w:cstheme="minorHAnsi"/>
+          <w:lang w:val="en-US"/>
+        </w:rPr>
+        <w:t>] payload() default {};</w:t>
       </w:r>
     </w:p>
     <w:p>
@@ -7537,9 +7896,18 @@
           <w:lang w:val="en-US"/>
         </w:rPr>
         <w:tab/>
-        <w:t>public void initialize(</w:t>
-      </w:r>
-      <w:proofErr w:type="spellStart"/>
+        <w:t xml:space="preserve">public void </w:t>
+      </w:r>
+      <w:proofErr w:type="gramStart"/>
+      <w:r>
+        <w:rPr>
+          <w:rFonts w:cstheme="minorHAnsi"/>
+          <w:lang w:val="en-US"/>
+        </w:rPr>
+        <w:t>initialize(</w:t>
+      </w:r>
+      <w:proofErr w:type="spellStart"/>
+      <w:proofErr w:type="gramEnd"/>
       <w:r>
         <w:rPr>
           <w:rFonts w:cstheme="minorHAnsi"/>
@@ -7710,6 +8078,7 @@
         <w:t xml:space="preserve"> </w:t>
       </w:r>
       <w:proofErr w:type="spellStart"/>
+      <w:proofErr w:type="gramStart"/>
       <w:r>
         <w:rPr>
           <w:rFonts w:cstheme="minorHAnsi"/>
@@ -7723,7 +8092,15 @@
           <w:rFonts w:cstheme="minorHAnsi"/>
           <w:lang w:val="en-US"/>
         </w:rPr>
-        <w:t xml:space="preserve">(String </w:t>
+        <w:t>(</w:t>
+      </w:r>
+      <w:proofErr w:type="gramEnd"/>
+      <w:r>
+        <w:rPr>
+          <w:rFonts w:cstheme="minorHAnsi"/>
+          <w:lang w:val="en-US"/>
+        </w:rPr>
+        <w:t xml:space="preserve">String </w:t>
       </w:r>
       <w:proofErr w:type="spellStart"/>
       <w:r>
@@ -7884,6 +8261,7 @@
         <w:t>if (</w:t>
       </w:r>
       <w:proofErr w:type="spellStart"/>
+      <w:proofErr w:type="gramStart"/>
       <w:r>
         <w:rPr>
           <w:rFonts w:cstheme="minorHAnsi"/>
@@ -7897,7 +8275,15 @@
           <w:rFonts w:cstheme="minorHAnsi"/>
           <w:lang w:val="en-US"/>
         </w:rPr>
-        <w:t xml:space="preserve"> != null) {</w:t>
+        <w:t xml:space="preserve"> !</w:t>
+      </w:r>
+      <w:proofErr w:type="gramEnd"/>
+      <w:r>
+        <w:rPr>
+          <w:rFonts w:cstheme="minorHAnsi"/>
+          <w:lang w:val="en-US"/>
+        </w:rPr>
+        <w:t>= null) {</w:t>
       </w:r>
     </w:p>
     <w:p>
@@ -8185,7 +8571,21 @@
         <w:rPr>
           <w:rFonts w:cstheme="minorHAnsi"/>
         </w:rPr>
-        <w:t xml:space="preserve"> recém criada a ele.</w:t>
+        <w:t xml:space="preserve"> </w:t>
+      </w:r>
+      <w:proofErr w:type="gramStart"/>
+      <w:r>
+        <w:rPr>
+          <w:rFonts w:cstheme="minorHAnsi"/>
+        </w:rPr>
+        <w:t>recém criada</w:t>
+      </w:r>
+      <w:proofErr w:type="gramEnd"/>
+      <w:r>
+        <w:rPr>
+          <w:rFonts w:cstheme="minorHAnsi"/>
+        </w:rPr>
+        <w:t xml:space="preserve"> a ele.</w:t>
       </w:r>
     </w:p>
     <w:p>
@@ -8216,6 +8616,7 @@
         <w:t>@</w:t>
       </w:r>
       <w:proofErr w:type="spellStart"/>
+      <w:proofErr w:type="gramStart"/>
       <w:r>
         <w:rPr>
           <w:rFonts w:cstheme="minorHAnsi"/>
@@ -8231,7 +8632,16 @@
           <w:color w:val="000000" w:themeColor="text1"/>
           <w:lang w:val="en-US"/>
         </w:rPr>
-        <w:t>(value="TOPS", message="must start with TOPS")</w:t>
+        <w:t>(</w:t>
+      </w:r>
+      <w:proofErr w:type="gramEnd"/>
+      <w:r>
+        <w:rPr>
+          <w:rFonts w:cstheme="minorHAnsi"/>
+          <w:color w:val="000000" w:themeColor="text1"/>
+          <w:lang w:val="en-US"/>
+        </w:rPr>
+        <w:t>value="TOPS", message="must start with TOPS")</w:t>
       </w:r>
     </w:p>
     <w:p>
@@ -8418,6 +8828,7 @@
         <w:t>@</w:t>
       </w:r>
       <w:proofErr w:type="spellStart"/>
+      <w:proofErr w:type="gramStart"/>
       <w:r>
         <w:rPr>
           <w:rFonts w:cstheme="minorHAnsi"/>
@@ -8434,6 +8845,7 @@
         <w:t>(</w:t>
       </w:r>
       <w:proofErr w:type="spellStart"/>
+      <w:proofErr w:type="gramEnd"/>
       <w:r>
         <w:rPr>
           <w:rFonts w:cstheme="minorHAnsi"/>
@@ -8683,6 +9095,7 @@
         <w:t>@</w:t>
       </w:r>
       <w:proofErr w:type="spellStart"/>
+      <w:proofErr w:type="gramStart"/>
       <w:r>
         <w:rPr>
           <w:rFonts w:cstheme="minorHAnsi"/>
@@ -8699,6 +9112,7 @@
         <w:t>(</w:t>
       </w:r>
       <w:proofErr w:type="spellStart"/>
+      <w:proofErr w:type="gramEnd"/>
       <w:r>
         <w:rPr>
           <w:rFonts w:cstheme="minorHAnsi"/>
@@ -8818,6 +9232,7 @@
         <w:t>Utilizado em uma entidade definida pelo @</w:t>
       </w:r>
       <w:proofErr w:type="spellStart"/>
+      <w:proofErr w:type="gramStart"/>
       <w:r>
         <w:rPr>
           <w:rFonts w:cstheme="minorHAnsi"/>
@@ -8829,7 +9244,14 @@
         <w:rPr>
           <w:rFonts w:cstheme="minorHAnsi"/>
         </w:rPr>
-        <w:t xml:space="preserve"> , associa o campo a uma coluna do banco de dados. </w:t>
+        <w:t xml:space="preserve"> ,</w:t>
+      </w:r>
+      <w:proofErr w:type="gramEnd"/>
+      <w:r>
+        <w:rPr>
+          <w:rFonts w:cstheme="minorHAnsi"/>
+        </w:rPr>
+        <w:t xml:space="preserve"> associa o campo a uma coluna do banco de dados. </w:t>
       </w:r>
     </w:p>
     <w:p>
@@ -8869,6 +9291,7 @@
         <w:t>@</w:t>
       </w:r>
       <w:proofErr w:type="spellStart"/>
+      <w:proofErr w:type="gramStart"/>
       <w:r>
         <w:rPr>
           <w:rFonts w:cstheme="minorHAnsi"/>
@@ -8885,6 +9308,7 @@
         <w:t>(</w:t>
       </w:r>
       <w:proofErr w:type="spellStart"/>
+      <w:proofErr w:type="gramEnd"/>
       <w:r>
         <w:rPr>
           <w:rFonts w:cstheme="minorHAnsi"/>
@@ -8980,6 +9404,17 @@
         <w:spacing w:after="0" w:line="360" w:lineRule="auto"/>
         <w:rPr>
           <w:rFonts w:cstheme="minorHAnsi"/>
+        </w:rPr>
+      </w:pPr>
+    </w:p>
+    <w:p>
+      <w:pPr>
+        <w:autoSpaceDE w:val="0"/>
+        <w:autoSpaceDN w:val="0"/>
+        <w:adjustRightInd w:val="0"/>
+        <w:spacing w:after="0" w:line="360" w:lineRule="auto"/>
+        <w:rPr>
+          <w:rFonts w:cstheme="minorHAnsi"/>
           <w:b/>
           <w:bCs/>
           <w:color w:val="000000" w:themeColor="text1"/>
@@ -8995,6 +9430,7 @@
         <w:t>@</w:t>
       </w:r>
       <w:proofErr w:type="spellStart"/>
+      <w:proofErr w:type="gramStart"/>
       <w:r>
         <w:rPr>
           <w:rFonts w:cstheme="minorHAnsi"/>
@@ -9015,6 +9451,7 @@
         <w:t>(</w:t>
       </w:r>
       <w:proofErr w:type="spellStart"/>
+      <w:proofErr w:type="gramEnd"/>
       <w:r>
         <w:rPr>
           <w:rFonts w:cstheme="minorHAnsi"/>
@@ -9097,6 +9534,205 @@
         <w:autoSpaceDN w:val="0"/>
         <w:adjustRightInd w:val="0"/>
         <w:spacing w:after="0" w:line="360" w:lineRule="auto"/>
+        <w:ind w:firstLine="708"/>
+        <w:rPr>
+          <w:rFonts w:cstheme="minorHAnsi"/>
+          <w:color w:val="000000" w:themeColor="text1"/>
+        </w:rPr>
+      </w:pPr>
+    </w:p>
+    <w:p>
+      <w:pPr>
+        <w:autoSpaceDE w:val="0"/>
+        <w:autoSpaceDN w:val="0"/>
+        <w:adjustRightInd w:val="0"/>
+        <w:spacing w:after="0" w:line="360" w:lineRule="auto"/>
+        <w:rPr>
+          <w:rFonts w:cstheme="minorHAnsi"/>
+          <w:b/>
+          <w:bCs/>
+          <w:color w:val="000000" w:themeColor="text1"/>
+        </w:rPr>
+      </w:pPr>
+      <w:r>
+        <w:rPr>
+          <w:rFonts w:cstheme="minorHAnsi"/>
+          <w:b/>
+          <w:bCs/>
+          <w:color w:val="000000" w:themeColor="text1"/>
+        </w:rPr>
+        <w:t xml:space="preserve">Alterar o valor do </w:t>
+      </w:r>
+      <w:proofErr w:type="spellStart"/>
+      <w:r>
+        <w:rPr>
+          <w:rFonts w:cstheme="minorHAnsi"/>
+          <w:b/>
+          <w:bCs/>
+          <w:color w:val="000000" w:themeColor="text1"/>
+        </w:rPr>
+        <w:t>autoincrement</w:t>
+      </w:r>
+      <w:proofErr w:type="spellEnd"/>
+      <w:r>
+        <w:rPr>
+          <w:rFonts w:cstheme="minorHAnsi"/>
+          <w:b/>
+          <w:bCs/>
+          <w:color w:val="000000" w:themeColor="text1"/>
+        </w:rPr>
+        <w:t xml:space="preserve"> no MySQL</w:t>
+      </w:r>
+    </w:p>
+    <w:p>
+      <w:pPr>
+        <w:autoSpaceDE w:val="0"/>
+        <w:autoSpaceDN w:val="0"/>
+        <w:adjustRightInd w:val="0"/>
+        <w:spacing w:after="0" w:line="360" w:lineRule="auto"/>
+        <w:rPr>
+          <w:rFonts w:cstheme="minorHAnsi"/>
+          <w:color w:val="000000" w:themeColor="text1"/>
+        </w:rPr>
+      </w:pPr>
+      <w:r>
+        <w:rPr>
+          <w:rFonts w:cstheme="minorHAnsi"/>
+          <w:color w:val="000000" w:themeColor="text1"/>
+        </w:rPr>
+        <w:t xml:space="preserve">ALTER TABLE </w:t>
+      </w:r>
+      <w:proofErr w:type="spellStart"/>
+      <w:proofErr w:type="gramStart"/>
+      <w:r>
+        <w:rPr>
+          <w:rFonts w:cstheme="minorHAnsi"/>
+          <w:color w:val="000000" w:themeColor="text1"/>
+        </w:rPr>
+        <w:t>banco.tabela</w:t>
+      </w:r>
+      <w:proofErr w:type="spellEnd"/>
+      <w:proofErr w:type="gramEnd"/>
+      <w:r>
+        <w:rPr>
+          <w:rFonts w:cstheme="minorHAnsi"/>
+          <w:color w:val="000000" w:themeColor="text1"/>
+        </w:rPr>
+        <w:t xml:space="preserve"> AUTO_INCREMENT=</w:t>
+      </w:r>
+      <w:proofErr w:type="spellStart"/>
+      <w:r>
+        <w:rPr>
+          <w:rFonts w:cstheme="minorHAnsi"/>
+          <w:color w:val="000000" w:themeColor="text1"/>
+        </w:rPr>
+        <w:t>valorDesejado</w:t>
+      </w:r>
+      <w:proofErr w:type="spellEnd"/>
+    </w:p>
+    <w:p>
+      <w:pPr>
+        <w:autoSpaceDE w:val="0"/>
+        <w:autoSpaceDN w:val="0"/>
+        <w:adjustRightInd w:val="0"/>
+        <w:spacing w:after="0" w:line="360" w:lineRule="auto"/>
+        <w:rPr>
+          <w:rFonts w:cstheme="minorHAnsi"/>
+          <w:color w:val="000000" w:themeColor="text1"/>
+        </w:rPr>
+      </w:pPr>
+    </w:p>
+    <w:p>
+      <w:pPr>
+        <w:autoSpaceDE w:val="0"/>
+        <w:autoSpaceDN w:val="0"/>
+        <w:adjustRightInd w:val="0"/>
+        <w:spacing w:after="0" w:line="360" w:lineRule="auto"/>
+        <w:rPr>
+          <w:rFonts w:cstheme="minorHAnsi"/>
+          <w:b/>
+          <w:bCs/>
+          <w:color w:val="000000" w:themeColor="text1"/>
+        </w:rPr>
+      </w:pPr>
+      <w:r>
+        <w:rPr>
+          <w:rFonts w:cstheme="minorHAnsi"/>
+          <w:b/>
+          <w:bCs/>
+          <w:color w:val="000000" w:themeColor="text1"/>
+        </w:rPr>
+        <w:t xml:space="preserve">Limpar a tabela e voltar o valor do </w:t>
+      </w:r>
+      <w:proofErr w:type="spellStart"/>
+      <w:r>
+        <w:rPr>
+          <w:rFonts w:cstheme="minorHAnsi"/>
+          <w:b/>
+          <w:bCs/>
+          <w:color w:val="000000" w:themeColor="text1"/>
+        </w:rPr>
+        <w:t>autoincrement</w:t>
+      </w:r>
+      <w:proofErr w:type="spellEnd"/>
+      <w:r>
+        <w:rPr>
+          <w:rFonts w:cstheme="minorHAnsi"/>
+          <w:b/>
+          <w:bCs/>
+          <w:color w:val="000000" w:themeColor="text1"/>
+        </w:rPr>
+        <w:t xml:space="preserve"> pra 1</w:t>
+      </w:r>
+    </w:p>
+    <w:p>
+      <w:pPr>
+        <w:autoSpaceDE w:val="0"/>
+        <w:autoSpaceDN w:val="0"/>
+        <w:adjustRightInd w:val="0"/>
+        <w:spacing w:after="0" w:line="360" w:lineRule="auto"/>
+        <w:rPr>
+          <w:rFonts w:cstheme="minorHAnsi"/>
+          <w:color w:val="000000" w:themeColor="text1"/>
+        </w:rPr>
+      </w:pPr>
+      <w:r>
+        <w:rPr>
+          <w:rFonts w:cstheme="minorHAnsi"/>
+          <w:color w:val="000000" w:themeColor="text1"/>
+        </w:rPr>
+        <w:t xml:space="preserve">TRUNCATE </w:t>
+      </w:r>
+      <w:proofErr w:type="spellStart"/>
+      <w:proofErr w:type="gramStart"/>
+      <w:r>
+        <w:rPr>
+          <w:rFonts w:cstheme="minorHAnsi"/>
+          <w:color w:val="000000" w:themeColor="text1"/>
+        </w:rPr>
+        <w:t>banco.tabela</w:t>
+      </w:r>
+      <w:proofErr w:type="spellEnd"/>
+      <w:proofErr w:type="gramEnd"/>
+    </w:p>
+    <w:p>
+      <w:pPr>
+        <w:autoSpaceDE w:val="0"/>
+        <w:autoSpaceDN w:val="0"/>
+        <w:adjustRightInd w:val="0"/>
+        <w:spacing w:after="0" w:line="360" w:lineRule="auto"/>
+        <w:rPr>
+          <w:rFonts w:cstheme="minorHAnsi"/>
+          <w:color w:val="000000" w:themeColor="text1"/>
+        </w:rPr>
+      </w:pPr>
+    </w:p>
+    <w:p>
+      <w:pPr>
+        <w:autoSpaceDE w:val="0"/>
+        <w:autoSpaceDN w:val="0"/>
+        <w:adjustRightInd w:val="0"/>
+        <w:spacing w:after="0" w:line="360" w:lineRule="auto"/>
         <w:rPr>
           <w:rFonts w:cstheme="minorHAnsi"/>
           <w:color w:val="000000" w:themeColor="text1"/>
@@ -9104,6 +9740,18 @@
       </w:pPr>
       <w:bookmarkStart w:id="0" w:name="_GoBack"/>
       <w:bookmarkEnd w:id="0"/>
+    </w:p>
+    <w:p>
+      <w:pPr>
+        <w:autoSpaceDE w:val="0"/>
+        <w:autoSpaceDN w:val="0"/>
+        <w:adjustRightInd w:val="0"/>
+        <w:spacing w:after="0" w:line="360" w:lineRule="auto"/>
+        <w:rPr>
+          <w:rFonts w:cstheme="minorHAnsi"/>
+          <w:color w:val="000000" w:themeColor="text1"/>
+        </w:rPr>
+      </w:pPr>
     </w:p>
     <w:p>
       <w:pPr>

</xml_diff>

<commit_message>
Hibernate - Fim da seção 23
</commit_message>
<xml_diff>
--- a/Anotacoes.docx
+++ b/Anotacoes.docx
@@ -10,13 +10,17 @@
           <w:rFonts w:cstheme="minorHAnsi"/>
           <w:b/>
           <w:bCs/>
-        </w:rPr>
-      </w:pPr>
-      <w:r>
-        <w:rPr>
-          <w:rFonts w:cstheme="minorHAnsi"/>
-          <w:b/>
-          <w:bCs/>
+          <w:sz w:val="28"/>
+          <w:szCs w:val="28"/>
+        </w:rPr>
+      </w:pPr>
+      <w:r>
+        <w:rPr>
+          <w:rFonts w:cstheme="minorHAnsi"/>
+          <w:b/>
+          <w:bCs/>
+          <w:sz w:val="28"/>
+          <w:szCs w:val="28"/>
         </w:rPr>
         <w:t>SPRING</w:t>
       </w:r>
@@ -150,7 +154,6 @@
         <w:t xml:space="preserve"> </w:t>
       </w:r>
       <w:proofErr w:type="spellStart"/>
-      <w:proofErr w:type="gramStart"/>
       <w:r>
         <w:rPr>
           <w:rFonts w:cstheme="minorHAnsi"/>
@@ -162,14 +165,7 @@
         <w:rPr>
           <w:rFonts w:cstheme="minorHAnsi"/>
         </w:rPr>
-        <w:t>(</w:t>
-      </w:r>
-      <w:proofErr w:type="gramEnd"/>
-      <w:r>
-        <w:rPr>
-          <w:rFonts w:cstheme="minorHAnsi"/>
-        </w:rPr>
-        <w:t>Produto produto) {</w:t>
+        <w:t>(Produto produto) {</w:t>
       </w:r>
     </w:p>
     <w:p>
@@ -242,7 +238,6 @@
         <w:t xml:space="preserve">    </w:t>
       </w:r>
       <w:proofErr w:type="spellStart"/>
-      <w:proofErr w:type="gramStart"/>
       <w:r>
         <w:rPr>
           <w:rFonts w:cstheme="minorHAnsi"/>
@@ -250,7 +245,6 @@
         <w:t>log.grava</w:t>
       </w:r>
       <w:proofErr w:type="spellEnd"/>
-      <w:proofErr w:type="gramEnd"/>
       <w:r>
         <w:rPr>
           <w:rFonts w:cstheme="minorHAnsi"/>
@@ -435,7 +429,6 @@
         <w:t xml:space="preserve"> </w:t>
       </w:r>
       <w:proofErr w:type="spellStart"/>
-      <w:proofErr w:type="gramStart"/>
       <w:r>
         <w:rPr>
           <w:rFonts w:cstheme="minorHAnsi"/>
@@ -447,14 +440,7 @@
         <w:rPr>
           <w:rFonts w:cstheme="minorHAnsi"/>
         </w:rPr>
-        <w:t>(</w:t>
-      </w:r>
-      <w:proofErr w:type="gramEnd"/>
-      <w:r>
-        <w:rPr>
-          <w:rFonts w:cstheme="minorHAnsi"/>
-        </w:rPr>
-        <w:t xml:space="preserve">Log </w:t>
+        <w:t xml:space="preserve">(Log </w:t>
       </w:r>
       <w:proofErr w:type="spellStart"/>
       <w:r>
@@ -557,7 +543,6 @@
         <w:t xml:space="preserve"> </w:t>
       </w:r>
       <w:proofErr w:type="spellStart"/>
-      <w:proofErr w:type="gramStart"/>
       <w:r>
         <w:rPr>
           <w:rFonts w:cstheme="minorHAnsi"/>
@@ -569,14 +554,7 @@
         <w:rPr>
           <w:rFonts w:cstheme="minorHAnsi"/>
         </w:rPr>
-        <w:t>(</w:t>
-      </w:r>
-      <w:proofErr w:type="gramEnd"/>
-      <w:r>
-        <w:rPr>
-          <w:rFonts w:cstheme="minorHAnsi"/>
-        </w:rPr>
-        <w:t>Produto produto) {</w:t>
+        <w:t>(Produto produto) {</w:t>
       </w:r>
     </w:p>
     <w:p>
@@ -629,7 +607,6 @@
         <w:t xml:space="preserve">    </w:t>
       </w:r>
       <w:proofErr w:type="spellStart"/>
-      <w:proofErr w:type="gramStart"/>
       <w:r>
         <w:rPr>
           <w:rFonts w:cstheme="minorHAnsi"/>
@@ -637,7 +614,6 @@
         <w:t>log.grava</w:t>
       </w:r>
       <w:proofErr w:type="spellEnd"/>
-      <w:proofErr w:type="gramEnd"/>
       <w:r>
         <w:rPr>
           <w:rFonts w:cstheme="minorHAnsi"/>
@@ -892,23 +868,7 @@
           <w:rFonts w:cstheme="minorHAnsi"/>
           <w:lang w:val="en-US"/>
         </w:rPr>
-        <w:t xml:space="preserve">    public function </w:t>
-      </w:r>
-      <w:proofErr w:type="gramStart"/>
-      <w:r>
-        <w:rPr>
-          <w:rFonts w:cstheme="minorHAnsi"/>
-          <w:lang w:val="en-US"/>
-        </w:rPr>
-        <w:t>send(</w:t>
-      </w:r>
-      <w:proofErr w:type="gramEnd"/>
-      <w:r>
-        <w:rPr>
-          <w:rFonts w:cstheme="minorHAnsi"/>
-          <w:lang w:val="en-US"/>
-        </w:rPr>
-        <w:t>)</w:t>
+        <w:t xml:space="preserve">    public function send()</w:t>
       </w:r>
     </w:p>
     <w:p>
@@ -1029,23 +989,7 @@
           <w:rFonts w:cstheme="minorHAnsi"/>
           <w:lang w:val="en-US"/>
         </w:rPr>
-        <w:t xml:space="preserve">    public function </w:t>
-      </w:r>
-      <w:proofErr w:type="gramStart"/>
-      <w:r>
-        <w:rPr>
-          <w:rFonts w:cstheme="minorHAnsi"/>
-          <w:lang w:val="en-US"/>
-        </w:rPr>
-        <w:t>handle(</w:t>
-      </w:r>
-      <w:proofErr w:type="gramEnd"/>
-      <w:r>
-        <w:rPr>
-          <w:rFonts w:cstheme="minorHAnsi"/>
-          <w:lang w:val="en-US"/>
-        </w:rPr>
-        <w:t>)</w:t>
+        <w:t xml:space="preserve">    public function handle()</w:t>
       </w:r>
     </w:p>
     <w:p>
@@ -1077,64 +1021,32 @@
           <w:rFonts w:cstheme="minorHAnsi"/>
           <w:lang w:val="en-US"/>
         </w:rPr>
-        <w:t xml:space="preserve">        $notification = new </w:t>
-      </w:r>
-      <w:proofErr w:type="gramStart"/>
-      <w:r>
-        <w:rPr>
-          <w:rFonts w:cstheme="minorHAnsi"/>
-          <w:lang w:val="en-US"/>
-        </w:rPr>
-        <w:t>Notification(</w:t>
-      </w:r>
-      <w:proofErr w:type="gramEnd"/>
-      <w:r>
-        <w:rPr>
-          <w:rFonts w:cstheme="minorHAnsi"/>
-          <w:lang w:val="en-US"/>
-        </w:rPr>
-        <w:t>);</w:t>
-      </w:r>
-    </w:p>
-    <w:p>
-      <w:pPr>
-        <w:spacing w:line="360" w:lineRule="auto"/>
-        <w:rPr>
-          <w:rFonts w:cstheme="minorHAnsi"/>
-          <w:lang w:val="en-US"/>
-        </w:rPr>
-      </w:pPr>
-    </w:p>
-    <w:p>
-      <w:pPr>
-        <w:spacing w:line="360" w:lineRule="auto"/>
-        <w:rPr>
-          <w:rFonts w:cstheme="minorHAnsi"/>
-          <w:lang w:val="en-US"/>
-        </w:rPr>
-      </w:pPr>
-      <w:r>
-        <w:rPr>
-          <w:rFonts w:cstheme="minorHAnsi"/>
-          <w:lang w:val="en-US"/>
-        </w:rPr>
-        <w:t xml:space="preserve">        $notification-&gt;</w:t>
-      </w:r>
-      <w:proofErr w:type="gramStart"/>
-      <w:r>
-        <w:rPr>
-          <w:rFonts w:cstheme="minorHAnsi"/>
-          <w:lang w:val="en-US"/>
-        </w:rPr>
-        <w:t>send(</w:t>
-      </w:r>
-      <w:proofErr w:type="gramEnd"/>
-      <w:r>
-        <w:rPr>
-          <w:rFonts w:cstheme="minorHAnsi"/>
-          <w:lang w:val="en-US"/>
-        </w:rPr>
-        <w:t>);</w:t>
+        <w:t xml:space="preserve">        $notification = new Notification();</w:t>
+      </w:r>
+    </w:p>
+    <w:p>
+      <w:pPr>
+        <w:spacing w:line="360" w:lineRule="auto"/>
+        <w:rPr>
+          <w:rFonts w:cstheme="minorHAnsi"/>
+          <w:lang w:val="en-US"/>
+        </w:rPr>
+      </w:pPr>
+    </w:p>
+    <w:p>
+      <w:pPr>
+        <w:spacing w:line="360" w:lineRule="auto"/>
+        <w:rPr>
+          <w:rFonts w:cstheme="minorHAnsi"/>
+          <w:lang w:val="en-US"/>
+        </w:rPr>
+      </w:pPr>
+      <w:r>
+        <w:rPr>
+          <w:rFonts w:cstheme="minorHAnsi"/>
+          <w:lang w:val="en-US"/>
+        </w:rPr>
+        <w:t xml:space="preserve">        $notification-&gt;send();</w:t>
       </w:r>
     </w:p>
     <w:p>
@@ -1272,23 +1184,7 @@
           <w:rFonts w:cstheme="minorHAnsi"/>
           <w:lang w:val="en-US"/>
         </w:rPr>
-        <w:t xml:space="preserve">    public function </w:t>
-      </w:r>
-      <w:proofErr w:type="gramStart"/>
-      <w:r>
-        <w:rPr>
-          <w:rFonts w:cstheme="minorHAnsi"/>
-          <w:lang w:val="en-US"/>
-        </w:rPr>
-        <w:t>send(</w:t>
-      </w:r>
-      <w:proofErr w:type="gramEnd"/>
-      <w:r>
-        <w:rPr>
-          <w:rFonts w:cstheme="minorHAnsi"/>
-          <w:lang w:val="en-US"/>
-        </w:rPr>
-        <w:t>)</w:t>
+        <w:t xml:space="preserve">    public function send()</w:t>
       </w:r>
     </w:p>
     <w:p>
@@ -1443,23 +1339,7 @@
           <w:rFonts w:cstheme="minorHAnsi"/>
           <w:lang w:val="en-US"/>
         </w:rPr>
-        <w:t xml:space="preserve">    public function __</w:t>
-      </w:r>
-      <w:proofErr w:type="gramStart"/>
-      <w:r>
-        <w:rPr>
-          <w:rFonts w:cstheme="minorHAnsi"/>
-          <w:lang w:val="en-US"/>
-        </w:rPr>
-        <w:t>construct(</w:t>
-      </w:r>
-      <w:proofErr w:type="gramEnd"/>
-      <w:r>
-        <w:rPr>
-          <w:rFonts w:cstheme="minorHAnsi"/>
-          <w:lang w:val="en-US"/>
-        </w:rPr>
-        <w:t>Notification $notification)</w:t>
+        <w:t xml:space="preserve">    public function __construct(Notification $notification)</w:t>
       </w:r>
     </w:p>
     <w:p>
@@ -1532,23 +1412,7 @@
           <w:rFonts w:cstheme="minorHAnsi"/>
           <w:lang w:val="en-US"/>
         </w:rPr>
-        <w:t xml:space="preserve">    public function </w:t>
-      </w:r>
-      <w:proofErr w:type="gramStart"/>
-      <w:r>
-        <w:rPr>
-          <w:rFonts w:cstheme="minorHAnsi"/>
-          <w:lang w:val="en-US"/>
-        </w:rPr>
-        <w:t>handle(</w:t>
-      </w:r>
-      <w:proofErr w:type="gramEnd"/>
-      <w:r>
-        <w:rPr>
-          <w:rFonts w:cstheme="minorHAnsi"/>
-          <w:lang w:val="en-US"/>
-        </w:rPr>
-        <w:t>)</w:t>
+        <w:t xml:space="preserve">    public function handle()</w:t>
       </w:r>
     </w:p>
     <w:p>
@@ -1616,7 +1480,6 @@
         <w:t>-&gt;</w:t>
       </w:r>
       <w:proofErr w:type="spellStart"/>
-      <w:proofErr w:type="gramStart"/>
       <w:r>
         <w:rPr>
           <w:rFonts w:cstheme="minorHAnsi"/>
@@ -1628,14 +1491,7 @@
         <w:rPr>
           <w:rFonts w:cstheme="minorHAnsi"/>
         </w:rPr>
-        <w:t>(</w:t>
-      </w:r>
-      <w:proofErr w:type="gramEnd"/>
-      <w:r>
-        <w:rPr>
-          <w:rFonts w:cstheme="minorHAnsi"/>
-        </w:rPr>
-        <w:t>);</w:t>
+        <w:t>();</w:t>
       </w:r>
     </w:p>
     <w:p>
@@ -1800,7 +1656,6 @@
         <w:t>&lt;</w:t>
       </w:r>
       <w:proofErr w:type="spellStart"/>
-      <w:proofErr w:type="gramStart"/>
       <w:r>
         <w:rPr>
           <w:rFonts w:cstheme="minorHAnsi"/>
@@ -1808,17 +1663,7 @@
           <w:shd w:val="clear" w:color="auto" w:fill="E8F2FE"/>
           <w:lang w:val="en-US"/>
         </w:rPr>
-        <w:t>context:component</w:t>
-      </w:r>
-      <w:proofErr w:type="gramEnd"/>
-      <w:r>
-        <w:rPr>
-          <w:rFonts w:cstheme="minorHAnsi"/>
-          <w:color w:val="3F7F7F"/>
-          <w:shd w:val="clear" w:color="auto" w:fill="E8F2FE"/>
-          <w:lang w:val="en-US"/>
-        </w:rPr>
-        <w:t>-scan</w:t>
+        <w:t>context:component-scan</w:t>
       </w:r>
       <w:proofErr w:type="spellEnd"/>
       <w:r>
@@ -2225,7 +2070,6 @@
         <w:tab/>
       </w:r>
       <w:proofErr w:type="spellStart"/>
-      <w:proofErr w:type="gramStart"/>
       <w:r>
         <w:rPr>
           <w:rFonts w:cstheme="minorHAnsi"/>
@@ -2251,7 +2095,6 @@
         <w:t>fortuneService</w:t>
       </w:r>
       <w:proofErr w:type="spellEnd"/>
-      <w:proofErr w:type="gramEnd"/>
       <w:r>
         <w:rPr>
           <w:rFonts w:cstheme="minorHAnsi"/>
@@ -2475,29 +2318,7 @@
           <w:color w:val="2A00FF"/>
           <w:lang w:val="en-US"/>
         </w:rPr>
-        <w:t>"</w:t>
-      </w:r>
-      <w:proofErr w:type="gramStart"/>
-      <w:r>
-        <w:rPr>
-          <w:rFonts w:cstheme="minorHAnsi"/>
-          <w:i/>
-          <w:iCs/>
-          <w:color w:val="2A00FF"/>
-          <w:lang w:val="en-US"/>
-        </w:rPr>
-        <w:t>com.luv2code.springdemo</w:t>
-      </w:r>
-      <w:proofErr w:type="gramEnd"/>
-      <w:r>
-        <w:rPr>
-          <w:rFonts w:cstheme="minorHAnsi"/>
-          <w:i/>
-          <w:iCs/>
-          <w:color w:val="2A00FF"/>
-          <w:lang w:val="en-US"/>
-        </w:rPr>
-        <w:t>.TrackCoach"</w:t>
+        <w:t>"com.luv2code.springdemo.TrackCoach"</w:t>
       </w:r>
       <w:r>
         <w:rPr>
@@ -3737,18 +3558,8 @@
           <w:color w:val="000000"/>
           <w:lang w:val="en-US"/>
         </w:rPr>
-        <w:t xml:space="preserve"> </w:t>
-      </w:r>
-      <w:proofErr w:type="gramStart"/>
-      <w:r>
-        <w:rPr>
-          <w:rFonts w:cstheme="minorHAnsi"/>
-          <w:color w:val="000000"/>
-          <w:lang w:val="en-US"/>
-        </w:rPr>
-        <w:t>Coach{</w:t>
-      </w:r>
-      <w:proofErr w:type="gramEnd"/>
+        <w:t xml:space="preserve"> Coach{</w:t>
+      </w:r>
     </w:p>
     <w:p>
       <w:pPr>
@@ -3969,7 +3780,6 @@
         <w:t xml:space="preserve"> no Java 9 ou mais novo, por erro de caminho do </w:t>
       </w:r>
       <w:proofErr w:type="spellStart"/>
-      <w:proofErr w:type="gramStart"/>
       <w:r>
         <w:rPr>
           <w:rFonts w:cstheme="minorHAnsi"/>
@@ -3978,7 +3788,6 @@
         <w:t>javax.annotation</w:t>
       </w:r>
       <w:proofErr w:type="spellEnd"/>
-      <w:proofErr w:type="gramEnd"/>
       <w:r>
         <w:rPr>
           <w:rFonts w:cstheme="minorHAnsi"/>
@@ -4005,18 +3814,35 @@
           <w:b/>
           <w:bCs/>
           <w:color w:val="000000"/>
+          <w:sz w:val="28"/>
+          <w:szCs w:val="28"/>
+        </w:rPr>
+      </w:pPr>
+      <w:r>
+        <w:rPr>
+          <w:rFonts w:cstheme="minorHAnsi"/>
+          <w:b/>
+          <w:bCs/>
+          <w:color w:val="000000"/>
+          <w:sz w:val="28"/>
+          <w:szCs w:val="28"/>
+        </w:rPr>
+        <w:t>SPRING MVC</w:t>
+      </w:r>
+    </w:p>
+    <w:p>
+      <w:pPr>
+        <w:spacing w:line="360" w:lineRule="auto"/>
+        <w:rPr>
+          <w:rFonts w:cstheme="minorHAnsi"/>
+          <w:b/>
+          <w:bCs/>
+          <w:color w:val="000000"/>
+          <w:sz w:val="28"/>
+          <w:szCs w:val="28"/>
           <w:shd w:val="clear" w:color="auto" w:fill="E8F2FE"/>
         </w:rPr>
       </w:pPr>
-      <w:r>
-        <w:rPr>
-          <w:rFonts w:cstheme="minorHAnsi"/>
-          <w:b/>
-          <w:bCs/>
-          <w:color w:val="000000"/>
-        </w:rPr>
-        <w:t>SPRING MVC</w:t>
-      </w:r>
     </w:p>
     <w:p>
       <w:pPr>
@@ -4214,7 +4040,6 @@
         <w:t xml:space="preserve"> String </w:t>
       </w:r>
       <w:proofErr w:type="spellStart"/>
-      <w:proofErr w:type="gramStart"/>
       <w:r>
         <w:rPr>
           <w:rFonts w:cstheme="minorHAnsi"/>
@@ -4230,16 +4055,7 @@
           <w:color w:val="000000"/>
           <w:lang w:val="en-US"/>
         </w:rPr>
-        <w:t>(</w:t>
-      </w:r>
-      <w:proofErr w:type="gramEnd"/>
-      <w:r>
-        <w:rPr>
-          <w:rFonts w:cstheme="minorHAnsi"/>
-          <w:color w:val="000000"/>
-          <w:lang w:val="en-US"/>
-        </w:rPr>
-        <w:t xml:space="preserve">String </w:t>
+        <w:t xml:space="preserve">(String </w:t>
       </w:r>
       <w:proofErr w:type="spellStart"/>
       <w:r>
@@ -4388,7 +4204,6 @@
         <w:t xml:space="preserve"> = </w:t>
       </w:r>
       <w:proofErr w:type="spellStart"/>
-      <w:proofErr w:type="gramStart"/>
       <w:r>
         <w:rPr>
           <w:rFonts w:cstheme="minorHAnsi"/>
@@ -4407,7 +4222,6 @@
         <w:t>.getParameter</w:t>
       </w:r>
       <w:proofErr w:type="spellEnd"/>
-      <w:proofErr w:type="gramEnd"/>
       <w:r>
         <w:rPr>
           <w:rFonts w:cstheme="minorHAnsi"/>
@@ -4914,7 +4728,6 @@
           <w:rFonts w:cstheme="minorHAnsi"/>
           <w:color w:val="000000"/>
         </w:rPr>
-        <w:lastRenderedPageBreak/>
         <w:t xml:space="preserve">// notar que agora a </w:t>
       </w:r>
       <w:proofErr w:type="spellStart"/>
@@ -5556,7 +5369,6 @@
         <w:t>NotNull</w:t>
       </w:r>
       <w:proofErr w:type="spellEnd"/>
-      <w:proofErr w:type="gramStart"/>
       <w:r>
         <w:rPr>
           <w:rFonts w:cstheme="minorHAnsi"/>
@@ -5566,7 +5378,6 @@
         <w:t>=(</w:t>
       </w:r>
       <w:proofErr w:type="spellStart"/>
-      <w:proofErr w:type="gramEnd"/>
       <w:r>
         <w:rPr>
           <w:rFonts w:cstheme="minorHAnsi"/>
@@ -5632,6 +5443,7 @@
         <w:rPr>
           <w:rFonts w:cstheme="minorHAnsi"/>
         </w:rPr>
+        <w:lastRenderedPageBreak/>
         <w:t xml:space="preserve">Notação feita no </w:t>
       </w:r>
       <w:proofErr w:type="spellStart"/>
@@ -5706,7 +5518,6 @@
           <w:b/>
           <w:bCs/>
         </w:rPr>
-        <w:lastRenderedPageBreak/>
         <w:t>@</w:t>
       </w:r>
       <w:proofErr w:type="spellStart"/>
@@ -5974,18 +5785,7 @@
           <w:color w:val="A0A0A0"/>
           <w:lang w:val="en-US"/>
         </w:rPr>
-        <w:t>@</w:t>
-      </w:r>
-      <w:proofErr w:type="gramStart"/>
-      <w:r>
-        <w:rPr>
-          <w:rFonts w:cstheme="minorHAnsi"/>
-          <w:i/>
-          <w:iCs/>
-          <w:color w:val="A0A0A0"/>
-          <w:lang w:val="en-US"/>
-        </w:rPr>
-        <w:t>Min</w:t>
+        <w:t>@Min</w:t>
       </w:r>
       <w:r>
         <w:rPr>
@@ -5995,7 +5795,6 @@
         </w:rPr>
         <w:t>(</w:t>
       </w:r>
-      <w:proofErr w:type="gramEnd"/>
       <w:r>
         <w:rPr>
           <w:rFonts w:cstheme="minorHAnsi"/>
@@ -6096,231 +5895,290 @@
           <w:color w:val="A0A0A0"/>
           <w:lang w:val="en-US"/>
         </w:rPr>
+        <w:t>@Max</w:t>
+      </w:r>
+      <w:r>
+        <w:rPr>
+          <w:rFonts w:cstheme="minorHAnsi"/>
+          <w:color w:val="F9FAF4"/>
+          <w:lang w:val="en-US"/>
+        </w:rPr>
+        <w:t>(</w:t>
+      </w:r>
+      <w:r>
+        <w:rPr>
+          <w:rFonts w:cstheme="minorHAnsi"/>
+          <w:color w:val="EB4B64"/>
+          <w:lang w:val="en-US"/>
+        </w:rPr>
+        <w:t>value</w:t>
+      </w:r>
+      <w:r>
+        <w:rPr>
+          <w:rFonts w:cstheme="minorHAnsi"/>
+          <w:color w:val="E6E6FA"/>
+          <w:lang w:val="en-US"/>
+        </w:rPr>
+        <w:t>=</w:t>
+      </w:r>
+      <w:r>
+        <w:rPr>
+          <w:rFonts w:cstheme="minorHAnsi"/>
+          <w:color w:val="6897BB"/>
+          <w:lang w:val="en-US"/>
+        </w:rPr>
+        <w:t>10</w:t>
+      </w:r>
+      <w:r>
+        <w:rPr>
+          <w:rFonts w:cstheme="minorHAnsi"/>
+          <w:color w:val="E6E6FA"/>
+          <w:lang w:val="en-US"/>
+        </w:rPr>
+        <w:t>,</w:t>
+      </w:r>
+      <w:r>
+        <w:rPr>
+          <w:rFonts w:cstheme="minorHAnsi"/>
+          <w:color w:val="D9E8F7"/>
+          <w:lang w:val="en-US"/>
+        </w:rPr>
+        <w:t xml:space="preserve"> </w:t>
+      </w:r>
+      <w:r>
+        <w:rPr>
+          <w:rFonts w:cstheme="minorHAnsi"/>
+          <w:color w:val="EB4B64"/>
+          <w:lang w:val="en-US"/>
+        </w:rPr>
+        <w:t>message</w:t>
+      </w:r>
+      <w:r>
+        <w:rPr>
+          <w:rFonts w:cstheme="minorHAnsi"/>
+          <w:color w:val="E6E6FA"/>
+          <w:lang w:val="en-US"/>
+        </w:rPr>
+        <w:t>=</w:t>
+      </w:r>
+      <w:r>
+        <w:rPr>
+          <w:rFonts w:cstheme="minorHAnsi"/>
+          <w:color w:val="17C6A3"/>
+          <w:lang w:val="en-US"/>
+        </w:rPr>
+        <w:t>"must be less than or equal to 10"</w:t>
+      </w:r>
+      <w:r>
+        <w:rPr>
+          <w:rFonts w:cstheme="minorHAnsi"/>
+          <w:color w:val="F9FAF4"/>
+          <w:lang w:val="en-US"/>
+        </w:rPr>
+        <w:t>)</w:t>
+      </w:r>
+    </w:p>
+    <w:p>
+      <w:pPr>
+        <w:spacing w:line="360" w:lineRule="auto"/>
+        <w:rPr>
+          <w:rFonts w:cstheme="minorHAnsi"/>
+          <w:color w:val="E6E6FA"/>
+        </w:rPr>
+      </w:pPr>
+      <w:r>
+        <w:rPr>
+          <w:rFonts w:cstheme="minorHAnsi"/>
+          <w:color w:val="D9E8F7"/>
+          <w:lang w:val="en-US"/>
+        </w:rPr>
+        <w:tab/>
+      </w:r>
+      <w:proofErr w:type="spellStart"/>
+      <w:r>
+        <w:rPr>
+          <w:rFonts w:cstheme="minorHAnsi"/>
+          <w:color w:val="CC6C1D"/>
+        </w:rPr>
+        <w:t>private</w:t>
+      </w:r>
+      <w:proofErr w:type="spellEnd"/>
+      <w:r>
+        <w:rPr>
+          <w:rFonts w:cstheme="minorHAnsi"/>
+          <w:color w:val="D9E8F7"/>
+        </w:rPr>
+        <w:t xml:space="preserve"> </w:t>
+      </w:r>
+      <w:proofErr w:type="spellStart"/>
+      <w:r>
+        <w:rPr>
+          <w:rFonts w:cstheme="minorHAnsi"/>
+          <w:color w:val="CC6C1D"/>
+        </w:rPr>
+        <w:t>int</w:t>
+      </w:r>
+      <w:proofErr w:type="spellEnd"/>
+      <w:r>
+        <w:rPr>
+          <w:rFonts w:cstheme="minorHAnsi"/>
+          <w:color w:val="D9E8F7"/>
+        </w:rPr>
+        <w:t xml:space="preserve"> </w:t>
+      </w:r>
+      <w:proofErr w:type="spellStart"/>
+      <w:r>
+        <w:rPr>
+          <w:rFonts w:cstheme="minorHAnsi"/>
+          <w:color w:val="66E1F8"/>
+        </w:rPr>
+        <w:t>freePasses</w:t>
+      </w:r>
+      <w:proofErr w:type="spellEnd"/>
+      <w:r>
+        <w:rPr>
+          <w:rFonts w:cstheme="minorHAnsi"/>
+          <w:color w:val="E6E6FA"/>
+        </w:rPr>
+        <w:t>;</w:t>
+      </w:r>
+    </w:p>
+    <w:p>
+      <w:pPr>
+        <w:spacing w:line="360" w:lineRule="auto"/>
+        <w:rPr>
+          <w:rFonts w:cstheme="minorHAnsi"/>
+          <w:b/>
+          <w:bCs/>
+        </w:rPr>
+      </w:pPr>
+      <w:r>
+        <w:rPr>
+          <w:rFonts w:cstheme="minorHAnsi"/>
+          <w:b/>
+          <w:bCs/>
+        </w:rPr>
         <w:t>@</w:t>
       </w:r>
-      <w:proofErr w:type="gramStart"/>
+      <w:proofErr w:type="spellStart"/>
+      <w:r>
+        <w:rPr>
+          <w:rFonts w:cstheme="minorHAnsi"/>
+          <w:b/>
+          <w:bCs/>
+        </w:rPr>
+        <w:t>Pattern</w:t>
+      </w:r>
+      <w:proofErr w:type="spellEnd"/>
+    </w:p>
+    <w:p>
+      <w:pPr>
+        <w:spacing w:line="360" w:lineRule="auto"/>
+        <w:rPr>
+          <w:rFonts w:cstheme="minorHAnsi"/>
+          <w:b/>
+          <w:bCs/>
+        </w:rPr>
+      </w:pPr>
+      <w:r>
+        <w:rPr>
+          <w:rFonts w:cstheme="minorHAnsi"/>
+          <w:b/>
+          <w:bCs/>
+        </w:rPr>
+        <w:tab/>
+      </w:r>
+      <w:r>
+        <w:rPr>
+          <w:rFonts w:cstheme="minorHAnsi"/>
+        </w:rPr>
+        <w:t xml:space="preserve">Quando é desejado adicionar uma </w:t>
+      </w:r>
+      <w:proofErr w:type="spellStart"/>
+      <w:r>
+        <w:rPr>
+          <w:rFonts w:cstheme="minorHAnsi"/>
+        </w:rPr>
+        <w:t>Regex</w:t>
+      </w:r>
+      <w:proofErr w:type="spellEnd"/>
+      <w:r>
+        <w:rPr>
+          <w:rFonts w:cstheme="minorHAnsi"/>
+        </w:rPr>
+        <w:t xml:space="preserve"> ao campo. Exemplo: campo CPF deve ter X caracteres e todos devem ser numéricos.</w:t>
+      </w:r>
+    </w:p>
+    <w:p>
+      <w:pPr>
+        <w:spacing w:line="360" w:lineRule="auto"/>
+        <w:ind w:firstLine="708"/>
+        <w:rPr>
+          <w:rFonts w:cstheme="minorHAnsi"/>
+          <w:u w:val="single"/>
+          <w:lang w:val="en-US"/>
+        </w:rPr>
+      </w:pPr>
       <w:r>
         <w:rPr>
           <w:rFonts w:cstheme="minorHAnsi"/>
           <w:i/>
           <w:iCs/>
-          <w:color w:val="A0A0A0"/>
-          <w:lang w:val="en-US"/>
-        </w:rPr>
-        <w:t>Max</w:t>
-      </w:r>
-      <w:r>
-        <w:rPr>
-          <w:rFonts w:cstheme="minorHAnsi"/>
-          <w:color w:val="F9FAF4"/>
+          <w:lang w:val="en-US"/>
+        </w:rPr>
+        <w:t>@Pattern</w:t>
+      </w:r>
+      <w:r>
+        <w:rPr>
+          <w:rFonts w:cstheme="minorHAnsi"/>
           <w:lang w:val="en-US"/>
         </w:rPr>
         <w:t>(</w:t>
       </w:r>
-      <w:proofErr w:type="gramEnd"/>
-      <w:r>
-        <w:rPr>
-          <w:rFonts w:cstheme="minorHAnsi"/>
-          <w:color w:val="EB4B64"/>
-          <w:lang w:val="en-US"/>
-        </w:rPr>
-        <w:t>value</w:t>
-      </w:r>
-      <w:r>
-        <w:rPr>
-          <w:rFonts w:cstheme="minorHAnsi"/>
-          <w:color w:val="E6E6FA"/>
-          <w:lang w:val="en-US"/>
-        </w:rPr>
-        <w:t>=</w:t>
-      </w:r>
-      <w:r>
-        <w:rPr>
-          <w:rFonts w:cstheme="minorHAnsi"/>
-          <w:color w:val="6897BB"/>
-          <w:lang w:val="en-US"/>
-        </w:rPr>
-        <w:t>10</w:t>
-      </w:r>
-      <w:r>
-        <w:rPr>
-          <w:rFonts w:cstheme="minorHAnsi"/>
-          <w:color w:val="E6E6FA"/>
-          <w:lang w:val="en-US"/>
-        </w:rPr>
-        <w:t>,</w:t>
-      </w:r>
-      <w:r>
-        <w:rPr>
-          <w:rFonts w:cstheme="minorHAnsi"/>
-          <w:color w:val="D9E8F7"/>
-          <w:lang w:val="en-US"/>
-        </w:rPr>
-        <w:t xml:space="preserve"> </w:t>
-      </w:r>
-      <w:r>
-        <w:rPr>
-          <w:rFonts w:cstheme="minorHAnsi"/>
-          <w:color w:val="EB4B64"/>
-          <w:lang w:val="en-US"/>
-        </w:rPr>
-        <w:t>message</w:t>
-      </w:r>
-      <w:r>
-        <w:rPr>
-          <w:rFonts w:cstheme="minorHAnsi"/>
-          <w:color w:val="E6E6FA"/>
-          <w:lang w:val="en-US"/>
-        </w:rPr>
-        <w:t>=</w:t>
-      </w:r>
-      <w:r>
-        <w:rPr>
-          <w:rFonts w:cstheme="minorHAnsi"/>
-          <w:color w:val="17C6A3"/>
-          <w:lang w:val="en-US"/>
-        </w:rPr>
-        <w:t>"must be less than or equal to 10"</w:t>
-      </w:r>
-      <w:r>
-        <w:rPr>
-          <w:rFonts w:cstheme="minorHAnsi"/>
-          <w:color w:val="F9FAF4"/>
-          <w:lang w:val="en-US"/>
-        </w:rPr>
-        <w:t>)</w:t>
-      </w:r>
-    </w:p>
-    <w:p>
-      <w:pPr>
-        <w:spacing w:line="360" w:lineRule="auto"/>
-        <w:rPr>
-          <w:rFonts w:cstheme="minorHAnsi"/>
-          <w:color w:val="E6E6FA"/>
-        </w:rPr>
-      </w:pPr>
-      <w:r>
-        <w:rPr>
-          <w:rFonts w:cstheme="minorHAnsi"/>
-          <w:color w:val="D9E8F7"/>
-          <w:lang w:val="en-US"/>
-        </w:rPr>
-        <w:tab/>
-      </w:r>
-      <w:proofErr w:type="spellStart"/>
-      <w:r>
-        <w:rPr>
-          <w:rFonts w:cstheme="minorHAnsi"/>
-          <w:color w:val="CC6C1D"/>
-        </w:rPr>
-        <w:t>private</w:t>
-      </w:r>
-      <w:proofErr w:type="spellEnd"/>
-      <w:r>
-        <w:rPr>
-          <w:rFonts w:cstheme="minorHAnsi"/>
-          <w:color w:val="D9E8F7"/>
-        </w:rPr>
-        <w:t xml:space="preserve"> </w:t>
-      </w:r>
-      <w:proofErr w:type="spellStart"/>
-      <w:r>
-        <w:rPr>
-          <w:rFonts w:cstheme="minorHAnsi"/>
-          <w:color w:val="CC6C1D"/>
-        </w:rPr>
-        <w:t>int</w:t>
-      </w:r>
-      <w:proofErr w:type="spellEnd"/>
-      <w:r>
-        <w:rPr>
-          <w:rFonts w:cstheme="minorHAnsi"/>
-          <w:color w:val="D9E8F7"/>
-        </w:rPr>
-        <w:t xml:space="preserve"> </w:t>
-      </w:r>
-      <w:proofErr w:type="spellStart"/>
-      <w:r>
-        <w:rPr>
-          <w:rFonts w:cstheme="minorHAnsi"/>
-          <w:color w:val="66E1F8"/>
-        </w:rPr>
-        <w:t>freePasses</w:t>
-      </w:r>
-      <w:proofErr w:type="spellEnd"/>
-      <w:r>
-        <w:rPr>
-          <w:rFonts w:cstheme="minorHAnsi"/>
-          <w:color w:val="E6E6FA"/>
-        </w:rPr>
-        <w:t>;</w:t>
-      </w:r>
-    </w:p>
-    <w:p>
-      <w:pPr>
-        <w:spacing w:line="360" w:lineRule="auto"/>
-        <w:rPr>
-          <w:rFonts w:cstheme="minorHAnsi"/>
-          <w:b/>
-          <w:bCs/>
-        </w:rPr>
-      </w:pPr>
-      <w:r>
-        <w:rPr>
-          <w:rFonts w:cstheme="minorHAnsi"/>
-          <w:b/>
-          <w:bCs/>
-        </w:rPr>
-        <w:t>@</w:t>
-      </w:r>
-      <w:proofErr w:type="spellStart"/>
-      <w:r>
-        <w:rPr>
-          <w:rFonts w:cstheme="minorHAnsi"/>
-          <w:b/>
-          <w:bCs/>
-        </w:rPr>
-        <w:t>Pattern</w:t>
-      </w:r>
-      <w:proofErr w:type="spellEnd"/>
-    </w:p>
-    <w:p>
-      <w:pPr>
-        <w:spacing w:line="360" w:lineRule="auto"/>
-        <w:rPr>
-          <w:rFonts w:cstheme="minorHAnsi"/>
-          <w:b/>
-          <w:bCs/>
-        </w:rPr>
-      </w:pPr>
-      <w:r>
-        <w:rPr>
-          <w:rFonts w:cstheme="minorHAnsi"/>
-          <w:b/>
-          <w:bCs/>
-        </w:rPr>
-        <w:tab/>
-      </w:r>
-      <w:r>
-        <w:rPr>
-          <w:rFonts w:cstheme="minorHAnsi"/>
-        </w:rPr>
-        <w:t xml:space="preserve">Quando é desejado adicionar uma </w:t>
-      </w:r>
-      <w:proofErr w:type="spellStart"/>
-      <w:r>
-        <w:rPr>
-          <w:rFonts w:cstheme="minorHAnsi"/>
-        </w:rPr>
-        <w:t>Regex</w:t>
-      </w:r>
-      <w:proofErr w:type="spellEnd"/>
-      <w:r>
-        <w:rPr>
-          <w:rFonts w:cstheme="minorHAnsi"/>
-        </w:rPr>
-        <w:t xml:space="preserve"> ao campo. Exemplo: campo CPF deve ter X caracteres e todos devem ser numéricos.</w:t>
-      </w:r>
+      <w:proofErr w:type="spellStart"/>
+      <w:r>
+        <w:rPr>
+          <w:rFonts w:cstheme="minorHAnsi"/>
+          <w:lang w:val="en-US"/>
+        </w:rPr>
+        <w:t>regexp</w:t>
+      </w:r>
+      <w:proofErr w:type="spellEnd"/>
+      <w:r>
+        <w:rPr>
+          <w:rFonts w:cstheme="minorHAnsi"/>
+          <w:lang w:val="en-US"/>
+        </w:rPr>
+        <w:t>="^[a-zA-Z0-9]{5}", message="only 5 chars/digits")</w:t>
+      </w:r>
+    </w:p>
+    <w:p>
+      <w:pPr>
+        <w:spacing w:line="360" w:lineRule="auto"/>
+        <w:rPr>
+          <w:rFonts w:cstheme="minorHAnsi"/>
+          <w:b/>
+          <w:bCs/>
+        </w:rPr>
+      </w:pPr>
+      <w:r>
+        <w:rPr>
+          <w:rFonts w:cstheme="minorHAnsi"/>
+          <w:b/>
+          <w:bCs/>
+        </w:rPr>
+        <w:t xml:space="preserve">Mudar mensagem de erro lançada por um </w:t>
+      </w:r>
+      <w:proofErr w:type="spellStart"/>
+      <w:r>
+        <w:rPr>
+          <w:rFonts w:cstheme="minorHAnsi"/>
+          <w:b/>
+          <w:bCs/>
+        </w:rPr>
+        <w:t>typeMismatch</w:t>
+      </w:r>
+      <w:proofErr w:type="spellEnd"/>
     </w:p>
     <w:p>
       <w:pPr>
@@ -6328,70 +6186,88 @@
         <w:ind w:firstLine="708"/>
         <w:rPr>
           <w:rFonts w:cstheme="minorHAnsi"/>
-          <w:u w:val="single"/>
-          <w:lang w:val="en-US"/>
-        </w:rPr>
-      </w:pPr>
-      <w:r>
-        <w:rPr>
-          <w:rFonts w:cstheme="minorHAnsi"/>
-          <w:i/>
-          <w:iCs/>
-          <w:lang w:val="en-US"/>
-        </w:rPr>
-        <w:t>@Pattern</w:t>
-      </w:r>
-      <w:r>
-        <w:rPr>
-          <w:rFonts w:cstheme="minorHAnsi"/>
-          <w:lang w:val="en-US"/>
-        </w:rPr>
-        <w:t>(</w:t>
-      </w:r>
-      <w:proofErr w:type="spellStart"/>
-      <w:r>
-        <w:rPr>
-          <w:rFonts w:cstheme="minorHAnsi"/>
-          <w:lang w:val="en-US"/>
-        </w:rPr>
-        <w:t>regexp</w:t>
-      </w:r>
-      <w:proofErr w:type="spellEnd"/>
-      <w:r>
-        <w:rPr>
-          <w:rFonts w:cstheme="minorHAnsi"/>
-          <w:lang w:val="en-US"/>
-        </w:rPr>
-        <w:t>="^[a-zA-Z0-9]{5}", message="only 5 chars/digits")</w:t>
-      </w:r>
-    </w:p>
-    <w:p>
-      <w:pPr>
-        <w:spacing w:line="360" w:lineRule="auto"/>
-        <w:rPr>
-          <w:rFonts w:cstheme="minorHAnsi"/>
-          <w:b/>
-          <w:bCs/>
-        </w:rPr>
-      </w:pPr>
-      <w:r>
-        <w:rPr>
-          <w:rFonts w:cstheme="minorHAnsi"/>
-          <w:b/>
-          <w:bCs/>
-        </w:rPr>
-        <w:t xml:space="preserve">Mudar mensagem de erro lançada por um </w:t>
-      </w:r>
-      <w:proofErr w:type="spellStart"/>
-      <w:r>
-        <w:rPr>
-          <w:rFonts w:cstheme="minorHAnsi"/>
-          <w:b/>
-          <w:bCs/>
-        </w:rPr>
-        <w:t>typeMismatch</w:t>
-      </w:r>
-      <w:proofErr w:type="spellEnd"/>
+        </w:rPr>
+      </w:pPr>
+      <w:r>
+        <w:rPr>
+          <w:rFonts w:cstheme="minorHAnsi"/>
+        </w:rPr>
+        <w:t xml:space="preserve">Criar um arquivo </w:t>
+      </w:r>
+      <w:proofErr w:type="spellStart"/>
+      <w:r>
+        <w:rPr>
+          <w:rFonts w:cstheme="minorHAnsi"/>
+        </w:rPr>
+        <w:t>messages.propert</w:t>
+      </w:r>
+      <w:r>
+        <w:rPr>
+          <w:rFonts w:cstheme="minorHAnsi"/>
+        </w:rPr>
+        <w:t>ies</w:t>
+      </w:r>
+      <w:proofErr w:type="spellEnd"/>
+      <w:r>
+        <w:rPr>
+          <w:rFonts w:cstheme="minorHAnsi"/>
+        </w:rPr>
+        <w:t xml:space="preserve"> dentro de </w:t>
+      </w:r>
+      <w:r>
+        <w:rPr>
+          <w:rFonts w:cstheme="minorHAnsi"/>
+        </w:rPr>
+        <w:t>“</w:t>
+      </w:r>
+      <w:proofErr w:type="spellStart"/>
+      <w:r>
+        <w:rPr>
+          <w:rFonts w:cstheme="minorHAnsi"/>
+        </w:rPr>
+        <w:t>src</w:t>
+      </w:r>
+      <w:proofErr w:type="spellEnd"/>
+      <w:r>
+        <w:rPr>
+          <w:rFonts w:cstheme="minorHAnsi"/>
+        </w:rPr>
+        <w:t>/</w:t>
+      </w:r>
+      <w:proofErr w:type="spellStart"/>
+      <w:r>
+        <w:rPr>
+          <w:rFonts w:cstheme="minorHAnsi"/>
+        </w:rPr>
+        <w:t>resources</w:t>
+      </w:r>
+      <w:proofErr w:type="spellEnd"/>
+      <w:r>
+        <w:rPr>
+          <w:rFonts w:cstheme="minorHAnsi"/>
+        </w:rPr>
+        <w:t>/</w:t>
+      </w:r>
+      <w:proofErr w:type="spellStart"/>
+      <w:r>
+        <w:rPr>
+          <w:rFonts w:cstheme="minorHAnsi"/>
+        </w:rPr>
+        <w:t>message.properties</w:t>
+      </w:r>
+      <w:proofErr w:type="spellEnd"/>
+      <w:r>
+        <w:rPr>
+          <w:rFonts w:cstheme="minorHAnsi"/>
+        </w:rPr>
+        <w:t>” e colocar os dados da seguinte maneira</w:t>
+      </w:r>
+      <w:r>
+        <w:rPr>
+          <w:rFonts w:cstheme="minorHAnsi"/>
+        </w:rPr>
+        <w:t>:</w:t>
+      </w:r>
     </w:p>
     <w:p>
       <w:pPr>
@@ -6401,88 +6277,28 @@
           <w:rFonts w:cstheme="minorHAnsi"/>
         </w:rPr>
       </w:pPr>
-      <w:r>
-        <w:rPr>
-          <w:rFonts w:cstheme="minorHAnsi"/>
-        </w:rPr>
-        <w:t xml:space="preserve">Criar um arquivo </w:t>
-      </w:r>
-      <w:proofErr w:type="spellStart"/>
-      <w:proofErr w:type="gramStart"/>
-      <w:r>
-        <w:rPr>
-          <w:rFonts w:cstheme="minorHAnsi"/>
-        </w:rPr>
-        <w:t>messages.propert</w:t>
-      </w:r>
-      <w:r>
-        <w:rPr>
-          <w:rFonts w:cstheme="minorHAnsi"/>
-        </w:rPr>
-        <w:t>ies</w:t>
-      </w:r>
-      <w:proofErr w:type="spellEnd"/>
-      <w:proofErr w:type="gramEnd"/>
-      <w:r>
-        <w:rPr>
-          <w:rFonts w:cstheme="minorHAnsi"/>
-        </w:rPr>
-        <w:t xml:space="preserve"> dentro de </w:t>
-      </w:r>
-      <w:r>
-        <w:rPr>
-          <w:rFonts w:cstheme="minorHAnsi"/>
-        </w:rPr>
-        <w:t>“</w:t>
-      </w:r>
-      <w:proofErr w:type="spellStart"/>
-      <w:r>
-        <w:rPr>
-          <w:rFonts w:cstheme="minorHAnsi"/>
-        </w:rPr>
-        <w:t>src</w:t>
-      </w:r>
-      <w:proofErr w:type="spellEnd"/>
-      <w:r>
-        <w:rPr>
-          <w:rFonts w:cstheme="minorHAnsi"/>
-        </w:rPr>
-        <w:t>/</w:t>
-      </w:r>
-      <w:proofErr w:type="spellStart"/>
-      <w:r>
-        <w:rPr>
-          <w:rFonts w:cstheme="minorHAnsi"/>
-        </w:rPr>
-        <w:t>resources</w:t>
-      </w:r>
-      <w:proofErr w:type="spellEnd"/>
-      <w:r>
-        <w:rPr>
-          <w:rFonts w:cstheme="minorHAnsi"/>
-        </w:rPr>
-        <w:t>/</w:t>
-      </w:r>
-      <w:proofErr w:type="spellStart"/>
-      <w:r>
-        <w:rPr>
-          <w:rFonts w:cstheme="minorHAnsi"/>
-        </w:rPr>
-        <w:t>message.properties</w:t>
-      </w:r>
-      <w:proofErr w:type="spellEnd"/>
-      <w:r>
-        <w:rPr>
-          <w:rFonts w:cstheme="minorHAnsi"/>
-        </w:rPr>
-        <w:t>” e colocar os dados da seguinte maneira</w:t>
-      </w:r>
-      <w:r>
-        <w:rPr>
-          <w:rFonts w:cstheme="minorHAnsi"/>
-        </w:rPr>
-        <w:t>:</w:t>
-      </w:r>
+      <w:proofErr w:type="spellStart"/>
+      <w:r>
+        <w:rPr>
+          <w:rFonts w:cstheme="minorHAnsi"/>
+        </w:rPr>
+        <w:t>tipoDeErro.modelDoSpringQueTemOCampo.nomeDoCampo</w:t>
+      </w:r>
+      <w:proofErr w:type="spellEnd"/>
+      <w:r>
+        <w:rPr>
+          <w:rFonts w:cstheme="minorHAnsi"/>
+        </w:rPr>
+        <w:t xml:space="preserve"> = </w:t>
+      </w:r>
+      <w:proofErr w:type="spellStart"/>
+      <w:r>
+        <w:rPr>
+          <w:rFonts w:cstheme="minorHAnsi"/>
+        </w:rPr>
+        <w:t>mensagemDesejada</w:t>
+      </w:r>
+      <w:proofErr w:type="spellEnd"/>
     </w:p>
     <w:p>
       <w:pPr>
@@ -6492,30 +6308,12 @@
           <w:rFonts w:cstheme="minorHAnsi"/>
         </w:rPr>
       </w:pPr>
-      <w:proofErr w:type="spellStart"/>
-      <w:proofErr w:type="gramStart"/>
-      <w:r>
-        <w:rPr>
-          <w:rFonts w:cstheme="minorHAnsi"/>
-        </w:rPr>
-        <w:t>tipoDeErro.modelDoSpringQueTemOCampo.nomeDoCampo</w:t>
-      </w:r>
-      <w:proofErr w:type="spellEnd"/>
-      <w:proofErr w:type="gramEnd"/>
-      <w:r>
-        <w:rPr>
-          <w:rFonts w:cstheme="minorHAnsi"/>
-        </w:rPr>
-        <w:t xml:space="preserve"> = </w:t>
-      </w:r>
-      <w:proofErr w:type="spellStart"/>
-      <w:r>
-        <w:rPr>
-          <w:rFonts w:cstheme="minorHAnsi"/>
-        </w:rPr>
-        <w:t>mensagemDesejada</w:t>
-      </w:r>
-      <w:proofErr w:type="spellEnd"/>
+      <w:r>
+        <w:rPr>
+          <w:rFonts w:cstheme="minorHAnsi"/>
+        </w:rPr>
+        <w:t>Exemplo:</w:t>
+      </w:r>
     </w:p>
     <w:p>
       <w:pPr>
@@ -6525,23 +6323,7 @@
           <w:rFonts w:cstheme="minorHAnsi"/>
         </w:rPr>
       </w:pPr>
-      <w:r>
-        <w:rPr>
-          <w:rFonts w:cstheme="minorHAnsi"/>
-        </w:rPr>
-        <w:t>Exemplo:</w:t>
-      </w:r>
-    </w:p>
-    <w:p>
-      <w:pPr>
-        <w:spacing w:line="360" w:lineRule="auto"/>
-        <w:ind w:firstLine="708"/>
-        <w:rPr>
-          <w:rFonts w:cstheme="minorHAnsi"/>
-        </w:rPr>
-      </w:pPr>
-      <w:proofErr w:type="spellStart"/>
-      <w:proofErr w:type="gramStart"/>
+      <w:proofErr w:type="spellStart"/>
       <w:r>
         <w:rPr>
           <w:rFonts w:cstheme="minorHAnsi"/>
@@ -6549,7 +6331,6 @@
         <w:t>typeMismatch.customer.freePasses</w:t>
       </w:r>
       <w:proofErr w:type="spellEnd"/>
-      <w:proofErr w:type="gramEnd"/>
       <w:r>
         <w:rPr>
           <w:rFonts w:cstheme="minorHAnsi"/>
@@ -6750,29 +6531,7 @@
           <w:color w:val="17C694"/>
           <w:lang w:val="en-US"/>
         </w:rPr>
-        <w:t>"</w:t>
-      </w:r>
-      <w:proofErr w:type="gramStart"/>
-      <w:r>
-        <w:rPr>
-          <w:rFonts w:cstheme="minorHAnsi"/>
-          <w:i/>
-          <w:iCs/>
-          <w:color w:val="17C694"/>
-          <w:lang w:val="en-US"/>
-        </w:rPr>
-        <w:t>org.sprinframework</w:t>
-      </w:r>
-      <w:proofErr w:type="gramEnd"/>
-      <w:r>
-        <w:rPr>
-          <w:rFonts w:cstheme="minorHAnsi"/>
-          <w:i/>
-          <w:iCs/>
-          <w:color w:val="17C694"/>
-          <w:lang w:val="en-US"/>
-        </w:rPr>
-        <w:t>.context.support.ResourceBundleMessageSource"</w:t>
+        <w:t>"org.sprinframework.context.support.ResourceBundleMessageSource"</w:t>
       </w:r>
       <w:r>
         <w:rPr>
@@ -6800,7 +6559,6 @@
           <w:color w:val="D9E8F7"/>
           <w:lang w:val="en-US"/>
         </w:rPr>
-        <w:lastRenderedPageBreak/>
         <w:tab/>
       </w:r>
       <w:r>
@@ -7194,18 +6952,9 @@
           <w:rFonts w:cstheme="minorHAnsi"/>
           <w:lang w:val="en-US"/>
         </w:rPr>
-        <w:t>@</w:t>
-      </w:r>
-      <w:proofErr w:type="gramStart"/>
-      <w:r>
-        <w:rPr>
-          <w:rFonts w:cstheme="minorHAnsi"/>
-          <w:lang w:val="en-US"/>
-        </w:rPr>
-        <w:t>Constraint(</w:t>
-      </w:r>
-      <w:proofErr w:type="spellStart"/>
-      <w:proofErr w:type="gramEnd"/>
+        <w:t>@Constraint(</w:t>
+      </w:r>
+      <w:proofErr w:type="spellStart"/>
       <w:r>
         <w:rPr>
           <w:rFonts w:cstheme="minorHAnsi"/>
@@ -7252,23 +7001,7 @@
           <w:rFonts w:cstheme="minorHAnsi"/>
           <w:lang w:val="en-US"/>
         </w:rPr>
-        <w:t>@</w:t>
-      </w:r>
-      <w:proofErr w:type="gramStart"/>
-      <w:r>
-        <w:rPr>
-          <w:rFonts w:cstheme="minorHAnsi"/>
-          <w:lang w:val="en-US"/>
-        </w:rPr>
-        <w:t>Target(</w:t>
-      </w:r>
-      <w:proofErr w:type="gramEnd"/>
-      <w:r>
-        <w:rPr>
-          <w:rFonts w:cstheme="minorHAnsi"/>
-          <w:lang w:val="en-US"/>
-        </w:rPr>
-        <w:t>{</w:t>
+        <w:t>@Target({</w:t>
       </w:r>
       <w:proofErr w:type="spellStart"/>
       <w:r>
@@ -7317,18 +7050,9 @@
           <w:rFonts w:cstheme="minorHAnsi"/>
           <w:lang w:val="en-US"/>
         </w:rPr>
-        <w:t>@</w:t>
-      </w:r>
-      <w:proofErr w:type="gramStart"/>
-      <w:r>
-        <w:rPr>
-          <w:rFonts w:cstheme="minorHAnsi"/>
-          <w:lang w:val="en-US"/>
-        </w:rPr>
-        <w:t>Retention(</w:t>
-      </w:r>
-      <w:proofErr w:type="spellStart"/>
-      <w:proofErr w:type="gramEnd"/>
+        <w:t>@Retention(</w:t>
+      </w:r>
+      <w:proofErr w:type="spellStart"/>
       <w:r>
         <w:rPr>
           <w:rFonts w:cstheme="minorHAnsi"/>
@@ -7428,23 +7152,7 @@
           <w:lang w:val="en-US"/>
         </w:rPr>
         <w:tab/>
-        <w:t xml:space="preserve">public String </w:t>
-      </w:r>
-      <w:proofErr w:type="gramStart"/>
-      <w:r>
-        <w:rPr>
-          <w:rFonts w:cstheme="minorHAnsi"/>
-          <w:lang w:val="en-US"/>
-        </w:rPr>
-        <w:t>value(</w:t>
-      </w:r>
-      <w:proofErr w:type="gramEnd"/>
-      <w:r>
-        <w:rPr>
-          <w:rFonts w:cstheme="minorHAnsi"/>
-          <w:lang w:val="en-US"/>
-        </w:rPr>
-        <w:t>) default "LUV";</w:t>
+        <w:t>public String value() default "LUV";</w:t>
       </w:r>
     </w:p>
     <w:p>
@@ -7478,6 +7186,7 @@
           <w:rFonts w:cstheme="minorHAnsi"/>
           <w:lang w:val="en-US"/>
         </w:rPr>
+        <w:lastRenderedPageBreak/>
         <w:tab/>
         <w:t>// define default error message</w:t>
       </w:r>
@@ -7497,23 +7206,7 @@
           <w:lang w:val="en-US"/>
         </w:rPr>
         <w:tab/>
-        <w:t xml:space="preserve">public String </w:t>
-      </w:r>
-      <w:proofErr w:type="gramStart"/>
-      <w:r>
-        <w:rPr>
-          <w:rFonts w:cstheme="minorHAnsi"/>
-          <w:lang w:val="en-US"/>
-        </w:rPr>
-        <w:t>message(</w:t>
-      </w:r>
-      <w:proofErr w:type="gramEnd"/>
-      <w:r>
-        <w:rPr>
-          <w:rFonts w:cstheme="minorHAnsi"/>
-          <w:lang w:val="en-US"/>
-        </w:rPr>
-        <w:t>) default "must start with LUV";</w:t>
+        <w:t>public String message() default "must start with LUV";</w:t>
       </w:r>
     </w:p>
     <w:p>
@@ -7547,373 +7240,486 @@
           <w:rFonts w:cstheme="minorHAnsi"/>
           <w:lang w:val="en-US"/>
         </w:rPr>
+        <w:tab/>
+        <w:t xml:space="preserve">// define default </w:t>
+      </w:r>
+      <w:proofErr w:type="spellStart"/>
+      <w:r>
+        <w:rPr>
+          <w:rFonts w:cstheme="minorHAnsi"/>
+          <w:lang w:val="en-US"/>
+        </w:rPr>
+        <w:t>grups</w:t>
+      </w:r>
+      <w:proofErr w:type="spellEnd"/>
+    </w:p>
+    <w:p>
+      <w:pPr>
+        <w:spacing w:line="360" w:lineRule="auto"/>
+        <w:ind w:firstLine="708"/>
+        <w:rPr>
+          <w:rFonts w:cstheme="minorHAnsi"/>
+          <w:lang w:val="en-US"/>
+        </w:rPr>
+      </w:pPr>
+      <w:r>
+        <w:rPr>
+          <w:rFonts w:cstheme="minorHAnsi"/>
+          <w:lang w:val="en-US"/>
+        </w:rPr>
+        <w:tab/>
+        <w:t>public Class&lt;?&gt;[] groups() default{};</w:t>
+      </w:r>
+    </w:p>
+    <w:p>
+      <w:pPr>
+        <w:spacing w:line="360" w:lineRule="auto"/>
+        <w:ind w:firstLine="708"/>
+        <w:rPr>
+          <w:rFonts w:cstheme="minorHAnsi"/>
+          <w:lang w:val="en-US"/>
+        </w:rPr>
+      </w:pPr>
+      <w:r>
+        <w:rPr>
+          <w:rFonts w:cstheme="minorHAnsi"/>
+          <w:lang w:val="en-US"/>
+        </w:rPr>
+        <w:tab/>
+      </w:r>
+    </w:p>
+    <w:p>
+      <w:pPr>
+        <w:spacing w:line="360" w:lineRule="auto"/>
+        <w:ind w:firstLine="708"/>
+        <w:rPr>
+          <w:rFonts w:cstheme="minorHAnsi"/>
+          <w:lang w:val="en-US"/>
+        </w:rPr>
+      </w:pPr>
+      <w:r>
+        <w:rPr>
+          <w:rFonts w:cstheme="minorHAnsi"/>
+          <w:lang w:val="en-US"/>
+        </w:rPr>
+        <w:tab/>
+        <w:t>// define default payloads</w:t>
+      </w:r>
+    </w:p>
+    <w:p>
+      <w:pPr>
+        <w:spacing w:line="360" w:lineRule="auto"/>
+        <w:ind w:firstLine="708"/>
+        <w:rPr>
+          <w:rFonts w:cstheme="minorHAnsi"/>
+          <w:lang w:val="en-US"/>
+        </w:rPr>
+      </w:pPr>
+      <w:r>
+        <w:rPr>
+          <w:rFonts w:cstheme="minorHAnsi"/>
+          <w:lang w:val="en-US"/>
+        </w:rPr>
+        <w:tab/>
+        <w:t>public Class&lt;? extends Payload&gt;[] payload() default {};</w:t>
+      </w:r>
+    </w:p>
+    <w:p>
+      <w:pPr>
+        <w:spacing w:line="360" w:lineRule="auto"/>
+        <w:ind w:firstLine="708"/>
+        <w:rPr>
+          <w:rFonts w:cstheme="minorHAnsi"/>
+          <w:lang w:val="en-US"/>
+        </w:rPr>
+      </w:pPr>
+      <w:r>
+        <w:rPr>
+          <w:rFonts w:cstheme="minorHAnsi"/>
+          <w:lang w:val="en-US"/>
+        </w:rPr>
+        <w:tab/>
+      </w:r>
+    </w:p>
+    <w:p>
+      <w:pPr>
+        <w:spacing w:line="360" w:lineRule="auto"/>
+        <w:ind w:firstLine="708"/>
+        <w:rPr>
+          <w:rFonts w:cstheme="minorHAnsi"/>
+        </w:rPr>
+      </w:pPr>
+      <w:r>
+        <w:rPr>
+          <w:rFonts w:cstheme="minorHAnsi"/>
+        </w:rPr>
+        <w:t>}</w:t>
+      </w:r>
+    </w:p>
+    <w:p>
+      <w:pPr>
+        <w:spacing w:line="360" w:lineRule="auto"/>
+        <w:rPr>
+          <w:rFonts w:cstheme="minorHAnsi"/>
+        </w:rPr>
+      </w:pPr>
+      <w:r>
+        <w:rPr>
+          <w:rFonts w:cstheme="minorHAnsi"/>
+        </w:rPr>
+        <w:tab/>
+        <w:t>Em seguida, é preciso criar a classe de validação dos campos, aplicando a minha própria regra de negócio para validação:</w:t>
+      </w:r>
+    </w:p>
+    <w:p>
+      <w:pPr>
+        <w:spacing w:line="360" w:lineRule="auto"/>
+        <w:rPr>
+          <w:rFonts w:cstheme="minorHAnsi"/>
+          <w:lang w:val="en-US"/>
+        </w:rPr>
+      </w:pPr>
+      <w:r>
+        <w:rPr>
+          <w:rFonts w:cstheme="minorHAnsi"/>
+          <w:lang w:val="en-US"/>
+        </w:rPr>
+        <w:t>package com.luv2code.springdemo.mvc.validation;</w:t>
+      </w:r>
+    </w:p>
+    <w:p>
+      <w:pPr>
+        <w:spacing w:line="360" w:lineRule="auto"/>
+        <w:rPr>
+          <w:rFonts w:cstheme="minorHAnsi"/>
+          <w:lang w:val="en-US"/>
+        </w:rPr>
+      </w:pPr>
+    </w:p>
+    <w:p>
+      <w:pPr>
+        <w:spacing w:line="360" w:lineRule="auto"/>
+        <w:rPr>
+          <w:rFonts w:cstheme="minorHAnsi"/>
+          <w:lang w:val="en-US"/>
+        </w:rPr>
+      </w:pPr>
+      <w:r>
+        <w:rPr>
+          <w:rFonts w:cstheme="minorHAnsi"/>
+          <w:lang w:val="en-US"/>
+        </w:rPr>
+        <w:t xml:space="preserve">public class </w:t>
+      </w:r>
+      <w:proofErr w:type="spellStart"/>
+      <w:r>
+        <w:rPr>
+          <w:rFonts w:cstheme="minorHAnsi"/>
+          <w:lang w:val="en-US"/>
+        </w:rPr>
+        <w:t>CourseCodeConstraintValidator</w:t>
+      </w:r>
+      <w:proofErr w:type="spellEnd"/>
+      <w:r>
+        <w:rPr>
+          <w:rFonts w:cstheme="minorHAnsi"/>
+          <w:lang w:val="en-US"/>
+        </w:rPr>
+        <w:t xml:space="preserve"> implements </w:t>
+      </w:r>
+      <w:proofErr w:type="spellStart"/>
+      <w:r>
+        <w:rPr>
+          <w:rFonts w:cstheme="minorHAnsi"/>
+          <w:lang w:val="en-US"/>
+        </w:rPr>
+        <w:t>ConstraintValidator</w:t>
+      </w:r>
+      <w:proofErr w:type="spellEnd"/>
+      <w:r>
+        <w:rPr>
+          <w:rFonts w:cstheme="minorHAnsi"/>
+          <w:lang w:val="en-US"/>
+        </w:rPr>
+        <w:t>&lt;</w:t>
+      </w:r>
+      <w:proofErr w:type="spellStart"/>
+      <w:r>
+        <w:rPr>
+          <w:rFonts w:cstheme="minorHAnsi"/>
+          <w:lang w:val="en-US"/>
+        </w:rPr>
+        <w:t>CourseCode</w:t>
+      </w:r>
+      <w:proofErr w:type="spellEnd"/>
+      <w:r>
+        <w:rPr>
+          <w:rFonts w:cstheme="minorHAnsi"/>
+          <w:lang w:val="en-US"/>
+        </w:rPr>
+        <w:t>, String&gt; {</w:t>
+      </w:r>
+    </w:p>
+    <w:p>
+      <w:pPr>
+        <w:spacing w:line="360" w:lineRule="auto"/>
+        <w:rPr>
+          <w:rFonts w:cstheme="minorHAnsi"/>
+          <w:lang w:val="en-US"/>
+        </w:rPr>
+      </w:pPr>
+      <w:r>
+        <w:rPr>
+          <w:rFonts w:cstheme="minorHAnsi"/>
+          <w:lang w:val="en-US"/>
+        </w:rPr>
+        <w:tab/>
+      </w:r>
+    </w:p>
+    <w:p>
+      <w:pPr>
+        <w:spacing w:line="360" w:lineRule="auto"/>
+        <w:rPr>
+          <w:rFonts w:cstheme="minorHAnsi"/>
+          <w:lang w:val="en-US"/>
+        </w:rPr>
+      </w:pPr>
+      <w:r>
+        <w:rPr>
+          <w:rFonts w:cstheme="minorHAnsi"/>
+          <w:lang w:val="en-US"/>
+        </w:rPr>
+        <w:tab/>
+        <w:t xml:space="preserve">private String </w:t>
+      </w:r>
+      <w:proofErr w:type="spellStart"/>
+      <w:r>
+        <w:rPr>
+          <w:rFonts w:cstheme="minorHAnsi"/>
+          <w:lang w:val="en-US"/>
+        </w:rPr>
+        <w:t>coursePrefix</w:t>
+      </w:r>
+      <w:proofErr w:type="spellEnd"/>
+      <w:r>
+        <w:rPr>
+          <w:rFonts w:cstheme="minorHAnsi"/>
+          <w:lang w:val="en-US"/>
+        </w:rPr>
+        <w:t>;</w:t>
+      </w:r>
+    </w:p>
+    <w:p>
+      <w:pPr>
+        <w:spacing w:line="360" w:lineRule="auto"/>
+        <w:rPr>
+          <w:rFonts w:cstheme="minorHAnsi"/>
+          <w:lang w:val="en-US"/>
+        </w:rPr>
+      </w:pPr>
+      <w:r>
+        <w:rPr>
+          <w:rFonts w:cstheme="minorHAnsi"/>
+          <w:lang w:val="en-US"/>
+        </w:rPr>
+        <w:tab/>
+      </w:r>
+    </w:p>
+    <w:p>
+      <w:pPr>
+        <w:spacing w:line="360" w:lineRule="auto"/>
+        <w:rPr>
+          <w:rFonts w:cstheme="minorHAnsi"/>
+          <w:lang w:val="en-US"/>
+        </w:rPr>
+      </w:pPr>
+      <w:r>
+        <w:rPr>
+          <w:rFonts w:cstheme="minorHAnsi"/>
+          <w:lang w:val="en-US"/>
+        </w:rPr>
+        <w:tab/>
+        <w:t>@Override</w:t>
+      </w:r>
+    </w:p>
+    <w:p>
+      <w:pPr>
+        <w:spacing w:line="360" w:lineRule="auto"/>
+        <w:rPr>
+          <w:rFonts w:cstheme="minorHAnsi"/>
+          <w:lang w:val="en-US"/>
+        </w:rPr>
+      </w:pPr>
+      <w:r>
+        <w:rPr>
+          <w:rFonts w:cstheme="minorHAnsi"/>
+          <w:lang w:val="en-US"/>
+        </w:rPr>
+        <w:tab/>
+        <w:t>public void initialize(</w:t>
+      </w:r>
+      <w:proofErr w:type="spellStart"/>
+      <w:r>
+        <w:rPr>
+          <w:rFonts w:cstheme="minorHAnsi"/>
+          <w:lang w:val="en-US"/>
+        </w:rPr>
+        <w:t>CourseCode</w:t>
+      </w:r>
+      <w:proofErr w:type="spellEnd"/>
+      <w:r>
+        <w:rPr>
+          <w:rFonts w:cstheme="minorHAnsi"/>
+          <w:lang w:val="en-US"/>
+        </w:rPr>
+        <w:t xml:space="preserve"> </w:t>
+      </w:r>
+      <w:proofErr w:type="spellStart"/>
+      <w:r>
+        <w:rPr>
+          <w:rFonts w:cstheme="minorHAnsi"/>
+          <w:lang w:val="en-US"/>
+        </w:rPr>
+        <w:t>theCourseCode</w:t>
+      </w:r>
+      <w:proofErr w:type="spellEnd"/>
+      <w:r>
+        <w:rPr>
+          <w:rFonts w:cstheme="minorHAnsi"/>
+          <w:lang w:val="en-US"/>
+        </w:rPr>
+        <w:t>) {</w:t>
+      </w:r>
+    </w:p>
+    <w:p>
+      <w:pPr>
+        <w:spacing w:line="360" w:lineRule="auto"/>
+        <w:rPr>
+          <w:rFonts w:cstheme="minorHAnsi"/>
+          <w:lang w:val="en-US"/>
+        </w:rPr>
+      </w:pPr>
+      <w:r>
+        <w:rPr>
+          <w:rFonts w:cstheme="minorHAnsi"/>
+          <w:lang w:val="en-US"/>
+        </w:rPr>
+        <w:tab/>
+      </w:r>
+      <w:r>
+        <w:rPr>
+          <w:rFonts w:cstheme="minorHAnsi"/>
+          <w:lang w:val="en-US"/>
+        </w:rPr>
+        <w:tab/>
+      </w:r>
+      <w:proofErr w:type="spellStart"/>
+      <w:r>
+        <w:rPr>
+          <w:rFonts w:cstheme="minorHAnsi"/>
+          <w:lang w:val="en-US"/>
+        </w:rPr>
+        <w:t>coursePrefix</w:t>
+      </w:r>
+      <w:proofErr w:type="spellEnd"/>
+      <w:r>
+        <w:rPr>
+          <w:rFonts w:cstheme="minorHAnsi"/>
+          <w:lang w:val="en-US"/>
+        </w:rPr>
+        <w:t xml:space="preserve"> = </w:t>
+      </w:r>
+      <w:proofErr w:type="spellStart"/>
+      <w:r>
+        <w:rPr>
+          <w:rFonts w:cstheme="minorHAnsi"/>
+          <w:lang w:val="en-US"/>
+        </w:rPr>
+        <w:t>theCourseCode.value</w:t>
+      </w:r>
+      <w:proofErr w:type="spellEnd"/>
+      <w:r>
+        <w:rPr>
+          <w:rFonts w:cstheme="minorHAnsi"/>
+          <w:lang w:val="en-US"/>
+        </w:rPr>
+        <w:t>();</w:t>
+      </w:r>
+    </w:p>
+    <w:p>
+      <w:pPr>
+        <w:spacing w:line="360" w:lineRule="auto"/>
+        <w:rPr>
+          <w:rFonts w:cstheme="minorHAnsi"/>
+          <w:lang w:val="en-US"/>
+        </w:rPr>
+      </w:pPr>
+      <w:r>
+        <w:rPr>
+          <w:rFonts w:cstheme="minorHAnsi"/>
+          <w:lang w:val="en-US"/>
+        </w:rPr>
+        <w:tab/>
+        <w:t>}</w:t>
+      </w:r>
+    </w:p>
+    <w:p>
+      <w:pPr>
+        <w:spacing w:line="360" w:lineRule="auto"/>
+        <w:rPr>
+          <w:rFonts w:cstheme="minorHAnsi"/>
+          <w:lang w:val="en-US"/>
+        </w:rPr>
+      </w:pPr>
+      <w:r>
+        <w:rPr>
+          <w:rFonts w:cstheme="minorHAnsi"/>
+          <w:lang w:val="en-US"/>
+        </w:rPr>
+        <w:tab/>
+      </w:r>
+    </w:p>
+    <w:p>
+      <w:pPr>
+        <w:spacing w:line="360" w:lineRule="auto"/>
+        <w:rPr>
+          <w:rFonts w:cstheme="minorHAnsi"/>
+          <w:lang w:val="en-US"/>
+        </w:rPr>
+      </w:pPr>
+      <w:r>
+        <w:rPr>
+          <w:rFonts w:cstheme="minorHAnsi"/>
+          <w:lang w:val="en-US"/>
+        </w:rPr>
+        <w:tab/>
+        <w:t>@Override</w:t>
+      </w:r>
+    </w:p>
+    <w:p>
+      <w:pPr>
+        <w:spacing w:line="360" w:lineRule="auto"/>
+        <w:rPr>
+          <w:rFonts w:cstheme="minorHAnsi"/>
+          <w:lang w:val="en-US"/>
+        </w:rPr>
+      </w:pPr>
+      <w:r>
+        <w:rPr>
+          <w:rFonts w:cstheme="minorHAnsi"/>
+          <w:lang w:val="en-US"/>
+        </w:rPr>
         <w:lastRenderedPageBreak/>
         <w:tab/>
-        <w:t xml:space="preserve">// define default </w:t>
-      </w:r>
-      <w:proofErr w:type="spellStart"/>
-      <w:r>
-        <w:rPr>
-          <w:rFonts w:cstheme="minorHAnsi"/>
-          <w:lang w:val="en-US"/>
-        </w:rPr>
-        <w:t>grups</w:t>
-      </w:r>
-      <w:proofErr w:type="spellEnd"/>
-    </w:p>
-    <w:p>
-      <w:pPr>
-        <w:spacing w:line="360" w:lineRule="auto"/>
-        <w:ind w:firstLine="708"/>
-        <w:rPr>
-          <w:rFonts w:cstheme="minorHAnsi"/>
-          <w:lang w:val="en-US"/>
-        </w:rPr>
-      </w:pPr>
-      <w:r>
-        <w:rPr>
-          <w:rFonts w:cstheme="minorHAnsi"/>
-          <w:lang w:val="en-US"/>
-        </w:rPr>
-        <w:tab/>
-        <w:t>public Class&lt;?</w:t>
-      </w:r>
-      <w:proofErr w:type="gramStart"/>
-      <w:r>
-        <w:rPr>
-          <w:rFonts w:cstheme="minorHAnsi"/>
-          <w:lang w:val="en-US"/>
-        </w:rPr>
-        <w:t>&gt;[</w:t>
-      </w:r>
-      <w:proofErr w:type="gramEnd"/>
-      <w:r>
-        <w:rPr>
-          <w:rFonts w:cstheme="minorHAnsi"/>
-          <w:lang w:val="en-US"/>
-        </w:rPr>
-        <w:t>] groups() default{};</w:t>
-      </w:r>
-    </w:p>
-    <w:p>
-      <w:pPr>
-        <w:spacing w:line="360" w:lineRule="auto"/>
-        <w:ind w:firstLine="708"/>
-        <w:rPr>
-          <w:rFonts w:cstheme="minorHAnsi"/>
-          <w:lang w:val="en-US"/>
-        </w:rPr>
-      </w:pPr>
-      <w:r>
-        <w:rPr>
-          <w:rFonts w:cstheme="minorHAnsi"/>
-          <w:lang w:val="en-US"/>
-        </w:rPr>
-        <w:tab/>
-      </w:r>
-    </w:p>
-    <w:p>
-      <w:pPr>
-        <w:spacing w:line="360" w:lineRule="auto"/>
-        <w:ind w:firstLine="708"/>
-        <w:rPr>
-          <w:rFonts w:cstheme="minorHAnsi"/>
-          <w:lang w:val="en-US"/>
-        </w:rPr>
-      </w:pPr>
-      <w:r>
-        <w:rPr>
-          <w:rFonts w:cstheme="minorHAnsi"/>
-          <w:lang w:val="en-US"/>
-        </w:rPr>
-        <w:tab/>
-        <w:t>// define default payloads</w:t>
-      </w:r>
-    </w:p>
-    <w:p>
-      <w:pPr>
-        <w:spacing w:line="360" w:lineRule="auto"/>
-        <w:ind w:firstLine="708"/>
-        <w:rPr>
-          <w:rFonts w:cstheme="minorHAnsi"/>
-          <w:lang w:val="en-US"/>
-        </w:rPr>
-      </w:pPr>
-      <w:r>
-        <w:rPr>
-          <w:rFonts w:cstheme="minorHAnsi"/>
-          <w:lang w:val="en-US"/>
-        </w:rPr>
-        <w:tab/>
-        <w:t>public Class&lt;? extends Payload</w:t>
-      </w:r>
-      <w:proofErr w:type="gramStart"/>
-      <w:r>
-        <w:rPr>
-          <w:rFonts w:cstheme="minorHAnsi"/>
-          <w:lang w:val="en-US"/>
-        </w:rPr>
-        <w:t>&gt;[</w:t>
-      </w:r>
-      <w:proofErr w:type="gramEnd"/>
-      <w:r>
-        <w:rPr>
-          <w:rFonts w:cstheme="minorHAnsi"/>
-          <w:lang w:val="en-US"/>
-        </w:rPr>
-        <w:t>] payload() default {};</w:t>
-      </w:r>
-    </w:p>
-    <w:p>
-      <w:pPr>
-        <w:spacing w:line="360" w:lineRule="auto"/>
-        <w:ind w:firstLine="708"/>
-        <w:rPr>
-          <w:rFonts w:cstheme="minorHAnsi"/>
-          <w:lang w:val="en-US"/>
-        </w:rPr>
-      </w:pPr>
-      <w:r>
-        <w:rPr>
-          <w:rFonts w:cstheme="minorHAnsi"/>
-          <w:lang w:val="en-US"/>
-        </w:rPr>
-        <w:tab/>
-      </w:r>
-    </w:p>
-    <w:p>
-      <w:pPr>
-        <w:spacing w:line="360" w:lineRule="auto"/>
-        <w:ind w:firstLine="708"/>
-        <w:rPr>
-          <w:rFonts w:cstheme="minorHAnsi"/>
-        </w:rPr>
-      </w:pPr>
-      <w:r>
-        <w:rPr>
-          <w:rFonts w:cstheme="minorHAnsi"/>
-        </w:rPr>
-        <w:t>}</w:t>
-      </w:r>
-    </w:p>
-    <w:p>
-      <w:pPr>
-        <w:spacing w:line="360" w:lineRule="auto"/>
-        <w:rPr>
-          <w:rFonts w:cstheme="minorHAnsi"/>
-        </w:rPr>
-      </w:pPr>
-      <w:r>
-        <w:rPr>
-          <w:rFonts w:cstheme="minorHAnsi"/>
-        </w:rPr>
-        <w:tab/>
-        <w:t>Em seguida, é preciso criar a classe de validação dos campos, aplicando a minha própria regra de negócio para validação:</w:t>
-      </w:r>
-    </w:p>
-    <w:p>
-      <w:pPr>
-        <w:spacing w:line="360" w:lineRule="auto"/>
-        <w:rPr>
-          <w:rFonts w:cstheme="minorHAnsi"/>
-          <w:lang w:val="en-US"/>
-        </w:rPr>
-      </w:pPr>
-      <w:r>
-        <w:rPr>
-          <w:rFonts w:cstheme="minorHAnsi"/>
-          <w:lang w:val="en-US"/>
-        </w:rPr>
-        <w:t>package com.luv2code.springdemo.mvc.validation;</w:t>
-      </w:r>
-    </w:p>
-    <w:p>
-      <w:pPr>
-        <w:spacing w:line="360" w:lineRule="auto"/>
-        <w:rPr>
-          <w:rFonts w:cstheme="minorHAnsi"/>
-          <w:lang w:val="en-US"/>
-        </w:rPr>
-      </w:pPr>
-    </w:p>
-    <w:p>
-      <w:pPr>
-        <w:spacing w:line="360" w:lineRule="auto"/>
-        <w:rPr>
-          <w:rFonts w:cstheme="minorHAnsi"/>
-          <w:lang w:val="en-US"/>
-        </w:rPr>
-      </w:pPr>
-      <w:r>
-        <w:rPr>
-          <w:rFonts w:cstheme="minorHAnsi"/>
-          <w:lang w:val="en-US"/>
-        </w:rPr>
-        <w:t xml:space="preserve">public class </w:t>
-      </w:r>
-      <w:proofErr w:type="spellStart"/>
-      <w:r>
-        <w:rPr>
-          <w:rFonts w:cstheme="minorHAnsi"/>
-          <w:lang w:val="en-US"/>
-        </w:rPr>
-        <w:t>CourseCodeConstraintValidator</w:t>
-      </w:r>
-      <w:proofErr w:type="spellEnd"/>
-      <w:r>
-        <w:rPr>
-          <w:rFonts w:cstheme="minorHAnsi"/>
-          <w:lang w:val="en-US"/>
-        </w:rPr>
-        <w:t xml:space="preserve"> implements </w:t>
-      </w:r>
-      <w:proofErr w:type="spellStart"/>
-      <w:r>
-        <w:rPr>
-          <w:rFonts w:cstheme="minorHAnsi"/>
-          <w:lang w:val="en-US"/>
-        </w:rPr>
-        <w:t>ConstraintValidator</w:t>
-      </w:r>
-      <w:proofErr w:type="spellEnd"/>
-      <w:r>
-        <w:rPr>
-          <w:rFonts w:cstheme="minorHAnsi"/>
-          <w:lang w:val="en-US"/>
-        </w:rPr>
-        <w:t>&lt;</w:t>
-      </w:r>
-      <w:proofErr w:type="spellStart"/>
-      <w:r>
-        <w:rPr>
-          <w:rFonts w:cstheme="minorHAnsi"/>
-          <w:lang w:val="en-US"/>
-        </w:rPr>
-        <w:t>CourseCode</w:t>
-      </w:r>
-      <w:proofErr w:type="spellEnd"/>
-      <w:r>
-        <w:rPr>
-          <w:rFonts w:cstheme="minorHAnsi"/>
-          <w:lang w:val="en-US"/>
-        </w:rPr>
-        <w:t>, String&gt; {</w:t>
-      </w:r>
-    </w:p>
-    <w:p>
-      <w:pPr>
-        <w:spacing w:line="360" w:lineRule="auto"/>
-        <w:rPr>
-          <w:rFonts w:cstheme="minorHAnsi"/>
-          <w:lang w:val="en-US"/>
-        </w:rPr>
-      </w:pPr>
-      <w:r>
-        <w:rPr>
-          <w:rFonts w:cstheme="minorHAnsi"/>
-          <w:lang w:val="en-US"/>
-        </w:rPr>
-        <w:tab/>
-      </w:r>
-    </w:p>
-    <w:p>
-      <w:pPr>
-        <w:spacing w:line="360" w:lineRule="auto"/>
-        <w:rPr>
-          <w:rFonts w:cstheme="minorHAnsi"/>
-          <w:lang w:val="en-US"/>
-        </w:rPr>
-      </w:pPr>
-      <w:r>
-        <w:rPr>
-          <w:rFonts w:cstheme="minorHAnsi"/>
-          <w:lang w:val="en-US"/>
-        </w:rPr>
-        <w:tab/>
-        <w:t xml:space="preserve">private String </w:t>
-      </w:r>
-      <w:proofErr w:type="spellStart"/>
-      <w:r>
-        <w:rPr>
-          <w:rFonts w:cstheme="minorHAnsi"/>
-          <w:lang w:val="en-US"/>
-        </w:rPr>
-        <w:t>coursePrefix</w:t>
-      </w:r>
-      <w:proofErr w:type="spellEnd"/>
-      <w:r>
-        <w:rPr>
-          <w:rFonts w:cstheme="minorHAnsi"/>
-          <w:lang w:val="en-US"/>
-        </w:rPr>
-        <w:t>;</w:t>
-      </w:r>
-    </w:p>
-    <w:p>
-      <w:pPr>
-        <w:spacing w:line="360" w:lineRule="auto"/>
-        <w:rPr>
-          <w:rFonts w:cstheme="minorHAnsi"/>
-          <w:lang w:val="en-US"/>
-        </w:rPr>
-      </w:pPr>
-      <w:r>
-        <w:rPr>
-          <w:rFonts w:cstheme="minorHAnsi"/>
-          <w:lang w:val="en-US"/>
-        </w:rPr>
-        <w:tab/>
-      </w:r>
-    </w:p>
-    <w:p>
-      <w:pPr>
-        <w:spacing w:line="360" w:lineRule="auto"/>
-        <w:rPr>
-          <w:rFonts w:cstheme="minorHAnsi"/>
-          <w:lang w:val="en-US"/>
-        </w:rPr>
-      </w:pPr>
-      <w:r>
-        <w:rPr>
-          <w:rFonts w:cstheme="minorHAnsi"/>
-          <w:lang w:val="en-US"/>
-        </w:rPr>
-        <w:tab/>
-        <w:t>@Override</w:t>
-      </w:r>
-    </w:p>
-    <w:p>
-      <w:pPr>
-        <w:spacing w:line="360" w:lineRule="auto"/>
-        <w:rPr>
-          <w:rFonts w:cstheme="minorHAnsi"/>
-          <w:lang w:val="en-US"/>
-        </w:rPr>
-      </w:pPr>
-      <w:r>
-        <w:rPr>
-          <w:rFonts w:cstheme="minorHAnsi"/>
-          <w:lang w:val="en-US"/>
-        </w:rPr>
-        <w:tab/>
-        <w:t xml:space="preserve">public void </w:t>
-      </w:r>
-      <w:proofErr w:type="gramStart"/>
-      <w:r>
-        <w:rPr>
-          <w:rFonts w:cstheme="minorHAnsi"/>
-          <w:lang w:val="en-US"/>
-        </w:rPr>
-        <w:t>initialize(</w:t>
-      </w:r>
-      <w:proofErr w:type="spellStart"/>
-      <w:proofErr w:type="gramEnd"/>
-      <w:r>
-        <w:rPr>
-          <w:rFonts w:cstheme="minorHAnsi"/>
-          <w:lang w:val="en-US"/>
-        </w:rPr>
-        <w:t>CourseCode</w:t>
+        <w:t xml:space="preserve">public </w:t>
+      </w:r>
+      <w:proofErr w:type="spellStart"/>
+      <w:r>
+        <w:rPr>
+          <w:rFonts w:cstheme="minorHAnsi"/>
+          <w:lang w:val="en-US"/>
+        </w:rPr>
+        <w:t>boolean</w:t>
       </w:r>
       <w:proofErr w:type="spellEnd"/>
       <w:r>
@@ -7929,7 +7735,55 @@
           <w:rFonts w:cstheme="minorHAnsi"/>
           <w:lang w:val="en-US"/>
         </w:rPr>
-        <w:t>theCourseCode</w:t>
+        <w:t>isValid</w:t>
+      </w:r>
+      <w:proofErr w:type="spellEnd"/>
+      <w:r>
+        <w:rPr>
+          <w:rFonts w:cstheme="minorHAnsi"/>
+          <w:lang w:val="en-US"/>
+        </w:rPr>
+        <w:t xml:space="preserve">(String </w:t>
+      </w:r>
+      <w:proofErr w:type="spellStart"/>
+      <w:r>
+        <w:rPr>
+          <w:rFonts w:cstheme="minorHAnsi"/>
+          <w:lang w:val="en-US"/>
+        </w:rPr>
+        <w:t>theCode</w:t>
+      </w:r>
+      <w:proofErr w:type="spellEnd"/>
+      <w:r>
+        <w:rPr>
+          <w:rFonts w:cstheme="minorHAnsi"/>
+          <w:lang w:val="en-US"/>
+        </w:rPr>
+        <w:t xml:space="preserve">, </w:t>
+      </w:r>
+      <w:proofErr w:type="spellStart"/>
+      <w:r>
+        <w:rPr>
+          <w:rFonts w:cstheme="minorHAnsi"/>
+          <w:lang w:val="en-US"/>
+        </w:rPr>
+        <w:t>ConstraintValidatorContext</w:t>
+      </w:r>
+      <w:proofErr w:type="spellEnd"/>
+      <w:r>
+        <w:rPr>
+          <w:rFonts w:cstheme="minorHAnsi"/>
+          <w:lang w:val="en-US"/>
+        </w:rPr>
+        <w:t xml:space="preserve"> </w:t>
+      </w:r>
+      <w:proofErr w:type="spellStart"/>
+      <w:r>
+        <w:rPr>
+          <w:rFonts w:cstheme="minorHAnsi"/>
+          <w:lang w:val="en-US"/>
+        </w:rPr>
+        <w:t>theConstraintValidatorContext</w:t>
       </w:r>
       <w:proofErr w:type="spellEnd"/>
       <w:r>
@@ -7962,104 +7816,28 @@
         </w:rPr>
         <w:tab/>
       </w:r>
-      <w:proofErr w:type="spellStart"/>
-      <w:r>
-        <w:rPr>
-          <w:rFonts w:cstheme="minorHAnsi"/>
-          <w:lang w:val="en-US"/>
-        </w:rPr>
-        <w:t>coursePrefix</w:t>
-      </w:r>
-      <w:proofErr w:type="spellEnd"/>
-      <w:r>
-        <w:rPr>
-          <w:rFonts w:cstheme="minorHAnsi"/>
-          <w:lang w:val="en-US"/>
-        </w:rPr>
-        <w:t xml:space="preserve"> = </w:t>
-      </w:r>
-      <w:proofErr w:type="spellStart"/>
-      <w:r>
-        <w:rPr>
-          <w:rFonts w:cstheme="minorHAnsi"/>
-          <w:lang w:val="en-US"/>
-        </w:rPr>
-        <w:t>theCourseCode.value</w:t>
-      </w:r>
-      <w:proofErr w:type="spellEnd"/>
-      <w:r>
-        <w:rPr>
-          <w:rFonts w:cstheme="minorHAnsi"/>
-          <w:lang w:val="en-US"/>
-        </w:rPr>
-        <w:t>();</w:t>
-      </w:r>
-    </w:p>
-    <w:p>
-      <w:pPr>
-        <w:spacing w:line="360" w:lineRule="auto"/>
-        <w:rPr>
-          <w:rFonts w:cstheme="minorHAnsi"/>
-          <w:lang w:val="en-US"/>
-        </w:rPr>
-      </w:pPr>
-      <w:r>
-        <w:rPr>
-          <w:rFonts w:cstheme="minorHAnsi"/>
-          <w:lang w:val="en-US"/>
-        </w:rPr>
-        <w:tab/>
-        <w:t>}</w:t>
-      </w:r>
-    </w:p>
-    <w:p>
-      <w:pPr>
-        <w:spacing w:line="360" w:lineRule="auto"/>
-        <w:rPr>
-          <w:rFonts w:cstheme="minorHAnsi"/>
-          <w:lang w:val="en-US"/>
-        </w:rPr>
-      </w:pPr>
-      <w:r>
-        <w:rPr>
-          <w:rFonts w:cstheme="minorHAnsi"/>
-          <w:lang w:val="en-US"/>
-        </w:rPr>
-        <w:tab/>
-      </w:r>
-    </w:p>
-    <w:p>
-      <w:pPr>
-        <w:spacing w:line="360" w:lineRule="auto"/>
-        <w:rPr>
-          <w:rFonts w:cstheme="minorHAnsi"/>
-          <w:lang w:val="en-US"/>
-        </w:rPr>
-      </w:pPr>
-      <w:r>
-        <w:rPr>
-          <w:rFonts w:cstheme="minorHAnsi"/>
-          <w:lang w:val="en-US"/>
-        </w:rPr>
-        <w:tab/>
-        <w:t>@Override</w:t>
-      </w:r>
-    </w:p>
-    <w:p>
-      <w:pPr>
-        <w:spacing w:line="360" w:lineRule="auto"/>
-        <w:rPr>
-          <w:rFonts w:cstheme="minorHAnsi"/>
-          <w:lang w:val="en-US"/>
-        </w:rPr>
-      </w:pPr>
-      <w:r>
-        <w:rPr>
-          <w:rFonts w:cstheme="minorHAnsi"/>
-          <w:lang w:val="en-US"/>
-        </w:rPr>
-        <w:tab/>
-        <w:t xml:space="preserve">public </w:t>
+    </w:p>
+    <w:p>
+      <w:pPr>
+        <w:spacing w:line="360" w:lineRule="auto"/>
+        <w:rPr>
+          <w:rFonts w:cstheme="minorHAnsi"/>
+          <w:lang w:val="en-US"/>
+        </w:rPr>
+      </w:pPr>
+      <w:r>
+        <w:rPr>
+          <w:rFonts w:cstheme="minorHAnsi"/>
+          <w:lang w:val="en-US"/>
+        </w:rPr>
+        <w:tab/>
+      </w:r>
+      <w:r>
+        <w:rPr>
+          <w:rFonts w:cstheme="minorHAnsi"/>
+          <w:lang w:val="en-US"/>
+        </w:rPr>
+        <w:tab/>
       </w:r>
       <w:proofErr w:type="spellStart"/>
       <w:r>
@@ -8075,32 +7853,54 @@
           <w:rFonts w:cstheme="minorHAnsi"/>
           <w:lang w:val="en-US"/>
         </w:rPr>
-        <w:t xml:space="preserve"> </w:t>
-      </w:r>
-      <w:proofErr w:type="spellStart"/>
-      <w:proofErr w:type="gramStart"/>
-      <w:r>
-        <w:rPr>
-          <w:rFonts w:cstheme="minorHAnsi"/>
-          <w:lang w:val="en-US"/>
-        </w:rPr>
-        <w:t>isValid</w:t>
-      </w:r>
-      <w:proofErr w:type="spellEnd"/>
-      <w:r>
-        <w:rPr>
-          <w:rFonts w:cstheme="minorHAnsi"/>
-          <w:lang w:val="en-US"/>
-        </w:rPr>
-        <w:t>(</w:t>
-      </w:r>
-      <w:proofErr w:type="gramEnd"/>
-      <w:r>
-        <w:rPr>
-          <w:rFonts w:cstheme="minorHAnsi"/>
-          <w:lang w:val="en-US"/>
-        </w:rPr>
-        <w:t xml:space="preserve">String </w:t>
+        <w:t xml:space="preserve"> result;</w:t>
+      </w:r>
+    </w:p>
+    <w:p>
+      <w:pPr>
+        <w:spacing w:line="360" w:lineRule="auto"/>
+        <w:rPr>
+          <w:rFonts w:cstheme="minorHAnsi"/>
+          <w:lang w:val="en-US"/>
+        </w:rPr>
+      </w:pPr>
+      <w:r>
+        <w:rPr>
+          <w:rFonts w:cstheme="minorHAnsi"/>
+          <w:lang w:val="en-US"/>
+        </w:rPr>
+        <w:tab/>
+      </w:r>
+      <w:r>
+        <w:rPr>
+          <w:rFonts w:cstheme="minorHAnsi"/>
+          <w:lang w:val="en-US"/>
+        </w:rPr>
+        <w:tab/>
+      </w:r>
+    </w:p>
+    <w:p>
+      <w:pPr>
+        <w:spacing w:line="360" w:lineRule="auto"/>
+        <w:rPr>
+          <w:rFonts w:cstheme="minorHAnsi"/>
+          <w:lang w:val="en-US"/>
+        </w:rPr>
+      </w:pPr>
+      <w:r>
+        <w:rPr>
+          <w:rFonts w:cstheme="minorHAnsi"/>
+          <w:lang w:val="en-US"/>
+        </w:rPr>
+        <w:tab/>
+      </w:r>
+      <w:r>
+        <w:rPr>
+          <w:rFonts w:cstheme="minorHAnsi"/>
+          <w:lang w:val="en-US"/>
+        </w:rPr>
+        <w:tab/>
+        <w:t>if (</w:t>
       </w:r>
       <w:proofErr w:type="spellStart"/>
       <w:r>
@@ -8116,174 +7916,7 @@
           <w:rFonts w:cstheme="minorHAnsi"/>
           <w:lang w:val="en-US"/>
         </w:rPr>
-        <w:t xml:space="preserve">, </w:t>
-      </w:r>
-      <w:proofErr w:type="spellStart"/>
-      <w:r>
-        <w:rPr>
-          <w:rFonts w:cstheme="minorHAnsi"/>
-          <w:lang w:val="en-US"/>
-        </w:rPr>
-        <w:t>ConstraintValidatorContext</w:t>
-      </w:r>
-      <w:proofErr w:type="spellEnd"/>
-      <w:r>
-        <w:rPr>
-          <w:rFonts w:cstheme="minorHAnsi"/>
-          <w:lang w:val="en-US"/>
-        </w:rPr>
-        <w:t xml:space="preserve"> </w:t>
-      </w:r>
-      <w:proofErr w:type="spellStart"/>
-      <w:r>
-        <w:rPr>
-          <w:rFonts w:cstheme="minorHAnsi"/>
-          <w:lang w:val="en-US"/>
-        </w:rPr>
-        <w:t>theConstraintValidatorContext</w:t>
-      </w:r>
-      <w:proofErr w:type="spellEnd"/>
-      <w:r>
-        <w:rPr>
-          <w:rFonts w:cstheme="minorHAnsi"/>
-          <w:lang w:val="en-US"/>
-        </w:rPr>
-        <w:t>) {</w:t>
-      </w:r>
-    </w:p>
-    <w:p>
-      <w:pPr>
-        <w:spacing w:line="360" w:lineRule="auto"/>
-        <w:rPr>
-          <w:rFonts w:cstheme="minorHAnsi"/>
-          <w:lang w:val="en-US"/>
-        </w:rPr>
-      </w:pPr>
-      <w:r>
-        <w:rPr>
-          <w:rFonts w:cstheme="minorHAnsi"/>
-          <w:lang w:val="en-US"/>
-        </w:rPr>
-        <w:tab/>
-      </w:r>
-      <w:r>
-        <w:rPr>
-          <w:rFonts w:cstheme="minorHAnsi"/>
-          <w:lang w:val="en-US"/>
-        </w:rPr>
-        <w:tab/>
-      </w:r>
-    </w:p>
-    <w:p>
-      <w:pPr>
-        <w:spacing w:line="360" w:lineRule="auto"/>
-        <w:rPr>
-          <w:rFonts w:cstheme="minorHAnsi"/>
-          <w:lang w:val="en-US"/>
-        </w:rPr>
-      </w:pPr>
-      <w:r>
-        <w:rPr>
-          <w:rFonts w:cstheme="minorHAnsi"/>
-          <w:lang w:val="en-US"/>
-        </w:rPr>
-        <w:tab/>
-      </w:r>
-      <w:r>
-        <w:rPr>
-          <w:rFonts w:cstheme="minorHAnsi"/>
-          <w:lang w:val="en-US"/>
-        </w:rPr>
-        <w:tab/>
-      </w:r>
-      <w:proofErr w:type="spellStart"/>
-      <w:r>
-        <w:rPr>
-          <w:rFonts w:cstheme="minorHAnsi"/>
-          <w:lang w:val="en-US"/>
-        </w:rPr>
-        <w:t>boolean</w:t>
-      </w:r>
-      <w:proofErr w:type="spellEnd"/>
-      <w:r>
-        <w:rPr>
-          <w:rFonts w:cstheme="minorHAnsi"/>
-          <w:lang w:val="en-US"/>
-        </w:rPr>
-        <w:t xml:space="preserve"> result;</w:t>
-      </w:r>
-    </w:p>
-    <w:p>
-      <w:pPr>
-        <w:spacing w:line="360" w:lineRule="auto"/>
-        <w:rPr>
-          <w:rFonts w:cstheme="minorHAnsi"/>
-          <w:lang w:val="en-US"/>
-        </w:rPr>
-      </w:pPr>
-      <w:r>
-        <w:rPr>
-          <w:rFonts w:cstheme="minorHAnsi"/>
-          <w:lang w:val="en-US"/>
-        </w:rPr>
-        <w:lastRenderedPageBreak/>
-        <w:tab/>
-      </w:r>
-      <w:r>
-        <w:rPr>
-          <w:rFonts w:cstheme="minorHAnsi"/>
-          <w:lang w:val="en-US"/>
-        </w:rPr>
-        <w:tab/>
-      </w:r>
-    </w:p>
-    <w:p>
-      <w:pPr>
-        <w:spacing w:line="360" w:lineRule="auto"/>
-        <w:rPr>
-          <w:rFonts w:cstheme="minorHAnsi"/>
-          <w:lang w:val="en-US"/>
-        </w:rPr>
-      </w:pPr>
-      <w:r>
-        <w:rPr>
-          <w:rFonts w:cstheme="minorHAnsi"/>
-          <w:lang w:val="en-US"/>
-        </w:rPr>
-        <w:tab/>
-      </w:r>
-      <w:r>
-        <w:rPr>
-          <w:rFonts w:cstheme="minorHAnsi"/>
-          <w:lang w:val="en-US"/>
-        </w:rPr>
-        <w:tab/>
-        <w:t>if (</w:t>
-      </w:r>
-      <w:proofErr w:type="spellStart"/>
-      <w:proofErr w:type="gramStart"/>
-      <w:r>
-        <w:rPr>
-          <w:rFonts w:cstheme="minorHAnsi"/>
-          <w:lang w:val="en-US"/>
-        </w:rPr>
-        <w:t>theCode</w:t>
-      </w:r>
-      <w:proofErr w:type="spellEnd"/>
-      <w:r>
-        <w:rPr>
-          <w:rFonts w:cstheme="minorHAnsi"/>
-          <w:lang w:val="en-US"/>
-        </w:rPr>
-        <w:t xml:space="preserve"> !</w:t>
-      </w:r>
-      <w:proofErr w:type="gramEnd"/>
-      <w:r>
-        <w:rPr>
-          <w:rFonts w:cstheme="minorHAnsi"/>
-          <w:lang w:val="en-US"/>
-        </w:rPr>
-        <w:t>= null) {</w:t>
+        <w:t xml:space="preserve"> != null) {</w:t>
       </w:r>
     </w:p>
     <w:p>
@@ -8571,21 +8204,7 @@
         <w:rPr>
           <w:rFonts w:cstheme="minorHAnsi"/>
         </w:rPr>
-        <w:t xml:space="preserve"> </w:t>
-      </w:r>
-      <w:proofErr w:type="gramStart"/>
-      <w:r>
-        <w:rPr>
-          <w:rFonts w:cstheme="minorHAnsi"/>
-        </w:rPr>
-        <w:t>recém criada</w:t>
-      </w:r>
-      <w:proofErr w:type="gramEnd"/>
-      <w:r>
-        <w:rPr>
-          <w:rFonts w:cstheme="minorHAnsi"/>
-        </w:rPr>
-        <w:t xml:space="preserve"> a ele.</w:t>
+        <w:t xml:space="preserve"> recém criada a ele.</w:t>
       </w:r>
     </w:p>
     <w:p>
@@ -8616,7 +8235,6 @@
         <w:t>@</w:t>
       </w:r>
       <w:proofErr w:type="spellStart"/>
-      <w:proofErr w:type="gramStart"/>
       <w:r>
         <w:rPr>
           <w:rFonts w:cstheme="minorHAnsi"/>
@@ -8632,16 +8250,7 @@
           <w:color w:val="000000" w:themeColor="text1"/>
           <w:lang w:val="en-US"/>
         </w:rPr>
-        <w:t>(</w:t>
-      </w:r>
-      <w:proofErr w:type="gramEnd"/>
-      <w:r>
-        <w:rPr>
-          <w:rFonts w:cstheme="minorHAnsi"/>
-          <w:color w:val="000000" w:themeColor="text1"/>
-          <w:lang w:val="en-US"/>
-        </w:rPr>
-        <w:t>value="TOPS", message="must start with TOPS")</w:t>
+        <w:t>(value="TOPS", message="must start with TOPS")</w:t>
       </w:r>
     </w:p>
     <w:p>
@@ -8763,6 +8372,80 @@
         <w:spacing w:after="0" w:line="360" w:lineRule="auto"/>
         <w:rPr>
           <w:rFonts w:cstheme="minorHAnsi"/>
+        </w:rPr>
+      </w:pPr>
+    </w:p>
+    <w:p>
+      <w:pPr>
+        <w:autoSpaceDE w:val="0"/>
+        <w:autoSpaceDN w:val="0"/>
+        <w:adjustRightInd w:val="0"/>
+        <w:spacing w:after="0" w:line="360" w:lineRule="auto"/>
+        <w:rPr>
+          <w:rFonts w:cstheme="minorHAnsi"/>
+        </w:rPr>
+      </w:pPr>
+    </w:p>
+    <w:p>
+      <w:pPr>
+        <w:autoSpaceDE w:val="0"/>
+        <w:autoSpaceDN w:val="0"/>
+        <w:adjustRightInd w:val="0"/>
+        <w:spacing w:after="0" w:line="360" w:lineRule="auto"/>
+        <w:rPr>
+          <w:rFonts w:cstheme="minorHAnsi"/>
+        </w:rPr>
+      </w:pPr>
+    </w:p>
+    <w:p>
+      <w:pPr>
+        <w:autoSpaceDE w:val="0"/>
+        <w:autoSpaceDN w:val="0"/>
+        <w:adjustRightInd w:val="0"/>
+        <w:spacing w:after="0" w:line="360" w:lineRule="auto"/>
+        <w:rPr>
+          <w:rFonts w:cstheme="minorHAnsi"/>
+        </w:rPr>
+      </w:pPr>
+    </w:p>
+    <w:p>
+      <w:pPr>
+        <w:autoSpaceDE w:val="0"/>
+        <w:autoSpaceDN w:val="0"/>
+        <w:adjustRightInd w:val="0"/>
+        <w:spacing w:after="0" w:line="360" w:lineRule="auto"/>
+        <w:rPr>
+          <w:rFonts w:cstheme="minorHAnsi"/>
+          <w:b/>
+          <w:bCs/>
+          <w:color w:val="000000" w:themeColor="text1"/>
+          <w:sz w:val="28"/>
+          <w:szCs w:val="28"/>
+        </w:rPr>
+      </w:pPr>
+      <w:proofErr w:type="spellStart"/>
+      <w:r>
+        <w:rPr>
+          <w:rFonts w:cstheme="minorHAnsi"/>
+          <w:b/>
+          <w:bCs/>
+          <w:color w:val="000000" w:themeColor="text1"/>
+          <w:sz w:val="28"/>
+          <w:szCs w:val="28"/>
+        </w:rPr>
+        <w:lastRenderedPageBreak/>
+        <w:t>Hibernate</w:t>
+      </w:r>
+      <w:proofErr w:type="spellEnd"/>
+    </w:p>
+    <w:p>
+      <w:pPr>
+        <w:autoSpaceDE w:val="0"/>
+        <w:autoSpaceDN w:val="0"/>
+        <w:adjustRightInd w:val="0"/>
+        <w:spacing w:after="0" w:line="360" w:lineRule="auto"/>
+        <w:rPr>
+          <w:rFonts w:cstheme="minorHAnsi"/>
           <w:color w:val="000000" w:themeColor="text1"/>
         </w:rPr>
       </w:pPr>
@@ -8828,7 +8511,6 @@
         <w:t>@</w:t>
       </w:r>
       <w:proofErr w:type="spellStart"/>
-      <w:proofErr w:type="gramStart"/>
       <w:r>
         <w:rPr>
           <w:rFonts w:cstheme="minorHAnsi"/>
@@ -8845,7 +8527,6 @@
         <w:t>(</w:t>
       </w:r>
       <w:proofErr w:type="spellStart"/>
-      <w:proofErr w:type="gramEnd"/>
       <w:r>
         <w:rPr>
           <w:rFonts w:cstheme="minorHAnsi"/>
@@ -8871,13 +8552,7 @@
         <w:rPr>
           <w:rFonts w:cstheme="minorHAnsi"/>
         </w:rPr>
-        <w:t>")</w:t>
-      </w:r>
-      <w:r>
-        <w:rPr>
-          <w:rFonts w:cstheme="minorHAnsi"/>
-        </w:rPr>
-        <w:t xml:space="preserve"> para ligar ao nome da tabela específica do banco de dados.</w:t>
+        <w:t>") para ligar ao nome da tabela específica do banco de dados.</w:t>
       </w:r>
     </w:p>
     <w:p>
@@ -8962,6 +8637,8 @@
           <w:rFonts w:cstheme="minorHAnsi"/>
         </w:rPr>
       </w:pPr>
+      <w:bookmarkStart w:id="0" w:name="_GoBack"/>
+      <w:bookmarkEnd w:id="0"/>
     </w:p>
     <w:p>
       <w:pPr>
@@ -8971,28 +8648,16 @@
         <w:spacing w:after="0" w:line="360" w:lineRule="auto"/>
         <w:rPr>
           <w:rFonts w:cstheme="minorHAnsi"/>
-        </w:rPr>
-      </w:pPr>
-    </w:p>
-    <w:p>
-      <w:pPr>
-        <w:autoSpaceDE w:val="0"/>
-        <w:autoSpaceDN w:val="0"/>
-        <w:adjustRightInd w:val="0"/>
-        <w:spacing w:after="0" w:line="360" w:lineRule="auto"/>
-        <w:rPr>
-          <w:rFonts w:cstheme="minorHAnsi"/>
-          <w:b/>
-          <w:bCs/>
-        </w:rPr>
-      </w:pPr>
-      <w:r>
-        <w:rPr>
-          <w:rFonts w:cstheme="minorHAnsi"/>
-          <w:b/>
-          <w:bCs/>
-        </w:rPr>
-        <w:lastRenderedPageBreak/>
+          <w:b/>
+          <w:bCs/>
+        </w:rPr>
+      </w:pPr>
+      <w:r>
+        <w:rPr>
+          <w:rFonts w:cstheme="minorHAnsi"/>
+          <w:b/>
+          <w:bCs/>
+        </w:rPr>
         <w:t>@Id</w:t>
       </w:r>
     </w:p>
@@ -9095,7 +8760,6 @@
         <w:t>@</w:t>
       </w:r>
       <w:proofErr w:type="spellStart"/>
-      <w:proofErr w:type="gramStart"/>
       <w:r>
         <w:rPr>
           <w:rFonts w:cstheme="minorHAnsi"/>
@@ -9112,7 +8776,6 @@
         <w:t>(</w:t>
       </w:r>
       <w:proofErr w:type="spellStart"/>
-      <w:proofErr w:type="gramEnd"/>
       <w:r>
         <w:rPr>
           <w:rFonts w:cstheme="minorHAnsi"/>
@@ -9232,7 +8895,6 @@
         <w:t>Utilizado em uma entidade definida pelo @</w:t>
       </w:r>
       <w:proofErr w:type="spellStart"/>
-      <w:proofErr w:type="gramStart"/>
       <w:r>
         <w:rPr>
           <w:rFonts w:cstheme="minorHAnsi"/>
@@ -9244,14 +8906,7 @@
         <w:rPr>
           <w:rFonts w:cstheme="minorHAnsi"/>
         </w:rPr>
-        <w:t xml:space="preserve"> ,</w:t>
-      </w:r>
-      <w:proofErr w:type="gramEnd"/>
-      <w:r>
-        <w:rPr>
-          <w:rFonts w:cstheme="minorHAnsi"/>
-        </w:rPr>
-        <w:t xml:space="preserve"> associa o campo a uma coluna do banco de dados. </w:t>
+        <w:t xml:space="preserve"> , associa o campo a uma coluna do banco de dados. </w:t>
       </w:r>
     </w:p>
     <w:p>
@@ -9291,7 +8946,6 @@
         <w:t>@</w:t>
       </w:r>
       <w:proofErr w:type="spellStart"/>
-      <w:proofErr w:type="gramStart"/>
       <w:r>
         <w:rPr>
           <w:rFonts w:cstheme="minorHAnsi"/>
@@ -9308,7 +8962,6 @@
         <w:t>(</w:t>
       </w:r>
       <w:proofErr w:type="spellStart"/>
-      <w:proofErr w:type="gramEnd"/>
       <w:r>
         <w:rPr>
           <w:rFonts w:cstheme="minorHAnsi"/>
@@ -9430,7 +9083,6 @@
         <w:t>@</w:t>
       </w:r>
       <w:proofErr w:type="spellStart"/>
-      <w:proofErr w:type="gramStart"/>
       <w:r>
         <w:rPr>
           <w:rFonts w:cstheme="minorHAnsi"/>
@@ -9451,7 +9103,6 @@
         <w:t>(</w:t>
       </w:r>
       <w:proofErr w:type="spellStart"/>
-      <w:proofErr w:type="gramEnd"/>
       <w:r>
         <w:rPr>
           <w:rFonts w:cstheme="minorHAnsi"/>
@@ -9603,7 +9254,6 @@
         <w:t xml:space="preserve">ALTER TABLE </w:t>
       </w:r>
       <w:proofErr w:type="spellStart"/>
-      <w:proofErr w:type="gramStart"/>
       <w:r>
         <w:rPr>
           <w:rFonts w:cstheme="minorHAnsi"/>
@@ -9612,7 +9262,6 @@
         <w:t>banco.tabela</w:t>
       </w:r>
       <w:proofErr w:type="spellEnd"/>
-      <w:proofErr w:type="gramEnd"/>
       <w:r>
         <w:rPr>
           <w:rFonts w:cstheme="minorHAnsi"/>
@@ -9701,10 +9350,10 @@
           <w:rFonts w:cstheme="minorHAnsi"/>
           <w:color w:val="000000" w:themeColor="text1"/>
         </w:rPr>
+        <w:lastRenderedPageBreak/>
         <w:t xml:space="preserve">TRUNCATE </w:t>
       </w:r>
       <w:proofErr w:type="spellStart"/>
-      <w:proofErr w:type="gramStart"/>
       <w:r>
         <w:rPr>
           <w:rFonts w:cstheme="minorHAnsi"/>
@@ -9713,7 +9362,6 @@
         <w:t>banco.tabela</w:t>
       </w:r>
       <w:proofErr w:type="spellEnd"/>
-      <w:proofErr w:type="gramEnd"/>
     </w:p>
     <w:p>
       <w:pPr>
@@ -9738,8 +9386,6 @@
           <w:color w:val="000000" w:themeColor="text1"/>
         </w:rPr>
       </w:pPr>
-      <w:bookmarkStart w:id="0" w:name="_GoBack"/>
-      <w:bookmarkEnd w:id="0"/>
     </w:p>
     <w:p>
       <w:pPr>
@@ -9913,7 +9559,7 @@
       </w:pPr>
     </w:pPrDefault>
   </w:docDefaults>
-  <w:latentStyles w:defLockedState="0" w:defUIPriority="99" w:defSemiHidden="0" w:defUnhideWhenUsed="0" w:defQFormat="0" w:count="376">
+  <w:latentStyles w:defLockedState="0" w:defUIPriority="99" w:defSemiHidden="0" w:defUnhideWhenUsed="0" w:defQFormat="0" w:count="377">
     <w:lsdException w:name="Normal" w:uiPriority="0" w:qFormat="1"/>
     <w:lsdException w:name="heading 1" w:uiPriority="9" w:qFormat="1"/>
     <w:lsdException w:name="heading 2" w:semiHidden="1" w:uiPriority="9" w:unhideWhenUsed="1" w:qFormat="1"/>
@@ -10019,7 +9665,6 @@
     <w:lsdException w:name="HTML Sample" w:semiHidden="1" w:unhideWhenUsed="1"/>
     <w:lsdException w:name="HTML Typewriter" w:semiHidden="1" w:unhideWhenUsed="1"/>
     <w:lsdException w:name="HTML Variable" w:semiHidden="1" w:unhideWhenUsed="1"/>
-    <w:lsdException w:name="Normal Table" w:semiHidden="1" w:unhideWhenUsed="1"/>
     <w:lsdException w:name="annotation subject" w:semiHidden="1" w:unhideWhenUsed="1"/>
     <w:lsdException w:name="No List" w:semiHidden="1" w:unhideWhenUsed="1"/>
     <w:lsdException w:name="Outline List 1" w:semiHidden="1" w:unhideWhenUsed="1"/>
@@ -10066,10 +9711,8 @@
     <w:lsdException w:name="Table Subtle 2" w:semiHidden="1" w:unhideWhenUsed="1"/>
     <w:lsdException w:name="Table Web 1" w:semiHidden="1" w:unhideWhenUsed="1"/>
     <w:lsdException w:name="Table Web 2" w:semiHidden="1" w:unhideWhenUsed="1"/>
-    <w:lsdException w:name="Table Web 3" w:semiHidden="1" w:unhideWhenUsed="1"/>
     <w:lsdException w:name="Balloon Text" w:semiHidden="1" w:unhideWhenUsed="1"/>
     <w:lsdException w:name="Table Grid" w:uiPriority="39"/>
-    <w:lsdException w:name="Table Theme" w:semiHidden="1" w:unhideWhenUsed="1"/>
     <w:lsdException w:name="Placeholder Text" w:semiHidden="1"/>
     <w:lsdException w:name="No Spacing" w:uiPriority="1" w:qFormat="1"/>
     <w:lsdException w:name="Light Shading" w:uiPriority="60"/>
@@ -10290,6 +9933,7 @@
     <w:lsdException w:name="Hashtag" w:semiHidden="1" w:unhideWhenUsed="1"/>
     <w:lsdException w:name="Unresolved Mention" w:semiHidden="1" w:unhideWhenUsed="1"/>
     <w:lsdException w:name="Smart Link" w:semiHidden="1" w:unhideWhenUsed="1"/>
+    <w:lsdException w:name="Smart Link Error" w:semiHidden="1" w:unhideWhenUsed="1"/>
   </w:latentStyles>
   <w:style w:type="paragraph" w:default="1" w:styleId="Normal">
     <w:name w:val="Normal"/>

</xml_diff>